<commit_message>
Updates to admin guide timeline.
</commit_message>
<xml_diff>
--- a/AdminGuide.docx
+++ b/AdminGuide.docx
@@ -1,6 +1,6 @@
 
 <file path=word/document.xml><?xml version="1.0" encoding="utf-8"?>
-<w:document xmlns:wpc="http://schemas.microsoft.com/office/word/2010/wordprocessingCanvas" xmlns:mc="http://schemas.openxmlformats.org/markup-compatibility/2006" xmlns:o="urn:schemas-microsoft-com:office:office" xmlns:r="http://schemas.openxmlformats.org/officeDocument/2006/relationships" xmlns:m="http://schemas.openxmlformats.org/officeDocument/2006/math" xmlns:v="urn:schemas-microsoft-com:vml" xmlns:wp14="http://schemas.microsoft.com/office/word/2010/wordprocessingDrawing" xmlns:wp="http://schemas.openxmlformats.org/drawingml/2006/wordprocessingDrawing" xmlns:w10="urn:schemas-microsoft-com:office:word" xmlns:w="http://schemas.openxmlformats.org/wordprocessingml/2006/main" xmlns:w14="http://schemas.microsoft.com/office/word/2010/wordml" xmlns:wpg="http://schemas.microsoft.com/office/word/2010/wordprocessingGroup" xmlns:wpi="http://schemas.microsoft.com/office/word/2010/wordprocessingInk" xmlns:wne="http://schemas.microsoft.com/office/word/2006/wordml" xmlns:wps="http://schemas.microsoft.com/office/word/2010/wordprocessingShape" mc:Ignorable="w14 wp14">
+<w:document xmlns:wpc="http://schemas.microsoft.com/office/word/2010/wordprocessingCanvas" xmlns:mo="http://schemas.microsoft.com/office/mac/office/2008/main" xmlns:mc="http://schemas.openxmlformats.org/markup-compatibility/2006" xmlns:mv="urn:schemas-microsoft-com:mac:vml" xmlns:o="urn:schemas-microsoft-com:office:office" xmlns:r="http://schemas.openxmlformats.org/officeDocument/2006/relationships" xmlns:m="http://schemas.openxmlformats.org/officeDocument/2006/math" xmlns:v="urn:schemas-microsoft-com:vml" xmlns:wp14="http://schemas.microsoft.com/office/word/2010/wordprocessingDrawing" xmlns:wp="http://schemas.openxmlformats.org/drawingml/2006/wordprocessingDrawing" xmlns:w10="urn:schemas-microsoft-com:office:word" xmlns:w="http://schemas.openxmlformats.org/wordprocessingml/2006/main" xmlns:w14="http://schemas.microsoft.com/office/word/2010/wordml" xmlns:w15="http://schemas.microsoft.com/office/word/2012/wordml" xmlns:wpg="http://schemas.microsoft.com/office/word/2010/wordprocessingGroup" xmlns:wpi="http://schemas.microsoft.com/office/word/2010/wordprocessingInk" xmlns:wne="http://schemas.microsoft.com/office/word/2006/wordml" xmlns:wps="http://schemas.microsoft.com/office/word/2010/wordprocessingShape" mc:Ignorable="w14 w15 wp14">
   <w:body>
     <w:p>
       <w:pPr>
@@ -11,7 +11,6 @@
           <w:u w:val="single"/>
         </w:rPr>
       </w:pPr>
-      <w:bookmarkStart w:id="0" w:name="_GoBack"/>
     </w:p>
     <w:p>
       <w:pPr>
@@ -2040,9 +2039,9 @@
           <w:szCs w:val="24"/>
         </w:rPr>
       </w:pPr>
+      <w:bookmarkStart w:id="0" w:name="_Toc465089305"/>
       <w:bookmarkStart w:id="1" w:name="_Toc347489010"/>
       <w:bookmarkStart w:id="2" w:name="_Toc461520321"/>
-      <w:bookmarkStart w:id="3" w:name="_Toc465089305"/>
       <w:r>
         <w:rPr>
           <w:sz w:val="24"/>
@@ -2051,7 +2050,7 @@
         <w:lastRenderedPageBreak/>
         <w:t>Introduction</w:t>
       </w:r>
-      <w:bookmarkEnd w:id="3"/>
+      <w:bookmarkEnd w:id="0"/>
     </w:p>
     <w:p>
       <w:pPr>
@@ -2065,21 +2064,7 @@
         <w:rPr>
           <w:rFonts w:ascii="Arial" w:hAnsi="Arial" w:cs="Arial"/>
         </w:rPr>
-        <w:t xml:space="preserve">This document is part of MEASURE (McMaster Engineering Accreditation System for </w:t>
-      </w:r>
-      <w:proofErr w:type="spellStart"/>
-      <w:r>
-        <w:rPr>
-          <w:rFonts w:ascii="Arial" w:hAnsi="Arial" w:cs="Arial"/>
-        </w:rPr>
-        <w:t>UndeRgraduatE</w:t>
-      </w:r>
-      <w:proofErr w:type="spellEnd"/>
-      <w:r>
-        <w:rPr>
-          <w:rFonts w:ascii="Arial" w:hAnsi="Arial" w:cs="Arial"/>
-        </w:rPr>
-        <w:t>). MEASURE is intended to facilitate the continual improvement of the curriculum of the programs offered by the Faculty of Engineering. The MEASURE system will also be used to assist with generating reports for the Canadian Engineering Accreditation Board (CEAB).</w:t>
+        <w:t>This document is part of MEASURE (McMaster Engineering Accreditation System for UndeRgraduatE). MEASURE is intended to facilitate the continual improvement of the curriculum of the programs offered by the Faculty of Engineering. The MEASURE system will also be used to assist with generating reports for the Canadian Engineering Accreditation Board (CEAB).</w:t>
       </w:r>
     </w:p>
     <w:p>
@@ -2108,7 +2093,7 @@
           <w:sz w:val="24"/>
         </w:rPr>
       </w:pPr>
-      <w:bookmarkStart w:id="4" w:name="_Toc465089306"/>
+      <w:bookmarkStart w:id="3" w:name="_Toc465089306"/>
       <w:r>
         <w:rPr>
           <w:sz w:val="24"/>
@@ -2117,7 +2102,7 @@
       </w:r>
       <w:bookmarkEnd w:id="1"/>
       <w:bookmarkEnd w:id="2"/>
-      <w:bookmarkEnd w:id="4"/>
+      <w:bookmarkEnd w:id="3"/>
     </w:p>
     <w:p>
       <w:pPr>
@@ -2132,8 +2117,8 @@
           <w:szCs w:val="22"/>
         </w:rPr>
       </w:pPr>
-      <w:bookmarkStart w:id="5" w:name="_Location_of_Relevant"/>
-      <w:bookmarkEnd w:id="5"/>
+      <w:bookmarkStart w:id="4" w:name="_Location_of_Relevant"/>
+      <w:bookmarkEnd w:id="4"/>
       <w:r>
         <w:rPr>
           <w:rFonts w:ascii="Arial" w:hAnsi="Arial" w:cs="Arial"/>
@@ -2416,19 +2401,11 @@
                 <w:rFonts w:ascii="Arial" w:hAnsi="Arial" w:cs="Arial"/>
               </w:rPr>
             </w:pPr>
-            <w:proofErr w:type="spellStart"/>
-            <w:r>
-              <w:rPr>
-                <w:rFonts w:ascii="Arial" w:hAnsi="Arial" w:cs="Arial"/>
-              </w:rPr>
-              <w:t>Assoc</w:t>
-            </w:r>
-            <w:proofErr w:type="spellEnd"/>
-            <w:r>
-              <w:rPr>
-                <w:rFonts w:ascii="Arial" w:hAnsi="Arial" w:cs="Arial"/>
-              </w:rPr>
-              <w:t xml:space="preserve"> Dean</w:t>
+            <w:r>
+              <w:rPr>
+                <w:rFonts w:ascii="Arial" w:hAnsi="Arial" w:cs="Arial"/>
+              </w:rPr>
+              <w:t>Assoc Dean</w:t>
             </w:r>
           </w:p>
         </w:tc>
@@ -2510,19 +2487,11 @@
                 <w:rFonts w:ascii="Arial" w:hAnsi="Arial" w:cs="Arial"/>
               </w:rPr>
             </w:pPr>
-            <w:proofErr w:type="spellStart"/>
-            <w:r>
-              <w:rPr>
-                <w:rFonts w:ascii="Arial" w:hAnsi="Arial" w:cs="Arial"/>
-              </w:rPr>
-              <w:t>Assoc</w:t>
-            </w:r>
-            <w:proofErr w:type="spellEnd"/>
-            <w:r>
-              <w:rPr>
-                <w:rFonts w:ascii="Arial" w:hAnsi="Arial" w:cs="Arial"/>
-              </w:rPr>
-              <w:t xml:space="preserve"> Dean</w:t>
+            <w:r>
+              <w:rPr>
+                <w:rFonts w:ascii="Arial" w:hAnsi="Arial" w:cs="Arial"/>
+              </w:rPr>
+              <w:t>Assoc Dean</w:t>
             </w:r>
           </w:p>
         </w:tc>
@@ -2610,19 +2579,11 @@
                 <w:rFonts w:ascii="Arial" w:hAnsi="Arial" w:cs="Arial"/>
               </w:rPr>
             </w:pPr>
-            <w:proofErr w:type="spellStart"/>
-            <w:r>
-              <w:rPr>
-                <w:rFonts w:ascii="Arial" w:hAnsi="Arial" w:cs="Arial"/>
-              </w:rPr>
-              <w:t>Assoc</w:t>
-            </w:r>
-            <w:proofErr w:type="spellEnd"/>
-            <w:r>
-              <w:rPr>
-                <w:rFonts w:ascii="Arial" w:hAnsi="Arial" w:cs="Arial"/>
-              </w:rPr>
-              <w:t xml:space="preserve"> Dean</w:t>
+            <w:r>
+              <w:rPr>
+                <w:rFonts w:ascii="Arial" w:hAnsi="Arial" w:cs="Arial"/>
+              </w:rPr>
+              <w:t>Assoc Dean</w:t>
             </w:r>
           </w:p>
         </w:tc>
@@ -2704,19 +2665,11 @@
                 <w:rFonts w:ascii="Arial" w:hAnsi="Arial" w:cs="Arial"/>
               </w:rPr>
             </w:pPr>
-            <w:proofErr w:type="spellStart"/>
-            <w:r>
-              <w:rPr>
-                <w:rFonts w:ascii="Arial" w:hAnsi="Arial" w:cs="Arial"/>
-              </w:rPr>
-              <w:t>Assoc</w:t>
-            </w:r>
-            <w:proofErr w:type="spellEnd"/>
-            <w:r>
-              <w:rPr>
-                <w:rFonts w:ascii="Arial" w:hAnsi="Arial" w:cs="Arial"/>
-              </w:rPr>
-              <w:t xml:space="preserve"> Dean, Department</w:t>
+            <w:r>
+              <w:rPr>
+                <w:rFonts w:ascii="Arial" w:hAnsi="Arial" w:cs="Arial"/>
+              </w:rPr>
+              <w:t>Department</w:t>
             </w:r>
           </w:p>
         </w:tc>
@@ -2840,7 +2793,7 @@
               <w:rPr>
                 <w:rFonts w:ascii="Arial" w:hAnsi="Arial" w:cs="Arial"/>
               </w:rPr>
-              <w:t>Assign instructors to courses</w:t>
+              <w:t>Update valid course information (section/term) possibly instructor</w:t>
             </w:r>
           </w:p>
         </w:tc>
@@ -2877,6 +2830,30 @@
                 <w:rFonts w:ascii="Arial" w:hAnsi="Arial" w:cs="Arial"/>
               </w:rPr>
               <w:t>Template discussed on Sept 26</w:t>
+            </w:r>
+            <w:r>
+              <w:rPr>
+                <w:rFonts w:ascii="Arial" w:hAnsi="Arial" w:cs="Arial"/>
+              </w:rPr>
+              <w:t xml:space="preserve"> – </w:t>
+            </w:r>
+            <w:r>
+              <w:rPr>
+                <w:rFonts w:ascii="Arial" w:hAnsi="Arial" w:cs="Arial"/>
+              </w:rPr>
+              <w:t xml:space="preserve">validation template </w:t>
+            </w:r>
+            <w:r>
+              <w:rPr>
+                <w:rFonts w:ascii="Arial" w:hAnsi="Arial" w:cs="Arial"/>
+              </w:rPr>
+              <w:t>to be added</w:t>
+            </w:r>
+            <w:r>
+              <w:rPr>
+                <w:rFonts w:ascii="Arial" w:hAnsi="Arial" w:cs="Arial"/>
+              </w:rPr>
+              <w:t>, not sure about instructor information?</w:t>
             </w:r>
           </w:p>
         </w:tc>
@@ -2900,6 +2877,9 @@
         </w:tc>
       </w:tr>
       <w:tr>
+        <w:trPr>
+          <w:trHeight w:val="870"/>
+        </w:trPr>
         <w:tc>
           <w:tcPr>
             <w:tcW w:w="1243" w:type="dxa"/>
@@ -2932,7 +2912,19 @@
               <w:rPr>
                 <w:rFonts w:ascii="Arial" w:hAnsi="Arial" w:cs="Arial"/>
               </w:rPr>
-              <w:t>Curriculum mapping, will require consultation and verification with Instructors</w:t>
+              <w:t xml:space="preserve">Update </w:t>
+            </w:r>
+            <w:r>
+              <w:rPr>
+                <w:rFonts w:ascii="Arial" w:hAnsi="Arial" w:cs="Arial"/>
+              </w:rPr>
+              <w:t>curriculum m</w:t>
+            </w:r>
+            <w:r>
+              <w:rPr>
+                <w:rFonts w:ascii="Arial" w:hAnsi="Arial" w:cs="Arial"/>
+              </w:rPr>
+              <w:t>apping, will require consultation and verification with Instructors</w:t>
             </w:r>
           </w:p>
         </w:tc>
@@ -3024,7 +3016,31 @@
               <w:rPr>
                 <w:rFonts w:ascii="Arial" w:hAnsi="Arial" w:cs="Arial"/>
               </w:rPr>
-              <w:t>Measurement mapping</w:t>
+              <w:t xml:space="preserve">Update </w:t>
+            </w:r>
+            <w:r>
+              <w:rPr>
+                <w:rFonts w:ascii="Arial" w:hAnsi="Arial" w:cs="Arial"/>
+              </w:rPr>
+              <w:t>m</w:t>
+            </w:r>
+            <w:r>
+              <w:rPr>
+                <w:rFonts w:ascii="Arial" w:hAnsi="Arial" w:cs="Arial"/>
+              </w:rPr>
+              <w:t>e</w:t>
+            </w:r>
+            <w:r>
+              <w:rPr>
+                <w:rFonts w:ascii="Arial" w:hAnsi="Arial" w:cs="Arial"/>
+              </w:rPr>
+              <w:t>asurement m</w:t>
+            </w:r>
+            <w:r>
+              <w:rPr>
+                <w:rFonts w:ascii="Arial" w:hAnsi="Arial" w:cs="Arial"/>
+              </w:rPr>
+              <w:t>apping</w:t>
             </w:r>
           </w:p>
         </w:tc>
@@ -3116,7 +3132,32 @@
               <w:rPr>
                 <w:rFonts w:ascii="Arial" w:hAnsi="Arial" w:cs="Arial"/>
               </w:rPr>
-              <w:t>Instructor reviews continuous improvement plan from the previous year</w:t>
+              <w:t>Instructor reviews continuous improvement p</w:t>
+            </w:r>
+            <w:r>
+              <w:rPr>
+                <w:rFonts w:ascii="Arial" w:hAnsi="Arial" w:cs="Arial"/>
+              </w:rPr>
+              <w:t xml:space="preserve">lan from the previous </w:t>
+            </w:r>
+            <w:r>
+              <w:rPr>
+                <w:rFonts w:ascii="Arial" w:hAnsi="Arial" w:cs="Arial"/>
+              </w:rPr>
+              <w:lastRenderedPageBreak/>
+              <w:t>year</w:t>
+            </w:r>
+            <w:r>
+              <w:rPr>
+                <w:rFonts w:ascii="Arial" w:hAnsi="Arial" w:cs="Arial"/>
+              </w:rPr>
+              <w:t xml:space="preserve"> and assigned </w:t>
+            </w:r>
+            <w:r>
+              <w:rPr>
+                <w:rFonts w:ascii="Arial" w:hAnsi="Arial" w:cs="Arial"/>
+              </w:rPr>
+              <w:t>indicators</w:t>
             </w:r>
           </w:p>
         </w:tc>
@@ -3134,6 +3175,7 @@
               <w:rPr>
                 <w:rFonts w:ascii="Arial" w:hAnsi="Arial" w:cs="Arial"/>
               </w:rPr>
+              <w:lastRenderedPageBreak/>
               <w:t>I3.1</w:t>
             </w:r>
           </w:p>
@@ -3154,6 +3196,19 @@
               </w:rPr>
               <w:t>Curriculum Committee Recommendations Report (Previous Year)</w:t>
             </w:r>
+            <w:r>
+              <w:rPr>
+                <w:rFonts w:ascii="Arial" w:hAnsi="Arial" w:cs="Arial"/>
+              </w:rPr>
+              <w:t xml:space="preserve">, </w:t>
+            </w:r>
+            <w:r>
+              <w:rPr>
+                <w:rFonts w:ascii="Arial" w:hAnsi="Arial" w:cs="Arial"/>
+              </w:rPr>
+              <w:lastRenderedPageBreak/>
+              <w:t>Measurement Map Report? Rubric Input Template?</w:t>
+            </w:r>
           </w:p>
         </w:tc>
         <w:tc>
@@ -3170,6 +3225,7 @@
               <w:rPr>
                 <w:rFonts w:ascii="Arial" w:hAnsi="Arial" w:cs="Arial"/>
               </w:rPr>
+              <w:lastRenderedPageBreak/>
               <w:t>Instructor</w:t>
             </w:r>
           </w:p>
@@ -3190,6 +3246,7 @@
               <w:rPr>
                 <w:rFonts w:ascii="Arial" w:hAnsi="Arial" w:cs="Arial"/>
               </w:rPr>
+              <w:lastRenderedPageBreak/>
               <w:t>Jan</w:t>
             </w:r>
           </w:p>
@@ -3208,14 +3265,7 @@
               <w:rPr>
                 <w:rFonts w:ascii="Arial" w:hAnsi="Arial" w:cs="Arial"/>
               </w:rPr>
-              <w:t xml:space="preserve">Instructor enters rubric </w:t>
-            </w:r>
-            <w:r>
-              <w:rPr>
-                <w:rFonts w:ascii="Arial" w:hAnsi="Arial" w:cs="Arial"/>
-              </w:rPr>
-              <w:lastRenderedPageBreak/>
-              <w:t>and their continuous improvement plan for Term 1</w:t>
+              <w:t>Instructor enters rubric and their continuous improvement plan for Term 1</w:t>
             </w:r>
           </w:p>
         </w:tc>
@@ -3233,7 +3283,6 @@
               <w:rPr>
                 <w:rFonts w:ascii="Arial" w:hAnsi="Arial" w:cs="Arial"/>
               </w:rPr>
-              <w:lastRenderedPageBreak/>
               <w:t>I2</w:t>
             </w:r>
           </w:p>
@@ -3252,14 +3301,7 @@
               <w:rPr>
                 <w:rFonts w:ascii="Arial" w:hAnsi="Arial" w:cs="Arial"/>
               </w:rPr>
-              <w:t xml:space="preserve">Rubric Input Template, </w:t>
-            </w:r>
-            <w:r>
-              <w:rPr>
-                <w:rFonts w:ascii="Arial" w:hAnsi="Arial" w:cs="Arial"/>
-              </w:rPr>
-              <w:lastRenderedPageBreak/>
-              <w:t>Course Report</w:t>
+              <w:t>Rubric Input Template, Course Report</w:t>
             </w:r>
           </w:p>
         </w:tc>
@@ -3277,7 +3319,6 @@
               <w:rPr>
                 <w:rFonts w:ascii="Arial" w:hAnsi="Arial" w:cs="Arial"/>
               </w:rPr>
-              <w:lastRenderedPageBreak/>
               <w:t>Instructor</w:t>
             </w:r>
           </w:p>
@@ -3298,7 +3339,6 @@
               <w:rPr>
                 <w:rFonts w:ascii="Arial" w:hAnsi="Arial" w:cs="Arial"/>
               </w:rPr>
-              <w:lastRenderedPageBreak/>
               <w:t>March</w:t>
             </w:r>
           </w:p>
@@ -3367,19 +3407,11 @@
                 <w:rFonts w:ascii="Arial" w:hAnsi="Arial" w:cs="Arial"/>
               </w:rPr>
             </w:pPr>
-            <w:proofErr w:type="spellStart"/>
-            <w:r>
-              <w:rPr>
-                <w:rFonts w:ascii="Arial" w:hAnsi="Arial" w:cs="Arial"/>
-              </w:rPr>
-              <w:t>Assoc</w:t>
-            </w:r>
-            <w:proofErr w:type="spellEnd"/>
-            <w:r>
-              <w:rPr>
-                <w:rFonts w:ascii="Arial" w:hAnsi="Arial" w:cs="Arial"/>
-              </w:rPr>
-              <w:t xml:space="preserve"> Dean</w:t>
+            <w:r>
+              <w:rPr>
+                <w:rFonts w:ascii="Arial" w:hAnsi="Arial" w:cs="Arial"/>
+              </w:rPr>
+              <w:t>Assoc Dean</w:t>
             </w:r>
           </w:p>
         </w:tc>
@@ -3419,6 +3451,12 @@
               </w:rPr>
               <w:t>Instructor reviews continuous improvement plan from the previous year</w:t>
             </w:r>
+            <w:r>
+              <w:rPr>
+                <w:rFonts w:ascii="Arial" w:hAnsi="Arial" w:cs="Arial"/>
+              </w:rPr>
+              <w:t xml:space="preserve"> and assigned indicators</w:t>
+            </w:r>
           </w:p>
         </w:tc>
         <w:tc>
@@ -3454,6 +3492,12 @@
                 <w:rFonts w:ascii="Arial" w:hAnsi="Arial" w:cs="Arial"/>
               </w:rPr>
               <w:t>Curriculum Committee Recommendations Report (Previous Year)</w:t>
+            </w:r>
+            <w:r>
+              <w:rPr>
+                <w:rFonts w:ascii="Arial" w:hAnsi="Arial" w:cs="Arial"/>
+              </w:rPr>
+              <w:t>, Measurement Map Report? Rubric Input Template?</w:t>
             </w:r>
           </w:p>
         </w:tc>
@@ -3719,6 +3763,12 @@
                 <w:rFonts w:ascii="Arial" w:hAnsi="Arial" w:cs="Arial"/>
               </w:rPr>
             </w:pPr>
+            <w:r>
+              <w:rPr>
+                <w:rFonts w:ascii="Arial" w:hAnsi="Arial" w:cs="Arial"/>
+              </w:rPr>
+              <w:t>Historical Course Measurement Report, Historical Program Measurement Report, Course Reports</w:t>
+            </w:r>
           </w:p>
         </w:tc>
         <w:tc>
@@ -3883,7 +3933,7 @@
               <w:rPr>
                 <w:rFonts w:ascii="Arial" w:hAnsi="Arial" w:cs="Arial"/>
               </w:rPr>
-              <w:t>?</w:t>
+              <w:t>Faculty Recommendations Input Template</w:t>
             </w:r>
           </w:p>
         </w:tc>
@@ -3983,19 +4033,11 @@
                 <w:rFonts w:ascii="Arial" w:hAnsi="Arial" w:cs="Arial"/>
               </w:rPr>
             </w:pPr>
-            <w:proofErr w:type="spellStart"/>
-            <w:r>
-              <w:rPr>
-                <w:rFonts w:ascii="Arial" w:hAnsi="Arial" w:cs="Arial"/>
-              </w:rPr>
-              <w:t>Assoc</w:t>
-            </w:r>
-            <w:proofErr w:type="spellEnd"/>
-            <w:r>
-              <w:rPr>
-                <w:rFonts w:ascii="Arial" w:hAnsi="Arial" w:cs="Arial"/>
-              </w:rPr>
-              <w:t xml:space="preserve"> Dean?</w:t>
+            <w:r>
+              <w:rPr>
+                <w:rFonts w:ascii="Arial" w:hAnsi="Arial" w:cs="Arial"/>
+              </w:rPr>
+              <w:t>Assoc Dean?</w:t>
             </w:r>
           </w:p>
         </w:tc>
@@ -4133,6 +4175,89 @@
                 <w:rFonts w:ascii="Arial" w:hAnsi="Arial" w:cs="Arial"/>
               </w:rPr>
             </w:pPr>
+          </w:p>
+        </w:tc>
+        <w:tc>
+          <w:tcPr>
+            <w:tcW w:w="1517" w:type="dxa"/>
+          </w:tcPr>
+          <w:p>
+            <w:pPr>
+              <w:rPr>
+                <w:rFonts w:ascii="Arial" w:hAnsi="Arial" w:cs="Arial"/>
+              </w:rPr>
+            </w:pPr>
+          </w:p>
+        </w:tc>
+      </w:tr>
+      <w:tr>
+        <w:tc>
+          <w:tcPr>
+            <w:tcW w:w="1243" w:type="dxa"/>
+          </w:tcPr>
+          <w:p>
+            <w:pPr>
+              <w:rPr>
+                <w:rFonts w:ascii="Arial" w:hAnsi="Arial" w:cs="Arial"/>
+              </w:rPr>
+            </w:pPr>
+          </w:p>
+        </w:tc>
+        <w:tc>
+          <w:tcPr>
+            <w:tcW w:w="3217" w:type="dxa"/>
+          </w:tcPr>
+          <w:p>
+            <w:pPr>
+              <w:rPr>
+                <w:rFonts w:ascii="Arial" w:hAnsi="Arial" w:cs="Arial"/>
+              </w:rPr>
+            </w:pPr>
+            <w:r>
+              <w:rPr>
+                <w:rFonts w:ascii="Arial" w:hAnsi="Arial" w:cs="Arial"/>
+              </w:rPr>
+              <w:t>Report writing</w:t>
+            </w:r>
+          </w:p>
+        </w:tc>
+        <w:tc>
+          <w:tcPr>
+            <w:tcW w:w="990" w:type="dxa"/>
+          </w:tcPr>
+          <w:p>
+            <w:pPr>
+              <w:rPr>
+                <w:rFonts w:ascii="Arial" w:hAnsi="Arial" w:cs="Arial"/>
+              </w:rPr>
+            </w:pPr>
+          </w:p>
+        </w:tc>
+        <w:tc>
+          <w:tcPr>
+            <w:tcW w:w="3126" w:type="dxa"/>
+          </w:tcPr>
+          <w:p>
+            <w:pPr>
+              <w:rPr>
+                <w:rFonts w:ascii="Arial" w:hAnsi="Arial" w:cs="Arial"/>
+              </w:rPr>
+            </w:pPr>
+            <w:r>
+              <w:rPr>
+                <w:rFonts w:ascii="Arial" w:hAnsi="Arial" w:cs="Arial"/>
+              </w:rPr>
+              <w:t xml:space="preserve">Attribute Map Report, Attribute Map Summary Report, Course Report, Curriculum Committee Recommendations Report, Historical Course Measurement Report, Historical Program Measurement Report, </w:t>
+            </w:r>
+            <w:r>
+              <w:rPr>
+                <w:rFonts w:ascii="Arial" w:hAnsi="Arial" w:cs="Arial"/>
+              </w:rPr>
+              <w:lastRenderedPageBreak/>
+              <w:t>Indicator Map Report, Faculty Recommendations Input Template</w:t>
+            </w:r>
+            <w:bookmarkStart w:id="5" w:name="_GoBack"/>
+            <w:bookmarkEnd w:id="5"/>
           </w:p>
         </w:tc>
         <w:tc>
@@ -4218,7 +4343,7 @@
         </w:rPr>
         <w:t xml:space="preserve">in to </w:t>
       </w:r>
-      <w:hyperlink r:id="rId12" w:history="1">
+      <w:hyperlink r:id="rId11" w:history="1">
         <w:r>
           <w:rPr>
             <w:rStyle w:val="Hyperlink"/>
@@ -4319,7 +4444,7 @@
                     </pic:cNvPicPr>
                   </pic:nvPicPr>
                   <pic:blipFill>
-                    <a:blip r:embed="rId13">
+                    <a:blip r:embed="rId12">
                       <a:extLst>
                         <a:ext uri="{28A0092B-C50C-407E-A947-70E740481C1C}">
                           <a14:useLocalDpi xmlns:a14="http://schemas.microsoft.com/office/drawing/2010/main" val="0"/>
@@ -4370,7 +4495,6 @@
           <w:sz w:val="22"/>
           <w:szCs w:val="22"/>
         </w:rPr>
-        <w:lastRenderedPageBreak/>
         <w:t xml:space="preserve">Fill in the user information and select the login types </w:t>
       </w:r>
       <w:r>
@@ -4425,7 +4549,7 @@
                     </pic:cNvPicPr>
                   </pic:nvPicPr>
                   <pic:blipFill>
-                    <a:blip r:embed="rId14">
+                    <a:blip r:embed="rId13">
                       <a:extLst>
                         <a:ext uri="{28A0092B-C50C-407E-A947-70E740481C1C}">
                           <a14:useLocalDpi xmlns:a14="http://schemas.microsoft.com/office/drawing/2010/main" val="0"/>
@@ -4514,25 +4638,7 @@
           <w:sz w:val="22"/>
           <w:szCs w:val="22"/>
         </w:rPr>
-        <w:t xml:space="preserve"> </w:t>
-      </w:r>
-      <w:proofErr w:type="gramStart"/>
-      <w:r>
-        <w:rPr>
-          <w:rFonts w:ascii="Arial" w:hAnsi="Arial" w:cs="Arial"/>
-          <w:sz w:val="22"/>
-          <w:szCs w:val="22"/>
-        </w:rPr>
-        <w:t>Under</w:t>
-      </w:r>
-      <w:proofErr w:type="gramEnd"/>
-      <w:r>
-        <w:rPr>
-          <w:rFonts w:ascii="Arial" w:hAnsi="Arial" w:cs="Arial"/>
-          <w:sz w:val="22"/>
-          <w:szCs w:val="22"/>
-        </w:rPr>
-        <w:t xml:space="preserve"> “Manager”</w:t>
+        <w:t xml:space="preserve"> Under “Manager”</w:t>
       </w:r>
       <w:r>
         <w:rPr>
@@ -4599,6 +4705,7 @@
           <w:sz w:val="22"/>
           <w:szCs w:val="22"/>
         </w:rPr>
+        <w:lastRenderedPageBreak/>
         <w:drawing>
           <wp:inline distT="0" distB="0" distL="0" distR="0" wp14:anchorId="01298BC3" wp14:editId="4F82EA99">
             <wp:extent cx="4257675" cy="1688035"/>
@@ -4617,7 +4724,7 @@
                     </pic:cNvPicPr>
                   </pic:nvPicPr>
                   <pic:blipFill>
-                    <a:blip r:embed="rId15">
+                    <a:blip r:embed="rId14">
                       <a:extLst>
                         <a:ext uri="{28A0092B-C50C-407E-A947-70E740481C1C}">
                           <a14:useLocalDpi xmlns:a14="http://schemas.microsoft.com/office/drawing/2010/main" val="0"/>
@@ -4799,7 +4906,6 @@
           <w:rFonts w:ascii="Arial" w:hAnsi="Arial" w:cs="Arial"/>
           <w:noProof/>
         </w:rPr>
-        <w:lastRenderedPageBreak/>
         <w:drawing>
           <wp:inline distT="0" distB="0" distL="0" distR="0" wp14:anchorId="1787D78A" wp14:editId="4E74A8E7">
             <wp:extent cx="3740898" cy="2981325"/>
@@ -4818,7 +4924,7 @@
                     </pic:cNvPicPr>
                   </pic:nvPicPr>
                   <pic:blipFill>
-                    <a:blip r:embed="rId16">
+                    <a:blip r:embed="rId15">
                       <a:extLst>
                         <a:ext uri="{28A0092B-C50C-407E-A947-70E740481C1C}">
                           <a14:useLocalDpi xmlns:a14="http://schemas.microsoft.com/office/drawing/2010/main" val="0"/>
@@ -4993,25 +5099,7 @@
           <w:sz w:val="22"/>
           <w:szCs w:val="22"/>
         </w:rPr>
-        <w:t xml:space="preserve">enter the new academic year data in cell “A1” (format </w:t>
-      </w:r>
-      <w:proofErr w:type="spellStart"/>
-      <w:r>
-        <w:rPr>
-          <w:rFonts w:ascii="Arial" w:hAnsi="Arial" w:cs="Arial"/>
-          <w:sz w:val="22"/>
-          <w:szCs w:val="22"/>
-        </w:rPr>
-        <w:t>yyyy-yyyy</w:t>
-      </w:r>
-      <w:proofErr w:type="spellEnd"/>
-      <w:r>
-        <w:rPr>
-          <w:rFonts w:ascii="Arial" w:hAnsi="Arial" w:cs="Arial"/>
-          <w:sz w:val="22"/>
-          <w:szCs w:val="22"/>
-        </w:rPr>
-        <w:t xml:space="preserve">) </w:t>
+        <w:t xml:space="preserve">enter the new academic year data in cell “A1” (format yyyy-yyyy) </w:t>
       </w:r>
       <w:r>
         <w:rPr>
@@ -5047,6 +5135,7 @@
           <w:sz w:val="22"/>
           <w:szCs w:val="22"/>
         </w:rPr>
+        <w:lastRenderedPageBreak/>
         <w:drawing>
           <wp:inline distT="0" distB="0" distL="0" distR="0" wp14:anchorId="4FA5D487" wp14:editId="04A3844A">
             <wp:extent cx="3609975" cy="1447279"/>
@@ -5065,7 +5154,7 @@
                     </pic:cNvPicPr>
                   </pic:nvPicPr>
                   <pic:blipFill>
-                    <a:blip r:embed="rId17">
+                    <a:blip r:embed="rId16">
                       <a:extLst>
                         <a:ext uri="{28A0092B-C50C-407E-A947-70E740481C1C}">
                           <a14:useLocalDpi xmlns:a14="http://schemas.microsoft.com/office/drawing/2010/main" val="0"/>
@@ -5224,7 +5313,7 @@
                     <pic:cNvPicPr/>
                   </pic:nvPicPr>
                   <pic:blipFill>
-                    <a:blip r:embed="rId18"/>
+                    <a:blip r:embed="rId17"/>
                     <a:stretch>
                       <a:fillRect/>
                     </a:stretch>
@@ -5278,7 +5367,6 @@
           <w:sz w:val="22"/>
           <w:szCs w:val="22"/>
         </w:rPr>
-        <w:lastRenderedPageBreak/>
         <w:drawing>
           <wp:inline distT="0" distB="0" distL="0" distR="0" wp14:anchorId="6780BA62" wp14:editId="2687A79D">
             <wp:extent cx="2887848" cy="3188666"/>
@@ -5297,7 +5385,7 @@
                     </pic:cNvPicPr>
                   </pic:nvPicPr>
                   <pic:blipFill>
-                    <a:blip r:embed="rId19">
+                    <a:blip r:embed="rId18">
                       <a:extLst>
                         <a:ext uri="{28A0092B-C50C-407E-A947-70E740481C1C}">
                           <a14:useLocalDpi xmlns:a14="http://schemas.microsoft.com/office/drawing/2010/main" val="0"/>
@@ -5411,6 +5499,7 @@
           <w:sz w:val="22"/>
           <w:szCs w:val="22"/>
         </w:rPr>
+        <w:lastRenderedPageBreak/>
         <w:drawing>
           <wp:inline distT="0" distB="0" distL="0" distR="0" wp14:anchorId="182CAA98" wp14:editId="43CE1408">
             <wp:extent cx="3829672" cy="3004820"/>
@@ -5429,7 +5518,7 @@
                     </pic:cNvPicPr>
                   </pic:nvPicPr>
                   <pic:blipFill>
-                    <a:blip r:embed="rId20">
+                    <a:blip r:embed="rId19">
                       <a:extLst>
                         <a:ext uri="{28A0092B-C50C-407E-A947-70E740481C1C}">
                           <a14:useLocalDpi xmlns:a14="http://schemas.microsoft.com/office/drawing/2010/main" val="0"/>
@@ -5559,7 +5648,6 @@
           <w:sz w:val="22"/>
           <w:szCs w:val="22"/>
         </w:rPr>
-        <w:lastRenderedPageBreak/>
         <w:drawing>
           <wp:inline distT="0" distB="0" distL="0" distR="0" wp14:anchorId="368DFD04" wp14:editId="096E94FE">
             <wp:extent cx="5457825" cy="1156393"/>
@@ -5578,7 +5666,7 @@
                     </pic:cNvPicPr>
                   </pic:nvPicPr>
                   <pic:blipFill>
-                    <a:blip r:embed="rId21">
+                    <a:blip r:embed="rId20">
                       <a:extLst>
                         <a:ext uri="{28A0092B-C50C-407E-A947-70E740481C1C}">
                           <a14:useLocalDpi xmlns:a14="http://schemas.microsoft.com/office/drawing/2010/main" val="0"/>
@@ -5656,7 +5744,7 @@
                     </pic:cNvPicPr>
                   </pic:nvPicPr>
                   <pic:blipFill>
-                    <a:blip r:embed="rId22">
+                    <a:blip r:embed="rId21">
                       <a:extLst>
                         <a:ext uri="{28A0092B-C50C-407E-A947-70E740481C1C}">
                           <a14:useLocalDpi xmlns:a14="http://schemas.microsoft.com/office/drawing/2010/main" val="0"/>
@@ -5757,7 +5845,7 @@
                     </pic:cNvPicPr>
                   </pic:nvPicPr>
                   <pic:blipFill>
-                    <a:blip r:embed="rId23">
+                    <a:blip r:embed="rId22">
                       <a:extLst>
                         <a:ext uri="{28A0092B-C50C-407E-A947-70E740481C1C}">
                           <a14:useLocalDpi xmlns:a14="http://schemas.microsoft.com/office/drawing/2010/main" val="0"/>
@@ -5806,6 +5894,7 @@
         <w:rPr>
           <w:sz w:val="24"/>
         </w:rPr>
+        <w:lastRenderedPageBreak/>
         <w:t>Historical Program Measurement Archive</w:t>
       </w:r>
       <w:bookmarkEnd w:id="12"/>
@@ -5910,25 +5999,7 @@
           <w:sz w:val="22"/>
           <w:szCs w:val="22"/>
         </w:rPr>
-        <w:t xml:space="preserve">enter the new academic year data in cell “A1” (format </w:t>
-      </w:r>
-      <w:proofErr w:type="spellStart"/>
-      <w:r>
-        <w:rPr>
-          <w:rFonts w:ascii="Arial" w:hAnsi="Arial" w:cs="Arial"/>
-          <w:sz w:val="22"/>
-          <w:szCs w:val="22"/>
-        </w:rPr>
-        <w:t>yyyy-yyyy</w:t>
-      </w:r>
-      <w:proofErr w:type="spellEnd"/>
-      <w:r>
-        <w:rPr>
-          <w:rFonts w:ascii="Arial" w:hAnsi="Arial" w:cs="Arial"/>
-          <w:sz w:val="22"/>
-          <w:szCs w:val="22"/>
-        </w:rPr>
-        <w:t xml:space="preserve">) </w:t>
+        <w:t xml:space="preserve">enter the new academic year data in cell “A1” (format yyyy-yyyy) </w:t>
       </w:r>
       <w:r>
         <w:rPr>
@@ -5982,7 +6053,7 @@
                     </pic:cNvPicPr>
                   </pic:nvPicPr>
                   <pic:blipFill>
-                    <a:blip r:embed="rId17">
+                    <a:blip r:embed="rId16">
                       <a:extLst>
                         <a:ext uri="{28A0092B-C50C-407E-A947-70E740481C1C}">
                           <a14:useLocalDpi xmlns:a14="http://schemas.microsoft.com/office/drawing/2010/main" val="0"/>
@@ -6044,7 +6115,6 @@
           <w:sz w:val="22"/>
           <w:szCs w:val="22"/>
         </w:rPr>
-        <w:lastRenderedPageBreak/>
         <w:t xml:space="preserve">Click on “Modeler” </w:t>
       </w:r>
       <w:r>
@@ -6134,7 +6204,7 @@
                     <pic:cNvPicPr/>
                   </pic:nvPicPr>
                   <pic:blipFill>
-                    <a:blip r:embed="rId18"/>
+                    <a:blip r:embed="rId17"/>
                     <a:stretch>
                       <a:fillRect/>
                     </a:stretch>
@@ -6198,7 +6268,7 @@
                     </pic:cNvPicPr>
                   </pic:nvPicPr>
                   <pic:blipFill>
-                    <a:blip r:embed="rId24">
+                    <a:blip r:embed="rId23">
                       <a:extLst>
                         <a:ext uri="{28A0092B-C50C-407E-A947-70E740481C1C}">
                           <a14:useLocalDpi xmlns:a14="http://schemas.microsoft.com/office/drawing/2010/main" val="0"/>
@@ -6340,7 +6410,7 @@
                     </pic:cNvPicPr>
                   </pic:nvPicPr>
                   <pic:blipFill>
-                    <a:blip r:embed="rId21">
+                    <a:blip r:embed="rId20">
                       <a:extLst>
                         <a:ext uri="{28A0092B-C50C-407E-A947-70E740481C1C}">
                           <a14:useLocalDpi xmlns:a14="http://schemas.microsoft.com/office/drawing/2010/main" val="0"/>
@@ -6409,6 +6479,7 @@
         <w:rPr>
           <w:sz w:val="24"/>
         </w:rPr>
+        <w:lastRenderedPageBreak/>
         <w:t>Historical Program Measurement Report</w:t>
       </w:r>
       <w:bookmarkEnd w:id="14"/>
@@ -6460,7 +6531,6 @@
           <w:rFonts w:ascii="Arial" w:hAnsi="Arial" w:cs="Arial"/>
           <w:noProof/>
         </w:rPr>
-        <w:lastRenderedPageBreak/>
         <w:drawing>
           <wp:inline distT="0" distB="0" distL="0" distR="0" wp14:anchorId="3C15FC34" wp14:editId="32793E38">
             <wp:extent cx="5867400" cy="5095875"/>
@@ -6477,7 +6547,7 @@
                     <pic:cNvPicPr/>
                   </pic:nvPicPr>
                   <pic:blipFill>
-                    <a:blip r:embed="rId25"/>
+                    <a:blip r:embed="rId24"/>
                     <a:stretch>
                       <a:fillRect/>
                     </a:stretch>
@@ -6674,7 +6744,7 @@
                     </pic:cNvPicPr>
                   </pic:nvPicPr>
                   <pic:blipFill>
-                    <a:blip r:embed="rId26">
+                    <a:blip r:embed="rId25">
                       <a:extLst>
                         <a:ext uri="{28A0092B-C50C-407E-A947-70E740481C1C}">
                           <a14:useLocalDpi xmlns:a14="http://schemas.microsoft.com/office/drawing/2010/main" val="0"/>
@@ -6779,7 +6849,7 @@
                     </pic:cNvPicPr>
                   </pic:nvPicPr>
                   <pic:blipFill>
-                    <a:blip r:embed="rId27">
+                    <a:blip r:embed="rId26">
                       <a:extLst>
                         <a:ext uri="{28A0092B-C50C-407E-A947-70E740481C1C}">
                           <a14:useLocalDpi xmlns:a14="http://schemas.microsoft.com/office/drawing/2010/main" val="0"/>
@@ -6868,7 +6938,7 @@
                     </pic:cNvPicPr>
                   </pic:nvPicPr>
                   <pic:blipFill>
-                    <a:blip r:embed="rId28">
+                    <a:blip r:embed="rId27">
                       <a:extLst>
                         <a:ext uri="{28A0092B-C50C-407E-A947-70E740481C1C}">
                           <a14:useLocalDpi xmlns:a14="http://schemas.microsoft.com/office/drawing/2010/main" val="0"/>
@@ -6956,7 +7026,7 @@
                     </pic:cNvPicPr>
                   </pic:nvPicPr>
                   <pic:blipFill>
-                    <a:blip r:embed="rId29">
+                    <a:blip r:embed="rId28">
                       <a:extLst>
                         <a:ext uri="{28A0092B-C50C-407E-A947-70E740481C1C}">
                           <a14:useLocalDpi xmlns:a14="http://schemas.microsoft.com/office/drawing/2010/main" val="0"/>
@@ -7030,15 +7100,15 @@
           <w:sz w:val="24"/>
         </w:rPr>
       </w:pPr>
-      <w:bookmarkStart w:id="17" w:name="_Toc461520329"/>
-      <w:bookmarkStart w:id="18" w:name="_Toc465089313"/>
+      <w:bookmarkStart w:id="17" w:name="_Toc465089313"/>
+      <w:bookmarkStart w:id="18" w:name="_Toc461520329"/>
       <w:r>
         <w:rPr>
           <w:sz w:val="24"/>
         </w:rPr>
         <w:t>Force Check-In</w:t>
       </w:r>
-      <w:bookmarkEnd w:id="18"/>
+      <w:bookmarkEnd w:id="17"/>
     </w:p>
     <w:p>
       <w:pPr>
@@ -7195,7 +7265,7 @@
                     </pic:cNvPicPr>
                   </pic:nvPicPr>
                   <pic:blipFill>
-                    <a:blip r:embed="rId30">
+                    <a:blip r:embed="rId29">
                       <a:extLst>
                         <a:ext uri="{28A0092B-C50C-407E-A947-70E740481C1C}">
                           <a14:useLocalDpi xmlns:a14="http://schemas.microsoft.com/office/drawing/2010/main" val="0"/>
@@ -7434,7 +7504,7 @@
                     </pic:cNvPicPr>
                   </pic:nvPicPr>
                   <pic:blipFill>
-                    <a:blip r:embed="rId31">
+                    <a:blip r:embed="rId30">
                       <a:extLst>
                         <a:ext uri="{28A0092B-C50C-407E-A947-70E740481C1C}">
                           <a14:useLocalDpi xmlns:a14="http://schemas.microsoft.com/office/drawing/2010/main" val="0"/>
@@ -7539,7 +7609,7 @@
                     </pic:cNvPicPr>
                   </pic:nvPicPr>
                   <pic:blipFill>
-                    <a:blip r:embed="rId32">
+                    <a:blip r:embed="rId31">
                       <a:extLst>
                         <a:ext uri="{28A0092B-C50C-407E-A947-70E740481C1C}">
                           <a14:useLocalDpi xmlns:a14="http://schemas.microsoft.com/office/drawing/2010/main" val="0"/>
@@ -7644,7 +7714,7 @@
                     </pic:cNvPicPr>
                   </pic:nvPicPr>
                   <pic:blipFill>
-                    <a:blip r:embed="rId33">
+                    <a:blip r:embed="rId32">
                       <a:extLst>
                         <a:ext uri="{28A0092B-C50C-407E-A947-70E740481C1C}">
                           <a14:useLocalDpi xmlns:a14="http://schemas.microsoft.com/office/drawing/2010/main" val="0"/>
@@ -7703,7 +7773,7 @@
         </w:rPr>
         <w:t>Other Vena Resources</w:t>
       </w:r>
-      <w:bookmarkEnd w:id="17"/>
+      <w:bookmarkEnd w:id="18"/>
       <w:bookmarkEnd w:id="21"/>
     </w:p>
     <w:p>
@@ -7790,7 +7860,7 @@
         </w:rPr>
         <w:t xml:space="preserve">To submit an issue, please fill out </w:t>
       </w:r>
-      <w:hyperlink r:id="rId34" w:history="1">
+      <w:hyperlink r:id="rId33" w:history="1">
         <w:r>
           <w:rPr>
             <w:rStyle w:val="Hyperlink"/>
@@ -7842,7 +7912,7 @@
         </w:rPr>
         <w:t xml:space="preserve">For Vena training or user manual, please refer to </w:t>
       </w:r>
-      <w:hyperlink r:id="rId35" w:history="1">
+      <w:hyperlink r:id="rId34" w:history="1">
         <w:r>
           <w:rPr>
             <w:rStyle w:val="Hyperlink"/>
@@ -7930,7 +8000,7 @@
         </w:rPr>
         <w:t xml:space="preserve">Bogdan Hancas: </w:t>
       </w:r>
-      <w:hyperlink r:id="rId36" w:tgtFrame="_blank" w:history="1">
+      <w:hyperlink r:id="rId35" w:tgtFrame="_blank" w:history="1">
         <w:r>
           <w:rPr>
             <w:rStyle w:val="Hyperlink"/>
@@ -7965,7 +8035,7 @@
         </w:rPr>
         <w:t xml:space="preserve">Evan Situ: </w:t>
       </w:r>
-      <w:hyperlink r:id="rId37" w:history="1">
+      <w:hyperlink r:id="rId36" w:history="1">
         <w:r>
           <w:rPr>
             <w:rStyle w:val="Hyperlink"/>
@@ -7977,11 +8047,10 @@
           <w:t>esitu@venasolutions.com</w:t>
         </w:r>
       </w:hyperlink>
-      <w:bookmarkEnd w:id="0"/>
     </w:p>
     <w:sectPr>
-      <w:headerReference w:type="default" r:id="rId38"/>
-      <w:footerReference w:type="default" r:id="rId39"/>
+      <w:headerReference w:type="default" r:id="rId37"/>
+      <w:footerReference w:type="default" r:id="rId38"/>
       <w:pgSz w:w="12240" w:h="15840"/>
       <w:pgMar w:top="1440" w:right="1440" w:bottom="1080" w:left="1440" w:header="720" w:footer="720" w:gutter="0"/>
       <w:cols w:space="720"/>
@@ -7992,7 +8061,7 @@
 </file>
 
 <file path=word/endnotes.xml><?xml version="1.0" encoding="utf-8"?>
-<w:endnotes xmlns:wpc="http://schemas.microsoft.com/office/word/2010/wordprocessingCanvas" xmlns:mc="http://schemas.openxmlformats.org/markup-compatibility/2006" xmlns:o="urn:schemas-microsoft-com:office:office" xmlns:r="http://schemas.openxmlformats.org/officeDocument/2006/relationships" xmlns:m="http://schemas.openxmlformats.org/officeDocument/2006/math" xmlns:v="urn:schemas-microsoft-com:vml" xmlns:wp14="http://schemas.microsoft.com/office/word/2010/wordprocessingDrawing" xmlns:wp="http://schemas.openxmlformats.org/drawingml/2006/wordprocessingDrawing" xmlns:w10="urn:schemas-microsoft-com:office:word" xmlns:w="http://schemas.openxmlformats.org/wordprocessingml/2006/main" xmlns:w14="http://schemas.microsoft.com/office/word/2010/wordml" xmlns:wpg="http://schemas.microsoft.com/office/word/2010/wordprocessingGroup" xmlns:wpi="http://schemas.microsoft.com/office/word/2010/wordprocessingInk" xmlns:wne="http://schemas.microsoft.com/office/word/2006/wordml" xmlns:wps="http://schemas.microsoft.com/office/word/2010/wordprocessingShape" mc:Ignorable="w14 wp14">
+<w:endnotes xmlns:wpc="http://schemas.microsoft.com/office/word/2010/wordprocessingCanvas" xmlns:mo="http://schemas.microsoft.com/office/mac/office/2008/main" xmlns:mc="http://schemas.openxmlformats.org/markup-compatibility/2006" xmlns:mv="urn:schemas-microsoft-com:mac:vml" xmlns:o="urn:schemas-microsoft-com:office:office" xmlns:r="http://schemas.openxmlformats.org/officeDocument/2006/relationships" xmlns:m="http://schemas.openxmlformats.org/officeDocument/2006/math" xmlns:v="urn:schemas-microsoft-com:vml" xmlns:wp14="http://schemas.microsoft.com/office/word/2010/wordprocessingDrawing" xmlns:wp="http://schemas.openxmlformats.org/drawingml/2006/wordprocessingDrawing" xmlns:w10="urn:schemas-microsoft-com:office:word" xmlns:w="http://schemas.openxmlformats.org/wordprocessingml/2006/main" xmlns:w14="http://schemas.microsoft.com/office/word/2010/wordml" xmlns:w15="http://schemas.microsoft.com/office/word/2012/wordml" xmlns:wpg="http://schemas.microsoft.com/office/word/2010/wordprocessingGroup" xmlns:wpi="http://schemas.microsoft.com/office/word/2010/wordprocessingInk" xmlns:wne="http://schemas.microsoft.com/office/word/2006/wordml" xmlns:wps="http://schemas.microsoft.com/office/word/2010/wordprocessingShape" mc:Ignorable="w14 w15 wp14">
   <w:endnote w:type="separator" w:id="-1">
     <w:p>
       <w:r>
@@ -8011,7 +8080,7 @@
 </file>
 
 <file path=word/footer1.xml><?xml version="1.0" encoding="utf-8"?>
-<w:ftr xmlns:wpc="http://schemas.microsoft.com/office/word/2010/wordprocessingCanvas" xmlns:mc="http://schemas.openxmlformats.org/markup-compatibility/2006" xmlns:o="urn:schemas-microsoft-com:office:office" xmlns:r="http://schemas.openxmlformats.org/officeDocument/2006/relationships" xmlns:m="http://schemas.openxmlformats.org/officeDocument/2006/math" xmlns:v="urn:schemas-microsoft-com:vml" xmlns:wp14="http://schemas.microsoft.com/office/word/2010/wordprocessingDrawing" xmlns:wp="http://schemas.openxmlformats.org/drawingml/2006/wordprocessingDrawing" xmlns:w10="urn:schemas-microsoft-com:office:word" xmlns:w="http://schemas.openxmlformats.org/wordprocessingml/2006/main" xmlns:w14="http://schemas.microsoft.com/office/word/2010/wordml" xmlns:wpg="http://schemas.microsoft.com/office/word/2010/wordprocessingGroup" xmlns:wpi="http://schemas.microsoft.com/office/word/2010/wordprocessingInk" xmlns:wne="http://schemas.microsoft.com/office/word/2006/wordml" xmlns:wps="http://schemas.microsoft.com/office/word/2010/wordprocessingShape" mc:Ignorable="w14 wp14">
+<w:ftr xmlns:wpc="http://schemas.microsoft.com/office/word/2010/wordprocessingCanvas" xmlns:mo="http://schemas.microsoft.com/office/mac/office/2008/main" xmlns:mc="http://schemas.openxmlformats.org/markup-compatibility/2006" xmlns:mv="urn:schemas-microsoft-com:mac:vml" xmlns:o="urn:schemas-microsoft-com:office:office" xmlns:r="http://schemas.openxmlformats.org/officeDocument/2006/relationships" xmlns:m="http://schemas.openxmlformats.org/officeDocument/2006/math" xmlns:v="urn:schemas-microsoft-com:vml" xmlns:wp14="http://schemas.microsoft.com/office/word/2010/wordprocessingDrawing" xmlns:wp="http://schemas.openxmlformats.org/drawingml/2006/wordprocessingDrawing" xmlns:w10="urn:schemas-microsoft-com:office:word" xmlns:w="http://schemas.openxmlformats.org/wordprocessingml/2006/main" xmlns:w14="http://schemas.microsoft.com/office/word/2010/wordml" xmlns:w15="http://schemas.microsoft.com/office/word/2012/wordml" xmlns:wpg="http://schemas.microsoft.com/office/word/2010/wordprocessingGroup" xmlns:wpi="http://schemas.microsoft.com/office/word/2010/wordprocessingInk" xmlns:wne="http://schemas.microsoft.com/office/word/2006/wordml" xmlns:wps="http://schemas.microsoft.com/office/word/2010/wordprocessingShape" mc:Ignorable="w14 w15 wp14">
   <w:p>
     <w:pPr>
       <w:pStyle w:val="Footer"/>
@@ -8057,7 +8126,7 @@
         <w:sz w:val="20"/>
         <w:szCs w:val="20"/>
       </w:rPr>
-      <w:t>14</w:t>
+      <w:t>2</w:t>
     </w:r>
     <w:r>
       <w:rPr>
@@ -8128,7 +8197,7 @@
 </file>
 
 <file path=word/footnotes.xml><?xml version="1.0" encoding="utf-8"?>
-<w:footnotes xmlns:wpc="http://schemas.microsoft.com/office/word/2010/wordprocessingCanvas" xmlns:mc="http://schemas.openxmlformats.org/markup-compatibility/2006" xmlns:o="urn:schemas-microsoft-com:office:office" xmlns:r="http://schemas.openxmlformats.org/officeDocument/2006/relationships" xmlns:m="http://schemas.openxmlformats.org/officeDocument/2006/math" xmlns:v="urn:schemas-microsoft-com:vml" xmlns:wp14="http://schemas.microsoft.com/office/word/2010/wordprocessingDrawing" xmlns:wp="http://schemas.openxmlformats.org/drawingml/2006/wordprocessingDrawing" xmlns:w10="urn:schemas-microsoft-com:office:word" xmlns:w="http://schemas.openxmlformats.org/wordprocessingml/2006/main" xmlns:w14="http://schemas.microsoft.com/office/word/2010/wordml" xmlns:wpg="http://schemas.microsoft.com/office/word/2010/wordprocessingGroup" xmlns:wpi="http://schemas.microsoft.com/office/word/2010/wordprocessingInk" xmlns:wne="http://schemas.microsoft.com/office/word/2006/wordml" xmlns:wps="http://schemas.microsoft.com/office/word/2010/wordprocessingShape" mc:Ignorable="w14 wp14">
+<w:footnotes xmlns:wpc="http://schemas.microsoft.com/office/word/2010/wordprocessingCanvas" xmlns:mo="http://schemas.microsoft.com/office/mac/office/2008/main" xmlns:mc="http://schemas.openxmlformats.org/markup-compatibility/2006" xmlns:mv="urn:schemas-microsoft-com:mac:vml" xmlns:o="urn:schemas-microsoft-com:office:office" xmlns:r="http://schemas.openxmlformats.org/officeDocument/2006/relationships" xmlns:m="http://schemas.openxmlformats.org/officeDocument/2006/math" xmlns:v="urn:schemas-microsoft-com:vml" xmlns:wp14="http://schemas.microsoft.com/office/word/2010/wordprocessingDrawing" xmlns:wp="http://schemas.openxmlformats.org/drawingml/2006/wordprocessingDrawing" xmlns:w10="urn:schemas-microsoft-com:office:word" xmlns:w="http://schemas.openxmlformats.org/wordprocessingml/2006/main" xmlns:w14="http://schemas.microsoft.com/office/word/2010/wordml" xmlns:w15="http://schemas.microsoft.com/office/word/2012/wordml" xmlns:wpg="http://schemas.microsoft.com/office/word/2010/wordprocessingGroup" xmlns:wpi="http://schemas.microsoft.com/office/word/2010/wordprocessingInk" xmlns:wne="http://schemas.microsoft.com/office/word/2006/wordml" xmlns:wps="http://schemas.microsoft.com/office/word/2010/wordprocessingShape" mc:Ignorable="w14 w15 wp14">
   <w:footnote w:type="separator" w:id="-1">
     <w:p>
       <w:r>
@@ -8147,7 +8216,7 @@
 </file>
 
 <file path=word/header1.xml><?xml version="1.0" encoding="utf-8"?>
-<w:hdr xmlns:wpc="http://schemas.microsoft.com/office/word/2010/wordprocessingCanvas" xmlns:mc="http://schemas.openxmlformats.org/markup-compatibility/2006" xmlns:o="urn:schemas-microsoft-com:office:office" xmlns:r="http://schemas.openxmlformats.org/officeDocument/2006/relationships" xmlns:m="http://schemas.openxmlformats.org/officeDocument/2006/math" xmlns:v="urn:schemas-microsoft-com:vml" xmlns:wp14="http://schemas.microsoft.com/office/word/2010/wordprocessingDrawing" xmlns:wp="http://schemas.openxmlformats.org/drawingml/2006/wordprocessingDrawing" xmlns:w10="urn:schemas-microsoft-com:office:word" xmlns:w="http://schemas.openxmlformats.org/wordprocessingml/2006/main" xmlns:w14="http://schemas.microsoft.com/office/word/2010/wordml" xmlns:wpg="http://schemas.microsoft.com/office/word/2010/wordprocessingGroup" xmlns:wpi="http://schemas.microsoft.com/office/word/2010/wordprocessingInk" xmlns:wne="http://schemas.microsoft.com/office/word/2006/wordml" xmlns:wps="http://schemas.microsoft.com/office/word/2010/wordprocessingShape" mc:Ignorable="w14 wp14">
+<w:hdr xmlns:wpc="http://schemas.microsoft.com/office/word/2010/wordprocessingCanvas" xmlns:mo="http://schemas.microsoft.com/office/mac/office/2008/main" xmlns:mc="http://schemas.openxmlformats.org/markup-compatibility/2006" xmlns:mv="urn:schemas-microsoft-com:mac:vml" xmlns:o="urn:schemas-microsoft-com:office:office" xmlns:r="http://schemas.openxmlformats.org/officeDocument/2006/relationships" xmlns:m="http://schemas.openxmlformats.org/officeDocument/2006/math" xmlns:v="urn:schemas-microsoft-com:vml" xmlns:wp14="http://schemas.microsoft.com/office/word/2010/wordprocessingDrawing" xmlns:wp="http://schemas.openxmlformats.org/drawingml/2006/wordprocessingDrawing" xmlns:w10="urn:schemas-microsoft-com:office:word" xmlns:w="http://schemas.openxmlformats.org/wordprocessingml/2006/main" xmlns:w14="http://schemas.microsoft.com/office/word/2010/wordml" xmlns:w15="http://schemas.microsoft.com/office/word/2012/wordml" xmlns:wpg="http://schemas.microsoft.com/office/word/2010/wordprocessingGroup" xmlns:wpi="http://schemas.microsoft.com/office/word/2010/wordprocessingInk" xmlns:wne="http://schemas.microsoft.com/office/word/2006/wordml" xmlns:wps="http://schemas.microsoft.com/office/word/2010/wordprocessingShape" mc:Ignorable="w14 w15 wp14">
   <w:p>
     <w:pPr>
       <w:pStyle w:val="Header"/>
@@ -8474,7 +8543,7 @@
 </file>
 
 <file path=word/numbering.xml><?xml version="1.0" encoding="utf-8"?>
-<w:numbering xmlns:wpc="http://schemas.microsoft.com/office/word/2010/wordprocessingCanvas" xmlns:mc="http://schemas.openxmlformats.org/markup-compatibility/2006" xmlns:o="urn:schemas-microsoft-com:office:office" xmlns:r="http://schemas.openxmlformats.org/officeDocument/2006/relationships" xmlns:m="http://schemas.openxmlformats.org/officeDocument/2006/math" xmlns:v="urn:schemas-microsoft-com:vml" xmlns:wp14="http://schemas.microsoft.com/office/word/2010/wordprocessingDrawing" xmlns:wp="http://schemas.openxmlformats.org/drawingml/2006/wordprocessingDrawing" xmlns:w10="urn:schemas-microsoft-com:office:word" xmlns:w="http://schemas.openxmlformats.org/wordprocessingml/2006/main" xmlns:w14="http://schemas.microsoft.com/office/word/2010/wordml" xmlns:wpg="http://schemas.microsoft.com/office/word/2010/wordprocessingGroup" xmlns:wpi="http://schemas.microsoft.com/office/word/2010/wordprocessingInk" xmlns:wne="http://schemas.microsoft.com/office/word/2006/wordml" xmlns:wps="http://schemas.microsoft.com/office/word/2010/wordprocessingShape" mc:Ignorable="w14 wp14">
+<w:numbering xmlns:wpc="http://schemas.microsoft.com/office/word/2010/wordprocessingCanvas" xmlns:mo="http://schemas.microsoft.com/office/mac/office/2008/main" xmlns:mc="http://schemas.openxmlformats.org/markup-compatibility/2006" xmlns:mv="urn:schemas-microsoft-com:mac:vml" xmlns:o="urn:schemas-microsoft-com:office:office" xmlns:r="http://schemas.openxmlformats.org/officeDocument/2006/relationships" xmlns:m="http://schemas.openxmlformats.org/officeDocument/2006/math" xmlns:v="urn:schemas-microsoft-com:vml" xmlns:wp14="http://schemas.microsoft.com/office/word/2010/wordprocessingDrawing" xmlns:wp="http://schemas.openxmlformats.org/drawingml/2006/wordprocessingDrawing" xmlns:w10="urn:schemas-microsoft-com:office:word" xmlns:w="http://schemas.openxmlformats.org/wordprocessingml/2006/main" xmlns:w14="http://schemas.microsoft.com/office/word/2010/wordml" xmlns:w15="http://schemas.microsoft.com/office/word/2012/wordml" xmlns:wpg="http://schemas.microsoft.com/office/word/2010/wordprocessingGroup" xmlns:wpi="http://schemas.microsoft.com/office/word/2010/wordprocessingInk" xmlns:wne="http://schemas.microsoft.com/office/word/2006/wordml" xmlns:wps="http://schemas.microsoft.com/office/word/2010/wordprocessingShape" mc:Ignorable="w14 w15 wp14">
   <w:abstractNum w:abstractNumId="0">
     <w:nsid w:val="08000D1B"/>
     <w:multiLevelType w:val="multilevel"/>
@@ -9896,7 +9965,7 @@
 </file>
 
 <file path=word/styles.xml><?xml version="1.0" encoding="utf-8"?>
-<w:styles xmlns:mc="http://schemas.openxmlformats.org/markup-compatibility/2006" xmlns:r="http://schemas.openxmlformats.org/officeDocument/2006/relationships" xmlns:w="http://schemas.openxmlformats.org/wordprocessingml/2006/main" xmlns:w14="http://schemas.microsoft.com/office/word/2010/wordml" mc:Ignorable="w14">
+<w:styles xmlns:mc="http://schemas.openxmlformats.org/markup-compatibility/2006" xmlns:r="http://schemas.openxmlformats.org/officeDocument/2006/relationships" xmlns:w="http://schemas.openxmlformats.org/wordprocessingml/2006/main" xmlns:w14="http://schemas.microsoft.com/office/word/2010/wordml" xmlns:w15="http://schemas.microsoft.com/office/word/2012/wordml" mc:Ignorable="w14 w15">
   <w:docDefaults>
     <w:rPrDefault>
       <w:rPr>
@@ -9906,144 +9975,387 @@
     </w:rPrDefault>
     <w:pPrDefault/>
   </w:docDefaults>
-  <w:latentStyles w:defLockedState="0" w:defUIPriority="99" w:defSemiHidden="1" w:defUnhideWhenUsed="1" w:defQFormat="0" w:count="267">
-    <w:lsdException w:name="Normal" w:semiHidden="0" w:uiPriority="0" w:unhideWhenUsed="0" w:qFormat="1"/>
-    <w:lsdException w:name="heading 1" w:semiHidden="0" w:uiPriority="0" w:unhideWhenUsed="0" w:qFormat="1"/>
-    <w:lsdException w:name="heading 2" w:semiHidden="0" w:uiPriority="9" w:unhideWhenUsed="0" w:qFormat="1"/>
-    <w:lsdException w:name="heading 3" w:semiHidden="0" w:uiPriority="0" w:unhideWhenUsed="0" w:qFormat="1"/>
-    <w:lsdException w:name="heading 4" w:uiPriority="9" w:qFormat="1"/>
-    <w:lsdException w:name="heading 5" w:uiPriority="9" w:qFormat="1"/>
-    <w:lsdException w:name="heading 6" w:uiPriority="9" w:qFormat="1"/>
-    <w:lsdException w:name="heading 7" w:uiPriority="9" w:qFormat="1"/>
-    <w:lsdException w:name="heading 8" w:uiPriority="9" w:qFormat="1"/>
-    <w:lsdException w:name="heading 9" w:uiPriority="9" w:qFormat="1"/>
-    <w:lsdException w:name="toc 1" w:uiPriority="39" w:qFormat="1"/>
-    <w:lsdException w:name="toc 2" w:uiPriority="39" w:qFormat="1"/>
-    <w:lsdException w:name="toc 3" w:uiPriority="39" w:qFormat="1"/>
-    <w:lsdException w:name="toc 4" w:uiPriority="39"/>
-    <w:lsdException w:name="toc 5" w:uiPriority="39"/>
-    <w:lsdException w:name="toc 6" w:uiPriority="39"/>
-    <w:lsdException w:name="toc 7" w:uiPriority="39"/>
-    <w:lsdException w:name="toc 8" w:uiPriority="39"/>
-    <w:lsdException w:name="toc 9" w:uiPriority="39"/>
-    <w:lsdException w:name="caption" w:uiPriority="35" w:qFormat="1"/>
-    <w:lsdException w:name="Title" w:semiHidden="0" w:uiPriority="10" w:unhideWhenUsed="0" w:qFormat="1"/>
-    <w:lsdException w:name="Default Paragraph Font" w:uiPriority="1"/>
-    <w:lsdException w:name="Subtitle" w:semiHidden="0" w:uiPriority="11" w:unhideWhenUsed="0" w:qFormat="1"/>
-    <w:lsdException w:name="Strong" w:semiHidden="0" w:uiPriority="22" w:unhideWhenUsed="0" w:qFormat="1"/>
-    <w:lsdException w:name="Emphasis" w:semiHidden="0" w:uiPriority="20" w:unhideWhenUsed="0" w:qFormat="1"/>
-    <w:lsdException w:name="Table Grid" w:semiHidden="0" w:uiPriority="59" w:unhideWhenUsed="0"/>
-    <w:lsdException w:name="Placeholder Text" w:unhideWhenUsed="0"/>
-    <w:lsdException w:name="No Spacing" w:semiHidden="0" w:uiPriority="1" w:unhideWhenUsed="0" w:qFormat="1"/>
-    <w:lsdException w:name="Light Shading" w:semiHidden="0" w:uiPriority="60" w:unhideWhenUsed="0"/>
-    <w:lsdException w:name="Light List" w:semiHidden="0" w:uiPriority="61" w:unhideWhenUsed="0"/>
-    <w:lsdException w:name="Light Grid" w:semiHidden="0" w:uiPriority="62" w:unhideWhenUsed="0"/>
-    <w:lsdException w:name="Medium Shading 1" w:semiHidden="0" w:uiPriority="63" w:unhideWhenUsed="0"/>
-    <w:lsdException w:name="Medium Shading 2" w:semiHidden="0" w:uiPriority="64" w:unhideWhenUsed="0"/>
-    <w:lsdException w:name="Medium List 1" w:semiHidden="0" w:uiPriority="65" w:unhideWhenUsed="0"/>
-    <w:lsdException w:name="Medium List 2" w:semiHidden="0" w:uiPriority="66" w:unhideWhenUsed="0"/>
-    <w:lsdException w:name="Medium Grid 1" w:semiHidden="0" w:uiPriority="67" w:unhideWhenUsed="0"/>
-    <w:lsdException w:name="Medium Grid 2" w:semiHidden="0" w:uiPriority="68" w:unhideWhenUsed="0"/>
-    <w:lsdException w:name="Medium Grid 3" w:semiHidden="0" w:uiPriority="69" w:unhideWhenUsed="0"/>
-    <w:lsdException w:name="Dark List" w:semiHidden="0" w:uiPriority="70" w:unhideWhenUsed="0"/>
-    <w:lsdException w:name="Colorful Shading" w:semiHidden="0" w:uiPriority="71" w:unhideWhenUsed="0"/>
-    <w:lsdException w:name="Colorful List" w:semiHidden="0" w:uiPriority="72" w:unhideWhenUsed="0"/>
-    <w:lsdException w:name="Colorful Grid" w:semiHidden="0" w:uiPriority="73" w:unhideWhenUsed="0"/>
-    <w:lsdException w:name="Light Shading Accent 1" w:semiHidden="0" w:uiPriority="60" w:unhideWhenUsed="0"/>
-    <w:lsdException w:name="Light List Accent 1" w:semiHidden="0" w:uiPriority="61" w:unhideWhenUsed="0"/>
-    <w:lsdException w:name="Light Grid Accent 1" w:semiHidden="0" w:uiPriority="62" w:unhideWhenUsed="0"/>
-    <w:lsdException w:name="Medium Shading 1 Accent 1" w:semiHidden="0" w:uiPriority="63" w:unhideWhenUsed="0"/>
-    <w:lsdException w:name="Medium Shading 2 Accent 1" w:semiHidden="0" w:uiPriority="64" w:unhideWhenUsed="0"/>
-    <w:lsdException w:name="Medium List 1 Accent 1" w:semiHidden="0" w:uiPriority="65" w:unhideWhenUsed="0"/>
-    <w:lsdException w:name="Revision" w:unhideWhenUsed="0"/>
-    <w:lsdException w:name="List Paragraph" w:semiHidden="0" w:uiPriority="34" w:unhideWhenUsed="0" w:qFormat="1"/>
-    <w:lsdException w:name="Quote" w:semiHidden="0" w:uiPriority="29" w:unhideWhenUsed="0" w:qFormat="1"/>
-    <w:lsdException w:name="Intense Quote" w:semiHidden="0" w:uiPriority="30" w:unhideWhenUsed="0" w:qFormat="1"/>
-    <w:lsdException w:name="Medium List 2 Accent 1" w:semiHidden="0" w:uiPriority="66" w:unhideWhenUsed="0"/>
-    <w:lsdException w:name="Medium Grid 1 Accent 1" w:semiHidden="0" w:uiPriority="67" w:unhideWhenUsed="0"/>
-    <w:lsdException w:name="Medium Grid 2 Accent 1" w:semiHidden="0" w:uiPriority="68" w:unhideWhenUsed="0"/>
-    <w:lsdException w:name="Medium Grid 3 Accent 1" w:semiHidden="0" w:uiPriority="69" w:unhideWhenUsed="0"/>
-    <w:lsdException w:name="Dark List Accent 1" w:semiHidden="0" w:uiPriority="70" w:unhideWhenUsed="0"/>
-    <w:lsdException w:name="Colorful Shading Accent 1" w:semiHidden="0" w:uiPriority="71" w:unhideWhenUsed="0"/>
-    <w:lsdException w:name="Colorful List Accent 1" w:semiHidden="0" w:uiPriority="72" w:unhideWhenUsed="0"/>
-    <w:lsdException w:name="Colorful Grid Accent 1" w:semiHidden="0" w:uiPriority="73" w:unhideWhenUsed="0"/>
-    <w:lsdException w:name="Light Shading Accent 2" w:semiHidden="0" w:uiPriority="60" w:unhideWhenUsed="0"/>
-    <w:lsdException w:name="Light List Accent 2" w:semiHidden="0" w:uiPriority="61" w:unhideWhenUsed="0"/>
-    <w:lsdException w:name="Light Grid Accent 2" w:semiHidden="0" w:uiPriority="62" w:unhideWhenUsed="0"/>
-    <w:lsdException w:name="Medium Shading 1 Accent 2" w:semiHidden="0" w:uiPriority="63" w:unhideWhenUsed="0"/>
-    <w:lsdException w:name="Medium Shading 2 Accent 2" w:semiHidden="0" w:uiPriority="64" w:unhideWhenUsed="0"/>
-    <w:lsdException w:name="Medium List 1 Accent 2" w:semiHidden="0" w:uiPriority="65" w:unhideWhenUsed="0"/>
-    <w:lsdException w:name="Medium List 2 Accent 2" w:semiHidden="0" w:uiPriority="66" w:unhideWhenUsed="0"/>
-    <w:lsdException w:name="Medium Grid 1 Accent 2" w:semiHidden="0" w:uiPriority="67" w:unhideWhenUsed="0"/>
-    <w:lsdException w:name="Medium Grid 2 Accent 2" w:semiHidden="0" w:uiPriority="68" w:unhideWhenUsed="0"/>
-    <w:lsdException w:name="Medium Grid 3 Accent 2" w:semiHidden="0" w:uiPriority="69" w:unhideWhenUsed="0"/>
-    <w:lsdException w:name="Dark List Accent 2" w:semiHidden="0" w:uiPriority="70" w:unhideWhenUsed="0"/>
-    <w:lsdException w:name="Colorful Shading Accent 2" w:semiHidden="0" w:uiPriority="71" w:unhideWhenUsed="0"/>
-    <w:lsdException w:name="Colorful List Accent 2" w:semiHidden="0" w:uiPriority="72" w:unhideWhenUsed="0"/>
-    <w:lsdException w:name="Colorful Grid Accent 2" w:semiHidden="0" w:uiPriority="73" w:unhideWhenUsed="0"/>
-    <w:lsdException w:name="Light Shading Accent 3" w:semiHidden="0" w:uiPriority="60" w:unhideWhenUsed="0"/>
-    <w:lsdException w:name="Light List Accent 3" w:semiHidden="0" w:uiPriority="61" w:unhideWhenUsed="0"/>
-    <w:lsdException w:name="Light Grid Accent 3" w:semiHidden="0" w:uiPriority="62" w:unhideWhenUsed="0"/>
-    <w:lsdException w:name="Medium Shading 1 Accent 3" w:semiHidden="0" w:uiPriority="63" w:unhideWhenUsed="0"/>
-    <w:lsdException w:name="Medium Shading 2 Accent 3" w:semiHidden="0" w:uiPriority="64" w:unhideWhenUsed="0"/>
-    <w:lsdException w:name="Medium List 1 Accent 3" w:semiHidden="0" w:uiPriority="65" w:unhideWhenUsed="0"/>
-    <w:lsdException w:name="Medium List 2 Accent 3" w:semiHidden="0" w:uiPriority="66" w:unhideWhenUsed="0"/>
-    <w:lsdException w:name="Medium Grid 1 Accent 3" w:semiHidden="0" w:uiPriority="67" w:unhideWhenUsed="0"/>
-    <w:lsdException w:name="Medium Grid 2 Accent 3" w:semiHidden="0" w:uiPriority="68" w:unhideWhenUsed="0"/>
-    <w:lsdException w:name="Medium Grid 3 Accent 3" w:semiHidden="0" w:uiPriority="69" w:unhideWhenUsed="0"/>
-    <w:lsdException w:name="Dark List Accent 3" w:semiHidden="0" w:uiPriority="70" w:unhideWhenUsed="0"/>
-    <w:lsdException w:name="Colorful Shading Accent 3" w:semiHidden="0" w:uiPriority="71" w:unhideWhenUsed="0"/>
-    <w:lsdException w:name="Colorful List Accent 3" w:semiHidden="0" w:uiPriority="72" w:unhideWhenUsed="0"/>
-    <w:lsdException w:name="Colorful Grid Accent 3" w:semiHidden="0" w:uiPriority="73" w:unhideWhenUsed="0"/>
-    <w:lsdException w:name="Light Shading Accent 4" w:semiHidden="0" w:uiPriority="60" w:unhideWhenUsed="0"/>
-    <w:lsdException w:name="Light List Accent 4" w:semiHidden="0" w:uiPriority="61" w:unhideWhenUsed="0"/>
-    <w:lsdException w:name="Light Grid Accent 4" w:semiHidden="0" w:uiPriority="62" w:unhideWhenUsed="0"/>
-    <w:lsdException w:name="Medium Shading 1 Accent 4" w:semiHidden="0" w:uiPriority="63" w:unhideWhenUsed="0"/>
-    <w:lsdException w:name="Medium Shading 2 Accent 4" w:semiHidden="0" w:uiPriority="64" w:unhideWhenUsed="0"/>
-    <w:lsdException w:name="Medium List 1 Accent 4" w:semiHidden="0" w:uiPriority="65" w:unhideWhenUsed="0"/>
-    <w:lsdException w:name="Medium List 2 Accent 4" w:semiHidden="0" w:uiPriority="66" w:unhideWhenUsed="0"/>
-    <w:lsdException w:name="Medium Grid 1 Accent 4" w:semiHidden="0" w:uiPriority="67" w:unhideWhenUsed="0"/>
-    <w:lsdException w:name="Medium Grid 2 Accent 4" w:semiHidden="0" w:uiPriority="68" w:unhideWhenUsed="0"/>
-    <w:lsdException w:name="Medium Grid 3 Accent 4" w:semiHidden="0" w:uiPriority="69" w:unhideWhenUsed="0"/>
-    <w:lsdException w:name="Dark List Accent 4" w:semiHidden="0" w:uiPriority="70" w:unhideWhenUsed="0"/>
-    <w:lsdException w:name="Colorful Shading Accent 4" w:semiHidden="0" w:uiPriority="71" w:unhideWhenUsed="0"/>
-    <w:lsdException w:name="Colorful List Accent 4" w:semiHidden="0" w:uiPriority="72" w:unhideWhenUsed="0"/>
-    <w:lsdException w:name="Colorful Grid Accent 4" w:semiHidden="0" w:uiPriority="73" w:unhideWhenUsed="0"/>
-    <w:lsdException w:name="Light Shading Accent 5" w:semiHidden="0" w:uiPriority="60" w:unhideWhenUsed="0"/>
-    <w:lsdException w:name="Light List Accent 5" w:semiHidden="0" w:uiPriority="61" w:unhideWhenUsed="0"/>
-    <w:lsdException w:name="Light Grid Accent 5" w:semiHidden="0" w:uiPriority="62" w:unhideWhenUsed="0"/>
-    <w:lsdException w:name="Medium Shading 1 Accent 5" w:semiHidden="0" w:uiPriority="63" w:unhideWhenUsed="0"/>
-    <w:lsdException w:name="Medium Shading 2 Accent 5" w:semiHidden="0" w:uiPriority="64" w:unhideWhenUsed="0"/>
-    <w:lsdException w:name="Medium List 1 Accent 5" w:semiHidden="0" w:uiPriority="65" w:unhideWhenUsed="0"/>
-    <w:lsdException w:name="Medium List 2 Accent 5" w:semiHidden="0" w:uiPriority="66" w:unhideWhenUsed="0"/>
-    <w:lsdException w:name="Medium Grid 1 Accent 5" w:semiHidden="0" w:uiPriority="67" w:unhideWhenUsed="0"/>
-    <w:lsdException w:name="Medium Grid 2 Accent 5" w:semiHidden="0" w:uiPriority="68" w:unhideWhenUsed="0"/>
-    <w:lsdException w:name="Medium Grid 3 Accent 5" w:semiHidden="0" w:uiPriority="69" w:unhideWhenUsed="0"/>
-    <w:lsdException w:name="Dark List Accent 5" w:semiHidden="0" w:uiPriority="70" w:unhideWhenUsed="0"/>
-    <w:lsdException w:name="Colorful Shading Accent 5" w:semiHidden="0" w:uiPriority="71" w:unhideWhenUsed="0"/>
-    <w:lsdException w:name="Colorful List Accent 5" w:semiHidden="0" w:uiPriority="72" w:unhideWhenUsed="0"/>
-    <w:lsdException w:name="Colorful Grid Accent 5" w:semiHidden="0" w:uiPriority="73" w:unhideWhenUsed="0"/>
-    <w:lsdException w:name="Light Shading Accent 6" w:semiHidden="0" w:uiPriority="60" w:unhideWhenUsed="0"/>
-    <w:lsdException w:name="Light List Accent 6" w:semiHidden="0" w:uiPriority="61" w:unhideWhenUsed="0"/>
-    <w:lsdException w:name="Light Grid Accent 6" w:semiHidden="0" w:uiPriority="62" w:unhideWhenUsed="0"/>
-    <w:lsdException w:name="Medium Shading 1 Accent 6" w:semiHidden="0" w:uiPriority="63" w:unhideWhenUsed="0"/>
-    <w:lsdException w:name="Medium Shading 2 Accent 6" w:semiHidden="0" w:uiPriority="64" w:unhideWhenUsed="0"/>
-    <w:lsdException w:name="Medium List 1 Accent 6" w:semiHidden="0" w:uiPriority="65" w:unhideWhenUsed="0"/>
-    <w:lsdException w:name="Medium List 2 Accent 6" w:semiHidden="0" w:uiPriority="66" w:unhideWhenUsed="0"/>
-    <w:lsdException w:name="Medium Grid 1 Accent 6" w:semiHidden="0" w:uiPriority="67" w:unhideWhenUsed="0"/>
-    <w:lsdException w:name="Medium Grid 2 Accent 6" w:semiHidden="0" w:uiPriority="68" w:unhideWhenUsed="0"/>
-    <w:lsdException w:name="Medium Grid 3 Accent 6" w:semiHidden="0" w:uiPriority="69" w:unhideWhenUsed="0"/>
-    <w:lsdException w:name="Dark List Accent 6" w:semiHidden="0" w:uiPriority="70" w:unhideWhenUsed="0"/>
-    <w:lsdException w:name="Colorful Shading Accent 6" w:semiHidden="0" w:uiPriority="71" w:unhideWhenUsed="0"/>
-    <w:lsdException w:name="Colorful List Accent 6" w:semiHidden="0" w:uiPriority="72" w:unhideWhenUsed="0"/>
-    <w:lsdException w:name="Colorful Grid Accent 6" w:semiHidden="0" w:uiPriority="73" w:unhideWhenUsed="0"/>
-    <w:lsdException w:name="Subtle Emphasis" w:semiHidden="0" w:uiPriority="19" w:unhideWhenUsed="0" w:qFormat="1"/>
-    <w:lsdException w:name="Intense Emphasis" w:semiHidden="0" w:uiPriority="21" w:unhideWhenUsed="0" w:qFormat="1"/>
-    <w:lsdException w:name="Subtle Reference" w:semiHidden="0" w:uiPriority="31" w:unhideWhenUsed="0" w:qFormat="1"/>
-    <w:lsdException w:name="Intense Reference" w:semiHidden="0" w:uiPriority="32" w:unhideWhenUsed="0" w:qFormat="1"/>
-    <w:lsdException w:name="Book Title" w:semiHidden="0" w:uiPriority="33" w:unhideWhenUsed="0" w:qFormat="1"/>
-    <w:lsdException w:name="Bibliography" w:uiPriority="37"/>
-    <w:lsdException w:name="TOC Heading" w:uiPriority="39" w:qFormat="1"/>
+  <w:latentStyles w:defLockedState="0" w:defUIPriority="99" w:defSemiHidden="0" w:defUnhideWhenUsed="0" w:defQFormat="0" w:count="380">
+    <w:lsdException w:name="Normal" w:uiPriority="0" w:qFormat="1"/>
+    <w:lsdException w:name="heading 1" w:uiPriority="0" w:qFormat="1"/>
+    <w:lsdException w:name="heading 2" w:uiPriority="9" w:qFormat="1"/>
+    <w:lsdException w:name="heading 3" w:uiPriority="0" w:qFormat="1"/>
+    <w:lsdException w:name="heading 4" w:semiHidden="1" w:uiPriority="9" w:unhideWhenUsed="1" w:qFormat="1"/>
+    <w:lsdException w:name="heading 5" w:semiHidden="1" w:uiPriority="9" w:unhideWhenUsed="1" w:qFormat="1"/>
+    <w:lsdException w:name="heading 6" w:semiHidden="1" w:uiPriority="9" w:unhideWhenUsed="1" w:qFormat="1"/>
+    <w:lsdException w:name="heading 7" w:semiHidden="1" w:uiPriority="9" w:unhideWhenUsed="1" w:qFormat="1"/>
+    <w:lsdException w:name="heading 8" w:semiHidden="1" w:uiPriority="9" w:unhideWhenUsed="1" w:qFormat="1"/>
+    <w:lsdException w:name="heading 9" w:semiHidden="1" w:uiPriority="9" w:unhideWhenUsed="1" w:qFormat="1"/>
+    <w:lsdException w:name="index 1" w:semiHidden="1" w:unhideWhenUsed="1"/>
+    <w:lsdException w:name="index 2" w:semiHidden="1" w:unhideWhenUsed="1"/>
+    <w:lsdException w:name="index 3" w:semiHidden="1" w:unhideWhenUsed="1"/>
+    <w:lsdException w:name="index 4" w:semiHidden="1" w:unhideWhenUsed="1"/>
+    <w:lsdException w:name="index 5" w:semiHidden="1" w:unhideWhenUsed="1"/>
+    <w:lsdException w:name="index 6" w:semiHidden="1" w:unhideWhenUsed="1"/>
+    <w:lsdException w:name="index 7" w:semiHidden="1" w:unhideWhenUsed="1"/>
+    <w:lsdException w:name="index 8" w:semiHidden="1" w:unhideWhenUsed="1"/>
+    <w:lsdException w:name="index 9" w:semiHidden="1" w:unhideWhenUsed="1"/>
+    <w:lsdException w:name="toc 1" w:semiHidden="1" w:uiPriority="39" w:unhideWhenUsed="1" w:qFormat="1"/>
+    <w:lsdException w:name="toc 2" w:semiHidden="1" w:uiPriority="39" w:unhideWhenUsed="1" w:qFormat="1"/>
+    <w:lsdException w:name="toc 3" w:semiHidden="1" w:uiPriority="39" w:unhideWhenUsed="1" w:qFormat="1"/>
+    <w:lsdException w:name="toc 4" w:semiHidden="1" w:uiPriority="39" w:unhideWhenUsed="1"/>
+    <w:lsdException w:name="toc 5" w:semiHidden="1" w:uiPriority="39" w:unhideWhenUsed="1"/>
+    <w:lsdException w:name="toc 6" w:semiHidden="1" w:uiPriority="39" w:unhideWhenUsed="1"/>
+    <w:lsdException w:name="toc 7" w:semiHidden="1" w:uiPriority="39" w:unhideWhenUsed="1"/>
+    <w:lsdException w:name="toc 8" w:semiHidden="1" w:uiPriority="39" w:unhideWhenUsed="1"/>
+    <w:lsdException w:name="toc 9" w:semiHidden="1" w:uiPriority="39" w:unhideWhenUsed="1"/>
+    <w:lsdException w:name="Normal Indent" w:semiHidden="1" w:unhideWhenUsed="1"/>
+    <w:lsdException w:name="footnote text" w:semiHidden="1" w:unhideWhenUsed="1"/>
+    <w:lsdException w:name="annotation text" w:semiHidden="1" w:unhideWhenUsed="1"/>
+    <w:lsdException w:name="header" w:semiHidden="1" w:unhideWhenUsed="1"/>
+    <w:lsdException w:name="footer" w:semiHidden="1" w:unhideWhenUsed="1"/>
+    <w:lsdException w:name="index heading" w:semiHidden="1" w:unhideWhenUsed="1"/>
+    <w:lsdException w:name="caption" w:semiHidden="1" w:uiPriority="35" w:unhideWhenUsed="1" w:qFormat="1"/>
+    <w:lsdException w:name="table of figures" w:semiHidden="1" w:unhideWhenUsed="1"/>
+    <w:lsdException w:name="envelope address" w:semiHidden="1" w:unhideWhenUsed="1"/>
+    <w:lsdException w:name="envelope return" w:semiHidden="1" w:unhideWhenUsed="1"/>
+    <w:lsdException w:name="footnote reference" w:semiHidden="1" w:unhideWhenUsed="1"/>
+    <w:lsdException w:name="annotation reference" w:semiHidden="1" w:unhideWhenUsed="1"/>
+    <w:lsdException w:name="line number" w:semiHidden="1" w:unhideWhenUsed="1"/>
+    <w:lsdException w:name="page number" w:semiHidden="1" w:unhideWhenUsed="1"/>
+    <w:lsdException w:name="endnote reference" w:semiHidden="1" w:unhideWhenUsed="1"/>
+    <w:lsdException w:name="endnote text" w:semiHidden="1" w:unhideWhenUsed="1"/>
+    <w:lsdException w:name="table of authorities" w:semiHidden="1" w:unhideWhenUsed="1"/>
+    <w:lsdException w:name="macro" w:semiHidden="1" w:unhideWhenUsed="1"/>
+    <w:lsdException w:name="toa heading" w:semiHidden="1" w:unhideWhenUsed="1"/>
+    <w:lsdException w:name="List" w:semiHidden="1" w:unhideWhenUsed="1"/>
+    <w:lsdException w:name="List Bullet" w:semiHidden="1" w:unhideWhenUsed="1"/>
+    <w:lsdException w:name="List Number" w:semiHidden="1" w:unhideWhenUsed="1"/>
+    <w:lsdException w:name="List 2" w:semiHidden="1" w:unhideWhenUsed="1"/>
+    <w:lsdException w:name="List 3" w:semiHidden="1" w:unhideWhenUsed="1"/>
+    <w:lsdException w:name="List 4" w:semiHidden="1" w:unhideWhenUsed="1"/>
+    <w:lsdException w:name="List 5" w:semiHidden="1" w:unhideWhenUsed="1"/>
+    <w:lsdException w:name="List Bullet 2" w:semiHidden="1" w:unhideWhenUsed="1"/>
+    <w:lsdException w:name="List Bullet 3" w:semiHidden="1" w:unhideWhenUsed="1"/>
+    <w:lsdException w:name="List Bullet 4" w:semiHidden="1" w:unhideWhenUsed="1"/>
+    <w:lsdException w:name="List Bullet 5" w:semiHidden="1" w:unhideWhenUsed="1"/>
+    <w:lsdException w:name="List Number 2" w:semiHidden="1" w:unhideWhenUsed="1"/>
+    <w:lsdException w:name="List Number 3" w:semiHidden="1" w:unhideWhenUsed="1"/>
+    <w:lsdException w:name="List Number 4" w:semiHidden="1" w:unhideWhenUsed="1"/>
+    <w:lsdException w:name="List Number 5" w:semiHidden="1" w:unhideWhenUsed="1"/>
+    <w:lsdException w:name="Title" w:uiPriority="10" w:qFormat="1"/>
+    <w:lsdException w:name="Closing" w:semiHidden="1" w:unhideWhenUsed="1"/>
+    <w:lsdException w:name="Signature" w:semiHidden="1" w:unhideWhenUsed="1"/>
+    <w:lsdException w:name="Default Paragraph Font" w:semiHidden="1" w:uiPriority="1" w:unhideWhenUsed="1"/>
+    <w:lsdException w:name="Body Text" w:semiHidden="1" w:unhideWhenUsed="1"/>
+    <w:lsdException w:name="Body Text Indent" w:semiHidden="1" w:unhideWhenUsed="1"/>
+    <w:lsdException w:name="List Continue" w:semiHidden="1" w:unhideWhenUsed="1"/>
+    <w:lsdException w:name="List Continue 2" w:semiHidden="1" w:unhideWhenUsed="1"/>
+    <w:lsdException w:name="List Continue 3" w:semiHidden="1" w:unhideWhenUsed="1"/>
+    <w:lsdException w:name="List Continue 4" w:semiHidden="1" w:unhideWhenUsed="1"/>
+    <w:lsdException w:name="List Continue 5" w:semiHidden="1" w:unhideWhenUsed="1"/>
+    <w:lsdException w:name="Message Header" w:semiHidden="1" w:unhideWhenUsed="1"/>
+    <w:lsdException w:name="Subtitle" w:uiPriority="11" w:qFormat="1"/>
+    <w:lsdException w:name="Salutation" w:semiHidden="1" w:unhideWhenUsed="1"/>
+    <w:lsdException w:name="Date" w:semiHidden="1" w:unhideWhenUsed="1"/>
+    <w:lsdException w:name="Body Text First Indent" w:semiHidden="1" w:unhideWhenUsed="1"/>
+    <w:lsdException w:name="Body Text First Indent 2" w:semiHidden="1" w:unhideWhenUsed="1"/>
+    <w:lsdException w:name="Note Heading" w:semiHidden="1" w:unhideWhenUsed="1"/>
+    <w:lsdException w:name="Body Text 2" w:semiHidden="1" w:unhideWhenUsed="1"/>
+    <w:lsdException w:name="Body Text 3" w:semiHidden="1" w:unhideWhenUsed="1"/>
+    <w:lsdException w:name="Body Text Indent 2" w:semiHidden="1" w:unhideWhenUsed="1"/>
+    <w:lsdException w:name="Body Text Indent 3" w:semiHidden="1" w:unhideWhenUsed="1"/>
+    <w:lsdException w:name="Block Text" w:semiHidden="1" w:unhideWhenUsed="1"/>
+    <w:lsdException w:name="Hyperlink" w:semiHidden="1" w:unhideWhenUsed="1"/>
+    <w:lsdException w:name="FollowedHyperlink" w:semiHidden="1" w:unhideWhenUsed="1"/>
+    <w:lsdException w:name="Strong" w:uiPriority="22" w:qFormat="1"/>
+    <w:lsdException w:name="Emphasis" w:uiPriority="20" w:qFormat="1"/>
+    <w:lsdException w:name="Document Map" w:semiHidden="1" w:unhideWhenUsed="1"/>
+    <w:lsdException w:name="Plain Text" w:semiHidden="1" w:unhideWhenUsed="1"/>
+    <w:lsdException w:name="E-mail Signature" w:semiHidden="1" w:unhideWhenUsed="1"/>
+    <w:lsdException w:name="HTML Top of Form" w:semiHidden="1" w:unhideWhenUsed="1"/>
+    <w:lsdException w:name="HTML Bottom of Form" w:semiHidden="1" w:unhideWhenUsed="1"/>
+    <w:lsdException w:name="Normal (Web)" w:semiHidden="1" w:unhideWhenUsed="1"/>
+    <w:lsdException w:name="HTML Acronym" w:semiHidden="1" w:unhideWhenUsed="1"/>
+    <w:lsdException w:name="HTML Address" w:semiHidden="1" w:unhideWhenUsed="1"/>
+    <w:lsdException w:name="HTML Cite" w:semiHidden="1" w:unhideWhenUsed="1"/>
+    <w:lsdException w:name="HTML Code" w:semiHidden="1" w:unhideWhenUsed="1"/>
+    <w:lsdException w:name="HTML Definition" w:semiHidden="1" w:unhideWhenUsed="1"/>
+    <w:lsdException w:name="HTML Keyboard" w:semiHidden="1" w:unhideWhenUsed="1"/>
+    <w:lsdException w:name="HTML Preformatted" w:semiHidden="1" w:unhideWhenUsed="1"/>
+    <w:lsdException w:name="HTML Sample" w:semiHidden="1" w:unhideWhenUsed="1"/>
+    <w:lsdException w:name="HTML Typewriter" w:semiHidden="1" w:unhideWhenUsed="1"/>
+    <w:lsdException w:name="HTML Variable" w:semiHidden="1" w:unhideWhenUsed="1"/>
+    <w:lsdException w:name="Normal Table" w:semiHidden="1" w:unhideWhenUsed="1"/>
+    <w:lsdException w:name="annotation subject" w:semiHidden="1" w:unhideWhenUsed="1"/>
+    <w:lsdException w:name="No List" w:semiHidden="1" w:unhideWhenUsed="1"/>
+    <w:lsdException w:name="Outline List 1" w:semiHidden="1" w:unhideWhenUsed="1"/>
+    <w:lsdException w:name="Outline List 2" w:semiHidden="1" w:unhideWhenUsed="1"/>
+    <w:lsdException w:name="Outline List 3" w:semiHidden="1" w:unhideWhenUsed="1"/>
+    <w:lsdException w:name="Table Simple 1" w:semiHidden="1" w:unhideWhenUsed="1"/>
+    <w:lsdException w:name="Table Simple 2" w:semiHidden="1" w:unhideWhenUsed="1"/>
+    <w:lsdException w:name="Table Simple 3" w:semiHidden="1" w:unhideWhenUsed="1"/>
+    <w:lsdException w:name="Table Classic 1" w:semiHidden="1" w:unhideWhenUsed="1"/>
+    <w:lsdException w:name="Table Classic 2" w:semiHidden="1" w:unhideWhenUsed="1"/>
+    <w:lsdException w:name="Table Classic 3" w:semiHidden="1" w:unhideWhenUsed="1"/>
+    <w:lsdException w:name="Table Classic 4" w:semiHidden="1" w:unhideWhenUsed="1"/>
+    <w:lsdException w:name="Table Colorful 1" w:semiHidden="1" w:unhideWhenUsed="1"/>
+    <w:lsdException w:name="Table Colorful 2" w:semiHidden="1" w:unhideWhenUsed="1"/>
+    <w:lsdException w:name="Table Colorful 3" w:semiHidden="1" w:unhideWhenUsed="1"/>
+    <w:lsdException w:name="Table Columns 1" w:semiHidden="1" w:unhideWhenUsed="1"/>
+    <w:lsdException w:name="Table Columns 2" w:semiHidden="1" w:unhideWhenUsed="1"/>
+    <w:lsdException w:name="Table Columns 3" w:semiHidden="1" w:unhideWhenUsed="1"/>
+    <w:lsdException w:name="Table Columns 4" w:semiHidden="1" w:unhideWhenUsed="1"/>
+    <w:lsdException w:name="Table Columns 5" w:semiHidden="1" w:unhideWhenUsed="1"/>
+    <w:lsdException w:name="Table Grid 1" w:semiHidden="1" w:unhideWhenUsed="1"/>
+    <w:lsdException w:name="Table Grid 2" w:semiHidden="1" w:unhideWhenUsed="1"/>
+    <w:lsdException w:name="Table Grid 3" w:semiHidden="1" w:unhideWhenUsed="1"/>
+    <w:lsdException w:name="Table Grid 4" w:semiHidden="1" w:unhideWhenUsed="1"/>
+    <w:lsdException w:name="Table Grid 5" w:semiHidden="1" w:unhideWhenUsed="1"/>
+    <w:lsdException w:name="Table Grid 6" w:semiHidden="1" w:unhideWhenUsed="1"/>
+    <w:lsdException w:name="Table Grid 7" w:semiHidden="1" w:unhideWhenUsed="1"/>
+    <w:lsdException w:name="Table Grid 8" w:semiHidden="1" w:unhideWhenUsed="1"/>
+    <w:lsdException w:name="Table List 1" w:semiHidden="1" w:unhideWhenUsed="1"/>
+    <w:lsdException w:name="Table List 2" w:semiHidden="1" w:unhideWhenUsed="1"/>
+    <w:lsdException w:name="Table List 3" w:semiHidden="1" w:unhideWhenUsed="1"/>
+    <w:lsdException w:name="Table List 4" w:semiHidden="1" w:unhideWhenUsed="1"/>
+    <w:lsdException w:name="Table List 5" w:semiHidden="1" w:unhideWhenUsed="1"/>
+    <w:lsdException w:name="Table List 6" w:semiHidden="1" w:unhideWhenUsed="1"/>
+    <w:lsdException w:name="Table List 7" w:semiHidden="1" w:unhideWhenUsed="1"/>
+    <w:lsdException w:name="Table List 8" w:semiHidden="1" w:unhideWhenUsed="1"/>
+    <w:lsdException w:name="Table 3D effects 1" w:semiHidden="1" w:unhideWhenUsed="1"/>
+    <w:lsdException w:name="Table 3D effects 2" w:semiHidden="1" w:unhideWhenUsed="1"/>
+    <w:lsdException w:name="Table 3D effects 3" w:semiHidden="1" w:unhideWhenUsed="1"/>
+    <w:lsdException w:name="Table Contemporary" w:semiHidden="1" w:unhideWhenUsed="1"/>
+    <w:lsdException w:name="Table Elegant" w:semiHidden="1" w:unhideWhenUsed="1"/>
+    <w:lsdException w:name="Table Professional" w:semiHidden="1" w:unhideWhenUsed="1"/>
+    <w:lsdException w:name="Table Subtle 1" w:semiHidden="1" w:unhideWhenUsed="1"/>
+    <w:lsdException w:name="Table Subtle 2" w:semiHidden="1" w:unhideWhenUsed="1"/>
+    <w:lsdException w:name="Table Web 1" w:semiHidden="1" w:unhideWhenUsed="1"/>
+    <w:lsdException w:name="Table Web 2" w:semiHidden="1" w:unhideWhenUsed="1"/>
+    <w:lsdException w:name="Table Web 3" w:semiHidden="1" w:unhideWhenUsed="1"/>
+    <w:lsdException w:name="Balloon Text" w:semiHidden="1" w:unhideWhenUsed="1"/>
+    <w:lsdException w:name="Table Grid" w:uiPriority="59"/>
+    <w:lsdException w:name="Table Theme" w:semiHidden="1" w:unhideWhenUsed="1"/>
+    <w:lsdException w:name="Note Level 1" w:semiHidden="1" w:unhideWhenUsed="1"/>
+    <w:lsdException w:name="Note Level 2" w:semiHidden="1" w:unhideWhenUsed="1"/>
+    <w:lsdException w:name="Note Level 3" w:semiHidden="1" w:unhideWhenUsed="1"/>
+    <w:lsdException w:name="Note Level 4" w:semiHidden="1" w:unhideWhenUsed="1"/>
+    <w:lsdException w:name="Note Level 5" w:semiHidden="1" w:unhideWhenUsed="1"/>
+    <w:lsdException w:name="Note Level 6" w:semiHidden="1" w:unhideWhenUsed="1"/>
+    <w:lsdException w:name="Note Level 7" w:semiHidden="1" w:unhideWhenUsed="1"/>
+    <w:lsdException w:name="Note Level 8" w:semiHidden="1" w:unhideWhenUsed="1"/>
+    <w:lsdException w:name="Note Level 9" w:semiHidden="1" w:unhideWhenUsed="1"/>
+    <w:lsdException w:name="Placeholder Text" w:semiHidden="1"/>
+    <w:lsdException w:name="No Spacing" w:uiPriority="1" w:qFormat="1"/>
+    <w:lsdException w:name="Light Shading" w:uiPriority="60"/>
+    <w:lsdException w:name="Light List" w:uiPriority="61"/>
+    <w:lsdException w:name="Light Grid" w:uiPriority="62"/>
+    <w:lsdException w:name="Medium Shading 1" w:uiPriority="63"/>
+    <w:lsdException w:name="Medium Shading 2" w:uiPriority="64"/>
+    <w:lsdException w:name="Medium List 1" w:uiPriority="65"/>
+    <w:lsdException w:name="Medium List 2" w:uiPriority="66"/>
+    <w:lsdException w:name="Medium Grid 1" w:uiPriority="67"/>
+    <w:lsdException w:name="Medium Grid 2" w:uiPriority="68"/>
+    <w:lsdException w:name="Medium Grid 3" w:uiPriority="69"/>
+    <w:lsdException w:name="Dark List" w:uiPriority="70"/>
+    <w:lsdException w:name="Colorful Shading" w:uiPriority="71"/>
+    <w:lsdException w:name="Colorful List" w:uiPriority="72"/>
+    <w:lsdException w:name="Colorful Grid" w:uiPriority="73"/>
+    <w:lsdException w:name="Light Shading Accent 1" w:uiPriority="60"/>
+    <w:lsdException w:name="Light List Accent 1" w:uiPriority="61"/>
+    <w:lsdException w:name="Light Grid Accent 1" w:uiPriority="62"/>
+    <w:lsdException w:name="Medium Shading 1 Accent 1" w:uiPriority="63"/>
+    <w:lsdException w:name="Medium Shading 2 Accent 1" w:uiPriority="64"/>
+    <w:lsdException w:name="Medium List 1 Accent 1" w:uiPriority="65"/>
+    <w:lsdException w:name="Revision" w:semiHidden="1"/>
+    <w:lsdException w:name="List Paragraph" w:uiPriority="34" w:qFormat="1"/>
+    <w:lsdException w:name="Quote" w:uiPriority="29" w:qFormat="1"/>
+    <w:lsdException w:name="Intense Quote" w:uiPriority="30" w:qFormat="1"/>
+    <w:lsdException w:name="Medium List 2 Accent 1" w:uiPriority="66"/>
+    <w:lsdException w:name="Medium Grid 1 Accent 1" w:uiPriority="67"/>
+    <w:lsdException w:name="Medium Grid 2 Accent 1" w:uiPriority="68"/>
+    <w:lsdException w:name="Medium Grid 3 Accent 1" w:uiPriority="69"/>
+    <w:lsdException w:name="Dark List Accent 1" w:uiPriority="70"/>
+    <w:lsdException w:name="Colorful Shading Accent 1" w:uiPriority="71"/>
+    <w:lsdException w:name="Colorful List Accent 1" w:uiPriority="72"/>
+    <w:lsdException w:name="Colorful Grid Accent 1" w:uiPriority="73"/>
+    <w:lsdException w:name="Light Shading Accent 2" w:uiPriority="60"/>
+    <w:lsdException w:name="Light List Accent 2" w:uiPriority="61"/>
+    <w:lsdException w:name="Light Grid Accent 2" w:uiPriority="62"/>
+    <w:lsdException w:name="Medium Shading 1 Accent 2" w:uiPriority="63"/>
+    <w:lsdException w:name="Medium Shading 2 Accent 2" w:uiPriority="64"/>
+    <w:lsdException w:name="Medium List 1 Accent 2" w:uiPriority="65"/>
+    <w:lsdException w:name="Medium List 2 Accent 2" w:uiPriority="66"/>
+    <w:lsdException w:name="Medium Grid 1 Accent 2" w:uiPriority="67"/>
+    <w:lsdException w:name="Medium Grid 2 Accent 2" w:uiPriority="68"/>
+    <w:lsdException w:name="Medium Grid 3 Accent 2" w:uiPriority="69"/>
+    <w:lsdException w:name="Dark List Accent 2" w:uiPriority="70"/>
+    <w:lsdException w:name="Colorful Shading Accent 2" w:uiPriority="71"/>
+    <w:lsdException w:name="Colorful List Accent 2" w:uiPriority="72"/>
+    <w:lsdException w:name="Colorful Grid Accent 2" w:uiPriority="73"/>
+    <w:lsdException w:name="Light Shading Accent 3" w:uiPriority="60"/>
+    <w:lsdException w:name="Light List Accent 3" w:uiPriority="61"/>
+    <w:lsdException w:name="Light Grid Accent 3" w:uiPriority="62"/>
+    <w:lsdException w:name="Medium Shading 1 Accent 3" w:uiPriority="63"/>
+    <w:lsdException w:name="Medium Shading 2 Accent 3" w:uiPriority="64"/>
+    <w:lsdException w:name="Medium List 1 Accent 3" w:uiPriority="65"/>
+    <w:lsdException w:name="Medium List 2 Accent 3" w:uiPriority="66"/>
+    <w:lsdException w:name="Medium Grid 1 Accent 3" w:uiPriority="67"/>
+    <w:lsdException w:name="Medium Grid 2 Accent 3" w:uiPriority="68"/>
+    <w:lsdException w:name="Medium Grid 3 Accent 3" w:uiPriority="69"/>
+    <w:lsdException w:name="Dark List Accent 3" w:uiPriority="70"/>
+    <w:lsdException w:name="Colorful Shading Accent 3" w:uiPriority="71"/>
+    <w:lsdException w:name="Colorful List Accent 3" w:uiPriority="72"/>
+    <w:lsdException w:name="Colorful Grid Accent 3" w:uiPriority="73"/>
+    <w:lsdException w:name="Light Shading Accent 4" w:uiPriority="60"/>
+    <w:lsdException w:name="Light List Accent 4" w:uiPriority="61"/>
+    <w:lsdException w:name="Light Grid Accent 4" w:uiPriority="62"/>
+    <w:lsdException w:name="Medium Shading 1 Accent 4" w:uiPriority="63"/>
+    <w:lsdException w:name="Medium Shading 2 Accent 4" w:uiPriority="64"/>
+    <w:lsdException w:name="Medium List 1 Accent 4" w:uiPriority="65"/>
+    <w:lsdException w:name="Medium List 2 Accent 4" w:uiPriority="66"/>
+    <w:lsdException w:name="Medium Grid 1 Accent 4" w:uiPriority="67"/>
+    <w:lsdException w:name="Medium Grid 2 Accent 4" w:uiPriority="68"/>
+    <w:lsdException w:name="Medium Grid 3 Accent 4" w:uiPriority="69"/>
+    <w:lsdException w:name="Dark List Accent 4" w:uiPriority="70"/>
+    <w:lsdException w:name="Colorful Shading Accent 4" w:uiPriority="71"/>
+    <w:lsdException w:name="Colorful List Accent 4" w:uiPriority="72"/>
+    <w:lsdException w:name="Colorful Grid Accent 4" w:uiPriority="73"/>
+    <w:lsdException w:name="Light Shading Accent 5" w:uiPriority="60"/>
+    <w:lsdException w:name="Light List Accent 5" w:uiPriority="61"/>
+    <w:lsdException w:name="Light Grid Accent 5" w:uiPriority="62"/>
+    <w:lsdException w:name="Medium Shading 1 Accent 5" w:uiPriority="63"/>
+    <w:lsdException w:name="Medium Shading 2 Accent 5" w:uiPriority="64"/>
+    <w:lsdException w:name="Medium List 1 Accent 5" w:uiPriority="65"/>
+    <w:lsdException w:name="Medium List 2 Accent 5" w:uiPriority="66"/>
+    <w:lsdException w:name="Medium Grid 1 Accent 5" w:uiPriority="67"/>
+    <w:lsdException w:name="Medium Grid 2 Accent 5" w:uiPriority="68"/>
+    <w:lsdException w:name="Medium Grid 3 Accent 5" w:uiPriority="69"/>
+    <w:lsdException w:name="Dark List Accent 5" w:uiPriority="70"/>
+    <w:lsdException w:name="Colorful Shading Accent 5" w:uiPriority="71"/>
+    <w:lsdException w:name="Colorful List Accent 5" w:uiPriority="72"/>
+    <w:lsdException w:name="Colorful Grid Accent 5" w:uiPriority="73"/>
+    <w:lsdException w:name="Light Shading Accent 6" w:uiPriority="60"/>
+    <w:lsdException w:name="Light List Accent 6" w:uiPriority="61"/>
+    <w:lsdException w:name="Light Grid Accent 6" w:uiPriority="62"/>
+    <w:lsdException w:name="Medium Shading 1 Accent 6" w:uiPriority="63"/>
+    <w:lsdException w:name="Medium Shading 2 Accent 6" w:uiPriority="64"/>
+    <w:lsdException w:name="Medium List 1 Accent 6" w:uiPriority="65"/>
+    <w:lsdException w:name="Medium List 2 Accent 6" w:uiPriority="66"/>
+    <w:lsdException w:name="Medium Grid 1 Accent 6" w:uiPriority="67"/>
+    <w:lsdException w:name="Medium Grid 2 Accent 6" w:uiPriority="68"/>
+    <w:lsdException w:name="Medium Grid 3 Accent 6" w:uiPriority="69"/>
+    <w:lsdException w:name="Dark List Accent 6" w:uiPriority="70"/>
+    <w:lsdException w:name="Colorful Shading Accent 6" w:uiPriority="71"/>
+    <w:lsdException w:name="Colorful List Accent 6" w:uiPriority="72"/>
+    <w:lsdException w:name="Colorful Grid Accent 6" w:uiPriority="73"/>
+    <w:lsdException w:name="Subtle Emphasis" w:uiPriority="19" w:qFormat="1"/>
+    <w:lsdException w:name="Intense Emphasis" w:uiPriority="21" w:qFormat="1"/>
+    <w:lsdException w:name="Subtle Reference" w:uiPriority="31" w:qFormat="1"/>
+    <w:lsdException w:name="Intense Reference" w:uiPriority="32" w:qFormat="1"/>
+    <w:lsdException w:name="Book Title" w:uiPriority="33" w:qFormat="1"/>
+    <w:lsdException w:name="Bibliography" w:semiHidden="1" w:uiPriority="37" w:unhideWhenUsed="1"/>
+    <w:lsdException w:name="TOC Heading" w:semiHidden="1" w:uiPriority="39" w:unhideWhenUsed="1" w:qFormat="1"/>
+    <w:lsdException w:name="Plain Table 1" w:uiPriority="41"/>
+    <w:lsdException w:name="Plain Table 2" w:uiPriority="42"/>
+    <w:lsdException w:name="Plain Table 3" w:uiPriority="43"/>
+    <w:lsdException w:name="Plain Table 4" w:uiPriority="44"/>
+    <w:lsdException w:name="Plain Table 5" w:uiPriority="45"/>
+    <w:lsdException w:name="Grid Table Light" w:uiPriority="40"/>
+    <w:lsdException w:name="Grid Table 1 Light" w:uiPriority="46"/>
+    <w:lsdException w:name="Grid Table 2" w:uiPriority="47"/>
+    <w:lsdException w:name="Grid Table 3" w:uiPriority="48"/>
+    <w:lsdException w:name="Grid Table 4" w:uiPriority="49"/>
+    <w:lsdException w:name="Grid Table 5 Dark" w:uiPriority="50"/>
+    <w:lsdException w:name="Grid Table 6 Colorful" w:uiPriority="51"/>
+    <w:lsdException w:name="Grid Table 7 Colorful" w:uiPriority="52"/>
+    <w:lsdException w:name="Grid Table 1 Light Accent 1" w:uiPriority="46"/>
+    <w:lsdException w:name="Grid Table 2 Accent 1" w:uiPriority="47"/>
+    <w:lsdException w:name="Grid Table 3 Accent 1" w:uiPriority="48"/>
+    <w:lsdException w:name="Grid Table 4 Accent 1" w:uiPriority="49"/>
+    <w:lsdException w:name="Grid Table 5 Dark Accent 1" w:uiPriority="50"/>
+    <w:lsdException w:name="Grid Table 6 Colorful Accent 1" w:uiPriority="51"/>
+    <w:lsdException w:name="Grid Table 7 Colorful Accent 1" w:uiPriority="52"/>
+    <w:lsdException w:name="Grid Table 1 Light Accent 2" w:uiPriority="46"/>
+    <w:lsdException w:name="Grid Table 2 Accent 2" w:uiPriority="47"/>
+    <w:lsdException w:name="Grid Table 3 Accent 2" w:uiPriority="48"/>
+    <w:lsdException w:name="Grid Table 4 Accent 2" w:uiPriority="49"/>
+    <w:lsdException w:name="Grid Table 5 Dark Accent 2" w:uiPriority="50"/>
+    <w:lsdException w:name="Grid Table 6 Colorful Accent 2" w:uiPriority="51"/>
+    <w:lsdException w:name="Grid Table 7 Colorful Accent 2" w:uiPriority="52"/>
+    <w:lsdException w:name="Grid Table 1 Light Accent 3" w:uiPriority="46"/>
+    <w:lsdException w:name="Grid Table 2 Accent 3" w:uiPriority="47"/>
+    <w:lsdException w:name="Grid Table 3 Accent 3" w:uiPriority="48"/>
+    <w:lsdException w:name="Grid Table 4 Accent 3" w:uiPriority="49"/>
+    <w:lsdException w:name="Grid Table 5 Dark Accent 3" w:uiPriority="50"/>
+    <w:lsdException w:name="Grid Table 6 Colorful Accent 3" w:uiPriority="51"/>
+    <w:lsdException w:name="Grid Table 7 Colorful Accent 3" w:uiPriority="52"/>
+    <w:lsdException w:name="Grid Table 1 Light Accent 4" w:uiPriority="46"/>
+    <w:lsdException w:name="Grid Table 2 Accent 4" w:uiPriority="47"/>
+    <w:lsdException w:name="Grid Table 3 Accent 4" w:uiPriority="48"/>
+    <w:lsdException w:name="Grid Table 4 Accent 4" w:uiPriority="49"/>
+    <w:lsdException w:name="Grid Table 5 Dark Accent 4" w:uiPriority="50"/>
+    <w:lsdException w:name="Grid Table 6 Colorful Accent 4" w:uiPriority="51"/>
+    <w:lsdException w:name="Grid Table 7 Colorful Accent 4" w:uiPriority="52"/>
+    <w:lsdException w:name="Grid Table 1 Light Accent 5" w:uiPriority="46"/>
+    <w:lsdException w:name="Grid Table 2 Accent 5" w:uiPriority="47"/>
+    <w:lsdException w:name="Grid Table 3 Accent 5" w:uiPriority="48"/>
+    <w:lsdException w:name="Grid Table 4 Accent 5" w:uiPriority="49"/>
+    <w:lsdException w:name="Grid Table 5 Dark Accent 5" w:uiPriority="50"/>
+    <w:lsdException w:name="Grid Table 6 Colorful Accent 5" w:uiPriority="51"/>
+    <w:lsdException w:name="Grid Table 7 Colorful Accent 5" w:uiPriority="52"/>
+    <w:lsdException w:name="Grid Table 1 Light Accent 6" w:uiPriority="46"/>
+    <w:lsdException w:name="Grid Table 2 Accent 6" w:uiPriority="47"/>
+    <w:lsdException w:name="Grid Table 3 Accent 6" w:uiPriority="48"/>
+    <w:lsdException w:name="Grid Table 4 Accent 6" w:uiPriority="49"/>
+    <w:lsdException w:name="Grid Table 5 Dark Accent 6" w:uiPriority="50"/>
+    <w:lsdException w:name="Grid Table 6 Colorful Accent 6" w:uiPriority="51"/>
+    <w:lsdException w:name="Grid Table 7 Colorful Accent 6" w:uiPriority="52"/>
+    <w:lsdException w:name="List Table 1 Light" w:uiPriority="46"/>
+    <w:lsdException w:name="List Table 2" w:uiPriority="47"/>
+    <w:lsdException w:name="List Table 3" w:uiPriority="48"/>
+    <w:lsdException w:name="List Table 4" w:uiPriority="49"/>
+    <w:lsdException w:name="List Table 5 Dark" w:uiPriority="50"/>
+    <w:lsdException w:name="List Table 6 Colorful" w:uiPriority="51"/>
+    <w:lsdException w:name="List Table 7 Colorful" w:uiPriority="52"/>
+    <w:lsdException w:name="List Table 1 Light Accent 1" w:uiPriority="46"/>
+    <w:lsdException w:name="List Table 2 Accent 1" w:uiPriority="47"/>
+    <w:lsdException w:name="List Table 3 Accent 1" w:uiPriority="48"/>
+    <w:lsdException w:name="List Table 4 Accent 1" w:uiPriority="49"/>
+    <w:lsdException w:name="List Table 5 Dark Accent 1" w:uiPriority="50"/>
+    <w:lsdException w:name="List Table 6 Colorful Accent 1" w:uiPriority="51"/>
+    <w:lsdException w:name="List Table 7 Colorful Accent 1" w:uiPriority="52"/>
+    <w:lsdException w:name="List Table 1 Light Accent 2" w:uiPriority="46"/>
+    <w:lsdException w:name="List Table 2 Accent 2" w:uiPriority="47"/>
+    <w:lsdException w:name="List Table 3 Accent 2" w:uiPriority="48"/>
+    <w:lsdException w:name="List Table 4 Accent 2" w:uiPriority="49"/>
+    <w:lsdException w:name="List Table 5 Dark Accent 2" w:uiPriority="50"/>
+    <w:lsdException w:name="List Table 6 Colorful Accent 2" w:uiPriority="51"/>
+    <w:lsdException w:name="List Table 7 Colorful Accent 2" w:uiPriority="52"/>
+    <w:lsdException w:name="List Table 1 Light Accent 3" w:uiPriority="46"/>
+    <w:lsdException w:name="List Table 2 Accent 3" w:uiPriority="47"/>
+    <w:lsdException w:name="List Table 3 Accent 3" w:uiPriority="48"/>
+    <w:lsdException w:name="List Table 4 Accent 3" w:uiPriority="49"/>
+    <w:lsdException w:name="List Table 5 Dark Accent 3" w:uiPriority="50"/>
+    <w:lsdException w:name="List Table 6 Colorful Accent 3" w:uiPriority="51"/>
+    <w:lsdException w:name="List Table 7 Colorful Accent 3" w:uiPriority="52"/>
+    <w:lsdException w:name="List Table 1 Light Accent 4" w:uiPriority="46"/>
+    <w:lsdException w:name="List Table 2 Accent 4" w:uiPriority="47"/>
+    <w:lsdException w:name="List Table 3 Accent 4" w:uiPriority="48"/>
+    <w:lsdException w:name="List Table 4 Accent 4" w:uiPriority="49"/>
+    <w:lsdException w:name="List Table 5 Dark Accent 4" w:uiPriority="50"/>
+    <w:lsdException w:name="List Table 6 Colorful Accent 4" w:uiPriority="51"/>
+    <w:lsdException w:name="List Table 7 Colorful Accent 4" w:uiPriority="52"/>
+    <w:lsdException w:name="List Table 1 Light Accent 5" w:uiPriority="46"/>
+    <w:lsdException w:name="List Table 2 Accent 5" w:uiPriority="47"/>
+    <w:lsdException w:name="List Table 3 Accent 5" w:uiPriority="48"/>
+    <w:lsdException w:name="List Table 4 Accent 5" w:uiPriority="49"/>
+    <w:lsdException w:name="List Table 5 Dark Accent 5" w:uiPriority="50"/>
+    <w:lsdException w:name="List Table 6 Colorful Accent 5" w:uiPriority="51"/>
+    <w:lsdException w:name="List Table 7 Colorful Accent 5" w:uiPriority="52"/>
+    <w:lsdException w:name="List Table 1 Light Accent 6" w:uiPriority="46"/>
+    <w:lsdException w:name="List Table 2 Accent 6" w:uiPriority="47"/>
+    <w:lsdException w:name="List Table 3 Accent 6" w:uiPriority="48"/>
+    <w:lsdException w:name="List Table 4 Accent 6" w:uiPriority="49"/>
+    <w:lsdException w:name="List Table 5 Dark Accent 6" w:uiPriority="50"/>
+    <w:lsdException w:name="List Table 6 Colorful Accent 6" w:uiPriority="51"/>
+    <w:lsdException w:name="List Table 7 Colorful Accent 6" w:uiPriority="52"/>
   </w:latentStyles>
   <w:style w:type="paragraph" w:default="1" w:styleId="Normal">
     <w:name w:val="Normal"/>
@@ -10170,6 +10482,7 @@
     <w:uiPriority w:val="59"/>
     <w:rsid w:val="00F506BB"/>
     <w:tblPr>
+      <w:tblInd w:w="0" w:type="dxa"/>
       <w:tblBorders>
         <w:top w:val="single" w:sz="4" w:space="0" w:color="auto"/>
         <w:left w:val="single" w:sz="4" w:space="0" w:color="auto"/>
@@ -10178,6 +10491,12 @@
         <w:insideH w:val="single" w:sz="4" w:space="0" w:color="auto"/>
         <w:insideV w:val="single" w:sz="4" w:space="0" w:color="auto"/>
       </w:tblBorders>
+      <w:tblCellMar>
+        <w:top w:w="0" w:type="dxa"/>
+        <w:left w:w="108" w:type="dxa"/>
+        <w:bottom w:w="0" w:type="dxa"/>
+        <w:right w:w="108" w:type="dxa"/>
+      </w:tblCellMar>
     </w:tblPr>
   </w:style>
   <w:style w:type="character" w:styleId="PageNumber">
@@ -10344,6 +10663,7 @@
     </w:pPr>
     <w:tblPr>
       <w:tblCellSpacing w:w="20" w:type="dxa"/>
+      <w:tblInd w:w="0" w:type="dxa"/>
       <w:tblBorders>
         <w:top w:val="inset" w:sz="6" w:space="0" w:color="auto"/>
         <w:left w:val="inset" w:sz="6" w:space="0" w:color="auto"/>
@@ -10352,616 +10672,12 @@
         <w:insideH w:val="inset" w:sz="6" w:space="0" w:color="auto"/>
         <w:insideV w:val="inset" w:sz="6" w:space="0" w:color="auto"/>
       </w:tblBorders>
-    </w:tblPr>
-    <w:trPr>
-      <w:tblCellSpacing w:w="20" w:type="dxa"/>
-    </w:trPr>
-    <w:tcPr>
-      <w:shd w:val="clear" w:color="auto" w:fill="auto"/>
-    </w:tcPr>
-    <w:tblStylePr w:type="firstRow">
-      <w:rPr>
-        <w:color w:val="auto"/>
-      </w:rPr>
-      <w:tblPr/>
-      <w:tcPr>
-        <w:tcBorders>
-          <w:tl2br w:val="none" w:sz="0" w:space="0" w:color="auto"/>
-          <w:tr2bl w:val="none" w:sz="0" w:space="0" w:color="auto"/>
-        </w:tcBorders>
-      </w:tcPr>
-    </w:tblStylePr>
-  </w:style>
-  <w:style w:type="paragraph" w:customStyle="1" w:styleId="msolistparagraph0">
-    <w:name w:val="msolistparagraph"/>
-    <w:basedOn w:val="Normal"/>
-    <w:semiHidden/>
-    <w:rsid w:val="00B10ADA"/>
-    <w:pPr>
-      <w:ind w:left="720"/>
-    </w:pPr>
-    <w:rPr>
-      <w:rFonts w:eastAsia="Calibri"/>
-      <w:lang w:val="en-CA" w:eastAsia="en-CA"/>
-    </w:rPr>
-  </w:style>
-  <w:style w:type="character" w:customStyle="1" w:styleId="apple-converted-space">
-    <w:name w:val="apple-converted-space"/>
-    <w:basedOn w:val="DefaultParagraphFont"/>
-    <w:rsid w:val="00384A2A"/>
-  </w:style>
-  <w:style w:type="character" w:customStyle="1" w:styleId="variablesproductname">
-    <w:name w:val="variablesproductname"/>
-    <w:basedOn w:val="DefaultParagraphFont"/>
-    <w:rsid w:val="00384A2A"/>
-  </w:style>
-  <w:style w:type="paragraph" w:styleId="NormalWeb">
-    <w:name w:val="Normal (Web)"/>
-    <w:basedOn w:val="Normal"/>
-    <w:uiPriority w:val="99"/>
-    <w:unhideWhenUsed/>
-    <w:rsid w:val="00384A2A"/>
-    <w:pPr>
-      <w:spacing w:before="100" w:beforeAutospacing="1" w:after="100" w:afterAutospacing="1"/>
-    </w:pPr>
-    <w:rPr>
-      <w:lang w:val="en-CA" w:eastAsia="en-CA"/>
-    </w:rPr>
-  </w:style>
-  <w:style w:type="character" w:styleId="HTMLCode">
-    <w:name w:val="HTML Code"/>
-    <w:basedOn w:val="DefaultParagraphFont"/>
-    <w:uiPriority w:val="99"/>
-    <w:semiHidden/>
-    <w:unhideWhenUsed/>
-    <w:rsid w:val="00F85D11"/>
-    <w:rPr>
-      <w:rFonts w:ascii="Courier New" w:eastAsia="Times New Roman" w:hAnsi="Courier New" w:cs="Courier New"/>
-      <w:sz w:val="20"/>
-      <w:szCs w:val="20"/>
-    </w:rPr>
-  </w:style>
-  <w:style w:type="character" w:customStyle="1" w:styleId="uicontrol">
-    <w:name w:val="uicontrol"/>
-    <w:basedOn w:val="DefaultParagraphFont"/>
-    <w:rsid w:val="00F85D11"/>
-  </w:style>
-  <w:style w:type="paragraph" w:styleId="z-TopofForm">
-    <w:name w:val="HTML Top of Form"/>
-    <w:basedOn w:val="Normal"/>
-    <w:next w:val="Normal"/>
-    <w:link w:val="z-TopofFormChar"/>
-    <w:hidden/>
-    <w:uiPriority w:val="99"/>
-    <w:semiHidden/>
-    <w:unhideWhenUsed/>
-    <w:rsid w:val="00624007"/>
-    <w:pPr>
-      <w:pBdr>
-        <w:bottom w:val="single" w:sz="6" w:space="1" w:color="auto"/>
-      </w:pBdr>
-      <w:jc w:val="center"/>
-    </w:pPr>
-    <w:rPr>
-      <w:rFonts w:ascii="Arial" w:hAnsi="Arial" w:cs="Arial"/>
-      <w:vanish/>
-      <w:sz w:val="16"/>
-      <w:szCs w:val="16"/>
-    </w:rPr>
-  </w:style>
-  <w:style w:type="character" w:customStyle="1" w:styleId="z-TopofFormChar">
-    <w:name w:val="z-Top of Form Char"/>
-    <w:basedOn w:val="DefaultParagraphFont"/>
-    <w:link w:val="z-TopofForm"/>
-    <w:uiPriority w:val="99"/>
-    <w:semiHidden/>
-    <w:rsid w:val="00624007"/>
-    <w:rPr>
-      <w:rFonts w:ascii="Arial" w:hAnsi="Arial" w:cs="Arial"/>
-      <w:vanish/>
-      <w:sz w:val="16"/>
-      <w:szCs w:val="16"/>
-      <w:lang w:val="en-US" w:eastAsia="en-US"/>
-    </w:rPr>
-  </w:style>
-  <w:style w:type="paragraph" w:styleId="z-BottomofForm">
-    <w:name w:val="HTML Bottom of Form"/>
-    <w:basedOn w:val="Normal"/>
-    <w:next w:val="Normal"/>
-    <w:link w:val="z-BottomofFormChar"/>
-    <w:hidden/>
-    <w:uiPriority w:val="99"/>
-    <w:semiHidden/>
-    <w:unhideWhenUsed/>
-    <w:rsid w:val="00624007"/>
-    <w:pPr>
-      <w:pBdr>
-        <w:top w:val="single" w:sz="6" w:space="1" w:color="auto"/>
-      </w:pBdr>
-      <w:jc w:val="center"/>
-    </w:pPr>
-    <w:rPr>
-      <w:rFonts w:ascii="Arial" w:hAnsi="Arial" w:cs="Arial"/>
-      <w:vanish/>
-      <w:sz w:val="16"/>
-      <w:szCs w:val="16"/>
-    </w:rPr>
-  </w:style>
-  <w:style w:type="character" w:customStyle="1" w:styleId="z-BottomofFormChar">
-    <w:name w:val="z-Bottom of Form Char"/>
-    <w:basedOn w:val="DefaultParagraphFont"/>
-    <w:link w:val="z-BottomofForm"/>
-    <w:uiPriority w:val="99"/>
-    <w:semiHidden/>
-    <w:rsid w:val="00624007"/>
-    <w:rPr>
-      <w:rFonts w:ascii="Arial" w:hAnsi="Arial" w:cs="Arial"/>
-      <w:vanish/>
-      <w:sz w:val="16"/>
-      <w:szCs w:val="16"/>
-      <w:lang w:val="en-US" w:eastAsia="en-US"/>
-    </w:rPr>
-  </w:style>
-</w:styles>
-</file>
-
-<file path=word/stylesWithEffects.xml><?xml version="1.0" encoding="utf-8"?>
-<w:styles xmlns:wpc="http://schemas.microsoft.com/office/word/2010/wordprocessingCanvas" xmlns:mc="http://schemas.openxmlformats.org/markup-compatibility/2006" xmlns:o="urn:schemas-microsoft-com:office:office" xmlns:r="http://schemas.openxmlformats.org/officeDocument/2006/relationships" xmlns:m="http://schemas.openxmlformats.org/officeDocument/2006/math" xmlns:v="urn:schemas-microsoft-com:vml" xmlns:wp14="http://schemas.microsoft.com/office/word/2010/wordprocessingDrawing" xmlns:wp="http://schemas.openxmlformats.org/drawingml/2006/wordprocessingDrawing" xmlns:w10="urn:schemas-microsoft-com:office:word" xmlns:w="http://schemas.openxmlformats.org/wordprocessingml/2006/main" xmlns:w14="http://schemas.microsoft.com/office/word/2010/wordml" xmlns:wpg="http://schemas.microsoft.com/office/word/2010/wordprocessingGroup" xmlns:wpi="http://schemas.microsoft.com/office/word/2010/wordprocessingInk" xmlns:wne="http://schemas.microsoft.com/office/word/2006/wordml" xmlns:wps="http://schemas.microsoft.com/office/word/2010/wordprocessingShape" mc:Ignorable="w14 wp14">
-  <w:docDefaults>
-    <w:rPrDefault>
-      <w:rPr>
-        <w:rFonts w:ascii="Times New Roman" w:eastAsia="Times New Roman" w:hAnsi="Times New Roman" w:cs="Times New Roman"/>
-        <w:lang w:val="en-CA" w:eastAsia="en-CA" w:bidi="ar-SA"/>
-      </w:rPr>
-    </w:rPrDefault>
-    <w:pPrDefault/>
-  </w:docDefaults>
-  <w:latentStyles w:defLockedState="0" w:defUIPriority="99" w:defSemiHidden="1" w:defUnhideWhenUsed="1" w:defQFormat="0" w:count="267">
-    <w:lsdException w:name="Normal" w:semiHidden="0" w:uiPriority="0" w:unhideWhenUsed="0" w:qFormat="1"/>
-    <w:lsdException w:name="heading 1" w:semiHidden="0" w:uiPriority="0" w:unhideWhenUsed="0" w:qFormat="1"/>
-    <w:lsdException w:name="heading 2" w:semiHidden="0" w:uiPriority="9" w:unhideWhenUsed="0" w:qFormat="1"/>
-    <w:lsdException w:name="heading 3" w:semiHidden="0" w:uiPriority="0" w:unhideWhenUsed="0" w:qFormat="1"/>
-    <w:lsdException w:name="heading 4" w:uiPriority="9" w:qFormat="1"/>
-    <w:lsdException w:name="heading 5" w:uiPriority="9" w:qFormat="1"/>
-    <w:lsdException w:name="heading 6" w:uiPriority="9" w:qFormat="1"/>
-    <w:lsdException w:name="heading 7" w:uiPriority="9" w:qFormat="1"/>
-    <w:lsdException w:name="heading 8" w:uiPriority="9" w:qFormat="1"/>
-    <w:lsdException w:name="heading 9" w:uiPriority="9" w:qFormat="1"/>
-    <w:lsdException w:name="toc 1" w:uiPriority="39" w:qFormat="1"/>
-    <w:lsdException w:name="toc 2" w:uiPriority="39" w:qFormat="1"/>
-    <w:lsdException w:name="toc 3" w:uiPriority="39" w:qFormat="1"/>
-    <w:lsdException w:name="toc 4" w:uiPriority="39"/>
-    <w:lsdException w:name="toc 5" w:uiPriority="39"/>
-    <w:lsdException w:name="toc 6" w:uiPriority="39"/>
-    <w:lsdException w:name="toc 7" w:uiPriority="39"/>
-    <w:lsdException w:name="toc 8" w:uiPriority="39"/>
-    <w:lsdException w:name="toc 9" w:uiPriority="39"/>
-    <w:lsdException w:name="caption" w:uiPriority="35" w:qFormat="1"/>
-    <w:lsdException w:name="Title" w:semiHidden="0" w:uiPriority="10" w:unhideWhenUsed="0" w:qFormat="1"/>
-    <w:lsdException w:name="Default Paragraph Font" w:uiPriority="1"/>
-    <w:lsdException w:name="Subtitle" w:semiHidden="0" w:uiPriority="11" w:unhideWhenUsed="0" w:qFormat="1"/>
-    <w:lsdException w:name="Strong" w:semiHidden="0" w:uiPriority="22" w:unhideWhenUsed="0" w:qFormat="1"/>
-    <w:lsdException w:name="Emphasis" w:semiHidden="0" w:uiPriority="20" w:unhideWhenUsed="0" w:qFormat="1"/>
-    <w:lsdException w:name="Table Grid" w:semiHidden="0" w:uiPriority="59" w:unhideWhenUsed="0"/>
-    <w:lsdException w:name="Placeholder Text" w:unhideWhenUsed="0"/>
-    <w:lsdException w:name="No Spacing" w:semiHidden="0" w:uiPriority="1" w:unhideWhenUsed="0" w:qFormat="1"/>
-    <w:lsdException w:name="Light Shading" w:semiHidden="0" w:uiPriority="60" w:unhideWhenUsed="0"/>
-    <w:lsdException w:name="Light List" w:semiHidden="0" w:uiPriority="61" w:unhideWhenUsed="0"/>
-    <w:lsdException w:name="Light Grid" w:semiHidden="0" w:uiPriority="62" w:unhideWhenUsed="0"/>
-    <w:lsdException w:name="Medium Shading 1" w:semiHidden="0" w:uiPriority="63" w:unhideWhenUsed="0"/>
-    <w:lsdException w:name="Medium Shading 2" w:semiHidden="0" w:uiPriority="64" w:unhideWhenUsed="0"/>
-    <w:lsdException w:name="Medium List 1" w:semiHidden="0" w:uiPriority="65" w:unhideWhenUsed="0"/>
-    <w:lsdException w:name="Medium List 2" w:semiHidden="0" w:uiPriority="66" w:unhideWhenUsed="0"/>
-    <w:lsdException w:name="Medium Grid 1" w:semiHidden="0" w:uiPriority="67" w:unhideWhenUsed="0"/>
-    <w:lsdException w:name="Medium Grid 2" w:semiHidden="0" w:uiPriority="68" w:unhideWhenUsed="0"/>
-    <w:lsdException w:name="Medium Grid 3" w:semiHidden="0" w:uiPriority="69" w:unhideWhenUsed="0"/>
-    <w:lsdException w:name="Dark List" w:semiHidden="0" w:uiPriority="70" w:unhideWhenUsed="0"/>
-    <w:lsdException w:name="Colorful Shading" w:semiHidden="0" w:uiPriority="71" w:unhideWhenUsed="0"/>
-    <w:lsdException w:name="Colorful List" w:semiHidden="0" w:uiPriority="72" w:unhideWhenUsed="0"/>
-    <w:lsdException w:name="Colorful Grid" w:semiHidden="0" w:uiPriority="73" w:unhideWhenUsed="0"/>
-    <w:lsdException w:name="Light Shading Accent 1" w:semiHidden="0" w:uiPriority="60" w:unhideWhenUsed="0"/>
-    <w:lsdException w:name="Light List Accent 1" w:semiHidden="0" w:uiPriority="61" w:unhideWhenUsed="0"/>
-    <w:lsdException w:name="Light Grid Accent 1" w:semiHidden="0" w:uiPriority="62" w:unhideWhenUsed="0"/>
-    <w:lsdException w:name="Medium Shading 1 Accent 1" w:semiHidden="0" w:uiPriority="63" w:unhideWhenUsed="0"/>
-    <w:lsdException w:name="Medium Shading 2 Accent 1" w:semiHidden="0" w:uiPriority="64" w:unhideWhenUsed="0"/>
-    <w:lsdException w:name="Medium List 1 Accent 1" w:semiHidden="0" w:uiPriority="65" w:unhideWhenUsed="0"/>
-    <w:lsdException w:name="Revision" w:unhideWhenUsed="0"/>
-    <w:lsdException w:name="List Paragraph" w:semiHidden="0" w:uiPriority="34" w:unhideWhenUsed="0" w:qFormat="1"/>
-    <w:lsdException w:name="Quote" w:semiHidden="0" w:uiPriority="29" w:unhideWhenUsed="0" w:qFormat="1"/>
-    <w:lsdException w:name="Intense Quote" w:semiHidden="0" w:uiPriority="30" w:unhideWhenUsed="0" w:qFormat="1"/>
-    <w:lsdException w:name="Medium List 2 Accent 1" w:semiHidden="0" w:uiPriority="66" w:unhideWhenUsed="0"/>
-    <w:lsdException w:name="Medium Grid 1 Accent 1" w:semiHidden="0" w:uiPriority="67" w:unhideWhenUsed="0"/>
-    <w:lsdException w:name="Medium Grid 2 Accent 1" w:semiHidden="0" w:uiPriority="68" w:unhideWhenUsed="0"/>
-    <w:lsdException w:name="Medium Grid 3 Accent 1" w:semiHidden="0" w:uiPriority="69" w:unhideWhenUsed="0"/>
-    <w:lsdException w:name="Dark List Accent 1" w:semiHidden="0" w:uiPriority="70" w:unhideWhenUsed="0"/>
-    <w:lsdException w:name="Colorful Shading Accent 1" w:semiHidden="0" w:uiPriority="71" w:unhideWhenUsed="0"/>
-    <w:lsdException w:name="Colorful List Accent 1" w:semiHidden="0" w:uiPriority="72" w:unhideWhenUsed="0"/>
-    <w:lsdException w:name="Colorful Grid Accent 1" w:semiHidden="0" w:uiPriority="73" w:unhideWhenUsed="0"/>
-    <w:lsdException w:name="Light Shading Accent 2" w:semiHidden="0" w:uiPriority="60" w:unhideWhenUsed="0"/>
-    <w:lsdException w:name="Light List Accent 2" w:semiHidden="0" w:uiPriority="61" w:unhideWhenUsed="0"/>
-    <w:lsdException w:name="Light Grid Accent 2" w:semiHidden="0" w:uiPriority="62" w:unhideWhenUsed="0"/>
-    <w:lsdException w:name="Medium Shading 1 Accent 2" w:semiHidden="0" w:uiPriority="63" w:unhideWhenUsed="0"/>
-    <w:lsdException w:name="Medium Shading 2 Accent 2" w:semiHidden="0" w:uiPriority="64" w:unhideWhenUsed="0"/>
-    <w:lsdException w:name="Medium List 1 Accent 2" w:semiHidden="0" w:uiPriority="65" w:unhideWhenUsed="0"/>
-    <w:lsdException w:name="Medium List 2 Accent 2" w:semiHidden="0" w:uiPriority="66" w:unhideWhenUsed="0"/>
-    <w:lsdException w:name="Medium Grid 1 Accent 2" w:semiHidden="0" w:uiPriority="67" w:unhideWhenUsed="0"/>
-    <w:lsdException w:name="Medium Grid 2 Accent 2" w:semiHidden="0" w:uiPriority="68" w:unhideWhenUsed="0"/>
-    <w:lsdException w:name="Medium Grid 3 Accent 2" w:semiHidden="0" w:uiPriority="69" w:unhideWhenUsed="0"/>
-    <w:lsdException w:name="Dark List Accent 2" w:semiHidden="0" w:uiPriority="70" w:unhideWhenUsed="0"/>
-    <w:lsdException w:name="Colorful Shading Accent 2" w:semiHidden="0" w:uiPriority="71" w:unhideWhenUsed="0"/>
-    <w:lsdException w:name="Colorful List Accent 2" w:semiHidden="0" w:uiPriority="72" w:unhideWhenUsed="0"/>
-    <w:lsdException w:name="Colorful Grid Accent 2" w:semiHidden="0" w:uiPriority="73" w:unhideWhenUsed="0"/>
-    <w:lsdException w:name="Light Shading Accent 3" w:semiHidden="0" w:uiPriority="60" w:unhideWhenUsed="0"/>
-    <w:lsdException w:name="Light List Accent 3" w:semiHidden="0" w:uiPriority="61" w:unhideWhenUsed="0"/>
-    <w:lsdException w:name="Light Grid Accent 3" w:semiHidden="0" w:uiPriority="62" w:unhideWhenUsed="0"/>
-    <w:lsdException w:name="Medium Shading 1 Accent 3" w:semiHidden="0" w:uiPriority="63" w:unhideWhenUsed="0"/>
-    <w:lsdException w:name="Medium Shading 2 Accent 3" w:semiHidden="0" w:uiPriority="64" w:unhideWhenUsed="0"/>
-    <w:lsdException w:name="Medium List 1 Accent 3" w:semiHidden="0" w:uiPriority="65" w:unhideWhenUsed="0"/>
-    <w:lsdException w:name="Medium List 2 Accent 3" w:semiHidden="0" w:uiPriority="66" w:unhideWhenUsed="0"/>
-    <w:lsdException w:name="Medium Grid 1 Accent 3" w:semiHidden="0" w:uiPriority="67" w:unhideWhenUsed="0"/>
-    <w:lsdException w:name="Medium Grid 2 Accent 3" w:semiHidden="0" w:uiPriority="68" w:unhideWhenUsed="0"/>
-    <w:lsdException w:name="Medium Grid 3 Accent 3" w:semiHidden="0" w:uiPriority="69" w:unhideWhenUsed="0"/>
-    <w:lsdException w:name="Dark List Accent 3" w:semiHidden="0" w:uiPriority="70" w:unhideWhenUsed="0"/>
-    <w:lsdException w:name="Colorful Shading Accent 3" w:semiHidden="0" w:uiPriority="71" w:unhideWhenUsed="0"/>
-    <w:lsdException w:name="Colorful List Accent 3" w:semiHidden="0" w:uiPriority="72" w:unhideWhenUsed="0"/>
-    <w:lsdException w:name="Colorful Grid Accent 3" w:semiHidden="0" w:uiPriority="73" w:unhideWhenUsed="0"/>
-    <w:lsdException w:name="Light Shading Accent 4" w:semiHidden="0" w:uiPriority="60" w:unhideWhenUsed="0"/>
-    <w:lsdException w:name="Light List Accent 4" w:semiHidden="0" w:uiPriority="61" w:unhideWhenUsed="0"/>
-    <w:lsdException w:name="Light Grid Accent 4" w:semiHidden="0" w:uiPriority="62" w:unhideWhenUsed="0"/>
-    <w:lsdException w:name="Medium Shading 1 Accent 4" w:semiHidden="0" w:uiPriority="63" w:unhideWhenUsed="0"/>
-    <w:lsdException w:name="Medium Shading 2 Accent 4" w:semiHidden="0" w:uiPriority="64" w:unhideWhenUsed="0"/>
-    <w:lsdException w:name="Medium List 1 Accent 4" w:semiHidden="0" w:uiPriority="65" w:unhideWhenUsed="0"/>
-    <w:lsdException w:name="Medium List 2 Accent 4" w:semiHidden="0" w:uiPriority="66" w:unhideWhenUsed="0"/>
-    <w:lsdException w:name="Medium Grid 1 Accent 4" w:semiHidden="0" w:uiPriority="67" w:unhideWhenUsed="0"/>
-    <w:lsdException w:name="Medium Grid 2 Accent 4" w:semiHidden="0" w:uiPriority="68" w:unhideWhenUsed="0"/>
-    <w:lsdException w:name="Medium Grid 3 Accent 4" w:semiHidden="0" w:uiPriority="69" w:unhideWhenUsed="0"/>
-    <w:lsdException w:name="Dark List Accent 4" w:semiHidden="0" w:uiPriority="70" w:unhideWhenUsed="0"/>
-    <w:lsdException w:name="Colorful Shading Accent 4" w:semiHidden="0" w:uiPriority="71" w:unhideWhenUsed="0"/>
-    <w:lsdException w:name="Colorful List Accent 4" w:semiHidden="0" w:uiPriority="72" w:unhideWhenUsed="0"/>
-    <w:lsdException w:name="Colorful Grid Accent 4" w:semiHidden="0" w:uiPriority="73" w:unhideWhenUsed="0"/>
-    <w:lsdException w:name="Light Shading Accent 5" w:semiHidden="0" w:uiPriority="60" w:unhideWhenUsed="0"/>
-    <w:lsdException w:name="Light List Accent 5" w:semiHidden="0" w:uiPriority="61" w:unhideWhenUsed="0"/>
-    <w:lsdException w:name="Light Grid Accent 5" w:semiHidden="0" w:uiPriority="62" w:unhideWhenUsed="0"/>
-    <w:lsdException w:name="Medium Shading 1 Accent 5" w:semiHidden="0" w:uiPriority="63" w:unhideWhenUsed="0"/>
-    <w:lsdException w:name="Medium Shading 2 Accent 5" w:semiHidden="0" w:uiPriority="64" w:unhideWhenUsed="0"/>
-    <w:lsdException w:name="Medium List 1 Accent 5" w:semiHidden="0" w:uiPriority="65" w:unhideWhenUsed="0"/>
-    <w:lsdException w:name="Medium List 2 Accent 5" w:semiHidden="0" w:uiPriority="66" w:unhideWhenUsed="0"/>
-    <w:lsdException w:name="Medium Grid 1 Accent 5" w:semiHidden="0" w:uiPriority="67" w:unhideWhenUsed="0"/>
-    <w:lsdException w:name="Medium Grid 2 Accent 5" w:semiHidden="0" w:uiPriority="68" w:unhideWhenUsed="0"/>
-    <w:lsdException w:name="Medium Grid 3 Accent 5" w:semiHidden="0" w:uiPriority="69" w:unhideWhenUsed="0"/>
-    <w:lsdException w:name="Dark List Accent 5" w:semiHidden="0" w:uiPriority="70" w:unhideWhenUsed="0"/>
-    <w:lsdException w:name="Colorful Shading Accent 5" w:semiHidden="0" w:uiPriority="71" w:unhideWhenUsed="0"/>
-    <w:lsdException w:name="Colorful List Accent 5" w:semiHidden="0" w:uiPriority="72" w:unhideWhenUsed="0"/>
-    <w:lsdException w:name="Colorful Grid Accent 5" w:semiHidden="0" w:uiPriority="73" w:unhideWhenUsed="0"/>
-    <w:lsdException w:name="Light Shading Accent 6" w:semiHidden="0" w:uiPriority="60" w:unhideWhenUsed="0"/>
-    <w:lsdException w:name="Light List Accent 6" w:semiHidden="0" w:uiPriority="61" w:unhideWhenUsed="0"/>
-    <w:lsdException w:name="Light Grid Accent 6" w:semiHidden="0" w:uiPriority="62" w:unhideWhenUsed="0"/>
-    <w:lsdException w:name="Medium Shading 1 Accent 6" w:semiHidden="0" w:uiPriority="63" w:unhideWhenUsed="0"/>
-    <w:lsdException w:name="Medium Shading 2 Accent 6" w:semiHidden="0" w:uiPriority="64" w:unhideWhenUsed="0"/>
-    <w:lsdException w:name="Medium List 1 Accent 6" w:semiHidden="0" w:uiPriority="65" w:unhideWhenUsed="0"/>
-    <w:lsdException w:name="Medium List 2 Accent 6" w:semiHidden="0" w:uiPriority="66" w:unhideWhenUsed="0"/>
-    <w:lsdException w:name="Medium Grid 1 Accent 6" w:semiHidden="0" w:uiPriority="67" w:unhideWhenUsed="0"/>
-    <w:lsdException w:name="Medium Grid 2 Accent 6" w:semiHidden="0" w:uiPriority="68" w:unhideWhenUsed="0"/>
-    <w:lsdException w:name="Medium Grid 3 Accent 6" w:semiHidden="0" w:uiPriority="69" w:unhideWhenUsed="0"/>
-    <w:lsdException w:name="Dark List Accent 6" w:semiHidden="0" w:uiPriority="70" w:unhideWhenUsed="0"/>
-    <w:lsdException w:name="Colorful Shading Accent 6" w:semiHidden="0" w:uiPriority="71" w:unhideWhenUsed="0"/>
-    <w:lsdException w:name="Colorful List Accent 6" w:semiHidden="0" w:uiPriority="72" w:unhideWhenUsed="0"/>
-    <w:lsdException w:name="Colorful Grid Accent 6" w:semiHidden="0" w:uiPriority="73" w:unhideWhenUsed="0"/>
-    <w:lsdException w:name="Subtle Emphasis" w:semiHidden="0" w:uiPriority="19" w:unhideWhenUsed="0" w:qFormat="1"/>
-    <w:lsdException w:name="Intense Emphasis" w:semiHidden="0" w:uiPriority="21" w:unhideWhenUsed="0" w:qFormat="1"/>
-    <w:lsdException w:name="Subtle Reference" w:semiHidden="0" w:uiPriority="31" w:unhideWhenUsed="0" w:qFormat="1"/>
-    <w:lsdException w:name="Intense Reference" w:semiHidden="0" w:uiPriority="32" w:unhideWhenUsed="0" w:qFormat="1"/>
-    <w:lsdException w:name="Book Title" w:semiHidden="0" w:uiPriority="33" w:unhideWhenUsed="0" w:qFormat="1"/>
-    <w:lsdException w:name="Bibliography" w:uiPriority="37"/>
-    <w:lsdException w:name="TOC Heading" w:uiPriority="39" w:qFormat="1"/>
-  </w:latentStyles>
-  <w:style w:type="paragraph" w:default="1" w:styleId="Normal">
-    <w:name w:val="Normal"/>
-    <w:qFormat/>
-    <w:rsid w:val="00B2366C"/>
-    <w:rPr>
-      <w:sz w:val="24"/>
-      <w:szCs w:val="24"/>
-      <w:lang w:val="en-US" w:eastAsia="en-US"/>
-    </w:rPr>
-  </w:style>
-  <w:style w:type="paragraph" w:styleId="Heading1">
-    <w:name w:val="heading 1"/>
-    <w:basedOn w:val="Normal"/>
-    <w:next w:val="Normal"/>
-    <w:qFormat/>
-    <w:rsid w:val="004175D9"/>
-    <w:pPr>
-      <w:keepNext/>
-      <w:spacing w:before="240" w:after="60"/>
-      <w:outlineLvl w:val="0"/>
-    </w:pPr>
-    <w:rPr>
-      <w:rFonts w:ascii="Arial" w:hAnsi="Arial" w:cs="Arial"/>
-      <w:b/>
-      <w:bCs/>
-      <w:kern w:val="32"/>
-      <w:sz w:val="32"/>
-      <w:szCs w:val="32"/>
-    </w:rPr>
-  </w:style>
-  <w:style w:type="paragraph" w:styleId="Heading2">
-    <w:name w:val="heading 2"/>
-    <w:basedOn w:val="Normal"/>
-    <w:next w:val="Normal"/>
-    <w:qFormat/>
-    <w:rsid w:val="004175D9"/>
-    <w:pPr>
-      <w:keepNext/>
-      <w:spacing w:before="240" w:after="60"/>
-      <w:outlineLvl w:val="1"/>
-    </w:pPr>
-    <w:rPr>
-      <w:rFonts w:ascii="Arial" w:hAnsi="Arial" w:cs="Arial"/>
-      <w:b/>
-      <w:bCs/>
-      <w:i/>
-      <w:iCs/>
-      <w:sz w:val="28"/>
-      <w:szCs w:val="28"/>
-    </w:rPr>
-  </w:style>
-  <w:style w:type="paragraph" w:styleId="Heading3">
-    <w:name w:val="heading 3"/>
-    <w:basedOn w:val="Normal"/>
-    <w:next w:val="Normal"/>
-    <w:qFormat/>
-    <w:rsid w:val="004175D9"/>
-    <w:pPr>
-      <w:keepNext/>
-      <w:spacing w:before="240" w:after="60"/>
-      <w:outlineLvl w:val="2"/>
-    </w:pPr>
-    <w:rPr>
-      <w:rFonts w:ascii="Arial" w:hAnsi="Arial" w:cs="Arial"/>
-      <w:b/>
-      <w:bCs/>
-      <w:sz w:val="26"/>
-      <w:szCs w:val="26"/>
-    </w:rPr>
-  </w:style>
-  <w:style w:type="character" w:default="1" w:styleId="DefaultParagraphFont">
-    <w:name w:val="Default Paragraph Font"/>
-    <w:uiPriority w:val="1"/>
-    <w:semiHidden/>
-    <w:unhideWhenUsed/>
-  </w:style>
-  <w:style w:type="table" w:default="1" w:styleId="TableNormal">
-    <w:name w:val="Normal Table"/>
-    <w:uiPriority w:val="99"/>
-    <w:semiHidden/>
-    <w:unhideWhenUsed/>
-    <w:tblPr>
-      <w:tblInd w:w="0" w:type="dxa"/>
       <w:tblCellMar>
         <w:top w:w="0" w:type="dxa"/>
         <w:left w:w="108" w:type="dxa"/>
         <w:bottom w:w="0" w:type="dxa"/>
         <w:right w:w="108" w:type="dxa"/>
       </w:tblCellMar>
-    </w:tblPr>
-  </w:style>
-  <w:style w:type="numbering" w:default="1" w:styleId="NoList">
-    <w:name w:val="No List"/>
-    <w:uiPriority w:val="99"/>
-    <w:semiHidden/>
-    <w:unhideWhenUsed/>
-  </w:style>
-  <w:style w:type="paragraph" w:styleId="Header">
-    <w:name w:val="header"/>
-    <w:basedOn w:val="Normal"/>
-    <w:rsid w:val="00F506BB"/>
-    <w:pPr>
-      <w:tabs>
-        <w:tab w:val="center" w:pos="4320"/>
-        <w:tab w:val="right" w:pos="8640"/>
-      </w:tabs>
-    </w:pPr>
-  </w:style>
-  <w:style w:type="paragraph" w:styleId="Footer">
-    <w:name w:val="footer"/>
-    <w:basedOn w:val="Normal"/>
-    <w:rsid w:val="00F506BB"/>
-    <w:pPr>
-      <w:tabs>
-        <w:tab w:val="center" w:pos="4320"/>
-        <w:tab w:val="right" w:pos="8640"/>
-      </w:tabs>
-    </w:pPr>
-  </w:style>
-  <w:style w:type="table" w:styleId="TableGrid">
-    <w:name w:val="Table Grid"/>
-    <w:basedOn w:val="TableNormal"/>
-    <w:uiPriority w:val="59"/>
-    <w:rsid w:val="00F506BB"/>
-    <w:tblPr>
-      <w:tblBorders>
-        <w:top w:val="single" w:sz="4" w:space="0" w:color="auto"/>
-        <w:left w:val="single" w:sz="4" w:space="0" w:color="auto"/>
-        <w:bottom w:val="single" w:sz="4" w:space="0" w:color="auto"/>
-        <w:right w:val="single" w:sz="4" w:space="0" w:color="auto"/>
-        <w:insideH w:val="single" w:sz="4" w:space="0" w:color="auto"/>
-        <w:insideV w:val="single" w:sz="4" w:space="0" w:color="auto"/>
-      </w:tblBorders>
-    </w:tblPr>
-  </w:style>
-  <w:style w:type="character" w:styleId="PageNumber">
-    <w:name w:val="page number"/>
-    <w:basedOn w:val="DefaultParagraphFont"/>
-    <w:rsid w:val="00F506BB"/>
-  </w:style>
-  <w:style w:type="paragraph" w:styleId="BalloonText">
-    <w:name w:val="Balloon Text"/>
-    <w:basedOn w:val="Normal"/>
-    <w:link w:val="BalloonTextChar"/>
-    <w:uiPriority w:val="99"/>
-    <w:semiHidden/>
-    <w:unhideWhenUsed/>
-    <w:rsid w:val="00924D7D"/>
-    <w:rPr>
-      <w:rFonts w:ascii="Tahoma" w:hAnsi="Tahoma" w:cs="Tahoma"/>
-      <w:sz w:val="16"/>
-      <w:szCs w:val="16"/>
-    </w:rPr>
-  </w:style>
-  <w:style w:type="character" w:customStyle="1" w:styleId="BalloonTextChar">
-    <w:name w:val="Balloon Text Char"/>
-    <w:link w:val="BalloonText"/>
-    <w:uiPriority w:val="99"/>
-    <w:semiHidden/>
-    <w:rsid w:val="00924D7D"/>
-    <w:rPr>
-      <w:rFonts w:ascii="Tahoma" w:hAnsi="Tahoma" w:cs="Tahoma"/>
-      <w:sz w:val="16"/>
-      <w:szCs w:val="16"/>
-    </w:rPr>
-  </w:style>
-  <w:style w:type="character" w:styleId="Hyperlink">
-    <w:name w:val="Hyperlink"/>
-    <w:uiPriority w:val="99"/>
-    <w:rsid w:val="00333532"/>
-    <w:rPr>
-      <w:color w:val="0000FF"/>
-      <w:u w:val="single"/>
-    </w:rPr>
-  </w:style>
-  <w:style w:type="paragraph" w:styleId="TOC1">
-    <w:name w:val="toc 1"/>
-    <w:basedOn w:val="Normal"/>
-    <w:next w:val="Normal"/>
-    <w:autoRedefine/>
-    <w:uiPriority w:val="39"/>
-    <w:qFormat/>
-    <w:rsid w:val="004175D9"/>
-  </w:style>
-  <w:style w:type="character" w:styleId="FollowedHyperlink">
-    <w:name w:val="FollowedHyperlink"/>
-    <w:rsid w:val="00784CB7"/>
-    <w:rPr>
-      <w:color w:val="800080"/>
-      <w:u w:val="single"/>
-    </w:rPr>
-  </w:style>
-  <w:style w:type="paragraph" w:styleId="TOC3">
-    <w:name w:val="toc 3"/>
-    <w:basedOn w:val="Normal"/>
-    <w:next w:val="Normal"/>
-    <w:autoRedefine/>
-    <w:uiPriority w:val="39"/>
-    <w:qFormat/>
-    <w:rsid w:val="0093617F"/>
-    <w:pPr>
-      <w:ind w:left="480"/>
-    </w:pPr>
-  </w:style>
-  <w:style w:type="paragraph" w:styleId="TOC2">
-    <w:name w:val="toc 2"/>
-    <w:basedOn w:val="Normal"/>
-    <w:next w:val="Normal"/>
-    <w:autoRedefine/>
-    <w:uiPriority w:val="39"/>
-    <w:qFormat/>
-    <w:rsid w:val="00F01CE5"/>
-    <w:pPr>
-      <w:ind w:left="240"/>
-    </w:pPr>
-  </w:style>
-  <w:style w:type="paragraph" w:styleId="ListParagraph">
-    <w:name w:val="List Paragraph"/>
-    <w:basedOn w:val="Normal"/>
-    <w:uiPriority w:val="34"/>
-    <w:qFormat/>
-    <w:rsid w:val="009B5259"/>
-    <w:pPr>
-      <w:ind w:left="720"/>
-    </w:pPr>
-  </w:style>
-  <w:style w:type="paragraph" w:styleId="TOCHeading">
-    <w:name w:val="TOC Heading"/>
-    <w:basedOn w:val="Heading1"/>
-    <w:next w:val="Normal"/>
-    <w:uiPriority w:val="39"/>
-    <w:qFormat/>
-    <w:rsid w:val="00870FC0"/>
-    <w:pPr>
-      <w:keepLines/>
-      <w:spacing w:before="480" w:after="0" w:line="276" w:lineRule="auto"/>
-      <w:outlineLvl w:val="9"/>
-    </w:pPr>
-    <w:rPr>
-      <w:rFonts w:ascii="Cambria" w:eastAsia="MS Gothic" w:hAnsi="Cambria" w:cs="Times New Roman"/>
-      <w:color w:val="365F91"/>
-      <w:kern w:val="0"/>
-      <w:sz w:val="28"/>
-      <w:szCs w:val="28"/>
-      <w:lang w:eastAsia="ja-JP"/>
-    </w:rPr>
-  </w:style>
-  <w:style w:type="paragraph" w:customStyle="1" w:styleId="FieldLabel">
-    <w:name w:val="FieldLabel"/>
-    <w:basedOn w:val="Normal"/>
-    <w:rsid w:val="006914E9"/>
-    <w:pPr>
-      <w:widowControl w:val="0"/>
-      <w:spacing w:before="20" w:after="60"/>
-    </w:pPr>
-    <w:rPr>
-      <w:rFonts w:ascii="Arial" w:hAnsi="Arial"/>
-      <w:sz w:val="20"/>
-      <w:szCs w:val="20"/>
-    </w:rPr>
-  </w:style>
-  <w:style w:type="paragraph" w:styleId="BodyText">
-    <w:name w:val="Body Text"/>
-    <w:basedOn w:val="Normal"/>
-    <w:rsid w:val="00B10ADA"/>
-    <w:pPr>
-      <w:spacing w:after="120" w:line="0" w:lineRule="atLeast"/>
-      <w:ind w:left="360"/>
-    </w:pPr>
-    <w:rPr>
-      <w:rFonts w:ascii="Arial" w:hAnsi="Arial"/>
-      <w:spacing w:val="-5"/>
-      <w:sz w:val="20"/>
-      <w:szCs w:val="20"/>
-    </w:rPr>
-  </w:style>
-  <w:style w:type="paragraph" w:customStyle="1" w:styleId="TableText">
-    <w:name w:val="Table Text"/>
-    <w:basedOn w:val="Normal"/>
-    <w:rsid w:val="00B10ADA"/>
-    <w:pPr>
-      <w:ind w:left="14"/>
-    </w:pPr>
-    <w:rPr>
-      <w:rFonts w:ascii="Arial" w:hAnsi="Arial"/>
-      <w:spacing w:val="-5"/>
-      <w:sz w:val="16"/>
-      <w:szCs w:val="20"/>
-    </w:rPr>
-  </w:style>
-  <w:style w:type="table" w:styleId="TableWeb2">
-    <w:name w:val="Table Web 2"/>
-    <w:basedOn w:val="TableNormal"/>
-    <w:rsid w:val="00B10ADA"/>
-    <w:pPr>
-      <w:widowControl w:val="0"/>
-    </w:pPr>
-    <w:tblPr>
-      <w:tblCellSpacing w:w="20" w:type="dxa"/>
-      <w:tblBorders>
-        <w:top w:val="inset" w:sz="6" w:space="0" w:color="auto"/>
-        <w:left w:val="inset" w:sz="6" w:space="0" w:color="auto"/>
-        <w:bottom w:val="inset" w:sz="6" w:space="0" w:color="auto"/>
-        <w:right w:val="inset" w:sz="6" w:space="0" w:color="auto"/>
-        <w:insideH w:val="inset" w:sz="6" w:space="0" w:color="auto"/>
-        <w:insideV w:val="inset" w:sz="6" w:space="0" w:color="auto"/>
-      </w:tblBorders>
     </w:tblPr>
     <w:trPr>
       <w:tblCellSpacing w:w="20" w:type="dxa"/>
@@ -11560,20 +11276,14 @@
 <file path=customXml/itemProps3.xml><?xml version="1.0" encoding="utf-8"?>
 <ds:datastoreItem xmlns:ds="http://schemas.openxmlformats.org/officeDocument/2006/customXml" ds:itemID="{326352DE-1B86-486A-A203-C3A0115BF21D}">
   <ds:schemaRefs>
-    <ds:schemaRef ds:uri="http://www.w3.org/XML/1998/namespace"/>
-    <ds:schemaRef ds:uri="http://purl.org/dc/dcmitype/"/>
-    <ds:schemaRef ds:uri="http://purl.org/dc/terms/"/>
-    <ds:schemaRef ds:uri="http://schemas.microsoft.com/office/2006/documentManagement/types"/>
     <ds:schemaRef ds:uri="http://schemas.microsoft.com/office/2006/metadata/properties"/>
-    <ds:schemaRef ds:uri="http://purl.org/dc/elements/1.1/"/>
-    <ds:schemaRef ds:uri="http://schemas.openxmlformats.org/package/2006/metadata/core-properties"/>
     <ds:schemaRef ds:uri="http://schemas.microsoft.com/office/infopath/2007/PartnerControls"/>
   </ds:schemaRefs>
 </ds:datastoreItem>
 </file>
 
 <file path=customXml/itemProps4.xml><?xml version="1.0" encoding="utf-8"?>
-<ds:datastoreItem xmlns:ds="http://schemas.openxmlformats.org/officeDocument/2006/customXml" ds:itemID="{A5C1533C-E5C5-44C0-A86A-2DCE69E7DC8F}">
+<ds:datastoreItem xmlns:ds="http://schemas.openxmlformats.org/officeDocument/2006/customXml" ds:itemID="{77158687-93F6-B24B-BBF9-3A76CE3AADC7}">
   <ds:schemaRefs>
     <ds:schemaRef ds:uri="http://schemas.openxmlformats.org/officeDocument/2006/bibliography"/>
   </ds:schemaRefs>

</xml_diff>

<commit_message>
Clarification that appropriate permission (page 6 of Admin Guide) only have to be given to departmental representatives that are in the modeller role.
</commit_message>
<xml_diff>
--- a/AdminGuide.docx
+++ b/AdminGuide.docx
@@ -1,6 +1,6 @@
 
 <file path=word/document.xml><?xml version="1.0" encoding="utf-8"?>
-<w:document xmlns:wpc="http://schemas.microsoft.com/office/word/2010/wordprocessingCanvas" xmlns:mc="http://schemas.openxmlformats.org/markup-compatibility/2006" xmlns:o="urn:schemas-microsoft-com:office:office" xmlns:r="http://schemas.openxmlformats.org/officeDocument/2006/relationships" xmlns:m="http://schemas.openxmlformats.org/officeDocument/2006/math" xmlns:v="urn:schemas-microsoft-com:vml" xmlns:wp14="http://schemas.microsoft.com/office/word/2010/wordprocessingDrawing" xmlns:wp="http://schemas.openxmlformats.org/drawingml/2006/wordprocessingDrawing" xmlns:w10="urn:schemas-microsoft-com:office:word" xmlns:w="http://schemas.openxmlformats.org/wordprocessingml/2006/main" xmlns:w14="http://schemas.microsoft.com/office/word/2010/wordml" xmlns:wpg="http://schemas.microsoft.com/office/word/2010/wordprocessingGroup" xmlns:wpi="http://schemas.microsoft.com/office/word/2010/wordprocessingInk" xmlns:wne="http://schemas.microsoft.com/office/word/2006/wordml" xmlns:wps="http://schemas.microsoft.com/office/word/2010/wordprocessingShape" mc:Ignorable="w14 wp14">
+<w:document xmlns:wpc="http://schemas.microsoft.com/office/word/2010/wordprocessingCanvas" xmlns:mo="http://schemas.microsoft.com/office/mac/office/2008/main" xmlns:mc="http://schemas.openxmlformats.org/markup-compatibility/2006" xmlns:mv="urn:schemas-microsoft-com:mac:vml" xmlns:o="urn:schemas-microsoft-com:office:office" xmlns:r="http://schemas.openxmlformats.org/officeDocument/2006/relationships" xmlns:m="http://schemas.openxmlformats.org/officeDocument/2006/math" xmlns:v="urn:schemas-microsoft-com:vml" xmlns:wp14="http://schemas.microsoft.com/office/word/2010/wordprocessingDrawing" xmlns:wp="http://schemas.openxmlformats.org/drawingml/2006/wordprocessingDrawing" xmlns:w10="urn:schemas-microsoft-com:office:word" xmlns:w="http://schemas.openxmlformats.org/wordprocessingml/2006/main" xmlns:w14="http://schemas.microsoft.com/office/word/2010/wordml" xmlns:wpg="http://schemas.microsoft.com/office/word/2010/wordprocessingGroup" xmlns:wpi="http://schemas.microsoft.com/office/word/2010/wordprocessingInk" xmlns:wne="http://schemas.microsoft.com/office/word/2006/wordml" xmlns:wps="http://schemas.microsoft.com/office/word/2010/wordprocessingShape" mc:Ignorable="w14 wp14">
   <w:body>
     <w:p>
       <w:pPr>
@@ -1476,8 +1476,6 @@
               </w:rPr>
               <w:t>Annual Timeline</w:t>
             </w:r>
-            <w:bookmarkStart w:id="0" w:name="_GoBack"/>
-            <w:bookmarkEnd w:id="0"/>
             <w:r>
               <w:rPr>
                 <w:rFonts w:ascii="Arial" w:hAnsi="Arial" w:cs="Arial"/>
@@ -2703,9 +2701,9 @@
           <w:szCs w:val="24"/>
         </w:rPr>
       </w:pPr>
-      <w:bookmarkStart w:id="1" w:name="_Toc467054896"/>
-      <w:bookmarkStart w:id="2" w:name="_Toc347489010"/>
-      <w:bookmarkStart w:id="3" w:name="_Toc461520321"/>
+      <w:bookmarkStart w:id="0" w:name="_Toc467054896"/>
+      <w:bookmarkStart w:id="1" w:name="_Toc347489010"/>
+      <w:bookmarkStart w:id="2" w:name="_Toc461520321"/>
       <w:r>
         <w:rPr>
           <w:sz w:val="24"/>
@@ -2713,7 +2711,7 @@
         </w:rPr>
         <w:t>Introduction</w:t>
       </w:r>
-      <w:bookmarkEnd w:id="1"/>
+      <w:bookmarkEnd w:id="0"/>
     </w:p>
     <w:p>
       <w:pPr>
@@ -2735,21 +2733,7 @@
         <w:rPr>
           <w:rFonts w:ascii="Arial" w:hAnsi="Arial" w:cs="Arial"/>
         </w:rPr>
-        <w:t xml:space="preserve">This document is part of MEASURE (McMaster Engineering Accreditation System for </w:t>
-      </w:r>
-      <w:proofErr w:type="spellStart"/>
-      <w:r>
-        <w:rPr>
-          <w:rFonts w:ascii="Arial" w:hAnsi="Arial" w:cs="Arial"/>
-        </w:rPr>
-        <w:t>UndeRgraduatE</w:t>
-      </w:r>
-      <w:proofErr w:type="spellEnd"/>
-      <w:r>
-        <w:rPr>
-          <w:rFonts w:ascii="Arial" w:hAnsi="Arial" w:cs="Arial"/>
-        </w:rPr>
-        <w:t>). MEASURE is intended to facilitate the continual improvement of the curriculum of the programs offered by the Faculty of Engineering. The MEASURE system will also be used to assist with generating reports for the Canadian Engineering Accreditation Board (CEAB).</w:t>
+        <w:t>This document is part of MEASURE (McMaster Engineering Accreditation System for UndeRgraduatE). MEASURE is intended to facilitate the continual improvement of the curriculum of the programs offered by the Faculty of Engineering. The MEASURE system will also be used to assist with generating reports for the Canadian Engineering Accreditation Board (CEAB).</w:t>
       </w:r>
     </w:p>
     <w:p>
@@ -2846,7 +2830,7 @@
           <w:szCs w:val="24"/>
         </w:rPr>
       </w:pPr>
-      <w:bookmarkStart w:id="4" w:name="_Toc467054897"/>
+      <w:bookmarkStart w:id="3" w:name="_Toc467054897"/>
       <w:r>
         <w:rPr>
           <w:sz w:val="24"/>
@@ -2854,9 +2838,9 @@
         </w:rPr>
         <w:t>Pre-requisites</w:t>
       </w:r>
+      <w:bookmarkEnd w:id="1"/>
       <w:bookmarkEnd w:id="2"/>
       <w:bookmarkEnd w:id="3"/>
-      <w:bookmarkEnd w:id="4"/>
     </w:p>
     <w:p>
       <w:pPr>
@@ -2876,8 +2860,8 @@
           <w:rFonts w:ascii="Arial" w:hAnsi="Arial" w:cs="Arial"/>
         </w:rPr>
       </w:pPr>
-      <w:bookmarkStart w:id="5" w:name="_Location_of_Relevant"/>
-      <w:bookmarkEnd w:id="5"/>
+      <w:bookmarkStart w:id="4" w:name="_Location_of_Relevant"/>
+      <w:bookmarkEnd w:id="4"/>
       <w:r>
         <w:rPr>
           <w:rFonts w:ascii="Arial" w:hAnsi="Arial" w:cs="Arial"/>
@@ -3089,7 +3073,7 @@
           <w:szCs w:val="24"/>
         </w:rPr>
       </w:pPr>
-      <w:bookmarkStart w:id="6" w:name="_Toc467054898"/>
+      <w:bookmarkStart w:id="5" w:name="_Toc467054898"/>
       <w:r>
         <w:rPr>
           <w:sz w:val="24"/>
@@ -3097,7 +3081,7 @@
         </w:rPr>
         <w:t>Annual Timeline</w:t>
       </w:r>
-      <w:bookmarkEnd w:id="6"/>
+      <w:bookmarkEnd w:id="5"/>
       <w:r>
         <w:rPr>
           <w:sz w:val="24"/>
@@ -3375,19 +3359,11 @@
                 <w:rFonts w:ascii="Arial" w:hAnsi="Arial" w:cs="Arial"/>
               </w:rPr>
             </w:pPr>
-            <w:proofErr w:type="spellStart"/>
-            <w:r>
-              <w:rPr>
-                <w:rFonts w:ascii="Arial" w:hAnsi="Arial" w:cs="Arial"/>
-              </w:rPr>
-              <w:t>Assoc</w:t>
-            </w:r>
-            <w:proofErr w:type="spellEnd"/>
-            <w:r>
-              <w:rPr>
-                <w:rFonts w:ascii="Arial" w:hAnsi="Arial" w:cs="Arial"/>
-              </w:rPr>
-              <w:t xml:space="preserve"> Dean</w:t>
+            <w:r>
+              <w:rPr>
+                <w:rFonts w:ascii="Arial" w:hAnsi="Arial" w:cs="Arial"/>
+              </w:rPr>
+              <w:t>Assoc Dean</w:t>
             </w:r>
           </w:p>
         </w:tc>
@@ -3469,19 +3445,11 @@
                 <w:rFonts w:ascii="Arial" w:hAnsi="Arial" w:cs="Arial"/>
               </w:rPr>
             </w:pPr>
-            <w:proofErr w:type="spellStart"/>
-            <w:r>
-              <w:rPr>
-                <w:rFonts w:ascii="Arial" w:hAnsi="Arial" w:cs="Arial"/>
-              </w:rPr>
-              <w:t>Assoc</w:t>
-            </w:r>
-            <w:proofErr w:type="spellEnd"/>
-            <w:r>
-              <w:rPr>
-                <w:rFonts w:ascii="Arial" w:hAnsi="Arial" w:cs="Arial"/>
-              </w:rPr>
-              <w:t xml:space="preserve"> Dean</w:t>
+            <w:r>
+              <w:rPr>
+                <w:rFonts w:ascii="Arial" w:hAnsi="Arial" w:cs="Arial"/>
+              </w:rPr>
+              <w:t>Assoc Dean</w:t>
             </w:r>
           </w:p>
         </w:tc>
@@ -3569,19 +3537,11 @@
                 <w:rFonts w:ascii="Arial" w:hAnsi="Arial" w:cs="Arial"/>
               </w:rPr>
             </w:pPr>
-            <w:proofErr w:type="spellStart"/>
-            <w:r>
-              <w:rPr>
-                <w:rFonts w:ascii="Arial" w:hAnsi="Arial" w:cs="Arial"/>
-              </w:rPr>
-              <w:t>Assoc</w:t>
-            </w:r>
-            <w:proofErr w:type="spellEnd"/>
-            <w:r>
-              <w:rPr>
-                <w:rFonts w:ascii="Arial" w:hAnsi="Arial" w:cs="Arial"/>
-              </w:rPr>
-              <w:t xml:space="preserve"> Dean</w:t>
+            <w:r>
+              <w:rPr>
+                <w:rFonts w:ascii="Arial" w:hAnsi="Arial" w:cs="Arial"/>
+              </w:rPr>
+              <w:t>Assoc Dean</w:t>
             </w:r>
           </w:p>
         </w:tc>
@@ -4688,19 +4648,11 @@
                 <w:rFonts w:ascii="Arial" w:hAnsi="Arial" w:cs="Arial"/>
               </w:rPr>
             </w:pPr>
-            <w:proofErr w:type="spellStart"/>
-            <w:r>
-              <w:rPr>
-                <w:rFonts w:ascii="Arial" w:hAnsi="Arial" w:cs="Arial"/>
-              </w:rPr>
-              <w:t>Assoc</w:t>
-            </w:r>
-            <w:proofErr w:type="spellEnd"/>
-            <w:r>
-              <w:rPr>
-                <w:rFonts w:ascii="Arial" w:hAnsi="Arial" w:cs="Arial"/>
-              </w:rPr>
-              <w:t xml:space="preserve"> Dean</w:t>
+            <w:r>
+              <w:rPr>
+                <w:rFonts w:ascii="Arial" w:hAnsi="Arial" w:cs="Arial"/>
+              </w:rPr>
+              <w:t>Assoc Dean</w:t>
             </w:r>
           </w:p>
         </w:tc>
@@ -5132,19 +5084,11 @@
                 <w:rFonts w:ascii="Arial" w:hAnsi="Arial" w:cs="Arial"/>
               </w:rPr>
             </w:pPr>
-            <w:proofErr w:type="spellStart"/>
-            <w:r>
-              <w:rPr>
-                <w:rFonts w:ascii="Arial" w:hAnsi="Arial" w:cs="Arial"/>
-              </w:rPr>
-              <w:t>Assoc</w:t>
-            </w:r>
-            <w:proofErr w:type="spellEnd"/>
-            <w:r>
-              <w:rPr>
-                <w:rFonts w:ascii="Arial" w:hAnsi="Arial" w:cs="Arial"/>
-              </w:rPr>
-              <w:t xml:space="preserve"> Dean?</w:t>
+            <w:r>
+              <w:rPr>
+                <w:rFonts w:ascii="Arial" w:hAnsi="Arial" w:cs="Arial"/>
+              </w:rPr>
+              <w:t>Assoc Dean?</w:t>
             </w:r>
           </w:p>
         </w:tc>
@@ -5392,8 +5336,8 @@
           <w:szCs w:val="24"/>
         </w:rPr>
       </w:pPr>
-      <w:bookmarkStart w:id="7" w:name="_Toc461520322"/>
-      <w:bookmarkStart w:id="8" w:name="_Toc467054899"/>
+      <w:bookmarkStart w:id="6" w:name="_Toc461520322"/>
+      <w:bookmarkStart w:id="7" w:name="_Toc467054899"/>
       <w:r>
         <w:rPr>
           <w:sz w:val="24"/>
@@ -5401,8 +5345,8 @@
         </w:rPr>
         <w:t>Add User</w:t>
       </w:r>
+      <w:bookmarkEnd w:id="6"/>
       <w:bookmarkEnd w:id="7"/>
-      <w:bookmarkEnd w:id="8"/>
     </w:p>
     <w:p>
       <w:pPr>
@@ -5658,8 +5602,34 @@
         <w:rPr>
           <w:rFonts w:ascii="Arial" w:hAnsi="Arial" w:cs="Arial"/>
         </w:rPr>
-        <w:t>Give the user the appropriate permissions</w:t>
-      </w:r>
+        <w:t>For department representatives in the modeler role, g</w:t>
+      </w:r>
+      <w:r>
+        <w:rPr>
+          <w:rFonts w:ascii="Arial" w:hAnsi="Arial" w:cs="Arial"/>
+        </w:rPr>
+        <w:t>ive the</w:t>
+      </w:r>
+      <w:r>
+        <w:rPr>
+          <w:rFonts w:ascii="Arial" w:hAnsi="Arial" w:cs="Arial"/>
+        </w:rPr>
+        <w:t xml:space="preserve">m </w:t>
+      </w:r>
+      <w:r>
+        <w:rPr>
+          <w:rFonts w:ascii="Arial" w:hAnsi="Arial" w:cs="Arial"/>
+        </w:rPr>
+        <w:t>the appropriate permissions</w:t>
+      </w:r>
+      <w:r>
+        <w:rPr>
+          <w:rFonts w:ascii="Arial" w:hAnsi="Arial" w:cs="Arial"/>
+        </w:rPr>
+        <w:t>:</w:t>
+      </w:r>
+      <w:bookmarkStart w:id="8" w:name="_GoBack"/>
+      <w:bookmarkEnd w:id="8"/>
       <w:r>
         <w:rPr>
           <w:rFonts w:ascii="Arial" w:hAnsi="Arial" w:cs="Arial"/>
@@ -6371,35 +6341,7 @@
         <w:rPr>
           <w:rFonts w:ascii="Arial" w:hAnsi="Arial" w:cs="Arial"/>
         </w:rPr>
-        <w:t>Enter the current academic year in the format (</w:t>
-      </w:r>
-      <w:proofErr w:type="spellStart"/>
-      <w:r>
-        <w:rPr>
-          <w:rFonts w:ascii="Arial" w:hAnsi="Arial" w:cs="Arial"/>
-        </w:rPr>
-        <w:t>yyyy-yyyy</w:t>
-      </w:r>
-      <w:proofErr w:type="spellEnd"/>
-      <w:r>
-        <w:rPr>
-          <w:rFonts w:ascii="Arial" w:hAnsi="Arial" w:cs="Arial"/>
-        </w:rPr>
-        <w:t>) and current year default in the format (</w:t>
-      </w:r>
-      <w:proofErr w:type="spellStart"/>
-      <w:r>
-        <w:rPr>
-          <w:rFonts w:ascii="Arial" w:hAnsi="Arial" w:cs="Arial"/>
-        </w:rPr>
-        <w:t>yyyy-yyyy</w:t>
-      </w:r>
-      <w:proofErr w:type="spellEnd"/>
-      <w:r>
-        <w:rPr>
-          <w:rFonts w:ascii="Arial" w:hAnsi="Arial" w:cs="Arial"/>
-        </w:rPr>
-        <w:t xml:space="preserve"> Default)</w:t>
+        <w:t>Enter the current academic year in the format (yyyy-yyyy) and current year default in the format (yyyy-yyyy Default)</w:t>
       </w:r>
       <w:r>
         <w:rPr>
@@ -7152,21 +7094,7 @@
         <w:rPr>
           <w:rFonts w:ascii="Arial" w:hAnsi="Arial" w:cs="Arial"/>
         </w:rPr>
-        <w:t xml:space="preserve">enter the new academic year data in cell “A1” (format </w:t>
-      </w:r>
-      <w:proofErr w:type="spellStart"/>
-      <w:r>
-        <w:rPr>
-          <w:rFonts w:ascii="Arial" w:hAnsi="Arial" w:cs="Arial"/>
-        </w:rPr>
-        <w:t>yyyy-yyyy</w:t>
-      </w:r>
-      <w:proofErr w:type="spellEnd"/>
-      <w:r>
-        <w:rPr>
-          <w:rFonts w:ascii="Arial" w:hAnsi="Arial" w:cs="Arial"/>
-        </w:rPr>
-        <w:t xml:space="preserve">) </w:t>
+        <w:t xml:space="preserve">enter the new academic year data in cell “A1” (format yyyy-yyyy) </w:t>
       </w:r>
       <w:r>
         <w:rPr>
@@ -7970,21 +7898,7 @@
         <w:rPr>
           <w:rFonts w:ascii="Arial" w:hAnsi="Arial" w:cs="Arial"/>
         </w:rPr>
-        <w:t xml:space="preserve">enter the new academic year data in cell “A1” (format </w:t>
-      </w:r>
-      <w:proofErr w:type="spellStart"/>
-      <w:r>
-        <w:rPr>
-          <w:rFonts w:ascii="Arial" w:hAnsi="Arial" w:cs="Arial"/>
-        </w:rPr>
-        <w:t>yyyy-yyyy</w:t>
-      </w:r>
-      <w:proofErr w:type="spellEnd"/>
-      <w:r>
-        <w:rPr>
-          <w:rFonts w:ascii="Arial" w:hAnsi="Arial" w:cs="Arial"/>
-        </w:rPr>
-        <w:t xml:space="preserve">) </w:t>
+        <w:t xml:space="preserve">enter the new academic year data in cell “A1” (format yyyy-yyyy) </w:t>
       </w:r>
       <w:r>
         <w:rPr>
@@ -9731,15 +9645,29 @@
         </w:rPr>
         <w:t xml:space="preserve">Bogdan Hancas: </w:t>
       </w:r>
-      <w:hyperlink r:id="rId49" w:tgtFrame="_blank" w:history="1">
-        <w:r>
-          <w:rPr>
-            <w:rStyle w:val="Hyperlink"/>
-            <w:rFonts w:ascii="Arial" w:hAnsi="Arial" w:cs="Arial"/>
-          </w:rPr>
-          <w:t>bhancas@venasolutions.com</w:t>
-        </w:r>
-      </w:hyperlink>
+      <w:r>
+        <w:fldChar w:fldCharType="begin"/>
+      </w:r>
+      <w:r>
+        <w:instrText xml:space="preserve"> HYPERLINK "mailto:bhancas@venasolutions.com" \t "_blank" </w:instrText>
+      </w:r>
+      <w:r>
+        <w:fldChar w:fldCharType="separate"/>
+      </w:r>
+      <w:r>
+        <w:rPr>
+          <w:rStyle w:val="Hyperlink"/>
+          <w:rFonts w:ascii="Arial" w:hAnsi="Arial" w:cs="Arial"/>
+        </w:rPr>
+        <w:t>bhancas@venasolutions.com</w:t>
+      </w:r>
+      <w:r>
+        <w:rPr>
+          <w:rStyle w:val="Hyperlink"/>
+          <w:rFonts w:ascii="Arial" w:hAnsi="Arial" w:cs="Arial"/>
+        </w:rPr>
+        <w:fldChar w:fldCharType="end"/>
+      </w:r>
     </w:p>
     <w:p>
       <w:pPr>
@@ -9760,7 +9688,7 @@
         </w:rPr>
         <w:t xml:space="preserve">Evan Situ: </w:t>
       </w:r>
-      <w:hyperlink r:id="rId50" w:history="1">
+      <w:hyperlink r:id="rId49" w:history="1">
         <w:r>
           <w:rPr>
             <w:rStyle w:val="Hyperlink"/>
@@ -9772,8 +9700,8 @@
       </w:hyperlink>
     </w:p>
     <w:sectPr>
-      <w:headerReference w:type="default" r:id="rId51"/>
-      <w:footerReference w:type="default" r:id="rId52"/>
+      <w:headerReference w:type="default" r:id="rId50"/>
+      <w:footerReference w:type="default" r:id="rId51"/>
       <w:pgSz w:w="12240" w:h="15840"/>
       <w:pgMar w:top="1440" w:right="1440" w:bottom="1080" w:left="1440" w:header="720" w:footer="720" w:gutter="0"/>
       <w:cols w:space="720"/>
@@ -9785,7 +9713,7 @@
 </file>
 
 <file path=word/endnotes.xml><?xml version="1.0" encoding="utf-8"?>
-<w:endnotes xmlns:wpc="http://schemas.microsoft.com/office/word/2010/wordprocessingCanvas" xmlns:mc="http://schemas.openxmlformats.org/markup-compatibility/2006" xmlns:o="urn:schemas-microsoft-com:office:office" xmlns:r="http://schemas.openxmlformats.org/officeDocument/2006/relationships" xmlns:m="http://schemas.openxmlformats.org/officeDocument/2006/math" xmlns:v="urn:schemas-microsoft-com:vml" xmlns:wp14="http://schemas.microsoft.com/office/word/2010/wordprocessingDrawing" xmlns:wp="http://schemas.openxmlformats.org/drawingml/2006/wordprocessingDrawing" xmlns:w10="urn:schemas-microsoft-com:office:word" xmlns:w="http://schemas.openxmlformats.org/wordprocessingml/2006/main" xmlns:w14="http://schemas.microsoft.com/office/word/2010/wordml" xmlns:wpg="http://schemas.microsoft.com/office/word/2010/wordprocessingGroup" xmlns:wpi="http://schemas.microsoft.com/office/word/2010/wordprocessingInk" xmlns:wne="http://schemas.microsoft.com/office/word/2006/wordml" xmlns:wps="http://schemas.microsoft.com/office/word/2010/wordprocessingShape" mc:Ignorable="w14 wp14">
+<w:endnotes xmlns:wpc="http://schemas.microsoft.com/office/word/2010/wordprocessingCanvas" xmlns:mo="http://schemas.microsoft.com/office/mac/office/2008/main" xmlns:mc="http://schemas.openxmlformats.org/markup-compatibility/2006" xmlns:mv="urn:schemas-microsoft-com:mac:vml" xmlns:o="urn:schemas-microsoft-com:office:office" xmlns:r="http://schemas.openxmlformats.org/officeDocument/2006/relationships" xmlns:m="http://schemas.openxmlformats.org/officeDocument/2006/math" xmlns:v="urn:schemas-microsoft-com:vml" xmlns:wp14="http://schemas.microsoft.com/office/word/2010/wordprocessingDrawing" xmlns:wp="http://schemas.openxmlformats.org/drawingml/2006/wordprocessingDrawing" xmlns:w10="urn:schemas-microsoft-com:office:word" xmlns:w="http://schemas.openxmlformats.org/wordprocessingml/2006/main" xmlns:w14="http://schemas.microsoft.com/office/word/2010/wordml" xmlns:wpg="http://schemas.microsoft.com/office/word/2010/wordprocessingGroup" xmlns:wpi="http://schemas.microsoft.com/office/word/2010/wordprocessingInk" xmlns:wne="http://schemas.microsoft.com/office/word/2006/wordml" xmlns:wps="http://schemas.microsoft.com/office/word/2010/wordprocessingShape" mc:Ignorable="w14 wp14">
   <w:endnote w:type="separator" w:id="-1">
     <w:p>
       <w:r>
@@ -9804,7 +9732,7 @@
 </file>
 
 <file path=word/footer1.xml><?xml version="1.0" encoding="utf-8"?>
-<w:ftr xmlns:wpc="http://schemas.microsoft.com/office/word/2010/wordprocessingCanvas" xmlns:mc="http://schemas.openxmlformats.org/markup-compatibility/2006" xmlns:o="urn:schemas-microsoft-com:office:office" xmlns:r="http://schemas.openxmlformats.org/officeDocument/2006/relationships" xmlns:m="http://schemas.openxmlformats.org/officeDocument/2006/math" xmlns:v="urn:schemas-microsoft-com:vml" xmlns:wp14="http://schemas.microsoft.com/office/word/2010/wordprocessingDrawing" xmlns:wp="http://schemas.openxmlformats.org/drawingml/2006/wordprocessingDrawing" xmlns:w10="urn:schemas-microsoft-com:office:word" xmlns:w="http://schemas.openxmlformats.org/wordprocessingml/2006/main" xmlns:w14="http://schemas.microsoft.com/office/word/2010/wordml" xmlns:wpg="http://schemas.microsoft.com/office/word/2010/wordprocessingGroup" xmlns:wpi="http://schemas.microsoft.com/office/word/2010/wordprocessingInk" xmlns:wne="http://schemas.microsoft.com/office/word/2006/wordml" xmlns:wps="http://schemas.microsoft.com/office/word/2010/wordprocessingShape" mc:Ignorable="w14 wp14">
+<w:ftr xmlns:wpc="http://schemas.microsoft.com/office/word/2010/wordprocessingCanvas" xmlns:mo="http://schemas.microsoft.com/office/mac/office/2008/main" xmlns:mc="http://schemas.openxmlformats.org/markup-compatibility/2006" xmlns:mv="urn:schemas-microsoft-com:mac:vml" xmlns:o="urn:schemas-microsoft-com:office:office" xmlns:r="http://schemas.openxmlformats.org/officeDocument/2006/relationships" xmlns:m="http://schemas.openxmlformats.org/officeDocument/2006/math" xmlns:v="urn:schemas-microsoft-com:vml" xmlns:wp14="http://schemas.microsoft.com/office/word/2010/wordprocessingDrawing" xmlns:wp="http://schemas.openxmlformats.org/drawingml/2006/wordprocessingDrawing" xmlns:w10="urn:schemas-microsoft-com:office:word" xmlns:w="http://schemas.openxmlformats.org/wordprocessingml/2006/main" xmlns:w14="http://schemas.microsoft.com/office/word/2010/wordml" xmlns:wpg="http://schemas.microsoft.com/office/word/2010/wordprocessingGroup" xmlns:wpi="http://schemas.microsoft.com/office/word/2010/wordprocessingInk" xmlns:wne="http://schemas.microsoft.com/office/word/2006/wordml" xmlns:wps="http://schemas.microsoft.com/office/word/2010/wordprocessingShape" mc:Ignorable="w14 wp14">
   <w:p>
     <w:pPr>
       <w:pStyle w:val="Footer"/>
@@ -9850,7 +9778,7 @@
         <w:sz w:val="20"/>
         <w:szCs w:val="20"/>
       </w:rPr>
-      <w:t>2</w:t>
+      <w:t>7</w:t>
     </w:r>
     <w:r>
       <w:rPr>
@@ -9921,7 +9849,7 @@
 </file>
 
 <file path=word/footnotes.xml><?xml version="1.0" encoding="utf-8"?>
-<w:footnotes xmlns:wpc="http://schemas.microsoft.com/office/word/2010/wordprocessingCanvas" xmlns:mc="http://schemas.openxmlformats.org/markup-compatibility/2006" xmlns:o="urn:schemas-microsoft-com:office:office" xmlns:r="http://schemas.openxmlformats.org/officeDocument/2006/relationships" xmlns:m="http://schemas.openxmlformats.org/officeDocument/2006/math" xmlns:v="urn:schemas-microsoft-com:vml" xmlns:wp14="http://schemas.microsoft.com/office/word/2010/wordprocessingDrawing" xmlns:wp="http://schemas.openxmlformats.org/drawingml/2006/wordprocessingDrawing" xmlns:w10="urn:schemas-microsoft-com:office:word" xmlns:w="http://schemas.openxmlformats.org/wordprocessingml/2006/main" xmlns:w14="http://schemas.microsoft.com/office/word/2010/wordml" xmlns:wpg="http://schemas.microsoft.com/office/word/2010/wordprocessingGroup" xmlns:wpi="http://schemas.microsoft.com/office/word/2010/wordprocessingInk" xmlns:wne="http://schemas.microsoft.com/office/word/2006/wordml" xmlns:wps="http://schemas.microsoft.com/office/word/2010/wordprocessingShape" mc:Ignorable="w14 wp14">
+<w:footnotes xmlns:wpc="http://schemas.microsoft.com/office/word/2010/wordprocessingCanvas" xmlns:mo="http://schemas.microsoft.com/office/mac/office/2008/main" xmlns:mc="http://schemas.openxmlformats.org/markup-compatibility/2006" xmlns:mv="urn:schemas-microsoft-com:mac:vml" xmlns:o="urn:schemas-microsoft-com:office:office" xmlns:r="http://schemas.openxmlformats.org/officeDocument/2006/relationships" xmlns:m="http://schemas.openxmlformats.org/officeDocument/2006/math" xmlns:v="urn:schemas-microsoft-com:vml" xmlns:wp14="http://schemas.microsoft.com/office/word/2010/wordprocessingDrawing" xmlns:wp="http://schemas.openxmlformats.org/drawingml/2006/wordprocessingDrawing" xmlns:w10="urn:schemas-microsoft-com:office:word" xmlns:w="http://schemas.openxmlformats.org/wordprocessingml/2006/main" xmlns:w14="http://schemas.microsoft.com/office/word/2010/wordml" xmlns:wpg="http://schemas.microsoft.com/office/word/2010/wordprocessingGroup" xmlns:wpi="http://schemas.microsoft.com/office/word/2010/wordprocessingInk" xmlns:wne="http://schemas.microsoft.com/office/word/2006/wordml" xmlns:wps="http://schemas.microsoft.com/office/word/2010/wordprocessingShape" mc:Ignorable="w14 wp14">
   <w:footnote w:type="separator" w:id="-1">
     <w:p>
       <w:r>
@@ -9940,7 +9868,7 @@
 </file>
 
 <file path=word/header1.xml><?xml version="1.0" encoding="utf-8"?>
-<w:hdr xmlns:wpc="http://schemas.microsoft.com/office/word/2010/wordprocessingCanvas" xmlns:mc="http://schemas.openxmlformats.org/markup-compatibility/2006" xmlns:o="urn:schemas-microsoft-com:office:office" xmlns:r="http://schemas.openxmlformats.org/officeDocument/2006/relationships" xmlns:m="http://schemas.openxmlformats.org/officeDocument/2006/math" xmlns:v="urn:schemas-microsoft-com:vml" xmlns:wp14="http://schemas.microsoft.com/office/word/2010/wordprocessingDrawing" xmlns:wp="http://schemas.openxmlformats.org/drawingml/2006/wordprocessingDrawing" xmlns:w10="urn:schemas-microsoft-com:office:word" xmlns:w="http://schemas.openxmlformats.org/wordprocessingml/2006/main" xmlns:w14="http://schemas.microsoft.com/office/word/2010/wordml" xmlns:wpg="http://schemas.microsoft.com/office/word/2010/wordprocessingGroup" xmlns:wpi="http://schemas.microsoft.com/office/word/2010/wordprocessingInk" xmlns:wne="http://schemas.microsoft.com/office/word/2006/wordml" xmlns:wps="http://schemas.microsoft.com/office/word/2010/wordprocessingShape" mc:Ignorable="w14 wp14">
+<w:hdr xmlns:wpc="http://schemas.microsoft.com/office/word/2010/wordprocessingCanvas" xmlns:mo="http://schemas.microsoft.com/office/mac/office/2008/main" xmlns:mc="http://schemas.openxmlformats.org/markup-compatibility/2006" xmlns:mv="urn:schemas-microsoft-com:mac:vml" xmlns:o="urn:schemas-microsoft-com:office:office" xmlns:r="http://schemas.openxmlformats.org/officeDocument/2006/relationships" xmlns:m="http://schemas.openxmlformats.org/officeDocument/2006/math" xmlns:v="urn:schemas-microsoft-com:vml" xmlns:wp14="http://schemas.microsoft.com/office/word/2010/wordprocessingDrawing" xmlns:wp="http://schemas.openxmlformats.org/drawingml/2006/wordprocessingDrawing" xmlns:w10="urn:schemas-microsoft-com:office:word" xmlns:w="http://schemas.openxmlformats.org/wordprocessingml/2006/main" xmlns:w14="http://schemas.microsoft.com/office/word/2010/wordml" xmlns:wpg="http://schemas.microsoft.com/office/word/2010/wordprocessingGroup" xmlns:wpi="http://schemas.microsoft.com/office/word/2010/wordprocessingInk" xmlns:wne="http://schemas.microsoft.com/office/word/2006/wordml" xmlns:wps="http://schemas.microsoft.com/office/word/2010/wordprocessingShape" mc:Ignorable="w14 wp14">
   <w:p>
     <w:pPr>
       <w:pStyle w:val="Header"/>
@@ -10032,7 +9960,7 @@
                           <a:noFill/>
                         </a:ln>
                         <a:extLst>
-                          <a:ext uri="{53640926-AAD7-44D8-BBD7-CCE9431645EC}">
+                          <a:ext uri="{53640926-AAD7-44d8-BBD7-CCE9431645EC}">
                             <a14:shadowObscured xmlns:a14="http://schemas.microsoft.com/office/drawing/2010/main"/>
                           </a:ext>
                         </a:extLst>
@@ -10247,7 +10175,7 @@
 </file>
 
 <file path=word/numbering.xml><?xml version="1.0" encoding="utf-8"?>
-<w:numbering xmlns:wpc="http://schemas.microsoft.com/office/word/2010/wordprocessingCanvas" xmlns:mc="http://schemas.openxmlformats.org/markup-compatibility/2006" xmlns:o="urn:schemas-microsoft-com:office:office" xmlns:r="http://schemas.openxmlformats.org/officeDocument/2006/relationships" xmlns:m="http://schemas.openxmlformats.org/officeDocument/2006/math" xmlns:v="urn:schemas-microsoft-com:vml" xmlns:wp14="http://schemas.microsoft.com/office/word/2010/wordprocessingDrawing" xmlns:wp="http://schemas.openxmlformats.org/drawingml/2006/wordprocessingDrawing" xmlns:w10="urn:schemas-microsoft-com:office:word" xmlns:w="http://schemas.openxmlformats.org/wordprocessingml/2006/main" xmlns:w14="http://schemas.microsoft.com/office/word/2010/wordml" xmlns:wpg="http://schemas.microsoft.com/office/word/2010/wordprocessingGroup" xmlns:wpi="http://schemas.microsoft.com/office/word/2010/wordprocessingInk" xmlns:wne="http://schemas.microsoft.com/office/word/2006/wordml" xmlns:wps="http://schemas.microsoft.com/office/word/2010/wordprocessingShape" mc:Ignorable="w14 wp14">
+<w:numbering xmlns:wpc="http://schemas.microsoft.com/office/word/2010/wordprocessingCanvas" xmlns:mo="http://schemas.microsoft.com/office/mac/office/2008/main" xmlns:mc="http://schemas.openxmlformats.org/markup-compatibility/2006" xmlns:mv="urn:schemas-microsoft-com:mac:vml" xmlns:o="urn:schemas-microsoft-com:office:office" xmlns:r="http://schemas.openxmlformats.org/officeDocument/2006/relationships" xmlns:m="http://schemas.openxmlformats.org/officeDocument/2006/math" xmlns:v="urn:schemas-microsoft-com:vml" xmlns:wp14="http://schemas.microsoft.com/office/word/2010/wordprocessingDrawing" xmlns:wp="http://schemas.openxmlformats.org/drawingml/2006/wordprocessingDrawing" xmlns:w10="urn:schemas-microsoft-com:office:word" xmlns:w="http://schemas.openxmlformats.org/wordprocessingml/2006/main" xmlns:w14="http://schemas.microsoft.com/office/word/2010/wordml" xmlns:wpg="http://schemas.microsoft.com/office/word/2010/wordprocessingGroup" xmlns:wpi="http://schemas.microsoft.com/office/word/2010/wordprocessingInk" xmlns:wne="http://schemas.microsoft.com/office/word/2006/wordml" xmlns:wps="http://schemas.microsoft.com/office/word/2010/wordprocessingShape" mc:Ignorable="w14 wp14">
   <w:abstractNum w:abstractNumId="0">
     <w:nsid w:val="08000D1B"/>
     <w:multiLevelType w:val="multilevel"/>
@@ -12054,7 +11982,7 @@
     </w:rPrDefault>
     <w:pPrDefault/>
   </w:docDefaults>
-  <w:latentStyles w:defLockedState="0" w:defUIPriority="99" w:defSemiHidden="1" w:defUnhideWhenUsed="1" w:defQFormat="0" w:count="267">
+  <w:latentStyles w:defLockedState="0" w:defUIPriority="99" w:defSemiHidden="1" w:defUnhideWhenUsed="1" w:defQFormat="0" w:count="276">
     <w:lsdException w:name="Normal" w:semiHidden="0" w:uiPriority="0" w:unhideWhenUsed="0" w:qFormat="1"/>
     <w:lsdException w:name="heading 1" w:semiHidden="0" w:uiPriority="0" w:unhideWhenUsed="0" w:qFormat="1"/>
     <w:lsdException w:name="heading 2" w:semiHidden="0" w:uiPriority="9" w:unhideWhenUsed="0" w:qFormat="1"/>
@@ -12319,6 +12247,7 @@
     <w:uiPriority w:val="59"/>
     <w:rsid w:val="00F506BB"/>
     <w:tblPr>
+      <w:tblInd w:w="0" w:type="dxa"/>
       <w:tblBorders>
         <w:top w:val="single" w:sz="4" w:space="0" w:color="auto"/>
         <w:left w:val="single" w:sz="4" w:space="0" w:color="auto"/>
@@ -12327,6 +12256,12 @@
         <w:insideH w:val="single" w:sz="4" w:space="0" w:color="auto"/>
         <w:insideV w:val="single" w:sz="4" w:space="0" w:color="auto"/>
       </w:tblBorders>
+      <w:tblCellMar>
+        <w:top w:w="0" w:type="dxa"/>
+        <w:left w:w="108" w:type="dxa"/>
+        <w:bottom w:w="0" w:type="dxa"/>
+        <w:right w:w="108" w:type="dxa"/>
+      </w:tblCellMar>
     </w:tblPr>
   </w:style>
   <w:style w:type="character" w:styleId="PageNumber">
@@ -12493,6 +12428,7 @@
     </w:pPr>
     <w:tblPr>
       <w:tblCellSpacing w:w="20" w:type="dxa"/>
+      <w:tblInd w:w="0" w:type="dxa"/>
       <w:tblBorders>
         <w:top w:val="inset" w:sz="6" w:space="0" w:color="auto"/>
         <w:left w:val="inset" w:sz="6" w:space="0" w:color="auto"/>
@@ -12501,6 +12437,12 @@
         <w:insideH w:val="inset" w:sz="6" w:space="0" w:color="auto"/>
         <w:insideV w:val="inset" w:sz="6" w:space="0" w:color="auto"/>
       </w:tblBorders>
+      <w:tblCellMar>
+        <w:top w:w="0" w:type="dxa"/>
+        <w:left w:w="108" w:type="dxa"/>
+        <w:bottom w:w="0" w:type="dxa"/>
+        <w:right w:w="108" w:type="dxa"/>
+      </w:tblCellMar>
     </w:tblPr>
     <w:trPr>
       <w:tblCellSpacing w:w="20" w:type="dxa"/>
@@ -12670,7 +12612,7 @@
 </file>
 
 <file path=word/stylesWithEffects.xml><?xml version="1.0" encoding="utf-8"?>
-<w:styles xmlns:wpc="http://schemas.microsoft.com/office/word/2010/wordprocessingCanvas" xmlns:mc="http://schemas.openxmlformats.org/markup-compatibility/2006" xmlns:o="urn:schemas-microsoft-com:office:office" xmlns:r="http://schemas.openxmlformats.org/officeDocument/2006/relationships" xmlns:m="http://schemas.openxmlformats.org/officeDocument/2006/math" xmlns:v="urn:schemas-microsoft-com:vml" xmlns:wp14="http://schemas.microsoft.com/office/word/2010/wordprocessingDrawing" xmlns:wp="http://schemas.openxmlformats.org/drawingml/2006/wordprocessingDrawing" xmlns:w10="urn:schemas-microsoft-com:office:word" xmlns:w="http://schemas.openxmlformats.org/wordprocessingml/2006/main" xmlns:w14="http://schemas.microsoft.com/office/word/2010/wordml" xmlns:wpg="http://schemas.microsoft.com/office/word/2010/wordprocessingGroup" xmlns:wpi="http://schemas.microsoft.com/office/word/2010/wordprocessingInk" xmlns:wne="http://schemas.microsoft.com/office/word/2006/wordml" xmlns:wps="http://schemas.microsoft.com/office/word/2010/wordprocessingShape" mc:Ignorable="w14 wp14">
+<w:styles xmlns:wpc="http://schemas.microsoft.com/office/word/2010/wordprocessingCanvas" xmlns:mo="http://schemas.microsoft.com/office/mac/office/2008/main" xmlns:mc="http://schemas.openxmlformats.org/markup-compatibility/2006" xmlns:mv="urn:schemas-microsoft-com:mac:vml" xmlns:o="urn:schemas-microsoft-com:office:office" xmlns:r="http://schemas.openxmlformats.org/officeDocument/2006/relationships" xmlns:m="http://schemas.openxmlformats.org/officeDocument/2006/math" xmlns:v="urn:schemas-microsoft-com:vml" xmlns:wp14="http://schemas.microsoft.com/office/word/2010/wordprocessingDrawing" xmlns:wp="http://schemas.openxmlformats.org/drawingml/2006/wordprocessingDrawing" xmlns:w10="urn:schemas-microsoft-com:office:word" xmlns:w="http://schemas.openxmlformats.org/wordprocessingml/2006/main" xmlns:w14="http://schemas.microsoft.com/office/word/2010/wordml" xmlns:wpg="http://schemas.microsoft.com/office/word/2010/wordprocessingGroup" xmlns:wpi="http://schemas.microsoft.com/office/word/2010/wordprocessingInk" xmlns:wne="http://schemas.microsoft.com/office/word/2006/wordml" xmlns:wps="http://schemas.microsoft.com/office/word/2010/wordprocessingShape" mc:Ignorable="w14 wp14">
   <w:docDefaults>
     <w:rPrDefault>
       <w:rPr>
@@ -12680,7 +12622,7 @@
     </w:rPrDefault>
     <w:pPrDefault/>
   </w:docDefaults>
-  <w:latentStyles w:defLockedState="0" w:defUIPriority="99" w:defSemiHidden="1" w:defUnhideWhenUsed="1" w:defQFormat="0" w:count="267">
+  <w:latentStyles w:defLockedState="0" w:defUIPriority="99" w:defSemiHidden="1" w:defUnhideWhenUsed="1" w:defQFormat="0" w:count="276">
     <w:lsdException w:name="Normal" w:semiHidden="0" w:uiPriority="0" w:unhideWhenUsed="0" w:qFormat="1"/>
     <w:lsdException w:name="heading 1" w:semiHidden="0" w:uiPriority="0" w:unhideWhenUsed="0" w:qFormat="1"/>
     <w:lsdException w:name="heading 2" w:semiHidden="0" w:uiPriority="9" w:unhideWhenUsed="0" w:qFormat="1"/>
@@ -12945,6 +12887,7 @@
     <w:uiPriority w:val="59"/>
     <w:rsid w:val="00F506BB"/>
     <w:tblPr>
+      <w:tblInd w:w="0" w:type="dxa"/>
       <w:tblBorders>
         <w:top w:val="single" w:sz="4" w:space="0" w:color="auto"/>
         <w:left w:val="single" w:sz="4" w:space="0" w:color="auto"/>
@@ -12953,6 +12896,12 @@
         <w:insideH w:val="single" w:sz="4" w:space="0" w:color="auto"/>
         <w:insideV w:val="single" w:sz="4" w:space="0" w:color="auto"/>
       </w:tblBorders>
+      <w:tblCellMar>
+        <w:top w:w="0" w:type="dxa"/>
+        <w:left w:w="108" w:type="dxa"/>
+        <w:bottom w:w="0" w:type="dxa"/>
+        <w:right w:w="108" w:type="dxa"/>
+      </w:tblCellMar>
     </w:tblPr>
   </w:style>
   <w:style w:type="character" w:styleId="PageNumber">
@@ -13119,6 +13068,7 @@
     </w:pPr>
     <w:tblPr>
       <w:tblCellSpacing w:w="20" w:type="dxa"/>
+      <w:tblInd w:w="0" w:type="dxa"/>
       <w:tblBorders>
         <w:top w:val="inset" w:sz="6" w:space="0" w:color="auto"/>
         <w:left w:val="inset" w:sz="6" w:space="0" w:color="auto"/>
@@ -13127,6 +13077,12 @@
         <w:insideH w:val="inset" w:sz="6" w:space="0" w:color="auto"/>
         <w:insideV w:val="inset" w:sz="6" w:space="0" w:color="auto"/>
       </w:tblBorders>
+      <w:tblCellMar>
+        <w:top w:w="0" w:type="dxa"/>
+        <w:left w:w="108" w:type="dxa"/>
+        <w:bottom w:w="0" w:type="dxa"/>
+        <w:right w:w="108" w:type="dxa"/>
+      </w:tblCellMar>
     </w:tblPr>
     <w:trPr>
       <w:tblCellSpacing w:w="20" w:type="dxa"/>
@@ -13766,7 +13722,7 @@
 </file>
 
 <file path=customXml/itemProps5.xml><?xml version="1.0" encoding="utf-8"?>
-<ds:datastoreItem xmlns:ds="http://schemas.openxmlformats.org/officeDocument/2006/customXml" ds:itemID="{C44B7F10-DBBA-451B-9A34-E8695F0DED4D}">
+<ds:datastoreItem xmlns:ds="http://schemas.openxmlformats.org/officeDocument/2006/customXml" ds:itemID="{0A078059-C78B-504E-9710-2787071EA5EC}">
   <ds:schemaRefs>
     <ds:schemaRef ds:uri="http://schemas.openxmlformats.org/officeDocument/2006/bibliography"/>
   </ds:schemaRefs>

</xml_diff>

<commit_message>
Updates to Admin Guide and Dept Guide.
</commit_message>
<xml_diff>
--- a/AdminGuide.docx
+++ b/AdminGuide.docx
@@ -1,6 +1,6 @@
 
 <file path=word/document.xml><?xml version="1.0" encoding="utf-8"?>
-<w:document xmlns:wpc="http://schemas.microsoft.com/office/word/2010/wordprocessingCanvas" xmlns:mo="http://schemas.microsoft.com/office/mac/office/2008/main" xmlns:mc="http://schemas.openxmlformats.org/markup-compatibility/2006" xmlns:mv="urn:schemas-microsoft-com:mac:vml" xmlns:o="urn:schemas-microsoft-com:office:office" xmlns:r="http://schemas.openxmlformats.org/officeDocument/2006/relationships" xmlns:m="http://schemas.openxmlformats.org/officeDocument/2006/math" xmlns:v="urn:schemas-microsoft-com:vml" xmlns:wp14="http://schemas.microsoft.com/office/word/2010/wordprocessingDrawing" xmlns:wp="http://schemas.openxmlformats.org/drawingml/2006/wordprocessingDrawing" xmlns:w10="urn:schemas-microsoft-com:office:word" xmlns:w="http://schemas.openxmlformats.org/wordprocessingml/2006/main" xmlns:w14="http://schemas.microsoft.com/office/word/2010/wordml" xmlns:wpg="http://schemas.microsoft.com/office/word/2010/wordprocessingGroup" xmlns:wpi="http://schemas.microsoft.com/office/word/2010/wordprocessingInk" xmlns:wne="http://schemas.microsoft.com/office/word/2006/wordml" xmlns:wps="http://schemas.microsoft.com/office/word/2010/wordprocessingShape" mc:Ignorable="w14 wp14">
+<w:document xmlns:wpc="http://schemas.microsoft.com/office/word/2010/wordprocessingCanvas" xmlns:mo="http://schemas.microsoft.com/office/mac/office/2008/main" xmlns:mc="http://schemas.openxmlformats.org/markup-compatibility/2006" xmlns:mv="urn:schemas-microsoft-com:mac:vml" xmlns:o="urn:schemas-microsoft-com:office:office" xmlns:r="http://schemas.openxmlformats.org/officeDocument/2006/relationships" xmlns:m="http://schemas.openxmlformats.org/officeDocument/2006/math" xmlns:v="urn:schemas-microsoft-com:vml" xmlns:wp14="http://schemas.microsoft.com/office/word/2010/wordprocessingDrawing" xmlns:wp="http://schemas.openxmlformats.org/drawingml/2006/wordprocessingDrawing" xmlns:w10="urn:schemas-microsoft-com:office:word" xmlns:w="http://schemas.openxmlformats.org/wordprocessingml/2006/main" xmlns:w14="http://schemas.microsoft.com/office/word/2010/wordml" xmlns:w15="http://schemas.microsoft.com/office/word/2012/wordml" xmlns:wpg="http://schemas.microsoft.com/office/word/2010/wordprocessingGroup" xmlns:wpi="http://schemas.microsoft.com/office/word/2010/wordprocessingInk" xmlns:wne="http://schemas.microsoft.com/office/word/2006/wordml" xmlns:wps="http://schemas.microsoft.com/office/word/2010/wordprocessingShape" mc:Ignorable="w14 w15 wp14">
   <w:body>
     <w:p>
       <w:pPr>
@@ -1113,6 +1113,97 @@
           </w:p>
         </w:tc>
       </w:tr>
+      <w:tr>
+        <w:trPr>
+          <w:jc w:val="center"/>
+        </w:trPr>
+        <w:tc>
+          <w:tcPr>
+            <w:tcW w:w="1696" w:type="dxa"/>
+            <w:shd w:val="clear" w:color="auto" w:fill="auto"/>
+          </w:tcPr>
+          <w:p>
+            <w:pPr>
+              <w:jc w:val="center"/>
+              <w:rPr>
+                <w:rFonts w:ascii="Arial" w:hAnsi="Arial" w:cs="Arial"/>
+              </w:rPr>
+            </w:pPr>
+            <w:r>
+              <w:rPr>
+                <w:rFonts w:ascii="Arial" w:hAnsi="Arial" w:cs="Arial"/>
+              </w:rPr>
+              <w:t>1.8</w:t>
+            </w:r>
+          </w:p>
+        </w:tc>
+        <w:tc>
+          <w:tcPr>
+            <w:tcW w:w="2127" w:type="dxa"/>
+            <w:shd w:val="clear" w:color="auto" w:fill="auto"/>
+          </w:tcPr>
+          <w:p>
+            <w:pPr>
+              <w:jc w:val="center"/>
+              <w:rPr>
+                <w:rFonts w:ascii="Arial" w:hAnsi="Arial" w:cs="Arial"/>
+              </w:rPr>
+            </w:pPr>
+            <w:r>
+              <w:rPr>
+                <w:rFonts w:ascii="Arial" w:hAnsi="Arial" w:cs="Arial"/>
+              </w:rPr>
+              <w:t>December 16, 2016</w:t>
+            </w:r>
+          </w:p>
+        </w:tc>
+        <w:tc>
+          <w:tcPr>
+            <w:tcW w:w="2126" w:type="dxa"/>
+            <w:shd w:val="clear" w:color="auto" w:fill="auto"/>
+          </w:tcPr>
+          <w:p>
+            <w:pPr>
+              <w:jc w:val="center"/>
+              <w:rPr>
+                <w:rFonts w:ascii="Arial" w:hAnsi="Arial" w:cs="Arial"/>
+              </w:rPr>
+            </w:pPr>
+            <w:r>
+              <w:rPr>
+                <w:rFonts w:ascii="Arial" w:hAnsi="Arial" w:cs="Arial"/>
+              </w:rPr>
+              <w:t>Spencer Smith</w:t>
+            </w:r>
+          </w:p>
+        </w:tc>
+        <w:tc>
+          <w:tcPr>
+            <w:tcW w:w="3367" w:type="dxa"/>
+            <w:shd w:val="clear" w:color="auto" w:fill="auto"/>
+          </w:tcPr>
+          <w:p>
+            <w:pPr>
+              <w:jc w:val="center"/>
+              <w:rPr>
+                <w:rFonts w:ascii="Arial" w:hAnsi="Arial" w:cs="Arial"/>
+              </w:rPr>
+            </w:pPr>
+            <w:r>
+              <w:rPr>
+                <w:rFonts w:ascii="Arial" w:hAnsi="Arial" w:cs="Arial"/>
+              </w:rPr>
+              <w:t>Changing template property</w:t>
+            </w:r>
+            <w:r>
+              <w:rPr>
+                <w:rFonts w:ascii="Arial" w:hAnsi="Arial" w:cs="Arial"/>
+              </w:rPr>
+              <w:t xml:space="preserve"> for concurrent contributors</w:t>
+            </w:r>
+          </w:p>
+        </w:tc>
+      </w:tr>
     </w:tbl>
     <w:p>
       <w:pPr>
@@ -1232,10 +1323,8 @@
               <w:tab w:val="right" w:leader="dot" w:pos="9350"/>
             </w:tabs>
             <w:rPr>
-              <w:rFonts w:ascii="Arial" w:eastAsiaTheme="minorEastAsia" w:hAnsi="Arial" w:cs="Arial"/>
+              <w:rFonts w:asciiTheme="minorHAnsi" w:eastAsiaTheme="minorEastAsia" w:hAnsiTheme="minorHAnsi" w:cstheme="minorBidi"/>
               <w:noProof/>
-              <w:sz w:val="22"/>
-              <w:szCs w:val="22"/>
             </w:rPr>
           </w:pPr>
           <w:r>
@@ -1256,35 +1345,30 @@
             </w:rPr>
             <w:fldChar w:fldCharType="separate"/>
           </w:r>
-          <w:hyperlink w:anchor="_Toc467054896" w:history="1">
+          <w:hyperlink w:anchor="_Toc469652133" w:history="1">
             <w:r>
               <w:rPr>
                 <w:rStyle w:val="Hyperlink"/>
-                <w:rFonts w:ascii="Arial" w:hAnsi="Arial" w:cs="Arial"/>
                 <w:noProof/>
               </w:rPr>
               <w:t>1.</w:t>
             </w:r>
             <w:r>
               <w:rPr>
-                <w:rFonts w:ascii="Arial" w:eastAsiaTheme="minorEastAsia" w:hAnsi="Arial" w:cs="Arial"/>
-                <w:noProof/>
-                <w:sz w:val="22"/>
-                <w:szCs w:val="22"/>
+                <w:rFonts w:asciiTheme="minorHAnsi" w:eastAsiaTheme="minorEastAsia" w:hAnsiTheme="minorHAnsi" w:cstheme="minorBidi"/>
+                <w:noProof/>
               </w:rPr>
               <w:tab/>
             </w:r>
             <w:r>
               <w:rPr>
                 <w:rStyle w:val="Hyperlink"/>
-                <w:rFonts w:ascii="Arial" w:hAnsi="Arial" w:cs="Arial"/>
                 <w:noProof/>
               </w:rPr>
               <w:t>Introduction</w:t>
             </w:r>
             <w:r>
               <w:rPr>
-                <w:rFonts w:ascii="Arial" w:hAnsi="Arial" w:cs="Arial"/>
                 <w:noProof/>
                 <w:webHidden/>
               </w:rPr>
@@ -1292,7 +1376,6 @@
             </w:r>
             <w:r>
               <w:rPr>
-                <w:rFonts w:ascii="Arial" w:hAnsi="Arial" w:cs="Arial"/>
                 <w:noProof/>
                 <w:webHidden/>
               </w:rPr>
@@ -1300,22 +1383,19 @@
             </w:r>
             <w:r>
               <w:rPr>
-                <w:rFonts w:ascii="Arial" w:hAnsi="Arial" w:cs="Arial"/>
                 <w:noProof/>
                 <w:webHidden/>
               </w:rPr>
-              <w:instrText xml:space="preserve"> PAGEREF _Toc467054896 \h </w:instrText>
-            </w:r>
-            <w:r>
-              <w:rPr>
-                <w:rFonts w:ascii="Arial" w:hAnsi="Arial" w:cs="Arial"/>
+              <w:instrText xml:space="preserve"> PAGEREF _Toc469652133 \h </w:instrText>
+            </w:r>
+            <w:r>
+              <w:rPr>
                 <w:noProof/>
                 <w:webHidden/>
               </w:rPr>
             </w:r>
             <w:r>
               <w:rPr>
-                <w:rFonts w:ascii="Arial" w:hAnsi="Arial" w:cs="Arial"/>
                 <w:noProof/>
                 <w:webHidden/>
               </w:rPr>
@@ -1323,7 +1403,6 @@
             </w:r>
             <w:r>
               <w:rPr>
-                <w:rFonts w:ascii="Arial" w:hAnsi="Arial" w:cs="Arial"/>
                 <w:noProof/>
                 <w:webHidden/>
               </w:rPr>
@@ -1331,7 +1410,6 @@
             </w:r>
             <w:r>
               <w:rPr>
-                <w:rFonts w:ascii="Arial" w:hAnsi="Arial" w:cs="Arial"/>
                 <w:noProof/>
                 <w:webHidden/>
               </w:rPr>
@@ -1347,41 +1425,34 @@
               <w:tab w:val="right" w:leader="dot" w:pos="9350"/>
             </w:tabs>
             <w:rPr>
-              <w:rFonts w:ascii="Arial" w:eastAsiaTheme="minorEastAsia" w:hAnsi="Arial" w:cs="Arial"/>
+              <w:rFonts w:asciiTheme="minorHAnsi" w:eastAsiaTheme="minorEastAsia" w:hAnsiTheme="minorHAnsi" w:cstheme="minorBidi"/>
               <w:noProof/>
-              <w:sz w:val="22"/>
-              <w:szCs w:val="22"/>
             </w:rPr>
           </w:pPr>
-          <w:hyperlink w:anchor="_Toc467054897" w:history="1">
+          <w:hyperlink w:anchor="_Toc469652134" w:history="1">
             <w:r>
               <w:rPr>
                 <w:rStyle w:val="Hyperlink"/>
-                <w:rFonts w:ascii="Arial" w:hAnsi="Arial" w:cs="Arial"/>
                 <w:noProof/>
               </w:rPr>
               <w:t>2.</w:t>
             </w:r>
             <w:r>
               <w:rPr>
-                <w:rFonts w:ascii="Arial" w:eastAsiaTheme="minorEastAsia" w:hAnsi="Arial" w:cs="Arial"/>
-                <w:noProof/>
-                <w:sz w:val="22"/>
-                <w:szCs w:val="22"/>
+                <w:rFonts w:asciiTheme="minorHAnsi" w:eastAsiaTheme="minorEastAsia" w:hAnsiTheme="minorHAnsi" w:cstheme="minorBidi"/>
+                <w:noProof/>
               </w:rPr>
               <w:tab/>
             </w:r>
             <w:r>
               <w:rPr>
                 <w:rStyle w:val="Hyperlink"/>
-                <w:rFonts w:ascii="Arial" w:hAnsi="Arial" w:cs="Arial"/>
                 <w:noProof/>
               </w:rPr>
               <w:t>Pre-requisites</w:t>
             </w:r>
             <w:r>
               <w:rPr>
-                <w:rFonts w:ascii="Arial" w:hAnsi="Arial" w:cs="Arial"/>
                 <w:noProof/>
                 <w:webHidden/>
               </w:rPr>
@@ -1389,7 +1460,6 @@
             </w:r>
             <w:r>
               <w:rPr>
-                <w:rFonts w:ascii="Arial" w:hAnsi="Arial" w:cs="Arial"/>
                 <w:noProof/>
                 <w:webHidden/>
               </w:rPr>
@@ -1397,22 +1467,19 @@
             </w:r>
             <w:r>
               <w:rPr>
-                <w:rFonts w:ascii="Arial" w:hAnsi="Arial" w:cs="Arial"/>
                 <w:noProof/>
                 <w:webHidden/>
               </w:rPr>
-              <w:instrText xml:space="preserve"> PAGEREF _Toc467054897 \h </w:instrText>
-            </w:r>
-            <w:r>
-              <w:rPr>
-                <w:rFonts w:ascii="Arial" w:hAnsi="Arial" w:cs="Arial"/>
+              <w:instrText xml:space="preserve"> PAGEREF _Toc469652134 \h </w:instrText>
+            </w:r>
+            <w:r>
+              <w:rPr>
                 <w:noProof/>
                 <w:webHidden/>
               </w:rPr>
             </w:r>
             <w:r>
               <w:rPr>
-                <w:rFonts w:ascii="Arial" w:hAnsi="Arial" w:cs="Arial"/>
                 <w:noProof/>
                 <w:webHidden/>
               </w:rPr>
@@ -1420,7 +1487,6 @@
             </w:r>
             <w:r>
               <w:rPr>
-                <w:rFonts w:ascii="Arial" w:hAnsi="Arial" w:cs="Arial"/>
                 <w:noProof/>
                 <w:webHidden/>
               </w:rPr>
@@ -1428,7 +1494,6 @@
             </w:r>
             <w:r>
               <w:rPr>
-                <w:rFonts w:ascii="Arial" w:hAnsi="Arial" w:cs="Arial"/>
                 <w:noProof/>
                 <w:webHidden/>
               </w:rPr>
@@ -1444,41 +1509,34 @@
               <w:tab w:val="right" w:leader="dot" w:pos="9350"/>
             </w:tabs>
             <w:rPr>
-              <w:rFonts w:ascii="Arial" w:eastAsiaTheme="minorEastAsia" w:hAnsi="Arial" w:cs="Arial"/>
+              <w:rFonts w:asciiTheme="minorHAnsi" w:eastAsiaTheme="minorEastAsia" w:hAnsiTheme="minorHAnsi" w:cstheme="minorBidi"/>
               <w:noProof/>
-              <w:sz w:val="22"/>
-              <w:szCs w:val="22"/>
             </w:rPr>
           </w:pPr>
-          <w:hyperlink w:anchor="_Toc467054898" w:history="1">
+          <w:hyperlink w:anchor="_Toc469652135" w:history="1">
             <w:r>
               <w:rPr>
                 <w:rStyle w:val="Hyperlink"/>
-                <w:rFonts w:ascii="Arial" w:hAnsi="Arial" w:cs="Arial"/>
                 <w:noProof/>
               </w:rPr>
               <w:t>3.</w:t>
             </w:r>
             <w:r>
               <w:rPr>
-                <w:rFonts w:ascii="Arial" w:eastAsiaTheme="minorEastAsia" w:hAnsi="Arial" w:cs="Arial"/>
-                <w:noProof/>
-                <w:sz w:val="22"/>
-                <w:szCs w:val="22"/>
+                <w:rFonts w:asciiTheme="minorHAnsi" w:eastAsiaTheme="minorEastAsia" w:hAnsiTheme="minorHAnsi" w:cstheme="minorBidi"/>
+                <w:noProof/>
               </w:rPr>
               <w:tab/>
             </w:r>
             <w:r>
               <w:rPr>
                 <w:rStyle w:val="Hyperlink"/>
-                <w:rFonts w:ascii="Arial" w:hAnsi="Arial" w:cs="Arial"/>
                 <w:noProof/>
               </w:rPr>
               <w:t>Annual Timeline</w:t>
             </w:r>
             <w:r>
               <w:rPr>
-                <w:rFonts w:ascii="Arial" w:hAnsi="Arial" w:cs="Arial"/>
                 <w:noProof/>
                 <w:webHidden/>
               </w:rPr>
@@ -1486,7 +1544,6 @@
             </w:r>
             <w:r>
               <w:rPr>
-                <w:rFonts w:ascii="Arial" w:hAnsi="Arial" w:cs="Arial"/>
                 <w:noProof/>
                 <w:webHidden/>
               </w:rPr>
@@ -1494,22 +1551,19 @@
             </w:r>
             <w:r>
               <w:rPr>
-                <w:rFonts w:ascii="Arial" w:hAnsi="Arial" w:cs="Arial"/>
                 <w:noProof/>
                 <w:webHidden/>
               </w:rPr>
-              <w:instrText xml:space="preserve"> PAGEREF _Toc467054898 \h </w:instrText>
-            </w:r>
-            <w:r>
-              <w:rPr>
-                <w:rFonts w:ascii="Arial" w:hAnsi="Arial" w:cs="Arial"/>
+              <w:instrText xml:space="preserve"> PAGEREF _Toc469652135 \h </w:instrText>
+            </w:r>
+            <w:r>
+              <w:rPr>
                 <w:noProof/>
                 <w:webHidden/>
               </w:rPr>
             </w:r>
             <w:r>
               <w:rPr>
-                <w:rFonts w:ascii="Arial" w:hAnsi="Arial" w:cs="Arial"/>
                 <w:noProof/>
                 <w:webHidden/>
               </w:rPr>
@@ -1517,7 +1571,6 @@
             </w:r>
             <w:r>
               <w:rPr>
-                <w:rFonts w:ascii="Arial" w:hAnsi="Arial" w:cs="Arial"/>
                 <w:noProof/>
                 <w:webHidden/>
               </w:rPr>
@@ -1525,7 +1578,6 @@
             </w:r>
             <w:r>
               <w:rPr>
-                <w:rFonts w:ascii="Arial" w:hAnsi="Arial" w:cs="Arial"/>
                 <w:noProof/>
                 <w:webHidden/>
               </w:rPr>
@@ -1541,41 +1593,34 @@
               <w:tab w:val="right" w:leader="dot" w:pos="9350"/>
             </w:tabs>
             <w:rPr>
-              <w:rFonts w:ascii="Arial" w:eastAsiaTheme="minorEastAsia" w:hAnsi="Arial" w:cs="Arial"/>
+              <w:rFonts w:asciiTheme="minorHAnsi" w:eastAsiaTheme="minorEastAsia" w:hAnsiTheme="minorHAnsi" w:cstheme="minorBidi"/>
               <w:noProof/>
-              <w:sz w:val="22"/>
-              <w:szCs w:val="22"/>
             </w:rPr>
           </w:pPr>
-          <w:hyperlink w:anchor="_Toc467054899" w:history="1">
+          <w:hyperlink w:anchor="_Toc469652136" w:history="1">
             <w:r>
               <w:rPr>
                 <w:rStyle w:val="Hyperlink"/>
-                <w:rFonts w:ascii="Arial" w:hAnsi="Arial" w:cs="Arial"/>
                 <w:noProof/>
               </w:rPr>
               <w:t>4.</w:t>
             </w:r>
             <w:r>
               <w:rPr>
-                <w:rFonts w:ascii="Arial" w:eastAsiaTheme="minorEastAsia" w:hAnsi="Arial" w:cs="Arial"/>
-                <w:noProof/>
-                <w:sz w:val="22"/>
-                <w:szCs w:val="22"/>
+                <w:rFonts w:asciiTheme="minorHAnsi" w:eastAsiaTheme="minorEastAsia" w:hAnsiTheme="minorHAnsi" w:cstheme="minorBidi"/>
+                <w:noProof/>
               </w:rPr>
               <w:tab/>
             </w:r>
             <w:r>
               <w:rPr>
                 <w:rStyle w:val="Hyperlink"/>
-                <w:rFonts w:ascii="Arial" w:hAnsi="Arial" w:cs="Arial"/>
                 <w:noProof/>
               </w:rPr>
               <w:t>Add User</w:t>
             </w:r>
             <w:r>
               <w:rPr>
-                <w:rFonts w:ascii="Arial" w:hAnsi="Arial" w:cs="Arial"/>
                 <w:noProof/>
                 <w:webHidden/>
               </w:rPr>
@@ -1583,7 +1628,6 @@
             </w:r>
             <w:r>
               <w:rPr>
-                <w:rFonts w:ascii="Arial" w:hAnsi="Arial" w:cs="Arial"/>
                 <w:noProof/>
                 <w:webHidden/>
               </w:rPr>
@@ -1591,22 +1635,19 @@
             </w:r>
             <w:r>
               <w:rPr>
-                <w:rFonts w:ascii="Arial" w:hAnsi="Arial" w:cs="Arial"/>
                 <w:noProof/>
                 <w:webHidden/>
               </w:rPr>
-              <w:instrText xml:space="preserve"> PAGEREF _Toc467054899 \h </w:instrText>
-            </w:r>
-            <w:r>
-              <w:rPr>
-                <w:rFonts w:ascii="Arial" w:hAnsi="Arial" w:cs="Arial"/>
+              <w:instrText xml:space="preserve"> PAGEREF _Toc469652136 \h </w:instrText>
+            </w:r>
+            <w:r>
+              <w:rPr>
                 <w:noProof/>
                 <w:webHidden/>
               </w:rPr>
             </w:r>
             <w:r>
               <w:rPr>
-                <w:rFonts w:ascii="Arial" w:hAnsi="Arial" w:cs="Arial"/>
                 <w:noProof/>
                 <w:webHidden/>
               </w:rPr>
@@ -1614,7 +1655,6 @@
             </w:r>
             <w:r>
               <w:rPr>
-                <w:rFonts w:ascii="Arial" w:hAnsi="Arial" w:cs="Arial"/>
                 <w:noProof/>
                 <w:webHidden/>
               </w:rPr>
@@ -1622,7 +1662,6 @@
             </w:r>
             <w:r>
               <w:rPr>
-                <w:rFonts w:ascii="Arial" w:hAnsi="Arial" w:cs="Arial"/>
                 <w:noProof/>
                 <w:webHidden/>
               </w:rPr>
@@ -1638,41 +1677,34 @@
               <w:tab w:val="right" w:leader="dot" w:pos="9350"/>
             </w:tabs>
             <w:rPr>
-              <w:rFonts w:ascii="Arial" w:eastAsiaTheme="minorEastAsia" w:hAnsi="Arial" w:cs="Arial"/>
+              <w:rFonts w:asciiTheme="minorHAnsi" w:eastAsiaTheme="minorEastAsia" w:hAnsiTheme="minorHAnsi" w:cstheme="minorBidi"/>
               <w:noProof/>
-              <w:sz w:val="22"/>
-              <w:szCs w:val="22"/>
             </w:rPr>
           </w:pPr>
-          <w:hyperlink w:anchor="_Toc467054900" w:history="1">
+          <w:hyperlink w:anchor="_Toc469652137" w:history="1">
             <w:r>
               <w:rPr>
                 <w:rStyle w:val="Hyperlink"/>
-                <w:rFonts w:ascii="Arial" w:hAnsi="Arial" w:cs="Arial"/>
                 <w:noProof/>
               </w:rPr>
               <w:t>5.</w:t>
             </w:r>
             <w:r>
               <w:rPr>
-                <w:rFonts w:ascii="Arial" w:eastAsiaTheme="minorEastAsia" w:hAnsi="Arial" w:cs="Arial"/>
-                <w:noProof/>
-                <w:sz w:val="22"/>
-                <w:szCs w:val="22"/>
+                <w:rFonts w:asciiTheme="minorHAnsi" w:eastAsiaTheme="minorEastAsia" w:hAnsiTheme="minorHAnsi" w:cstheme="minorBidi"/>
+                <w:noProof/>
               </w:rPr>
               <w:tab/>
             </w:r>
             <w:r>
               <w:rPr>
                 <w:rStyle w:val="Hyperlink"/>
-                <w:rFonts w:ascii="Arial" w:hAnsi="Arial" w:cs="Arial"/>
                 <w:noProof/>
               </w:rPr>
               <w:t>Assign User to Process</w:t>
             </w:r>
             <w:r>
               <w:rPr>
-                <w:rFonts w:ascii="Arial" w:hAnsi="Arial" w:cs="Arial"/>
                 <w:noProof/>
                 <w:webHidden/>
               </w:rPr>
@@ -1680,7 +1712,6 @@
             </w:r>
             <w:r>
               <w:rPr>
-                <w:rFonts w:ascii="Arial" w:hAnsi="Arial" w:cs="Arial"/>
                 <w:noProof/>
                 <w:webHidden/>
               </w:rPr>
@@ -1688,22 +1719,19 @@
             </w:r>
             <w:r>
               <w:rPr>
-                <w:rFonts w:ascii="Arial" w:hAnsi="Arial" w:cs="Arial"/>
                 <w:noProof/>
                 <w:webHidden/>
               </w:rPr>
-              <w:instrText xml:space="preserve"> PAGEREF _Toc467054900 \h </w:instrText>
-            </w:r>
-            <w:r>
-              <w:rPr>
-                <w:rFonts w:ascii="Arial" w:hAnsi="Arial" w:cs="Arial"/>
+              <w:instrText xml:space="preserve"> PAGEREF _Toc469652137 \h </w:instrText>
+            </w:r>
+            <w:r>
+              <w:rPr>
                 <w:noProof/>
                 <w:webHidden/>
               </w:rPr>
             </w:r>
             <w:r>
               <w:rPr>
-                <w:rFonts w:ascii="Arial" w:hAnsi="Arial" w:cs="Arial"/>
                 <w:noProof/>
                 <w:webHidden/>
               </w:rPr>
@@ -1711,7 +1739,6 @@
             </w:r>
             <w:r>
               <w:rPr>
-                <w:rFonts w:ascii="Arial" w:hAnsi="Arial" w:cs="Arial"/>
                 <w:noProof/>
                 <w:webHidden/>
               </w:rPr>
@@ -1719,7 +1746,6 @@
             </w:r>
             <w:r>
               <w:rPr>
-                <w:rFonts w:ascii="Arial" w:hAnsi="Arial" w:cs="Arial"/>
                 <w:noProof/>
                 <w:webHidden/>
               </w:rPr>
@@ -1735,41 +1761,34 @@
               <w:tab w:val="right" w:leader="dot" w:pos="9350"/>
             </w:tabs>
             <w:rPr>
-              <w:rFonts w:ascii="Arial" w:eastAsiaTheme="minorEastAsia" w:hAnsi="Arial" w:cs="Arial"/>
+              <w:rFonts w:asciiTheme="minorHAnsi" w:eastAsiaTheme="minorEastAsia" w:hAnsiTheme="minorHAnsi" w:cstheme="minorBidi"/>
               <w:noProof/>
-              <w:sz w:val="22"/>
-              <w:szCs w:val="22"/>
             </w:rPr>
           </w:pPr>
-          <w:hyperlink w:anchor="_Toc467054901" w:history="1">
+          <w:hyperlink w:anchor="_Toc469652138" w:history="1">
             <w:r>
               <w:rPr>
                 <w:rStyle w:val="Hyperlink"/>
-                <w:rFonts w:ascii="Arial" w:hAnsi="Arial" w:cs="Arial"/>
                 <w:noProof/>
               </w:rPr>
               <w:t>6.</w:t>
             </w:r>
             <w:r>
               <w:rPr>
-                <w:rFonts w:ascii="Arial" w:eastAsiaTheme="minorEastAsia" w:hAnsi="Arial" w:cs="Arial"/>
-                <w:noProof/>
-                <w:sz w:val="22"/>
-                <w:szCs w:val="22"/>
+                <w:rFonts w:asciiTheme="minorHAnsi" w:eastAsiaTheme="minorEastAsia" w:hAnsiTheme="minorHAnsi" w:cstheme="minorBidi"/>
+                <w:noProof/>
               </w:rPr>
               <w:tab/>
             </w:r>
             <w:r>
               <w:rPr>
                 <w:rStyle w:val="Hyperlink"/>
-                <w:rFonts w:ascii="Arial" w:hAnsi="Arial" w:cs="Arial"/>
                 <w:noProof/>
               </w:rPr>
               <w:t>Department Input</w:t>
             </w:r>
             <w:r>
               <w:rPr>
-                <w:rFonts w:ascii="Arial" w:hAnsi="Arial" w:cs="Arial"/>
                 <w:noProof/>
                 <w:webHidden/>
               </w:rPr>
@@ -1777,7 +1796,6 @@
             </w:r>
             <w:r>
               <w:rPr>
-                <w:rFonts w:ascii="Arial" w:hAnsi="Arial" w:cs="Arial"/>
                 <w:noProof/>
                 <w:webHidden/>
               </w:rPr>
@@ -1785,22 +1803,19 @@
             </w:r>
             <w:r>
               <w:rPr>
-                <w:rFonts w:ascii="Arial" w:hAnsi="Arial" w:cs="Arial"/>
                 <w:noProof/>
                 <w:webHidden/>
               </w:rPr>
-              <w:instrText xml:space="preserve"> PAGEREF _Toc467054901 \h </w:instrText>
-            </w:r>
-            <w:r>
-              <w:rPr>
-                <w:rFonts w:ascii="Arial" w:hAnsi="Arial" w:cs="Arial"/>
+              <w:instrText xml:space="preserve"> PAGEREF _Toc469652138 \h </w:instrText>
+            </w:r>
+            <w:r>
+              <w:rPr>
                 <w:noProof/>
                 <w:webHidden/>
               </w:rPr>
             </w:r>
             <w:r>
               <w:rPr>
-                <w:rFonts w:ascii="Arial" w:hAnsi="Arial" w:cs="Arial"/>
                 <w:noProof/>
                 <w:webHidden/>
               </w:rPr>
@@ -1808,7 +1823,6 @@
             </w:r>
             <w:r>
               <w:rPr>
-                <w:rFonts w:ascii="Arial" w:hAnsi="Arial" w:cs="Arial"/>
                 <w:noProof/>
                 <w:webHidden/>
               </w:rPr>
@@ -1816,7 +1830,6 @@
             </w:r>
             <w:r>
               <w:rPr>
-                <w:rFonts w:ascii="Arial" w:hAnsi="Arial" w:cs="Arial"/>
                 <w:noProof/>
                 <w:webHidden/>
               </w:rPr>
@@ -1832,41 +1845,34 @@
               <w:tab w:val="right" w:leader="dot" w:pos="9350"/>
             </w:tabs>
             <w:rPr>
-              <w:rFonts w:ascii="Arial" w:eastAsiaTheme="minorEastAsia" w:hAnsi="Arial" w:cs="Arial"/>
+              <w:rFonts w:asciiTheme="minorHAnsi" w:eastAsiaTheme="minorEastAsia" w:hAnsiTheme="minorHAnsi" w:cstheme="minorBidi"/>
               <w:noProof/>
-              <w:sz w:val="22"/>
-              <w:szCs w:val="22"/>
             </w:rPr>
           </w:pPr>
-          <w:hyperlink w:anchor="_Toc467054902" w:history="1">
+          <w:hyperlink w:anchor="_Toc469652139" w:history="1">
             <w:r>
               <w:rPr>
                 <w:rStyle w:val="Hyperlink"/>
-                <w:rFonts w:ascii="Arial" w:hAnsi="Arial" w:cs="Arial"/>
                 <w:noProof/>
               </w:rPr>
               <w:t>7.</w:t>
             </w:r>
             <w:r>
               <w:rPr>
-                <w:rFonts w:ascii="Arial" w:eastAsiaTheme="minorEastAsia" w:hAnsi="Arial" w:cs="Arial"/>
-                <w:noProof/>
-                <w:sz w:val="22"/>
-                <w:szCs w:val="22"/>
+                <w:rFonts w:asciiTheme="minorHAnsi" w:eastAsiaTheme="minorEastAsia" w:hAnsiTheme="minorHAnsi" w:cstheme="minorBidi"/>
+                <w:noProof/>
               </w:rPr>
               <w:tab/>
             </w:r>
             <w:r>
               <w:rPr>
                 <w:rStyle w:val="Hyperlink"/>
-                <w:rFonts w:ascii="Arial" w:hAnsi="Arial" w:cs="Arial"/>
                 <w:noProof/>
               </w:rPr>
               <w:t>Faculty Recommendations</w:t>
             </w:r>
             <w:r>
               <w:rPr>
-                <w:rFonts w:ascii="Arial" w:hAnsi="Arial" w:cs="Arial"/>
                 <w:noProof/>
                 <w:webHidden/>
               </w:rPr>
@@ -1874,7 +1880,6 @@
             </w:r>
             <w:r>
               <w:rPr>
-                <w:rFonts w:ascii="Arial" w:hAnsi="Arial" w:cs="Arial"/>
                 <w:noProof/>
                 <w:webHidden/>
               </w:rPr>
@@ -1882,22 +1887,19 @@
             </w:r>
             <w:r>
               <w:rPr>
-                <w:rFonts w:ascii="Arial" w:hAnsi="Arial" w:cs="Arial"/>
                 <w:noProof/>
                 <w:webHidden/>
               </w:rPr>
-              <w:instrText xml:space="preserve"> PAGEREF _Toc467054902 \h </w:instrText>
-            </w:r>
-            <w:r>
-              <w:rPr>
-                <w:rFonts w:ascii="Arial" w:hAnsi="Arial" w:cs="Arial"/>
+              <w:instrText xml:space="preserve"> PAGEREF _Toc469652139 \h </w:instrText>
+            </w:r>
+            <w:r>
+              <w:rPr>
                 <w:noProof/>
                 <w:webHidden/>
               </w:rPr>
             </w:r>
             <w:r>
               <w:rPr>
-                <w:rFonts w:ascii="Arial" w:hAnsi="Arial" w:cs="Arial"/>
                 <w:noProof/>
                 <w:webHidden/>
               </w:rPr>
@@ -1905,7 +1907,6 @@
             </w:r>
             <w:r>
               <w:rPr>
-                <w:rFonts w:ascii="Arial" w:hAnsi="Arial" w:cs="Arial"/>
                 <w:noProof/>
                 <w:webHidden/>
               </w:rPr>
@@ -1913,7 +1914,6 @@
             </w:r>
             <w:r>
               <w:rPr>
-                <w:rFonts w:ascii="Arial" w:hAnsi="Arial" w:cs="Arial"/>
                 <w:noProof/>
                 <w:webHidden/>
               </w:rPr>
@@ -1929,41 +1929,34 @@
               <w:tab w:val="right" w:leader="dot" w:pos="9350"/>
             </w:tabs>
             <w:rPr>
-              <w:rFonts w:ascii="Arial" w:eastAsiaTheme="minorEastAsia" w:hAnsi="Arial" w:cs="Arial"/>
+              <w:rFonts w:asciiTheme="minorHAnsi" w:eastAsiaTheme="minorEastAsia" w:hAnsiTheme="minorHAnsi" w:cstheme="minorBidi"/>
               <w:noProof/>
-              <w:sz w:val="22"/>
-              <w:szCs w:val="22"/>
             </w:rPr>
           </w:pPr>
-          <w:hyperlink w:anchor="_Toc467054903" w:history="1">
+          <w:hyperlink w:anchor="_Toc469652140" w:history="1">
             <w:r>
               <w:rPr>
                 <w:rStyle w:val="Hyperlink"/>
-                <w:rFonts w:ascii="Arial" w:hAnsi="Arial" w:cs="Arial"/>
                 <w:noProof/>
               </w:rPr>
               <w:t>8.</w:t>
             </w:r>
             <w:r>
               <w:rPr>
-                <w:rFonts w:ascii="Arial" w:eastAsiaTheme="minorEastAsia" w:hAnsi="Arial" w:cs="Arial"/>
-                <w:noProof/>
-                <w:sz w:val="22"/>
-                <w:szCs w:val="22"/>
+                <w:rFonts w:asciiTheme="minorHAnsi" w:eastAsiaTheme="minorEastAsia" w:hAnsiTheme="minorHAnsi" w:cstheme="minorBidi"/>
+                <w:noProof/>
               </w:rPr>
               <w:tab/>
             </w:r>
             <w:r>
               <w:rPr>
                 <w:rStyle w:val="Hyperlink"/>
-                <w:rFonts w:ascii="Arial" w:hAnsi="Arial" w:cs="Arial"/>
                 <w:noProof/>
               </w:rPr>
               <w:t>Start New Academic Year</w:t>
             </w:r>
             <w:r>
               <w:rPr>
-                <w:rFonts w:ascii="Arial" w:hAnsi="Arial" w:cs="Arial"/>
                 <w:noProof/>
                 <w:webHidden/>
               </w:rPr>
@@ -1971,7 +1964,6 @@
             </w:r>
             <w:r>
               <w:rPr>
-                <w:rFonts w:ascii="Arial" w:hAnsi="Arial" w:cs="Arial"/>
                 <w:noProof/>
                 <w:webHidden/>
               </w:rPr>
@@ -1979,22 +1971,19 @@
             </w:r>
             <w:r>
               <w:rPr>
-                <w:rFonts w:ascii="Arial" w:hAnsi="Arial" w:cs="Arial"/>
                 <w:noProof/>
                 <w:webHidden/>
               </w:rPr>
-              <w:instrText xml:space="preserve"> PAGEREF _Toc467054903 \h </w:instrText>
-            </w:r>
-            <w:r>
-              <w:rPr>
-                <w:rFonts w:ascii="Arial" w:hAnsi="Arial" w:cs="Arial"/>
+              <w:instrText xml:space="preserve"> PAGEREF _Toc469652140 \h </w:instrText>
+            </w:r>
+            <w:r>
+              <w:rPr>
                 <w:noProof/>
                 <w:webHidden/>
               </w:rPr>
             </w:r>
             <w:r>
               <w:rPr>
-                <w:rFonts w:ascii="Arial" w:hAnsi="Arial" w:cs="Arial"/>
                 <w:noProof/>
                 <w:webHidden/>
               </w:rPr>
@@ -2002,7 +1991,6 @@
             </w:r>
             <w:r>
               <w:rPr>
-                <w:rFonts w:ascii="Arial" w:hAnsi="Arial" w:cs="Arial"/>
                 <w:noProof/>
                 <w:webHidden/>
               </w:rPr>
@@ -2010,7 +1998,6 @@
             </w:r>
             <w:r>
               <w:rPr>
-                <w:rFonts w:ascii="Arial" w:hAnsi="Arial" w:cs="Arial"/>
                 <w:noProof/>
                 <w:webHidden/>
               </w:rPr>
@@ -2026,41 +2013,34 @@
               <w:tab w:val="right" w:leader="dot" w:pos="9350"/>
             </w:tabs>
             <w:rPr>
-              <w:rFonts w:ascii="Arial" w:eastAsiaTheme="minorEastAsia" w:hAnsi="Arial" w:cs="Arial"/>
+              <w:rFonts w:asciiTheme="minorHAnsi" w:eastAsiaTheme="minorEastAsia" w:hAnsiTheme="minorHAnsi" w:cstheme="minorBidi"/>
               <w:noProof/>
-              <w:sz w:val="22"/>
-              <w:szCs w:val="22"/>
             </w:rPr>
           </w:pPr>
-          <w:hyperlink w:anchor="_Toc467054904" w:history="1">
+          <w:hyperlink w:anchor="_Toc469652141" w:history="1">
             <w:r>
               <w:rPr>
                 <w:rStyle w:val="Hyperlink"/>
-                <w:rFonts w:ascii="Arial" w:hAnsi="Arial" w:cs="Arial"/>
                 <w:noProof/>
               </w:rPr>
               <w:t>9.</w:t>
             </w:r>
             <w:r>
               <w:rPr>
-                <w:rFonts w:ascii="Arial" w:eastAsiaTheme="minorEastAsia" w:hAnsi="Arial" w:cs="Arial"/>
-                <w:noProof/>
-                <w:sz w:val="22"/>
-                <w:szCs w:val="22"/>
+                <w:rFonts w:asciiTheme="minorHAnsi" w:eastAsiaTheme="minorEastAsia" w:hAnsiTheme="minorHAnsi" w:cstheme="minorBidi"/>
+                <w:noProof/>
               </w:rPr>
               <w:tab/>
             </w:r>
             <w:r>
               <w:rPr>
                 <w:rStyle w:val="Hyperlink"/>
-                <w:rFonts w:ascii="Arial" w:hAnsi="Arial" w:cs="Arial"/>
                 <w:noProof/>
               </w:rPr>
               <w:t>Historical Program Measurement Archive</w:t>
             </w:r>
             <w:r>
               <w:rPr>
-                <w:rFonts w:ascii="Arial" w:hAnsi="Arial" w:cs="Arial"/>
                 <w:noProof/>
                 <w:webHidden/>
               </w:rPr>
@@ -2068,7 +2048,6 @@
             </w:r>
             <w:r>
               <w:rPr>
-                <w:rFonts w:ascii="Arial" w:hAnsi="Arial" w:cs="Arial"/>
                 <w:noProof/>
                 <w:webHidden/>
               </w:rPr>
@@ -2076,22 +2055,19 @@
             </w:r>
             <w:r>
               <w:rPr>
-                <w:rFonts w:ascii="Arial" w:hAnsi="Arial" w:cs="Arial"/>
                 <w:noProof/>
                 <w:webHidden/>
               </w:rPr>
-              <w:instrText xml:space="preserve"> PAGEREF _Toc467054904 \h </w:instrText>
-            </w:r>
-            <w:r>
-              <w:rPr>
-                <w:rFonts w:ascii="Arial" w:hAnsi="Arial" w:cs="Arial"/>
+              <w:instrText xml:space="preserve"> PAGEREF _Toc469652141 \h </w:instrText>
+            </w:r>
+            <w:r>
+              <w:rPr>
                 <w:noProof/>
                 <w:webHidden/>
               </w:rPr>
             </w:r>
             <w:r>
               <w:rPr>
-                <w:rFonts w:ascii="Arial" w:hAnsi="Arial" w:cs="Arial"/>
                 <w:noProof/>
                 <w:webHidden/>
               </w:rPr>
@@ -2099,7 +2075,6 @@
             </w:r>
             <w:r>
               <w:rPr>
-                <w:rFonts w:ascii="Arial" w:hAnsi="Arial" w:cs="Arial"/>
                 <w:noProof/>
                 <w:webHidden/>
               </w:rPr>
@@ -2107,7 +2082,6 @@
             </w:r>
             <w:r>
               <w:rPr>
-                <w:rFonts w:ascii="Arial" w:hAnsi="Arial" w:cs="Arial"/>
                 <w:noProof/>
                 <w:webHidden/>
               </w:rPr>
@@ -2119,45 +2093,38 @@
           <w:pPr>
             <w:pStyle w:val="TOC1"/>
             <w:tabs>
-              <w:tab w:val="left" w:pos="660"/>
+              <w:tab w:val="left" w:pos="720"/>
               <w:tab w:val="right" w:leader="dot" w:pos="9350"/>
             </w:tabs>
             <w:rPr>
-              <w:rFonts w:ascii="Arial" w:eastAsiaTheme="minorEastAsia" w:hAnsi="Arial" w:cs="Arial"/>
+              <w:rFonts w:asciiTheme="minorHAnsi" w:eastAsiaTheme="minorEastAsia" w:hAnsiTheme="minorHAnsi" w:cstheme="minorBidi"/>
               <w:noProof/>
-              <w:sz w:val="22"/>
-              <w:szCs w:val="22"/>
             </w:rPr>
           </w:pPr>
-          <w:hyperlink w:anchor="_Toc467054905" w:history="1">
+          <w:hyperlink w:anchor="_Toc469652142" w:history="1">
             <w:r>
               <w:rPr>
                 <w:rStyle w:val="Hyperlink"/>
-                <w:rFonts w:ascii="Arial" w:hAnsi="Arial" w:cs="Arial"/>
                 <w:noProof/>
               </w:rPr>
               <w:t>10.</w:t>
             </w:r>
             <w:r>
               <w:rPr>
-                <w:rFonts w:ascii="Arial" w:eastAsiaTheme="minorEastAsia" w:hAnsi="Arial" w:cs="Arial"/>
-                <w:noProof/>
-                <w:sz w:val="22"/>
-                <w:szCs w:val="22"/>
+                <w:rFonts w:asciiTheme="minorHAnsi" w:eastAsiaTheme="minorEastAsia" w:hAnsiTheme="minorHAnsi" w:cstheme="minorBidi"/>
+                <w:noProof/>
               </w:rPr>
               <w:tab/>
             </w:r>
             <w:r>
               <w:rPr>
                 <w:rStyle w:val="Hyperlink"/>
-                <w:rFonts w:ascii="Arial" w:hAnsi="Arial" w:cs="Arial"/>
                 <w:noProof/>
               </w:rPr>
               <w:t>Historical Program Measurement Report</w:t>
             </w:r>
             <w:r>
               <w:rPr>
-                <w:rFonts w:ascii="Arial" w:hAnsi="Arial" w:cs="Arial"/>
                 <w:noProof/>
                 <w:webHidden/>
               </w:rPr>
@@ -2165,7 +2132,6 @@
             </w:r>
             <w:r>
               <w:rPr>
-                <w:rFonts w:ascii="Arial" w:hAnsi="Arial" w:cs="Arial"/>
                 <w:noProof/>
                 <w:webHidden/>
               </w:rPr>
@@ -2173,22 +2139,19 @@
             </w:r>
             <w:r>
               <w:rPr>
-                <w:rFonts w:ascii="Arial" w:hAnsi="Arial" w:cs="Arial"/>
                 <w:noProof/>
                 <w:webHidden/>
               </w:rPr>
-              <w:instrText xml:space="preserve"> PAGEREF _Toc467054905 \h </w:instrText>
-            </w:r>
-            <w:r>
-              <w:rPr>
-                <w:rFonts w:ascii="Arial" w:hAnsi="Arial" w:cs="Arial"/>
+              <w:instrText xml:space="preserve"> PAGEREF _Toc469652142 \h </w:instrText>
+            </w:r>
+            <w:r>
+              <w:rPr>
                 <w:noProof/>
                 <w:webHidden/>
               </w:rPr>
             </w:r>
             <w:r>
               <w:rPr>
-                <w:rFonts w:ascii="Arial" w:hAnsi="Arial" w:cs="Arial"/>
                 <w:noProof/>
                 <w:webHidden/>
               </w:rPr>
@@ -2196,7 +2159,6 @@
             </w:r>
             <w:r>
               <w:rPr>
-                <w:rFonts w:ascii="Arial" w:hAnsi="Arial" w:cs="Arial"/>
                 <w:noProof/>
                 <w:webHidden/>
               </w:rPr>
@@ -2204,7 +2166,6 @@
             </w:r>
             <w:r>
               <w:rPr>
-                <w:rFonts w:ascii="Arial" w:hAnsi="Arial" w:cs="Arial"/>
                 <w:noProof/>
                 <w:webHidden/>
               </w:rPr>
@@ -2216,45 +2177,38 @@
           <w:pPr>
             <w:pStyle w:val="TOC1"/>
             <w:tabs>
-              <w:tab w:val="left" w:pos="660"/>
+              <w:tab w:val="left" w:pos="720"/>
               <w:tab w:val="right" w:leader="dot" w:pos="9350"/>
             </w:tabs>
             <w:rPr>
-              <w:rFonts w:ascii="Arial" w:eastAsiaTheme="minorEastAsia" w:hAnsi="Arial" w:cs="Arial"/>
+              <w:rFonts w:asciiTheme="minorHAnsi" w:eastAsiaTheme="minorEastAsia" w:hAnsiTheme="minorHAnsi" w:cstheme="minorBidi"/>
               <w:noProof/>
-              <w:sz w:val="22"/>
-              <w:szCs w:val="22"/>
             </w:rPr>
           </w:pPr>
-          <w:hyperlink w:anchor="_Toc467054906" w:history="1">
+          <w:hyperlink w:anchor="_Toc469652143" w:history="1">
             <w:r>
               <w:rPr>
                 <w:rStyle w:val="Hyperlink"/>
-                <w:rFonts w:ascii="Arial" w:hAnsi="Arial" w:cs="Arial"/>
                 <w:noProof/>
               </w:rPr>
               <w:t>11.</w:t>
             </w:r>
             <w:r>
               <w:rPr>
-                <w:rFonts w:ascii="Arial" w:eastAsiaTheme="minorEastAsia" w:hAnsi="Arial" w:cs="Arial"/>
-                <w:noProof/>
-                <w:sz w:val="22"/>
-                <w:szCs w:val="22"/>
+                <w:rFonts w:asciiTheme="minorHAnsi" w:eastAsiaTheme="minorEastAsia" w:hAnsiTheme="minorHAnsi" w:cstheme="minorBidi"/>
+                <w:noProof/>
               </w:rPr>
               <w:tab/>
             </w:r>
             <w:r>
               <w:rPr>
                 <w:rStyle w:val="Hyperlink"/>
-                <w:rFonts w:ascii="Arial" w:hAnsi="Arial" w:cs="Arial"/>
                 <w:noProof/>
               </w:rPr>
               <w:t>Updating a Global Variable</w:t>
             </w:r>
             <w:r>
               <w:rPr>
-                <w:rFonts w:ascii="Arial" w:hAnsi="Arial" w:cs="Arial"/>
                 <w:noProof/>
                 <w:webHidden/>
               </w:rPr>
@@ -2262,7 +2216,6 @@
             </w:r>
             <w:r>
               <w:rPr>
-                <w:rFonts w:ascii="Arial" w:hAnsi="Arial" w:cs="Arial"/>
                 <w:noProof/>
                 <w:webHidden/>
               </w:rPr>
@@ -2270,22 +2223,19 @@
             </w:r>
             <w:r>
               <w:rPr>
-                <w:rFonts w:ascii="Arial" w:hAnsi="Arial" w:cs="Arial"/>
                 <w:noProof/>
                 <w:webHidden/>
               </w:rPr>
-              <w:instrText xml:space="preserve"> PAGEREF _Toc467054906 \h </w:instrText>
-            </w:r>
-            <w:r>
-              <w:rPr>
-                <w:rFonts w:ascii="Arial" w:hAnsi="Arial" w:cs="Arial"/>
+              <w:instrText xml:space="preserve"> PAGEREF _Toc469652143 \h </w:instrText>
+            </w:r>
+            <w:r>
+              <w:rPr>
                 <w:noProof/>
                 <w:webHidden/>
               </w:rPr>
             </w:r>
             <w:r>
               <w:rPr>
-                <w:rFonts w:ascii="Arial" w:hAnsi="Arial" w:cs="Arial"/>
                 <w:noProof/>
                 <w:webHidden/>
               </w:rPr>
@@ -2293,7 +2243,6 @@
             </w:r>
             <w:r>
               <w:rPr>
-                <w:rFonts w:ascii="Arial" w:hAnsi="Arial" w:cs="Arial"/>
                 <w:noProof/>
                 <w:webHidden/>
               </w:rPr>
@@ -2301,7 +2250,6 @@
             </w:r>
             <w:r>
               <w:rPr>
-                <w:rFonts w:ascii="Arial" w:hAnsi="Arial" w:cs="Arial"/>
                 <w:noProof/>
                 <w:webHidden/>
               </w:rPr>
@@ -2313,45 +2261,38 @@
           <w:pPr>
             <w:pStyle w:val="TOC1"/>
             <w:tabs>
-              <w:tab w:val="left" w:pos="660"/>
+              <w:tab w:val="left" w:pos="720"/>
               <w:tab w:val="right" w:leader="dot" w:pos="9350"/>
             </w:tabs>
             <w:rPr>
-              <w:rFonts w:ascii="Arial" w:eastAsiaTheme="minorEastAsia" w:hAnsi="Arial" w:cs="Arial"/>
+              <w:rFonts w:asciiTheme="minorHAnsi" w:eastAsiaTheme="minorEastAsia" w:hAnsiTheme="minorHAnsi" w:cstheme="minorBidi"/>
               <w:noProof/>
-              <w:sz w:val="22"/>
-              <w:szCs w:val="22"/>
             </w:rPr>
           </w:pPr>
-          <w:hyperlink w:anchor="_Toc467054907" w:history="1">
+          <w:hyperlink w:anchor="_Toc469652144" w:history="1">
             <w:r>
               <w:rPr>
                 <w:rStyle w:val="Hyperlink"/>
-                <w:rFonts w:ascii="Arial" w:hAnsi="Arial" w:cs="Arial"/>
                 <w:noProof/>
               </w:rPr>
               <w:t>12.</w:t>
             </w:r>
             <w:r>
               <w:rPr>
-                <w:rFonts w:ascii="Arial" w:eastAsiaTheme="minorEastAsia" w:hAnsi="Arial" w:cs="Arial"/>
-                <w:noProof/>
-                <w:sz w:val="22"/>
-                <w:szCs w:val="22"/>
+                <w:rFonts w:asciiTheme="minorHAnsi" w:eastAsiaTheme="minorEastAsia" w:hAnsiTheme="minorHAnsi" w:cstheme="minorBidi"/>
+                <w:noProof/>
               </w:rPr>
               <w:tab/>
             </w:r>
             <w:r>
               <w:rPr>
                 <w:rStyle w:val="Hyperlink"/>
-                <w:rFonts w:ascii="Arial" w:hAnsi="Arial" w:cs="Arial"/>
                 <w:noProof/>
               </w:rPr>
               <w:t>Force Check-In</w:t>
             </w:r>
             <w:r>
               <w:rPr>
-                <w:rFonts w:ascii="Arial" w:hAnsi="Arial" w:cs="Arial"/>
                 <w:noProof/>
                 <w:webHidden/>
               </w:rPr>
@@ -2359,7 +2300,6 @@
             </w:r>
             <w:r>
               <w:rPr>
-                <w:rFonts w:ascii="Arial" w:hAnsi="Arial" w:cs="Arial"/>
                 <w:noProof/>
                 <w:webHidden/>
               </w:rPr>
@@ -2367,22 +2307,19 @@
             </w:r>
             <w:r>
               <w:rPr>
-                <w:rFonts w:ascii="Arial" w:hAnsi="Arial" w:cs="Arial"/>
                 <w:noProof/>
                 <w:webHidden/>
               </w:rPr>
-              <w:instrText xml:space="preserve"> PAGEREF _Toc467054907 \h </w:instrText>
-            </w:r>
-            <w:r>
-              <w:rPr>
-                <w:rFonts w:ascii="Arial" w:hAnsi="Arial" w:cs="Arial"/>
+              <w:instrText xml:space="preserve"> PAGEREF _Toc469652144 \h </w:instrText>
+            </w:r>
+            <w:r>
+              <w:rPr>
                 <w:noProof/>
                 <w:webHidden/>
               </w:rPr>
             </w:r>
             <w:r>
               <w:rPr>
-                <w:rFonts w:ascii="Arial" w:hAnsi="Arial" w:cs="Arial"/>
                 <w:noProof/>
                 <w:webHidden/>
               </w:rPr>
@@ -2390,7 +2327,6 @@
             </w:r>
             <w:r>
               <w:rPr>
-                <w:rFonts w:ascii="Arial" w:hAnsi="Arial" w:cs="Arial"/>
                 <w:noProof/>
                 <w:webHidden/>
               </w:rPr>
@@ -2398,7 +2334,6 @@
             </w:r>
             <w:r>
               <w:rPr>
-                <w:rFonts w:ascii="Arial" w:hAnsi="Arial" w:cs="Arial"/>
                 <w:noProof/>
                 <w:webHidden/>
               </w:rPr>
@@ -2410,45 +2345,38 @@
           <w:pPr>
             <w:pStyle w:val="TOC1"/>
             <w:tabs>
-              <w:tab w:val="left" w:pos="660"/>
+              <w:tab w:val="left" w:pos="720"/>
               <w:tab w:val="right" w:leader="dot" w:pos="9350"/>
             </w:tabs>
             <w:rPr>
-              <w:rFonts w:ascii="Arial" w:eastAsiaTheme="minorEastAsia" w:hAnsi="Arial" w:cs="Arial"/>
+              <w:rFonts w:asciiTheme="minorHAnsi" w:eastAsiaTheme="minorEastAsia" w:hAnsiTheme="minorHAnsi" w:cstheme="minorBidi"/>
               <w:noProof/>
-              <w:sz w:val="22"/>
-              <w:szCs w:val="22"/>
             </w:rPr>
           </w:pPr>
-          <w:hyperlink w:anchor="_Toc467054908" w:history="1">
+          <w:hyperlink w:anchor="_Toc469652145" w:history="1">
             <w:r>
               <w:rPr>
                 <w:rStyle w:val="Hyperlink"/>
-                <w:rFonts w:ascii="Arial" w:hAnsi="Arial" w:cs="Arial"/>
                 <w:noProof/>
               </w:rPr>
               <w:t>13.</w:t>
             </w:r>
             <w:r>
               <w:rPr>
-                <w:rFonts w:ascii="Arial" w:eastAsiaTheme="minorEastAsia" w:hAnsi="Arial" w:cs="Arial"/>
-                <w:noProof/>
-                <w:sz w:val="22"/>
-                <w:szCs w:val="22"/>
+                <w:rFonts w:asciiTheme="minorHAnsi" w:eastAsiaTheme="minorEastAsia" w:hAnsiTheme="minorHAnsi" w:cstheme="minorBidi"/>
+                <w:noProof/>
               </w:rPr>
               <w:tab/>
             </w:r>
             <w:r>
               <w:rPr>
                 <w:rStyle w:val="Hyperlink"/>
-                <w:rFonts w:ascii="Arial" w:hAnsi="Arial" w:cs="Arial"/>
                 <w:noProof/>
               </w:rPr>
               <w:t>Update Course Information Input Template</w:t>
             </w:r>
             <w:r>
               <w:rPr>
-                <w:rFonts w:ascii="Arial" w:hAnsi="Arial" w:cs="Arial"/>
                 <w:noProof/>
                 <w:webHidden/>
               </w:rPr>
@@ -2456,7 +2384,6 @@
             </w:r>
             <w:r>
               <w:rPr>
-                <w:rFonts w:ascii="Arial" w:hAnsi="Arial" w:cs="Arial"/>
                 <w:noProof/>
                 <w:webHidden/>
               </w:rPr>
@@ -2464,22 +2391,19 @@
             </w:r>
             <w:r>
               <w:rPr>
-                <w:rFonts w:ascii="Arial" w:hAnsi="Arial" w:cs="Arial"/>
                 <w:noProof/>
                 <w:webHidden/>
               </w:rPr>
-              <w:instrText xml:space="preserve"> PAGEREF _Toc467054908 \h </w:instrText>
-            </w:r>
-            <w:r>
-              <w:rPr>
-                <w:rFonts w:ascii="Arial" w:hAnsi="Arial" w:cs="Arial"/>
+              <w:instrText xml:space="preserve"> PAGEREF _Toc469652145 \h </w:instrText>
+            </w:r>
+            <w:r>
+              <w:rPr>
                 <w:noProof/>
                 <w:webHidden/>
               </w:rPr>
             </w:r>
             <w:r>
               <w:rPr>
-                <w:rFonts w:ascii="Arial" w:hAnsi="Arial" w:cs="Arial"/>
                 <w:noProof/>
                 <w:webHidden/>
               </w:rPr>
@@ -2487,7 +2411,6 @@
             </w:r>
             <w:r>
               <w:rPr>
-                <w:rFonts w:ascii="Arial" w:hAnsi="Arial" w:cs="Arial"/>
                 <w:noProof/>
                 <w:webHidden/>
               </w:rPr>
@@ -2495,7 +2418,6 @@
             </w:r>
             <w:r>
               <w:rPr>
-                <w:rFonts w:ascii="Arial" w:hAnsi="Arial" w:cs="Arial"/>
                 <w:noProof/>
                 <w:webHidden/>
               </w:rPr>
@@ -2507,45 +2429,206 @@
           <w:pPr>
             <w:pStyle w:val="TOC1"/>
             <w:tabs>
-              <w:tab w:val="left" w:pos="660"/>
+              <w:tab w:val="left" w:pos="720"/>
               <w:tab w:val="right" w:leader="dot" w:pos="9350"/>
             </w:tabs>
             <w:rPr>
-              <w:rFonts w:ascii="Arial" w:eastAsiaTheme="minorEastAsia" w:hAnsi="Arial" w:cs="Arial"/>
+              <w:rFonts w:asciiTheme="minorHAnsi" w:eastAsiaTheme="minorEastAsia" w:hAnsiTheme="minorHAnsi" w:cstheme="minorBidi"/>
               <w:noProof/>
-              <w:sz w:val="22"/>
-              <w:szCs w:val="22"/>
             </w:rPr>
           </w:pPr>
-          <w:hyperlink w:anchor="_Toc467054909" w:history="1">
+          <w:hyperlink w:anchor="_Toc469652146" w:history="1">
             <w:r>
               <w:rPr>
                 <w:rStyle w:val="Hyperlink"/>
-                <w:rFonts w:ascii="Arial" w:hAnsi="Arial" w:cs="Arial"/>
                 <w:noProof/>
               </w:rPr>
               <w:t>14.</w:t>
             </w:r>
             <w:r>
               <w:rPr>
-                <w:rFonts w:ascii="Arial" w:eastAsiaTheme="minorEastAsia" w:hAnsi="Arial" w:cs="Arial"/>
-                <w:noProof/>
-                <w:sz w:val="22"/>
-                <w:szCs w:val="22"/>
+                <w:rFonts w:asciiTheme="minorHAnsi" w:eastAsiaTheme="minorEastAsia" w:hAnsiTheme="minorHAnsi" w:cstheme="minorBidi"/>
+                <w:noProof/>
               </w:rPr>
               <w:tab/>
             </w:r>
             <w:r>
               <w:rPr>
                 <w:rStyle w:val="Hyperlink"/>
-                <w:rFonts w:ascii="Arial" w:hAnsi="Arial" w:cs="Arial"/>
+                <w:noProof/>
+              </w:rPr>
+              <w:t>Changing Concurrent Contributor Templates to Enable the Choose Option</w:t>
+            </w:r>
+            <w:r>
+              <w:rPr>
+                <w:noProof/>
+                <w:webHidden/>
+              </w:rPr>
+              <w:tab/>
+            </w:r>
+            <w:r>
+              <w:rPr>
+                <w:noProof/>
+                <w:webHidden/>
+              </w:rPr>
+              <w:fldChar w:fldCharType="begin"/>
+            </w:r>
+            <w:r>
+              <w:rPr>
+                <w:noProof/>
+                <w:webHidden/>
+              </w:rPr>
+              <w:instrText xml:space="preserve"> PAGEREF _Toc469652146 \h </w:instrText>
+            </w:r>
+            <w:r>
+              <w:rPr>
+                <w:noProof/>
+                <w:webHidden/>
+              </w:rPr>
+            </w:r>
+            <w:r>
+              <w:rPr>
+                <w:noProof/>
+                <w:webHidden/>
+              </w:rPr>
+              <w:fldChar w:fldCharType="separate"/>
+            </w:r>
+            <w:r>
+              <w:rPr>
+                <w:noProof/>
+                <w:webHidden/>
+              </w:rPr>
+              <w:t>20</w:t>
+            </w:r>
+            <w:r>
+              <w:rPr>
+                <w:noProof/>
+                <w:webHidden/>
+              </w:rPr>
+              <w:fldChar w:fldCharType="end"/>
+            </w:r>
+          </w:hyperlink>
+        </w:p>
+        <w:p>
+          <w:pPr>
+            <w:pStyle w:val="TOC1"/>
+            <w:tabs>
+              <w:tab w:val="left" w:pos="720"/>
+              <w:tab w:val="right" w:leader="dot" w:pos="9350"/>
+            </w:tabs>
+            <w:rPr>
+              <w:rFonts w:asciiTheme="minorHAnsi" w:eastAsiaTheme="minorEastAsia" w:hAnsiTheme="minorHAnsi" w:cstheme="minorBidi"/>
+              <w:noProof/>
+            </w:rPr>
+          </w:pPr>
+          <w:hyperlink w:anchor="_Toc469652147" w:history="1">
+            <w:r>
+              <w:rPr>
+                <w:rStyle w:val="Hyperlink"/>
+                <w:noProof/>
+              </w:rPr>
+              <w:t>15.</w:t>
+            </w:r>
+            <w:r>
+              <w:rPr>
+                <w:rFonts w:asciiTheme="minorHAnsi" w:eastAsiaTheme="minorEastAsia" w:hAnsiTheme="minorHAnsi" w:cstheme="minorBidi"/>
+                <w:noProof/>
+              </w:rPr>
+              <w:tab/>
+            </w:r>
+            <w:r>
+              <w:rPr>
+                <w:rStyle w:val="Hyperlink"/>
+                <w:noProof/>
+              </w:rPr>
+              <w:t>Unsubmit</w:t>
+            </w:r>
+            <w:r>
+              <w:rPr>
+                <w:noProof/>
+                <w:webHidden/>
+              </w:rPr>
+              <w:tab/>
+            </w:r>
+            <w:r>
+              <w:rPr>
+                <w:noProof/>
+                <w:webHidden/>
+              </w:rPr>
+              <w:fldChar w:fldCharType="begin"/>
+            </w:r>
+            <w:r>
+              <w:rPr>
+                <w:noProof/>
+                <w:webHidden/>
+              </w:rPr>
+              <w:instrText xml:space="preserve"> PAGEREF _Toc469652147 \h </w:instrText>
+            </w:r>
+            <w:r>
+              <w:rPr>
+                <w:noProof/>
+                <w:webHidden/>
+              </w:rPr>
+            </w:r>
+            <w:r>
+              <w:rPr>
+                <w:noProof/>
+                <w:webHidden/>
+              </w:rPr>
+              <w:fldChar w:fldCharType="separate"/>
+            </w:r>
+            <w:r>
+              <w:rPr>
+                <w:noProof/>
+                <w:webHidden/>
+              </w:rPr>
+              <w:t>20</w:t>
+            </w:r>
+            <w:r>
+              <w:rPr>
+                <w:noProof/>
+                <w:webHidden/>
+              </w:rPr>
+              <w:fldChar w:fldCharType="end"/>
+            </w:r>
+          </w:hyperlink>
+        </w:p>
+        <w:p>
+          <w:pPr>
+            <w:pStyle w:val="TOC1"/>
+            <w:tabs>
+              <w:tab w:val="left" w:pos="720"/>
+              <w:tab w:val="right" w:leader="dot" w:pos="9350"/>
+            </w:tabs>
+            <w:rPr>
+              <w:rFonts w:asciiTheme="minorHAnsi" w:eastAsiaTheme="minorEastAsia" w:hAnsiTheme="minorHAnsi" w:cstheme="minorBidi"/>
+              <w:noProof/>
+            </w:rPr>
+          </w:pPr>
+          <w:hyperlink w:anchor="_Toc469652148" w:history="1">
+            <w:r>
+              <w:rPr>
+                <w:rStyle w:val="Hyperlink"/>
+                <w:noProof/>
+              </w:rPr>
+              <w:t>16.</w:t>
+            </w:r>
+            <w:r>
+              <w:rPr>
+                <w:rFonts w:asciiTheme="minorHAnsi" w:eastAsiaTheme="minorEastAsia" w:hAnsiTheme="minorHAnsi" w:cstheme="minorBidi"/>
+                <w:noProof/>
+              </w:rPr>
+              <w:tab/>
+            </w:r>
+            <w:r>
+              <w:rPr>
+                <w:rStyle w:val="Hyperlink"/>
                 <w:noProof/>
               </w:rPr>
               <w:t>Other Vena Resources</w:t>
             </w:r>
             <w:r>
               <w:rPr>
-                <w:rFonts w:ascii="Arial" w:hAnsi="Arial" w:cs="Arial"/>
                 <w:noProof/>
                 <w:webHidden/>
               </w:rPr>
@@ -2553,7 +2636,6 @@
             </w:r>
             <w:r>
               <w:rPr>
-                <w:rFonts w:ascii="Arial" w:hAnsi="Arial" w:cs="Arial"/>
                 <w:noProof/>
                 <w:webHidden/>
               </w:rPr>
@@ -2561,22 +2643,19 @@
             </w:r>
             <w:r>
               <w:rPr>
-                <w:rFonts w:ascii="Arial" w:hAnsi="Arial" w:cs="Arial"/>
                 <w:noProof/>
                 <w:webHidden/>
               </w:rPr>
-              <w:instrText xml:space="preserve"> PAGEREF _Toc467054909 \h </w:instrText>
-            </w:r>
-            <w:r>
-              <w:rPr>
-                <w:rFonts w:ascii="Arial" w:hAnsi="Arial" w:cs="Arial"/>
+              <w:instrText xml:space="preserve"> PAGEREF _Toc469652148 \h </w:instrText>
+            </w:r>
+            <w:r>
+              <w:rPr>
                 <w:noProof/>
                 <w:webHidden/>
               </w:rPr>
             </w:r>
             <w:r>
               <w:rPr>
-                <w:rFonts w:ascii="Arial" w:hAnsi="Arial" w:cs="Arial"/>
                 <w:noProof/>
                 <w:webHidden/>
               </w:rPr>
@@ -2584,7 +2663,6 @@
             </w:r>
             <w:r>
               <w:rPr>
-                <w:rFonts w:ascii="Arial" w:hAnsi="Arial" w:cs="Arial"/>
                 <w:noProof/>
                 <w:webHidden/>
               </w:rPr>
@@ -2592,7 +2670,6 @@
             </w:r>
             <w:r>
               <w:rPr>
-                <w:rFonts w:ascii="Arial" w:hAnsi="Arial" w:cs="Arial"/>
                 <w:noProof/>
                 <w:webHidden/>
               </w:rPr>
@@ -2701,9 +2778,9 @@
           <w:szCs w:val="24"/>
         </w:rPr>
       </w:pPr>
-      <w:bookmarkStart w:id="0" w:name="_Toc467054896"/>
-      <w:bookmarkStart w:id="1" w:name="_Toc347489010"/>
-      <w:bookmarkStart w:id="2" w:name="_Toc461520321"/>
+      <w:bookmarkStart w:id="0" w:name="_Toc347489010"/>
+      <w:bookmarkStart w:id="1" w:name="_Toc461520321"/>
+      <w:bookmarkStart w:id="2" w:name="_Toc469652133"/>
       <w:r>
         <w:rPr>
           <w:sz w:val="24"/>
@@ -2711,7 +2788,7 @@
         </w:rPr>
         <w:t>Introduction</w:t>
       </w:r>
-      <w:bookmarkEnd w:id="0"/>
+      <w:bookmarkEnd w:id="2"/>
     </w:p>
     <w:p>
       <w:pPr>
@@ -2733,7 +2810,21 @@
         <w:rPr>
           <w:rFonts w:ascii="Arial" w:hAnsi="Arial" w:cs="Arial"/>
         </w:rPr>
-        <w:t>This document is part of MEASURE (McMaster Engineering Accreditation System for UndeRgraduatE). MEASURE is intended to facilitate the continual improvement of the curriculum of the programs offered by the Faculty of Engineering. The MEASURE system will also be used to assist with generating reports for the Canadian Engineering Accreditation Board (CEAB).</w:t>
+        <w:t xml:space="preserve">This document is part of MEASURE (McMaster Engineering Accreditation System for </w:t>
+      </w:r>
+      <w:proofErr w:type="spellStart"/>
+      <w:r>
+        <w:rPr>
+          <w:rFonts w:ascii="Arial" w:hAnsi="Arial" w:cs="Arial"/>
+        </w:rPr>
+        <w:t>UndeRgraduatE</w:t>
+      </w:r>
+      <w:proofErr w:type="spellEnd"/>
+      <w:r>
+        <w:rPr>
+          <w:rFonts w:ascii="Arial" w:hAnsi="Arial" w:cs="Arial"/>
+        </w:rPr>
+        <w:t>). MEASURE is intended to facilitate the continual improvement of the curriculum of the programs offered by the Faculty of Engineering. The MEASURE system will also be used to assist with generating reports for the Canadian Engineering Accreditation Board (CEAB).</w:t>
       </w:r>
     </w:p>
     <w:p>
@@ -2797,7 +2888,7 @@
         </w:rPr>
         <w:t xml:space="preserve"> Guide and in the Instructor’s Guide.  The most up to date version of all these documents, along with other resources, are available at: </w:t>
       </w:r>
-      <w:hyperlink r:id="rId13" w:history="1">
+      <w:hyperlink r:id="rId12" w:history="1">
         <w:r>
           <w:rPr>
             <w:rStyle w:val="Hyperlink"/>
@@ -2830,7 +2921,7 @@
           <w:szCs w:val="24"/>
         </w:rPr>
       </w:pPr>
-      <w:bookmarkStart w:id="3" w:name="_Toc467054897"/>
+      <w:bookmarkStart w:id="3" w:name="_Toc469652134"/>
       <w:r>
         <w:rPr>
           <w:sz w:val="24"/>
@@ -2838,8 +2929,8 @@
         </w:rPr>
         <w:t>Pre-requisites</w:t>
       </w:r>
+      <w:bookmarkEnd w:id="0"/>
       <w:bookmarkEnd w:id="1"/>
-      <w:bookmarkEnd w:id="2"/>
       <w:bookmarkEnd w:id="3"/>
     </w:p>
     <w:p>
@@ -2868,7 +2959,7 @@
         </w:rPr>
         <w:t xml:space="preserve">Access to McMaster Vena </w:t>
       </w:r>
-      <w:hyperlink r:id="rId14" w:history="1">
+      <w:hyperlink r:id="rId13" w:history="1">
         <w:r>
           <w:rPr>
             <w:rStyle w:val="Hyperlink"/>
@@ -2997,7 +3088,7 @@
         </w:rPr>
         <w:t xml:space="preserve">Installed Vena Excel add-in </w:t>
       </w:r>
-      <w:hyperlink r:id="rId15" w:history="1">
+      <w:hyperlink r:id="rId14" w:history="1">
         <w:r>
           <w:rPr>
             <w:rStyle w:val="Hyperlink"/>
@@ -3030,7 +3121,7 @@
         </w:rPr>
         <w:t xml:space="preserve">Windows operating system or a Windows virtual machine (virtual machine instructions for Mac user instructions are available at: </w:t>
       </w:r>
-      <w:hyperlink r:id="rId16" w:history="1">
+      <w:hyperlink r:id="rId15" w:history="1">
         <w:r>
           <w:rPr>
             <w:rStyle w:val="Hyperlink"/>
@@ -3073,7 +3164,7 @@
           <w:szCs w:val="24"/>
         </w:rPr>
       </w:pPr>
-      <w:bookmarkStart w:id="5" w:name="_Toc467054898"/>
+      <w:bookmarkStart w:id="5" w:name="_Toc469652135"/>
       <w:r>
         <w:rPr>
           <w:sz w:val="24"/>
@@ -3129,7 +3220,14 @@
         <w:rPr>
           <w:rFonts w:ascii="Arial" w:hAnsi="Arial" w:cs="Arial"/>
         </w:rPr>
-        <w:t xml:space="preserve"> The section where details can be found also includes information on which document holds the information.  In this context, the prefix A, D, and I mean Administrator’s Guide, Departmental Guide, and Instructor’s guide, respectively.</w:t>
+        <w:t xml:space="preserve"> The section where details can be found also includes </w:t>
+      </w:r>
+      <w:r>
+        <w:rPr>
+          <w:rFonts w:ascii="Arial" w:hAnsi="Arial" w:cs="Arial"/>
+        </w:rPr>
+        <w:lastRenderedPageBreak/>
+        <w:t>information on which document holds the information.  In this context, the prefix A, D, and I mean Administrator’s Guide, Departmental Guide, and Instructor’s guide, respectively.</w:t>
       </w:r>
     </w:p>
     <w:p>
@@ -3359,11 +3457,19 @@
                 <w:rFonts w:ascii="Arial" w:hAnsi="Arial" w:cs="Arial"/>
               </w:rPr>
             </w:pPr>
-            <w:r>
-              <w:rPr>
-                <w:rFonts w:ascii="Arial" w:hAnsi="Arial" w:cs="Arial"/>
-              </w:rPr>
-              <w:t>Assoc Dean</w:t>
+            <w:proofErr w:type="spellStart"/>
+            <w:r>
+              <w:rPr>
+                <w:rFonts w:ascii="Arial" w:hAnsi="Arial" w:cs="Arial"/>
+              </w:rPr>
+              <w:t>Assoc</w:t>
+            </w:r>
+            <w:proofErr w:type="spellEnd"/>
+            <w:r>
+              <w:rPr>
+                <w:rFonts w:ascii="Arial" w:hAnsi="Arial" w:cs="Arial"/>
+              </w:rPr>
+              <w:t xml:space="preserve"> Dean</w:t>
             </w:r>
           </w:p>
         </w:tc>
@@ -3445,11 +3551,19 @@
                 <w:rFonts w:ascii="Arial" w:hAnsi="Arial" w:cs="Arial"/>
               </w:rPr>
             </w:pPr>
-            <w:r>
-              <w:rPr>
-                <w:rFonts w:ascii="Arial" w:hAnsi="Arial" w:cs="Arial"/>
-              </w:rPr>
-              <w:t>Assoc Dean</w:t>
+            <w:proofErr w:type="spellStart"/>
+            <w:r>
+              <w:rPr>
+                <w:rFonts w:ascii="Arial" w:hAnsi="Arial" w:cs="Arial"/>
+              </w:rPr>
+              <w:t>Assoc</w:t>
+            </w:r>
+            <w:proofErr w:type="spellEnd"/>
+            <w:r>
+              <w:rPr>
+                <w:rFonts w:ascii="Arial" w:hAnsi="Arial" w:cs="Arial"/>
+              </w:rPr>
+              <w:t xml:space="preserve"> Dean</w:t>
             </w:r>
           </w:p>
         </w:tc>
@@ -3537,11 +3651,19 @@
                 <w:rFonts w:ascii="Arial" w:hAnsi="Arial" w:cs="Arial"/>
               </w:rPr>
             </w:pPr>
-            <w:r>
-              <w:rPr>
-                <w:rFonts w:ascii="Arial" w:hAnsi="Arial" w:cs="Arial"/>
-              </w:rPr>
-              <w:t>Assoc Dean</w:t>
+            <w:proofErr w:type="spellStart"/>
+            <w:r>
+              <w:rPr>
+                <w:rFonts w:ascii="Arial" w:hAnsi="Arial" w:cs="Arial"/>
+              </w:rPr>
+              <w:t>Assoc</w:t>
+            </w:r>
+            <w:proofErr w:type="spellEnd"/>
+            <w:r>
+              <w:rPr>
+                <w:rFonts w:ascii="Arial" w:hAnsi="Arial" w:cs="Arial"/>
+              </w:rPr>
+              <w:t xml:space="preserve"> Dean</w:t>
             </w:r>
           </w:p>
         </w:tc>
@@ -4505,7 +4627,14 @@
               <w:rPr>
                 <w:rFonts w:ascii="Arial" w:hAnsi="Arial" w:cs="Arial"/>
               </w:rPr>
-              <w:t>Instructor reviews continuous improvement plan from the previous year and assigned indicators</w:t>
+              <w:t xml:space="preserve">Instructor reviews continuous improvement </w:t>
+            </w:r>
+            <w:r>
+              <w:rPr>
+                <w:rFonts w:ascii="Arial" w:hAnsi="Arial" w:cs="Arial"/>
+              </w:rPr>
+              <w:lastRenderedPageBreak/>
+              <w:t>plan from the previous year and assigned indicators</w:t>
             </w:r>
           </w:p>
         </w:tc>
@@ -4523,6 +4652,7 @@
               <w:rPr>
                 <w:rFonts w:ascii="Arial" w:hAnsi="Arial" w:cs="Arial"/>
               </w:rPr>
+              <w:lastRenderedPageBreak/>
               <w:t>I3.1</w:t>
             </w:r>
           </w:p>
@@ -4541,7 +4671,14 @@
               <w:rPr>
                 <w:rFonts w:ascii="Arial" w:hAnsi="Arial" w:cs="Arial"/>
               </w:rPr>
-              <w:t>Curriculum Committee Recommendations Report (Previous Year), Measurement Map Report? Rubric Input Template?</w:t>
+              <w:t xml:space="preserve">Curriculum Committee Recommendations Report </w:t>
+            </w:r>
+            <w:r>
+              <w:rPr>
+                <w:rFonts w:ascii="Arial" w:hAnsi="Arial" w:cs="Arial"/>
+              </w:rPr>
+              <w:lastRenderedPageBreak/>
+              <w:t>(Previous Year), Measurement Map Report? Rubric Input Template?</w:t>
             </w:r>
           </w:p>
         </w:tc>
@@ -4559,6 +4696,7 @@
               <w:rPr>
                 <w:rFonts w:ascii="Arial" w:hAnsi="Arial" w:cs="Arial"/>
               </w:rPr>
+              <w:lastRenderedPageBreak/>
               <w:t>Instructor</w:t>
             </w:r>
           </w:p>
@@ -4648,11 +4786,19 @@
                 <w:rFonts w:ascii="Arial" w:hAnsi="Arial" w:cs="Arial"/>
               </w:rPr>
             </w:pPr>
-            <w:r>
-              <w:rPr>
-                <w:rFonts w:ascii="Arial" w:hAnsi="Arial" w:cs="Arial"/>
-              </w:rPr>
-              <w:t>Assoc Dean</w:t>
+            <w:proofErr w:type="spellStart"/>
+            <w:r>
+              <w:rPr>
+                <w:rFonts w:ascii="Arial" w:hAnsi="Arial" w:cs="Arial"/>
+              </w:rPr>
+              <w:t>Assoc</w:t>
+            </w:r>
+            <w:proofErr w:type="spellEnd"/>
+            <w:r>
+              <w:rPr>
+                <w:rFonts w:ascii="Arial" w:hAnsi="Arial" w:cs="Arial"/>
+              </w:rPr>
+              <w:t xml:space="preserve"> Dean</w:t>
             </w:r>
           </w:p>
         </w:tc>
@@ -5084,11 +5230,19 @@
                 <w:rFonts w:ascii="Arial" w:hAnsi="Arial" w:cs="Arial"/>
               </w:rPr>
             </w:pPr>
-            <w:r>
-              <w:rPr>
-                <w:rFonts w:ascii="Arial" w:hAnsi="Arial" w:cs="Arial"/>
-              </w:rPr>
-              <w:t>Assoc Dean?</w:t>
+            <w:proofErr w:type="spellStart"/>
+            <w:r>
+              <w:rPr>
+                <w:rFonts w:ascii="Arial" w:hAnsi="Arial" w:cs="Arial"/>
+              </w:rPr>
+              <w:t>Assoc</w:t>
+            </w:r>
+            <w:proofErr w:type="spellEnd"/>
+            <w:r>
+              <w:rPr>
+                <w:rFonts w:ascii="Arial" w:hAnsi="Arial" w:cs="Arial"/>
+              </w:rPr>
+              <w:t xml:space="preserve"> Dean?</w:t>
             </w:r>
           </w:p>
         </w:tc>
@@ -5337,7 +5491,7 @@
         </w:rPr>
       </w:pPr>
       <w:bookmarkStart w:id="6" w:name="_Toc461520322"/>
-      <w:bookmarkStart w:id="7" w:name="_Toc467054899"/>
+      <w:bookmarkStart w:id="7" w:name="_Toc469652136"/>
       <w:r>
         <w:rPr>
           <w:sz w:val="24"/>
@@ -5378,7 +5532,7 @@
         </w:rPr>
         <w:t xml:space="preserve">in to </w:t>
       </w:r>
-      <w:hyperlink r:id="rId17" w:history="1">
+      <w:hyperlink r:id="rId16" w:history="1">
         <w:r>
           <w:rPr>
             <w:rStyle w:val="Hyperlink"/>
@@ -5462,7 +5616,7 @@
                     </pic:cNvPicPr>
                   </pic:nvPicPr>
                   <pic:blipFill>
-                    <a:blip r:embed="rId18">
+                    <a:blip r:embed="rId17">
                       <a:extLst>
                         <a:ext uri="{28A0092B-C50C-407E-A947-70E740481C1C}">
                           <a14:useLocalDpi xmlns:a14="http://schemas.microsoft.com/office/drawing/2010/main" val="0"/>
@@ -5555,7 +5709,7 @@
                     </pic:cNvPicPr>
                   </pic:nvPicPr>
                   <pic:blipFill>
-                    <a:blip r:embed="rId19">
+                    <a:blip r:embed="rId18">
                       <a:extLst>
                         <a:ext uri="{28A0092B-C50C-407E-A947-70E740481C1C}">
                           <a14:useLocalDpi xmlns:a14="http://schemas.microsoft.com/office/drawing/2010/main" val="0"/>
@@ -5628,8 +5782,6 @@
         </w:rPr>
         <w:t>:</w:t>
       </w:r>
-      <w:bookmarkStart w:id="8" w:name="_GoBack"/>
-      <w:bookmarkEnd w:id="8"/>
       <w:r>
         <w:rPr>
           <w:rFonts w:ascii="Arial" w:hAnsi="Arial" w:cs="Arial"/>
@@ -5769,7 +5921,7 @@
                     </pic:cNvPicPr>
                   </pic:nvPicPr>
                   <pic:blipFill>
-                    <a:blip r:embed="rId20">
+                    <a:blip r:embed="rId19">
                       <a:extLst>
                         <a:ext uri="{28A0092B-C50C-407E-A947-70E740481C1C}">
                           <a14:useLocalDpi xmlns:a14="http://schemas.microsoft.com/office/drawing/2010/main" val="0"/>
@@ -5811,7 +5963,7 @@
           <w:szCs w:val="24"/>
         </w:rPr>
       </w:pPr>
-      <w:bookmarkStart w:id="9" w:name="_Toc461520323"/>
+      <w:bookmarkStart w:id="8" w:name="_Toc461520323"/>
     </w:p>
     <w:p>
       <w:pPr>
@@ -5826,7 +5978,7 @@
           <w:szCs w:val="24"/>
         </w:rPr>
       </w:pPr>
-      <w:bookmarkStart w:id="10" w:name="_Toc467054900"/>
+      <w:bookmarkStart w:id="9" w:name="_Toc469652137"/>
       <w:r>
         <w:rPr>
           <w:sz w:val="24"/>
@@ -5834,8 +5986,8 @@
         </w:rPr>
         <w:t>Assign User to Process</w:t>
       </w:r>
+      <w:bookmarkEnd w:id="8"/>
       <w:bookmarkEnd w:id="9"/>
-      <w:bookmarkEnd w:id="10"/>
     </w:p>
     <w:p>
       <w:pPr>
@@ -5940,7 +6092,7 @@
                     </pic:cNvPicPr>
                   </pic:nvPicPr>
                   <pic:blipFill>
-                    <a:blip r:embed="rId21">
+                    <a:blip r:embed="rId20">
                       <a:extLst>
                         <a:ext uri="{28A0092B-C50C-407E-A947-70E740481C1C}">
                           <a14:useLocalDpi xmlns:a14="http://schemas.microsoft.com/office/drawing/2010/main" val="0"/>
@@ -6061,6 +6213,12 @@
         </w:rPr>
         <w:t xml:space="preserve"> Click “Save”</w:t>
       </w:r>
+      <w:r>
+        <w:rPr>
+          <w:rFonts w:ascii="Arial" w:hAnsi="Arial" w:cs="Arial"/>
+        </w:rPr>
+        <w:t>.  This step is particularly relevant for adding instructors as Support Workers for the “Rubric Input &amp; Course Report (by Instructor)” Task.  By adding the instructors as Support Workers, they will not have access to the Submit button.</w:t>
+      </w:r>
     </w:p>
     <w:p>
       <w:pPr>
@@ -6108,7 +6266,7 @@
                     </pic:cNvPicPr>
                   </pic:nvPicPr>
                   <pic:blipFill>
-                    <a:blip r:embed="rId22">
+                    <a:blip r:embed="rId21">
                       <a:extLst>
                         <a:ext uri="{28A0092B-C50C-407E-A947-70E740481C1C}">
                           <a14:useLocalDpi xmlns:a14="http://schemas.microsoft.com/office/drawing/2010/main" val="0"/>
@@ -6150,8 +6308,8 @@
           <w:szCs w:val="24"/>
         </w:rPr>
       </w:pPr>
-      <w:bookmarkStart w:id="11" w:name="_Toc466448793"/>
-      <w:bookmarkStart w:id="12" w:name="_Toc461520324"/>
+      <w:bookmarkStart w:id="10" w:name="_Toc466448793"/>
+      <w:bookmarkStart w:id="11" w:name="_Toc461520324"/>
     </w:p>
     <w:p>
       <w:pPr>
@@ -6166,7 +6324,7 @@
           <w:szCs w:val="24"/>
         </w:rPr>
       </w:pPr>
-      <w:bookmarkStart w:id="13" w:name="_Toc467054901"/>
+      <w:bookmarkStart w:id="12" w:name="_Toc469652138"/>
       <w:r>
         <w:rPr>
           <w:sz w:val="24"/>
@@ -6174,8 +6332,8 @@
         </w:rPr>
         <w:t>Department Input</w:t>
       </w:r>
-      <w:bookmarkEnd w:id="11"/>
-      <w:bookmarkEnd w:id="13"/>
+      <w:bookmarkEnd w:id="10"/>
+      <w:bookmarkEnd w:id="12"/>
     </w:p>
     <w:p>
       <w:pPr>
@@ -6217,6 +6375,7 @@
         <w:rPr>
           <w:rFonts w:ascii="Arial" w:hAnsi="Arial" w:cs="Arial"/>
         </w:rPr>
+        <w:lastRenderedPageBreak/>
         <w:t>The current year variable drives some of the reports, therefore it is important to update this variable at the beginning of the process</w:t>
       </w:r>
     </w:p>
@@ -6235,7 +6394,6 @@
         <w:rPr>
           <w:rFonts w:ascii="Arial" w:hAnsi="Arial" w:cs="Arial"/>
         </w:rPr>
-        <w:lastRenderedPageBreak/>
         <w:t xml:space="preserve">After logging in to Vena </w:t>
       </w:r>
       <w:r>
@@ -6294,7 +6452,7 @@
                     </pic:cNvPicPr>
                   </pic:nvPicPr>
                   <pic:blipFill>
-                    <a:blip r:embed="rId23">
+                    <a:blip r:embed="rId22">
                       <a:extLst>
                         <a:ext uri="{28A0092B-C50C-407E-A947-70E740481C1C}">
                           <a14:useLocalDpi xmlns:a14="http://schemas.microsoft.com/office/drawing/2010/main" val="0"/>
@@ -6341,7 +6499,35 @@
         <w:rPr>
           <w:rFonts w:ascii="Arial" w:hAnsi="Arial" w:cs="Arial"/>
         </w:rPr>
-        <w:t>Enter the current academic year in the format (yyyy-yyyy) and current year default in the format (yyyy-yyyy Default)</w:t>
+        <w:t>Enter the current academic year in the format (</w:t>
+      </w:r>
+      <w:proofErr w:type="spellStart"/>
+      <w:r>
+        <w:rPr>
+          <w:rFonts w:ascii="Arial" w:hAnsi="Arial" w:cs="Arial"/>
+        </w:rPr>
+        <w:t>yyyy-yyyy</w:t>
+      </w:r>
+      <w:proofErr w:type="spellEnd"/>
+      <w:r>
+        <w:rPr>
+          <w:rFonts w:ascii="Arial" w:hAnsi="Arial" w:cs="Arial"/>
+        </w:rPr>
+        <w:t>) and current year default in the format (</w:t>
+      </w:r>
+      <w:proofErr w:type="spellStart"/>
+      <w:r>
+        <w:rPr>
+          <w:rFonts w:ascii="Arial" w:hAnsi="Arial" w:cs="Arial"/>
+        </w:rPr>
+        <w:t>yyyy-yyyy</w:t>
+      </w:r>
+      <w:proofErr w:type="spellEnd"/>
+      <w:r>
+        <w:rPr>
+          <w:rFonts w:ascii="Arial" w:hAnsi="Arial" w:cs="Arial"/>
+        </w:rPr>
+        <w:t xml:space="preserve"> Default)</w:t>
       </w:r>
       <w:r>
         <w:rPr>
@@ -6399,7 +6585,7 @@
                     </pic:cNvPicPr>
                   </pic:nvPicPr>
                   <pic:blipFill>
-                    <a:blip r:embed="rId24">
+                    <a:blip r:embed="rId23">
                       <a:extLst>
                         <a:ext uri="{28A0092B-C50C-407E-A947-70E740481C1C}">
                           <a14:useLocalDpi xmlns:a14="http://schemas.microsoft.com/office/drawing/2010/main" val="0"/>
@@ -6481,7 +6667,7 @@
                     </pic:cNvPicPr>
                   </pic:nvPicPr>
                   <pic:blipFill>
-                    <a:blip r:embed="rId25">
+                    <a:blip r:embed="rId24">
                       <a:extLst>
                         <a:ext uri="{28A0092B-C50C-407E-A947-70E740481C1C}">
                           <a14:useLocalDpi xmlns:a14="http://schemas.microsoft.com/office/drawing/2010/main" val="0"/>
@@ -6554,7 +6740,7 @@
           <w:szCs w:val="24"/>
         </w:rPr>
       </w:pPr>
-      <w:bookmarkStart w:id="14" w:name="_Toc467054902"/>
+      <w:bookmarkStart w:id="13" w:name="_Toc469652139"/>
       <w:r>
         <w:rPr>
           <w:sz w:val="24"/>
@@ -6562,7 +6748,7 @@
         </w:rPr>
         <w:t>Faculty Recommendations</w:t>
       </w:r>
-      <w:bookmarkEnd w:id="14"/>
+      <w:bookmarkEnd w:id="13"/>
     </w:p>
     <w:p>
       <w:pPr>
@@ -6608,7 +6794,7 @@
                     <pic:cNvPicPr/>
                   </pic:nvPicPr>
                   <pic:blipFill>
-                    <a:blip r:embed="rId26">
+                    <a:blip r:embed="rId25">
                       <a:extLst>
                         <a:ext uri="{28A0092B-C50C-407E-A947-70E740481C1C}">
                           <a14:useLocalDpi xmlns:a14="http://schemas.microsoft.com/office/drawing/2010/main" val="0"/>
@@ -6695,7 +6881,7 @@
                     <pic:cNvPicPr/>
                   </pic:nvPicPr>
                   <pic:blipFill>
-                    <a:blip r:embed="rId27">
+                    <a:blip r:embed="rId26">
                       <a:extLst>
                         <a:ext uri="{28A0092B-C50C-407E-A947-70E740481C1C}">
                           <a14:useLocalDpi xmlns:a14="http://schemas.microsoft.com/office/drawing/2010/main" val="0"/>
@@ -6769,7 +6955,7 @@
                     <pic:cNvPicPr/>
                   </pic:nvPicPr>
                   <pic:blipFill>
-                    <a:blip r:embed="rId28">
+                    <a:blip r:embed="rId27">
                       <a:extLst>
                         <a:ext uri="{28A0092B-C50C-407E-A947-70E740481C1C}">
                           <a14:useLocalDpi xmlns:a14="http://schemas.microsoft.com/office/drawing/2010/main" val="0"/>
@@ -6907,7 +7093,7 @@
                     <pic:cNvPicPr/>
                   </pic:nvPicPr>
                   <pic:blipFill>
-                    <a:blip r:embed="rId29">
+                    <a:blip r:embed="rId28">
                       <a:extLst>
                         <a:ext uri="{28A0092B-C50C-407E-A947-70E740481C1C}">
                           <a14:useLocalDpi xmlns:a14="http://schemas.microsoft.com/office/drawing/2010/main" val="0"/>
@@ -6951,9 +7137,9 @@
         </w:rPr>
         <w:t>Click “Save Data” under “Vena” Tab and “Check in” the file</w:t>
       </w:r>
-      <w:bookmarkStart w:id="15" w:name="_Toc460260904"/>
-    </w:p>
-    <w:bookmarkEnd w:id="15"/>
+      <w:bookmarkStart w:id="14" w:name="_Toc460260904"/>
+    </w:p>
+    <w:bookmarkEnd w:id="14"/>
     <w:p>
       <w:pPr>
         <w:pStyle w:val="ListParagraph"/>
@@ -6983,7 +7169,7 @@
           <w:szCs w:val="24"/>
         </w:rPr>
       </w:pPr>
-      <w:bookmarkStart w:id="16" w:name="_Toc467054903"/>
+      <w:bookmarkStart w:id="15" w:name="_Toc469652140"/>
       <w:r>
         <w:rPr>
           <w:sz w:val="24"/>
@@ -6991,8 +7177,8 @@
         </w:rPr>
         <w:t>Start New Academic Year</w:t>
       </w:r>
-      <w:bookmarkEnd w:id="12"/>
-      <w:bookmarkEnd w:id="16"/>
+      <w:bookmarkEnd w:id="11"/>
+      <w:bookmarkEnd w:id="15"/>
     </w:p>
     <w:p>
       <w:pPr>
@@ -7094,7 +7280,21 @@
         <w:rPr>
           <w:rFonts w:ascii="Arial" w:hAnsi="Arial" w:cs="Arial"/>
         </w:rPr>
-        <w:t xml:space="preserve">enter the new academic year data in cell “A1” (format yyyy-yyyy) </w:t>
+        <w:t xml:space="preserve">enter the new academic year data in cell “A1” (format </w:t>
+      </w:r>
+      <w:proofErr w:type="spellStart"/>
+      <w:r>
+        <w:rPr>
+          <w:rFonts w:ascii="Arial" w:hAnsi="Arial" w:cs="Arial"/>
+        </w:rPr>
+        <w:t>yyyy-yyyy</w:t>
+      </w:r>
+      <w:proofErr w:type="spellEnd"/>
+      <w:r>
+        <w:rPr>
+          <w:rFonts w:ascii="Arial" w:hAnsi="Arial" w:cs="Arial"/>
+        </w:rPr>
+        <w:t xml:space="preserve">) </w:t>
       </w:r>
       <w:r>
         <w:rPr>
@@ -7140,7 +7340,7 @@
                     </pic:cNvPicPr>
                   </pic:nvPicPr>
                   <pic:blipFill>
-                    <a:blip r:embed="rId30">
+                    <a:blip r:embed="rId29">
                       <a:extLst>
                         <a:ext uri="{28A0092B-C50C-407E-A947-70E740481C1C}">
                           <a14:useLocalDpi xmlns:a14="http://schemas.microsoft.com/office/drawing/2010/main" val="0"/>
@@ -7273,7 +7473,7 @@
                     <pic:cNvPicPr/>
                   </pic:nvPicPr>
                   <pic:blipFill>
-                    <a:blip r:embed="rId31"/>
+                    <a:blip r:embed="rId30"/>
                     <a:stretch>
                       <a:fillRect/>
                     </a:stretch>
@@ -7338,7 +7538,7 @@
                     </pic:cNvPicPr>
                   </pic:nvPicPr>
                   <pic:blipFill>
-                    <a:blip r:embed="rId32">
+                    <a:blip r:embed="rId31">
                       <a:extLst>
                         <a:ext uri="{28A0092B-C50C-407E-A947-70E740481C1C}">
                           <a14:useLocalDpi xmlns:a14="http://schemas.microsoft.com/office/drawing/2010/main" val="0"/>
@@ -7452,7 +7652,7 @@
                     </pic:cNvPicPr>
                   </pic:nvPicPr>
                   <pic:blipFill>
-                    <a:blip r:embed="rId33">
+                    <a:blip r:embed="rId32">
                       <a:extLst>
                         <a:ext uri="{28A0092B-C50C-407E-A947-70E740481C1C}">
                           <a14:useLocalDpi xmlns:a14="http://schemas.microsoft.com/office/drawing/2010/main" val="0"/>
@@ -7579,7 +7779,7 @@
                     </pic:cNvPicPr>
                   </pic:nvPicPr>
                   <pic:blipFill>
-                    <a:blip r:embed="rId34">
+                    <a:blip r:embed="rId33">
                       <a:extLst>
                         <a:ext uri="{28A0092B-C50C-407E-A947-70E740481C1C}">
                           <a14:useLocalDpi xmlns:a14="http://schemas.microsoft.com/office/drawing/2010/main" val="0"/>
@@ -7651,7 +7851,7 @@
                     </pic:cNvPicPr>
                   </pic:nvPicPr>
                   <pic:blipFill>
-                    <a:blip r:embed="rId35">
+                    <a:blip r:embed="rId34">
                       <a:extLst>
                         <a:ext uri="{28A0092B-C50C-407E-A947-70E740481C1C}">
                           <a14:useLocalDpi xmlns:a14="http://schemas.microsoft.com/office/drawing/2010/main" val="0"/>
@@ -7744,7 +7944,7 @@
                     </pic:cNvPicPr>
                   </pic:nvPicPr>
                   <pic:blipFill>
-                    <a:blip r:embed="rId36">
+                    <a:blip r:embed="rId35">
                       <a:extLst>
                         <a:ext uri="{28A0092B-C50C-407E-A947-70E740481C1C}">
                           <a14:useLocalDpi xmlns:a14="http://schemas.microsoft.com/office/drawing/2010/main" val="0"/>
@@ -7786,7 +7986,7 @@
           <w:szCs w:val="24"/>
         </w:rPr>
       </w:pPr>
-      <w:bookmarkStart w:id="17" w:name="_Toc461520325"/>
+      <w:bookmarkStart w:id="16" w:name="_Toc461520325"/>
     </w:p>
     <w:p>
       <w:pPr>
@@ -7801,7 +8001,7 @@
           <w:szCs w:val="24"/>
         </w:rPr>
       </w:pPr>
-      <w:bookmarkStart w:id="18" w:name="_Toc467054904"/>
+      <w:bookmarkStart w:id="17" w:name="_Toc469652141"/>
       <w:r>
         <w:rPr>
           <w:sz w:val="24"/>
@@ -7809,8 +8009,8 @@
         </w:rPr>
         <w:t>Historical Program Measurement Archive</w:t>
       </w:r>
+      <w:bookmarkEnd w:id="16"/>
       <w:bookmarkEnd w:id="17"/>
-      <w:bookmarkEnd w:id="18"/>
     </w:p>
     <w:p>
       <w:pPr>
@@ -7886,6 +8086,36 @@
         <w:rPr>
           <w:rFonts w:ascii="Arial" w:hAnsi="Arial" w:cs="Arial"/>
         </w:rPr>
+        <w:t>Before generating the archive, the task owner for “Rubric Input &amp; Course Report (by Instructor)</w:t>
+      </w:r>
+      <w:r>
+        <w:rPr>
+          <w:rFonts w:ascii="Arial" w:hAnsi="Arial" w:cs="Arial"/>
+        </w:rPr>
+        <w:t>”</w:t>
+      </w:r>
+      <w:r>
+        <w:rPr>
+          <w:rFonts w:ascii="Arial" w:hAnsi="Arial" w:cs="Arial"/>
+        </w:rPr>
+        <w:t xml:space="preserve"> should click on the Submit button on the contributor’s interface.</w:t>
+      </w:r>
+    </w:p>
+    <w:p>
+      <w:pPr>
+        <w:pStyle w:val="ListParagraph"/>
+        <w:numPr>
+          <w:ilvl w:val="1"/>
+          <w:numId w:val="1"/>
+        </w:numPr>
+        <w:rPr>
+          <w:rFonts w:ascii="Arial" w:hAnsi="Arial" w:cs="Arial"/>
+        </w:rPr>
+      </w:pPr>
+      <w:r>
+        <w:rPr>
+          <w:rFonts w:ascii="Arial" w:hAnsi="Arial" w:cs="Arial"/>
+        </w:rPr>
         <w:t xml:space="preserve">Open the input template “AcademicYearTemplate.csv” </w:t>
       </w:r>
       <w:r>
@@ -7898,7 +8128,21 @@
         <w:rPr>
           <w:rFonts w:ascii="Arial" w:hAnsi="Arial" w:cs="Arial"/>
         </w:rPr>
-        <w:t xml:space="preserve">enter the new academic year data in cell “A1” (format yyyy-yyyy) </w:t>
+        <w:t xml:space="preserve">enter the new academic year data in cell “A1” (format </w:t>
+      </w:r>
+      <w:proofErr w:type="spellStart"/>
+      <w:r>
+        <w:rPr>
+          <w:rFonts w:ascii="Arial" w:hAnsi="Arial" w:cs="Arial"/>
+        </w:rPr>
+        <w:t>yyyy-yyyy</w:t>
+      </w:r>
+      <w:proofErr w:type="spellEnd"/>
+      <w:r>
+        <w:rPr>
+          <w:rFonts w:ascii="Arial" w:hAnsi="Arial" w:cs="Arial"/>
+        </w:rPr>
+        <w:t xml:space="preserve">) </w:t>
       </w:r>
       <w:r>
         <w:rPr>
@@ -7926,6 +8170,7 @@
           <w:rFonts w:ascii="Arial" w:hAnsi="Arial" w:cs="Arial"/>
           <w:noProof/>
         </w:rPr>
+        <w:lastRenderedPageBreak/>
         <w:drawing>
           <wp:inline distT="0" distB="0" distL="0" distR="0" wp14:anchorId="426A6BF6" wp14:editId="07BC971C">
             <wp:extent cx="3609975" cy="1447279"/>
@@ -7944,7 +8189,7 @@
                     </pic:cNvPicPr>
                   </pic:nvPicPr>
                   <pic:blipFill>
-                    <a:blip r:embed="rId30">
+                    <a:blip r:embed="rId29">
                       <a:extLst>
                         <a:ext uri="{28A0092B-C50C-407E-A947-70E740481C1C}">
                           <a14:useLocalDpi xmlns:a14="http://schemas.microsoft.com/office/drawing/2010/main" val="0"/>
@@ -8071,7 +8316,7 @@
                     <pic:cNvPicPr/>
                   </pic:nvPicPr>
                   <pic:blipFill>
-                    <a:blip r:embed="rId31"/>
+                    <a:blip r:embed="rId30"/>
                     <a:stretch>
                       <a:fillRect/>
                     </a:stretch>
@@ -8129,7 +8374,7 @@
                     </pic:cNvPicPr>
                   </pic:nvPicPr>
                   <pic:blipFill>
-                    <a:blip r:embed="rId37">
+                    <a:blip r:embed="rId36">
                       <a:extLst>
                         <a:ext uri="{28A0092B-C50C-407E-A947-70E740481C1C}">
                           <a14:useLocalDpi xmlns:a14="http://schemas.microsoft.com/office/drawing/2010/main" val="0"/>
@@ -8249,7 +8494,7 @@
                     </pic:cNvPicPr>
                   </pic:nvPicPr>
                   <pic:blipFill>
-                    <a:blip r:embed="rId34">
+                    <a:blip r:embed="rId33">
                       <a:extLst>
                         <a:ext uri="{28A0092B-C50C-407E-A947-70E740481C1C}">
                           <a14:useLocalDpi xmlns:a14="http://schemas.microsoft.com/office/drawing/2010/main" val="0"/>
@@ -8301,8 +8546,8 @@
           <w:szCs w:val="24"/>
         </w:rPr>
       </w:pPr>
-      <w:bookmarkStart w:id="19" w:name="_Toc461520326"/>
-      <w:bookmarkStart w:id="20" w:name="_Toc467054905"/>
+      <w:bookmarkStart w:id="18" w:name="_Toc461520326"/>
+      <w:bookmarkStart w:id="19" w:name="_Toc469652142"/>
       <w:r>
         <w:rPr>
           <w:sz w:val="24"/>
@@ -8310,8 +8555,8 @@
         </w:rPr>
         <w:t>Historical Program Measurement Report</w:t>
       </w:r>
+      <w:bookmarkEnd w:id="18"/>
       <w:bookmarkEnd w:id="19"/>
-      <w:bookmarkEnd w:id="20"/>
     </w:p>
     <w:p>
       <w:pPr>
@@ -8383,7 +8628,7 @@
                     <pic:cNvPicPr/>
                   </pic:nvPicPr>
                   <pic:blipFill>
-                    <a:blip r:embed="rId38"/>
+                    <a:blip r:embed="rId37"/>
                     <a:stretch>
                       <a:fillRect/>
                     </a:stretch>
@@ -8424,7 +8669,7 @@
           <w:szCs w:val="24"/>
         </w:rPr>
       </w:pPr>
-      <w:bookmarkStart w:id="21" w:name="_Toc467054906"/>
+      <w:bookmarkStart w:id="20" w:name="_Toc469652143"/>
       <w:r>
         <w:rPr>
           <w:sz w:val="24"/>
@@ -8432,7 +8677,7 @@
         </w:rPr>
         <w:t>Updating a Global Variable</w:t>
       </w:r>
-      <w:bookmarkEnd w:id="21"/>
+      <w:bookmarkEnd w:id="20"/>
     </w:p>
     <w:p>
       <w:pPr>
@@ -8560,7 +8805,7 @@
                     </pic:cNvPicPr>
                   </pic:nvPicPr>
                   <pic:blipFill>
-                    <a:blip r:embed="rId39">
+                    <a:blip r:embed="rId38">
                       <a:extLst>
                         <a:ext uri="{28A0092B-C50C-407E-A947-70E740481C1C}">
                           <a14:useLocalDpi xmlns:a14="http://schemas.microsoft.com/office/drawing/2010/main" val="0"/>
@@ -8653,7 +8898,7 @@
                     </pic:cNvPicPr>
                   </pic:nvPicPr>
                   <pic:blipFill>
-                    <a:blip r:embed="rId40">
+                    <a:blip r:embed="rId39">
                       <a:extLst>
                         <a:ext uri="{28A0092B-C50C-407E-A947-70E740481C1C}">
                           <a14:useLocalDpi xmlns:a14="http://schemas.microsoft.com/office/drawing/2010/main" val="0"/>
@@ -8734,7 +8979,7 @@
                     </pic:cNvPicPr>
                   </pic:nvPicPr>
                   <pic:blipFill>
-                    <a:blip r:embed="rId41">
+                    <a:blip r:embed="rId40">
                       <a:extLst>
                         <a:ext uri="{28A0092B-C50C-407E-A947-70E740481C1C}">
                           <a14:useLocalDpi xmlns:a14="http://schemas.microsoft.com/office/drawing/2010/main" val="0"/>
@@ -8816,7 +9061,7 @@
                     </pic:cNvPicPr>
                   </pic:nvPicPr>
                   <pic:blipFill>
-                    <a:blip r:embed="rId42">
+                    <a:blip r:embed="rId41">
                       <a:extLst>
                         <a:ext uri="{28A0092B-C50C-407E-A947-70E740481C1C}">
                           <a14:useLocalDpi xmlns:a14="http://schemas.microsoft.com/office/drawing/2010/main" val="0"/>
@@ -8890,8 +9135,8 @@
           <w:szCs w:val="24"/>
         </w:rPr>
       </w:pPr>
-      <w:bookmarkStart w:id="22" w:name="_Toc467054907"/>
-      <w:bookmarkStart w:id="23" w:name="_Toc461520329"/>
+      <w:bookmarkStart w:id="21" w:name="_Toc461520329"/>
+      <w:bookmarkStart w:id="22" w:name="_Toc469652144"/>
       <w:r>
         <w:rPr>
           <w:sz w:val="24"/>
@@ -9041,7 +9286,7 @@
                     </pic:cNvPicPr>
                   </pic:nvPicPr>
                   <pic:blipFill>
-                    <a:blip r:embed="rId43">
+                    <a:blip r:embed="rId42">
                       <a:extLst>
                         <a:ext uri="{28A0092B-C50C-407E-A947-70E740481C1C}">
                           <a14:useLocalDpi xmlns:a14="http://schemas.microsoft.com/office/drawing/2010/main" val="0"/>
@@ -9083,7 +9328,7 @@
           <w:szCs w:val="24"/>
         </w:rPr>
       </w:pPr>
-      <w:bookmarkStart w:id="24" w:name="_Toc462659587"/>
+      <w:bookmarkStart w:id="23" w:name="_Toc462659587"/>
     </w:p>
     <w:p>
       <w:pPr>
@@ -9098,7 +9343,7 @@
           <w:szCs w:val="24"/>
         </w:rPr>
       </w:pPr>
-      <w:bookmarkStart w:id="25" w:name="_Toc467054908"/>
+      <w:bookmarkStart w:id="24" w:name="_Toc469652145"/>
       <w:r>
         <w:rPr>
           <w:sz w:val="24"/>
@@ -9106,8 +9351,8 @@
         </w:rPr>
         <w:t>Update Course Information Input Template</w:t>
       </w:r>
+      <w:bookmarkEnd w:id="23"/>
       <w:bookmarkEnd w:id="24"/>
-      <w:bookmarkEnd w:id="25"/>
     </w:p>
     <w:p>
       <w:pPr>
@@ -9270,7 +9515,7 @@
                     </pic:cNvPicPr>
                   </pic:nvPicPr>
                   <pic:blipFill>
-                    <a:blip r:embed="rId44">
+                    <a:blip r:embed="rId43">
                       <a:extLst>
                         <a:ext uri="{28A0092B-C50C-407E-A947-70E740481C1C}">
                           <a14:useLocalDpi xmlns:a14="http://schemas.microsoft.com/office/drawing/2010/main" val="0"/>
@@ -9363,7 +9608,7 @@
                     </pic:cNvPicPr>
                   </pic:nvPicPr>
                   <pic:blipFill>
-                    <a:blip r:embed="rId45">
+                    <a:blip r:embed="rId44">
                       <a:extLst>
                         <a:ext uri="{28A0092B-C50C-407E-A947-70E740481C1C}">
                           <a14:useLocalDpi xmlns:a14="http://schemas.microsoft.com/office/drawing/2010/main" val="0"/>
@@ -9457,7 +9702,7 @@
                     </pic:cNvPicPr>
                   </pic:nvPicPr>
                   <pic:blipFill>
-                    <a:blip r:embed="rId46">
+                    <a:blip r:embed="rId45">
                       <a:extLst>
                         <a:ext uri="{28A0092B-C50C-407E-A947-70E740481C1C}">
                           <a14:useLocalDpi xmlns:a14="http://schemas.microsoft.com/office/drawing/2010/main" val="0"/>
@@ -9491,12 +9736,10 @@
     </w:p>
     <w:p>
       <w:pPr>
-        <w:pStyle w:val="Heading1"/>
-        <w:spacing w:before="0" w:after="0"/>
-        <w:ind w:left="360"/>
-        <w:rPr>
-          <w:sz w:val="24"/>
-          <w:szCs w:val="24"/>
+        <w:pStyle w:val="ListParagraph"/>
+        <w:ind w:left="792"/>
+        <w:rPr>
+          <w:rFonts w:ascii="Arial" w:hAnsi="Arial" w:cs="Arial"/>
         </w:rPr>
       </w:pPr>
     </w:p>
@@ -9513,16 +9756,148 @@
           <w:szCs w:val="24"/>
         </w:rPr>
       </w:pPr>
-      <w:bookmarkStart w:id="26" w:name="_Toc467054909"/>
+      <w:bookmarkStart w:id="25" w:name="_Toc469652146"/>
       <w:r>
         <w:rPr>
           <w:sz w:val="24"/>
           <w:szCs w:val="24"/>
         </w:rPr>
+        <w:t>Changing Concurrent Contributor Templates to Enable the Choose Option</w:t>
+      </w:r>
+      <w:bookmarkEnd w:id="25"/>
+    </w:p>
+    <w:p>
+      <w:pPr>
+        <w:rPr>
+          <w:rFonts w:ascii="Arial" w:hAnsi="Arial" w:cs="Arial"/>
+        </w:rPr>
+      </w:pPr>
+    </w:p>
+    <w:p>
+      <w:pPr>
+        <w:rPr>
+          <w:rFonts w:ascii="Arial" w:hAnsi="Arial" w:cs="Arial"/>
+        </w:rPr>
+      </w:pPr>
+      <w:r>
+        <w:rPr>
+          <w:rFonts w:ascii="Arial" w:hAnsi="Arial" w:cs="Arial"/>
+        </w:rPr>
+        <w:t>For the concurrent access templates (rubric template and course report template) the template property is current set to hybrid.  As a consequence, the Choose option in Vena toolbar is unavailable (greyed out).  This seems like the least confusing option for instructors, but if we want to enable Choose, we just need to change the template property.  This is done by switching to the Manager role, selecting the File Library, selecting the template of interest from the list, clicking on Set Template Property and selecting Central, instead of Hybrid.</w:t>
+      </w:r>
+    </w:p>
+    <w:p>
+      <w:pPr>
+        <w:rPr>
+          <w:rFonts w:ascii="Arial" w:hAnsi="Arial" w:cs="Arial"/>
+        </w:rPr>
+      </w:pPr>
+    </w:p>
+    <w:p>
+      <w:pPr>
+        <w:pStyle w:val="Heading1"/>
+        <w:numPr>
+          <w:ilvl w:val="0"/>
+          <w:numId w:val="1"/>
+        </w:numPr>
+        <w:spacing w:before="0" w:after="0"/>
+        <w:rPr>
+          <w:sz w:val="24"/>
+          <w:szCs w:val="24"/>
+        </w:rPr>
+      </w:pPr>
+      <w:bookmarkStart w:id="26" w:name="_Toc469652147"/>
+      <w:bookmarkStart w:id="27" w:name="_GoBack"/>
+      <w:bookmarkEnd w:id="27"/>
+      <w:proofErr w:type="spellStart"/>
+      <w:r>
+        <w:rPr>
+          <w:sz w:val="24"/>
+          <w:szCs w:val="24"/>
+        </w:rPr>
+        <w:t>Unsubmit</w:t>
+      </w:r>
+      <w:bookmarkEnd w:id="26"/>
+      <w:proofErr w:type="spellEnd"/>
+    </w:p>
+    <w:p>
+      <w:pPr>
+        <w:rPr>
+          <w:rFonts w:ascii="Arial" w:hAnsi="Arial" w:cs="Arial"/>
+        </w:rPr>
+      </w:pPr>
+    </w:p>
+    <w:p>
+      <w:pPr>
+        <w:rPr>
+          <w:rFonts w:ascii="Arial" w:hAnsi="Arial" w:cs="Arial"/>
+        </w:rPr>
+      </w:pPr>
+      <w:r>
+        <w:rPr>
+          <w:rFonts w:ascii="Arial" w:hAnsi="Arial" w:cs="Arial"/>
+        </w:rPr>
+        <w:t>If a task is inadvertently submitted, it is now possible to “</w:t>
+      </w:r>
+      <w:proofErr w:type="spellStart"/>
+      <w:r>
+        <w:rPr>
+          <w:rFonts w:ascii="Arial" w:hAnsi="Arial" w:cs="Arial"/>
+        </w:rPr>
+        <w:t>unsubmit</w:t>
+      </w:r>
+      <w:proofErr w:type="spellEnd"/>
+      <w:r>
+        <w:rPr>
+          <w:rFonts w:ascii="Arial" w:hAnsi="Arial" w:cs="Arial"/>
+        </w:rPr>
+        <w:t xml:space="preserve">” it.  This is done by first pausing the process, then going to the status tracker.  The submitted task is then selected and using a right click the Restart option is chosen.  After this the process has to be </w:t>
+      </w:r>
+      <w:proofErr w:type="spellStart"/>
+      <w:r>
+        <w:rPr>
+          <w:rFonts w:ascii="Arial" w:hAnsi="Arial" w:cs="Arial"/>
+        </w:rPr>
+        <w:t>unpaused</w:t>
+      </w:r>
+      <w:proofErr w:type="spellEnd"/>
+      <w:r>
+        <w:rPr>
+          <w:rFonts w:ascii="Arial" w:hAnsi="Arial" w:cs="Arial"/>
+        </w:rPr>
+        <w:t>.</w:t>
+      </w:r>
+    </w:p>
+    <w:p>
+      <w:pPr>
+        <w:rPr>
+          <w:rFonts w:ascii="Arial" w:hAnsi="Arial" w:cs="Arial"/>
+        </w:rPr>
+      </w:pPr>
+    </w:p>
+    <w:p>
+      <w:pPr>
+        <w:pStyle w:val="Heading1"/>
+        <w:numPr>
+          <w:ilvl w:val="0"/>
+          <w:numId w:val="1"/>
+        </w:numPr>
+        <w:spacing w:before="0" w:after="0"/>
+        <w:rPr>
+          <w:sz w:val="24"/>
+          <w:szCs w:val="24"/>
+        </w:rPr>
+      </w:pPr>
+      <w:bookmarkStart w:id="28" w:name="_Toc469652148"/>
+      <w:r>
+        <w:rPr>
+          <w:sz w:val="24"/>
+          <w:szCs w:val="24"/>
+        </w:rPr>
         <w:t>Other Vena Resources</w:t>
       </w:r>
-      <w:bookmarkEnd w:id="23"/>
-      <w:bookmarkEnd w:id="26"/>
+      <w:bookmarkEnd w:id="21"/>
+      <w:bookmarkEnd w:id="28"/>
     </w:p>
     <w:p>
       <w:pPr>
@@ -9549,7 +9924,7 @@
         </w:rPr>
         <w:t xml:space="preserve">To submit an issue, please fill out </w:t>
       </w:r>
-      <w:hyperlink r:id="rId47" w:history="1">
+      <w:hyperlink r:id="rId46" w:history="1">
         <w:r>
           <w:rPr>
             <w:rStyle w:val="Hyperlink"/>
@@ -9582,7 +9957,7 @@
         </w:rPr>
         <w:t xml:space="preserve">For Vena training or user manual, please refer to </w:t>
       </w:r>
-      <w:hyperlink r:id="rId48" w:history="1">
+      <w:hyperlink r:id="rId47" w:history="1">
         <w:r>
           <w:rPr>
             <w:rStyle w:val="Hyperlink"/>
@@ -9643,31 +10018,31 @@
         <w:rPr>
           <w:rFonts w:ascii="Arial" w:hAnsi="Arial" w:cs="Arial"/>
         </w:rPr>
-        <w:t xml:space="preserve">Bogdan Hancas: </w:t>
-      </w:r>
-      <w:r>
-        <w:fldChar w:fldCharType="begin"/>
-      </w:r>
-      <w:r>
-        <w:instrText xml:space="preserve"> HYPERLINK "mailto:bhancas@venasolutions.com" \t "_blank" </w:instrText>
-      </w:r>
-      <w:r>
-        <w:fldChar w:fldCharType="separate"/>
-      </w:r>
-      <w:r>
-        <w:rPr>
-          <w:rStyle w:val="Hyperlink"/>
-          <w:rFonts w:ascii="Arial" w:hAnsi="Arial" w:cs="Arial"/>
-        </w:rPr>
-        <w:t>bhancas@venasolutions.com</w:t>
-      </w:r>
-      <w:r>
-        <w:rPr>
-          <w:rStyle w:val="Hyperlink"/>
-          <w:rFonts w:ascii="Arial" w:hAnsi="Arial" w:cs="Arial"/>
-        </w:rPr>
-        <w:fldChar w:fldCharType="end"/>
-      </w:r>
+        <w:t xml:space="preserve">Bogdan </w:t>
+      </w:r>
+      <w:proofErr w:type="spellStart"/>
+      <w:r>
+        <w:rPr>
+          <w:rFonts w:ascii="Arial" w:hAnsi="Arial" w:cs="Arial"/>
+        </w:rPr>
+        <w:t>Hancas</w:t>
+      </w:r>
+      <w:proofErr w:type="spellEnd"/>
+      <w:r>
+        <w:rPr>
+          <w:rFonts w:ascii="Arial" w:hAnsi="Arial" w:cs="Arial"/>
+        </w:rPr>
+        <w:t xml:space="preserve">: </w:t>
+      </w:r>
+      <w:hyperlink r:id="rId48" w:tgtFrame="_blank" w:history="1">
+        <w:r>
+          <w:rPr>
+            <w:rStyle w:val="Hyperlink"/>
+            <w:rFonts w:ascii="Arial" w:hAnsi="Arial" w:cs="Arial"/>
+          </w:rPr>
+          <w:t>bhancas@venasolutions.com</w:t>
+        </w:r>
+      </w:hyperlink>
     </w:p>
     <w:p>
       <w:pPr>
@@ -9713,7 +10088,7 @@
 </file>
 
 <file path=word/endnotes.xml><?xml version="1.0" encoding="utf-8"?>
-<w:endnotes xmlns:wpc="http://schemas.microsoft.com/office/word/2010/wordprocessingCanvas" xmlns:mo="http://schemas.microsoft.com/office/mac/office/2008/main" xmlns:mc="http://schemas.openxmlformats.org/markup-compatibility/2006" xmlns:mv="urn:schemas-microsoft-com:mac:vml" xmlns:o="urn:schemas-microsoft-com:office:office" xmlns:r="http://schemas.openxmlformats.org/officeDocument/2006/relationships" xmlns:m="http://schemas.openxmlformats.org/officeDocument/2006/math" xmlns:v="urn:schemas-microsoft-com:vml" xmlns:wp14="http://schemas.microsoft.com/office/word/2010/wordprocessingDrawing" xmlns:wp="http://schemas.openxmlformats.org/drawingml/2006/wordprocessingDrawing" xmlns:w10="urn:schemas-microsoft-com:office:word" xmlns:w="http://schemas.openxmlformats.org/wordprocessingml/2006/main" xmlns:w14="http://schemas.microsoft.com/office/word/2010/wordml" xmlns:wpg="http://schemas.microsoft.com/office/word/2010/wordprocessingGroup" xmlns:wpi="http://schemas.microsoft.com/office/word/2010/wordprocessingInk" xmlns:wne="http://schemas.microsoft.com/office/word/2006/wordml" xmlns:wps="http://schemas.microsoft.com/office/word/2010/wordprocessingShape" mc:Ignorable="w14 wp14">
+<w:endnotes xmlns:wpc="http://schemas.microsoft.com/office/word/2010/wordprocessingCanvas" xmlns:mo="http://schemas.microsoft.com/office/mac/office/2008/main" xmlns:mc="http://schemas.openxmlformats.org/markup-compatibility/2006" xmlns:mv="urn:schemas-microsoft-com:mac:vml" xmlns:o="urn:schemas-microsoft-com:office:office" xmlns:r="http://schemas.openxmlformats.org/officeDocument/2006/relationships" xmlns:m="http://schemas.openxmlformats.org/officeDocument/2006/math" xmlns:v="urn:schemas-microsoft-com:vml" xmlns:wp14="http://schemas.microsoft.com/office/word/2010/wordprocessingDrawing" xmlns:wp="http://schemas.openxmlformats.org/drawingml/2006/wordprocessingDrawing" xmlns:w10="urn:schemas-microsoft-com:office:word" xmlns:w="http://schemas.openxmlformats.org/wordprocessingml/2006/main" xmlns:w14="http://schemas.microsoft.com/office/word/2010/wordml" xmlns:w15="http://schemas.microsoft.com/office/word/2012/wordml" xmlns:wpg="http://schemas.microsoft.com/office/word/2010/wordprocessingGroup" xmlns:wpi="http://schemas.microsoft.com/office/word/2010/wordprocessingInk" xmlns:wne="http://schemas.microsoft.com/office/word/2006/wordml" xmlns:wps="http://schemas.microsoft.com/office/word/2010/wordprocessingShape" mc:Ignorable="w14 w15 wp14">
   <w:endnote w:type="separator" w:id="-1">
     <w:p>
       <w:r>
@@ -9732,7 +10107,7 @@
 </file>
 
 <file path=word/footer1.xml><?xml version="1.0" encoding="utf-8"?>
-<w:ftr xmlns:wpc="http://schemas.microsoft.com/office/word/2010/wordprocessingCanvas" xmlns:mo="http://schemas.microsoft.com/office/mac/office/2008/main" xmlns:mc="http://schemas.openxmlformats.org/markup-compatibility/2006" xmlns:mv="urn:schemas-microsoft-com:mac:vml" xmlns:o="urn:schemas-microsoft-com:office:office" xmlns:r="http://schemas.openxmlformats.org/officeDocument/2006/relationships" xmlns:m="http://schemas.openxmlformats.org/officeDocument/2006/math" xmlns:v="urn:schemas-microsoft-com:vml" xmlns:wp14="http://schemas.microsoft.com/office/word/2010/wordprocessingDrawing" xmlns:wp="http://schemas.openxmlformats.org/drawingml/2006/wordprocessingDrawing" xmlns:w10="urn:schemas-microsoft-com:office:word" xmlns:w="http://schemas.openxmlformats.org/wordprocessingml/2006/main" xmlns:w14="http://schemas.microsoft.com/office/word/2010/wordml" xmlns:wpg="http://schemas.microsoft.com/office/word/2010/wordprocessingGroup" xmlns:wpi="http://schemas.microsoft.com/office/word/2010/wordprocessingInk" xmlns:wne="http://schemas.microsoft.com/office/word/2006/wordml" xmlns:wps="http://schemas.microsoft.com/office/word/2010/wordprocessingShape" mc:Ignorable="w14 wp14">
+<w:ftr xmlns:wpc="http://schemas.microsoft.com/office/word/2010/wordprocessingCanvas" xmlns:mo="http://schemas.microsoft.com/office/mac/office/2008/main" xmlns:mc="http://schemas.openxmlformats.org/markup-compatibility/2006" xmlns:mv="urn:schemas-microsoft-com:mac:vml" xmlns:o="urn:schemas-microsoft-com:office:office" xmlns:r="http://schemas.openxmlformats.org/officeDocument/2006/relationships" xmlns:m="http://schemas.openxmlformats.org/officeDocument/2006/math" xmlns:v="urn:schemas-microsoft-com:vml" xmlns:wp14="http://schemas.microsoft.com/office/word/2010/wordprocessingDrawing" xmlns:wp="http://schemas.openxmlformats.org/drawingml/2006/wordprocessingDrawing" xmlns:w10="urn:schemas-microsoft-com:office:word" xmlns:w="http://schemas.openxmlformats.org/wordprocessingml/2006/main" xmlns:w14="http://schemas.microsoft.com/office/word/2010/wordml" xmlns:w15="http://schemas.microsoft.com/office/word/2012/wordml" xmlns:wpg="http://schemas.microsoft.com/office/word/2010/wordprocessingGroup" xmlns:wpi="http://schemas.microsoft.com/office/word/2010/wordprocessingInk" xmlns:wne="http://schemas.microsoft.com/office/word/2006/wordml" xmlns:wps="http://schemas.microsoft.com/office/word/2010/wordprocessingShape" mc:Ignorable="w14 w15 wp14">
   <w:p>
     <w:pPr>
       <w:pStyle w:val="Footer"/>
@@ -9778,7 +10153,7 @@
         <w:sz w:val="20"/>
         <w:szCs w:val="20"/>
       </w:rPr>
-      <w:t>7</w:t>
+      <w:t>19</w:t>
     </w:r>
     <w:r>
       <w:rPr>
@@ -9849,7 +10224,7 @@
 </file>
 
 <file path=word/footnotes.xml><?xml version="1.0" encoding="utf-8"?>
-<w:footnotes xmlns:wpc="http://schemas.microsoft.com/office/word/2010/wordprocessingCanvas" xmlns:mo="http://schemas.microsoft.com/office/mac/office/2008/main" xmlns:mc="http://schemas.openxmlformats.org/markup-compatibility/2006" xmlns:mv="urn:schemas-microsoft-com:mac:vml" xmlns:o="urn:schemas-microsoft-com:office:office" xmlns:r="http://schemas.openxmlformats.org/officeDocument/2006/relationships" xmlns:m="http://schemas.openxmlformats.org/officeDocument/2006/math" xmlns:v="urn:schemas-microsoft-com:vml" xmlns:wp14="http://schemas.microsoft.com/office/word/2010/wordprocessingDrawing" xmlns:wp="http://schemas.openxmlformats.org/drawingml/2006/wordprocessingDrawing" xmlns:w10="urn:schemas-microsoft-com:office:word" xmlns:w="http://schemas.openxmlformats.org/wordprocessingml/2006/main" xmlns:w14="http://schemas.microsoft.com/office/word/2010/wordml" xmlns:wpg="http://schemas.microsoft.com/office/word/2010/wordprocessingGroup" xmlns:wpi="http://schemas.microsoft.com/office/word/2010/wordprocessingInk" xmlns:wne="http://schemas.microsoft.com/office/word/2006/wordml" xmlns:wps="http://schemas.microsoft.com/office/word/2010/wordprocessingShape" mc:Ignorable="w14 wp14">
+<w:footnotes xmlns:wpc="http://schemas.microsoft.com/office/word/2010/wordprocessingCanvas" xmlns:mo="http://schemas.microsoft.com/office/mac/office/2008/main" xmlns:mc="http://schemas.openxmlformats.org/markup-compatibility/2006" xmlns:mv="urn:schemas-microsoft-com:mac:vml" xmlns:o="urn:schemas-microsoft-com:office:office" xmlns:r="http://schemas.openxmlformats.org/officeDocument/2006/relationships" xmlns:m="http://schemas.openxmlformats.org/officeDocument/2006/math" xmlns:v="urn:schemas-microsoft-com:vml" xmlns:wp14="http://schemas.microsoft.com/office/word/2010/wordprocessingDrawing" xmlns:wp="http://schemas.openxmlformats.org/drawingml/2006/wordprocessingDrawing" xmlns:w10="urn:schemas-microsoft-com:office:word" xmlns:w="http://schemas.openxmlformats.org/wordprocessingml/2006/main" xmlns:w14="http://schemas.microsoft.com/office/word/2010/wordml" xmlns:w15="http://schemas.microsoft.com/office/word/2012/wordml" xmlns:wpg="http://schemas.microsoft.com/office/word/2010/wordprocessingGroup" xmlns:wpi="http://schemas.microsoft.com/office/word/2010/wordprocessingInk" xmlns:wne="http://schemas.microsoft.com/office/word/2006/wordml" xmlns:wps="http://schemas.microsoft.com/office/word/2010/wordprocessingShape" mc:Ignorable="w14 w15 wp14">
   <w:footnote w:type="separator" w:id="-1">
     <w:p>
       <w:r>
@@ -9868,7 +10243,7 @@
 </file>
 
 <file path=word/header1.xml><?xml version="1.0" encoding="utf-8"?>
-<w:hdr xmlns:wpc="http://schemas.microsoft.com/office/word/2010/wordprocessingCanvas" xmlns:mo="http://schemas.microsoft.com/office/mac/office/2008/main" xmlns:mc="http://schemas.openxmlformats.org/markup-compatibility/2006" xmlns:mv="urn:schemas-microsoft-com:mac:vml" xmlns:o="urn:schemas-microsoft-com:office:office" xmlns:r="http://schemas.openxmlformats.org/officeDocument/2006/relationships" xmlns:m="http://schemas.openxmlformats.org/officeDocument/2006/math" xmlns:v="urn:schemas-microsoft-com:vml" xmlns:wp14="http://schemas.microsoft.com/office/word/2010/wordprocessingDrawing" xmlns:wp="http://schemas.openxmlformats.org/drawingml/2006/wordprocessingDrawing" xmlns:w10="urn:schemas-microsoft-com:office:word" xmlns:w="http://schemas.openxmlformats.org/wordprocessingml/2006/main" xmlns:w14="http://schemas.microsoft.com/office/word/2010/wordml" xmlns:wpg="http://schemas.microsoft.com/office/word/2010/wordprocessingGroup" xmlns:wpi="http://schemas.microsoft.com/office/word/2010/wordprocessingInk" xmlns:wne="http://schemas.microsoft.com/office/word/2006/wordml" xmlns:wps="http://schemas.microsoft.com/office/word/2010/wordprocessingShape" mc:Ignorable="w14 wp14">
+<w:hdr xmlns:wpc="http://schemas.microsoft.com/office/word/2010/wordprocessingCanvas" xmlns:mo="http://schemas.microsoft.com/office/mac/office/2008/main" xmlns:mc="http://schemas.openxmlformats.org/markup-compatibility/2006" xmlns:mv="urn:schemas-microsoft-com:mac:vml" xmlns:o="urn:schemas-microsoft-com:office:office" xmlns:r="http://schemas.openxmlformats.org/officeDocument/2006/relationships" xmlns:m="http://schemas.openxmlformats.org/officeDocument/2006/math" xmlns:v="urn:schemas-microsoft-com:vml" xmlns:wp14="http://schemas.microsoft.com/office/word/2010/wordprocessingDrawing" xmlns:wp="http://schemas.openxmlformats.org/drawingml/2006/wordprocessingDrawing" xmlns:w10="urn:schemas-microsoft-com:office:word" xmlns:w="http://schemas.openxmlformats.org/wordprocessingml/2006/main" xmlns:w14="http://schemas.microsoft.com/office/word/2010/wordml" xmlns:w15="http://schemas.microsoft.com/office/word/2012/wordml" xmlns:wpg="http://schemas.microsoft.com/office/word/2010/wordprocessingGroup" xmlns:wpi="http://schemas.microsoft.com/office/word/2010/wordprocessingInk" xmlns:wne="http://schemas.microsoft.com/office/word/2006/wordml" xmlns:wps="http://schemas.microsoft.com/office/word/2010/wordprocessingShape" mc:Ignorable="w14 w15 wp14">
   <w:p>
     <w:pPr>
       <w:pStyle w:val="Header"/>
@@ -9961,7 +10336,7 @@
                         </a:ln>
                         <a:extLst>
                           <a:ext uri="{53640926-AAD7-44d8-BBD7-CCE9431645EC}">
-                            <a14:shadowObscured xmlns:a14="http://schemas.microsoft.com/office/drawing/2010/main"/>
+                            <a14:shadowObscured xmlns="" xmlns:o="urn:schemas-microsoft-com:office:office" xmlns:v="urn:schemas-microsoft-com:vml" xmlns:w10="urn:schemas-microsoft-com:office:word" xmlns:w="http://schemas.openxmlformats.org/wordprocessingml/2006/main" xmlns:a14="http://schemas.microsoft.com/office/drawing/2010/main"/>
                           </a:ext>
                         </a:extLst>
                       </pic:spPr>
@@ -10175,7 +10550,7 @@
 </file>
 
 <file path=word/numbering.xml><?xml version="1.0" encoding="utf-8"?>
-<w:numbering xmlns:wpc="http://schemas.microsoft.com/office/word/2010/wordprocessingCanvas" xmlns:mo="http://schemas.microsoft.com/office/mac/office/2008/main" xmlns:mc="http://schemas.openxmlformats.org/markup-compatibility/2006" xmlns:mv="urn:schemas-microsoft-com:mac:vml" xmlns:o="urn:schemas-microsoft-com:office:office" xmlns:r="http://schemas.openxmlformats.org/officeDocument/2006/relationships" xmlns:m="http://schemas.openxmlformats.org/officeDocument/2006/math" xmlns:v="urn:schemas-microsoft-com:vml" xmlns:wp14="http://schemas.microsoft.com/office/word/2010/wordprocessingDrawing" xmlns:wp="http://schemas.openxmlformats.org/drawingml/2006/wordprocessingDrawing" xmlns:w10="urn:schemas-microsoft-com:office:word" xmlns:w="http://schemas.openxmlformats.org/wordprocessingml/2006/main" xmlns:w14="http://schemas.microsoft.com/office/word/2010/wordml" xmlns:wpg="http://schemas.microsoft.com/office/word/2010/wordprocessingGroup" xmlns:wpi="http://schemas.microsoft.com/office/word/2010/wordprocessingInk" xmlns:wne="http://schemas.microsoft.com/office/word/2006/wordml" xmlns:wps="http://schemas.microsoft.com/office/word/2010/wordprocessingShape" mc:Ignorable="w14 wp14">
+<w:numbering xmlns:wpc="http://schemas.microsoft.com/office/word/2010/wordprocessingCanvas" xmlns:mo="http://schemas.microsoft.com/office/mac/office/2008/main" xmlns:mc="http://schemas.openxmlformats.org/markup-compatibility/2006" xmlns:mv="urn:schemas-microsoft-com:mac:vml" xmlns:o="urn:schemas-microsoft-com:office:office" xmlns:r="http://schemas.openxmlformats.org/officeDocument/2006/relationships" xmlns:m="http://schemas.openxmlformats.org/officeDocument/2006/math" xmlns:v="urn:schemas-microsoft-com:vml" xmlns:wp14="http://schemas.microsoft.com/office/word/2010/wordprocessingDrawing" xmlns:wp="http://schemas.openxmlformats.org/drawingml/2006/wordprocessingDrawing" xmlns:w10="urn:schemas-microsoft-com:office:word" xmlns:w="http://schemas.openxmlformats.org/wordprocessingml/2006/main" xmlns:w14="http://schemas.microsoft.com/office/word/2010/wordml" xmlns:w15="http://schemas.microsoft.com/office/word/2012/wordml" xmlns:wpg="http://schemas.microsoft.com/office/word/2010/wordprocessingGroup" xmlns:wpi="http://schemas.microsoft.com/office/word/2010/wordprocessingInk" xmlns:wne="http://schemas.microsoft.com/office/word/2006/wordml" xmlns:wps="http://schemas.microsoft.com/office/word/2010/wordprocessingShape" mc:Ignorable="w14 w15 wp14">
   <w:abstractNum w:abstractNumId="0">
     <w:nsid w:val="08000D1B"/>
     <w:multiLevelType w:val="multilevel"/>
@@ -11972,7 +12347,7 @@
 </file>
 
 <file path=word/styles.xml><?xml version="1.0" encoding="utf-8"?>
-<w:styles xmlns:mc="http://schemas.openxmlformats.org/markup-compatibility/2006" xmlns:r="http://schemas.openxmlformats.org/officeDocument/2006/relationships" xmlns:w="http://schemas.openxmlformats.org/wordprocessingml/2006/main" xmlns:w14="http://schemas.microsoft.com/office/word/2010/wordml" mc:Ignorable="w14">
+<w:styles xmlns:mc="http://schemas.openxmlformats.org/markup-compatibility/2006" xmlns:r="http://schemas.openxmlformats.org/officeDocument/2006/relationships" xmlns:w="http://schemas.openxmlformats.org/wordprocessingml/2006/main" xmlns:w14="http://schemas.microsoft.com/office/word/2010/wordml" xmlns:w15="http://schemas.microsoft.com/office/word/2012/wordml" mc:Ignorable="w14 w15">
   <w:docDefaults>
     <w:rPrDefault>
       <w:rPr>
@@ -11982,784 +12357,387 @@
     </w:rPrDefault>
     <w:pPrDefault/>
   </w:docDefaults>
-  <w:latentStyles w:defLockedState="0" w:defUIPriority="99" w:defSemiHidden="1" w:defUnhideWhenUsed="1" w:defQFormat="0" w:count="276">
-    <w:lsdException w:name="Normal" w:semiHidden="0" w:uiPriority="0" w:unhideWhenUsed="0" w:qFormat="1"/>
-    <w:lsdException w:name="heading 1" w:semiHidden="0" w:uiPriority="0" w:unhideWhenUsed="0" w:qFormat="1"/>
-    <w:lsdException w:name="heading 2" w:semiHidden="0" w:uiPriority="9" w:unhideWhenUsed="0" w:qFormat="1"/>
-    <w:lsdException w:name="heading 3" w:semiHidden="0" w:uiPriority="0" w:unhideWhenUsed="0" w:qFormat="1"/>
-    <w:lsdException w:name="heading 4" w:uiPriority="9" w:qFormat="1"/>
-    <w:lsdException w:name="heading 5" w:uiPriority="9" w:qFormat="1"/>
-    <w:lsdException w:name="heading 6" w:uiPriority="9" w:qFormat="1"/>
-    <w:lsdException w:name="heading 7" w:uiPriority="9" w:qFormat="1"/>
-    <w:lsdException w:name="heading 8" w:uiPriority="9" w:qFormat="1"/>
-    <w:lsdException w:name="heading 9" w:uiPriority="9" w:qFormat="1"/>
-    <w:lsdException w:name="toc 1" w:uiPriority="39" w:qFormat="1"/>
-    <w:lsdException w:name="toc 2" w:uiPriority="39" w:qFormat="1"/>
-    <w:lsdException w:name="toc 3" w:uiPriority="39" w:qFormat="1"/>
-    <w:lsdException w:name="toc 4" w:uiPriority="39"/>
-    <w:lsdException w:name="toc 5" w:uiPriority="39"/>
-    <w:lsdException w:name="toc 6" w:uiPriority="39"/>
-    <w:lsdException w:name="toc 7" w:uiPriority="39"/>
-    <w:lsdException w:name="toc 8" w:uiPriority="39"/>
-    <w:lsdException w:name="toc 9" w:uiPriority="39"/>
-    <w:lsdException w:name="caption" w:uiPriority="35" w:qFormat="1"/>
-    <w:lsdException w:name="Title" w:semiHidden="0" w:uiPriority="10" w:unhideWhenUsed="0" w:qFormat="1"/>
-    <w:lsdException w:name="Default Paragraph Font" w:uiPriority="1"/>
-    <w:lsdException w:name="Subtitle" w:semiHidden="0" w:uiPriority="11" w:unhideWhenUsed="0" w:qFormat="1"/>
-    <w:lsdException w:name="Strong" w:semiHidden="0" w:uiPriority="22" w:unhideWhenUsed="0" w:qFormat="1"/>
-    <w:lsdException w:name="Emphasis" w:semiHidden="0" w:uiPriority="20" w:unhideWhenUsed="0" w:qFormat="1"/>
-    <w:lsdException w:name="Table Grid" w:semiHidden="0" w:uiPriority="59" w:unhideWhenUsed="0"/>
-    <w:lsdException w:name="Placeholder Text" w:unhideWhenUsed="0"/>
-    <w:lsdException w:name="No Spacing" w:semiHidden="0" w:uiPriority="1" w:unhideWhenUsed="0" w:qFormat="1"/>
-    <w:lsdException w:name="Light Shading" w:semiHidden="0" w:uiPriority="60" w:unhideWhenUsed="0"/>
-    <w:lsdException w:name="Light List" w:semiHidden="0" w:uiPriority="61" w:unhideWhenUsed="0"/>
-    <w:lsdException w:name="Light Grid" w:semiHidden="0" w:uiPriority="62" w:unhideWhenUsed="0"/>
-    <w:lsdException w:name="Medium Shading 1" w:semiHidden="0" w:uiPriority="63" w:unhideWhenUsed="0"/>
-    <w:lsdException w:name="Medium Shading 2" w:semiHidden="0" w:uiPriority="64" w:unhideWhenUsed="0"/>
-    <w:lsdException w:name="Medium List 1" w:semiHidden="0" w:uiPriority="65" w:unhideWhenUsed="0"/>
-    <w:lsdException w:name="Medium List 2" w:semiHidden="0" w:uiPriority="66" w:unhideWhenUsed="0"/>
-    <w:lsdException w:name="Medium Grid 1" w:semiHidden="0" w:uiPriority="67" w:unhideWhenUsed="0"/>
-    <w:lsdException w:name="Medium Grid 2" w:semiHidden="0" w:uiPriority="68" w:unhideWhenUsed="0"/>
-    <w:lsdException w:name="Medium Grid 3" w:semiHidden="0" w:uiPriority="69" w:unhideWhenUsed="0"/>
-    <w:lsdException w:name="Dark List" w:semiHidden="0" w:uiPriority="70" w:unhideWhenUsed="0"/>
-    <w:lsdException w:name="Colorful Shading" w:semiHidden="0" w:uiPriority="71" w:unhideWhenUsed="0"/>
-    <w:lsdException w:name="Colorful List" w:semiHidden="0" w:uiPriority="72" w:unhideWhenUsed="0"/>
-    <w:lsdException w:name="Colorful Grid" w:semiHidden="0" w:uiPriority="73" w:unhideWhenUsed="0"/>
-    <w:lsdException w:name="Light Shading Accent 1" w:semiHidden="0" w:uiPriority="60" w:unhideWhenUsed="0"/>
-    <w:lsdException w:name="Light List Accent 1" w:semiHidden="0" w:uiPriority="61" w:unhideWhenUsed="0"/>
-    <w:lsdException w:name="Light Grid Accent 1" w:semiHidden="0" w:uiPriority="62" w:unhideWhenUsed="0"/>
-    <w:lsdException w:name="Medium Shading 1 Accent 1" w:semiHidden="0" w:uiPriority="63" w:unhideWhenUsed="0"/>
-    <w:lsdException w:name="Medium Shading 2 Accent 1" w:semiHidden="0" w:uiPriority="64" w:unhideWhenUsed="0"/>
-    <w:lsdException w:name="Medium List 1 Accent 1" w:semiHidden="0" w:uiPriority="65" w:unhideWhenUsed="0"/>
-    <w:lsdException w:name="Revision" w:unhideWhenUsed="0"/>
-    <w:lsdException w:name="List Paragraph" w:semiHidden="0" w:uiPriority="34" w:unhideWhenUsed="0" w:qFormat="1"/>
-    <w:lsdException w:name="Quote" w:semiHidden="0" w:uiPriority="29" w:unhideWhenUsed="0" w:qFormat="1"/>
-    <w:lsdException w:name="Intense Quote" w:semiHidden="0" w:uiPriority="30" w:unhideWhenUsed="0" w:qFormat="1"/>
-    <w:lsdException w:name="Medium List 2 Accent 1" w:semiHidden="0" w:uiPriority="66" w:unhideWhenUsed="0"/>
-    <w:lsdException w:name="Medium Grid 1 Accent 1" w:semiHidden="0" w:uiPriority="67" w:unhideWhenUsed="0"/>
-    <w:lsdException w:name="Medium Grid 2 Accent 1" w:semiHidden="0" w:uiPriority="68" w:unhideWhenUsed="0"/>
-    <w:lsdException w:name="Medium Grid 3 Accent 1" w:semiHidden="0" w:uiPriority="69" w:unhideWhenUsed="0"/>
-    <w:lsdException w:name="Dark List Accent 1" w:semiHidden="0" w:uiPriority="70" w:unhideWhenUsed="0"/>
-    <w:lsdException w:name="Colorful Shading Accent 1" w:semiHidden="0" w:uiPriority="71" w:unhideWhenUsed="0"/>
-    <w:lsdException w:name="Colorful List Accent 1" w:semiHidden="0" w:uiPriority="72" w:unhideWhenUsed="0"/>
-    <w:lsdException w:name="Colorful Grid Accent 1" w:semiHidden="0" w:uiPriority="73" w:unhideWhenUsed="0"/>
-    <w:lsdException w:name="Light Shading Accent 2" w:semiHidden="0" w:uiPriority="60" w:unhideWhenUsed="0"/>
-    <w:lsdException w:name="Light List Accent 2" w:semiHidden="0" w:uiPriority="61" w:unhideWhenUsed="0"/>
-    <w:lsdException w:name="Light Grid Accent 2" w:semiHidden="0" w:uiPriority="62" w:unhideWhenUsed="0"/>
-    <w:lsdException w:name="Medium Shading 1 Accent 2" w:semiHidden="0" w:uiPriority="63" w:unhideWhenUsed="0"/>
-    <w:lsdException w:name="Medium Shading 2 Accent 2" w:semiHidden="0" w:uiPriority="64" w:unhideWhenUsed="0"/>
-    <w:lsdException w:name="Medium List 1 Accent 2" w:semiHidden="0" w:uiPriority="65" w:unhideWhenUsed="0"/>
-    <w:lsdException w:name="Medium List 2 Accent 2" w:semiHidden="0" w:uiPriority="66" w:unhideWhenUsed="0"/>
-    <w:lsdException w:name="Medium Grid 1 Accent 2" w:semiHidden="0" w:uiPriority="67" w:unhideWhenUsed="0"/>
-    <w:lsdException w:name="Medium Grid 2 Accent 2" w:semiHidden="0" w:uiPriority="68" w:unhideWhenUsed="0"/>
-    <w:lsdException w:name="Medium Grid 3 Accent 2" w:semiHidden="0" w:uiPriority="69" w:unhideWhenUsed="0"/>
-    <w:lsdException w:name="Dark List Accent 2" w:semiHidden="0" w:uiPriority="70" w:unhideWhenUsed="0"/>
-    <w:lsdException w:name="Colorful Shading Accent 2" w:semiHidden="0" w:uiPriority="71" w:unhideWhenUsed="0"/>
-    <w:lsdException w:name="Colorful List Accent 2" w:semiHidden="0" w:uiPriority="72" w:unhideWhenUsed="0"/>
-    <w:lsdException w:name="Colorful Grid Accent 2" w:semiHidden="0" w:uiPriority="73" w:unhideWhenUsed="0"/>
-    <w:lsdException w:name="Light Shading Accent 3" w:semiHidden="0" w:uiPriority="60" w:unhideWhenUsed="0"/>
-    <w:lsdException w:name="Light List Accent 3" w:semiHidden="0" w:uiPriority="61" w:unhideWhenUsed="0"/>
-    <w:lsdException w:name="Light Grid Accent 3" w:semiHidden="0" w:uiPriority="62" w:unhideWhenUsed="0"/>
-    <w:lsdException w:name="Medium Shading 1 Accent 3" w:semiHidden="0" w:uiPriority="63" w:unhideWhenUsed="0"/>
-    <w:lsdException w:name="Medium Shading 2 Accent 3" w:semiHidden="0" w:uiPriority="64" w:unhideWhenUsed="0"/>
-    <w:lsdException w:name="Medium List 1 Accent 3" w:semiHidden="0" w:uiPriority="65" w:unhideWhenUsed="0"/>
-    <w:lsdException w:name="Medium List 2 Accent 3" w:semiHidden="0" w:uiPriority="66" w:unhideWhenUsed="0"/>
-    <w:lsdException w:name="Medium Grid 1 Accent 3" w:semiHidden="0" w:uiPriority="67" w:unhideWhenUsed="0"/>
-    <w:lsdException w:name="Medium Grid 2 Accent 3" w:semiHidden="0" w:uiPriority="68" w:unhideWhenUsed="0"/>
-    <w:lsdException w:name="Medium Grid 3 Accent 3" w:semiHidden="0" w:uiPriority="69" w:unhideWhenUsed="0"/>
-    <w:lsdException w:name="Dark List Accent 3" w:semiHidden="0" w:uiPriority="70" w:unhideWhenUsed="0"/>
-    <w:lsdException w:name="Colorful Shading Accent 3" w:semiHidden="0" w:uiPriority="71" w:unhideWhenUsed="0"/>
-    <w:lsdException w:name="Colorful List Accent 3" w:semiHidden="0" w:uiPriority="72" w:unhideWhenUsed="0"/>
-    <w:lsdException w:name="Colorful Grid Accent 3" w:semiHidden="0" w:uiPriority="73" w:unhideWhenUsed="0"/>
-    <w:lsdException w:name="Light Shading Accent 4" w:semiHidden="0" w:uiPriority="60" w:unhideWhenUsed="0"/>
-    <w:lsdException w:name="Light List Accent 4" w:semiHidden="0" w:uiPriority="61" w:unhideWhenUsed="0"/>
-    <w:lsdException w:name="Light Grid Accent 4" w:semiHidden="0" w:uiPriority="62" w:unhideWhenUsed="0"/>
-    <w:lsdException w:name="Medium Shading 1 Accent 4" w:semiHidden="0" w:uiPriority="63" w:unhideWhenUsed="0"/>
-    <w:lsdException w:name="Medium Shading 2 Accent 4" w:semiHidden="0" w:uiPriority="64" w:unhideWhenUsed="0"/>
-    <w:lsdException w:name="Medium List 1 Accent 4" w:semiHidden="0" w:uiPriority="65" w:unhideWhenUsed="0"/>
-    <w:lsdException w:name="Medium List 2 Accent 4" w:semiHidden="0" w:uiPriority="66" w:unhideWhenUsed="0"/>
-    <w:lsdException w:name="Medium Grid 1 Accent 4" w:semiHidden="0" w:uiPriority="67" w:unhideWhenUsed="0"/>
-    <w:lsdException w:name="Medium Grid 2 Accent 4" w:semiHidden="0" w:uiPriority="68" w:unhideWhenUsed="0"/>
-    <w:lsdException w:name="Medium Grid 3 Accent 4" w:semiHidden="0" w:uiPriority="69" w:unhideWhenUsed="0"/>
-    <w:lsdException w:name="Dark List Accent 4" w:semiHidden="0" w:uiPriority="70" w:unhideWhenUsed="0"/>
-    <w:lsdException w:name="Colorful Shading Accent 4" w:semiHidden="0" w:uiPriority="71" w:unhideWhenUsed="0"/>
-    <w:lsdException w:name="Colorful List Accent 4" w:semiHidden="0" w:uiPriority="72" w:unhideWhenUsed="0"/>
-    <w:lsdException w:name="Colorful Grid Accent 4" w:semiHidden="0" w:uiPriority="73" w:unhideWhenUsed="0"/>
-    <w:lsdException w:name="Light Shading Accent 5" w:semiHidden="0" w:uiPriority="60" w:unhideWhenUsed="0"/>
-    <w:lsdException w:name="Light List Accent 5" w:semiHidden="0" w:uiPriority="61" w:unhideWhenUsed="0"/>
-    <w:lsdException w:name="Light Grid Accent 5" w:semiHidden="0" w:uiPriority="62" w:unhideWhenUsed="0"/>
-    <w:lsdException w:name="Medium Shading 1 Accent 5" w:semiHidden="0" w:uiPriority="63" w:unhideWhenUsed="0"/>
-    <w:lsdException w:name="Medium Shading 2 Accent 5" w:semiHidden="0" w:uiPriority="64" w:unhideWhenUsed="0"/>
-    <w:lsdException w:name="Medium List 1 Accent 5" w:semiHidden="0" w:uiPriority="65" w:unhideWhenUsed="0"/>
-    <w:lsdException w:name="Medium List 2 Accent 5" w:semiHidden="0" w:uiPriority="66" w:unhideWhenUsed="0"/>
-    <w:lsdException w:name="Medium Grid 1 Accent 5" w:semiHidden="0" w:uiPriority="67" w:unhideWhenUsed="0"/>
-    <w:lsdException w:name="Medium Grid 2 Accent 5" w:semiHidden="0" w:uiPriority="68" w:unhideWhenUsed="0"/>
-    <w:lsdException w:name="Medium Grid 3 Accent 5" w:semiHidden="0" w:uiPriority="69" w:unhideWhenUsed="0"/>
-    <w:lsdException w:name="Dark List Accent 5" w:semiHidden="0" w:uiPriority="70" w:unhideWhenUsed="0"/>
-    <w:lsdException w:name="Colorful Shading Accent 5" w:semiHidden="0" w:uiPriority="71" w:unhideWhenUsed="0"/>
-    <w:lsdException w:name="Colorful List Accent 5" w:semiHidden="0" w:uiPriority="72" w:unhideWhenUsed="0"/>
-    <w:lsdException w:name="Colorful Grid Accent 5" w:semiHidden="0" w:uiPriority="73" w:unhideWhenUsed="0"/>
-    <w:lsdException w:name="Light Shading Accent 6" w:semiHidden="0" w:uiPriority="60" w:unhideWhenUsed="0"/>
-    <w:lsdException w:name="Light List Accent 6" w:semiHidden="0" w:uiPriority="61" w:unhideWhenUsed="0"/>
-    <w:lsdException w:name="Light Grid Accent 6" w:semiHidden="0" w:uiPriority="62" w:unhideWhenUsed="0"/>
-    <w:lsdException w:name="Medium Shading 1 Accent 6" w:semiHidden="0" w:uiPriority="63" w:unhideWhenUsed="0"/>
-    <w:lsdException w:name="Medium Shading 2 Accent 6" w:semiHidden="0" w:uiPriority="64" w:unhideWhenUsed="0"/>
-    <w:lsdException w:name="Medium List 1 Accent 6" w:semiHidden="0" w:uiPriority="65" w:unhideWhenUsed="0"/>
-    <w:lsdException w:name="Medium List 2 Accent 6" w:semiHidden="0" w:uiPriority="66" w:unhideWhenUsed="0"/>
-    <w:lsdException w:name="Medium Grid 1 Accent 6" w:semiHidden="0" w:uiPriority="67" w:unhideWhenUsed="0"/>
-    <w:lsdException w:name="Medium Grid 2 Accent 6" w:semiHidden="0" w:uiPriority="68" w:unhideWhenUsed="0"/>
-    <w:lsdException w:name="Medium Grid 3 Accent 6" w:semiHidden="0" w:uiPriority="69" w:unhideWhenUsed="0"/>
-    <w:lsdException w:name="Dark List Accent 6" w:semiHidden="0" w:uiPriority="70" w:unhideWhenUsed="0"/>
-    <w:lsdException w:name="Colorful Shading Accent 6" w:semiHidden="0" w:uiPriority="71" w:unhideWhenUsed="0"/>
-    <w:lsdException w:name="Colorful List Accent 6" w:semiHidden="0" w:uiPriority="72" w:unhideWhenUsed="0"/>
-    <w:lsdException w:name="Colorful Grid Accent 6" w:semiHidden="0" w:uiPriority="73" w:unhideWhenUsed="0"/>
-    <w:lsdException w:name="Subtle Emphasis" w:semiHidden="0" w:uiPriority="19" w:unhideWhenUsed="0" w:qFormat="1"/>
-    <w:lsdException w:name="Intense Emphasis" w:semiHidden="0" w:uiPriority="21" w:unhideWhenUsed="0" w:qFormat="1"/>
-    <w:lsdException w:name="Subtle Reference" w:semiHidden="0" w:uiPriority="31" w:unhideWhenUsed="0" w:qFormat="1"/>
-    <w:lsdException w:name="Intense Reference" w:semiHidden="0" w:uiPriority="32" w:unhideWhenUsed="0" w:qFormat="1"/>
-    <w:lsdException w:name="Book Title" w:semiHidden="0" w:uiPriority="33" w:unhideWhenUsed="0" w:qFormat="1"/>
-    <w:lsdException w:name="Bibliography" w:uiPriority="37"/>
-    <w:lsdException w:name="TOC Heading" w:uiPriority="39" w:qFormat="1"/>
-  </w:latentStyles>
-  <w:style w:type="paragraph" w:default="1" w:styleId="Normal">
-    <w:name w:val="Normal"/>
-    <w:qFormat/>
-    <w:rsid w:val="00B2366C"/>
-    <w:rPr>
-      <w:sz w:val="24"/>
-      <w:szCs w:val="24"/>
-      <w:lang w:val="en-US" w:eastAsia="en-US"/>
-    </w:rPr>
-  </w:style>
-  <w:style w:type="paragraph" w:styleId="Heading1">
-    <w:name w:val="heading 1"/>
-    <w:basedOn w:val="Normal"/>
-    <w:next w:val="Normal"/>
-    <w:link w:val="Heading1Char"/>
-    <w:qFormat/>
-    <w:rsid w:val="004175D9"/>
-    <w:pPr>
-      <w:keepNext/>
-      <w:spacing w:before="240" w:after="60"/>
-      <w:outlineLvl w:val="0"/>
-    </w:pPr>
-    <w:rPr>
-      <w:rFonts w:ascii="Arial" w:hAnsi="Arial" w:cs="Arial"/>
-      <w:b/>
-      <w:bCs/>
-      <w:kern w:val="32"/>
-      <w:sz w:val="32"/>
-      <w:szCs w:val="32"/>
-    </w:rPr>
-  </w:style>
-  <w:style w:type="paragraph" w:styleId="Heading2">
-    <w:name w:val="heading 2"/>
-    <w:basedOn w:val="Normal"/>
-    <w:next w:val="Normal"/>
-    <w:qFormat/>
-    <w:rsid w:val="004175D9"/>
-    <w:pPr>
-      <w:keepNext/>
-      <w:spacing w:before="240" w:after="60"/>
-      <w:outlineLvl w:val="1"/>
-    </w:pPr>
-    <w:rPr>
-      <w:rFonts w:ascii="Arial" w:hAnsi="Arial" w:cs="Arial"/>
-      <w:b/>
-      <w:bCs/>
-      <w:i/>
-      <w:iCs/>
-      <w:sz w:val="28"/>
-      <w:szCs w:val="28"/>
-    </w:rPr>
-  </w:style>
-  <w:style w:type="paragraph" w:styleId="Heading3">
-    <w:name w:val="heading 3"/>
-    <w:basedOn w:val="Normal"/>
-    <w:next w:val="Normal"/>
-    <w:qFormat/>
-    <w:rsid w:val="004175D9"/>
-    <w:pPr>
-      <w:keepNext/>
-      <w:spacing w:before="240" w:after="60"/>
-      <w:outlineLvl w:val="2"/>
-    </w:pPr>
-    <w:rPr>
-      <w:rFonts w:ascii="Arial" w:hAnsi="Arial" w:cs="Arial"/>
-      <w:b/>
-      <w:bCs/>
-      <w:sz w:val="26"/>
-      <w:szCs w:val="26"/>
-    </w:rPr>
-  </w:style>
-  <w:style w:type="character" w:default="1" w:styleId="DefaultParagraphFont">
-    <w:name w:val="Default Paragraph Font"/>
-    <w:uiPriority w:val="1"/>
-    <w:semiHidden/>
-    <w:unhideWhenUsed/>
-  </w:style>
-  <w:style w:type="table" w:default="1" w:styleId="TableNormal">
-    <w:name w:val="Normal Table"/>
-    <w:uiPriority w:val="99"/>
-    <w:semiHidden/>
-    <w:unhideWhenUsed/>
-    <w:tblPr>
-      <w:tblInd w:w="0" w:type="dxa"/>
-      <w:tblCellMar>
-        <w:top w:w="0" w:type="dxa"/>
-        <w:left w:w="108" w:type="dxa"/>
-        <w:bottom w:w="0" w:type="dxa"/>
-        <w:right w:w="108" w:type="dxa"/>
-      </w:tblCellMar>
-    </w:tblPr>
-  </w:style>
-  <w:style w:type="numbering" w:default="1" w:styleId="NoList">
-    <w:name w:val="No List"/>
-    <w:uiPriority w:val="99"/>
-    <w:semiHidden/>
-    <w:unhideWhenUsed/>
-  </w:style>
-  <w:style w:type="paragraph" w:styleId="Header">
-    <w:name w:val="header"/>
-    <w:basedOn w:val="Normal"/>
-    <w:rsid w:val="00F506BB"/>
-    <w:pPr>
-      <w:tabs>
-        <w:tab w:val="center" w:pos="4320"/>
-        <w:tab w:val="right" w:pos="8640"/>
-      </w:tabs>
-    </w:pPr>
-  </w:style>
-  <w:style w:type="paragraph" w:styleId="Footer">
-    <w:name w:val="footer"/>
-    <w:basedOn w:val="Normal"/>
-    <w:rsid w:val="00F506BB"/>
-    <w:pPr>
-      <w:tabs>
-        <w:tab w:val="center" w:pos="4320"/>
-        <w:tab w:val="right" w:pos="8640"/>
-      </w:tabs>
-    </w:pPr>
-  </w:style>
-  <w:style w:type="table" w:styleId="TableGrid">
-    <w:name w:val="Table Grid"/>
-    <w:basedOn w:val="TableNormal"/>
-    <w:uiPriority w:val="59"/>
-    <w:rsid w:val="00F506BB"/>
-    <w:tblPr>
-      <w:tblInd w:w="0" w:type="dxa"/>
-      <w:tblBorders>
-        <w:top w:val="single" w:sz="4" w:space="0" w:color="auto"/>
-        <w:left w:val="single" w:sz="4" w:space="0" w:color="auto"/>
-        <w:bottom w:val="single" w:sz="4" w:space="0" w:color="auto"/>
-        <w:right w:val="single" w:sz="4" w:space="0" w:color="auto"/>
-        <w:insideH w:val="single" w:sz="4" w:space="0" w:color="auto"/>
-        <w:insideV w:val="single" w:sz="4" w:space="0" w:color="auto"/>
-      </w:tblBorders>
-      <w:tblCellMar>
-        <w:top w:w="0" w:type="dxa"/>
-        <w:left w:w="108" w:type="dxa"/>
-        <w:bottom w:w="0" w:type="dxa"/>
-        <w:right w:w="108" w:type="dxa"/>
-      </w:tblCellMar>
-    </w:tblPr>
-  </w:style>
-  <w:style w:type="character" w:styleId="PageNumber">
-    <w:name w:val="page number"/>
-    <w:basedOn w:val="DefaultParagraphFont"/>
-    <w:rsid w:val="00F506BB"/>
-  </w:style>
-  <w:style w:type="paragraph" w:styleId="BalloonText">
-    <w:name w:val="Balloon Text"/>
-    <w:basedOn w:val="Normal"/>
-    <w:link w:val="BalloonTextChar"/>
-    <w:uiPriority w:val="99"/>
-    <w:semiHidden/>
-    <w:unhideWhenUsed/>
-    <w:rsid w:val="00924D7D"/>
-    <w:rPr>
-      <w:rFonts w:ascii="Tahoma" w:hAnsi="Tahoma" w:cs="Tahoma"/>
-      <w:sz w:val="16"/>
-      <w:szCs w:val="16"/>
-    </w:rPr>
-  </w:style>
-  <w:style w:type="character" w:customStyle="1" w:styleId="BalloonTextChar">
-    <w:name w:val="Balloon Text Char"/>
-    <w:link w:val="BalloonText"/>
-    <w:uiPriority w:val="99"/>
-    <w:semiHidden/>
-    <w:rsid w:val="00924D7D"/>
-    <w:rPr>
-      <w:rFonts w:ascii="Tahoma" w:hAnsi="Tahoma" w:cs="Tahoma"/>
-      <w:sz w:val="16"/>
-      <w:szCs w:val="16"/>
-    </w:rPr>
-  </w:style>
-  <w:style w:type="character" w:styleId="Hyperlink">
-    <w:name w:val="Hyperlink"/>
-    <w:uiPriority w:val="99"/>
-    <w:rsid w:val="00333532"/>
-    <w:rPr>
-      <w:color w:val="0000FF"/>
-      <w:u w:val="single"/>
-    </w:rPr>
-  </w:style>
-  <w:style w:type="paragraph" w:styleId="TOC1">
-    <w:name w:val="toc 1"/>
-    <w:basedOn w:val="Normal"/>
-    <w:next w:val="Normal"/>
-    <w:autoRedefine/>
-    <w:uiPriority w:val="39"/>
-    <w:qFormat/>
-    <w:rsid w:val="004175D9"/>
-  </w:style>
-  <w:style w:type="character" w:styleId="FollowedHyperlink">
-    <w:name w:val="FollowedHyperlink"/>
-    <w:rsid w:val="00784CB7"/>
-    <w:rPr>
-      <w:color w:val="800080"/>
-      <w:u w:val="single"/>
-    </w:rPr>
-  </w:style>
-  <w:style w:type="paragraph" w:styleId="TOC3">
-    <w:name w:val="toc 3"/>
-    <w:basedOn w:val="Normal"/>
-    <w:next w:val="Normal"/>
-    <w:autoRedefine/>
-    <w:uiPriority w:val="39"/>
-    <w:qFormat/>
-    <w:rsid w:val="0093617F"/>
-    <w:pPr>
-      <w:ind w:left="480"/>
-    </w:pPr>
-  </w:style>
-  <w:style w:type="paragraph" w:styleId="TOC2">
-    <w:name w:val="toc 2"/>
-    <w:basedOn w:val="Normal"/>
-    <w:next w:val="Normal"/>
-    <w:autoRedefine/>
-    <w:uiPriority w:val="39"/>
-    <w:qFormat/>
-    <w:rsid w:val="00F01CE5"/>
-    <w:pPr>
-      <w:ind w:left="240"/>
-    </w:pPr>
-  </w:style>
-  <w:style w:type="paragraph" w:styleId="ListParagraph">
-    <w:name w:val="List Paragraph"/>
-    <w:basedOn w:val="Normal"/>
-    <w:uiPriority w:val="34"/>
-    <w:qFormat/>
-    <w:rsid w:val="009B5259"/>
-    <w:pPr>
-      <w:ind w:left="720"/>
-    </w:pPr>
-  </w:style>
-  <w:style w:type="paragraph" w:styleId="TOCHeading">
-    <w:name w:val="TOC Heading"/>
-    <w:basedOn w:val="Heading1"/>
-    <w:next w:val="Normal"/>
-    <w:uiPriority w:val="39"/>
-    <w:qFormat/>
-    <w:rsid w:val="00870FC0"/>
-    <w:pPr>
-      <w:keepLines/>
-      <w:spacing w:before="480" w:after="0" w:line="276" w:lineRule="auto"/>
-      <w:outlineLvl w:val="9"/>
-    </w:pPr>
-    <w:rPr>
-      <w:rFonts w:ascii="Cambria" w:eastAsia="MS Gothic" w:hAnsi="Cambria" w:cs="Times New Roman"/>
-      <w:color w:val="365F91"/>
-      <w:kern w:val="0"/>
-      <w:sz w:val="28"/>
-      <w:szCs w:val="28"/>
-      <w:lang w:eastAsia="ja-JP"/>
-    </w:rPr>
-  </w:style>
-  <w:style w:type="paragraph" w:customStyle="1" w:styleId="FieldLabel">
-    <w:name w:val="FieldLabel"/>
-    <w:basedOn w:val="Normal"/>
-    <w:rsid w:val="006914E9"/>
-    <w:pPr>
-      <w:widowControl w:val="0"/>
-      <w:spacing w:before="20" w:after="60"/>
-    </w:pPr>
-    <w:rPr>
-      <w:rFonts w:ascii="Arial" w:hAnsi="Arial"/>
-      <w:sz w:val="20"/>
-      <w:szCs w:val="20"/>
-    </w:rPr>
-  </w:style>
-  <w:style w:type="paragraph" w:styleId="BodyText">
-    <w:name w:val="Body Text"/>
-    <w:basedOn w:val="Normal"/>
-    <w:rsid w:val="00B10ADA"/>
-    <w:pPr>
-      <w:spacing w:after="120" w:line="0" w:lineRule="atLeast"/>
-      <w:ind w:left="360"/>
-    </w:pPr>
-    <w:rPr>
-      <w:rFonts w:ascii="Arial" w:hAnsi="Arial"/>
-      <w:spacing w:val="-5"/>
-      <w:sz w:val="20"/>
-      <w:szCs w:val="20"/>
-    </w:rPr>
-  </w:style>
-  <w:style w:type="paragraph" w:customStyle="1" w:styleId="TableText">
-    <w:name w:val="Table Text"/>
-    <w:basedOn w:val="Normal"/>
-    <w:rsid w:val="00B10ADA"/>
-    <w:pPr>
-      <w:ind w:left="14"/>
-    </w:pPr>
-    <w:rPr>
-      <w:rFonts w:ascii="Arial" w:hAnsi="Arial"/>
-      <w:spacing w:val="-5"/>
-      <w:sz w:val="16"/>
-      <w:szCs w:val="20"/>
-    </w:rPr>
-  </w:style>
-  <w:style w:type="table" w:styleId="TableWeb2">
-    <w:name w:val="Table Web 2"/>
-    <w:basedOn w:val="TableNormal"/>
-    <w:rsid w:val="00B10ADA"/>
-    <w:pPr>
-      <w:widowControl w:val="0"/>
-    </w:pPr>
-    <w:tblPr>
-      <w:tblCellSpacing w:w="20" w:type="dxa"/>
-      <w:tblInd w:w="0" w:type="dxa"/>
-      <w:tblBorders>
-        <w:top w:val="inset" w:sz="6" w:space="0" w:color="auto"/>
-        <w:left w:val="inset" w:sz="6" w:space="0" w:color="auto"/>
-        <w:bottom w:val="inset" w:sz="6" w:space="0" w:color="auto"/>
-        <w:right w:val="inset" w:sz="6" w:space="0" w:color="auto"/>
-        <w:insideH w:val="inset" w:sz="6" w:space="0" w:color="auto"/>
-        <w:insideV w:val="inset" w:sz="6" w:space="0" w:color="auto"/>
-      </w:tblBorders>
-      <w:tblCellMar>
-        <w:top w:w="0" w:type="dxa"/>
-        <w:left w:w="108" w:type="dxa"/>
-        <w:bottom w:w="0" w:type="dxa"/>
-        <w:right w:w="108" w:type="dxa"/>
-      </w:tblCellMar>
-    </w:tblPr>
-    <w:trPr>
-      <w:tblCellSpacing w:w="20" w:type="dxa"/>
-    </w:trPr>
-    <w:tcPr>
-      <w:shd w:val="clear" w:color="auto" w:fill="auto"/>
-    </w:tcPr>
-    <w:tblStylePr w:type="firstRow">
-      <w:rPr>
-        <w:color w:val="auto"/>
-      </w:rPr>
-      <w:tblPr/>
-      <w:tcPr>
-        <w:tcBorders>
-          <w:tl2br w:val="none" w:sz="0" w:space="0" w:color="auto"/>
-          <w:tr2bl w:val="none" w:sz="0" w:space="0" w:color="auto"/>
-        </w:tcBorders>
-      </w:tcPr>
-    </w:tblStylePr>
-  </w:style>
-  <w:style w:type="paragraph" w:customStyle="1" w:styleId="msolistparagraph0">
-    <w:name w:val="msolistparagraph"/>
-    <w:basedOn w:val="Normal"/>
-    <w:semiHidden/>
-    <w:rsid w:val="00B10ADA"/>
-    <w:pPr>
-      <w:ind w:left="720"/>
-    </w:pPr>
-    <w:rPr>
-      <w:rFonts w:eastAsia="Calibri"/>
-      <w:lang w:val="en-CA" w:eastAsia="en-CA"/>
-    </w:rPr>
-  </w:style>
-  <w:style w:type="character" w:customStyle="1" w:styleId="apple-converted-space">
-    <w:name w:val="apple-converted-space"/>
-    <w:basedOn w:val="DefaultParagraphFont"/>
-    <w:rsid w:val="00384A2A"/>
-  </w:style>
-  <w:style w:type="character" w:customStyle="1" w:styleId="variablesproductname">
-    <w:name w:val="variablesproductname"/>
-    <w:basedOn w:val="DefaultParagraphFont"/>
-    <w:rsid w:val="00384A2A"/>
-  </w:style>
-  <w:style w:type="paragraph" w:styleId="NormalWeb">
-    <w:name w:val="Normal (Web)"/>
-    <w:basedOn w:val="Normal"/>
-    <w:uiPriority w:val="99"/>
-    <w:unhideWhenUsed/>
-    <w:rsid w:val="00384A2A"/>
-    <w:pPr>
-      <w:spacing w:before="100" w:beforeAutospacing="1" w:after="100" w:afterAutospacing="1"/>
-    </w:pPr>
-    <w:rPr>
-      <w:lang w:val="en-CA" w:eastAsia="en-CA"/>
-    </w:rPr>
-  </w:style>
-  <w:style w:type="character" w:styleId="HTMLCode">
-    <w:name w:val="HTML Code"/>
-    <w:basedOn w:val="DefaultParagraphFont"/>
-    <w:uiPriority w:val="99"/>
-    <w:semiHidden/>
-    <w:unhideWhenUsed/>
-    <w:rsid w:val="00F85D11"/>
-    <w:rPr>
-      <w:rFonts w:ascii="Courier New" w:eastAsia="Times New Roman" w:hAnsi="Courier New" w:cs="Courier New"/>
-      <w:sz w:val="20"/>
-      <w:szCs w:val="20"/>
-    </w:rPr>
-  </w:style>
-  <w:style w:type="character" w:customStyle="1" w:styleId="uicontrol">
-    <w:name w:val="uicontrol"/>
-    <w:basedOn w:val="DefaultParagraphFont"/>
-    <w:rsid w:val="00F85D11"/>
-  </w:style>
-  <w:style w:type="paragraph" w:styleId="z-TopofForm">
-    <w:name w:val="HTML Top of Form"/>
-    <w:basedOn w:val="Normal"/>
-    <w:next w:val="Normal"/>
-    <w:link w:val="z-TopofFormChar"/>
-    <w:hidden/>
-    <w:uiPriority w:val="99"/>
-    <w:semiHidden/>
-    <w:unhideWhenUsed/>
-    <w:rsid w:val="00624007"/>
-    <w:pPr>
-      <w:pBdr>
-        <w:bottom w:val="single" w:sz="6" w:space="1" w:color="auto"/>
-      </w:pBdr>
-      <w:jc w:val="center"/>
-    </w:pPr>
-    <w:rPr>
-      <w:rFonts w:ascii="Arial" w:hAnsi="Arial" w:cs="Arial"/>
-      <w:vanish/>
-      <w:sz w:val="16"/>
-      <w:szCs w:val="16"/>
-    </w:rPr>
-  </w:style>
-  <w:style w:type="character" w:customStyle="1" w:styleId="z-TopofFormChar">
-    <w:name w:val="z-Top of Form Char"/>
-    <w:basedOn w:val="DefaultParagraphFont"/>
-    <w:link w:val="z-TopofForm"/>
-    <w:uiPriority w:val="99"/>
-    <w:semiHidden/>
-    <w:rsid w:val="00624007"/>
-    <w:rPr>
-      <w:rFonts w:ascii="Arial" w:hAnsi="Arial" w:cs="Arial"/>
-      <w:vanish/>
-      <w:sz w:val="16"/>
-      <w:szCs w:val="16"/>
-      <w:lang w:val="en-US" w:eastAsia="en-US"/>
-    </w:rPr>
-  </w:style>
-  <w:style w:type="paragraph" w:styleId="z-BottomofForm">
-    <w:name w:val="HTML Bottom of Form"/>
-    <w:basedOn w:val="Normal"/>
-    <w:next w:val="Normal"/>
-    <w:link w:val="z-BottomofFormChar"/>
-    <w:hidden/>
-    <w:uiPriority w:val="99"/>
-    <w:semiHidden/>
-    <w:unhideWhenUsed/>
-    <w:rsid w:val="00624007"/>
-    <w:pPr>
-      <w:pBdr>
-        <w:top w:val="single" w:sz="6" w:space="1" w:color="auto"/>
-      </w:pBdr>
-      <w:jc w:val="center"/>
-    </w:pPr>
-    <w:rPr>
-      <w:rFonts w:ascii="Arial" w:hAnsi="Arial" w:cs="Arial"/>
-      <w:vanish/>
-      <w:sz w:val="16"/>
-      <w:szCs w:val="16"/>
-    </w:rPr>
-  </w:style>
-  <w:style w:type="character" w:customStyle="1" w:styleId="z-BottomofFormChar">
-    <w:name w:val="z-Bottom of Form Char"/>
-    <w:basedOn w:val="DefaultParagraphFont"/>
-    <w:link w:val="z-BottomofForm"/>
-    <w:uiPriority w:val="99"/>
-    <w:semiHidden/>
-    <w:rsid w:val="00624007"/>
-    <w:rPr>
-      <w:rFonts w:ascii="Arial" w:hAnsi="Arial" w:cs="Arial"/>
-      <w:vanish/>
-      <w:sz w:val="16"/>
-      <w:szCs w:val="16"/>
-      <w:lang w:val="en-US" w:eastAsia="en-US"/>
-    </w:rPr>
-  </w:style>
-  <w:style w:type="character" w:customStyle="1" w:styleId="Heading1Char">
-    <w:name w:val="Heading 1 Char"/>
-    <w:basedOn w:val="DefaultParagraphFont"/>
-    <w:link w:val="Heading1"/>
-    <w:rsid w:val="00E643A5"/>
-    <w:rPr>
-      <w:rFonts w:ascii="Arial" w:hAnsi="Arial" w:cs="Arial"/>
-      <w:b/>
-      <w:bCs/>
-      <w:kern w:val="32"/>
-      <w:sz w:val="32"/>
-      <w:szCs w:val="32"/>
-      <w:lang w:val="en-US" w:eastAsia="en-US"/>
-    </w:rPr>
-  </w:style>
-</w:styles>
-</file>
-
-<file path=word/stylesWithEffects.xml><?xml version="1.0" encoding="utf-8"?>
-<w:styles xmlns:wpc="http://schemas.microsoft.com/office/word/2010/wordprocessingCanvas" xmlns:mo="http://schemas.microsoft.com/office/mac/office/2008/main" xmlns:mc="http://schemas.openxmlformats.org/markup-compatibility/2006" xmlns:mv="urn:schemas-microsoft-com:mac:vml" xmlns:o="urn:schemas-microsoft-com:office:office" xmlns:r="http://schemas.openxmlformats.org/officeDocument/2006/relationships" xmlns:m="http://schemas.openxmlformats.org/officeDocument/2006/math" xmlns:v="urn:schemas-microsoft-com:vml" xmlns:wp14="http://schemas.microsoft.com/office/word/2010/wordprocessingDrawing" xmlns:wp="http://schemas.openxmlformats.org/drawingml/2006/wordprocessingDrawing" xmlns:w10="urn:schemas-microsoft-com:office:word" xmlns:w="http://schemas.openxmlformats.org/wordprocessingml/2006/main" xmlns:w14="http://schemas.microsoft.com/office/word/2010/wordml" xmlns:wpg="http://schemas.microsoft.com/office/word/2010/wordprocessingGroup" xmlns:wpi="http://schemas.microsoft.com/office/word/2010/wordprocessingInk" xmlns:wne="http://schemas.microsoft.com/office/word/2006/wordml" xmlns:wps="http://schemas.microsoft.com/office/word/2010/wordprocessingShape" mc:Ignorable="w14 wp14">
-  <w:docDefaults>
-    <w:rPrDefault>
-      <w:rPr>
-        <w:rFonts w:ascii="Times New Roman" w:eastAsia="Times New Roman" w:hAnsi="Times New Roman" w:cs="Times New Roman"/>
-        <w:lang w:val="en-CA" w:eastAsia="en-CA" w:bidi="ar-SA"/>
-      </w:rPr>
-    </w:rPrDefault>
-    <w:pPrDefault/>
-  </w:docDefaults>
-  <w:latentStyles w:defLockedState="0" w:defUIPriority="99" w:defSemiHidden="1" w:defUnhideWhenUsed="1" w:defQFormat="0" w:count="276">
-    <w:lsdException w:name="Normal" w:semiHidden="0" w:uiPriority="0" w:unhideWhenUsed="0" w:qFormat="1"/>
-    <w:lsdException w:name="heading 1" w:semiHidden="0" w:uiPriority="0" w:unhideWhenUsed="0" w:qFormat="1"/>
-    <w:lsdException w:name="heading 2" w:semiHidden="0" w:uiPriority="9" w:unhideWhenUsed="0" w:qFormat="1"/>
-    <w:lsdException w:name="heading 3" w:semiHidden="0" w:uiPriority="0" w:unhideWhenUsed="0" w:qFormat="1"/>
-    <w:lsdException w:name="heading 4" w:uiPriority="9" w:qFormat="1"/>
-    <w:lsdException w:name="heading 5" w:uiPriority="9" w:qFormat="1"/>
-    <w:lsdException w:name="heading 6" w:uiPriority="9" w:qFormat="1"/>
-    <w:lsdException w:name="heading 7" w:uiPriority="9" w:qFormat="1"/>
-    <w:lsdException w:name="heading 8" w:uiPriority="9" w:qFormat="1"/>
-    <w:lsdException w:name="heading 9" w:uiPriority="9" w:qFormat="1"/>
-    <w:lsdException w:name="toc 1" w:uiPriority="39" w:qFormat="1"/>
-    <w:lsdException w:name="toc 2" w:uiPriority="39" w:qFormat="1"/>
-    <w:lsdException w:name="toc 3" w:uiPriority="39" w:qFormat="1"/>
-    <w:lsdException w:name="toc 4" w:uiPriority="39"/>
-    <w:lsdException w:name="toc 5" w:uiPriority="39"/>
-    <w:lsdException w:name="toc 6" w:uiPriority="39"/>
-    <w:lsdException w:name="toc 7" w:uiPriority="39"/>
-    <w:lsdException w:name="toc 8" w:uiPriority="39"/>
-    <w:lsdException w:name="toc 9" w:uiPriority="39"/>
-    <w:lsdException w:name="caption" w:uiPriority="35" w:qFormat="1"/>
-    <w:lsdException w:name="Title" w:semiHidden="0" w:uiPriority="10" w:unhideWhenUsed="0" w:qFormat="1"/>
-    <w:lsdException w:name="Default Paragraph Font" w:uiPriority="1"/>
-    <w:lsdException w:name="Subtitle" w:semiHidden="0" w:uiPriority="11" w:unhideWhenUsed="0" w:qFormat="1"/>
-    <w:lsdException w:name="Strong" w:semiHidden="0" w:uiPriority="22" w:unhideWhenUsed="0" w:qFormat="1"/>
-    <w:lsdException w:name="Emphasis" w:semiHidden="0" w:uiPriority="20" w:unhideWhenUsed="0" w:qFormat="1"/>
-    <w:lsdException w:name="Table Grid" w:semiHidden="0" w:uiPriority="59" w:unhideWhenUsed="0"/>
-    <w:lsdException w:name="Placeholder Text" w:unhideWhenUsed="0"/>
-    <w:lsdException w:name="No Spacing" w:semiHidden="0" w:uiPriority="1" w:unhideWhenUsed="0" w:qFormat="1"/>
-    <w:lsdException w:name="Light Shading" w:semiHidden="0" w:uiPriority="60" w:unhideWhenUsed="0"/>
-    <w:lsdException w:name="Light List" w:semiHidden="0" w:uiPriority="61" w:unhideWhenUsed="0"/>
-    <w:lsdException w:name="Light Grid" w:semiHidden="0" w:uiPriority="62" w:unhideWhenUsed="0"/>
-    <w:lsdException w:name="Medium Shading 1" w:semiHidden="0" w:uiPriority="63" w:unhideWhenUsed="0"/>
-    <w:lsdException w:name="Medium Shading 2" w:semiHidden="0" w:uiPriority="64" w:unhideWhenUsed="0"/>
-    <w:lsdException w:name="Medium List 1" w:semiHidden="0" w:uiPriority="65" w:unhideWhenUsed="0"/>
-    <w:lsdException w:name="Medium List 2" w:semiHidden="0" w:uiPriority="66" w:unhideWhenUsed="0"/>
-    <w:lsdException w:name="Medium Grid 1" w:semiHidden="0" w:uiPriority="67" w:unhideWhenUsed="0"/>
-    <w:lsdException w:name="Medium Grid 2" w:semiHidden="0" w:uiPriority="68" w:unhideWhenUsed="0"/>
-    <w:lsdException w:name="Medium Grid 3" w:semiHidden="0" w:uiPriority="69" w:unhideWhenUsed="0"/>
-    <w:lsdException w:name="Dark List" w:semiHidden="0" w:uiPriority="70" w:unhideWhenUsed="0"/>
-    <w:lsdException w:name="Colorful Shading" w:semiHidden="0" w:uiPriority="71" w:unhideWhenUsed="0"/>
-    <w:lsdException w:name="Colorful List" w:semiHidden="0" w:uiPriority="72" w:unhideWhenUsed="0"/>
-    <w:lsdException w:name="Colorful Grid" w:semiHidden="0" w:uiPriority="73" w:unhideWhenUsed="0"/>
-    <w:lsdException w:name="Light Shading Accent 1" w:semiHidden="0" w:uiPriority="60" w:unhideWhenUsed="0"/>
-    <w:lsdException w:name="Light List Accent 1" w:semiHidden="0" w:uiPriority="61" w:unhideWhenUsed="0"/>
-    <w:lsdException w:name="Light Grid Accent 1" w:semiHidden="0" w:uiPriority="62" w:unhideWhenUsed="0"/>
-    <w:lsdException w:name="Medium Shading 1 Accent 1" w:semiHidden="0" w:uiPriority="63" w:unhideWhenUsed="0"/>
-    <w:lsdException w:name="Medium Shading 2 Accent 1" w:semiHidden="0" w:uiPriority="64" w:unhideWhenUsed="0"/>
-    <w:lsdException w:name="Medium List 1 Accent 1" w:semiHidden="0" w:uiPriority="65" w:unhideWhenUsed="0"/>
-    <w:lsdException w:name="Revision" w:unhideWhenUsed="0"/>
-    <w:lsdException w:name="List Paragraph" w:semiHidden="0" w:uiPriority="34" w:unhideWhenUsed="0" w:qFormat="1"/>
-    <w:lsdException w:name="Quote" w:semiHidden="0" w:uiPriority="29" w:unhideWhenUsed="0" w:qFormat="1"/>
-    <w:lsdException w:name="Intense Quote" w:semiHidden="0" w:uiPriority="30" w:unhideWhenUsed="0" w:qFormat="1"/>
-    <w:lsdException w:name="Medium List 2 Accent 1" w:semiHidden="0" w:uiPriority="66" w:unhideWhenUsed="0"/>
-    <w:lsdException w:name="Medium Grid 1 Accent 1" w:semiHidden="0" w:uiPriority="67" w:unhideWhenUsed="0"/>
-    <w:lsdException w:name="Medium Grid 2 Accent 1" w:semiHidden="0" w:uiPriority="68" w:unhideWhenUsed="0"/>
-    <w:lsdException w:name="Medium Grid 3 Accent 1" w:semiHidden="0" w:uiPriority="69" w:unhideWhenUsed="0"/>
-    <w:lsdException w:name="Dark List Accent 1" w:semiHidden="0" w:uiPriority="70" w:unhideWhenUsed="0"/>
-    <w:lsdException w:name="Colorful Shading Accent 1" w:semiHidden="0" w:uiPriority="71" w:unhideWhenUsed="0"/>
-    <w:lsdException w:name="Colorful List Accent 1" w:semiHidden="0" w:uiPriority="72" w:unhideWhenUsed="0"/>
-    <w:lsdException w:name="Colorful Grid Accent 1" w:semiHidden="0" w:uiPriority="73" w:unhideWhenUsed="0"/>
-    <w:lsdException w:name="Light Shading Accent 2" w:semiHidden="0" w:uiPriority="60" w:unhideWhenUsed="0"/>
-    <w:lsdException w:name="Light List Accent 2" w:semiHidden="0" w:uiPriority="61" w:unhideWhenUsed="0"/>
-    <w:lsdException w:name="Light Grid Accent 2" w:semiHidden="0" w:uiPriority="62" w:unhideWhenUsed="0"/>
-    <w:lsdException w:name="Medium Shading 1 Accent 2" w:semiHidden="0" w:uiPriority="63" w:unhideWhenUsed="0"/>
-    <w:lsdException w:name="Medium Shading 2 Accent 2" w:semiHidden="0" w:uiPriority="64" w:unhideWhenUsed="0"/>
-    <w:lsdException w:name="Medium List 1 Accent 2" w:semiHidden="0" w:uiPriority="65" w:unhideWhenUsed="0"/>
-    <w:lsdException w:name="Medium List 2 Accent 2" w:semiHidden="0" w:uiPriority="66" w:unhideWhenUsed="0"/>
-    <w:lsdException w:name="Medium Grid 1 Accent 2" w:semiHidden="0" w:uiPriority="67" w:unhideWhenUsed="0"/>
-    <w:lsdException w:name="Medium Grid 2 Accent 2" w:semiHidden="0" w:uiPriority="68" w:unhideWhenUsed="0"/>
-    <w:lsdException w:name="Medium Grid 3 Accent 2" w:semiHidden="0" w:uiPriority="69" w:unhideWhenUsed="0"/>
-    <w:lsdException w:name="Dark List Accent 2" w:semiHidden="0" w:uiPriority="70" w:unhideWhenUsed="0"/>
-    <w:lsdException w:name="Colorful Shading Accent 2" w:semiHidden="0" w:uiPriority="71" w:unhideWhenUsed="0"/>
-    <w:lsdException w:name="Colorful List Accent 2" w:semiHidden="0" w:uiPriority="72" w:unhideWhenUsed="0"/>
-    <w:lsdException w:name="Colorful Grid Accent 2" w:semiHidden="0" w:uiPriority="73" w:unhideWhenUsed="0"/>
-    <w:lsdException w:name="Light Shading Accent 3" w:semiHidden="0" w:uiPriority="60" w:unhideWhenUsed="0"/>
-    <w:lsdException w:name="Light List Accent 3" w:semiHidden="0" w:uiPriority="61" w:unhideWhenUsed="0"/>
-    <w:lsdException w:name="Light Grid Accent 3" w:semiHidden="0" w:uiPriority="62" w:unhideWhenUsed="0"/>
-    <w:lsdException w:name="Medium Shading 1 Accent 3" w:semiHidden="0" w:uiPriority="63" w:unhideWhenUsed="0"/>
-    <w:lsdException w:name="Medium Shading 2 Accent 3" w:semiHidden="0" w:uiPriority="64" w:unhideWhenUsed="0"/>
-    <w:lsdException w:name="Medium List 1 Accent 3" w:semiHidden="0" w:uiPriority="65" w:unhideWhenUsed="0"/>
-    <w:lsdException w:name="Medium List 2 Accent 3" w:semiHidden="0" w:uiPriority="66" w:unhideWhenUsed="0"/>
-    <w:lsdException w:name="Medium Grid 1 Accent 3" w:semiHidden="0" w:uiPriority="67" w:unhideWhenUsed="0"/>
-    <w:lsdException w:name="Medium Grid 2 Accent 3" w:semiHidden="0" w:uiPriority="68" w:unhideWhenUsed="0"/>
-    <w:lsdException w:name="Medium Grid 3 Accent 3" w:semiHidden="0" w:uiPriority="69" w:unhideWhenUsed="0"/>
-    <w:lsdException w:name="Dark List Accent 3" w:semiHidden="0" w:uiPriority="70" w:unhideWhenUsed="0"/>
-    <w:lsdException w:name="Colorful Shading Accent 3" w:semiHidden="0" w:uiPriority="71" w:unhideWhenUsed="0"/>
-    <w:lsdException w:name="Colorful List Accent 3" w:semiHidden="0" w:uiPriority="72" w:unhideWhenUsed="0"/>
-    <w:lsdException w:name="Colorful Grid Accent 3" w:semiHidden="0" w:uiPriority="73" w:unhideWhenUsed="0"/>
-    <w:lsdException w:name="Light Shading Accent 4" w:semiHidden="0" w:uiPriority="60" w:unhideWhenUsed="0"/>
-    <w:lsdException w:name="Light List Accent 4" w:semiHidden="0" w:uiPriority="61" w:unhideWhenUsed="0"/>
-    <w:lsdException w:name="Light Grid Accent 4" w:semiHidden="0" w:uiPriority="62" w:unhideWhenUsed="0"/>
-    <w:lsdException w:name="Medium Shading 1 Accent 4" w:semiHidden="0" w:uiPriority="63" w:unhideWhenUsed="0"/>
-    <w:lsdException w:name="Medium Shading 2 Accent 4" w:semiHidden="0" w:uiPriority="64" w:unhideWhenUsed="0"/>
-    <w:lsdException w:name="Medium List 1 Accent 4" w:semiHidden="0" w:uiPriority="65" w:unhideWhenUsed="0"/>
-    <w:lsdException w:name="Medium List 2 Accent 4" w:semiHidden="0" w:uiPriority="66" w:unhideWhenUsed="0"/>
-    <w:lsdException w:name="Medium Grid 1 Accent 4" w:semiHidden="0" w:uiPriority="67" w:unhideWhenUsed="0"/>
-    <w:lsdException w:name="Medium Grid 2 Accent 4" w:semiHidden="0" w:uiPriority="68" w:unhideWhenUsed="0"/>
-    <w:lsdException w:name="Medium Grid 3 Accent 4" w:semiHidden="0" w:uiPriority="69" w:unhideWhenUsed="0"/>
-    <w:lsdException w:name="Dark List Accent 4" w:semiHidden="0" w:uiPriority="70" w:unhideWhenUsed="0"/>
-    <w:lsdException w:name="Colorful Shading Accent 4" w:semiHidden="0" w:uiPriority="71" w:unhideWhenUsed="0"/>
-    <w:lsdException w:name="Colorful List Accent 4" w:semiHidden="0" w:uiPriority="72" w:unhideWhenUsed="0"/>
-    <w:lsdException w:name="Colorful Grid Accent 4" w:semiHidden="0" w:uiPriority="73" w:unhideWhenUsed="0"/>
-    <w:lsdException w:name="Light Shading Accent 5" w:semiHidden="0" w:uiPriority="60" w:unhideWhenUsed="0"/>
-    <w:lsdException w:name="Light List Accent 5" w:semiHidden="0" w:uiPriority="61" w:unhideWhenUsed="0"/>
-    <w:lsdException w:name="Light Grid Accent 5" w:semiHidden="0" w:uiPriority="62" w:unhideWhenUsed="0"/>
-    <w:lsdException w:name="Medium Shading 1 Accent 5" w:semiHidden="0" w:uiPriority="63" w:unhideWhenUsed="0"/>
-    <w:lsdException w:name="Medium Shading 2 Accent 5" w:semiHidden="0" w:uiPriority="64" w:unhideWhenUsed="0"/>
-    <w:lsdException w:name="Medium List 1 Accent 5" w:semiHidden="0" w:uiPriority="65" w:unhideWhenUsed="0"/>
-    <w:lsdException w:name="Medium List 2 Accent 5" w:semiHidden="0" w:uiPriority="66" w:unhideWhenUsed="0"/>
-    <w:lsdException w:name="Medium Grid 1 Accent 5" w:semiHidden="0" w:uiPriority="67" w:unhideWhenUsed="0"/>
-    <w:lsdException w:name="Medium Grid 2 Accent 5" w:semiHidden="0" w:uiPriority="68" w:unhideWhenUsed="0"/>
-    <w:lsdException w:name="Medium Grid 3 Accent 5" w:semiHidden="0" w:uiPriority="69" w:unhideWhenUsed="0"/>
-    <w:lsdException w:name="Dark List Accent 5" w:semiHidden="0" w:uiPriority="70" w:unhideWhenUsed="0"/>
-    <w:lsdException w:name="Colorful Shading Accent 5" w:semiHidden="0" w:uiPriority="71" w:unhideWhenUsed="0"/>
-    <w:lsdException w:name="Colorful List Accent 5" w:semiHidden="0" w:uiPriority="72" w:unhideWhenUsed="0"/>
-    <w:lsdException w:name="Colorful Grid Accent 5" w:semiHidden="0" w:uiPriority="73" w:unhideWhenUsed="0"/>
-    <w:lsdException w:name="Light Shading Accent 6" w:semiHidden="0" w:uiPriority="60" w:unhideWhenUsed="0"/>
-    <w:lsdException w:name="Light List Accent 6" w:semiHidden="0" w:uiPriority="61" w:unhideWhenUsed="0"/>
-    <w:lsdException w:name="Light Grid Accent 6" w:semiHidden="0" w:uiPriority="62" w:unhideWhenUsed="0"/>
-    <w:lsdException w:name="Medium Shading 1 Accent 6" w:semiHidden="0" w:uiPriority="63" w:unhideWhenUsed="0"/>
-    <w:lsdException w:name="Medium Shading 2 Accent 6" w:semiHidden="0" w:uiPriority="64" w:unhideWhenUsed="0"/>
-    <w:lsdException w:name="Medium List 1 Accent 6" w:semiHidden="0" w:uiPriority="65" w:unhideWhenUsed="0"/>
-    <w:lsdException w:name="Medium List 2 Accent 6" w:semiHidden="0" w:uiPriority="66" w:unhideWhenUsed="0"/>
-    <w:lsdException w:name="Medium Grid 1 Accent 6" w:semiHidden="0" w:uiPriority="67" w:unhideWhenUsed="0"/>
-    <w:lsdException w:name="Medium Grid 2 Accent 6" w:semiHidden="0" w:uiPriority="68" w:unhideWhenUsed="0"/>
-    <w:lsdException w:name="Medium Grid 3 Accent 6" w:semiHidden="0" w:uiPriority="69" w:unhideWhenUsed="0"/>
-    <w:lsdException w:name="Dark List Accent 6" w:semiHidden="0" w:uiPriority="70" w:unhideWhenUsed="0"/>
-    <w:lsdException w:name="Colorful Shading Accent 6" w:semiHidden="0" w:uiPriority="71" w:unhideWhenUsed="0"/>
-    <w:lsdException w:name="Colorful List Accent 6" w:semiHidden="0" w:uiPriority="72" w:unhideWhenUsed="0"/>
-    <w:lsdException w:name="Colorful Grid Accent 6" w:semiHidden="0" w:uiPriority="73" w:unhideWhenUsed="0"/>
-    <w:lsdException w:name="Subtle Emphasis" w:semiHidden="0" w:uiPriority="19" w:unhideWhenUsed="0" w:qFormat="1"/>
-    <w:lsdException w:name="Intense Emphasis" w:semiHidden="0" w:uiPriority="21" w:unhideWhenUsed="0" w:qFormat="1"/>
-    <w:lsdException w:name="Subtle Reference" w:semiHidden="0" w:uiPriority="31" w:unhideWhenUsed="0" w:qFormat="1"/>
-    <w:lsdException w:name="Intense Reference" w:semiHidden="0" w:uiPriority="32" w:unhideWhenUsed="0" w:qFormat="1"/>
-    <w:lsdException w:name="Book Title" w:semiHidden="0" w:uiPriority="33" w:unhideWhenUsed="0" w:qFormat="1"/>
-    <w:lsdException w:name="Bibliography" w:uiPriority="37"/>
-    <w:lsdException w:name="TOC Heading" w:uiPriority="39" w:qFormat="1"/>
+  <w:latentStyles w:defLockedState="0" w:defUIPriority="99" w:defSemiHidden="0" w:defUnhideWhenUsed="0" w:defQFormat="0" w:count="380">
+    <w:lsdException w:name="Normal" w:uiPriority="0" w:qFormat="1"/>
+    <w:lsdException w:name="heading 1" w:uiPriority="0" w:qFormat="1"/>
+    <w:lsdException w:name="heading 2" w:uiPriority="9" w:qFormat="1"/>
+    <w:lsdException w:name="heading 3" w:uiPriority="0" w:qFormat="1"/>
+    <w:lsdException w:name="heading 4" w:semiHidden="1" w:uiPriority="9" w:unhideWhenUsed="1" w:qFormat="1"/>
+    <w:lsdException w:name="heading 5" w:semiHidden="1" w:uiPriority="9" w:unhideWhenUsed="1" w:qFormat="1"/>
+    <w:lsdException w:name="heading 6" w:semiHidden="1" w:uiPriority="9" w:unhideWhenUsed="1" w:qFormat="1"/>
+    <w:lsdException w:name="heading 7" w:semiHidden="1" w:uiPriority="9" w:unhideWhenUsed="1" w:qFormat="1"/>
+    <w:lsdException w:name="heading 8" w:semiHidden="1" w:uiPriority="9" w:unhideWhenUsed="1" w:qFormat="1"/>
+    <w:lsdException w:name="heading 9" w:semiHidden="1" w:uiPriority="9" w:unhideWhenUsed="1" w:qFormat="1"/>
+    <w:lsdException w:name="index 1" w:semiHidden="1" w:unhideWhenUsed="1"/>
+    <w:lsdException w:name="index 2" w:semiHidden="1" w:unhideWhenUsed="1"/>
+    <w:lsdException w:name="index 3" w:semiHidden="1" w:unhideWhenUsed="1"/>
+    <w:lsdException w:name="index 4" w:semiHidden="1" w:unhideWhenUsed="1"/>
+    <w:lsdException w:name="index 5" w:semiHidden="1" w:unhideWhenUsed="1"/>
+    <w:lsdException w:name="index 6" w:semiHidden="1" w:unhideWhenUsed="1"/>
+    <w:lsdException w:name="index 7" w:semiHidden="1" w:unhideWhenUsed="1"/>
+    <w:lsdException w:name="index 8" w:semiHidden="1" w:unhideWhenUsed="1"/>
+    <w:lsdException w:name="index 9" w:semiHidden="1" w:unhideWhenUsed="1"/>
+    <w:lsdException w:name="toc 1" w:semiHidden="1" w:uiPriority="39" w:unhideWhenUsed="1" w:qFormat="1"/>
+    <w:lsdException w:name="toc 2" w:semiHidden="1" w:uiPriority="39" w:unhideWhenUsed="1" w:qFormat="1"/>
+    <w:lsdException w:name="toc 3" w:semiHidden="1" w:uiPriority="39" w:unhideWhenUsed="1" w:qFormat="1"/>
+    <w:lsdException w:name="toc 4" w:semiHidden="1" w:uiPriority="39" w:unhideWhenUsed="1"/>
+    <w:lsdException w:name="toc 5" w:semiHidden="1" w:uiPriority="39" w:unhideWhenUsed="1"/>
+    <w:lsdException w:name="toc 6" w:semiHidden="1" w:uiPriority="39" w:unhideWhenUsed="1"/>
+    <w:lsdException w:name="toc 7" w:semiHidden="1" w:uiPriority="39" w:unhideWhenUsed="1"/>
+    <w:lsdException w:name="toc 8" w:semiHidden="1" w:uiPriority="39" w:unhideWhenUsed="1"/>
+    <w:lsdException w:name="toc 9" w:semiHidden="1" w:uiPriority="39" w:unhideWhenUsed="1"/>
+    <w:lsdException w:name="Normal Indent" w:semiHidden="1" w:unhideWhenUsed="1"/>
+    <w:lsdException w:name="footnote text" w:semiHidden="1" w:unhideWhenUsed="1"/>
+    <w:lsdException w:name="annotation text" w:semiHidden="1" w:unhideWhenUsed="1"/>
+    <w:lsdException w:name="header" w:semiHidden="1" w:unhideWhenUsed="1"/>
+    <w:lsdException w:name="footer" w:semiHidden="1" w:unhideWhenUsed="1"/>
+    <w:lsdException w:name="index heading" w:semiHidden="1" w:unhideWhenUsed="1"/>
+    <w:lsdException w:name="caption" w:semiHidden="1" w:uiPriority="35" w:unhideWhenUsed="1" w:qFormat="1"/>
+    <w:lsdException w:name="table of figures" w:semiHidden="1" w:unhideWhenUsed="1"/>
+    <w:lsdException w:name="envelope address" w:semiHidden="1" w:unhideWhenUsed="1"/>
+    <w:lsdException w:name="envelope return" w:semiHidden="1" w:unhideWhenUsed="1"/>
+    <w:lsdException w:name="footnote reference" w:semiHidden="1" w:unhideWhenUsed="1"/>
+    <w:lsdException w:name="annotation reference" w:semiHidden="1" w:unhideWhenUsed="1"/>
+    <w:lsdException w:name="line number" w:semiHidden="1" w:unhideWhenUsed="1"/>
+    <w:lsdException w:name="page number" w:semiHidden="1" w:unhideWhenUsed="1"/>
+    <w:lsdException w:name="endnote reference" w:semiHidden="1" w:unhideWhenUsed="1"/>
+    <w:lsdException w:name="endnote text" w:semiHidden="1" w:unhideWhenUsed="1"/>
+    <w:lsdException w:name="table of authorities" w:semiHidden="1" w:unhideWhenUsed="1"/>
+    <w:lsdException w:name="macro" w:semiHidden="1" w:unhideWhenUsed="1"/>
+    <w:lsdException w:name="toa heading" w:semiHidden="1" w:unhideWhenUsed="1"/>
+    <w:lsdException w:name="List" w:semiHidden="1" w:unhideWhenUsed="1"/>
+    <w:lsdException w:name="List Bullet" w:semiHidden="1" w:unhideWhenUsed="1"/>
+    <w:lsdException w:name="List Number" w:semiHidden="1" w:unhideWhenUsed="1"/>
+    <w:lsdException w:name="List 2" w:semiHidden="1" w:unhideWhenUsed="1"/>
+    <w:lsdException w:name="List 3" w:semiHidden="1" w:unhideWhenUsed="1"/>
+    <w:lsdException w:name="List 4" w:semiHidden="1" w:unhideWhenUsed="1"/>
+    <w:lsdException w:name="List 5" w:semiHidden="1" w:unhideWhenUsed="1"/>
+    <w:lsdException w:name="List Bullet 2" w:semiHidden="1" w:unhideWhenUsed="1"/>
+    <w:lsdException w:name="List Bullet 3" w:semiHidden="1" w:unhideWhenUsed="1"/>
+    <w:lsdException w:name="List Bullet 4" w:semiHidden="1" w:unhideWhenUsed="1"/>
+    <w:lsdException w:name="List Bullet 5" w:semiHidden="1" w:unhideWhenUsed="1"/>
+    <w:lsdException w:name="List Number 2" w:semiHidden="1" w:unhideWhenUsed="1"/>
+    <w:lsdException w:name="List Number 3" w:semiHidden="1" w:unhideWhenUsed="1"/>
+    <w:lsdException w:name="List Number 4" w:semiHidden="1" w:unhideWhenUsed="1"/>
+    <w:lsdException w:name="List Number 5" w:semiHidden="1" w:unhideWhenUsed="1"/>
+    <w:lsdException w:name="Title" w:uiPriority="10" w:qFormat="1"/>
+    <w:lsdException w:name="Closing" w:semiHidden="1" w:unhideWhenUsed="1"/>
+    <w:lsdException w:name="Signature" w:semiHidden="1" w:unhideWhenUsed="1"/>
+    <w:lsdException w:name="Default Paragraph Font" w:semiHidden="1" w:uiPriority="1" w:unhideWhenUsed="1"/>
+    <w:lsdException w:name="Body Text" w:semiHidden="1" w:unhideWhenUsed="1"/>
+    <w:lsdException w:name="Body Text Indent" w:semiHidden="1" w:unhideWhenUsed="1"/>
+    <w:lsdException w:name="List Continue" w:semiHidden="1" w:unhideWhenUsed="1"/>
+    <w:lsdException w:name="List Continue 2" w:semiHidden="1" w:unhideWhenUsed="1"/>
+    <w:lsdException w:name="List Continue 3" w:semiHidden="1" w:unhideWhenUsed="1"/>
+    <w:lsdException w:name="List Continue 4" w:semiHidden="1" w:unhideWhenUsed="1"/>
+    <w:lsdException w:name="List Continue 5" w:semiHidden="1" w:unhideWhenUsed="1"/>
+    <w:lsdException w:name="Message Header" w:semiHidden="1" w:unhideWhenUsed="1"/>
+    <w:lsdException w:name="Subtitle" w:uiPriority="11" w:qFormat="1"/>
+    <w:lsdException w:name="Salutation" w:semiHidden="1" w:unhideWhenUsed="1"/>
+    <w:lsdException w:name="Date" w:semiHidden="1" w:unhideWhenUsed="1"/>
+    <w:lsdException w:name="Body Text First Indent" w:semiHidden="1" w:unhideWhenUsed="1"/>
+    <w:lsdException w:name="Body Text First Indent 2" w:semiHidden="1" w:unhideWhenUsed="1"/>
+    <w:lsdException w:name="Note Heading" w:semiHidden="1" w:unhideWhenUsed="1"/>
+    <w:lsdException w:name="Body Text 2" w:semiHidden="1" w:unhideWhenUsed="1"/>
+    <w:lsdException w:name="Body Text 3" w:semiHidden="1" w:unhideWhenUsed="1"/>
+    <w:lsdException w:name="Body Text Indent 2" w:semiHidden="1" w:unhideWhenUsed="1"/>
+    <w:lsdException w:name="Body Text Indent 3" w:semiHidden="1" w:unhideWhenUsed="1"/>
+    <w:lsdException w:name="Block Text" w:semiHidden="1" w:unhideWhenUsed="1"/>
+    <w:lsdException w:name="Hyperlink" w:semiHidden="1" w:unhideWhenUsed="1"/>
+    <w:lsdException w:name="FollowedHyperlink" w:semiHidden="1" w:unhideWhenUsed="1"/>
+    <w:lsdException w:name="Strong" w:uiPriority="22" w:qFormat="1"/>
+    <w:lsdException w:name="Emphasis" w:uiPriority="20" w:qFormat="1"/>
+    <w:lsdException w:name="Document Map" w:semiHidden="1" w:unhideWhenUsed="1"/>
+    <w:lsdException w:name="Plain Text" w:semiHidden="1" w:unhideWhenUsed="1"/>
+    <w:lsdException w:name="E-mail Signature" w:semiHidden="1" w:unhideWhenUsed="1"/>
+    <w:lsdException w:name="HTML Top of Form" w:semiHidden="1" w:unhideWhenUsed="1"/>
+    <w:lsdException w:name="HTML Bottom of Form" w:semiHidden="1" w:unhideWhenUsed="1"/>
+    <w:lsdException w:name="Normal (Web)" w:semiHidden="1" w:unhideWhenUsed="1"/>
+    <w:lsdException w:name="HTML Acronym" w:semiHidden="1" w:unhideWhenUsed="1"/>
+    <w:lsdException w:name="HTML Address" w:semiHidden="1" w:unhideWhenUsed="1"/>
+    <w:lsdException w:name="HTML Cite" w:semiHidden="1" w:unhideWhenUsed="1"/>
+    <w:lsdException w:name="HTML Code" w:semiHidden="1" w:unhideWhenUsed="1"/>
+    <w:lsdException w:name="HTML Definition" w:semiHidden="1" w:unhideWhenUsed="1"/>
+    <w:lsdException w:name="HTML Keyboard" w:semiHidden="1" w:unhideWhenUsed="1"/>
+    <w:lsdException w:name="HTML Preformatted" w:semiHidden="1" w:unhideWhenUsed="1"/>
+    <w:lsdException w:name="HTML Sample" w:semiHidden="1" w:unhideWhenUsed="1"/>
+    <w:lsdException w:name="HTML Typewriter" w:semiHidden="1" w:unhideWhenUsed="1"/>
+    <w:lsdException w:name="HTML Variable" w:semiHidden="1" w:unhideWhenUsed="1"/>
+    <w:lsdException w:name="Normal Table" w:semiHidden="1" w:unhideWhenUsed="1"/>
+    <w:lsdException w:name="annotation subject" w:semiHidden="1" w:unhideWhenUsed="1"/>
+    <w:lsdException w:name="No List" w:semiHidden="1" w:unhideWhenUsed="1"/>
+    <w:lsdException w:name="Outline List 1" w:semiHidden="1" w:unhideWhenUsed="1"/>
+    <w:lsdException w:name="Outline List 2" w:semiHidden="1" w:unhideWhenUsed="1"/>
+    <w:lsdException w:name="Outline List 3" w:semiHidden="1" w:unhideWhenUsed="1"/>
+    <w:lsdException w:name="Table Simple 1" w:semiHidden="1" w:unhideWhenUsed="1"/>
+    <w:lsdException w:name="Table Simple 2" w:semiHidden="1" w:unhideWhenUsed="1"/>
+    <w:lsdException w:name="Table Simple 3" w:semiHidden="1" w:unhideWhenUsed="1"/>
+    <w:lsdException w:name="Table Classic 1" w:semiHidden="1" w:unhideWhenUsed="1"/>
+    <w:lsdException w:name="Table Classic 2" w:semiHidden="1" w:unhideWhenUsed="1"/>
+    <w:lsdException w:name="Table Classic 3" w:semiHidden="1" w:unhideWhenUsed="1"/>
+    <w:lsdException w:name="Table Classic 4" w:semiHidden="1" w:unhideWhenUsed="1"/>
+    <w:lsdException w:name="Table Colorful 1" w:semiHidden="1" w:unhideWhenUsed="1"/>
+    <w:lsdException w:name="Table Colorful 2" w:semiHidden="1" w:unhideWhenUsed="1"/>
+    <w:lsdException w:name="Table Colorful 3" w:semiHidden="1" w:unhideWhenUsed="1"/>
+    <w:lsdException w:name="Table Columns 1" w:semiHidden="1" w:unhideWhenUsed="1"/>
+    <w:lsdException w:name="Table Columns 2" w:semiHidden="1" w:unhideWhenUsed="1"/>
+    <w:lsdException w:name="Table Columns 3" w:semiHidden="1" w:unhideWhenUsed="1"/>
+    <w:lsdException w:name="Table Columns 4" w:semiHidden="1" w:unhideWhenUsed="1"/>
+    <w:lsdException w:name="Table Columns 5" w:semiHidden="1" w:unhideWhenUsed="1"/>
+    <w:lsdException w:name="Table Grid 1" w:semiHidden="1" w:unhideWhenUsed="1"/>
+    <w:lsdException w:name="Table Grid 2" w:semiHidden="1" w:unhideWhenUsed="1"/>
+    <w:lsdException w:name="Table Grid 3" w:semiHidden="1" w:unhideWhenUsed="1"/>
+    <w:lsdException w:name="Table Grid 4" w:semiHidden="1" w:unhideWhenUsed="1"/>
+    <w:lsdException w:name="Table Grid 5" w:semiHidden="1" w:unhideWhenUsed="1"/>
+    <w:lsdException w:name="Table Grid 6" w:semiHidden="1" w:unhideWhenUsed="1"/>
+    <w:lsdException w:name="Table Grid 7" w:semiHidden="1" w:unhideWhenUsed="1"/>
+    <w:lsdException w:name="Table Grid 8" w:semiHidden="1" w:unhideWhenUsed="1"/>
+    <w:lsdException w:name="Table List 1" w:semiHidden="1" w:unhideWhenUsed="1"/>
+    <w:lsdException w:name="Table List 2" w:semiHidden="1" w:unhideWhenUsed="1"/>
+    <w:lsdException w:name="Table List 3" w:semiHidden="1" w:unhideWhenUsed="1"/>
+    <w:lsdException w:name="Table List 4" w:semiHidden="1" w:unhideWhenUsed="1"/>
+    <w:lsdException w:name="Table List 5" w:semiHidden="1" w:unhideWhenUsed="1"/>
+    <w:lsdException w:name="Table List 6" w:semiHidden="1" w:unhideWhenUsed="1"/>
+    <w:lsdException w:name="Table List 7" w:semiHidden="1" w:unhideWhenUsed="1"/>
+    <w:lsdException w:name="Table List 8" w:semiHidden="1" w:unhideWhenUsed="1"/>
+    <w:lsdException w:name="Table 3D effects 1" w:semiHidden="1" w:unhideWhenUsed="1"/>
+    <w:lsdException w:name="Table 3D effects 2" w:semiHidden="1" w:unhideWhenUsed="1"/>
+    <w:lsdException w:name="Table 3D effects 3" w:semiHidden="1" w:unhideWhenUsed="1"/>
+    <w:lsdException w:name="Table Contemporary" w:semiHidden="1" w:unhideWhenUsed="1"/>
+    <w:lsdException w:name="Table Elegant" w:semiHidden="1" w:unhideWhenUsed="1"/>
+    <w:lsdException w:name="Table Professional" w:semiHidden="1" w:unhideWhenUsed="1"/>
+    <w:lsdException w:name="Table Subtle 1" w:semiHidden="1" w:unhideWhenUsed="1"/>
+    <w:lsdException w:name="Table Subtle 2" w:semiHidden="1" w:unhideWhenUsed="1"/>
+    <w:lsdException w:name="Table Web 1" w:semiHidden="1" w:unhideWhenUsed="1"/>
+    <w:lsdException w:name="Table Web 2" w:semiHidden="1" w:unhideWhenUsed="1"/>
+    <w:lsdException w:name="Table Web 3" w:semiHidden="1" w:unhideWhenUsed="1"/>
+    <w:lsdException w:name="Balloon Text" w:semiHidden="1" w:unhideWhenUsed="1"/>
+    <w:lsdException w:name="Table Grid" w:uiPriority="59"/>
+    <w:lsdException w:name="Table Theme" w:semiHidden="1" w:unhideWhenUsed="1"/>
+    <w:lsdException w:name="Note Level 1" w:semiHidden="1" w:unhideWhenUsed="1"/>
+    <w:lsdException w:name="Note Level 2" w:semiHidden="1" w:unhideWhenUsed="1"/>
+    <w:lsdException w:name="Note Level 3" w:semiHidden="1" w:unhideWhenUsed="1"/>
+    <w:lsdException w:name="Note Level 4" w:semiHidden="1" w:unhideWhenUsed="1"/>
+    <w:lsdException w:name="Note Level 5" w:semiHidden="1" w:unhideWhenUsed="1"/>
+    <w:lsdException w:name="Note Level 6" w:semiHidden="1" w:unhideWhenUsed="1"/>
+    <w:lsdException w:name="Note Level 7" w:semiHidden="1" w:unhideWhenUsed="1"/>
+    <w:lsdException w:name="Note Level 8" w:semiHidden="1" w:unhideWhenUsed="1"/>
+    <w:lsdException w:name="Note Level 9" w:semiHidden="1" w:unhideWhenUsed="1"/>
+    <w:lsdException w:name="Placeholder Text" w:semiHidden="1"/>
+    <w:lsdException w:name="No Spacing" w:uiPriority="1" w:qFormat="1"/>
+    <w:lsdException w:name="Light Shading" w:uiPriority="60"/>
+    <w:lsdException w:name="Light List" w:uiPriority="61"/>
+    <w:lsdException w:name="Light Grid" w:uiPriority="62"/>
+    <w:lsdException w:name="Medium Shading 1" w:uiPriority="63"/>
+    <w:lsdException w:name="Medium Shading 2" w:uiPriority="64"/>
+    <w:lsdException w:name="Medium List 1" w:uiPriority="65"/>
+    <w:lsdException w:name="Medium List 2" w:uiPriority="66"/>
+    <w:lsdException w:name="Medium Grid 1" w:uiPriority="67"/>
+    <w:lsdException w:name="Medium Grid 2" w:uiPriority="68"/>
+    <w:lsdException w:name="Medium Grid 3" w:uiPriority="69"/>
+    <w:lsdException w:name="Dark List" w:uiPriority="70"/>
+    <w:lsdException w:name="Colorful Shading" w:uiPriority="71"/>
+    <w:lsdException w:name="Colorful List" w:uiPriority="72"/>
+    <w:lsdException w:name="Colorful Grid" w:uiPriority="73"/>
+    <w:lsdException w:name="Light Shading Accent 1" w:uiPriority="60"/>
+    <w:lsdException w:name="Light List Accent 1" w:uiPriority="61"/>
+    <w:lsdException w:name="Light Grid Accent 1" w:uiPriority="62"/>
+    <w:lsdException w:name="Medium Shading 1 Accent 1" w:uiPriority="63"/>
+    <w:lsdException w:name="Medium Shading 2 Accent 1" w:uiPriority="64"/>
+    <w:lsdException w:name="Medium List 1 Accent 1" w:uiPriority="65"/>
+    <w:lsdException w:name="Revision" w:semiHidden="1"/>
+    <w:lsdException w:name="List Paragraph" w:uiPriority="34" w:qFormat="1"/>
+    <w:lsdException w:name="Quote" w:uiPriority="29" w:qFormat="1"/>
+    <w:lsdException w:name="Intense Quote" w:uiPriority="30" w:qFormat="1"/>
+    <w:lsdException w:name="Medium List 2 Accent 1" w:uiPriority="66"/>
+    <w:lsdException w:name="Medium Grid 1 Accent 1" w:uiPriority="67"/>
+    <w:lsdException w:name="Medium Grid 2 Accent 1" w:uiPriority="68"/>
+    <w:lsdException w:name="Medium Grid 3 Accent 1" w:uiPriority="69"/>
+    <w:lsdException w:name="Dark List Accent 1" w:uiPriority="70"/>
+    <w:lsdException w:name="Colorful Shading Accent 1" w:uiPriority="71"/>
+    <w:lsdException w:name="Colorful List Accent 1" w:uiPriority="72"/>
+    <w:lsdException w:name="Colorful Grid Accent 1" w:uiPriority="73"/>
+    <w:lsdException w:name="Light Shading Accent 2" w:uiPriority="60"/>
+    <w:lsdException w:name="Light List Accent 2" w:uiPriority="61"/>
+    <w:lsdException w:name="Light Grid Accent 2" w:uiPriority="62"/>
+    <w:lsdException w:name="Medium Shading 1 Accent 2" w:uiPriority="63"/>
+    <w:lsdException w:name="Medium Shading 2 Accent 2" w:uiPriority="64"/>
+    <w:lsdException w:name="Medium List 1 Accent 2" w:uiPriority="65"/>
+    <w:lsdException w:name="Medium List 2 Accent 2" w:uiPriority="66"/>
+    <w:lsdException w:name="Medium Grid 1 Accent 2" w:uiPriority="67"/>
+    <w:lsdException w:name="Medium Grid 2 Accent 2" w:uiPriority="68"/>
+    <w:lsdException w:name="Medium Grid 3 Accent 2" w:uiPriority="69"/>
+    <w:lsdException w:name="Dark List Accent 2" w:uiPriority="70"/>
+    <w:lsdException w:name="Colorful Shading Accent 2" w:uiPriority="71"/>
+    <w:lsdException w:name="Colorful List Accent 2" w:uiPriority="72"/>
+    <w:lsdException w:name="Colorful Grid Accent 2" w:uiPriority="73"/>
+    <w:lsdException w:name="Light Shading Accent 3" w:uiPriority="60"/>
+    <w:lsdException w:name="Light List Accent 3" w:uiPriority="61"/>
+    <w:lsdException w:name="Light Grid Accent 3" w:uiPriority="62"/>
+    <w:lsdException w:name="Medium Shading 1 Accent 3" w:uiPriority="63"/>
+    <w:lsdException w:name="Medium Shading 2 Accent 3" w:uiPriority="64"/>
+    <w:lsdException w:name="Medium List 1 Accent 3" w:uiPriority="65"/>
+    <w:lsdException w:name="Medium List 2 Accent 3" w:uiPriority="66"/>
+    <w:lsdException w:name="Medium Grid 1 Accent 3" w:uiPriority="67"/>
+    <w:lsdException w:name="Medium Grid 2 Accent 3" w:uiPriority="68"/>
+    <w:lsdException w:name="Medium Grid 3 Accent 3" w:uiPriority="69"/>
+    <w:lsdException w:name="Dark List Accent 3" w:uiPriority="70"/>
+    <w:lsdException w:name="Colorful Shading Accent 3" w:uiPriority="71"/>
+    <w:lsdException w:name="Colorful List Accent 3" w:uiPriority="72"/>
+    <w:lsdException w:name="Colorful Grid Accent 3" w:uiPriority="73"/>
+    <w:lsdException w:name="Light Shading Accent 4" w:uiPriority="60"/>
+    <w:lsdException w:name="Light List Accent 4" w:uiPriority="61"/>
+    <w:lsdException w:name="Light Grid Accent 4" w:uiPriority="62"/>
+    <w:lsdException w:name="Medium Shading 1 Accent 4" w:uiPriority="63"/>
+    <w:lsdException w:name="Medium Shading 2 Accent 4" w:uiPriority="64"/>
+    <w:lsdException w:name="Medium List 1 Accent 4" w:uiPriority="65"/>
+    <w:lsdException w:name="Medium List 2 Accent 4" w:uiPriority="66"/>
+    <w:lsdException w:name="Medium Grid 1 Accent 4" w:uiPriority="67"/>
+    <w:lsdException w:name="Medium Grid 2 Accent 4" w:uiPriority="68"/>
+    <w:lsdException w:name="Medium Grid 3 Accent 4" w:uiPriority="69"/>
+    <w:lsdException w:name="Dark List Accent 4" w:uiPriority="70"/>
+    <w:lsdException w:name="Colorful Shading Accent 4" w:uiPriority="71"/>
+    <w:lsdException w:name="Colorful List Accent 4" w:uiPriority="72"/>
+    <w:lsdException w:name="Colorful Grid Accent 4" w:uiPriority="73"/>
+    <w:lsdException w:name="Light Shading Accent 5" w:uiPriority="60"/>
+    <w:lsdException w:name="Light List Accent 5" w:uiPriority="61"/>
+    <w:lsdException w:name="Light Grid Accent 5" w:uiPriority="62"/>
+    <w:lsdException w:name="Medium Shading 1 Accent 5" w:uiPriority="63"/>
+    <w:lsdException w:name="Medium Shading 2 Accent 5" w:uiPriority="64"/>
+    <w:lsdException w:name="Medium List 1 Accent 5" w:uiPriority="65"/>
+    <w:lsdException w:name="Medium List 2 Accent 5" w:uiPriority="66"/>
+    <w:lsdException w:name="Medium Grid 1 Accent 5" w:uiPriority="67"/>
+    <w:lsdException w:name="Medium Grid 2 Accent 5" w:uiPriority="68"/>
+    <w:lsdException w:name="Medium Grid 3 Accent 5" w:uiPriority="69"/>
+    <w:lsdException w:name="Dark List Accent 5" w:uiPriority="70"/>
+    <w:lsdException w:name="Colorful Shading Accent 5" w:uiPriority="71"/>
+    <w:lsdException w:name="Colorful List Accent 5" w:uiPriority="72"/>
+    <w:lsdException w:name="Colorful Grid Accent 5" w:uiPriority="73"/>
+    <w:lsdException w:name="Light Shading Accent 6" w:uiPriority="60"/>
+    <w:lsdException w:name="Light List Accent 6" w:uiPriority="61"/>
+    <w:lsdException w:name="Light Grid Accent 6" w:uiPriority="62"/>
+    <w:lsdException w:name="Medium Shading 1 Accent 6" w:uiPriority="63"/>
+    <w:lsdException w:name="Medium Shading 2 Accent 6" w:uiPriority="64"/>
+    <w:lsdException w:name="Medium List 1 Accent 6" w:uiPriority="65"/>
+    <w:lsdException w:name="Medium List 2 Accent 6" w:uiPriority="66"/>
+    <w:lsdException w:name="Medium Grid 1 Accent 6" w:uiPriority="67"/>
+    <w:lsdException w:name="Medium Grid 2 Accent 6" w:uiPriority="68"/>
+    <w:lsdException w:name="Medium Grid 3 Accent 6" w:uiPriority="69"/>
+    <w:lsdException w:name="Dark List Accent 6" w:uiPriority="70"/>
+    <w:lsdException w:name="Colorful Shading Accent 6" w:uiPriority="71"/>
+    <w:lsdException w:name="Colorful List Accent 6" w:uiPriority="72"/>
+    <w:lsdException w:name="Colorful Grid Accent 6" w:uiPriority="73"/>
+    <w:lsdException w:name="Subtle Emphasis" w:uiPriority="19" w:qFormat="1"/>
+    <w:lsdException w:name="Intense Emphasis" w:uiPriority="21" w:qFormat="1"/>
+    <w:lsdException w:name="Subtle Reference" w:uiPriority="31" w:qFormat="1"/>
+    <w:lsdException w:name="Intense Reference" w:uiPriority="32" w:qFormat="1"/>
+    <w:lsdException w:name="Book Title" w:uiPriority="33" w:qFormat="1"/>
+    <w:lsdException w:name="Bibliography" w:semiHidden="1" w:uiPriority="37" w:unhideWhenUsed="1"/>
+    <w:lsdException w:name="TOC Heading" w:semiHidden="1" w:uiPriority="39" w:unhideWhenUsed="1" w:qFormat="1"/>
+    <w:lsdException w:name="Plain Table 1" w:uiPriority="41"/>
+    <w:lsdException w:name="Plain Table 2" w:uiPriority="42"/>
+    <w:lsdException w:name="Plain Table 3" w:uiPriority="43"/>
+    <w:lsdException w:name="Plain Table 4" w:uiPriority="44"/>
+    <w:lsdException w:name="Plain Table 5" w:uiPriority="45"/>
+    <w:lsdException w:name="Grid Table Light" w:uiPriority="40"/>
+    <w:lsdException w:name="Grid Table 1 Light" w:uiPriority="46"/>
+    <w:lsdException w:name="Grid Table 2" w:uiPriority="47"/>
+    <w:lsdException w:name="Grid Table 3" w:uiPriority="48"/>
+    <w:lsdException w:name="Grid Table 4" w:uiPriority="49"/>
+    <w:lsdException w:name="Grid Table 5 Dark" w:uiPriority="50"/>
+    <w:lsdException w:name="Grid Table 6 Colorful" w:uiPriority="51"/>
+    <w:lsdException w:name="Grid Table 7 Colorful" w:uiPriority="52"/>
+    <w:lsdException w:name="Grid Table 1 Light Accent 1" w:uiPriority="46"/>
+    <w:lsdException w:name="Grid Table 2 Accent 1" w:uiPriority="47"/>
+    <w:lsdException w:name="Grid Table 3 Accent 1" w:uiPriority="48"/>
+    <w:lsdException w:name="Grid Table 4 Accent 1" w:uiPriority="49"/>
+    <w:lsdException w:name="Grid Table 5 Dark Accent 1" w:uiPriority="50"/>
+    <w:lsdException w:name="Grid Table 6 Colorful Accent 1" w:uiPriority="51"/>
+    <w:lsdException w:name="Grid Table 7 Colorful Accent 1" w:uiPriority="52"/>
+    <w:lsdException w:name="Grid Table 1 Light Accent 2" w:uiPriority="46"/>
+    <w:lsdException w:name="Grid Table 2 Accent 2" w:uiPriority="47"/>
+    <w:lsdException w:name="Grid Table 3 Accent 2" w:uiPriority="48"/>
+    <w:lsdException w:name="Grid Table 4 Accent 2" w:uiPriority="49"/>
+    <w:lsdException w:name="Grid Table 5 Dark Accent 2" w:uiPriority="50"/>
+    <w:lsdException w:name="Grid Table 6 Colorful Accent 2" w:uiPriority="51"/>
+    <w:lsdException w:name="Grid Table 7 Colorful Accent 2" w:uiPriority="52"/>
+    <w:lsdException w:name="Grid Table 1 Light Accent 3" w:uiPriority="46"/>
+    <w:lsdException w:name="Grid Table 2 Accent 3" w:uiPriority="47"/>
+    <w:lsdException w:name="Grid Table 3 Accent 3" w:uiPriority="48"/>
+    <w:lsdException w:name="Grid Table 4 Accent 3" w:uiPriority="49"/>
+    <w:lsdException w:name="Grid Table 5 Dark Accent 3" w:uiPriority="50"/>
+    <w:lsdException w:name="Grid Table 6 Colorful Accent 3" w:uiPriority="51"/>
+    <w:lsdException w:name="Grid Table 7 Colorful Accent 3" w:uiPriority="52"/>
+    <w:lsdException w:name="Grid Table 1 Light Accent 4" w:uiPriority="46"/>
+    <w:lsdException w:name="Grid Table 2 Accent 4" w:uiPriority="47"/>
+    <w:lsdException w:name="Grid Table 3 Accent 4" w:uiPriority="48"/>
+    <w:lsdException w:name="Grid Table 4 Accent 4" w:uiPriority="49"/>
+    <w:lsdException w:name="Grid Table 5 Dark Accent 4" w:uiPriority="50"/>
+    <w:lsdException w:name="Grid Table 6 Colorful Accent 4" w:uiPriority="51"/>
+    <w:lsdException w:name="Grid Table 7 Colorful Accent 4" w:uiPriority="52"/>
+    <w:lsdException w:name="Grid Table 1 Light Accent 5" w:uiPriority="46"/>
+    <w:lsdException w:name="Grid Table 2 Accent 5" w:uiPriority="47"/>
+    <w:lsdException w:name="Grid Table 3 Accent 5" w:uiPriority="48"/>
+    <w:lsdException w:name="Grid Table 4 Accent 5" w:uiPriority="49"/>
+    <w:lsdException w:name="Grid Table 5 Dark Accent 5" w:uiPriority="50"/>
+    <w:lsdException w:name="Grid Table 6 Colorful Accent 5" w:uiPriority="51"/>
+    <w:lsdException w:name="Grid Table 7 Colorful Accent 5" w:uiPriority="52"/>
+    <w:lsdException w:name="Grid Table 1 Light Accent 6" w:uiPriority="46"/>
+    <w:lsdException w:name="Grid Table 2 Accent 6" w:uiPriority="47"/>
+    <w:lsdException w:name="Grid Table 3 Accent 6" w:uiPriority="48"/>
+    <w:lsdException w:name="Grid Table 4 Accent 6" w:uiPriority="49"/>
+    <w:lsdException w:name="Grid Table 5 Dark Accent 6" w:uiPriority="50"/>
+    <w:lsdException w:name="Grid Table 6 Colorful Accent 6" w:uiPriority="51"/>
+    <w:lsdException w:name="Grid Table 7 Colorful Accent 6" w:uiPriority="52"/>
+    <w:lsdException w:name="List Table 1 Light" w:uiPriority="46"/>
+    <w:lsdException w:name="List Table 2" w:uiPriority="47"/>
+    <w:lsdException w:name="List Table 3" w:uiPriority="48"/>
+    <w:lsdException w:name="List Table 4" w:uiPriority="49"/>
+    <w:lsdException w:name="List Table 5 Dark" w:uiPriority="50"/>
+    <w:lsdException w:name="List Table 6 Colorful" w:uiPriority="51"/>
+    <w:lsdException w:name="List Table 7 Colorful" w:uiPriority="52"/>
+    <w:lsdException w:name="List Table 1 Light Accent 1" w:uiPriority="46"/>
+    <w:lsdException w:name="List Table 2 Accent 1" w:uiPriority="47"/>
+    <w:lsdException w:name="List Table 3 Accent 1" w:uiPriority="48"/>
+    <w:lsdException w:name="List Table 4 Accent 1" w:uiPriority="49"/>
+    <w:lsdException w:name="List Table 5 Dark Accent 1" w:uiPriority="50"/>
+    <w:lsdException w:name="List Table 6 Colorful Accent 1" w:uiPriority="51"/>
+    <w:lsdException w:name="List Table 7 Colorful Accent 1" w:uiPriority="52"/>
+    <w:lsdException w:name="List Table 1 Light Accent 2" w:uiPriority="46"/>
+    <w:lsdException w:name="List Table 2 Accent 2" w:uiPriority="47"/>
+    <w:lsdException w:name="List Table 3 Accent 2" w:uiPriority="48"/>
+    <w:lsdException w:name="List Table 4 Accent 2" w:uiPriority="49"/>
+    <w:lsdException w:name="List Table 5 Dark Accent 2" w:uiPriority="50"/>
+    <w:lsdException w:name="List Table 6 Colorful Accent 2" w:uiPriority="51"/>
+    <w:lsdException w:name="List Table 7 Colorful Accent 2" w:uiPriority="52"/>
+    <w:lsdException w:name="List Table 1 Light Accent 3" w:uiPriority="46"/>
+    <w:lsdException w:name="List Table 2 Accent 3" w:uiPriority="47"/>
+    <w:lsdException w:name="List Table 3 Accent 3" w:uiPriority="48"/>
+    <w:lsdException w:name="List Table 4 Accent 3" w:uiPriority="49"/>
+    <w:lsdException w:name="List Table 5 Dark Accent 3" w:uiPriority="50"/>
+    <w:lsdException w:name="List Table 6 Colorful Accent 3" w:uiPriority="51"/>
+    <w:lsdException w:name="List Table 7 Colorful Accent 3" w:uiPriority="52"/>
+    <w:lsdException w:name="List Table 1 Light Accent 4" w:uiPriority="46"/>
+    <w:lsdException w:name="List Table 2 Accent 4" w:uiPriority="47"/>
+    <w:lsdException w:name="List Table 3 Accent 4" w:uiPriority="48"/>
+    <w:lsdException w:name="List Table 4 Accent 4" w:uiPriority="49"/>
+    <w:lsdException w:name="List Table 5 Dark Accent 4" w:uiPriority="50"/>
+    <w:lsdException w:name="List Table 6 Colorful Accent 4" w:uiPriority="51"/>
+    <w:lsdException w:name="List Table 7 Colorful Accent 4" w:uiPriority="52"/>
+    <w:lsdException w:name="List Table 1 Light Accent 5" w:uiPriority="46"/>
+    <w:lsdException w:name="List Table 2 Accent 5" w:uiPriority="47"/>
+    <w:lsdException w:name="List Table 3 Accent 5" w:uiPriority="48"/>
+    <w:lsdException w:name="List Table 4 Accent 5" w:uiPriority="49"/>
+    <w:lsdException w:name="List Table 5 Dark Accent 5" w:uiPriority="50"/>
+    <w:lsdException w:name="List Table 6 Colorful Accent 5" w:uiPriority="51"/>
+    <w:lsdException w:name="List Table 7 Colorful Accent 5" w:uiPriority="52"/>
+    <w:lsdException w:name="List Table 1 Light Accent 6" w:uiPriority="46"/>
+    <w:lsdException w:name="List Table 2 Accent 6" w:uiPriority="47"/>
+    <w:lsdException w:name="List Table 3 Accent 6" w:uiPriority="48"/>
+    <w:lsdException w:name="List Table 4 Accent 6" w:uiPriority="49"/>
+    <w:lsdException w:name="List Table 5 Dark Accent 6" w:uiPriority="50"/>
+    <w:lsdException w:name="List Table 6 Colorful Accent 6" w:uiPriority="51"/>
+    <w:lsdException w:name="List Table 7 Colorful Accent 6" w:uiPriority="52"/>
   </w:latentStyles>
   <w:style w:type="paragraph" w:default="1" w:styleId="Normal">
     <w:name w:val="Normal"/>
@@ -13722,7 +13700,7 @@
 </file>
 
 <file path=customXml/itemProps5.xml><?xml version="1.0" encoding="utf-8"?>
-<ds:datastoreItem xmlns:ds="http://schemas.openxmlformats.org/officeDocument/2006/customXml" ds:itemID="{0A078059-C78B-504E-9710-2787071EA5EC}">
+<ds:datastoreItem xmlns:ds="http://schemas.openxmlformats.org/officeDocument/2006/customXml" ds:itemID="{5DD7E8CC-D448-1E40-92DB-286F311A98EC}">
   <ds:schemaRefs>
     <ds:schemaRef ds:uri="http://schemas.openxmlformats.org/officeDocument/2006/bibliography"/>
   </ds:schemaRefs>

</xml_diff>

<commit_message>
Minor edits to timeline for dept guide and admin guide.
</commit_message>
<xml_diff>
--- a/AdminGuide.docx
+++ b/AdminGuide.docx
@@ -2778,9 +2778,9 @@
           <w:szCs w:val="24"/>
         </w:rPr>
       </w:pPr>
-      <w:bookmarkStart w:id="0" w:name="_Toc347489010"/>
-      <w:bookmarkStart w:id="1" w:name="_Toc461520321"/>
-      <w:bookmarkStart w:id="2" w:name="_Toc469652133"/>
+      <w:bookmarkStart w:id="0" w:name="_Toc469652133"/>
+      <w:bookmarkStart w:id="1" w:name="_Toc347489010"/>
+      <w:bookmarkStart w:id="2" w:name="_Toc461520321"/>
       <w:r>
         <w:rPr>
           <w:sz w:val="24"/>
@@ -2788,7 +2788,7 @@
         </w:rPr>
         <w:t>Introduction</w:t>
       </w:r>
-      <w:bookmarkEnd w:id="2"/>
+      <w:bookmarkEnd w:id="0"/>
     </w:p>
     <w:p>
       <w:pPr>
@@ -2810,21 +2810,7 @@
         <w:rPr>
           <w:rFonts w:ascii="Arial" w:hAnsi="Arial" w:cs="Arial"/>
         </w:rPr>
-        <w:t xml:space="preserve">This document is part of MEASURE (McMaster Engineering Accreditation System for </w:t>
-      </w:r>
-      <w:proofErr w:type="spellStart"/>
-      <w:r>
-        <w:rPr>
-          <w:rFonts w:ascii="Arial" w:hAnsi="Arial" w:cs="Arial"/>
-        </w:rPr>
-        <w:t>UndeRgraduatE</w:t>
-      </w:r>
-      <w:proofErr w:type="spellEnd"/>
-      <w:r>
-        <w:rPr>
-          <w:rFonts w:ascii="Arial" w:hAnsi="Arial" w:cs="Arial"/>
-        </w:rPr>
-        <w:t>). MEASURE is intended to facilitate the continual improvement of the curriculum of the programs offered by the Faculty of Engineering. The MEASURE system will also be used to assist with generating reports for the Canadian Engineering Accreditation Board (CEAB).</w:t>
+        <w:t>This document is part of MEASURE (McMaster Engineering Accreditation System for UndeRgraduatE). MEASURE is intended to facilitate the continual improvement of the curriculum of the programs offered by the Faculty of Engineering. The MEASURE system will also be used to assist with generating reports for the Canadian Engineering Accreditation Board (CEAB).</w:t>
       </w:r>
     </w:p>
     <w:p>
@@ -2929,8 +2915,8 @@
         </w:rPr>
         <w:t>Pre-requisites</w:t>
       </w:r>
-      <w:bookmarkEnd w:id="0"/>
       <w:bookmarkEnd w:id="1"/>
+      <w:bookmarkEnd w:id="2"/>
       <w:bookmarkEnd w:id="3"/>
     </w:p>
     <w:p>
@@ -3457,19 +3443,11 @@
                 <w:rFonts w:ascii="Arial" w:hAnsi="Arial" w:cs="Arial"/>
               </w:rPr>
             </w:pPr>
-            <w:proofErr w:type="spellStart"/>
-            <w:r>
-              <w:rPr>
-                <w:rFonts w:ascii="Arial" w:hAnsi="Arial" w:cs="Arial"/>
-              </w:rPr>
-              <w:t>Assoc</w:t>
-            </w:r>
-            <w:proofErr w:type="spellEnd"/>
-            <w:r>
-              <w:rPr>
-                <w:rFonts w:ascii="Arial" w:hAnsi="Arial" w:cs="Arial"/>
-              </w:rPr>
-              <w:t xml:space="preserve"> Dean</w:t>
+            <w:r>
+              <w:rPr>
+                <w:rFonts w:ascii="Arial" w:hAnsi="Arial" w:cs="Arial"/>
+              </w:rPr>
+              <w:t>Assoc Dean</w:t>
             </w:r>
           </w:p>
         </w:tc>
@@ -3551,19 +3529,11 @@
                 <w:rFonts w:ascii="Arial" w:hAnsi="Arial" w:cs="Arial"/>
               </w:rPr>
             </w:pPr>
-            <w:proofErr w:type="spellStart"/>
-            <w:r>
-              <w:rPr>
-                <w:rFonts w:ascii="Arial" w:hAnsi="Arial" w:cs="Arial"/>
-              </w:rPr>
-              <w:t>Assoc</w:t>
-            </w:r>
-            <w:proofErr w:type="spellEnd"/>
-            <w:r>
-              <w:rPr>
-                <w:rFonts w:ascii="Arial" w:hAnsi="Arial" w:cs="Arial"/>
-              </w:rPr>
-              <w:t xml:space="preserve"> Dean</w:t>
+            <w:r>
+              <w:rPr>
+                <w:rFonts w:ascii="Arial" w:hAnsi="Arial" w:cs="Arial"/>
+              </w:rPr>
+              <w:t>Assoc Dean</w:t>
             </w:r>
           </w:p>
         </w:tc>
@@ -3651,19 +3621,11 @@
                 <w:rFonts w:ascii="Arial" w:hAnsi="Arial" w:cs="Arial"/>
               </w:rPr>
             </w:pPr>
-            <w:proofErr w:type="spellStart"/>
-            <w:r>
-              <w:rPr>
-                <w:rFonts w:ascii="Arial" w:hAnsi="Arial" w:cs="Arial"/>
-              </w:rPr>
-              <w:t>Assoc</w:t>
-            </w:r>
-            <w:proofErr w:type="spellEnd"/>
-            <w:r>
-              <w:rPr>
-                <w:rFonts w:ascii="Arial" w:hAnsi="Arial" w:cs="Arial"/>
-              </w:rPr>
-              <w:t xml:space="preserve"> Dean</w:t>
+            <w:r>
+              <w:rPr>
+                <w:rFonts w:ascii="Arial" w:hAnsi="Arial" w:cs="Arial"/>
+              </w:rPr>
+              <w:t>Assoc Dean</w:t>
             </w:r>
           </w:p>
         </w:tc>
@@ -3708,7 +3670,21 @@
                 <w:rFonts w:ascii="Arial" w:hAnsi="Arial" w:cs="Arial"/>
                 <w:b/>
               </w:rPr>
-              <w:t>do not delete old courses!</w:t>
+              <w:t>do not delete old courses</w:t>
+            </w:r>
+            <w:r>
+              <w:rPr>
+                <w:rFonts w:ascii="Arial" w:hAnsi="Arial" w:cs="Arial"/>
+                <w:b/>
+              </w:rPr>
+              <w:t xml:space="preserve"> until moving them to unmapped</w:t>
+            </w:r>
+            <w:r>
+              <w:rPr>
+                <w:rFonts w:ascii="Arial" w:hAnsi="Arial" w:cs="Arial"/>
+                <w:b/>
+              </w:rPr>
+              <w:t>!</w:t>
             </w:r>
             <w:r>
               <w:rPr>
@@ -4609,6 +4585,7 @@
               <w:rPr>
                 <w:rFonts w:ascii="Arial" w:hAnsi="Arial" w:cs="Arial"/>
               </w:rPr>
+              <w:lastRenderedPageBreak/>
               <w:t>Dec/Jan</w:t>
             </w:r>
           </w:p>
@@ -4627,14 +4604,7 @@
               <w:rPr>
                 <w:rFonts w:ascii="Arial" w:hAnsi="Arial" w:cs="Arial"/>
               </w:rPr>
-              <w:t xml:space="preserve">Instructor reviews continuous improvement </w:t>
-            </w:r>
-            <w:r>
-              <w:rPr>
-                <w:rFonts w:ascii="Arial" w:hAnsi="Arial" w:cs="Arial"/>
-              </w:rPr>
-              <w:lastRenderedPageBreak/>
-              <w:t>plan from the previous year and assigned indicators</w:t>
+              <w:t>Instructor reviews continuous improvement plan from the previous year and assigned indicators</w:t>
             </w:r>
           </w:p>
         </w:tc>
@@ -4652,7 +4622,6 @@
               <w:rPr>
                 <w:rFonts w:ascii="Arial" w:hAnsi="Arial" w:cs="Arial"/>
               </w:rPr>
-              <w:lastRenderedPageBreak/>
               <w:t>I3.1</w:t>
             </w:r>
           </w:p>
@@ -4671,14 +4640,7 @@
               <w:rPr>
                 <w:rFonts w:ascii="Arial" w:hAnsi="Arial" w:cs="Arial"/>
               </w:rPr>
-              <w:t xml:space="preserve">Curriculum Committee Recommendations Report </w:t>
-            </w:r>
-            <w:r>
-              <w:rPr>
-                <w:rFonts w:ascii="Arial" w:hAnsi="Arial" w:cs="Arial"/>
-              </w:rPr>
-              <w:lastRenderedPageBreak/>
-              <w:t>(Previous Year), Measurement Map Report? Rubric Input Template?</w:t>
+              <w:t>Curriculum Committee Recommendations Report (Previous Year), Measurement Map Report? Rubric Input Template?</w:t>
             </w:r>
           </w:p>
         </w:tc>
@@ -4696,7 +4658,6 @@
               <w:rPr>
                 <w:rFonts w:ascii="Arial" w:hAnsi="Arial" w:cs="Arial"/>
               </w:rPr>
-              <w:lastRenderedPageBreak/>
               <w:t>Instructor</w:t>
             </w:r>
           </w:p>
@@ -4717,7 +4678,6 @@
               <w:rPr>
                 <w:rFonts w:ascii="Arial" w:hAnsi="Arial" w:cs="Arial"/>
               </w:rPr>
-              <w:lastRenderedPageBreak/>
               <w:t>March</w:t>
             </w:r>
           </w:p>
@@ -4786,19 +4746,11 @@
                 <w:rFonts w:ascii="Arial" w:hAnsi="Arial" w:cs="Arial"/>
               </w:rPr>
             </w:pPr>
-            <w:proofErr w:type="spellStart"/>
-            <w:r>
-              <w:rPr>
-                <w:rFonts w:ascii="Arial" w:hAnsi="Arial" w:cs="Arial"/>
-              </w:rPr>
-              <w:t>Assoc</w:t>
-            </w:r>
-            <w:proofErr w:type="spellEnd"/>
-            <w:r>
-              <w:rPr>
-                <w:rFonts w:ascii="Arial" w:hAnsi="Arial" w:cs="Arial"/>
-              </w:rPr>
-              <w:t xml:space="preserve"> Dean</w:t>
+            <w:r>
+              <w:rPr>
+                <w:rFonts w:ascii="Arial" w:hAnsi="Arial" w:cs="Arial"/>
+              </w:rPr>
+              <w:t>Assoc Dean</w:t>
             </w:r>
           </w:p>
         </w:tc>
@@ -5230,19 +5182,11 @@
                 <w:rFonts w:ascii="Arial" w:hAnsi="Arial" w:cs="Arial"/>
               </w:rPr>
             </w:pPr>
-            <w:proofErr w:type="spellStart"/>
-            <w:r>
-              <w:rPr>
-                <w:rFonts w:ascii="Arial" w:hAnsi="Arial" w:cs="Arial"/>
-              </w:rPr>
-              <w:t>Assoc</w:t>
-            </w:r>
-            <w:proofErr w:type="spellEnd"/>
-            <w:r>
-              <w:rPr>
-                <w:rFonts w:ascii="Arial" w:hAnsi="Arial" w:cs="Arial"/>
-              </w:rPr>
-              <w:t xml:space="preserve"> Dean?</w:t>
+            <w:r>
+              <w:rPr>
+                <w:rFonts w:ascii="Arial" w:hAnsi="Arial" w:cs="Arial"/>
+              </w:rPr>
+              <w:t>Assoc Dean?</w:t>
             </w:r>
           </w:p>
         </w:tc>
@@ -5470,6 +5414,66 @@
         </w:tc>
       </w:tr>
     </w:tbl>
+    <w:p>
+      <w:pPr>
+        <w:pStyle w:val="Heading1"/>
+        <w:ind w:left="360"/>
+        <w:rPr>
+          <w:b w:val="0"/>
+          <w:sz w:val="24"/>
+          <w:szCs w:val="24"/>
+        </w:rPr>
+      </w:pPr>
+      <w:bookmarkStart w:id="6" w:name="_Toc340895643"/>
+      <w:bookmarkStart w:id="7" w:name="_Toc341427885"/>
+      <w:bookmarkStart w:id="8" w:name="_Toc469652170"/>
+      <w:r>
+        <w:rPr>
+          <w:b w:val="0"/>
+          <w:sz w:val="24"/>
+          <w:szCs w:val="24"/>
+        </w:rPr>
+        <w:t xml:space="preserve">The timeline table shows an entry for adding courses, but no time slot for deleting courses that are no longer offered.  This is because courses are not deleted, since deleting them will remove all of the historical data associated with the course.  Courses can be removed from a specific program, but should not be removed from </w:t>
+      </w:r>
+      <w:r>
+        <w:rPr>
+          <w:b w:val="0"/>
+          <w:sz w:val="24"/>
+          <w:szCs w:val="24"/>
+        </w:rPr>
+        <w:lastRenderedPageBreak/>
+        <w:t>the Vena database.</w:t>
+      </w:r>
+      <w:bookmarkEnd w:id="6"/>
+      <w:bookmarkEnd w:id="7"/>
+      <w:r>
+        <w:rPr>
+          <w:b w:val="0"/>
+          <w:sz w:val="24"/>
+          <w:szCs w:val="24"/>
+        </w:rPr>
+        <w:t xml:space="preserve">  Courses that are no longer offered should be moved to unmapped, as described in the </w:t>
+      </w:r>
+      <w:r>
+        <w:rPr>
+          <w:b w:val="0"/>
+          <w:sz w:val="24"/>
+          <w:szCs w:val="24"/>
+        </w:rPr>
+        <w:t>Departmental Guide</w:t>
+      </w:r>
+      <w:bookmarkStart w:id="9" w:name="_GoBack"/>
+      <w:bookmarkEnd w:id="9"/>
+      <w:r>
+        <w:rPr>
+          <w:b w:val="0"/>
+          <w:sz w:val="24"/>
+          <w:szCs w:val="24"/>
+        </w:rPr>
+        <w:t>.</w:t>
+      </w:r>
+      <w:bookmarkEnd w:id="8"/>
+    </w:p>
     <w:p>
       <w:pPr>
         <w:rPr>
@@ -5490,8 +5494,8 @@
           <w:szCs w:val="24"/>
         </w:rPr>
       </w:pPr>
-      <w:bookmarkStart w:id="6" w:name="_Toc461520322"/>
-      <w:bookmarkStart w:id="7" w:name="_Toc469652136"/>
+      <w:bookmarkStart w:id="10" w:name="_Toc461520322"/>
+      <w:bookmarkStart w:id="11" w:name="_Toc469652136"/>
       <w:r>
         <w:rPr>
           <w:sz w:val="24"/>
@@ -5499,8 +5503,8 @@
         </w:rPr>
         <w:t>Add User</w:t>
       </w:r>
-      <w:bookmarkEnd w:id="6"/>
-      <w:bookmarkEnd w:id="7"/>
+      <w:bookmarkEnd w:id="10"/>
+      <w:bookmarkEnd w:id="11"/>
     </w:p>
     <w:p>
       <w:pPr>
@@ -5597,7 +5601,6 @@
           <w:rFonts w:ascii="Arial" w:hAnsi="Arial" w:cs="Arial"/>
           <w:noProof/>
         </w:rPr>
-        <w:lastRenderedPageBreak/>
         <w:drawing>
           <wp:inline distT="0" distB="0" distL="0" distR="0" wp14:anchorId="3EEE1804" wp14:editId="51197D2C">
             <wp:extent cx="3117736" cy="1857375"/>
@@ -5903,6 +5906,7 @@
         <w:rPr>
           <w:noProof/>
         </w:rPr>
+        <w:lastRenderedPageBreak/>
         <w:drawing>
           <wp:inline distT="0" distB="0" distL="0" distR="0" wp14:anchorId="6FB4C1FA" wp14:editId="0724C462">
             <wp:extent cx="4210187" cy="2688879"/>
@@ -5963,7 +5967,7 @@
           <w:szCs w:val="24"/>
         </w:rPr>
       </w:pPr>
-      <w:bookmarkStart w:id="8" w:name="_Toc461520323"/>
+      <w:bookmarkStart w:id="12" w:name="_Toc461520323"/>
     </w:p>
     <w:p>
       <w:pPr>
@@ -5978,7 +5982,7 @@
           <w:szCs w:val="24"/>
         </w:rPr>
       </w:pPr>
-      <w:bookmarkStart w:id="9" w:name="_Toc469652137"/>
+      <w:bookmarkStart w:id="13" w:name="_Toc469652137"/>
       <w:r>
         <w:rPr>
           <w:sz w:val="24"/>
@@ -5986,8 +5990,8 @@
         </w:rPr>
         <w:t>Assign User to Process</w:t>
       </w:r>
-      <w:bookmarkEnd w:id="8"/>
-      <w:bookmarkEnd w:id="9"/>
+      <w:bookmarkEnd w:id="12"/>
+      <w:bookmarkEnd w:id="13"/>
     </w:p>
     <w:p>
       <w:pPr>
@@ -6248,6 +6252,7 @@
           <w:rFonts w:ascii="Arial" w:hAnsi="Arial" w:cs="Arial"/>
           <w:noProof/>
         </w:rPr>
+        <w:lastRenderedPageBreak/>
         <w:drawing>
           <wp:inline distT="0" distB="0" distL="0" distR="0" wp14:anchorId="1787D78A" wp14:editId="4E74A8E7">
             <wp:extent cx="3740898" cy="2981325"/>
@@ -6308,8 +6313,8 @@
           <w:szCs w:val="24"/>
         </w:rPr>
       </w:pPr>
-      <w:bookmarkStart w:id="10" w:name="_Toc466448793"/>
-      <w:bookmarkStart w:id="11" w:name="_Toc461520324"/>
+      <w:bookmarkStart w:id="14" w:name="_Toc466448793"/>
+      <w:bookmarkStart w:id="15" w:name="_Toc461520324"/>
     </w:p>
     <w:p>
       <w:pPr>
@@ -6324,7 +6329,7 @@
           <w:szCs w:val="24"/>
         </w:rPr>
       </w:pPr>
-      <w:bookmarkStart w:id="12" w:name="_Toc469652138"/>
+      <w:bookmarkStart w:id="16" w:name="_Toc469652138"/>
       <w:r>
         <w:rPr>
           <w:sz w:val="24"/>
@@ -6332,8 +6337,8 @@
         </w:rPr>
         <w:t>Department Input</w:t>
       </w:r>
-      <w:bookmarkEnd w:id="10"/>
-      <w:bookmarkEnd w:id="12"/>
+      <w:bookmarkEnd w:id="14"/>
+      <w:bookmarkEnd w:id="16"/>
     </w:p>
     <w:p>
       <w:pPr>
@@ -6375,7 +6380,6 @@
         <w:rPr>
           <w:rFonts w:ascii="Arial" w:hAnsi="Arial" w:cs="Arial"/>
         </w:rPr>
-        <w:lastRenderedPageBreak/>
         <w:t>The current year variable drives some of the reports, therefore it is important to update this variable at the beginning of the process</w:t>
       </w:r>
     </w:p>
@@ -6499,35 +6503,7 @@
         <w:rPr>
           <w:rFonts w:ascii="Arial" w:hAnsi="Arial" w:cs="Arial"/>
         </w:rPr>
-        <w:t>Enter the current academic year in the format (</w:t>
-      </w:r>
-      <w:proofErr w:type="spellStart"/>
-      <w:r>
-        <w:rPr>
-          <w:rFonts w:ascii="Arial" w:hAnsi="Arial" w:cs="Arial"/>
-        </w:rPr>
-        <w:t>yyyy-yyyy</w:t>
-      </w:r>
-      <w:proofErr w:type="spellEnd"/>
-      <w:r>
-        <w:rPr>
-          <w:rFonts w:ascii="Arial" w:hAnsi="Arial" w:cs="Arial"/>
-        </w:rPr>
-        <w:t>) and current year default in the format (</w:t>
-      </w:r>
-      <w:proofErr w:type="spellStart"/>
-      <w:r>
-        <w:rPr>
-          <w:rFonts w:ascii="Arial" w:hAnsi="Arial" w:cs="Arial"/>
-        </w:rPr>
-        <w:t>yyyy-yyyy</w:t>
-      </w:r>
-      <w:proofErr w:type="spellEnd"/>
-      <w:r>
-        <w:rPr>
-          <w:rFonts w:ascii="Arial" w:hAnsi="Arial" w:cs="Arial"/>
-        </w:rPr>
-        <w:t xml:space="preserve"> Default)</w:t>
+        <w:t>Enter the current academic year in the format (yyyy-yyyy) and current year default in the format (yyyy-yyyy Default)</w:t>
       </w:r>
       <w:r>
         <w:rPr>
@@ -6567,6 +6543,7 @@
           <w:rFonts w:ascii="Arial" w:hAnsi="Arial" w:cs="Arial"/>
           <w:noProof/>
         </w:rPr>
+        <w:lastRenderedPageBreak/>
         <w:drawing>
           <wp:inline distT="0" distB="0" distL="0" distR="0" wp14:anchorId="7413DAFF" wp14:editId="3B422006">
             <wp:extent cx="4544695" cy="1964690"/>
@@ -6648,7 +6625,6 @@
           <w:rFonts w:ascii="Arial" w:hAnsi="Arial" w:cs="Arial"/>
           <w:noProof/>
         </w:rPr>
-        <w:lastRenderedPageBreak/>
         <w:drawing>
           <wp:inline distT="0" distB="0" distL="0" distR="0" wp14:anchorId="38C551EA" wp14:editId="241E9631">
             <wp:extent cx="5450205" cy="2054860"/>
@@ -6740,7 +6716,7 @@
           <w:szCs w:val="24"/>
         </w:rPr>
       </w:pPr>
-      <w:bookmarkStart w:id="13" w:name="_Toc469652139"/>
+      <w:bookmarkStart w:id="17" w:name="_Toc469652139"/>
       <w:r>
         <w:rPr>
           <w:sz w:val="24"/>
@@ -6748,7 +6724,7 @@
         </w:rPr>
         <w:t>Faculty Recommendations</w:t>
       </w:r>
-      <w:bookmarkEnd w:id="13"/>
+      <w:bookmarkEnd w:id="17"/>
     </w:p>
     <w:p>
       <w:pPr>
@@ -7137,9 +7113,9 @@
         </w:rPr>
         <w:t>Click “Save Data” under “Vena” Tab and “Check in” the file</w:t>
       </w:r>
-      <w:bookmarkStart w:id="14" w:name="_Toc460260904"/>
-    </w:p>
-    <w:bookmarkEnd w:id="14"/>
+      <w:bookmarkStart w:id="18" w:name="_Toc460260904"/>
+    </w:p>
+    <w:bookmarkEnd w:id="18"/>
     <w:p>
       <w:pPr>
         <w:pStyle w:val="ListParagraph"/>
@@ -7169,7 +7145,7 @@
           <w:szCs w:val="24"/>
         </w:rPr>
       </w:pPr>
-      <w:bookmarkStart w:id="15" w:name="_Toc469652140"/>
+      <w:bookmarkStart w:id="19" w:name="_Toc469652140"/>
       <w:r>
         <w:rPr>
           <w:sz w:val="24"/>
@@ -7177,8 +7153,8 @@
         </w:rPr>
         <w:t>Start New Academic Year</w:t>
       </w:r>
-      <w:bookmarkEnd w:id="11"/>
       <w:bookmarkEnd w:id="15"/>
+      <w:bookmarkEnd w:id="19"/>
     </w:p>
     <w:p>
       <w:pPr>
@@ -7280,21 +7256,7 @@
         <w:rPr>
           <w:rFonts w:ascii="Arial" w:hAnsi="Arial" w:cs="Arial"/>
         </w:rPr>
-        <w:t xml:space="preserve">enter the new academic year data in cell “A1” (format </w:t>
-      </w:r>
-      <w:proofErr w:type="spellStart"/>
-      <w:r>
-        <w:rPr>
-          <w:rFonts w:ascii="Arial" w:hAnsi="Arial" w:cs="Arial"/>
-        </w:rPr>
-        <w:t>yyyy-yyyy</w:t>
-      </w:r>
-      <w:proofErr w:type="spellEnd"/>
-      <w:r>
-        <w:rPr>
-          <w:rFonts w:ascii="Arial" w:hAnsi="Arial" w:cs="Arial"/>
-        </w:rPr>
-        <w:t xml:space="preserve">) </w:t>
+        <w:t xml:space="preserve">enter the new academic year data in cell “A1” (format yyyy-yyyy) </w:t>
       </w:r>
       <w:r>
         <w:rPr>
@@ -7986,7 +7948,7 @@
           <w:szCs w:val="24"/>
         </w:rPr>
       </w:pPr>
-      <w:bookmarkStart w:id="16" w:name="_Toc461520325"/>
+      <w:bookmarkStart w:id="20" w:name="_Toc461520325"/>
     </w:p>
     <w:p>
       <w:pPr>
@@ -8001,7 +7963,7 @@
           <w:szCs w:val="24"/>
         </w:rPr>
       </w:pPr>
-      <w:bookmarkStart w:id="17" w:name="_Toc469652141"/>
+      <w:bookmarkStart w:id="21" w:name="_Toc469652141"/>
       <w:r>
         <w:rPr>
           <w:sz w:val="24"/>
@@ -8009,8 +7971,8 @@
         </w:rPr>
         <w:t>Historical Program Measurement Archive</w:t>
       </w:r>
-      <w:bookmarkEnd w:id="16"/>
-      <w:bookmarkEnd w:id="17"/>
+      <w:bookmarkEnd w:id="20"/>
+      <w:bookmarkEnd w:id="21"/>
     </w:p>
     <w:p>
       <w:pPr>
@@ -8128,21 +8090,7 @@
         <w:rPr>
           <w:rFonts w:ascii="Arial" w:hAnsi="Arial" w:cs="Arial"/>
         </w:rPr>
-        <w:t xml:space="preserve">enter the new academic year data in cell “A1” (format </w:t>
-      </w:r>
-      <w:proofErr w:type="spellStart"/>
-      <w:r>
-        <w:rPr>
-          <w:rFonts w:ascii="Arial" w:hAnsi="Arial" w:cs="Arial"/>
-        </w:rPr>
-        <w:t>yyyy-yyyy</w:t>
-      </w:r>
-      <w:proofErr w:type="spellEnd"/>
-      <w:r>
-        <w:rPr>
-          <w:rFonts w:ascii="Arial" w:hAnsi="Arial" w:cs="Arial"/>
-        </w:rPr>
-        <w:t xml:space="preserve">) </w:t>
+        <w:t xml:space="preserve">enter the new academic year data in cell “A1” (format yyyy-yyyy) </w:t>
       </w:r>
       <w:r>
         <w:rPr>
@@ -8546,8 +8494,8 @@
           <w:szCs w:val="24"/>
         </w:rPr>
       </w:pPr>
-      <w:bookmarkStart w:id="18" w:name="_Toc461520326"/>
-      <w:bookmarkStart w:id="19" w:name="_Toc469652142"/>
+      <w:bookmarkStart w:id="22" w:name="_Toc461520326"/>
+      <w:bookmarkStart w:id="23" w:name="_Toc469652142"/>
       <w:r>
         <w:rPr>
           <w:sz w:val="24"/>
@@ -8555,8 +8503,8 @@
         </w:rPr>
         <w:t>Historical Program Measurement Report</w:t>
       </w:r>
-      <w:bookmarkEnd w:id="18"/>
-      <w:bookmarkEnd w:id="19"/>
+      <w:bookmarkEnd w:id="22"/>
+      <w:bookmarkEnd w:id="23"/>
     </w:p>
     <w:p>
       <w:pPr>
@@ -8669,7 +8617,7 @@
           <w:szCs w:val="24"/>
         </w:rPr>
       </w:pPr>
-      <w:bookmarkStart w:id="20" w:name="_Toc469652143"/>
+      <w:bookmarkStart w:id="24" w:name="_Toc469652143"/>
       <w:r>
         <w:rPr>
           <w:sz w:val="24"/>
@@ -8677,7 +8625,7 @@
         </w:rPr>
         <w:t>Updating a Global Variable</w:t>
       </w:r>
-      <w:bookmarkEnd w:id="20"/>
+      <w:bookmarkEnd w:id="24"/>
     </w:p>
     <w:p>
       <w:pPr>
@@ -9135,8 +9083,8 @@
           <w:szCs w:val="24"/>
         </w:rPr>
       </w:pPr>
-      <w:bookmarkStart w:id="21" w:name="_Toc461520329"/>
-      <w:bookmarkStart w:id="22" w:name="_Toc469652144"/>
+      <w:bookmarkStart w:id="25" w:name="_Toc469652144"/>
+      <w:bookmarkStart w:id="26" w:name="_Toc461520329"/>
       <w:r>
         <w:rPr>
           <w:sz w:val="24"/>
@@ -9144,7 +9092,7 @@
         </w:rPr>
         <w:t>Force Check-In</w:t>
       </w:r>
-      <w:bookmarkEnd w:id="22"/>
+      <w:bookmarkEnd w:id="25"/>
     </w:p>
     <w:p>
       <w:pPr>
@@ -9328,7 +9276,7 @@
           <w:szCs w:val="24"/>
         </w:rPr>
       </w:pPr>
-      <w:bookmarkStart w:id="23" w:name="_Toc462659587"/>
+      <w:bookmarkStart w:id="27" w:name="_Toc462659587"/>
     </w:p>
     <w:p>
       <w:pPr>
@@ -9343,7 +9291,7 @@
           <w:szCs w:val="24"/>
         </w:rPr>
       </w:pPr>
-      <w:bookmarkStart w:id="24" w:name="_Toc469652145"/>
+      <w:bookmarkStart w:id="28" w:name="_Toc469652145"/>
       <w:r>
         <w:rPr>
           <w:sz w:val="24"/>
@@ -9351,8 +9299,8 @@
         </w:rPr>
         <w:t>Update Course Information Input Template</w:t>
       </w:r>
-      <w:bookmarkEnd w:id="23"/>
-      <w:bookmarkEnd w:id="24"/>
+      <w:bookmarkEnd w:id="27"/>
+      <w:bookmarkEnd w:id="28"/>
     </w:p>
     <w:p>
       <w:pPr>
@@ -9756,7 +9704,7 @@
           <w:szCs w:val="24"/>
         </w:rPr>
       </w:pPr>
-      <w:bookmarkStart w:id="25" w:name="_Toc469652146"/>
+      <w:bookmarkStart w:id="29" w:name="_Toc469652146"/>
       <w:r>
         <w:rPr>
           <w:sz w:val="24"/>
@@ -9764,7 +9712,7 @@
         </w:rPr>
         <w:t>Changing Concurrent Contributor Templates to Enable the Choose Option</w:t>
       </w:r>
-      <w:bookmarkEnd w:id="25"/>
+      <w:bookmarkEnd w:id="29"/>
     </w:p>
     <w:p>
       <w:pPr>
@@ -9806,10 +9754,7 @@
           <w:szCs w:val="24"/>
         </w:rPr>
       </w:pPr>
-      <w:bookmarkStart w:id="26" w:name="_Toc469652147"/>
-      <w:bookmarkStart w:id="27" w:name="_GoBack"/>
-      <w:bookmarkEnd w:id="27"/>
-      <w:proofErr w:type="spellStart"/>
+      <w:bookmarkStart w:id="30" w:name="_Toc469652147"/>
       <w:r>
         <w:rPr>
           <w:sz w:val="24"/>
@@ -9817,55 +9762,26 @@
         </w:rPr>
         <w:t>Unsubmit</w:t>
       </w:r>
-      <w:bookmarkEnd w:id="26"/>
-      <w:proofErr w:type="spellEnd"/>
-    </w:p>
-    <w:p>
-      <w:pPr>
-        <w:rPr>
-          <w:rFonts w:ascii="Arial" w:hAnsi="Arial" w:cs="Arial"/>
-        </w:rPr>
-      </w:pPr>
-    </w:p>
-    <w:p>
-      <w:pPr>
-        <w:rPr>
-          <w:rFonts w:ascii="Arial" w:hAnsi="Arial" w:cs="Arial"/>
-        </w:rPr>
-      </w:pPr>
-      <w:r>
-        <w:rPr>
-          <w:rFonts w:ascii="Arial" w:hAnsi="Arial" w:cs="Arial"/>
-        </w:rPr>
-        <w:t>If a task is inadvertently submitted, it is now possible to “</w:t>
-      </w:r>
-      <w:proofErr w:type="spellStart"/>
-      <w:r>
-        <w:rPr>
-          <w:rFonts w:ascii="Arial" w:hAnsi="Arial" w:cs="Arial"/>
-        </w:rPr>
-        <w:t>unsubmit</w:t>
-      </w:r>
-      <w:proofErr w:type="spellEnd"/>
-      <w:r>
-        <w:rPr>
-          <w:rFonts w:ascii="Arial" w:hAnsi="Arial" w:cs="Arial"/>
-        </w:rPr>
-        <w:t xml:space="preserve">” it.  This is done by first pausing the process, then going to the status tracker.  The submitted task is then selected and using a right click the Restart option is chosen.  After this the process has to be </w:t>
-      </w:r>
-      <w:proofErr w:type="spellStart"/>
-      <w:r>
-        <w:rPr>
-          <w:rFonts w:ascii="Arial" w:hAnsi="Arial" w:cs="Arial"/>
-        </w:rPr>
-        <w:t>unpaused</w:t>
-      </w:r>
-      <w:proofErr w:type="spellEnd"/>
-      <w:r>
-        <w:rPr>
-          <w:rFonts w:ascii="Arial" w:hAnsi="Arial" w:cs="Arial"/>
-        </w:rPr>
-        <w:t>.</w:t>
+      <w:bookmarkEnd w:id="30"/>
+    </w:p>
+    <w:p>
+      <w:pPr>
+        <w:rPr>
+          <w:rFonts w:ascii="Arial" w:hAnsi="Arial" w:cs="Arial"/>
+        </w:rPr>
+      </w:pPr>
+    </w:p>
+    <w:p>
+      <w:pPr>
+        <w:rPr>
+          <w:rFonts w:ascii="Arial" w:hAnsi="Arial" w:cs="Arial"/>
+        </w:rPr>
+      </w:pPr>
+      <w:r>
+        <w:rPr>
+          <w:rFonts w:ascii="Arial" w:hAnsi="Arial" w:cs="Arial"/>
+        </w:rPr>
+        <w:t>If a task is inadvertently submitted, it is now possible to “unsubmit” it.  This is done by first pausing the process, then going to the status tracker.  The submitted task is then selected and using a right click the Restart option is chosen.  After this the process has to be unpaused.</w:t>
       </w:r>
     </w:p>
     <w:p>
@@ -9888,7 +9804,7 @@
           <w:szCs w:val="24"/>
         </w:rPr>
       </w:pPr>
-      <w:bookmarkStart w:id="28" w:name="_Toc469652148"/>
+      <w:bookmarkStart w:id="31" w:name="_Toc469652148"/>
       <w:r>
         <w:rPr>
           <w:sz w:val="24"/>
@@ -9896,8 +9812,8 @@
         </w:rPr>
         <w:t>Other Vena Resources</w:t>
       </w:r>
-      <w:bookmarkEnd w:id="21"/>
-      <w:bookmarkEnd w:id="28"/>
+      <w:bookmarkEnd w:id="26"/>
+      <w:bookmarkEnd w:id="31"/>
     </w:p>
     <w:p>
       <w:pPr>
@@ -10018,21 +9934,7 @@
         <w:rPr>
           <w:rFonts w:ascii="Arial" w:hAnsi="Arial" w:cs="Arial"/>
         </w:rPr>
-        <w:t xml:space="preserve">Bogdan </w:t>
-      </w:r>
-      <w:proofErr w:type="spellStart"/>
-      <w:r>
-        <w:rPr>
-          <w:rFonts w:ascii="Arial" w:hAnsi="Arial" w:cs="Arial"/>
-        </w:rPr>
-        <w:t>Hancas</w:t>
-      </w:r>
-      <w:proofErr w:type="spellEnd"/>
-      <w:r>
-        <w:rPr>
-          <w:rFonts w:ascii="Arial" w:hAnsi="Arial" w:cs="Arial"/>
-        </w:rPr>
-        <w:t xml:space="preserve">: </w:t>
+        <w:t xml:space="preserve">Bogdan Hancas: </w:t>
       </w:r>
       <w:hyperlink r:id="rId48" w:tgtFrame="_blank" w:history="1">
         <w:r>
@@ -10153,7 +10055,7 @@
         <w:sz w:val="20"/>
         <w:szCs w:val="20"/>
       </w:rPr>
-      <w:t>19</w:t>
+      <w:t>4</w:t>
     </w:r>
     <w:r>
       <w:rPr>
@@ -10336,7 +10238,7 @@
                         </a:ln>
                         <a:extLst>
                           <a:ext uri="{53640926-AAD7-44d8-BBD7-CCE9431645EC}">
-                            <a14:shadowObscured xmlns="" xmlns:o="urn:schemas-microsoft-com:office:office" xmlns:v="urn:schemas-microsoft-com:vml" xmlns:w10="urn:schemas-microsoft-com:office:word" xmlns:w="http://schemas.openxmlformats.org/wordprocessingml/2006/main" xmlns:a14="http://schemas.microsoft.com/office/drawing/2010/main"/>
+                            <a14:shadowObscured xmlns:a14="http://schemas.microsoft.com/office/drawing/2010/main" xmlns:w="http://schemas.openxmlformats.org/wordprocessingml/2006/main" xmlns:w10="urn:schemas-microsoft-com:office:word" xmlns:v="urn:schemas-microsoft-com:vml" xmlns:o="urn:schemas-microsoft-com:office:office" xmlns=""/>
                           </a:ext>
                         </a:extLst>
                       </pic:spPr>
@@ -13700,7 +13602,7 @@
 </file>
 
 <file path=customXml/itemProps5.xml><?xml version="1.0" encoding="utf-8"?>
-<ds:datastoreItem xmlns:ds="http://schemas.openxmlformats.org/officeDocument/2006/customXml" ds:itemID="{5DD7E8CC-D448-1E40-92DB-286F311A98EC}">
+<ds:datastoreItem xmlns:ds="http://schemas.openxmlformats.org/officeDocument/2006/customXml" ds:itemID="{8242C647-1FFE-A940-953F-BA280224982F}">
   <ds:schemaRefs>
     <ds:schemaRef ds:uri="http://schemas.openxmlformats.org/officeDocument/2006/bibliography"/>
   </ds:schemaRefs>

</xml_diff>

<commit_message>
Clarification of instructions for submitting concurrent contributor tasks for the rubric and course report.
</commit_message>
<xml_diff>
--- a/AdminGuide.docx
+++ b/AdminGuide.docx
@@ -164,7 +164,7 @@
                   <w:color w:val="000000" w:themeColor="text1"/>
                   <w:sz w:val="28"/>
                 </w:rPr>
-                <w:t>November 16, 2016</w:t>
+                <w:t>January 19, 2017</w:t>
               </w:r>
             </w:sdtContent>
           </w:sdt>
@@ -847,7 +847,21 @@
               <w:rPr>
                 <w:rFonts w:ascii="Arial" w:hAnsi="Arial" w:cs="Arial"/>
               </w:rPr>
-              <w:t>Added 11.Update Course Information Input Template</w:t>
+              <w:t xml:space="preserve">Added </w:t>
+            </w:r>
+            <w:proofErr w:type="gramStart"/>
+            <w:r>
+              <w:rPr>
+                <w:rFonts w:ascii="Arial" w:hAnsi="Arial" w:cs="Arial"/>
+              </w:rPr>
+              <w:t>11.Update</w:t>
+            </w:r>
+            <w:proofErr w:type="gramEnd"/>
+            <w:r>
+              <w:rPr>
+                <w:rFonts w:ascii="Arial" w:hAnsi="Arial" w:cs="Arial"/>
+              </w:rPr>
+              <w:t xml:space="preserve"> Course Information Input Template</w:t>
             </w:r>
           </w:p>
         </w:tc>
@@ -1200,6 +1214,91 @@
                 <w:rFonts w:ascii="Arial" w:hAnsi="Arial" w:cs="Arial"/>
               </w:rPr>
               <w:t xml:space="preserve"> for concurrent contributors</w:t>
+            </w:r>
+          </w:p>
+        </w:tc>
+      </w:tr>
+      <w:tr>
+        <w:trPr>
+          <w:jc w:val="center"/>
+        </w:trPr>
+        <w:tc>
+          <w:tcPr>
+            <w:tcW w:w="1696" w:type="dxa"/>
+            <w:shd w:val="clear" w:color="auto" w:fill="auto"/>
+          </w:tcPr>
+          <w:p>
+            <w:pPr>
+              <w:jc w:val="center"/>
+              <w:rPr>
+                <w:rFonts w:ascii="Arial" w:hAnsi="Arial" w:cs="Arial"/>
+              </w:rPr>
+            </w:pPr>
+            <w:r>
+              <w:rPr>
+                <w:rFonts w:ascii="Arial" w:hAnsi="Arial" w:cs="Arial"/>
+              </w:rPr>
+              <w:t>1.9</w:t>
+            </w:r>
+          </w:p>
+        </w:tc>
+        <w:tc>
+          <w:tcPr>
+            <w:tcW w:w="2127" w:type="dxa"/>
+            <w:shd w:val="clear" w:color="auto" w:fill="auto"/>
+          </w:tcPr>
+          <w:p>
+            <w:pPr>
+              <w:jc w:val="center"/>
+              <w:rPr>
+                <w:rFonts w:ascii="Arial" w:hAnsi="Arial" w:cs="Arial"/>
+              </w:rPr>
+            </w:pPr>
+            <w:r>
+              <w:rPr>
+                <w:rFonts w:ascii="Arial" w:hAnsi="Arial" w:cs="Arial"/>
+              </w:rPr>
+              <w:t>January 19, 2017</w:t>
+            </w:r>
+          </w:p>
+        </w:tc>
+        <w:tc>
+          <w:tcPr>
+            <w:tcW w:w="2126" w:type="dxa"/>
+            <w:shd w:val="clear" w:color="auto" w:fill="auto"/>
+          </w:tcPr>
+          <w:p>
+            <w:pPr>
+              <w:jc w:val="center"/>
+              <w:rPr>
+                <w:rFonts w:ascii="Arial" w:hAnsi="Arial" w:cs="Arial"/>
+              </w:rPr>
+            </w:pPr>
+            <w:r>
+              <w:rPr>
+                <w:rFonts w:ascii="Arial" w:hAnsi="Arial" w:cs="Arial"/>
+              </w:rPr>
+              <w:t>Spencer Smith</w:t>
+            </w:r>
+          </w:p>
+        </w:tc>
+        <w:tc>
+          <w:tcPr>
+            <w:tcW w:w="3367" w:type="dxa"/>
+            <w:shd w:val="clear" w:color="auto" w:fill="auto"/>
+          </w:tcPr>
+          <w:p>
+            <w:pPr>
+              <w:jc w:val="center"/>
+              <w:rPr>
+                <w:rFonts w:ascii="Arial" w:hAnsi="Arial" w:cs="Arial"/>
+              </w:rPr>
+            </w:pPr>
+            <w:r>
+              <w:rPr>
+                <w:rFonts w:ascii="Arial" w:hAnsi="Arial" w:cs="Arial"/>
+              </w:rPr>
+              <w:t>Clarification of submitting rubric and course reports</w:t>
             </w:r>
           </w:p>
         </w:tc>
@@ -1658,7 +1757,7 @@
                 <w:noProof/>
                 <w:webHidden/>
               </w:rPr>
-              <w:t>5</w:t>
+              <w:t>6</w:t>
             </w:r>
             <w:r>
               <w:rPr>
@@ -1826,7 +1925,7 @@
                 <w:noProof/>
                 <w:webHidden/>
               </w:rPr>
-              <w:t>7</w:t>
+              <w:t>8</w:t>
             </w:r>
             <w:r>
               <w:rPr>
@@ -2162,7 +2261,7 @@
                 <w:noProof/>
                 <w:webHidden/>
               </w:rPr>
-              <w:t>14</w:t>
+              <w:t>15</w:t>
             </w:r>
             <w:r>
               <w:rPr>
@@ -2246,7 +2345,7 @@
                 <w:noProof/>
                 <w:webHidden/>
               </w:rPr>
-              <w:t>15</w:t>
+              <w:t>16</w:t>
             </w:r>
             <w:r>
               <w:rPr>
@@ -2330,7 +2429,7 @@
                 <w:noProof/>
                 <w:webHidden/>
               </w:rPr>
-              <w:t>17</w:t>
+              <w:t>18</w:t>
             </w:r>
             <w:r>
               <w:rPr>
@@ -2373,7 +2472,21 @@
                 <w:rStyle w:val="Hyperlink"/>
                 <w:noProof/>
               </w:rPr>
-              <w:t>Update Course Information Input Template</w:t>
+              <w:t>Update C</w:t>
+            </w:r>
+            <w:r>
+              <w:rPr>
+                <w:rStyle w:val="Hyperlink"/>
+                <w:noProof/>
+              </w:rPr>
+              <w:t>o</w:t>
+            </w:r>
+            <w:r>
+              <w:rPr>
+                <w:rStyle w:val="Hyperlink"/>
+                <w:noProof/>
+              </w:rPr>
+              <w:t>urse Information Input Template</w:t>
             </w:r>
             <w:r>
               <w:rPr>
@@ -2414,7 +2527,7 @@
                 <w:noProof/>
                 <w:webHidden/>
               </w:rPr>
-              <w:t>18</w:t>
+              <w:t>19</w:t>
             </w:r>
             <w:r>
               <w:rPr>
@@ -2498,7 +2611,7 @@
                 <w:noProof/>
                 <w:webHidden/>
               </w:rPr>
-              <w:t>20</w:t>
+              <w:t>21</w:t>
             </w:r>
             <w:r>
               <w:rPr>
@@ -2582,7 +2695,7 @@
                 <w:noProof/>
                 <w:webHidden/>
               </w:rPr>
-              <w:t>20</w:t>
+              <w:t>21</w:t>
             </w:r>
             <w:r>
               <w:rPr>
@@ -2666,7 +2779,7 @@
                 <w:noProof/>
                 <w:webHidden/>
               </w:rPr>
-              <w:t>20</w:t>
+              <w:t>21</w:t>
             </w:r>
             <w:r>
               <w:rPr>
@@ -2810,7 +2923,21 @@
         <w:rPr>
           <w:rFonts w:ascii="Arial" w:hAnsi="Arial" w:cs="Arial"/>
         </w:rPr>
-        <w:t>This document is part of MEASURE (McMaster Engineering Accreditation System for UndeRgraduatE). MEASURE is intended to facilitate the continual improvement of the curriculum of the programs offered by the Faculty of Engineering. The MEASURE system will also be used to assist with generating reports for the Canadian Engineering Accreditation Board (CEAB).</w:t>
+        <w:t xml:space="preserve">This document is part of MEASURE (McMaster Engineering Accreditation System for </w:t>
+      </w:r>
+      <w:proofErr w:type="spellStart"/>
+      <w:r>
+        <w:rPr>
+          <w:rFonts w:ascii="Arial" w:hAnsi="Arial" w:cs="Arial"/>
+        </w:rPr>
+        <w:t>UndeRgraduatE</w:t>
+      </w:r>
+      <w:proofErr w:type="spellEnd"/>
+      <w:r>
+        <w:rPr>
+          <w:rFonts w:ascii="Arial" w:hAnsi="Arial" w:cs="Arial"/>
+        </w:rPr>
+        <w:t>). MEASURE is intended to facilitate the continual improvement of the curriculum of the programs offered by the Faculty of Engineering. The MEASURE system will also be used to assist with generating reports for the Canadian Engineering Accreditation Board (CEAB).</w:t>
       </w:r>
     </w:p>
     <w:p>
@@ -3200,20 +3327,20 @@
         <w:rPr>
           <w:rFonts w:ascii="Arial" w:hAnsi="Arial" w:cs="Arial"/>
         </w:rPr>
-        <w:t xml:space="preserve"> during the course of an academic year.  For each task the following is listed: the time of year when it typically occurs, the section of this report where details are given, the MEASURE template (spreadsheet) that applies, and the task owner. </w:t>
-      </w:r>
-      <w:r>
-        <w:rPr>
-          <w:rFonts w:ascii="Arial" w:hAnsi="Arial" w:cs="Arial"/>
-        </w:rPr>
-        <w:t xml:space="preserve"> The section where details can be found also includes </w:t>
+        <w:t xml:space="preserve"> during the course of an academic year.  For each task the following is listed: the time of year when it typically occurs, the section of </w:t>
       </w:r>
       <w:r>
         <w:rPr>
           <w:rFonts w:ascii="Arial" w:hAnsi="Arial" w:cs="Arial"/>
         </w:rPr>
         <w:lastRenderedPageBreak/>
-        <w:t>information on which document holds the information.  In this context, the prefix A, D, and I mean Administrator’s Guide, Departmental Guide, and Instructor’s guide, respectively.</w:t>
+        <w:t xml:space="preserve">this report where details are given, the MEASURE template (spreadsheet) that applies, and the task owner. </w:t>
+      </w:r>
+      <w:r>
+        <w:rPr>
+          <w:rFonts w:ascii="Arial" w:hAnsi="Arial" w:cs="Arial"/>
+        </w:rPr>
+        <w:t xml:space="preserve"> The section where details can be found also includes information on which document holds the information.  In this context, the prefix A, D, and I mean Administrator’s Guide, Departmental Guide, and Instructor’s guide, respectively.</w:t>
       </w:r>
     </w:p>
     <w:p>
@@ -3443,11 +3570,19 @@
                 <w:rFonts w:ascii="Arial" w:hAnsi="Arial" w:cs="Arial"/>
               </w:rPr>
             </w:pPr>
-            <w:r>
-              <w:rPr>
-                <w:rFonts w:ascii="Arial" w:hAnsi="Arial" w:cs="Arial"/>
-              </w:rPr>
-              <w:t>Assoc Dean</w:t>
+            <w:proofErr w:type="spellStart"/>
+            <w:r>
+              <w:rPr>
+                <w:rFonts w:ascii="Arial" w:hAnsi="Arial" w:cs="Arial"/>
+              </w:rPr>
+              <w:t>Assoc</w:t>
+            </w:r>
+            <w:proofErr w:type="spellEnd"/>
+            <w:r>
+              <w:rPr>
+                <w:rFonts w:ascii="Arial" w:hAnsi="Arial" w:cs="Arial"/>
+              </w:rPr>
+              <w:t xml:space="preserve"> Dean</w:t>
             </w:r>
           </w:p>
         </w:tc>
@@ -3529,11 +3664,19 @@
                 <w:rFonts w:ascii="Arial" w:hAnsi="Arial" w:cs="Arial"/>
               </w:rPr>
             </w:pPr>
-            <w:r>
-              <w:rPr>
-                <w:rFonts w:ascii="Arial" w:hAnsi="Arial" w:cs="Arial"/>
-              </w:rPr>
-              <w:t>Assoc Dean</w:t>
+            <w:proofErr w:type="spellStart"/>
+            <w:r>
+              <w:rPr>
+                <w:rFonts w:ascii="Arial" w:hAnsi="Arial" w:cs="Arial"/>
+              </w:rPr>
+              <w:t>Assoc</w:t>
+            </w:r>
+            <w:proofErr w:type="spellEnd"/>
+            <w:r>
+              <w:rPr>
+                <w:rFonts w:ascii="Arial" w:hAnsi="Arial" w:cs="Arial"/>
+              </w:rPr>
+              <w:t xml:space="preserve"> Dean</w:t>
             </w:r>
           </w:p>
         </w:tc>
@@ -3621,11 +3764,19 @@
                 <w:rFonts w:ascii="Arial" w:hAnsi="Arial" w:cs="Arial"/>
               </w:rPr>
             </w:pPr>
-            <w:r>
-              <w:rPr>
-                <w:rFonts w:ascii="Arial" w:hAnsi="Arial" w:cs="Arial"/>
-              </w:rPr>
-              <w:t>Assoc Dean</w:t>
+            <w:proofErr w:type="spellStart"/>
+            <w:r>
+              <w:rPr>
+                <w:rFonts w:ascii="Arial" w:hAnsi="Arial" w:cs="Arial"/>
+              </w:rPr>
+              <w:t>Assoc</w:t>
+            </w:r>
+            <w:proofErr w:type="spellEnd"/>
+            <w:r>
+              <w:rPr>
+                <w:rFonts w:ascii="Arial" w:hAnsi="Arial" w:cs="Arial"/>
+              </w:rPr>
+              <w:t xml:space="preserve"> Dean</w:t>
             </w:r>
           </w:p>
         </w:tc>
@@ -4511,7 +4662,14 @@
               <w:rPr>
                 <w:rFonts w:ascii="Arial" w:hAnsi="Arial" w:cs="Arial"/>
               </w:rPr>
-              <w:t>Instructor enters rubric and their continuous improvement plan for Term 1</w:t>
+              <w:t xml:space="preserve">Instructor enters rubric and their continuous </w:t>
+            </w:r>
+            <w:r>
+              <w:rPr>
+                <w:rFonts w:ascii="Arial" w:hAnsi="Arial" w:cs="Arial"/>
+              </w:rPr>
+              <w:lastRenderedPageBreak/>
+              <w:t>improvement plan for Term 1</w:t>
             </w:r>
           </w:p>
         </w:tc>
@@ -4529,6 +4687,7 @@
               <w:rPr>
                 <w:rFonts w:ascii="Arial" w:hAnsi="Arial" w:cs="Arial"/>
               </w:rPr>
+              <w:lastRenderedPageBreak/>
               <w:t>I2</w:t>
             </w:r>
           </w:p>
@@ -4746,11 +4905,19 @@
                 <w:rFonts w:ascii="Arial" w:hAnsi="Arial" w:cs="Arial"/>
               </w:rPr>
             </w:pPr>
-            <w:r>
-              <w:rPr>
-                <w:rFonts w:ascii="Arial" w:hAnsi="Arial" w:cs="Arial"/>
-              </w:rPr>
-              <w:t>Assoc Dean</w:t>
+            <w:proofErr w:type="spellStart"/>
+            <w:r>
+              <w:rPr>
+                <w:rFonts w:ascii="Arial" w:hAnsi="Arial" w:cs="Arial"/>
+              </w:rPr>
+              <w:t>Assoc</w:t>
+            </w:r>
+            <w:proofErr w:type="spellEnd"/>
+            <w:r>
+              <w:rPr>
+                <w:rFonts w:ascii="Arial" w:hAnsi="Arial" w:cs="Arial"/>
+              </w:rPr>
+              <w:t xml:space="preserve"> Dean</w:t>
             </w:r>
           </w:p>
         </w:tc>
@@ -4972,7 +5139,21 @@
               <w:rPr>
                 <w:rFonts w:ascii="Arial" w:hAnsi="Arial" w:cs="Arial"/>
               </w:rPr>
-              <w:t>Meeting of continuous improvement committee (external advisors students)</w:t>
+              <w:t xml:space="preserve">Meeting of continuous improvement committee (external </w:t>
+            </w:r>
+            <w:proofErr w:type="gramStart"/>
+            <w:r>
+              <w:rPr>
+                <w:rFonts w:ascii="Arial" w:hAnsi="Arial" w:cs="Arial"/>
+              </w:rPr>
+              <w:t>advisors</w:t>
+            </w:r>
+            <w:proofErr w:type="gramEnd"/>
+            <w:r>
+              <w:rPr>
+                <w:rFonts w:ascii="Arial" w:hAnsi="Arial" w:cs="Arial"/>
+              </w:rPr>
+              <w:t xml:space="preserve"> students)</w:t>
             </w:r>
           </w:p>
         </w:tc>
@@ -5182,11 +5363,19 @@
                 <w:rFonts w:ascii="Arial" w:hAnsi="Arial" w:cs="Arial"/>
               </w:rPr>
             </w:pPr>
-            <w:r>
-              <w:rPr>
-                <w:rFonts w:ascii="Arial" w:hAnsi="Arial" w:cs="Arial"/>
-              </w:rPr>
-              <w:t>Assoc Dean?</w:t>
+            <w:proofErr w:type="spellStart"/>
+            <w:r>
+              <w:rPr>
+                <w:rFonts w:ascii="Arial" w:hAnsi="Arial" w:cs="Arial"/>
+              </w:rPr>
+              <w:t>Assoc</w:t>
+            </w:r>
+            <w:proofErr w:type="spellEnd"/>
+            <w:r>
+              <w:rPr>
+                <w:rFonts w:ascii="Arial" w:hAnsi="Arial" w:cs="Arial"/>
+              </w:rPr>
+              <w:t xml:space="preserve"> Dean?</w:t>
             </w:r>
           </w:p>
         </w:tc>
@@ -5433,7 +5622,7 @@
           <w:sz w:val="24"/>
           <w:szCs w:val="24"/>
         </w:rPr>
-        <w:t xml:space="preserve">The timeline table shows an entry for adding courses, but no time slot for deleting courses that are no longer offered.  This is because courses are not deleted, since deleting them will remove all of the historical data associated with the course.  Courses can be removed from a specific program, but should not be removed from </w:t>
+        <w:t xml:space="preserve">The timeline table shows an entry for adding courses, but no time slot for deleting courses that are no longer offered.  This is because courses are not deleted, since deleting them will remove all of the historical data associated with the course.  </w:t>
       </w:r>
       <w:r>
         <w:rPr>
@@ -5442,7 +5631,7 @@
           <w:szCs w:val="24"/>
         </w:rPr>
         <w:lastRenderedPageBreak/>
-        <w:t>the Vena database.</w:t>
+        <w:t>Courses can be removed from a specific program, but should not be removed from the Vena database.</w:t>
       </w:r>
       <w:bookmarkEnd w:id="6"/>
       <w:bookmarkEnd w:id="7"/>
@@ -5452,25 +5641,7 @@
           <w:sz w:val="24"/>
           <w:szCs w:val="24"/>
         </w:rPr>
-        <w:t xml:space="preserve">  Courses that are no longer offered should be moved to unmapped, as described in the </w:t>
-      </w:r>
-      <w:r>
-        <w:rPr>
-          <w:b w:val="0"/>
-          <w:sz w:val="24"/>
-          <w:szCs w:val="24"/>
-        </w:rPr>
-        <w:t>Departmental Guide</w:t>
-      </w:r>
-      <w:bookmarkStart w:id="9" w:name="_GoBack"/>
-      <w:bookmarkEnd w:id="9"/>
-      <w:r>
-        <w:rPr>
-          <w:b w:val="0"/>
-          <w:sz w:val="24"/>
-          <w:szCs w:val="24"/>
-        </w:rPr>
-        <w:t>.</w:t>
+        <w:t xml:space="preserve">  Courses that are no longer offered should be moved to unmapped, as described in the Departmental Guide.</w:t>
       </w:r>
       <w:bookmarkEnd w:id="8"/>
     </w:p>
@@ -5494,8 +5665,8 @@
           <w:szCs w:val="24"/>
         </w:rPr>
       </w:pPr>
-      <w:bookmarkStart w:id="10" w:name="_Toc461520322"/>
-      <w:bookmarkStart w:id="11" w:name="_Toc469652136"/>
+      <w:bookmarkStart w:id="9" w:name="_Toc461520322"/>
+      <w:bookmarkStart w:id="10" w:name="_Toc469652136"/>
       <w:r>
         <w:rPr>
           <w:sz w:val="24"/>
@@ -5503,8 +5674,8 @@
         </w:rPr>
         <w:t>Add User</w:t>
       </w:r>
+      <w:bookmarkEnd w:id="9"/>
       <w:bookmarkEnd w:id="10"/>
-      <w:bookmarkEnd w:id="11"/>
     </w:p>
     <w:p>
       <w:pPr>
@@ -5891,7 +6062,21 @@
         <w:rPr>
           <w:rFonts w:ascii="Arial" w:hAnsi="Arial" w:cs="Arial"/>
         </w:rPr>
-        <w:t>earch for an user name and add it</w:t>
+        <w:t xml:space="preserve">earch for </w:t>
+      </w:r>
+      <w:proofErr w:type="gramStart"/>
+      <w:r>
+        <w:rPr>
+          <w:rFonts w:ascii="Arial" w:hAnsi="Arial" w:cs="Arial"/>
+        </w:rPr>
+        <w:t>an</w:t>
+      </w:r>
+      <w:proofErr w:type="gramEnd"/>
+      <w:r>
+        <w:rPr>
+          <w:rFonts w:ascii="Arial" w:hAnsi="Arial" w:cs="Arial"/>
+        </w:rPr>
+        <w:t xml:space="preserve"> user name and add it</w:t>
       </w:r>
     </w:p>
     <w:p>
@@ -5967,7 +6152,7 @@
           <w:szCs w:val="24"/>
         </w:rPr>
       </w:pPr>
-      <w:bookmarkStart w:id="12" w:name="_Toc461520323"/>
+      <w:bookmarkStart w:id="11" w:name="_Toc461520323"/>
     </w:p>
     <w:p>
       <w:pPr>
@@ -5982,7 +6167,7 @@
           <w:szCs w:val="24"/>
         </w:rPr>
       </w:pPr>
-      <w:bookmarkStart w:id="13" w:name="_Toc469652137"/>
+      <w:bookmarkStart w:id="12" w:name="_Toc469652137"/>
       <w:r>
         <w:rPr>
           <w:sz w:val="24"/>
@@ -5990,8 +6175,8 @@
         </w:rPr>
         <w:t>Assign User to Process</w:t>
       </w:r>
+      <w:bookmarkEnd w:id="11"/>
       <w:bookmarkEnd w:id="12"/>
-      <w:bookmarkEnd w:id="13"/>
     </w:p>
     <w:p>
       <w:pPr>
@@ -6313,8 +6498,8 @@
           <w:szCs w:val="24"/>
         </w:rPr>
       </w:pPr>
-      <w:bookmarkStart w:id="14" w:name="_Toc466448793"/>
-      <w:bookmarkStart w:id="15" w:name="_Toc461520324"/>
+      <w:bookmarkStart w:id="13" w:name="_Toc466448793"/>
+      <w:bookmarkStart w:id="14" w:name="_Toc461520324"/>
     </w:p>
     <w:p>
       <w:pPr>
@@ -6329,7 +6514,7 @@
           <w:szCs w:val="24"/>
         </w:rPr>
       </w:pPr>
-      <w:bookmarkStart w:id="16" w:name="_Toc469652138"/>
+      <w:bookmarkStart w:id="15" w:name="_Toc469652138"/>
       <w:r>
         <w:rPr>
           <w:sz w:val="24"/>
@@ -6337,8 +6522,8 @@
         </w:rPr>
         <w:t>Department Input</w:t>
       </w:r>
-      <w:bookmarkEnd w:id="14"/>
-      <w:bookmarkEnd w:id="16"/>
+      <w:bookmarkEnd w:id="13"/>
+      <w:bookmarkEnd w:id="15"/>
     </w:p>
     <w:p>
       <w:pPr>
@@ -6503,7 +6688,35 @@
         <w:rPr>
           <w:rFonts w:ascii="Arial" w:hAnsi="Arial" w:cs="Arial"/>
         </w:rPr>
-        <w:t>Enter the current academic year in the format (yyyy-yyyy) and current year default in the format (yyyy-yyyy Default)</w:t>
+        <w:t>Enter the current academic year in the format (</w:t>
+      </w:r>
+      <w:proofErr w:type="spellStart"/>
+      <w:r>
+        <w:rPr>
+          <w:rFonts w:ascii="Arial" w:hAnsi="Arial" w:cs="Arial"/>
+        </w:rPr>
+        <w:t>yyyy-yyyy</w:t>
+      </w:r>
+      <w:proofErr w:type="spellEnd"/>
+      <w:r>
+        <w:rPr>
+          <w:rFonts w:ascii="Arial" w:hAnsi="Arial" w:cs="Arial"/>
+        </w:rPr>
+        <w:t>) and current year default in the format (</w:t>
+      </w:r>
+      <w:proofErr w:type="spellStart"/>
+      <w:r>
+        <w:rPr>
+          <w:rFonts w:ascii="Arial" w:hAnsi="Arial" w:cs="Arial"/>
+        </w:rPr>
+        <w:t>yyyy-yyyy</w:t>
+      </w:r>
+      <w:proofErr w:type="spellEnd"/>
+      <w:r>
+        <w:rPr>
+          <w:rFonts w:ascii="Arial" w:hAnsi="Arial" w:cs="Arial"/>
+        </w:rPr>
+        <w:t xml:space="preserve"> Default)</w:t>
       </w:r>
       <w:r>
         <w:rPr>
@@ -6716,7 +6929,7 @@
           <w:szCs w:val="24"/>
         </w:rPr>
       </w:pPr>
-      <w:bookmarkStart w:id="17" w:name="_Toc469652139"/>
+      <w:bookmarkStart w:id="16" w:name="_Toc469652139"/>
       <w:r>
         <w:rPr>
           <w:sz w:val="24"/>
@@ -6724,7 +6937,7 @@
         </w:rPr>
         <w:t>Faculty Recommendations</w:t>
       </w:r>
-      <w:bookmarkEnd w:id="17"/>
+      <w:bookmarkEnd w:id="16"/>
     </w:p>
     <w:p>
       <w:pPr>
@@ -7113,9 +7326,9 @@
         </w:rPr>
         <w:t>Click “Save Data” under “Vena” Tab and “Check in” the file</w:t>
       </w:r>
-      <w:bookmarkStart w:id="18" w:name="_Toc460260904"/>
-    </w:p>
-    <w:bookmarkEnd w:id="18"/>
+      <w:bookmarkStart w:id="17" w:name="_Toc460260904"/>
+    </w:p>
+    <w:bookmarkEnd w:id="17"/>
     <w:p>
       <w:pPr>
         <w:pStyle w:val="ListParagraph"/>
@@ -7145,7 +7358,7 @@
           <w:szCs w:val="24"/>
         </w:rPr>
       </w:pPr>
-      <w:bookmarkStart w:id="19" w:name="_Toc469652140"/>
+      <w:bookmarkStart w:id="18" w:name="_Toc469652140"/>
       <w:r>
         <w:rPr>
           <w:sz w:val="24"/>
@@ -7153,8 +7366,8 @@
         </w:rPr>
         <w:t>Start New Academic Year</w:t>
       </w:r>
-      <w:bookmarkEnd w:id="15"/>
-      <w:bookmarkEnd w:id="19"/>
+      <w:bookmarkEnd w:id="14"/>
+      <w:bookmarkEnd w:id="18"/>
     </w:p>
     <w:p>
       <w:pPr>
@@ -7256,7 +7469,21 @@
         <w:rPr>
           <w:rFonts w:ascii="Arial" w:hAnsi="Arial" w:cs="Arial"/>
         </w:rPr>
-        <w:t xml:space="preserve">enter the new academic year data in cell “A1” (format yyyy-yyyy) </w:t>
+        <w:t xml:space="preserve">enter the new academic year data in cell “A1” (format </w:t>
+      </w:r>
+      <w:proofErr w:type="spellStart"/>
+      <w:r>
+        <w:rPr>
+          <w:rFonts w:ascii="Arial" w:hAnsi="Arial" w:cs="Arial"/>
+        </w:rPr>
+        <w:t>yyyy-yyyy</w:t>
+      </w:r>
+      <w:proofErr w:type="spellEnd"/>
+      <w:r>
+        <w:rPr>
+          <w:rFonts w:ascii="Arial" w:hAnsi="Arial" w:cs="Arial"/>
+        </w:rPr>
+        <w:t xml:space="preserve">) </w:t>
       </w:r>
       <w:r>
         <w:rPr>
@@ -7948,7 +8175,7 @@
           <w:szCs w:val="24"/>
         </w:rPr>
       </w:pPr>
-      <w:bookmarkStart w:id="20" w:name="_Toc461520325"/>
+      <w:bookmarkStart w:id="19" w:name="_Toc461520325"/>
     </w:p>
     <w:p>
       <w:pPr>
@@ -7963,7 +8190,7 @@
           <w:szCs w:val="24"/>
         </w:rPr>
       </w:pPr>
-      <w:bookmarkStart w:id="21" w:name="_Toc469652141"/>
+      <w:bookmarkStart w:id="20" w:name="_Toc469652141"/>
       <w:r>
         <w:rPr>
           <w:sz w:val="24"/>
@@ -7971,8 +8198,8 @@
         </w:rPr>
         <w:t>Historical Program Measurement Archive</w:t>
       </w:r>
+      <w:bookmarkEnd w:id="19"/>
       <w:bookmarkEnd w:id="20"/>
-      <w:bookmarkEnd w:id="21"/>
     </w:p>
     <w:p>
       <w:pPr>
@@ -8062,6 +8289,71 @@
         </w:rPr>
         <w:t xml:space="preserve"> should click on the Submit button on the contributor’s interface.</w:t>
       </w:r>
+      <w:r>
+        <w:rPr>
+          <w:rFonts w:ascii="Arial" w:hAnsi="Arial" w:cs="Arial"/>
+        </w:rPr>
+        <w:t xml:space="preserve">  It may be necessary to do a forced check-in first, since not all instructors will remember to check in their templates.  The enabled submit button will look like the following picture:</w:t>
+      </w:r>
+    </w:p>
+    <w:p>
+      <w:pPr>
+        <w:pStyle w:val="ListParagraph"/>
+        <w:ind w:left="792"/>
+        <w:rPr>
+          <w:rFonts w:ascii="Arial" w:hAnsi="Arial" w:cs="Arial"/>
+        </w:rPr>
+      </w:pPr>
+      <w:r>
+        <w:rPr>
+          <w:rFonts w:ascii="Arial" w:hAnsi="Arial" w:cs="Arial"/>
+          <w:noProof/>
+        </w:rPr>
+        <w:lastRenderedPageBreak/>
+        <w:drawing>
+          <wp:inline distT="0" distB="0" distL="0" distR="0" wp14:anchorId="7F0A8351" wp14:editId="515CC98A">
+            <wp:extent cx="4509135" cy="3611644"/>
+            <wp:effectExtent l="0" t="0" r="12065" b="0"/>
+            <wp:docPr id="30" name="Picture 30"/>
+            <wp:cNvGraphicFramePr>
+              <a:graphicFrameLocks xmlns:a="http://schemas.openxmlformats.org/drawingml/2006/main" noChangeAspect="1"/>
+            </wp:cNvGraphicFramePr>
+            <a:graphic xmlns:a="http://schemas.openxmlformats.org/drawingml/2006/main">
+              <a:graphicData uri="http://schemas.openxmlformats.org/drawingml/2006/picture">
+                <pic:pic xmlns:pic="http://schemas.openxmlformats.org/drawingml/2006/picture">
+                  <pic:nvPicPr>
+                    <pic:cNvPr id="3" name="SubmitButton.tiff"/>
+                    <pic:cNvPicPr/>
+                  </pic:nvPicPr>
+                  <pic:blipFill>
+                    <a:blip r:embed="rId36" cstate="print">
+                      <a:extLst>
+                        <a:ext uri="{28A0092B-C50C-407E-A947-70E740481C1C}">
+                          <a14:useLocalDpi xmlns:a14="http://schemas.microsoft.com/office/drawing/2010/main" val="0"/>
+                        </a:ext>
+                      </a:extLst>
+                    </a:blip>
+                    <a:stretch>
+                      <a:fillRect/>
+                    </a:stretch>
+                  </pic:blipFill>
+                  <pic:spPr>
+                    <a:xfrm>
+                      <a:off x="0" y="0"/>
+                      <a:ext cx="4513188" cy="3614890"/>
+                    </a:xfrm>
+                    <a:prstGeom prst="rect">
+                      <a:avLst/>
+                    </a:prstGeom>
+                  </pic:spPr>
+                </pic:pic>
+              </a:graphicData>
+            </a:graphic>
+          </wp:inline>
+        </w:drawing>
+      </w:r>
+      <w:bookmarkStart w:id="21" w:name="_GoBack"/>
+      <w:bookmarkEnd w:id="21"/>
     </w:p>
     <w:p>
       <w:pPr>
@@ -8090,7 +8382,21 @@
         <w:rPr>
           <w:rFonts w:ascii="Arial" w:hAnsi="Arial" w:cs="Arial"/>
         </w:rPr>
-        <w:t xml:space="preserve">enter the new academic year data in cell “A1” (format yyyy-yyyy) </w:t>
+        <w:t xml:space="preserve">enter the new academic year data in cell “A1” (format </w:t>
+      </w:r>
+      <w:proofErr w:type="spellStart"/>
+      <w:r>
+        <w:rPr>
+          <w:rFonts w:ascii="Arial" w:hAnsi="Arial" w:cs="Arial"/>
+        </w:rPr>
+        <w:t>yyyy-yyyy</w:t>
+      </w:r>
+      <w:proofErr w:type="spellEnd"/>
+      <w:r>
+        <w:rPr>
+          <w:rFonts w:ascii="Arial" w:hAnsi="Arial" w:cs="Arial"/>
+        </w:rPr>
+        <w:t xml:space="preserve">) </w:t>
       </w:r>
       <w:r>
         <w:rPr>
@@ -8118,7 +8424,6 @@
           <w:rFonts w:ascii="Arial" w:hAnsi="Arial" w:cs="Arial"/>
           <w:noProof/>
         </w:rPr>
-        <w:lastRenderedPageBreak/>
         <w:drawing>
           <wp:inline distT="0" distB="0" distL="0" distR="0" wp14:anchorId="426A6BF6" wp14:editId="07BC971C">
             <wp:extent cx="3609975" cy="1447279"/>
@@ -8304,6 +8609,7 @@
           <w:rFonts w:ascii="Arial" w:hAnsi="Arial" w:cs="Arial"/>
           <w:noProof/>
         </w:rPr>
+        <w:lastRenderedPageBreak/>
         <w:drawing>
           <wp:inline distT="0" distB="0" distL="0" distR="0" wp14:anchorId="37B47699" wp14:editId="575C68E2">
             <wp:extent cx="5162462" cy="2676525"/>
@@ -8322,7 +8628,7 @@
                     </pic:cNvPicPr>
                   </pic:nvPicPr>
                   <pic:blipFill>
-                    <a:blip r:embed="rId36">
+                    <a:blip r:embed="rId37">
                       <a:extLst>
                         <a:ext uri="{28A0092B-C50C-407E-A947-70E740481C1C}">
                           <a14:useLocalDpi xmlns:a14="http://schemas.microsoft.com/office/drawing/2010/main" val="0"/>
@@ -8576,7 +8882,7 @@
                     <pic:cNvPicPr/>
                   </pic:nvPicPr>
                   <pic:blipFill>
-                    <a:blip r:embed="rId37"/>
+                    <a:blip r:embed="rId38"/>
                     <a:stretch>
                       <a:fillRect/>
                     </a:stretch>
@@ -8753,7 +9059,7 @@
                     </pic:cNvPicPr>
                   </pic:nvPicPr>
                   <pic:blipFill>
-                    <a:blip r:embed="rId38">
+                    <a:blip r:embed="rId39">
                       <a:extLst>
                         <a:ext uri="{28A0092B-C50C-407E-A947-70E740481C1C}">
                           <a14:useLocalDpi xmlns:a14="http://schemas.microsoft.com/office/drawing/2010/main" val="0"/>
@@ -8846,7 +9152,7 @@
                     </pic:cNvPicPr>
                   </pic:nvPicPr>
                   <pic:blipFill>
-                    <a:blip r:embed="rId39">
+                    <a:blip r:embed="rId40">
                       <a:extLst>
                         <a:ext uri="{28A0092B-C50C-407E-A947-70E740481C1C}">
                           <a14:useLocalDpi xmlns:a14="http://schemas.microsoft.com/office/drawing/2010/main" val="0"/>
@@ -8927,7 +9233,7 @@
                     </pic:cNvPicPr>
                   </pic:nvPicPr>
                   <pic:blipFill>
-                    <a:blip r:embed="rId40">
+                    <a:blip r:embed="rId41">
                       <a:extLst>
                         <a:ext uri="{28A0092B-C50C-407E-A947-70E740481C1C}">
                           <a14:useLocalDpi xmlns:a14="http://schemas.microsoft.com/office/drawing/2010/main" val="0"/>
@@ -9009,7 +9315,7 @@
                     </pic:cNvPicPr>
                   </pic:nvPicPr>
                   <pic:blipFill>
-                    <a:blip r:embed="rId41">
+                    <a:blip r:embed="rId42">
                       <a:extLst>
                         <a:ext uri="{28A0092B-C50C-407E-A947-70E740481C1C}">
                           <a14:useLocalDpi xmlns:a14="http://schemas.microsoft.com/office/drawing/2010/main" val="0"/>
@@ -9234,7 +9540,7 @@
                     </pic:cNvPicPr>
                   </pic:nvPicPr>
                   <pic:blipFill>
-                    <a:blip r:embed="rId42">
+                    <a:blip r:embed="rId43">
                       <a:extLst>
                         <a:ext uri="{28A0092B-C50C-407E-A947-70E740481C1C}">
                           <a14:useLocalDpi xmlns:a14="http://schemas.microsoft.com/office/drawing/2010/main" val="0"/>
@@ -9463,7 +9769,7 @@
                     </pic:cNvPicPr>
                   </pic:nvPicPr>
                   <pic:blipFill>
-                    <a:blip r:embed="rId43">
+                    <a:blip r:embed="rId44">
                       <a:extLst>
                         <a:ext uri="{28A0092B-C50C-407E-A947-70E740481C1C}">
                           <a14:useLocalDpi xmlns:a14="http://schemas.microsoft.com/office/drawing/2010/main" val="0"/>
@@ -9556,7 +9862,7 @@
                     </pic:cNvPicPr>
                   </pic:nvPicPr>
                   <pic:blipFill>
-                    <a:blip r:embed="rId44">
+                    <a:blip r:embed="rId45">
                       <a:extLst>
                         <a:ext uri="{28A0092B-C50C-407E-A947-70E740481C1C}">
                           <a14:useLocalDpi xmlns:a14="http://schemas.microsoft.com/office/drawing/2010/main" val="0"/>
@@ -9650,7 +9956,7 @@
                     </pic:cNvPicPr>
                   </pic:nvPicPr>
                   <pic:blipFill>
-                    <a:blip r:embed="rId45">
+                    <a:blip r:embed="rId46">
                       <a:extLst>
                         <a:ext uri="{28A0092B-C50C-407E-A947-70E740481C1C}">
                           <a14:useLocalDpi xmlns:a14="http://schemas.microsoft.com/office/drawing/2010/main" val="0"/>
@@ -9755,6 +10061,7 @@
         </w:rPr>
       </w:pPr>
       <w:bookmarkStart w:id="30" w:name="_Toc469652147"/>
+      <w:proofErr w:type="spellStart"/>
       <w:r>
         <w:rPr>
           <w:sz w:val="24"/>
@@ -9763,25 +10070,54 @@
         <w:t>Unsubmit</w:t>
       </w:r>
       <w:bookmarkEnd w:id="30"/>
-    </w:p>
-    <w:p>
-      <w:pPr>
-        <w:rPr>
-          <w:rFonts w:ascii="Arial" w:hAnsi="Arial" w:cs="Arial"/>
-        </w:rPr>
-      </w:pPr>
-    </w:p>
-    <w:p>
-      <w:pPr>
-        <w:rPr>
-          <w:rFonts w:ascii="Arial" w:hAnsi="Arial" w:cs="Arial"/>
-        </w:rPr>
-      </w:pPr>
-      <w:r>
-        <w:rPr>
-          <w:rFonts w:ascii="Arial" w:hAnsi="Arial" w:cs="Arial"/>
-        </w:rPr>
-        <w:t>If a task is inadvertently submitted, it is now possible to “unsubmit” it.  This is done by first pausing the process, then going to the status tracker.  The submitted task is then selected and using a right click the Restart option is chosen.  After this the process has to be unpaused.</w:t>
+      <w:proofErr w:type="spellEnd"/>
+    </w:p>
+    <w:p>
+      <w:pPr>
+        <w:rPr>
+          <w:rFonts w:ascii="Arial" w:hAnsi="Arial" w:cs="Arial"/>
+        </w:rPr>
+      </w:pPr>
+    </w:p>
+    <w:p>
+      <w:pPr>
+        <w:rPr>
+          <w:rFonts w:ascii="Arial" w:hAnsi="Arial" w:cs="Arial"/>
+        </w:rPr>
+      </w:pPr>
+      <w:r>
+        <w:rPr>
+          <w:rFonts w:ascii="Arial" w:hAnsi="Arial" w:cs="Arial"/>
+        </w:rPr>
+        <w:t>If a task is inadvertently submitted, it is now possible to “</w:t>
+      </w:r>
+      <w:proofErr w:type="spellStart"/>
+      <w:r>
+        <w:rPr>
+          <w:rFonts w:ascii="Arial" w:hAnsi="Arial" w:cs="Arial"/>
+        </w:rPr>
+        <w:t>unsubmit</w:t>
+      </w:r>
+      <w:proofErr w:type="spellEnd"/>
+      <w:r>
+        <w:rPr>
+          <w:rFonts w:ascii="Arial" w:hAnsi="Arial" w:cs="Arial"/>
+        </w:rPr>
+        <w:t xml:space="preserve">” it.  This is done by first pausing the process, then going to the status tracker.  The submitted task is then selected and using a right click the Restart option is chosen.  After this the process has to be </w:t>
+      </w:r>
+      <w:proofErr w:type="spellStart"/>
+      <w:r>
+        <w:rPr>
+          <w:rFonts w:ascii="Arial" w:hAnsi="Arial" w:cs="Arial"/>
+        </w:rPr>
+        <w:t>unpaused</w:t>
+      </w:r>
+      <w:proofErr w:type="spellEnd"/>
+      <w:r>
+        <w:rPr>
+          <w:rFonts w:ascii="Arial" w:hAnsi="Arial" w:cs="Arial"/>
+        </w:rPr>
+        <w:t>.</w:t>
       </w:r>
     </w:p>
     <w:p>
@@ -9840,7 +10176,7 @@
         </w:rPr>
         <w:t xml:space="preserve">To submit an issue, please fill out </w:t>
       </w:r>
-      <w:hyperlink r:id="rId46" w:history="1">
+      <w:hyperlink r:id="rId47" w:history="1">
         <w:r>
           <w:rPr>
             <w:rStyle w:val="Hyperlink"/>
@@ -9873,7 +10209,7 @@
         </w:rPr>
         <w:t xml:space="preserve">For Vena training or user manual, please refer to </w:t>
       </w:r>
-      <w:hyperlink r:id="rId47" w:history="1">
+      <w:hyperlink r:id="rId48" w:history="1">
         <w:r>
           <w:rPr>
             <w:rStyle w:val="Hyperlink"/>
@@ -9934,9 +10270,23 @@
         <w:rPr>
           <w:rFonts w:ascii="Arial" w:hAnsi="Arial" w:cs="Arial"/>
         </w:rPr>
-        <w:t xml:space="preserve">Bogdan Hancas: </w:t>
-      </w:r>
-      <w:hyperlink r:id="rId48" w:tgtFrame="_blank" w:history="1">
+        <w:t xml:space="preserve">Bogdan </w:t>
+      </w:r>
+      <w:proofErr w:type="spellStart"/>
+      <w:r>
+        <w:rPr>
+          <w:rFonts w:ascii="Arial" w:hAnsi="Arial" w:cs="Arial"/>
+        </w:rPr>
+        <w:t>Hancas</w:t>
+      </w:r>
+      <w:proofErr w:type="spellEnd"/>
+      <w:r>
+        <w:rPr>
+          <w:rFonts w:ascii="Arial" w:hAnsi="Arial" w:cs="Arial"/>
+        </w:rPr>
+        <w:t xml:space="preserve">: </w:t>
+      </w:r>
+      <w:hyperlink r:id="rId49" w:tgtFrame="_blank" w:history="1">
         <w:r>
           <w:rPr>
             <w:rStyle w:val="Hyperlink"/>
@@ -9965,7 +10315,7 @@
         </w:rPr>
         <w:t xml:space="preserve">Evan Situ: </w:t>
       </w:r>
-      <w:hyperlink r:id="rId49" w:history="1">
+      <w:hyperlink r:id="rId50" w:history="1">
         <w:r>
           <w:rPr>
             <w:rStyle w:val="Hyperlink"/>
@@ -9977,8 +10327,8 @@
       </w:hyperlink>
     </w:p>
     <w:sectPr>
-      <w:headerReference w:type="default" r:id="rId50"/>
-      <w:footerReference w:type="default" r:id="rId51"/>
+      <w:headerReference w:type="default" r:id="rId51"/>
+      <w:footerReference w:type="default" r:id="rId52"/>
       <w:pgSz w:w="12240" w:h="15840"/>
       <w:pgMar w:top="1440" w:right="1440" w:bottom="1080" w:left="1440" w:header="720" w:footer="720" w:gutter="0"/>
       <w:cols w:space="720"/>
@@ -10055,7 +10405,7 @@
         <w:sz w:val="20"/>
         <w:szCs w:val="20"/>
       </w:rPr>
-      <w:t>4</w:t>
+      <w:t>13</w:t>
     </w:r>
     <w:r>
       <w:rPr>
@@ -10110,7 +10460,7 @@
         <w:sz w:val="20"/>
         <w:szCs w:val="20"/>
       </w:rPr>
-      <w:t>20</w:t>
+      <w:t>21</w:t>
     </w:r>
     <w:r>
       <w:rPr>
@@ -10238,7 +10588,7 @@
                         </a:ln>
                         <a:extLst>
                           <a:ext uri="{53640926-AAD7-44d8-BBD7-CCE9431645EC}">
-                            <a14:shadowObscured xmlns:a14="http://schemas.microsoft.com/office/drawing/2010/main" xmlns:w="http://schemas.openxmlformats.org/wordprocessingml/2006/main" xmlns:w10="urn:schemas-microsoft-com:office:word" xmlns:v="urn:schemas-microsoft-com:vml" xmlns:o="urn:schemas-microsoft-com:office:office" xmlns=""/>
+                            <a14:shadowObscured xmlns="" xmlns:o="urn:schemas-microsoft-com:office:office" xmlns:v="urn:schemas-microsoft-com:vml" xmlns:w10="urn:schemas-microsoft-com:office:word" xmlns:w="http://schemas.openxmlformats.org/wordprocessingml/2006/main" xmlns:a14="http://schemas.microsoft.com/office/drawing/2010/main"/>
                           </a:ext>
                         </a:extLst>
                       </pic:spPr>
@@ -12259,7 +12609,7 @@
     </w:rPrDefault>
     <w:pPrDefault/>
   </w:docDefaults>
-  <w:latentStyles w:defLockedState="0" w:defUIPriority="99" w:defSemiHidden="0" w:defUnhideWhenUsed="0" w:defQFormat="0" w:count="380">
+  <w:latentStyles w:defLockedState="0" w:defUIPriority="99" w:defSemiHidden="0" w:defUnhideWhenUsed="0" w:defQFormat="0" w:count="382">
     <w:lsdException w:name="Normal" w:uiPriority="0" w:qFormat="1"/>
     <w:lsdException w:name="heading 1" w:uiPriority="0" w:qFormat="1"/>
     <w:lsdException w:name="heading 2" w:uiPriority="9" w:qFormat="1"/>
@@ -12365,7 +12715,6 @@
     <w:lsdException w:name="HTML Sample" w:semiHidden="1" w:unhideWhenUsed="1"/>
     <w:lsdException w:name="HTML Typewriter" w:semiHidden="1" w:unhideWhenUsed="1"/>
     <w:lsdException w:name="HTML Variable" w:semiHidden="1" w:unhideWhenUsed="1"/>
-    <w:lsdException w:name="Normal Table" w:semiHidden="1" w:unhideWhenUsed="1"/>
     <w:lsdException w:name="annotation subject" w:semiHidden="1" w:unhideWhenUsed="1"/>
     <w:lsdException w:name="No List" w:semiHidden="1" w:unhideWhenUsed="1"/>
     <w:lsdException w:name="Outline List 1" w:semiHidden="1" w:unhideWhenUsed="1"/>
@@ -12411,11 +12760,9 @@
     <w:lsdException w:name="Table Subtle 1" w:semiHidden="1" w:unhideWhenUsed="1"/>
     <w:lsdException w:name="Table Subtle 2" w:semiHidden="1" w:unhideWhenUsed="1"/>
     <w:lsdException w:name="Table Web 1" w:semiHidden="1" w:unhideWhenUsed="1"/>
-    <w:lsdException w:name="Table Web 2" w:semiHidden="1" w:unhideWhenUsed="1"/>
     <w:lsdException w:name="Table Web 3" w:semiHidden="1" w:unhideWhenUsed="1"/>
     <w:lsdException w:name="Balloon Text" w:semiHidden="1" w:unhideWhenUsed="1"/>
     <w:lsdException w:name="Table Grid" w:uiPriority="59"/>
-    <w:lsdException w:name="Table Theme" w:semiHidden="1" w:unhideWhenUsed="1"/>
     <w:lsdException w:name="Note Level 1" w:semiHidden="1" w:unhideWhenUsed="1"/>
     <w:lsdException w:name="Note Level 2" w:semiHidden="1" w:unhideWhenUsed="1"/>
     <w:lsdException w:name="Note Level 3" w:semiHidden="1" w:unhideWhenUsed="1"/>
@@ -12640,6 +12987,8 @@
     <w:lsdException w:name="List Table 5 Dark Accent 6" w:uiPriority="50"/>
     <w:lsdException w:name="List Table 6 Colorful Accent 6" w:uiPriority="51"/>
     <w:lsdException w:name="List Table 7 Colorful Accent 6" w:uiPriority="52"/>
+    <w:lsdException w:name="Mention" w:semiHidden="1" w:unhideWhenUsed="1"/>
+    <w:lsdException w:name="Smart Hyperlink" w:semiHidden="1" w:unhideWhenUsed="1"/>
   </w:latentStyles>
   <w:style w:type="paragraph" w:default="1" w:styleId="Normal">
     <w:name w:val="Normal"/>
@@ -13602,7 +13951,7 @@
 </file>
 
 <file path=customXml/itemProps5.xml><?xml version="1.0" encoding="utf-8"?>
-<ds:datastoreItem xmlns:ds="http://schemas.openxmlformats.org/officeDocument/2006/customXml" ds:itemID="{8242C647-1FFE-A940-953F-BA280224982F}">
+<ds:datastoreItem xmlns:ds="http://schemas.openxmlformats.org/officeDocument/2006/customXml" ds:itemID="{D7A0F396-DFBA-8E4F-8671-0BC15CE40C46}">
   <ds:schemaRefs>
     <ds:schemaRef ds:uri="http://schemas.openxmlformats.org/officeDocument/2006/bibliography"/>
   </ds:schemaRefs>

</xml_diff>

<commit_message>
Updates to AdminGuide and InstructorGuide.  Minor changes.
</commit_message>
<xml_diff>
--- a/AdminGuide.docx
+++ b/AdminGuide.docx
@@ -1,6 +1,6 @@
 
 <file path=word/document.xml><?xml version="1.0" encoding="utf-8"?>
-<w:document xmlns:wpc="http://schemas.microsoft.com/office/word/2010/wordprocessingCanvas" xmlns:mo="http://schemas.microsoft.com/office/mac/office/2008/main" xmlns:mc="http://schemas.openxmlformats.org/markup-compatibility/2006" xmlns:mv="urn:schemas-microsoft-com:mac:vml" xmlns:o="urn:schemas-microsoft-com:office:office" xmlns:r="http://schemas.openxmlformats.org/officeDocument/2006/relationships" xmlns:m="http://schemas.openxmlformats.org/officeDocument/2006/math" xmlns:v="urn:schemas-microsoft-com:vml" xmlns:wp14="http://schemas.microsoft.com/office/word/2010/wordprocessingDrawing" xmlns:wp="http://schemas.openxmlformats.org/drawingml/2006/wordprocessingDrawing" xmlns:w10="urn:schemas-microsoft-com:office:word" xmlns:w="http://schemas.openxmlformats.org/wordprocessingml/2006/main" xmlns:w14="http://schemas.microsoft.com/office/word/2010/wordml" xmlns:w15="http://schemas.microsoft.com/office/word/2012/wordml" xmlns:wpg="http://schemas.microsoft.com/office/word/2010/wordprocessingGroup" xmlns:wpi="http://schemas.microsoft.com/office/word/2010/wordprocessingInk" xmlns:wne="http://schemas.microsoft.com/office/word/2006/wordml" xmlns:wps="http://schemas.microsoft.com/office/word/2010/wordprocessingShape" mc:Ignorable="w14 w15 wp14">
+<w:document xmlns:wpc="http://schemas.microsoft.com/office/word/2010/wordprocessingCanvas" xmlns:mo="http://schemas.microsoft.com/office/mac/office/2008/main" xmlns:mc="http://schemas.openxmlformats.org/markup-compatibility/2006" xmlns:mv="urn:schemas-microsoft-com:mac:vml" xmlns:o="urn:schemas-microsoft-com:office:office" xmlns:r="http://schemas.openxmlformats.org/officeDocument/2006/relationships" xmlns:m="http://schemas.openxmlformats.org/officeDocument/2006/math" xmlns:v="urn:schemas-microsoft-com:vml" xmlns:wp14="http://schemas.microsoft.com/office/word/2010/wordprocessingDrawing" xmlns:wp="http://schemas.openxmlformats.org/drawingml/2006/wordprocessingDrawing" xmlns:w10="urn:schemas-microsoft-com:office:word" xmlns:w="http://schemas.openxmlformats.org/wordprocessingml/2006/main" xmlns:w14="http://schemas.microsoft.com/office/word/2010/wordml" xmlns:wpg="http://schemas.microsoft.com/office/word/2010/wordprocessingGroup" xmlns:wpi="http://schemas.microsoft.com/office/word/2010/wordprocessingInk" xmlns:wne="http://schemas.microsoft.com/office/word/2006/wordml" xmlns:wps="http://schemas.microsoft.com/office/word/2010/wordprocessingShape" mc:Ignorable="w14 wp14">
   <w:body>
     <w:p>
       <w:pPr>
@@ -164,7 +164,16 @@
                   <w:color w:val="000000" w:themeColor="text1"/>
                   <w:sz w:val="28"/>
                 </w:rPr>
-                <w:t>January 19, 2017</w:t>
+                <w:t>April</w:t>
+              </w:r>
+              <w:r>
+                <w:rPr>
+                  <w:rFonts w:ascii="Arial" w:hAnsi="Arial" w:cs="Arial"/>
+                  <w:noProof/>
+                  <w:color w:val="000000" w:themeColor="text1"/>
+                  <w:sz w:val="28"/>
+                </w:rPr>
+                <w:t xml:space="preserve"> 19, 2017</w:t>
               </w:r>
             </w:sdtContent>
           </w:sdt>
@@ -847,21 +856,7 @@
               <w:rPr>
                 <w:rFonts w:ascii="Arial" w:hAnsi="Arial" w:cs="Arial"/>
               </w:rPr>
-              <w:t xml:space="preserve">Added </w:t>
-            </w:r>
-            <w:proofErr w:type="gramStart"/>
-            <w:r>
-              <w:rPr>
-                <w:rFonts w:ascii="Arial" w:hAnsi="Arial" w:cs="Arial"/>
-              </w:rPr>
-              <w:t>11.Update</w:t>
-            </w:r>
-            <w:proofErr w:type="gramEnd"/>
-            <w:r>
-              <w:rPr>
-                <w:rFonts w:ascii="Arial" w:hAnsi="Arial" w:cs="Arial"/>
-              </w:rPr>
-              <w:t xml:space="preserve"> Course Information Input Template</w:t>
+              <w:t>Added 11.Update Course Information Input Template</w:t>
             </w:r>
           </w:p>
         </w:tc>
@@ -1299,6 +1294,91 @@
                 <w:rFonts w:ascii="Arial" w:hAnsi="Arial" w:cs="Arial"/>
               </w:rPr>
               <w:t>Clarification of submitting rubric and course reports</w:t>
+            </w:r>
+          </w:p>
+        </w:tc>
+      </w:tr>
+      <w:tr>
+        <w:trPr>
+          <w:jc w:val="center"/>
+        </w:trPr>
+        <w:tc>
+          <w:tcPr>
+            <w:tcW w:w="1696" w:type="dxa"/>
+            <w:shd w:val="clear" w:color="auto" w:fill="auto"/>
+          </w:tcPr>
+          <w:p>
+            <w:pPr>
+              <w:jc w:val="center"/>
+              <w:rPr>
+                <w:rFonts w:ascii="Arial" w:hAnsi="Arial" w:cs="Arial"/>
+              </w:rPr>
+            </w:pPr>
+            <w:r>
+              <w:rPr>
+                <w:rFonts w:ascii="Arial" w:hAnsi="Arial" w:cs="Arial"/>
+              </w:rPr>
+              <w:t>1.9.1</w:t>
+            </w:r>
+          </w:p>
+        </w:tc>
+        <w:tc>
+          <w:tcPr>
+            <w:tcW w:w="2127" w:type="dxa"/>
+            <w:shd w:val="clear" w:color="auto" w:fill="auto"/>
+          </w:tcPr>
+          <w:p>
+            <w:pPr>
+              <w:jc w:val="center"/>
+              <w:rPr>
+                <w:rFonts w:ascii="Arial" w:hAnsi="Arial" w:cs="Arial"/>
+              </w:rPr>
+            </w:pPr>
+            <w:r>
+              <w:rPr>
+                <w:rFonts w:ascii="Arial" w:hAnsi="Arial" w:cs="Arial"/>
+              </w:rPr>
+              <w:t>April 19, 2017</w:t>
+            </w:r>
+          </w:p>
+        </w:tc>
+        <w:tc>
+          <w:tcPr>
+            <w:tcW w:w="2126" w:type="dxa"/>
+            <w:shd w:val="clear" w:color="auto" w:fill="auto"/>
+          </w:tcPr>
+          <w:p>
+            <w:pPr>
+              <w:jc w:val="center"/>
+              <w:rPr>
+                <w:rFonts w:ascii="Arial" w:hAnsi="Arial" w:cs="Arial"/>
+              </w:rPr>
+            </w:pPr>
+            <w:r>
+              <w:rPr>
+                <w:rFonts w:ascii="Arial" w:hAnsi="Arial" w:cs="Arial"/>
+              </w:rPr>
+              <w:t>Spencer Smith</w:t>
+            </w:r>
+          </w:p>
+        </w:tc>
+        <w:tc>
+          <w:tcPr>
+            <w:tcW w:w="3367" w:type="dxa"/>
+            <w:shd w:val="clear" w:color="auto" w:fill="auto"/>
+          </w:tcPr>
+          <w:p>
+            <w:pPr>
+              <w:jc w:val="center"/>
+              <w:rPr>
+                <w:rFonts w:ascii="Arial" w:hAnsi="Arial" w:cs="Arial"/>
+              </w:rPr>
+            </w:pPr>
+            <w:r>
+              <w:rPr>
+                <w:rFonts w:ascii="Arial" w:hAnsi="Arial" w:cs="Arial"/>
+              </w:rPr>
+              <w:t xml:space="preserve">Note about protected cells </w:t>
             </w:r>
           </w:p>
         </w:tc>
@@ -2472,21 +2552,7 @@
                 <w:rStyle w:val="Hyperlink"/>
                 <w:noProof/>
               </w:rPr>
-              <w:t>Update C</w:t>
-            </w:r>
-            <w:r>
-              <w:rPr>
-                <w:rStyle w:val="Hyperlink"/>
-                <w:noProof/>
-              </w:rPr>
-              <w:t>o</w:t>
-            </w:r>
-            <w:r>
-              <w:rPr>
-                <w:rStyle w:val="Hyperlink"/>
-                <w:noProof/>
-              </w:rPr>
-              <w:t>urse Information Input Template</w:t>
+              <w:t>Update Course Information Input Template</w:t>
             </w:r>
             <w:r>
               <w:rPr>
@@ -2803,74 +2869,12 @@
               <w:bCs/>
               <w:noProof/>
             </w:rPr>
+            <w:lastRenderedPageBreak/>
             <w:fldChar w:fldCharType="end"/>
           </w:r>
         </w:p>
       </w:sdtContent>
     </w:sdt>
-    <w:p>
-      <w:pPr>
-        <w:rPr>
-          <w:rFonts w:ascii="Arial" w:hAnsi="Arial" w:cs="Arial"/>
-        </w:rPr>
-      </w:pPr>
-    </w:p>
-    <w:p>
-      <w:pPr>
-        <w:rPr>
-          <w:rFonts w:ascii="Arial" w:hAnsi="Arial" w:cs="Arial"/>
-        </w:rPr>
-      </w:pPr>
-    </w:p>
-    <w:p>
-      <w:pPr>
-        <w:rPr>
-          <w:rFonts w:ascii="Arial" w:hAnsi="Arial" w:cs="Arial"/>
-        </w:rPr>
-      </w:pPr>
-    </w:p>
-    <w:p>
-      <w:pPr>
-        <w:rPr>
-          <w:rFonts w:ascii="Arial" w:hAnsi="Arial" w:cs="Arial"/>
-        </w:rPr>
-      </w:pPr>
-    </w:p>
-    <w:p>
-      <w:pPr>
-        <w:rPr>
-          <w:rFonts w:ascii="Arial" w:hAnsi="Arial" w:cs="Arial"/>
-        </w:rPr>
-      </w:pPr>
-    </w:p>
-    <w:p>
-      <w:pPr>
-        <w:rPr>
-          <w:rFonts w:ascii="Arial" w:hAnsi="Arial" w:cs="Arial"/>
-        </w:rPr>
-      </w:pPr>
-    </w:p>
-    <w:p>
-      <w:pPr>
-        <w:rPr>
-          <w:rFonts w:ascii="Arial" w:hAnsi="Arial" w:cs="Arial"/>
-        </w:rPr>
-      </w:pPr>
-    </w:p>
-    <w:p>
-      <w:pPr>
-        <w:rPr>
-          <w:rFonts w:ascii="Arial" w:hAnsi="Arial" w:cs="Arial"/>
-        </w:rPr>
-      </w:pPr>
-    </w:p>
-    <w:p>
-      <w:pPr>
-        <w:rPr>
-          <w:rFonts w:ascii="Arial" w:hAnsi="Arial" w:cs="Arial"/>
-        </w:rPr>
-      </w:pPr>
-    </w:p>
     <w:p>
       <w:pPr>
         <w:rPr>
@@ -2891,9 +2895,9 @@
           <w:szCs w:val="24"/>
         </w:rPr>
       </w:pPr>
-      <w:bookmarkStart w:id="0" w:name="_Toc469652133"/>
-      <w:bookmarkStart w:id="1" w:name="_Toc347489010"/>
-      <w:bookmarkStart w:id="2" w:name="_Toc461520321"/>
+      <w:bookmarkStart w:id="0" w:name="_Toc347489010"/>
+      <w:bookmarkStart w:id="1" w:name="_Toc461520321"/>
+      <w:bookmarkStart w:id="2" w:name="_Toc469652133"/>
       <w:r>
         <w:rPr>
           <w:sz w:val="24"/>
@@ -2901,7 +2905,7 @@
         </w:rPr>
         <w:t>Introduction</w:t>
       </w:r>
-      <w:bookmarkEnd w:id="0"/>
+      <w:bookmarkEnd w:id="2"/>
     </w:p>
     <w:p>
       <w:pPr>
@@ -2978,6 +2982,8 @@
     </w:p>
     <w:p>
       <w:pPr>
+        <w:pStyle w:val="NormalWeb"/>
+        <w:spacing w:before="0" w:beforeAutospacing="0" w:after="0" w:afterAutospacing="0"/>
         <w:ind w:left="360"/>
         <w:rPr>
           <w:rFonts w:ascii="Arial" w:hAnsi="Arial" w:cs="Arial"/>
@@ -2987,6 +2993,30 @@
         <w:rPr>
           <w:rFonts w:ascii="Arial" w:hAnsi="Arial" w:cs="Arial"/>
         </w:rPr>
+        <w:t>In the future the templates may need to be changed.  In some cases portions of the templates are locked and the sheet itself is protected.  In these cases, it will be necessary to know the password.  The password is kept separate from this document, since this document is publically accessible.</w:t>
+      </w:r>
+    </w:p>
+    <w:p>
+      <w:pPr>
+        <w:pStyle w:val="NormalWeb"/>
+        <w:spacing w:before="0" w:beforeAutospacing="0" w:after="0" w:afterAutospacing="0"/>
+        <w:ind w:left="360"/>
+        <w:rPr>
+          <w:rFonts w:ascii="Arial" w:hAnsi="Arial" w:cs="Arial"/>
+        </w:rPr>
+      </w:pPr>
+    </w:p>
+    <w:p>
+      <w:pPr>
+        <w:ind w:left="360"/>
+        <w:rPr>
+          <w:rFonts w:ascii="Arial" w:hAnsi="Arial" w:cs="Arial"/>
+        </w:rPr>
+      </w:pPr>
+      <w:r>
+        <w:rPr>
+          <w:rFonts w:ascii="Arial" w:hAnsi="Arial" w:cs="Arial"/>
+        </w:rPr>
         <w:t xml:space="preserve">Additional information on MEASURE can be found in the </w:t>
       </w:r>
       <w:r>
@@ -3001,7 +3031,7 @@
         </w:rPr>
         <w:t xml:space="preserve"> Guide and in the Instructor’s Guide.  The most up to date version of all these documents, along with other resources, are available at: </w:t>
       </w:r>
-      <w:hyperlink r:id="rId12" w:history="1">
+      <w:hyperlink r:id="rId13" w:history="1">
         <w:r>
           <w:rPr>
             <w:rStyle w:val="Hyperlink"/>
@@ -3042,8 +3072,8 @@
         </w:rPr>
         <w:t>Pre-requisites</w:t>
       </w:r>
+      <w:bookmarkEnd w:id="0"/>
       <w:bookmarkEnd w:id="1"/>
-      <w:bookmarkEnd w:id="2"/>
       <w:bookmarkEnd w:id="3"/>
     </w:p>
     <w:p>
@@ -3072,7 +3102,7 @@
         </w:rPr>
         <w:t xml:space="preserve">Access to McMaster Vena </w:t>
       </w:r>
-      <w:hyperlink r:id="rId13" w:history="1">
+      <w:hyperlink r:id="rId14" w:history="1">
         <w:r>
           <w:rPr>
             <w:rStyle w:val="Hyperlink"/>
@@ -3099,6 +3129,8 @@
           <w:rFonts w:ascii="Arial" w:hAnsi="Arial" w:cs="Arial"/>
         </w:rPr>
       </w:pPr>
+      <w:bookmarkStart w:id="5" w:name="_GoBack"/>
+      <w:bookmarkEnd w:id="5"/>
       <w:r>
         <w:rPr>
           <w:rFonts w:ascii="Arial" w:hAnsi="Arial" w:cs="Arial"/>
@@ -3201,7 +3233,7 @@
         </w:rPr>
         <w:t xml:space="preserve">Installed Vena Excel add-in </w:t>
       </w:r>
-      <w:hyperlink r:id="rId14" w:history="1">
+      <w:hyperlink r:id="rId15" w:history="1">
         <w:r>
           <w:rPr>
             <w:rStyle w:val="Hyperlink"/>
@@ -3234,7 +3266,7 @@
         </w:rPr>
         <w:t xml:space="preserve">Windows operating system or a Windows virtual machine (virtual machine instructions for Mac user instructions are available at: </w:t>
       </w:r>
-      <w:hyperlink r:id="rId15" w:history="1">
+      <w:hyperlink r:id="rId16" w:history="1">
         <w:r>
           <w:rPr>
             <w:rStyle w:val="Hyperlink"/>
@@ -3277,7 +3309,7 @@
           <w:szCs w:val="24"/>
         </w:rPr>
       </w:pPr>
-      <w:bookmarkStart w:id="5" w:name="_Toc469652135"/>
+      <w:bookmarkStart w:id="6" w:name="_Toc469652135"/>
       <w:r>
         <w:rPr>
           <w:sz w:val="24"/>
@@ -3285,7 +3317,7 @@
         </w:rPr>
         <w:t>Annual Timeline</w:t>
       </w:r>
-      <w:bookmarkEnd w:id="5"/>
+      <w:bookmarkEnd w:id="6"/>
       <w:r>
         <w:rPr>
           <w:sz w:val="24"/>
@@ -3327,20 +3359,20 @@
         <w:rPr>
           <w:rFonts w:ascii="Arial" w:hAnsi="Arial" w:cs="Arial"/>
         </w:rPr>
-        <w:t xml:space="preserve"> during the course of an academic year.  For each task the following is listed: the time of year when it typically occurs, the section of </w:t>
+        <w:t xml:space="preserve"> during the course of an academic year.  For each task the following is listed: the time of year when it typically occurs, the section of this report where details are given, the MEASURE template (spreadsheet) that applies, and the task owner. </w:t>
+      </w:r>
+      <w:r>
+        <w:rPr>
+          <w:rFonts w:ascii="Arial" w:hAnsi="Arial" w:cs="Arial"/>
+        </w:rPr>
+        <w:t xml:space="preserve"> The section where details can be found also includes information on which document holds the information.  In this context, the prefix A, </w:t>
       </w:r>
       <w:r>
         <w:rPr>
           <w:rFonts w:ascii="Arial" w:hAnsi="Arial" w:cs="Arial"/>
         </w:rPr>
         <w:lastRenderedPageBreak/>
-        <w:t xml:space="preserve">this report where details are given, the MEASURE template (spreadsheet) that applies, and the task owner. </w:t>
-      </w:r>
-      <w:r>
-        <w:rPr>
-          <w:rFonts w:ascii="Arial" w:hAnsi="Arial" w:cs="Arial"/>
-        </w:rPr>
-        <w:t xml:space="preserve"> The section where details can be found also includes information on which document holds the information.  In this context, the prefix A, D, and I mean Administrator’s Guide, Departmental Guide, and Instructor’s guide, respectively.</w:t>
+        <w:t>D, and I mean Administrator’s Guide, Departmental Guide, and Instructor’s guide, respectively.</w:t>
       </w:r>
     </w:p>
     <w:p>
@@ -4662,14 +4694,7 @@
               <w:rPr>
                 <w:rFonts w:ascii="Arial" w:hAnsi="Arial" w:cs="Arial"/>
               </w:rPr>
-              <w:t xml:space="preserve">Instructor enters rubric and their continuous </w:t>
-            </w:r>
-            <w:r>
-              <w:rPr>
-                <w:rFonts w:ascii="Arial" w:hAnsi="Arial" w:cs="Arial"/>
-              </w:rPr>
-              <w:lastRenderedPageBreak/>
-              <w:t>improvement plan for Term 1</w:t>
+              <w:t>Instructor enters rubric and their continuous improvement plan for Term 1</w:t>
             </w:r>
           </w:p>
         </w:tc>
@@ -4687,7 +4712,6 @@
               <w:rPr>
                 <w:rFonts w:ascii="Arial" w:hAnsi="Arial" w:cs="Arial"/>
               </w:rPr>
-              <w:lastRenderedPageBreak/>
               <w:t>I2</w:t>
             </w:r>
           </w:p>
@@ -4744,26 +4768,32 @@
               <w:rPr>
                 <w:rFonts w:ascii="Arial" w:hAnsi="Arial" w:cs="Arial"/>
               </w:rPr>
+              <w:t>Dec/Jan</w:t>
+            </w:r>
+          </w:p>
+        </w:tc>
+        <w:tc>
+          <w:tcPr>
+            <w:tcW w:w="3069" w:type="dxa"/>
+          </w:tcPr>
+          <w:p>
+            <w:pPr>
+              <w:rPr>
+                <w:rFonts w:ascii="Arial" w:hAnsi="Arial" w:cs="Arial"/>
+              </w:rPr>
+            </w:pPr>
+            <w:r>
+              <w:rPr>
+                <w:rFonts w:ascii="Arial" w:hAnsi="Arial" w:cs="Arial"/>
+              </w:rPr>
+              <w:t xml:space="preserve">Instructor reviews </w:t>
+            </w:r>
+            <w:r>
+              <w:rPr>
+                <w:rFonts w:ascii="Arial" w:hAnsi="Arial" w:cs="Arial"/>
+              </w:rPr>
               <w:lastRenderedPageBreak/>
-              <w:t>Dec/Jan</w:t>
-            </w:r>
-          </w:p>
-        </w:tc>
-        <w:tc>
-          <w:tcPr>
-            <w:tcW w:w="3069" w:type="dxa"/>
-          </w:tcPr>
-          <w:p>
-            <w:pPr>
-              <w:rPr>
-                <w:rFonts w:ascii="Arial" w:hAnsi="Arial" w:cs="Arial"/>
-              </w:rPr>
-            </w:pPr>
-            <w:r>
-              <w:rPr>
-                <w:rFonts w:ascii="Arial" w:hAnsi="Arial" w:cs="Arial"/>
-              </w:rPr>
-              <w:t>Instructor reviews continuous improvement plan from the previous year and assigned indicators</w:t>
+              <w:t>continuous improvement plan from the previous year and assigned indicators</w:t>
             </w:r>
           </w:p>
         </w:tc>
@@ -4781,6 +4811,7 @@
               <w:rPr>
                 <w:rFonts w:ascii="Arial" w:hAnsi="Arial" w:cs="Arial"/>
               </w:rPr>
+              <w:lastRenderedPageBreak/>
               <w:t>I3.1</w:t>
             </w:r>
           </w:p>
@@ -4799,7 +4830,14 @@
               <w:rPr>
                 <w:rFonts w:ascii="Arial" w:hAnsi="Arial" w:cs="Arial"/>
               </w:rPr>
-              <w:t>Curriculum Committee Recommendations Report (Previous Year), Measurement Map Report? Rubric Input Template?</w:t>
+              <w:t xml:space="preserve">Curriculum Committee </w:t>
+            </w:r>
+            <w:r>
+              <w:rPr>
+                <w:rFonts w:ascii="Arial" w:hAnsi="Arial" w:cs="Arial"/>
+              </w:rPr>
+              <w:lastRenderedPageBreak/>
+              <w:t>Recommendations Report (Previous Year), Measurement Map Report? Rubric Input Template?</w:t>
             </w:r>
           </w:p>
         </w:tc>
@@ -4817,6 +4855,7 @@
               <w:rPr>
                 <w:rFonts w:ascii="Arial" w:hAnsi="Arial" w:cs="Arial"/>
               </w:rPr>
+              <w:lastRenderedPageBreak/>
               <w:t>Instructor</w:t>
             </w:r>
           </w:p>
@@ -4837,6 +4876,7 @@
               <w:rPr>
                 <w:rFonts w:ascii="Arial" w:hAnsi="Arial" w:cs="Arial"/>
               </w:rPr>
+              <w:lastRenderedPageBreak/>
               <w:t>March</w:t>
             </w:r>
           </w:p>
@@ -5139,21 +5179,7 @@
               <w:rPr>
                 <w:rFonts w:ascii="Arial" w:hAnsi="Arial" w:cs="Arial"/>
               </w:rPr>
-              <w:t xml:space="preserve">Meeting of continuous improvement committee (external </w:t>
-            </w:r>
-            <w:proofErr w:type="gramStart"/>
-            <w:r>
-              <w:rPr>
-                <w:rFonts w:ascii="Arial" w:hAnsi="Arial" w:cs="Arial"/>
-              </w:rPr>
-              <w:t>advisors</w:t>
-            </w:r>
-            <w:proofErr w:type="gramEnd"/>
-            <w:r>
-              <w:rPr>
-                <w:rFonts w:ascii="Arial" w:hAnsi="Arial" w:cs="Arial"/>
-              </w:rPr>
-              <w:t xml:space="preserve"> students)</w:t>
+              <w:t>Meeting of continuous improvement committee (external advisors students)</w:t>
             </w:r>
           </w:p>
         </w:tc>
@@ -5613,37 +5639,29 @@
           <w:szCs w:val="24"/>
         </w:rPr>
       </w:pPr>
-      <w:bookmarkStart w:id="6" w:name="_Toc340895643"/>
-      <w:bookmarkStart w:id="7" w:name="_Toc341427885"/>
-      <w:bookmarkStart w:id="8" w:name="_Toc469652170"/>
+      <w:bookmarkStart w:id="7" w:name="_Toc340895643"/>
+      <w:bookmarkStart w:id="8" w:name="_Toc341427885"/>
+      <w:bookmarkStart w:id="9" w:name="_Toc469652170"/>
       <w:r>
         <w:rPr>
           <w:b w:val="0"/>
           <w:sz w:val="24"/>
           <w:szCs w:val="24"/>
         </w:rPr>
-        <w:t xml:space="preserve">The timeline table shows an entry for adding courses, but no time slot for deleting courses that are no longer offered.  This is because courses are not deleted, since deleting them will remove all of the historical data associated with the course.  </w:t>
-      </w:r>
+        <w:lastRenderedPageBreak/>
+        <w:t>The timeline table shows an entry for adding courses, but no time slot for deleting courses that are no longer offered.  This is because courses are not deleted, since deleting them will remove all of the historical data associated with the course.  Courses can be removed from a specific program, but should not be removed from the Vena database.</w:t>
+      </w:r>
+      <w:bookmarkEnd w:id="7"/>
+      <w:bookmarkEnd w:id="8"/>
       <w:r>
         <w:rPr>
           <w:b w:val="0"/>
           <w:sz w:val="24"/>
           <w:szCs w:val="24"/>
         </w:rPr>
-        <w:lastRenderedPageBreak/>
-        <w:t>Courses can be removed from a specific program, but should not be removed from the Vena database.</w:t>
-      </w:r>
-      <w:bookmarkEnd w:id="6"/>
-      <w:bookmarkEnd w:id="7"/>
-      <w:r>
-        <w:rPr>
-          <w:b w:val="0"/>
-          <w:sz w:val="24"/>
-          <w:szCs w:val="24"/>
-        </w:rPr>
         <w:t xml:space="preserve">  Courses that are no longer offered should be moved to unmapped, as described in the Departmental Guide.</w:t>
       </w:r>
-      <w:bookmarkEnd w:id="8"/>
+      <w:bookmarkEnd w:id="9"/>
     </w:p>
     <w:p>
       <w:pPr>
@@ -5665,8 +5683,8 @@
           <w:szCs w:val="24"/>
         </w:rPr>
       </w:pPr>
-      <w:bookmarkStart w:id="9" w:name="_Toc461520322"/>
-      <w:bookmarkStart w:id="10" w:name="_Toc469652136"/>
+      <w:bookmarkStart w:id="10" w:name="_Toc461520322"/>
+      <w:bookmarkStart w:id="11" w:name="_Toc469652136"/>
       <w:r>
         <w:rPr>
           <w:sz w:val="24"/>
@@ -5674,8 +5692,8 @@
         </w:rPr>
         <w:t>Add User</w:t>
       </w:r>
-      <w:bookmarkEnd w:id="9"/>
       <w:bookmarkEnd w:id="10"/>
+      <w:bookmarkEnd w:id="11"/>
     </w:p>
     <w:p>
       <w:pPr>
@@ -5707,7 +5725,7 @@
         </w:rPr>
         <w:t xml:space="preserve">in to </w:t>
       </w:r>
-      <w:hyperlink r:id="rId16" w:history="1">
+      <w:hyperlink r:id="rId17" w:history="1">
         <w:r>
           <w:rPr>
             <w:rStyle w:val="Hyperlink"/>
@@ -5790,7 +5808,7 @@
                     </pic:cNvPicPr>
                   </pic:nvPicPr>
                   <pic:blipFill>
-                    <a:blip r:embed="rId17">
+                    <a:blip r:embed="rId18">
                       <a:extLst>
                         <a:ext uri="{28A0092B-C50C-407E-A947-70E740481C1C}">
                           <a14:useLocalDpi xmlns:a14="http://schemas.microsoft.com/office/drawing/2010/main" val="0"/>
@@ -5883,7 +5901,7 @@
                     </pic:cNvPicPr>
                   </pic:nvPicPr>
                   <pic:blipFill>
-                    <a:blip r:embed="rId18">
+                    <a:blip r:embed="rId19">
                       <a:extLst>
                         <a:ext uri="{28A0092B-C50C-407E-A947-70E740481C1C}">
                           <a14:useLocalDpi xmlns:a14="http://schemas.microsoft.com/office/drawing/2010/main" val="0"/>
@@ -5984,7 +6002,14 @@
         <w:rPr>
           <w:rFonts w:ascii="Arial" w:hAnsi="Arial" w:cs="Arial"/>
         </w:rPr>
-        <w:t xml:space="preserve">Click Permission </w:t>
+        <w:t xml:space="preserve">Click </w:t>
+      </w:r>
+      <w:proofErr w:type="gramStart"/>
+      <w:r>
+        <w:rPr>
+          <w:rFonts w:ascii="Arial" w:hAnsi="Arial" w:cs="Arial"/>
+        </w:rPr>
+        <w:t xml:space="preserve">Permission </w:t>
       </w:r>
       <w:r>
         <w:rPr>
@@ -5992,6 +6017,7 @@
         </w:rPr>
         <w:t xml:space="preserve"> </w:t>
       </w:r>
+      <w:proofErr w:type="gramEnd"/>
       <w:r>
         <w:rPr>
           <w:rFonts w:ascii="Arial" w:hAnsi="Arial" w:cs="Arial"/>
@@ -6062,21 +6088,7 @@
         <w:rPr>
           <w:rFonts w:ascii="Arial" w:hAnsi="Arial" w:cs="Arial"/>
         </w:rPr>
-        <w:t xml:space="preserve">earch for </w:t>
-      </w:r>
-      <w:proofErr w:type="gramStart"/>
-      <w:r>
-        <w:rPr>
-          <w:rFonts w:ascii="Arial" w:hAnsi="Arial" w:cs="Arial"/>
-        </w:rPr>
-        <w:t>an</w:t>
-      </w:r>
-      <w:proofErr w:type="gramEnd"/>
-      <w:r>
-        <w:rPr>
-          <w:rFonts w:ascii="Arial" w:hAnsi="Arial" w:cs="Arial"/>
-        </w:rPr>
-        <w:t xml:space="preserve"> user name and add it</w:t>
+        <w:t>earch for an user name and add it</w:t>
       </w:r>
     </w:p>
     <w:p>
@@ -6110,7 +6122,7 @@
                     </pic:cNvPicPr>
                   </pic:nvPicPr>
                   <pic:blipFill>
-                    <a:blip r:embed="rId19">
+                    <a:blip r:embed="rId20">
                       <a:extLst>
                         <a:ext uri="{28A0092B-C50C-407E-A947-70E740481C1C}">
                           <a14:useLocalDpi xmlns:a14="http://schemas.microsoft.com/office/drawing/2010/main" val="0"/>
@@ -6152,7 +6164,7 @@
           <w:szCs w:val="24"/>
         </w:rPr>
       </w:pPr>
-      <w:bookmarkStart w:id="11" w:name="_Toc461520323"/>
+      <w:bookmarkStart w:id="12" w:name="_Toc461520323"/>
     </w:p>
     <w:p>
       <w:pPr>
@@ -6167,7 +6179,7 @@
           <w:szCs w:val="24"/>
         </w:rPr>
       </w:pPr>
-      <w:bookmarkStart w:id="12" w:name="_Toc469652137"/>
+      <w:bookmarkStart w:id="13" w:name="_Toc469652137"/>
       <w:r>
         <w:rPr>
           <w:sz w:val="24"/>
@@ -6175,8 +6187,8 @@
         </w:rPr>
         <w:t>Assign User to Process</w:t>
       </w:r>
-      <w:bookmarkEnd w:id="11"/>
       <w:bookmarkEnd w:id="12"/>
+      <w:bookmarkEnd w:id="13"/>
     </w:p>
     <w:p>
       <w:pPr>
@@ -6281,7 +6293,7 @@
                     </pic:cNvPicPr>
                   </pic:nvPicPr>
                   <pic:blipFill>
-                    <a:blip r:embed="rId20">
+                    <a:blip r:embed="rId21">
                       <a:extLst>
                         <a:ext uri="{28A0092B-C50C-407E-A947-70E740481C1C}">
                           <a14:useLocalDpi xmlns:a14="http://schemas.microsoft.com/office/drawing/2010/main" val="0"/>
@@ -6456,7 +6468,7 @@
                     </pic:cNvPicPr>
                   </pic:nvPicPr>
                   <pic:blipFill>
-                    <a:blip r:embed="rId21">
+                    <a:blip r:embed="rId22">
                       <a:extLst>
                         <a:ext uri="{28A0092B-C50C-407E-A947-70E740481C1C}">
                           <a14:useLocalDpi xmlns:a14="http://schemas.microsoft.com/office/drawing/2010/main" val="0"/>
@@ -6498,8 +6510,8 @@
           <w:szCs w:val="24"/>
         </w:rPr>
       </w:pPr>
-      <w:bookmarkStart w:id="13" w:name="_Toc466448793"/>
-      <w:bookmarkStart w:id="14" w:name="_Toc461520324"/>
+      <w:bookmarkStart w:id="14" w:name="_Toc466448793"/>
+      <w:bookmarkStart w:id="15" w:name="_Toc461520324"/>
     </w:p>
     <w:p>
       <w:pPr>
@@ -6514,7 +6526,7 @@
           <w:szCs w:val="24"/>
         </w:rPr>
       </w:pPr>
-      <w:bookmarkStart w:id="15" w:name="_Toc469652138"/>
+      <w:bookmarkStart w:id="16" w:name="_Toc469652138"/>
       <w:r>
         <w:rPr>
           <w:sz w:val="24"/>
@@ -6522,8 +6534,8 @@
         </w:rPr>
         <w:t>Department Input</w:t>
       </w:r>
-      <w:bookmarkEnd w:id="13"/>
-      <w:bookmarkEnd w:id="15"/>
+      <w:bookmarkEnd w:id="14"/>
+      <w:bookmarkEnd w:id="16"/>
     </w:p>
     <w:p>
       <w:pPr>
@@ -6641,7 +6653,7 @@
                     </pic:cNvPicPr>
                   </pic:nvPicPr>
                   <pic:blipFill>
-                    <a:blip r:embed="rId22">
+                    <a:blip r:embed="rId23">
                       <a:extLst>
                         <a:ext uri="{28A0092B-C50C-407E-A947-70E740481C1C}">
                           <a14:useLocalDpi xmlns:a14="http://schemas.microsoft.com/office/drawing/2010/main" val="0"/>
@@ -6775,7 +6787,7 @@
                     </pic:cNvPicPr>
                   </pic:nvPicPr>
                   <pic:blipFill>
-                    <a:blip r:embed="rId23">
+                    <a:blip r:embed="rId24">
                       <a:extLst>
                         <a:ext uri="{28A0092B-C50C-407E-A947-70E740481C1C}">
                           <a14:useLocalDpi xmlns:a14="http://schemas.microsoft.com/office/drawing/2010/main" val="0"/>
@@ -6856,7 +6868,7 @@
                     </pic:cNvPicPr>
                   </pic:nvPicPr>
                   <pic:blipFill>
-                    <a:blip r:embed="rId24">
+                    <a:blip r:embed="rId25">
                       <a:extLst>
                         <a:ext uri="{28A0092B-C50C-407E-A947-70E740481C1C}">
                           <a14:useLocalDpi xmlns:a14="http://schemas.microsoft.com/office/drawing/2010/main" val="0"/>
@@ -6929,7 +6941,7 @@
           <w:szCs w:val="24"/>
         </w:rPr>
       </w:pPr>
-      <w:bookmarkStart w:id="16" w:name="_Toc469652139"/>
+      <w:bookmarkStart w:id="17" w:name="_Toc469652139"/>
       <w:r>
         <w:rPr>
           <w:sz w:val="24"/>
@@ -6937,7 +6949,7 @@
         </w:rPr>
         <w:t>Faculty Recommendations</w:t>
       </w:r>
-      <w:bookmarkEnd w:id="16"/>
+      <w:bookmarkEnd w:id="17"/>
     </w:p>
     <w:p>
       <w:pPr>
@@ -6983,7 +6995,7 @@
                     <pic:cNvPicPr/>
                   </pic:nvPicPr>
                   <pic:blipFill>
-                    <a:blip r:embed="rId25">
+                    <a:blip r:embed="rId26">
                       <a:extLst>
                         <a:ext uri="{28A0092B-C50C-407E-A947-70E740481C1C}">
                           <a14:useLocalDpi xmlns:a14="http://schemas.microsoft.com/office/drawing/2010/main" val="0"/>
@@ -7070,7 +7082,7 @@
                     <pic:cNvPicPr/>
                   </pic:nvPicPr>
                   <pic:blipFill>
-                    <a:blip r:embed="rId26">
+                    <a:blip r:embed="rId27">
                       <a:extLst>
                         <a:ext uri="{28A0092B-C50C-407E-A947-70E740481C1C}">
                           <a14:useLocalDpi xmlns:a14="http://schemas.microsoft.com/office/drawing/2010/main" val="0"/>
@@ -7144,7 +7156,7 @@
                     <pic:cNvPicPr/>
                   </pic:nvPicPr>
                   <pic:blipFill>
-                    <a:blip r:embed="rId27">
+                    <a:blip r:embed="rId28">
                       <a:extLst>
                         <a:ext uri="{28A0092B-C50C-407E-A947-70E740481C1C}">
                           <a14:useLocalDpi xmlns:a14="http://schemas.microsoft.com/office/drawing/2010/main" val="0"/>
@@ -7282,7 +7294,7 @@
                     <pic:cNvPicPr/>
                   </pic:nvPicPr>
                   <pic:blipFill>
-                    <a:blip r:embed="rId28">
+                    <a:blip r:embed="rId29">
                       <a:extLst>
                         <a:ext uri="{28A0092B-C50C-407E-A947-70E740481C1C}">
                           <a14:useLocalDpi xmlns:a14="http://schemas.microsoft.com/office/drawing/2010/main" val="0"/>
@@ -7326,9 +7338,9 @@
         </w:rPr>
         <w:t>Click “Save Data” under “Vena” Tab and “Check in” the file</w:t>
       </w:r>
-      <w:bookmarkStart w:id="17" w:name="_Toc460260904"/>
-    </w:p>
-    <w:bookmarkEnd w:id="17"/>
+      <w:bookmarkStart w:id="18" w:name="_Toc460260904"/>
+    </w:p>
+    <w:bookmarkEnd w:id="18"/>
     <w:p>
       <w:pPr>
         <w:pStyle w:val="ListParagraph"/>
@@ -7358,7 +7370,7 @@
           <w:szCs w:val="24"/>
         </w:rPr>
       </w:pPr>
-      <w:bookmarkStart w:id="18" w:name="_Toc469652140"/>
+      <w:bookmarkStart w:id="19" w:name="_Toc469652140"/>
       <w:r>
         <w:rPr>
           <w:sz w:val="24"/>
@@ -7366,8 +7378,8 @@
         </w:rPr>
         <w:t>Start New Academic Year</w:t>
       </w:r>
-      <w:bookmarkEnd w:id="14"/>
-      <w:bookmarkEnd w:id="18"/>
+      <w:bookmarkEnd w:id="15"/>
+      <w:bookmarkEnd w:id="19"/>
     </w:p>
     <w:p>
       <w:pPr>
@@ -7529,7 +7541,7 @@
                     </pic:cNvPicPr>
                   </pic:nvPicPr>
                   <pic:blipFill>
-                    <a:blip r:embed="rId29">
+                    <a:blip r:embed="rId30">
                       <a:extLst>
                         <a:ext uri="{28A0092B-C50C-407E-A947-70E740481C1C}">
                           <a14:useLocalDpi xmlns:a14="http://schemas.microsoft.com/office/drawing/2010/main" val="0"/>
@@ -7662,7 +7674,7 @@
                     <pic:cNvPicPr/>
                   </pic:nvPicPr>
                   <pic:blipFill>
-                    <a:blip r:embed="rId30"/>
+                    <a:blip r:embed="rId31"/>
                     <a:stretch>
                       <a:fillRect/>
                     </a:stretch>
@@ -7727,7 +7739,7 @@
                     </pic:cNvPicPr>
                   </pic:nvPicPr>
                   <pic:blipFill>
-                    <a:blip r:embed="rId31">
+                    <a:blip r:embed="rId32">
                       <a:extLst>
                         <a:ext uri="{28A0092B-C50C-407E-A947-70E740481C1C}">
                           <a14:useLocalDpi xmlns:a14="http://schemas.microsoft.com/office/drawing/2010/main" val="0"/>
@@ -7841,7 +7853,7 @@
                     </pic:cNvPicPr>
                   </pic:nvPicPr>
                   <pic:blipFill>
-                    <a:blip r:embed="rId32">
+                    <a:blip r:embed="rId33">
                       <a:extLst>
                         <a:ext uri="{28A0092B-C50C-407E-A947-70E740481C1C}">
                           <a14:useLocalDpi xmlns:a14="http://schemas.microsoft.com/office/drawing/2010/main" val="0"/>
@@ -7968,7 +7980,7 @@
                     </pic:cNvPicPr>
                   </pic:nvPicPr>
                   <pic:blipFill>
-                    <a:blip r:embed="rId33">
+                    <a:blip r:embed="rId34">
                       <a:extLst>
                         <a:ext uri="{28A0092B-C50C-407E-A947-70E740481C1C}">
                           <a14:useLocalDpi xmlns:a14="http://schemas.microsoft.com/office/drawing/2010/main" val="0"/>
@@ -8040,7 +8052,7 @@
                     </pic:cNvPicPr>
                   </pic:nvPicPr>
                   <pic:blipFill>
-                    <a:blip r:embed="rId34">
+                    <a:blip r:embed="rId35">
                       <a:extLst>
                         <a:ext uri="{28A0092B-C50C-407E-A947-70E740481C1C}">
                           <a14:useLocalDpi xmlns:a14="http://schemas.microsoft.com/office/drawing/2010/main" val="0"/>
@@ -8133,7 +8145,7 @@
                     </pic:cNvPicPr>
                   </pic:nvPicPr>
                   <pic:blipFill>
-                    <a:blip r:embed="rId35">
+                    <a:blip r:embed="rId36">
                       <a:extLst>
                         <a:ext uri="{28A0092B-C50C-407E-A947-70E740481C1C}">
                           <a14:useLocalDpi xmlns:a14="http://schemas.microsoft.com/office/drawing/2010/main" val="0"/>
@@ -8175,7 +8187,7 @@
           <w:szCs w:val="24"/>
         </w:rPr>
       </w:pPr>
-      <w:bookmarkStart w:id="19" w:name="_Toc461520325"/>
+      <w:bookmarkStart w:id="20" w:name="_Toc461520325"/>
     </w:p>
     <w:p>
       <w:pPr>
@@ -8190,7 +8202,7 @@
           <w:szCs w:val="24"/>
         </w:rPr>
       </w:pPr>
-      <w:bookmarkStart w:id="20" w:name="_Toc469652141"/>
+      <w:bookmarkStart w:id="21" w:name="_Toc469652141"/>
       <w:r>
         <w:rPr>
           <w:sz w:val="24"/>
@@ -8198,8 +8210,8 @@
         </w:rPr>
         <w:t>Historical Program Measurement Archive</w:t>
       </w:r>
-      <w:bookmarkEnd w:id="19"/>
       <w:bookmarkEnd w:id="20"/>
+      <w:bookmarkEnd w:id="21"/>
     </w:p>
     <w:p>
       <w:pPr>
@@ -8326,7 +8338,7 @@
                     <pic:cNvPicPr/>
                   </pic:nvPicPr>
                   <pic:blipFill>
-                    <a:blip r:embed="rId36" cstate="print">
+                    <a:blip r:embed="rId37" cstate="print">
                       <a:extLst>
                         <a:ext uri="{28A0092B-C50C-407E-A947-70E740481C1C}">
                           <a14:useLocalDpi xmlns:a14="http://schemas.microsoft.com/office/drawing/2010/main" val="0"/>
@@ -8352,8 +8364,6 @@
           </wp:inline>
         </w:drawing>
       </w:r>
-      <w:bookmarkStart w:id="21" w:name="_GoBack"/>
-      <w:bookmarkEnd w:id="21"/>
     </w:p>
     <w:p>
       <w:pPr>
@@ -8442,7 +8452,7 @@
                     </pic:cNvPicPr>
                   </pic:nvPicPr>
                   <pic:blipFill>
-                    <a:blip r:embed="rId29">
+                    <a:blip r:embed="rId30">
                       <a:extLst>
                         <a:ext uri="{28A0092B-C50C-407E-A947-70E740481C1C}">
                           <a14:useLocalDpi xmlns:a14="http://schemas.microsoft.com/office/drawing/2010/main" val="0"/>
@@ -8569,7 +8579,7 @@
                     <pic:cNvPicPr/>
                   </pic:nvPicPr>
                   <pic:blipFill>
-                    <a:blip r:embed="rId30"/>
+                    <a:blip r:embed="rId31"/>
                     <a:stretch>
                       <a:fillRect/>
                     </a:stretch>
@@ -8628,7 +8638,7 @@
                     </pic:cNvPicPr>
                   </pic:nvPicPr>
                   <pic:blipFill>
-                    <a:blip r:embed="rId37">
+                    <a:blip r:embed="rId38">
                       <a:extLst>
                         <a:ext uri="{28A0092B-C50C-407E-A947-70E740481C1C}">
                           <a14:useLocalDpi xmlns:a14="http://schemas.microsoft.com/office/drawing/2010/main" val="0"/>
@@ -8748,7 +8758,7 @@
                     </pic:cNvPicPr>
                   </pic:nvPicPr>
                   <pic:blipFill>
-                    <a:blip r:embed="rId33">
+                    <a:blip r:embed="rId34">
                       <a:extLst>
                         <a:ext uri="{28A0092B-C50C-407E-A947-70E740481C1C}">
                           <a14:useLocalDpi xmlns:a14="http://schemas.microsoft.com/office/drawing/2010/main" val="0"/>
@@ -8882,7 +8892,7 @@
                     <pic:cNvPicPr/>
                   </pic:nvPicPr>
                   <pic:blipFill>
-                    <a:blip r:embed="rId38"/>
+                    <a:blip r:embed="rId39"/>
                     <a:stretch>
                       <a:fillRect/>
                     </a:stretch>
@@ -9019,6 +9029,12 @@
           <w:rFonts w:ascii="Arial" w:hAnsi="Arial" w:cs="Arial"/>
         </w:rPr>
         <w:t>Files Library</w:t>
+      </w:r>
+      <w:r>
+        <w:rPr>
+          <w:rFonts w:ascii="Arial" w:hAnsi="Arial" w:cs="Arial"/>
+        </w:rPr>
+        <w:t>, under the folder Data Controls</w:t>
       </w:r>
       <w:r>
         <w:rPr>
@@ -9059,7 +9075,7 @@
                     </pic:cNvPicPr>
                   </pic:nvPicPr>
                   <pic:blipFill>
-                    <a:blip r:embed="rId39">
+                    <a:blip r:embed="rId40">
                       <a:extLst>
                         <a:ext uri="{28A0092B-C50C-407E-A947-70E740481C1C}">
                           <a14:useLocalDpi xmlns:a14="http://schemas.microsoft.com/office/drawing/2010/main" val="0"/>
@@ -9152,7 +9168,7 @@
                     </pic:cNvPicPr>
                   </pic:nvPicPr>
                   <pic:blipFill>
-                    <a:blip r:embed="rId40">
+                    <a:blip r:embed="rId41">
                       <a:extLst>
                         <a:ext uri="{28A0092B-C50C-407E-A947-70E740481C1C}">
                           <a14:useLocalDpi xmlns:a14="http://schemas.microsoft.com/office/drawing/2010/main" val="0"/>
@@ -9233,7 +9249,7 @@
                     </pic:cNvPicPr>
                   </pic:nvPicPr>
                   <pic:blipFill>
-                    <a:blip r:embed="rId41">
+                    <a:blip r:embed="rId42">
                       <a:extLst>
                         <a:ext uri="{28A0092B-C50C-407E-A947-70E740481C1C}">
                           <a14:useLocalDpi xmlns:a14="http://schemas.microsoft.com/office/drawing/2010/main" val="0"/>
@@ -9315,7 +9331,7 @@
                     </pic:cNvPicPr>
                   </pic:nvPicPr>
                   <pic:blipFill>
-                    <a:blip r:embed="rId42">
+                    <a:blip r:embed="rId43">
                       <a:extLst>
                         <a:ext uri="{28A0092B-C50C-407E-A947-70E740481C1C}">
                           <a14:useLocalDpi xmlns:a14="http://schemas.microsoft.com/office/drawing/2010/main" val="0"/>
@@ -9540,7 +9556,7 @@
                     </pic:cNvPicPr>
                   </pic:nvPicPr>
                   <pic:blipFill>
-                    <a:blip r:embed="rId43">
+                    <a:blip r:embed="rId44">
                       <a:extLst>
                         <a:ext uri="{28A0092B-C50C-407E-A947-70E740481C1C}">
                           <a14:useLocalDpi xmlns:a14="http://schemas.microsoft.com/office/drawing/2010/main" val="0"/>
@@ -9769,7 +9785,7 @@
                     </pic:cNvPicPr>
                   </pic:nvPicPr>
                   <pic:blipFill>
-                    <a:blip r:embed="rId44">
+                    <a:blip r:embed="rId45">
                       <a:extLst>
                         <a:ext uri="{28A0092B-C50C-407E-A947-70E740481C1C}">
                           <a14:useLocalDpi xmlns:a14="http://schemas.microsoft.com/office/drawing/2010/main" val="0"/>
@@ -9862,7 +9878,7 @@
                     </pic:cNvPicPr>
                   </pic:nvPicPr>
                   <pic:blipFill>
-                    <a:blip r:embed="rId45">
+                    <a:blip r:embed="rId46">
                       <a:extLst>
                         <a:ext uri="{28A0092B-C50C-407E-A947-70E740481C1C}">
                           <a14:useLocalDpi xmlns:a14="http://schemas.microsoft.com/office/drawing/2010/main" val="0"/>
@@ -9956,7 +9972,7 @@
                     </pic:cNvPicPr>
                   </pic:nvPicPr>
                   <pic:blipFill>
-                    <a:blip r:embed="rId46">
+                    <a:blip r:embed="rId47">
                       <a:extLst>
                         <a:ext uri="{28A0092B-C50C-407E-A947-70E740481C1C}">
                           <a14:useLocalDpi xmlns:a14="http://schemas.microsoft.com/office/drawing/2010/main" val="0"/>
@@ -10176,7 +10192,7 @@
         </w:rPr>
         <w:t xml:space="preserve">To submit an issue, please fill out </w:t>
       </w:r>
-      <w:hyperlink r:id="rId47" w:history="1">
+      <w:hyperlink r:id="rId48" w:history="1">
         <w:r>
           <w:rPr>
             <w:rStyle w:val="Hyperlink"/>
@@ -10209,7 +10225,7 @@
         </w:rPr>
         <w:t xml:space="preserve">For Vena training or user manual, please refer to </w:t>
       </w:r>
-      <w:hyperlink r:id="rId48" w:history="1">
+      <w:hyperlink r:id="rId49" w:history="1">
         <w:r>
           <w:rPr>
             <w:rStyle w:val="Hyperlink"/>
@@ -10286,15 +10302,29 @@
         </w:rPr>
         <w:t xml:space="preserve">: </w:t>
       </w:r>
-      <w:hyperlink r:id="rId49" w:tgtFrame="_blank" w:history="1">
-        <w:r>
-          <w:rPr>
-            <w:rStyle w:val="Hyperlink"/>
-            <w:rFonts w:ascii="Arial" w:hAnsi="Arial" w:cs="Arial"/>
-          </w:rPr>
-          <w:t>bhancas@venasolutions.com</w:t>
-        </w:r>
-      </w:hyperlink>
+      <w:r>
+        <w:fldChar w:fldCharType="begin"/>
+      </w:r>
+      <w:r>
+        <w:instrText xml:space="preserve"> HYPERLINK "mailto:bhancas@venasolutions.com" \t "_blank" </w:instrText>
+      </w:r>
+      <w:r>
+        <w:fldChar w:fldCharType="separate"/>
+      </w:r>
+      <w:r>
+        <w:rPr>
+          <w:rStyle w:val="Hyperlink"/>
+          <w:rFonts w:ascii="Arial" w:hAnsi="Arial" w:cs="Arial"/>
+        </w:rPr>
+        <w:t>bhancas@venasolutions.com</w:t>
+      </w:r>
+      <w:r>
+        <w:rPr>
+          <w:rStyle w:val="Hyperlink"/>
+          <w:rFonts w:ascii="Arial" w:hAnsi="Arial" w:cs="Arial"/>
+        </w:rPr>
+        <w:fldChar w:fldCharType="end"/>
+      </w:r>
     </w:p>
     <w:p>
       <w:pPr>
@@ -10340,7 +10370,7 @@
 </file>
 
 <file path=word/endnotes.xml><?xml version="1.0" encoding="utf-8"?>
-<w:endnotes xmlns:wpc="http://schemas.microsoft.com/office/word/2010/wordprocessingCanvas" xmlns:mo="http://schemas.microsoft.com/office/mac/office/2008/main" xmlns:mc="http://schemas.openxmlformats.org/markup-compatibility/2006" xmlns:mv="urn:schemas-microsoft-com:mac:vml" xmlns:o="urn:schemas-microsoft-com:office:office" xmlns:r="http://schemas.openxmlformats.org/officeDocument/2006/relationships" xmlns:m="http://schemas.openxmlformats.org/officeDocument/2006/math" xmlns:v="urn:schemas-microsoft-com:vml" xmlns:wp14="http://schemas.microsoft.com/office/word/2010/wordprocessingDrawing" xmlns:wp="http://schemas.openxmlformats.org/drawingml/2006/wordprocessingDrawing" xmlns:w10="urn:schemas-microsoft-com:office:word" xmlns:w="http://schemas.openxmlformats.org/wordprocessingml/2006/main" xmlns:w14="http://schemas.microsoft.com/office/word/2010/wordml" xmlns:w15="http://schemas.microsoft.com/office/word/2012/wordml" xmlns:wpg="http://schemas.microsoft.com/office/word/2010/wordprocessingGroup" xmlns:wpi="http://schemas.microsoft.com/office/word/2010/wordprocessingInk" xmlns:wne="http://schemas.microsoft.com/office/word/2006/wordml" xmlns:wps="http://schemas.microsoft.com/office/word/2010/wordprocessingShape" mc:Ignorable="w14 w15 wp14">
+<w:endnotes xmlns:wpc="http://schemas.microsoft.com/office/word/2010/wordprocessingCanvas" xmlns:mo="http://schemas.microsoft.com/office/mac/office/2008/main" xmlns:mc="http://schemas.openxmlformats.org/markup-compatibility/2006" xmlns:mv="urn:schemas-microsoft-com:mac:vml" xmlns:o="urn:schemas-microsoft-com:office:office" xmlns:r="http://schemas.openxmlformats.org/officeDocument/2006/relationships" xmlns:m="http://schemas.openxmlformats.org/officeDocument/2006/math" xmlns:v="urn:schemas-microsoft-com:vml" xmlns:wp14="http://schemas.microsoft.com/office/word/2010/wordprocessingDrawing" xmlns:wp="http://schemas.openxmlformats.org/drawingml/2006/wordprocessingDrawing" xmlns:w10="urn:schemas-microsoft-com:office:word" xmlns:w="http://schemas.openxmlformats.org/wordprocessingml/2006/main" xmlns:w14="http://schemas.microsoft.com/office/word/2010/wordml" xmlns:wpg="http://schemas.microsoft.com/office/word/2010/wordprocessingGroup" xmlns:wpi="http://schemas.microsoft.com/office/word/2010/wordprocessingInk" xmlns:wne="http://schemas.microsoft.com/office/word/2006/wordml" xmlns:wps="http://schemas.microsoft.com/office/word/2010/wordprocessingShape" mc:Ignorable="w14 wp14">
   <w:endnote w:type="separator" w:id="-1">
     <w:p>
       <w:r>
@@ -10359,7 +10389,7 @@
 </file>
 
 <file path=word/footer1.xml><?xml version="1.0" encoding="utf-8"?>
-<w:ftr xmlns:wpc="http://schemas.microsoft.com/office/word/2010/wordprocessingCanvas" xmlns:mo="http://schemas.microsoft.com/office/mac/office/2008/main" xmlns:mc="http://schemas.openxmlformats.org/markup-compatibility/2006" xmlns:mv="urn:schemas-microsoft-com:mac:vml" xmlns:o="urn:schemas-microsoft-com:office:office" xmlns:r="http://schemas.openxmlformats.org/officeDocument/2006/relationships" xmlns:m="http://schemas.openxmlformats.org/officeDocument/2006/math" xmlns:v="urn:schemas-microsoft-com:vml" xmlns:wp14="http://schemas.microsoft.com/office/word/2010/wordprocessingDrawing" xmlns:wp="http://schemas.openxmlformats.org/drawingml/2006/wordprocessingDrawing" xmlns:w10="urn:schemas-microsoft-com:office:word" xmlns:w="http://schemas.openxmlformats.org/wordprocessingml/2006/main" xmlns:w14="http://schemas.microsoft.com/office/word/2010/wordml" xmlns:w15="http://schemas.microsoft.com/office/word/2012/wordml" xmlns:wpg="http://schemas.microsoft.com/office/word/2010/wordprocessingGroup" xmlns:wpi="http://schemas.microsoft.com/office/word/2010/wordprocessingInk" xmlns:wne="http://schemas.microsoft.com/office/word/2006/wordml" xmlns:wps="http://schemas.microsoft.com/office/word/2010/wordprocessingShape" mc:Ignorable="w14 w15 wp14">
+<w:ftr xmlns:wpc="http://schemas.microsoft.com/office/word/2010/wordprocessingCanvas" xmlns:mo="http://schemas.microsoft.com/office/mac/office/2008/main" xmlns:mc="http://schemas.openxmlformats.org/markup-compatibility/2006" xmlns:mv="urn:schemas-microsoft-com:mac:vml" xmlns:o="urn:schemas-microsoft-com:office:office" xmlns:r="http://schemas.openxmlformats.org/officeDocument/2006/relationships" xmlns:m="http://schemas.openxmlformats.org/officeDocument/2006/math" xmlns:v="urn:schemas-microsoft-com:vml" xmlns:wp14="http://schemas.microsoft.com/office/word/2010/wordprocessingDrawing" xmlns:wp="http://schemas.openxmlformats.org/drawingml/2006/wordprocessingDrawing" xmlns:w10="urn:schemas-microsoft-com:office:word" xmlns:w="http://schemas.openxmlformats.org/wordprocessingml/2006/main" xmlns:w14="http://schemas.microsoft.com/office/word/2010/wordml" xmlns:wpg="http://schemas.microsoft.com/office/word/2010/wordprocessingGroup" xmlns:wpi="http://schemas.microsoft.com/office/word/2010/wordprocessingInk" xmlns:wne="http://schemas.microsoft.com/office/word/2006/wordml" xmlns:wps="http://schemas.microsoft.com/office/word/2010/wordprocessingShape" mc:Ignorable="w14 wp14">
   <w:p>
     <w:pPr>
       <w:pStyle w:val="Footer"/>
@@ -10405,7 +10435,7 @@
         <w:sz w:val="20"/>
         <w:szCs w:val="20"/>
       </w:rPr>
-      <w:t>13</w:t>
+      <w:t>2</w:t>
     </w:r>
     <w:r>
       <w:rPr>
@@ -10476,7 +10506,7 @@
 </file>
 
 <file path=word/footnotes.xml><?xml version="1.0" encoding="utf-8"?>
-<w:footnotes xmlns:wpc="http://schemas.microsoft.com/office/word/2010/wordprocessingCanvas" xmlns:mo="http://schemas.microsoft.com/office/mac/office/2008/main" xmlns:mc="http://schemas.openxmlformats.org/markup-compatibility/2006" xmlns:mv="urn:schemas-microsoft-com:mac:vml" xmlns:o="urn:schemas-microsoft-com:office:office" xmlns:r="http://schemas.openxmlformats.org/officeDocument/2006/relationships" xmlns:m="http://schemas.openxmlformats.org/officeDocument/2006/math" xmlns:v="urn:schemas-microsoft-com:vml" xmlns:wp14="http://schemas.microsoft.com/office/word/2010/wordprocessingDrawing" xmlns:wp="http://schemas.openxmlformats.org/drawingml/2006/wordprocessingDrawing" xmlns:w10="urn:schemas-microsoft-com:office:word" xmlns:w="http://schemas.openxmlformats.org/wordprocessingml/2006/main" xmlns:w14="http://schemas.microsoft.com/office/word/2010/wordml" xmlns:w15="http://schemas.microsoft.com/office/word/2012/wordml" xmlns:wpg="http://schemas.microsoft.com/office/word/2010/wordprocessingGroup" xmlns:wpi="http://schemas.microsoft.com/office/word/2010/wordprocessingInk" xmlns:wne="http://schemas.microsoft.com/office/word/2006/wordml" xmlns:wps="http://schemas.microsoft.com/office/word/2010/wordprocessingShape" mc:Ignorable="w14 w15 wp14">
+<w:footnotes xmlns:wpc="http://schemas.microsoft.com/office/word/2010/wordprocessingCanvas" xmlns:mo="http://schemas.microsoft.com/office/mac/office/2008/main" xmlns:mc="http://schemas.openxmlformats.org/markup-compatibility/2006" xmlns:mv="urn:schemas-microsoft-com:mac:vml" xmlns:o="urn:schemas-microsoft-com:office:office" xmlns:r="http://schemas.openxmlformats.org/officeDocument/2006/relationships" xmlns:m="http://schemas.openxmlformats.org/officeDocument/2006/math" xmlns:v="urn:schemas-microsoft-com:vml" xmlns:wp14="http://schemas.microsoft.com/office/word/2010/wordprocessingDrawing" xmlns:wp="http://schemas.openxmlformats.org/drawingml/2006/wordprocessingDrawing" xmlns:w10="urn:schemas-microsoft-com:office:word" xmlns:w="http://schemas.openxmlformats.org/wordprocessingml/2006/main" xmlns:w14="http://schemas.microsoft.com/office/word/2010/wordml" xmlns:wpg="http://schemas.microsoft.com/office/word/2010/wordprocessingGroup" xmlns:wpi="http://schemas.microsoft.com/office/word/2010/wordprocessingInk" xmlns:wne="http://schemas.microsoft.com/office/word/2006/wordml" xmlns:wps="http://schemas.microsoft.com/office/word/2010/wordprocessingShape" mc:Ignorable="w14 wp14">
   <w:footnote w:type="separator" w:id="-1">
     <w:p>
       <w:r>
@@ -10495,7 +10525,7 @@
 </file>
 
 <file path=word/header1.xml><?xml version="1.0" encoding="utf-8"?>
-<w:hdr xmlns:wpc="http://schemas.microsoft.com/office/word/2010/wordprocessingCanvas" xmlns:mo="http://schemas.microsoft.com/office/mac/office/2008/main" xmlns:mc="http://schemas.openxmlformats.org/markup-compatibility/2006" xmlns:mv="urn:schemas-microsoft-com:mac:vml" xmlns:o="urn:schemas-microsoft-com:office:office" xmlns:r="http://schemas.openxmlformats.org/officeDocument/2006/relationships" xmlns:m="http://schemas.openxmlformats.org/officeDocument/2006/math" xmlns:v="urn:schemas-microsoft-com:vml" xmlns:wp14="http://schemas.microsoft.com/office/word/2010/wordprocessingDrawing" xmlns:wp="http://schemas.openxmlformats.org/drawingml/2006/wordprocessingDrawing" xmlns:w10="urn:schemas-microsoft-com:office:word" xmlns:w="http://schemas.openxmlformats.org/wordprocessingml/2006/main" xmlns:w14="http://schemas.microsoft.com/office/word/2010/wordml" xmlns:w15="http://schemas.microsoft.com/office/word/2012/wordml" xmlns:wpg="http://schemas.microsoft.com/office/word/2010/wordprocessingGroup" xmlns:wpi="http://schemas.microsoft.com/office/word/2010/wordprocessingInk" xmlns:wne="http://schemas.microsoft.com/office/word/2006/wordml" xmlns:wps="http://schemas.microsoft.com/office/word/2010/wordprocessingShape" mc:Ignorable="w14 w15 wp14">
+<w:hdr xmlns:wpc="http://schemas.microsoft.com/office/word/2010/wordprocessingCanvas" xmlns:mo="http://schemas.microsoft.com/office/mac/office/2008/main" xmlns:mc="http://schemas.openxmlformats.org/markup-compatibility/2006" xmlns:mv="urn:schemas-microsoft-com:mac:vml" xmlns:o="urn:schemas-microsoft-com:office:office" xmlns:r="http://schemas.openxmlformats.org/officeDocument/2006/relationships" xmlns:m="http://schemas.openxmlformats.org/officeDocument/2006/math" xmlns:v="urn:schemas-microsoft-com:vml" xmlns:wp14="http://schemas.microsoft.com/office/word/2010/wordprocessingDrawing" xmlns:wp="http://schemas.openxmlformats.org/drawingml/2006/wordprocessingDrawing" xmlns:w10="urn:schemas-microsoft-com:office:word" xmlns:w="http://schemas.openxmlformats.org/wordprocessingml/2006/main" xmlns:w14="http://schemas.microsoft.com/office/word/2010/wordml" xmlns:wpg="http://schemas.microsoft.com/office/word/2010/wordprocessingGroup" xmlns:wpi="http://schemas.microsoft.com/office/word/2010/wordprocessingInk" xmlns:wne="http://schemas.microsoft.com/office/word/2006/wordml" xmlns:wps="http://schemas.microsoft.com/office/word/2010/wordprocessingShape" mc:Ignorable="w14 wp14">
   <w:p>
     <w:pPr>
       <w:pStyle w:val="Header"/>
@@ -10588,7 +10618,7 @@
                         </a:ln>
                         <a:extLst>
                           <a:ext uri="{53640926-AAD7-44d8-BBD7-CCE9431645EC}">
-                            <a14:shadowObscured xmlns="" xmlns:o="urn:schemas-microsoft-com:office:office" xmlns:v="urn:schemas-microsoft-com:vml" xmlns:w10="urn:schemas-microsoft-com:office:word" xmlns:w="http://schemas.openxmlformats.org/wordprocessingml/2006/main" xmlns:a14="http://schemas.microsoft.com/office/drawing/2010/main"/>
+                            <a14:shadowObscured xmlns:a14="http://schemas.microsoft.com/office/drawing/2010/main"/>
                           </a:ext>
                         </a:extLst>
                       </pic:spPr>
@@ -10802,7 +10832,7 @@
 </file>
 
 <file path=word/numbering.xml><?xml version="1.0" encoding="utf-8"?>
-<w:numbering xmlns:wpc="http://schemas.microsoft.com/office/word/2010/wordprocessingCanvas" xmlns:mo="http://schemas.microsoft.com/office/mac/office/2008/main" xmlns:mc="http://schemas.openxmlformats.org/markup-compatibility/2006" xmlns:mv="urn:schemas-microsoft-com:mac:vml" xmlns:o="urn:schemas-microsoft-com:office:office" xmlns:r="http://schemas.openxmlformats.org/officeDocument/2006/relationships" xmlns:m="http://schemas.openxmlformats.org/officeDocument/2006/math" xmlns:v="urn:schemas-microsoft-com:vml" xmlns:wp14="http://schemas.microsoft.com/office/word/2010/wordprocessingDrawing" xmlns:wp="http://schemas.openxmlformats.org/drawingml/2006/wordprocessingDrawing" xmlns:w10="urn:schemas-microsoft-com:office:word" xmlns:w="http://schemas.openxmlformats.org/wordprocessingml/2006/main" xmlns:w14="http://schemas.microsoft.com/office/word/2010/wordml" xmlns:w15="http://schemas.microsoft.com/office/word/2012/wordml" xmlns:wpg="http://schemas.microsoft.com/office/word/2010/wordprocessingGroup" xmlns:wpi="http://schemas.microsoft.com/office/word/2010/wordprocessingInk" xmlns:wne="http://schemas.microsoft.com/office/word/2006/wordml" xmlns:wps="http://schemas.microsoft.com/office/word/2010/wordprocessingShape" mc:Ignorable="w14 w15 wp14">
+<w:numbering xmlns:wpc="http://schemas.microsoft.com/office/word/2010/wordprocessingCanvas" xmlns:mo="http://schemas.microsoft.com/office/mac/office/2008/main" xmlns:mc="http://schemas.openxmlformats.org/markup-compatibility/2006" xmlns:mv="urn:schemas-microsoft-com:mac:vml" xmlns:o="urn:schemas-microsoft-com:office:office" xmlns:r="http://schemas.openxmlformats.org/officeDocument/2006/relationships" xmlns:m="http://schemas.openxmlformats.org/officeDocument/2006/math" xmlns:v="urn:schemas-microsoft-com:vml" xmlns:wp14="http://schemas.microsoft.com/office/word/2010/wordprocessingDrawing" xmlns:wp="http://schemas.openxmlformats.org/drawingml/2006/wordprocessingDrawing" xmlns:w10="urn:schemas-microsoft-com:office:word" xmlns:w="http://schemas.openxmlformats.org/wordprocessingml/2006/main" xmlns:w14="http://schemas.microsoft.com/office/word/2010/wordml" xmlns:wpg="http://schemas.microsoft.com/office/word/2010/wordprocessingGroup" xmlns:wpi="http://schemas.microsoft.com/office/word/2010/wordprocessingInk" xmlns:wne="http://schemas.microsoft.com/office/word/2006/wordml" xmlns:wps="http://schemas.microsoft.com/office/word/2010/wordprocessingShape" mc:Ignorable="w14 wp14">
   <w:abstractNum w:abstractNumId="0">
     <w:nsid w:val="08000D1B"/>
     <w:multiLevelType w:val="multilevel"/>
@@ -12599,7 +12629,7 @@
 </file>
 
 <file path=word/styles.xml><?xml version="1.0" encoding="utf-8"?>
-<w:styles xmlns:mc="http://schemas.openxmlformats.org/markup-compatibility/2006" xmlns:r="http://schemas.openxmlformats.org/officeDocument/2006/relationships" xmlns:w="http://schemas.openxmlformats.org/wordprocessingml/2006/main" xmlns:w14="http://schemas.microsoft.com/office/word/2010/wordml" xmlns:w15="http://schemas.microsoft.com/office/word/2012/wordml" mc:Ignorable="w14 w15">
+<w:styles xmlns:mc="http://schemas.openxmlformats.org/markup-compatibility/2006" xmlns:r="http://schemas.openxmlformats.org/officeDocument/2006/relationships" xmlns:w="http://schemas.openxmlformats.org/wordprocessingml/2006/main" xmlns:w14="http://schemas.microsoft.com/office/word/2010/wordml" mc:Ignorable="w14">
   <w:docDefaults>
     <w:rPrDefault>
       <w:rPr>
@@ -12609,386 +12639,790 @@
     </w:rPrDefault>
     <w:pPrDefault/>
   </w:docDefaults>
-  <w:latentStyles w:defLockedState="0" w:defUIPriority="99" w:defSemiHidden="0" w:defUnhideWhenUsed="0" w:defQFormat="0" w:count="382">
-    <w:lsdException w:name="Normal" w:uiPriority="0" w:qFormat="1"/>
-    <w:lsdException w:name="heading 1" w:uiPriority="0" w:qFormat="1"/>
-    <w:lsdException w:name="heading 2" w:uiPriority="9" w:qFormat="1"/>
-    <w:lsdException w:name="heading 3" w:uiPriority="0" w:qFormat="1"/>
-    <w:lsdException w:name="heading 4" w:semiHidden="1" w:uiPriority="9" w:unhideWhenUsed="1" w:qFormat="1"/>
-    <w:lsdException w:name="heading 5" w:semiHidden="1" w:uiPriority="9" w:unhideWhenUsed="1" w:qFormat="1"/>
-    <w:lsdException w:name="heading 6" w:semiHidden="1" w:uiPriority="9" w:unhideWhenUsed="1" w:qFormat="1"/>
-    <w:lsdException w:name="heading 7" w:semiHidden="1" w:uiPriority="9" w:unhideWhenUsed="1" w:qFormat="1"/>
-    <w:lsdException w:name="heading 8" w:semiHidden="1" w:uiPriority="9" w:unhideWhenUsed="1" w:qFormat="1"/>
-    <w:lsdException w:name="heading 9" w:semiHidden="1" w:uiPriority="9" w:unhideWhenUsed="1" w:qFormat="1"/>
-    <w:lsdException w:name="index 1" w:semiHidden="1" w:unhideWhenUsed="1"/>
-    <w:lsdException w:name="index 2" w:semiHidden="1" w:unhideWhenUsed="1"/>
-    <w:lsdException w:name="index 3" w:semiHidden="1" w:unhideWhenUsed="1"/>
-    <w:lsdException w:name="index 4" w:semiHidden="1" w:unhideWhenUsed="1"/>
-    <w:lsdException w:name="index 5" w:semiHidden="1" w:unhideWhenUsed="1"/>
-    <w:lsdException w:name="index 6" w:semiHidden="1" w:unhideWhenUsed="1"/>
-    <w:lsdException w:name="index 7" w:semiHidden="1" w:unhideWhenUsed="1"/>
-    <w:lsdException w:name="index 8" w:semiHidden="1" w:unhideWhenUsed="1"/>
-    <w:lsdException w:name="index 9" w:semiHidden="1" w:unhideWhenUsed="1"/>
-    <w:lsdException w:name="toc 1" w:semiHidden="1" w:uiPriority="39" w:unhideWhenUsed="1" w:qFormat="1"/>
-    <w:lsdException w:name="toc 2" w:semiHidden="1" w:uiPriority="39" w:unhideWhenUsed="1" w:qFormat="1"/>
-    <w:lsdException w:name="toc 3" w:semiHidden="1" w:uiPriority="39" w:unhideWhenUsed="1" w:qFormat="1"/>
-    <w:lsdException w:name="toc 4" w:semiHidden="1" w:uiPriority="39" w:unhideWhenUsed="1"/>
-    <w:lsdException w:name="toc 5" w:semiHidden="1" w:uiPriority="39" w:unhideWhenUsed="1"/>
-    <w:lsdException w:name="toc 6" w:semiHidden="1" w:uiPriority="39" w:unhideWhenUsed="1"/>
-    <w:lsdException w:name="toc 7" w:semiHidden="1" w:uiPriority="39" w:unhideWhenUsed="1"/>
-    <w:lsdException w:name="toc 8" w:semiHidden="1" w:uiPriority="39" w:unhideWhenUsed="1"/>
-    <w:lsdException w:name="toc 9" w:semiHidden="1" w:uiPriority="39" w:unhideWhenUsed="1"/>
-    <w:lsdException w:name="Normal Indent" w:semiHidden="1" w:unhideWhenUsed="1"/>
-    <w:lsdException w:name="footnote text" w:semiHidden="1" w:unhideWhenUsed="1"/>
-    <w:lsdException w:name="annotation text" w:semiHidden="1" w:unhideWhenUsed="1"/>
-    <w:lsdException w:name="header" w:semiHidden="1" w:unhideWhenUsed="1"/>
-    <w:lsdException w:name="footer" w:semiHidden="1" w:unhideWhenUsed="1"/>
-    <w:lsdException w:name="index heading" w:semiHidden="1" w:unhideWhenUsed="1"/>
-    <w:lsdException w:name="caption" w:semiHidden="1" w:uiPriority="35" w:unhideWhenUsed="1" w:qFormat="1"/>
-    <w:lsdException w:name="table of figures" w:semiHidden="1" w:unhideWhenUsed="1"/>
-    <w:lsdException w:name="envelope address" w:semiHidden="1" w:unhideWhenUsed="1"/>
-    <w:lsdException w:name="envelope return" w:semiHidden="1" w:unhideWhenUsed="1"/>
-    <w:lsdException w:name="footnote reference" w:semiHidden="1" w:unhideWhenUsed="1"/>
-    <w:lsdException w:name="annotation reference" w:semiHidden="1" w:unhideWhenUsed="1"/>
-    <w:lsdException w:name="line number" w:semiHidden="1" w:unhideWhenUsed="1"/>
-    <w:lsdException w:name="page number" w:semiHidden="1" w:unhideWhenUsed="1"/>
-    <w:lsdException w:name="endnote reference" w:semiHidden="1" w:unhideWhenUsed="1"/>
-    <w:lsdException w:name="endnote text" w:semiHidden="1" w:unhideWhenUsed="1"/>
-    <w:lsdException w:name="table of authorities" w:semiHidden="1" w:unhideWhenUsed="1"/>
-    <w:lsdException w:name="macro" w:semiHidden="1" w:unhideWhenUsed="1"/>
-    <w:lsdException w:name="toa heading" w:semiHidden="1" w:unhideWhenUsed="1"/>
-    <w:lsdException w:name="List" w:semiHidden="1" w:unhideWhenUsed="1"/>
-    <w:lsdException w:name="List Bullet" w:semiHidden="1" w:unhideWhenUsed="1"/>
-    <w:lsdException w:name="List Number" w:semiHidden="1" w:unhideWhenUsed="1"/>
-    <w:lsdException w:name="List 2" w:semiHidden="1" w:unhideWhenUsed="1"/>
-    <w:lsdException w:name="List 3" w:semiHidden="1" w:unhideWhenUsed="1"/>
-    <w:lsdException w:name="List 4" w:semiHidden="1" w:unhideWhenUsed="1"/>
-    <w:lsdException w:name="List 5" w:semiHidden="1" w:unhideWhenUsed="1"/>
-    <w:lsdException w:name="List Bullet 2" w:semiHidden="1" w:unhideWhenUsed="1"/>
-    <w:lsdException w:name="List Bullet 3" w:semiHidden="1" w:unhideWhenUsed="1"/>
-    <w:lsdException w:name="List Bullet 4" w:semiHidden="1" w:unhideWhenUsed="1"/>
-    <w:lsdException w:name="List Bullet 5" w:semiHidden="1" w:unhideWhenUsed="1"/>
-    <w:lsdException w:name="List Number 2" w:semiHidden="1" w:unhideWhenUsed="1"/>
-    <w:lsdException w:name="List Number 3" w:semiHidden="1" w:unhideWhenUsed="1"/>
-    <w:lsdException w:name="List Number 4" w:semiHidden="1" w:unhideWhenUsed="1"/>
-    <w:lsdException w:name="List Number 5" w:semiHidden="1" w:unhideWhenUsed="1"/>
-    <w:lsdException w:name="Title" w:uiPriority="10" w:qFormat="1"/>
-    <w:lsdException w:name="Closing" w:semiHidden="1" w:unhideWhenUsed="1"/>
-    <w:lsdException w:name="Signature" w:semiHidden="1" w:unhideWhenUsed="1"/>
-    <w:lsdException w:name="Default Paragraph Font" w:semiHidden="1" w:uiPriority="1" w:unhideWhenUsed="1"/>
-    <w:lsdException w:name="Body Text" w:semiHidden="1" w:unhideWhenUsed="1"/>
-    <w:lsdException w:name="Body Text Indent" w:semiHidden="1" w:unhideWhenUsed="1"/>
-    <w:lsdException w:name="List Continue" w:semiHidden="1" w:unhideWhenUsed="1"/>
-    <w:lsdException w:name="List Continue 2" w:semiHidden="1" w:unhideWhenUsed="1"/>
-    <w:lsdException w:name="List Continue 3" w:semiHidden="1" w:unhideWhenUsed="1"/>
-    <w:lsdException w:name="List Continue 4" w:semiHidden="1" w:unhideWhenUsed="1"/>
-    <w:lsdException w:name="List Continue 5" w:semiHidden="1" w:unhideWhenUsed="1"/>
-    <w:lsdException w:name="Message Header" w:semiHidden="1" w:unhideWhenUsed="1"/>
-    <w:lsdException w:name="Subtitle" w:uiPriority="11" w:qFormat="1"/>
-    <w:lsdException w:name="Salutation" w:semiHidden="1" w:unhideWhenUsed="1"/>
-    <w:lsdException w:name="Date" w:semiHidden="1" w:unhideWhenUsed="1"/>
-    <w:lsdException w:name="Body Text First Indent" w:semiHidden="1" w:unhideWhenUsed="1"/>
-    <w:lsdException w:name="Body Text First Indent 2" w:semiHidden="1" w:unhideWhenUsed="1"/>
-    <w:lsdException w:name="Note Heading" w:semiHidden="1" w:unhideWhenUsed="1"/>
-    <w:lsdException w:name="Body Text 2" w:semiHidden="1" w:unhideWhenUsed="1"/>
-    <w:lsdException w:name="Body Text 3" w:semiHidden="1" w:unhideWhenUsed="1"/>
-    <w:lsdException w:name="Body Text Indent 2" w:semiHidden="1" w:unhideWhenUsed="1"/>
-    <w:lsdException w:name="Body Text Indent 3" w:semiHidden="1" w:unhideWhenUsed="1"/>
-    <w:lsdException w:name="Block Text" w:semiHidden="1" w:unhideWhenUsed="1"/>
-    <w:lsdException w:name="Hyperlink" w:semiHidden="1" w:unhideWhenUsed="1"/>
-    <w:lsdException w:name="FollowedHyperlink" w:semiHidden="1" w:unhideWhenUsed="1"/>
-    <w:lsdException w:name="Strong" w:uiPriority="22" w:qFormat="1"/>
-    <w:lsdException w:name="Emphasis" w:uiPriority="20" w:qFormat="1"/>
-    <w:lsdException w:name="Document Map" w:semiHidden="1" w:unhideWhenUsed="1"/>
-    <w:lsdException w:name="Plain Text" w:semiHidden="1" w:unhideWhenUsed="1"/>
-    <w:lsdException w:name="E-mail Signature" w:semiHidden="1" w:unhideWhenUsed="1"/>
-    <w:lsdException w:name="HTML Top of Form" w:semiHidden="1" w:unhideWhenUsed="1"/>
-    <w:lsdException w:name="HTML Bottom of Form" w:semiHidden="1" w:unhideWhenUsed="1"/>
-    <w:lsdException w:name="Normal (Web)" w:semiHidden="1" w:unhideWhenUsed="1"/>
-    <w:lsdException w:name="HTML Acronym" w:semiHidden="1" w:unhideWhenUsed="1"/>
-    <w:lsdException w:name="HTML Address" w:semiHidden="1" w:unhideWhenUsed="1"/>
-    <w:lsdException w:name="HTML Cite" w:semiHidden="1" w:unhideWhenUsed="1"/>
-    <w:lsdException w:name="HTML Code" w:semiHidden="1" w:unhideWhenUsed="1"/>
-    <w:lsdException w:name="HTML Definition" w:semiHidden="1" w:unhideWhenUsed="1"/>
-    <w:lsdException w:name="HTML Keyboard" w:semiHidden="1" w:unhideWhenUsed="1"/>
-    <w:lsdException w:name="HTML Preformatted" w:semiHidden="1" w:unhideWhenUsed="1"/>
-    <w:lsdException w:name="HTML Sample" w:semiHidden="1" w:unhideWhenUsed="1"/>
-    <w:lsdException w:name="HTML Typewriter" w:semiHidden="1" w:unhideWhenUsed="1"/>
-    <w:lsdException w:name="HTML Variable" w:semiHidden="1" w:unhideWhenUsed="1"/>
-    <w:lsdException w:name="annotation subject" w:semiHidden="1" w:unhideWhenUsed="1"/>
-    <w:lsdException w:name="No List" w:semiHidden="1" w:unhideWhenUsed="1"/>
-    <w:lsdException w:name="Outline List 1" w:semiHidden="1" w:unhideWhenUsed="1"/>
-    <w:lsdException w:name="Outline List 2" w:semiHidden="1" w:unhideWhenUsed="1"/>
-    <w:lsdException w:name="Outline List 3" w:semiHidden="1" w:unhideWhenUsed="1"/>
-    <w:lsdException w:name="Table Simple 1" w:semiHidden="1" w:unhideWhenUsed="1"/>
-    <w:lsdException w:name="Table Simple 2" w:semiHidden="1" w:unhideWhenUsed="1"/>
-    <w:lsdException w:name="Table Simple 3" w:semiHidden="1" w:unhideWhenUsed="1"/>
-    <w:lsdException w:name="Table Classic 1" w:semiHidden="1" w:unhideWhenUsed="1"/>
-    <w:lsdException w:name="Table Classic 2" w:semiHidden="1" w:unhideWhenUsed="1"/>
-    <w:lsdException w:name="Table Classic 3" w:semiHidden="1" w:unhideWhenUsed="1"/>
-    <w:lsdException w:name="Table Classic 4" w:semiHidden="1" w:unhideWhenUsed="1"/>
-    <w:lsdException w:name="Table Colorful 1" w:semiHidden="1" w:unhideWhenUsed="1"/>
-    <w:lsdException w:name="Table Colorful 2" w:semiHidden="1" w:unhideWhenUsed="1"/>
-    <w:lsdException w:name="Table Colorful 3" w:semiHidden="1" w:unhideWhenUsed="1"/>
-    <w:lsdException w:name="Table Columns 1" w:semiHidden="1" w:unhideWhenUsed="1"/>
-    <w:lsdException w:name="Table Columns 2" w:semiHidden="1" w:unhideWhenUsed="1"/>
-    <w:lsdException w:name="Table Columns 3" w:semiHidden="1" w:unhideWhenUsed="1"/>
-    <w:lsdException w:name="Table Columns 4" w:semiHidden="1" w:unhideWhenUsed="1"/>
-    <w:lsdException w:name="Table Columns 5" w:semiHidden="1" w:unhideWhenUsed="1"/>
-    <w:lsdException w:name="Table Grid 1" w:semiHidden="1" w:unhideWhenUsed="1"/>
-    <w:lsdException w:name="Table Grid 2" w:semiHidden="1" w:unhideWhenUsed="1"/>
-    <w:lsdException w:name="Table Grid 3" w:semiHidden="1" w:unhideWhenUsed="1"/>
-    <w:lsdException w:name="Table Grid 4" w:semiHidden="1" w:unhideWhenUsed="1"/>
-    <w:lsdException w:name="Table Grid 5" w:semiHidden="1" w:unhideWhenUsed="1"/>
-    <w:lsdException w:name="Table Grid 6" w:semiHidden="1" w:unhideWhenUsed="1"/>
-    <w:lsdException w:name="Table Grid 7" w:semiHidden="1" w:unhideWhenUsed="1"/>
-    <w:lsdException w:name="Table Grid 8" w:semiHidden="1" w:unhideWhenUsed="1"/>
-    <w:lsdException w:name="Table List 1" w:semiHidden="1" w:unhideWhenUsed="1"/>
-    <w:lsdException w:name="Table List 2" w:semiHidden="1" w:unhideWhenUsed="1"/>
-    <w:lsdException w:name="Table List 3" w:semiHidden="1" w:unhideWhenUsed="1"/>
-    <w:lsdException w:name="Table List 4" w:semiHidden="1" w:unhideWhenUsed="1"/>
-    <w:lsdException w:name="Table List 5" w:semiHidden="1" w:unhideWhenUsed="1"/>
-    <w:lsdException w:name="Table List 6" w:semiHidden="1" w:unhideWhenUsed="1"/>
-    <w:lsdException w:name="Table List 7" w:semiHidden="1" w:unhideWhenUsed="1"/>
-    <w:lsdException w:name="Table List 8" w:semiHidden="1" w:unhideWhenUsed="1"/>
-    <w:lsdException w:name="Table 3D effects 1" w:semiHidden="1" w:unhideWhenUsed="1"/>
-    <w:lsdException w:name="Table 3D effects 2" w:semiHidden="1" w:unhideWhenUsed="1"/>
-    <w:lsdException w:name="Table 3D effects 3" w:semiHidden="1" w:unhideWhenUsed="1"/>
-    <w:lsdException w:name="Table Contemporary" w:semiHidden="1" w:unhideWhenUsed="1"/>
-    <w:lsdException w:name="Table Elegant" w:semiHidden="1" w:unhideWhenUsed="1"/>
-    <w:lsdException w:name="Table Professional" w:semiHidden="1" w:unhideWhenUsed="1"/>
-    <w:lsdException w:name="Table Subtle 1" w:semiHidden="1" w:unhideWhenUsed="1"/>
-    <w:lsdException w:name="Table Subtle 2" w:semiHidden="1" w:unhideWhenUsed="1"/>
-    <w:lsdException w:name="Table Web 1" w:semiHidden="1" w:unhideWhenUsed="1"/>
-    <w:lsdException w:name="Table Web 3" w:semiHidden="1" w:unhideWhenUsed="1"/>
-    <w:lsdException w:name="Balloon Text" w:semiHidden="1" w:unhideWhenUsed="1"/>
-    <w:lsdException w:name="Table Grid" w:uiPriority="59"/>
-    <w:lsdException w:name="Note Level 1" w:semiHidden="1" w:unhideWhenUsed="1"/>
-    <w:lsdException w:name="Note Level 2" w:semiHidden="1" w:unhideWhenUsed="1"/>
-    <w:lsdException w:name="Note Level 3" w:semiHidden="1" w:unhideWhenUsed="1"/>
-    <w:lsdException w:name="Note Level 4" w:semiHidden="1" w:unhideWhenUsed="1"/>
-    <w:lsdException w:name="Note Level 5" w:semiHidden="1" w:unhideWhenUsed="1"/>
-    <w:lsdException w:name="Note Level 6" w:semiHidden="1" w:unhideWhenUsed="1"/>
-    <w:lsdException w:name="Note Level 7" w:semiHidden="1" w:unhideWhenUsed="1"/>
-    <w:lsdException w:name="Note Level 8" w:semiHidden="1" w:unhideWhenUsed="1"/>
-    <w:lsdException w:name="Note Level 9" w:semiHidden="1" w:unhideWhenUsed="1"/>
-    <w:lsdException w:name="Placeholder Text" w:semiHidden="1"/>
-    <w:lsdException w:name="No Spacing" w:uiPriority="1" w:qFormat="1"/>
-    <w:lsdException w:name="Light Shading" w:uiPriority="60"/>
-    <w:lsdException w:name="Light List" w:uiPriority="61"/>
-    <w:lsdException w:name="Light Grid" w:uiPriority="62"/>
-    <w:lsdException w:name="Medium Shading 1" w:uiPriority="63"/>
-    <w:lsdException w:name="Medium Shading 2" w:uiPriority="64"/>
-    <w:lsdException w:name="Medium List 1" w:uiPriority="65"/>
-    <w:lsdException w:name="Medium List 2" w:uiPriority="66"/>
-    <w:lsdException w:name="Medium Grid 1" w:uiPriority="67"/>
-    <w:lsdException w:name="Medium Grid 2" w:uiPriority="68"/>
-    <w:lsdException w:name="Medium Grid 3" w:uiPriority="69"/>
-    <w:lsdException w:name="Dark List" w:uiPriority="70"/>
-    <w:lsdException w:name="Colorful Shading" w:uiPriority="71"/>
-    <w:lsdException w:name="Colorful List" w:uiPriority="72"/>
-    <w:lsdException w:name="Colorful Grid" w:uiPriority="73"/>
-    <w:lsdException w:name="Light Shading Accent 1" w:uiPriority="60"/>
-    <w:lsdException w:name="Light List Accent 1" w:uiPriority="61"/>
-    <w:lsdException w:name="Light Grid Accent 1" w:uiPriority="62"/>
-    <w:lsdException w:name="Medium Shading 1 Accent 1" w:uiPriority="63"/>
-    <w:lsdException w:name="Medium Shading 2 Accent 1" w:uiPriority="64"/>
-    <w:lsdException w:name="Medium List 1 Accent 1" w:uiPriority="65"/>
-    <w:lsdException w:name="Revision" w:semiHidden="1"/>
-    <w:lsdException w:name="List Paragraph" w:uiPriority="34" w:qFormat="1"/>
-    <w:lsdException w:name="Quote" w:uiPriority="29" w:qFormat="1"/>
-    <w:lsdException w:name="Intense Quote" w:uiPriority="30" w:qFormat="1"/>
-    <w:lsdException w:name="Medium List 2 Accent 1" w:uiPriority="66"/>
-    <w:lsdException w:name="Medium Grid 1 Accent 1" w:uiPriority="67"/>
-    <w:lsdException w:name="Medium Grid 2 Accent 1" w:uiPriority="68"/>
-    <w:lsdException w:name="Medium Grid 3 Accent 1" w:uiPriority="69"/>
-    <w:lsdException w:name="Dark List Accent 1" w:uiPriority="70"/>
-    <w:lsdException w:name="Colorful Shading Accent 1" w:uiPriority="71"/>
-    <w:lsdException w:name="Colorful List Accent 1" w:uiPriority="72"/>
-    <w:lsdException w:name="Colorful Grid Accent 1" w:uiPriority="73"/>
-    <w:lsdException w:name="Light Shading Accent 2" w:uiPriority="60"/>
-    <w:lsdException w:name="Light List Accent 2" w:uiPriority="61"/>
-    <w:lsdException w:name="Light Grid Accent 2" w:uiPriority="62"/>
-    <w:lsdException w:name="Medium Shading 1 Accent 2" w:uiPriority="63"/>
-    <w:lsdException w:name="Medium Shading 2 Accent 2" w:uiPriority="64"/>
-    <w:lsdException w:name="Medium List 1 Accent 2" w:uiPriority="65"/>
-    <w:lsdException w:name="Medium List 2 Accent 2" w:uiPriority="66"/>
-    <w:lsdException w:name="Medium Grid 1 Accent 2" w:uiPriority="67"/>
-    <w:lsdException w:name="Medium Grid 2 Accent 2" w:uiPriority="68"/>
-    <w:lsdException w:name="Medium Grid 3 Accent 2" w:uiPriority="69"/>
-    <w:lsdException w:name="Dark List Accent 2" w:uiPriority="70"/>
-    <w:lsdException w:name="Colorful Shading Accent 2" w:uiPriority="71"/>
-    <w:lsdException w:name="Colorful List Accent 2" w:uiPriority="72"/>
-    <w:lsdException w:name="Colorful Grid Accent 2" w:uiPriority="73"/>
-    <w:lsdException w:name="Light Shading Accent 3" w:uiPriority="60"/>
-    <w:lsdException w:name="Light List Accent 3" w:uiPriority="61"/>
-    <w:lsdException w:name="Light Grid Accent 3" w:uiPriority="62"/>
-    <w:lsdException w:name="Medium Shading 1 Accent 3" w:uiPriority="63"/>
-    <w:lsdException w:name="Medium Shading 2 Accent 3" w:uiPriority="64"/>
-    <w:lsdException w:name="Medium List 1 Accent 3" w:uiPriority="65"/>
-    <w:lsdException w:name="Medium List 2 Accent 3" w:uiPriority="66"/>
-    <w:lsdException w:name="Medium Grid 1 Accent 3" w:uiPriority="67"/>
-    <w:lsdException w:name="Medium Grid 2 Accent 3" w:uiPriority="68"/>
-    <w:lsdException w:name="Medium Grid 3 Accent 3" w:uiPriority="69"/>
-    <w:lsdException w:name="Dark List Accent 3" w:uiPriority="70"/>
-    <w:lsdException w:name="Colorful Shading Accent 3" w:uiPriority="71"/>
-    <w:lsdException w:name="Colorful List Accent 3" w:uiPriority="72"/>
-    <w:lsdException w:name="Colorful Grid Accent 3" w:uiPriority="73"/>
-    <w:lsdException w:name="Light Shading Accent 4" w:uiPriority="60"/>
-    <w:lsdException w:name="Light List Accent 4" w:uiPriority="61"/>
-    <w:lsdException w:name="Light Grid Accent 4" w:uiPriority="62"/>
-    <w:lsdException w:name="Medium Shading 1 Accent 4" w:uiPriority="63"/>
-    <w:lsdException w:name="Medium Shading 2 Accent 4" w:uiPriority="64"/>
-    <w:lsdException w:name="Medium List 1 Accent 4" w:uiPriority="65"/>
-    <w:lsdException w:name="Medium List 2 Accent 4" w:uiPriority="66"/>
-    <w:lsdException w:name="Medium Grid 1 Accent 4" w:uiPriority="67"/>
-    <w:lsdException w:name="Medium Grid 2 Accent 4" w:uiPriority="68"/>
-    <w:lsdException w:name="Medium Grid 3 Accent 4" w:uiPriority="69"/>
-    <w:lsdException w:name="Dark List Accent 4" w:uiPriority="70"/>
-    <w:lsdException w:name="Colorful Shading Accent 4" w:uiPriority="71"/>
-    <w:lsdException w:name="Colorful List Accent 4" w:uiPriority="72"/>
-    <w:lsdException w:name="Colorful Grid Accent 4" w:uiPriority="73"/>
-    <w:lsdException w:name="Light Shading Accent 5" w:uiPriority="60"/>
-    <w:lsdException w:name="Light List Accent 5" w:uiPriority="61"/>
-    <w:lsdException w:name="Light Grid Accent 5" w:uiPriority="62"/>
-    <w:lsdException w:name="Medium Shading 1 Accent 5" w:uiPriority="63"/>
-    <w:lsdException w:name="Medium Shading 2 Accent 5" w:uiPriority="64"/>
-    <w:lsdException w:name="Medium List 1 Accent 5" w:uiPriority="65"/>
-    <w:lsdException w:name="Medium List 2 Accent 5" w:uiPriority="66"/>
-    <w:lsdException w:name="Medium Grid 1 Accent 5" w:uiPriority="67"/>
-    <w:lsdException w:name="Medium Grid 2 Accent 5" w:uiPriority="68"/>
-    <w:lsdException w:name="Medium Grid 3 Accent 5" w:uiPriority="69"/>
-    <w:lsdException w:name="Dark List Accent 5" w:uiPriority="70"/>
-    <w:lsdException w:name="Colorful Shading Accent 5" w:uiPriority="71"/>
-    <w:lsdException w:name="Colorful List Accent 5" w:uiPriority="72"/>
-    <w:lsdException w:name="Colorful Grid Accent 5" w:uiPriority="73"/>
-    <w:lsdException w:name="Light Shading Accent 6" w:uiPriority="60"/>
-    <w:lsdException w:name="Light List Accent 6" w:uiPriority="61"/>
-    <w:lsdException w:name="Light Grid Accent 6" w:uiPriority="62"/>
-    <w:lsdException w:name="Medium Shading 1 Accent 6" w:uiPriority="63"/>
-    <w:lsdException w:name="Medium Shading 2 Accent 6" w:uiPriority="64"/>
-    <w:lsdException w:name="Medium List 1 Accent 6" w:uiPriority="65"/>
-    <w:lsdException w:name="Medium List 2 Accent 6" w:uiPriority="66"/>
-    <w:lsdException w:name="Medium Grid 1 Accent 6" w:uiPriority="67"/>
-    <w:lsdException w:name="Medium Grid 2 Accent 6" w:uiPriority="68"/>
-    <w:lsdException w:name="Medium Grid 3 Accent 6" w:uiPriority="69"/>
-    <w:lsdException w:name="Dark List Accent 6" w:uiPriority="70"/>
-    <w:lsdException w:name="Colorful Shading Accent 6" w:uiPriority="71"/>
-    <w:lsdException w:name="Colorful List Accent 6" w:uiPriority="72"/>
-    <w:lsdException w:name="Colorful Grid Accent 6" w:uiPriority="73"/>
-    <w:lsdException w:name="Subtle Emphasis" w:uiPriority="19" w:qFormat="1"/>
-    <w:lsdException w:name="Intense Emphasis" w:uiPriority="21" w:qFormat="1"/>
-    <w:lsdException w:name="Subtle Reference" w:uiPriority="31" w:qFormat="1"/>
-    <w:lsdException w:name="Intense Reference" w:uiPriority="32" w:qFormat="1"/>
-    <w:lsdException w:name="Book Title" w:uiPriority="33" w:qFormat="1"/>
-    <w:lsdException w:name="Bibliography" w:semiHidden="1" w:uiPriority="37" w:unhideWhenUsed="1"/>
-    <w:lsdException w:name="TOC Heading" w:semiHidden="1" w:uiPriority="39" w:unhideWhenUsed="1" w:qFormat="1"/>
-    <w:lsdException w:name="Plain Table 1" w:uiPriority="41"/>
-    <w:lsdException w:name="Plain Table 2" w:uiPriority="42"/>
-    <w:lsdException w:name="Plain Table 3" w:uiPriority="43"/>
-    <w:lsdException w:name="Plain Table 4" w:uiPriority="44"/>
-    <w:lsdException w:name="Plain Table 5" w:uiPriority="45"/>
-    <w:lsdException w:name="Grid Table Light" w:uiPriority="40"/>
-    <w:lsdException w:name="Grid Table 1 Light" w:uiPriority="46"/>
-    <w:lsdException w:name="Grid Table 2" w:uiPriority="47"/>
-    <w:lsdException w:name="Grid Table 3" w:uiPriority="48"/>
-    <w:lsdException w:name="Grid Table 4" w:uiPriority="49"/>
-    <w:lsdException w:name="Grid Table 5 Dark" w:uiPriority="50"/>
-    <w:lsdException w:name="Grid Table 6 Colorful" w:uiPriority="51"/>
-    <w:lsdException w:name="Grid Table 7 Colorful" w:uiPriority="52"/>
-    <w:lsdException w:name="Grid Table 1 Light Accent 1" w:uiPriority="46"/>
-    <w:lsdException w:name="Grid Table 2 Accent 1" w:uiPriority="47"/>
-    <w:lsdException w:name="Grid Table 3 Accent 1" w:uiPriority="48"/>
-    <w:lsdException w:name="Grid Table 4 Accent 1" w:uiPriority="49"/>
-    <w:lsdException w:name="Grid Table 5 Dark Accent 1" w:uiPriority="50"/>
-    <w:lsdException w:name="Grid Table 6 Colorful Accent 1" w:uiPriority="51"/>
-    <w:lsdException w:name="Grid Table 7 Colorful Accent 1" w:uiPriority="52"/>
-    <w:lsdException w:name="Grid Table 1 Light Accent 2" w:uiPriority="46"/>
-    <w:lsdException w:name="Grid Table 2 Accent 2" w:uiPriority="47"/>
-    <w:lsdException w:name="Grid Table 3 Accent 2" w:uiPriority="48"/>
-    <w:lsdException w:name="Grid Table 4 Accent 2" w:uiPriority="49"/>
-    <w:lsdException w:name="Grid Table 5 Dark Accent 2" w:uiPriority="50"/>
-    <w:lsdException w:name="Grid Table 6 Colorful Accent 2" w:uiPriority="51"/>
-    <w:lsdException w:name="Grid Table 7 Colorful Accent 2" w:uiPriority="52"/>
-    <w:lsdException w:name="Grid Table 1 Light Accent 3" w:uiPriority="46"/>
-    <w:lsdException w:name="Grid Table 2 Accent 3" w:uiPriority="47"/>
-    <w:lsdException w:name="Grid Table 3 Accent 3" w:uiPriority="48"/>
-    <w:lsdException w:name="Grid Table 4 Accent 3" w:uiPriority="49"/>
-    <w:lsdException w:name="Grid Table 5 Dark Accent 3" w:uiPriority="50"/>
-    <w:lsdException w:name="Grid Table 6 Colorful Accent 3" w:uiPriority="51"/>
-    <w:lsdException w:name="Grid Table 7 Colorful Accent 3" w:uiPriority="52"/>
-    <w:lsdException w:name="Grid Table 1 Light Accent 4" w:uiPriority="46"/>
-    <w:lsdException w:name="Grid Table 2 Accent 4" w:uiPriority="47"/>
-    <w:lsdException w:name="Grid Table 3 Accent 4" w:uiPriority="48"/>
-    <w:lsdException w:name="Grid Table 4 Accent 4" w:uiPriority="49"/>
-    <w:lsdException w:name="Grid Table 5 Dark Accent 4" w:uiPriority="50"/>
-    <w:lsdException w:name="Grid Table 6 Colorful Accent 4" w:uiPriority="51"/>
-    <w:lsdException w:name="Grid Table 7 Colorful Accent 4" w:uiPriority="52"/>
-    <w:lsdException w:name="Grid Table 1 Light Accent 5" w:uiPriority="46"/>
-    <w:lsdException w:name="Grid Table 2 Accent 5" w:uiPriority="47"/>
-    <w:lsdException w:name="Grid Table 3 Accent 5" w:uiPriority="48"/>
-    <w:lsdException w:name="Grid Table 4 Accent 5" w:uiPriority="49"/>
-    <w:lsdException w:name="Grid Table 5 Dark Accent 5" w:uiPriority="50"/>
-    <w:lsdException w:name="Grid Table 6 Colorful Accent 5" w:uiPriority="51"/>
-    <w:lsdException w:name="Grid Table 7 Colorful Accent 5" w:uiPriority="52"/>
-    <w:lsdException w:name="Grid Table 1 Light Accent 6" w:uiPriority="46"/>
-    <w:lsdException w:name="Grid Table 2 Accent 6" w:uiPriority="47"/>
-    <w:lsdException w:name="Grid Table 3 Accent 6" w:uiPriority="48"/>
-    <w:lsdException w:name="Grid Table 4 Accent 6" w:uiPriority="49"/>
-    <w:lsdException w:name="Grid Table 5 Dark Accent 6" w:uiPriority="50"/>
-    <w:lsdException w:name="Grid Table 6 Colorful Accent 6" w:uiPriority="51"/>
-    <w:lsdException w:name="Grid Table 7 Colorful Accent 6" w:uiPriority="52"/>
-    <w:lsdException w:name="List Table 1 Light" w:uiPriority="46"/>
-    <w:lsdException w:name="List Table 2" w:uiPriority="47"/>
-    <w:lsdException w:name="List Table 3" w:uiPriority="48"/>
-    <w:lsdException w:name="List Table 4" w:uiPriority="49"/>
-    <w:lsdException w:name="List Table 5 Dark" w:uiPriority="50"/>
-    <w:lsdException w:name="List Table 6 Colorful" w:uiPriority="51"/>
-    <w:lsdException w:name="List Table 7 Colorful" w:uiPriority="52"/>
-    <w:lsdException w:name="List Table 1 Light Accent 1" w:uiPriority="46"/>
-    <w:lsdException w:name="List Table 2 Accent 1" w:uiPriority="47"/>
-    <w:lsdException w:name="List Table 3 Accent 1" w:uiPriority="48"/>
-    <w:lsdException w:name="List Table 4 Accent 1" w:uiPriority="49"/>
-    <w:lsdException w:name="List Table 5 Dark Accent 1" w:uiPriority="50"/>
-    <w:lsdException w:name="List Table 6 Colorful Accent 1" w:uiPriority="51"/>
-    <w:lsdException w:name="List Table 7 Colorful Accent 1" w:uiPriority="52"/>
-    <w:lsdException w:name="List Table 1 Light Accent 2" w:uiPriority="46"/>
-    <w:lsdException w:name="List Table 2 Accent 2" w:uiPriority="47"/>
-    <w:lsdException w:name="List Table 3 Accent 2" w:uiPriority="48"/>
-    <w:lsdException w:name="List Table 4 Accent 2" w:uiPriority="49"/>
-    <w:lsdException w:name="List Table 5 Dark Accent 2" w:uiPriority="50"/>
-    <w:lsdException w:name="List Table 6 Colorful Accent 2" w:uiPriority="51"/>
-    <w:lsdException w:name="List Table 7 Colorful Accent 2" w:uiPriority="52"/>
-    <w:lsdException w:name="List Table 1 Light Accent 3" w:uiPriority="46"/>
-    <w:lsdException w:name="List Table 2 Accent 3" w:uiPriority="47"/>
-    <w:lsdException w:name="List Table 3 Accent 3" w:uiPriority="48"/>
-    <w:lsdException w:name="List Table 4 Accent 3" w:uiPriority="49"/>
-    <w:lsdException w:name="List Table 5 Dark Accent 3" w:uiPriority="50"/>
-    <w:lsdException w:name="List Table 6 Colorful Accent 3" w:uiPriority="51"/>
-    <w:lsdException w:name="List Table 7 Colorful Accent 3" w:uiPriority="52"/>
-    <w:lsdException w:name="List Table 1 Light Accent 4" w:uiPriority="46"/>
-    <w:lsdException w:name="List Table 2 Accent 4" w:uiPriority="47"/>
-    <w:lsdException w:name="List Table 3 Accent 4" w:uiPriority="48"/>
-    <w:lsdException w:name="List Table 4 Accent 4" w:uiPriority="49"/>
-    <w:lsdException w:name="List Table 5 Dark Accent 4" w:uiPriority="50"/>
-    <w:lsdException w:name="List Table 6 Colorful Accent 4" w:uiPriority="51"/>
-    <w:lsdException w:name="List Table 7 Colorful Accent 4" w:uiPriority="52"/>
-    <w:lsdException w:name="List Table 1 Light Accent 5" w:uiPriority="46"/>
-    <w:lsdException w:name="List Table 2 Accent 5" w:uiPriority="47"/>
-    <w:lsdException w:name="List Table 3 Accent 5" w:uiPriority="48"/>
-    <w:lsdException w:name="List Table 4 Accent 5" w:uiPriority="49"/>
-    <w:lsdException w:name="List Table 5 Dark Accent 5" w:uiPriority="50"/>
-    <w:lsdException w:name="List Table 6 Colorful Accent 5" w:uiPriority="51"/>
-    <w:lsdException w:name="List Table 7 Colorful Accent 5" w:uiPriority="52"/>
-    <w:lsdException w:name="List Table 1 Light Accent 6" w:uiPriority="46"/>
-    <w:lsdException w:name="List Table 2 Accent 6" w:uiPriority="47"/>
-    <w:lsdException w:name="List Table 3 Accent 6" w:uiPriority="48"/>
-    <w:lsdException w:name="List Table 4 Accent 6" w:uiPriority="49"/>
-    <w:lsdException w:name="List Table 5 Dark Accent 6" w:uiPriority="50"/>
-    <w:lsdException w:name="List Table 6 Colorful Accent 6" w:uiPriority="51"/>
-    <w:lsdException w:name="List Table 7 Colorful Accent 6" w:uiPriority="52"/>
-    <w:lsdException w:name="Mention" w:semiHidden="1" w:unhideWhenUsed="1"/>
-    <w:lsdException w:name="Smart Hyperlink" w:semiHidden="1" w:unhideWhenUsed="1"/>
+  <w:latentStyles w:defLockedState="0" w:defUIPriority="99" w:defSemiHidden="1" w:defUnhideWhenUsed="1" w:defQFormat="0" w:count="276">
+    <w:lsdException w:name="Normal" w:semiHidden="0" w:uiPriority="0" w:unhideWhenUsed="0" w:qFormat="1"/>
+    <w:lsdException w:name="heading 1" w:semiHidden="0" w:uiPriority="0" w:unhideWhenUsed="0" w:qFormat="1"/>
+    <w:lsdException w:name="heading 2" w:semiHidden="0" w:uiPriority="9" w:unhideWhenUsed="0" w:qFormat="1"/>
+    <w:lsdException w:name="heading 3" w:semiHidden="0" w:uiPriority="0" w:unhideWhenUsed="0" w:qFormat="1"/>
+    <w:lsdException w:name="heading 4" w:uiPriority="9" w:qFormat="1"/>
+    <w:lsdException w:name="heading 5" w:uiPriority="9" w:qFormat="1"/>
+    <w:lsdException w:name="heading 6" w:uiPriority="9" w:qFormat="1"/>
+    <w:lsdException w:name="heading 7" w:uiPriority="9" w:qFormat="1"/>
+    <w:lsdException w:name="heading 8" w:uiPriority="9" w:qFormat="1"/>
+    <w:lsdException w:name="heading 9" w:uiPriority="9" w:qFormat="1"/>
+    <w:lsdException w:name="toc 1" w:uiPriority="39" w:qFormat="1"/>
+    <w:lsdException w:name="toc 2" w:uiPriority="39" w:qFormat="1"/>
+    <w:lsdException w:name="toc 3" w:uiPriority="39" w:qFormat="1"/>
+    <w:lsdException w:name="toc 4" w:uiPriority="39"/>
+    <w:lsdException w:name="toc 5" w:uiPriority="39"/>
+    <w:lsdException w:name="toc 6" w:uiPriority="39"/>
+    <w:lsdException w:name="toc 7" w:uiPriority="39"/>
+    <w:lsdException w:name="toc 8" w:uiPriority="39"/>
+    <w:lsdException w:name="toc 9" w:uiPriority="39"/>
+    <w:lsdException w:name="caption" w:uiPriority="35" w:qFormat="1"/>
+    <w:lsdException w:name="Title" w:semiHidden="0" w:uiPriority="10" w:unhideWhenUsed="0" w:qFormat="1"/>
+    <w:lsdException w:name="Default Paragraph Font" w:uiPriority="1"/>
+    <w:lsdException w:name="Subtitle" w:semiHidden="0" w:uiPriority="11" w:unhideWhenUsed="0" w:qFormat="1"/>
+    <w:lsdException w:name="Strong" w:semiHidden="0" w:uiPriority="22" w:unhideWhenUsed="0" w:qFormat="1"/>
+    <w:lsdException w:name="Emphasis" w:semiHidden="0" w:uiPriority="20" w:unhideWhenUsed="0" w:qFormat="1"/>
+    <w:lsdException w:name="Normal Table" w:semiHidden="0" w:unhideWhenUsed="0"/>
+    <w:lsdException w:name="Table Web 2" w:semiHidden="0" w:unhideWhenUsed="0"/>
+    <w:lsdException w:name="Table Grid" w:semiHidden="0" w:uiPriority="59" w:unhideWhenUsed="0"/>
+    <w:lsdException w:name="Table Theme" w:semiHidden="0" w:unhideWhenUsed="0"/>
+    <w:lsdException w:name="Placeholder Text" w:unhideWhenUsed="0"/>
+    <w:lsdException w:name="No Spacing" w:semiHidden="0" w:uiPriority="1" w:unhideWhenUsed="0" w:qFormat="1"/>
+    <w:lsdException w:name="Light Shading" w:semiHidden="0" w:uiPriority="60" w:unhideWhenUsed="0"/>
+    <w:lsdException w:name="Light List" w:semiHidden="0" w:uiPriority="61" w:unhideWhenUsed="0"/>
+    <w:lsdException w:name="Light Grid" w:semiHidden="0" w:uiPriority="62" w:unhideWhenUsed="0"/>
+    <w:lsdException w:name="Medium Shading 1" w:semiHidden="0" w:uiPriority="63" w:unhideWhenUsed="0"/>
+    <w:lsdException w:name="Medium Shading 2" w:semiHidden="0" w:uiPriority="64" w:unhideWhenUsed="0"/>
+    <w:lsdException w:name="Medium List 1" w:semiHidden="0" w:uiPriority="65" w:unhideWhenUsed="0"/>
+    <w:lsdException w:name="Medium List 2" w:semiHidden="0" w:uiPriority="66" w:unhideWhenUsed="0"/>
+    <w:lsdException w:name="Medium Grid 1" w:semiHidden="0" w:uiPriority="67" w:unhideWhenUsed="0"/>
+    <w:lsdException w:name="Medium Grid 2" w:semiHidden="0" w:uiPriority="68" w:unhideWhenUsed="0"/>
+    <w:lsdException w:name="Medium Grid 3" w:semiHidden="0" w:uiPriority="69" w:unhideWhenUsed="0"/>
+    <w:lsdException w:name="Dark List" w:semiHidden="0" w:uiPriority="70" w:unhideWhenUsed="0"/>
+    <w:lsdException w:name="Colorful Shading" w:semiHidden="0" w:uiPriority="71" w:unhideWhenUsed="0"/>
+    <w:lsdException w:name="Colorful List" w:semiHidden="0" w:uiPriority="72" w:unhideWhenUsed="0"/>
+    <w:lsdException w:name="Colorful Grid" w:semiHidden="0" w:uiPriority="73" w:unhideWhenUsed="0"/>
+    <w:lsdException w:name="Light Shading Accent 1" w:semiHidden="0" w:uiPriority="60" w:unhideWhenUsed="0"/>
+    <w:lsdException w:name="Light List Accent 1" w:semiHidden="0" w:uiPriority="61" w:unhideWhenUsed="0"/>
+    <w:lsdException w:name="Light Grid Accent 1" w:semiHidden="0" w:uiPriority="62" w:unhideWhenUsed="0"/>
+    <w:lsdException w:name="Medium Shading 1 Accent 1" w:semiHidden="0" w:uiPriority="63" w:unhideWhenUsed="0"/>
+    <w:lsdException w:name="Medium Shading 2 Accent 1" w:semiHidden="0" w:uiPriority="64" w:unhideWhenUsed="0"/>
+    <w:lsdException w:name="Medium List 1 Accent 1" w:semiHidden="0" w:uiPriority="65" w:unhideWhenUsed="0"/>
+    <w:lsdException w:name="Revision" w:unhideWhenUsed="0"/>
+    <w:lsdException w:name="List Paragraph" w:semiHidden="0" w:uiPriority="34" w:unhideWhenUsed="0" w:qFormat="1"/>
+    <w:lsdException w:name="Quote" w:semiHidden="0" w:uiPriority="29" w:unhideWhenUsed="0" w:qFormat="1"/>
+    <w:lsdException w:name="Intense Quote" w:semiHidden="0" w:uiPriority="30" w:unhideWhenUsed="0" w:qFormat="1"/>
+    <w:lsdException w:name="Medium List 2 Accent 1" w:semiHidden="0" w:uiPriority="66" w:unhideWhenUsed="0"/>
+    <w:lsdException w:name="Medium Grid 1 Accent 1" w:semiHidden="0" w:uiPriority="67" w:unhideWhenUsed="0"/>
+    <w:lsdException w:name="Medium Grid 2 Accent 1" w:semiHidden="0" w:uiPriority="68" w:unhideWhenUsed="0"/>
+    <w:lsdException w:name="Medium Grid 3 Accent 1" w:semiHidden="0" w:uiPriority="69" w:unhideWhenUsed="0"/>
+    <w:lsdException w:name="Dark List Accent 1" w:semiHidden="0" w:uiPriority="70" w:unhideWhenUsed="0"/>
+    <w:lsdException w:name="Colorful Shading Accent 1" w:semiHidden="0" w:uiPriority="71" w:unhideWhenUsed="0"/>
+    <w:lsdException w:name="Colorful List Accent 1" w:semiHidden="0" w:uiPriority="72" w:unhideWhenUsed="0"/>
+    <w:lsdException w:name="Colorful Grid Accent 1" w:semiHidden="0" w:uiPriority="73" w:unhideWhenUsed="0"/>
+    <w:lsdException w:name="Light Shading Accent 2" w:semiHidden="0" w:uiPriority="60" w:unhideWhenUsed="0"/>
+    <w:lsdException w:name="Light List Accent 2" w:semiHidden="0" w:uiPriority="61" w:unhideWhenUsed="0"/>
+    <w:lsdException w:name="Light Grid Accent 2" w:semiHidden="0" w:uiPriority="62" w:unhideWhenUsed="0"/>
+    <w:lsdException w:name="Medium Shading 1 Accent 2" w:semiHidden="0" w:uiPriority="63" w:unhideWhenUsed="0"/>
+    <w:lsdException w:name="Medium Shading 2 Accent 2" w:semiHidden="0" w:uiPriority="64" w:unhideWhenUsed="0"/>
+    <w:lsdException w:name="Medium List 1 Accent 2" w:semiHidden="0" w:uiPriority="65" w:unhideWhenUsed="0"/>
+    <w:lsdException w:name="Medium List 2 Accent 2" w:semiHidden="0" w:uiPriority="66" w:unhideWhenUsed="0"/>
+    <w:lsdException w:name="Medium Grid 1 Accent 2" w:semiHidden="0" w:uiPriority="67" w:unhideWhenUsed="0"/>
+    <w:lsdException w:name="Medium Grid 2 Accent 2" w:semiHidden="0" w:uiPriority="68" w:unhideWhenUsed="0"/>
+    <w:lsdException w:name="Medium Grid 3 Accent 2" w:semiHidden="0" w:uiPriority="69" w:unhideWhenUsed="0"/>
+    <w:lsdException w:name="Dark List Accent 2" w:semiHidden="0" w:uiPriority="70" w:unhideWhenUsed="0"/>
+    <w:lsdException w:name="Colorful Shading Accent 2" w:semiHidden="0" w:uiPriority="71" w:unhideWhenUsed="0"/>
+    <w:lsdException w:name="Colorful List Accent 2" w:semiHidden="0" w:uiPriority="72" w:unhideWhenUsed="0"/>
+    <w:lsdException w:name="Colorful Grid Accent 2" w:semiHidden="0" w:uiPriority="73" w:unhideWhenUsed="0"/>
+    <w:lsdException w:name="Light Shading Accent 3" w:semiHidden="0" w:uiPriority="60" w:unhideWhenUsed="0"/>
+    <w:lsdException w:name="Light List Accent 3" w:semiHidden="0" w:uiPriority="61" w:unhideWhenUsed="0"/>
+    <w:lsdException w:name="Light Grid Accent 3" w:semiHidden="0" w:uiPriority="62" w:unhideWhenUsed="0"/>
+    <w:lsdException w:name="Medium Shading 1 Accent 3" w:semiHidden="0" w:uiPriority="63" w:unhideWhenUsed="0"/>
+    <w:lsdException w:name="Medium Shading 2 Accent 3" w:semiHidden="0" w:uiPriority="64" w:unhideWhenUsed="0"/>
+    <w:lsdException w:name="Medium List 1 Accent 3" w:semiHidden="0" w:uiPriority="65" w:unhideWhenUsed="0"/>
+    <w:lsdException w:name="Medium List 2 Accent 3" w:semiHidden="0" w:uiPriority="66" w:unhideWhenUsed="0"/>
+    <w:lsdException w:name="Medium Grid 1 Accent 3" w:semiHidden="0" w:uiPriority="67" w:unhideWhenUsed="0"/>
+    <w:lsdException w:name="Medium Grid 2 Accent 3" w:semiHidden="0" w:uiPriority="68" w:unhideWhenUsed="0"/>
+    <w:lsdException w:name="Medium Grid 3 Accent 3" w:semiHidden="0" w:uiPriority="69" w:unhideWhenUsed="0"/>
+    <w:lsdException w:name="Dark List Accent 3" w:semiHidden="0" w:uiPriority="70" w:unhideWhenUsed="0"/>
+    <w:lsdException w:name="Colorful Shading Accent 3" w:semiHidden="0" w:uiPriority="71" w:unhideWhenUsed="0"/>
+    <w:lsdException w:name="Colorful List Accent 3" w:semiHidden="0" w:uiPriority="72" w:unhideWhenUsed="0"/>
+    <w:lsdException w:name="Colorful Grid Accent 3" w:semiHidden="0" w:uiPriority="73" w:unhideWhenUsed="0"/>
+    <w:lsdException w:name="Light Shading Accent 4" w:semiHidden="0" w:uiPriority="60" w:unhideWhenUsed="0"/>
+    <w:lsdException w:name="Light List Accent 4" w:semiHidden="0" w:uiPriority="61" w:unhideWhenUsed="0"/>
+    <w:lsdException w:name="Light Grid Accent 4" w:semiHidden="0" w:uiPriority="62" w:unhideWhenUsed="0"/>
+    <w:lsdException w:name="Medium Shading 1 Accent 4" w:semiHidden="0" w:uiPriority="63" w:unhideWhenUsed="0"/>
+    <w:lsdException w:name="Medium Shading 2 Accent 4" w:semiHidden="0" w:uiPriority="64" w:unhideWhenUsed="0"/>
+    <w:lsdException w:name="Medium List 1 Accent 4" w:semiHidden="0" w:uiPriority="65" w:unhideWhenUsed="0"/>
+    <w:lsdException w:name="Medium List 2 Accent 4" w:semiHidden="0" w:uiPriority="66" w:unhideWhenUsed="0"/>
+    <w:lsdException w:name="Medium Grid 1 Accent 4" w:semiHidden="0" w:uiPriority="67" w:unhideWhenUsed="0"/>
+    <w:lsdException w:name="Medium Grid 2 Accent 4" w:semiHidden="0" w:uiPriority="68" w:unhideWhenUsed="0"/>
+    <w:lsdException w:name="Medium Grid 3 Accent 4" w:semiHidden="0" w:uiPriority="69" w:unhideWhenUsed="0"/>
+    <w:lsdException w:name="Dark List Accent 4" w:semiHidden="0" w:uiPriority="70" w:unhideWhenUsed="0"/>
+    <w:lsdException w:name="Colorful Shading Accent 4" w:semiHidden="0" w:uiPriority="71" w:unhideWhenUsed="0"/>
+    <w:lsdException w:name="Colorful List Accent 4" w:semiHidden="0" w:uiPriority="72" w:unhideWhenUsed="0"/>
+    <w:lsdException w:name="Colorful Grid Accent 4" w:semiHidden="0" w:uiPriority="73" w:unhideWhenUsed="0"/>
+    <w:lsdException w:name="Light Shading Accent 5" w:semiHidden="0" w:uiPriority="60" w:unhideWhenUsed="0"/>
+    <w:lsdException w:name="Light List Accent 5" w:semiHidden="0" w:uiPriority="61" w:unhideWhenUsed="0"/>
+    <w:lsdException w:name="Light Grid Accent 5" w:semiHidden="0" w:uiPriority="62" w:unhideWhenUsed="0"/>
+    <w:lsdException w:name="Medium Shading 1 Accent 5" w:semiHidden="0" w:uiPriority="63" w:unhideWhenUsed="0"/>
+    <w:lsdException w:name="Medium Shading 2 Accent 5" w:semiHidden="0" w:uiPriority="64" w:unhideWhenUsed="0"/>
+    <w:lsdException w:name="Medium List 1 Accent 5" w:semiHidden="0" w:uiPriority="65" w:unhideWhenUsed="0"/>
+    <w:lsdException w:name="Medium List 2 Accent 5" w:semiHidden="0" w:uiPriority="66" w:unhideWhenUsed="0"/>
+    <w:lsdException w:name="Medium Grid 1 Accent 5" w:semiHidden="0" w:uiPriority="67" w:unhideWhenUsed="0"/>
+    <w:lsdException w:name="Medium Grid 2 Accent 5" w:semiHidden="0" w:uiPriority="68" w:unhideWhenUsed="0"/>
+    <w:lsdException w:name="Medium Grid 3 Accent 5" w:semiHidden="0" w:uiPriority="69" w:unhideWhenUsed="0"/>
+    <w:lsdException w:name="Dark List Accent 5" w:semiHidden="0" w:uiPriority="70" w:unhideWhenUsed="0"/>
+    <w:lsdException w:name="Colorful Shading Accent 5" w:semiHidden="0" w:uiPriority="71" w:unhideWhenUsed="0"/>
+    <w:lsdException w:name="Colorful List Accent 5" w:semiHidden="0" w:uiPriority="72" w:unhideWhenUsed="0"/>
+    <w:lsdException w:name="Colorful Grid Accent 5" w:semiHidden="0" w:uiPriority="73" w:unhideWhenUsed="0"/>
+    <w:lsdException w:name="Light Shading Accent 6" w:semiHidden="0" w:uiPriority="60" w:unhideWhenUsed="0"/>
+    <w:lsdException w:name="Light List Accent 6" w:semiHidden="0" w:uiPriority="61" w:unhideWhenUsed="0"/>
+    <w:lsdException w:name="Light Grid Accent 6" w:semiHidden="0" w:uiPriority="62" w:unhideWhenUsed="0"/>
+    <w:lsdException w:name="Medium Shading 1 Accent 6" w:semiHidden="0" w:uiPriority="63" w:unhideWhenUsed="0"/>
+    <w:lsdException w:name="Medium Shading 2 Accent 6" w:semiHidden="0" w:uiPriority="64" w:unhideWhenUsed="0"/>
+    <w:lsdException w:name="Medium List 1 Accent 6" w:semiHidden="0" w:uiPriority="65" w:unhideWhenUsed="0"/>
+    <w:lsdException w:name="Medium List 2 Accent 6" w:semiHidden="0" w:uiPriority="66" w:unhideWhenUsed="0"/>
+    <w:lsdException w:name="Medium Grid 1 Accent 6" w:semiHidden="0" w:uiPriority="67" w:unhideWhenUsed="0"/>
+    <w:lsdException w:name="Medium Grid 2 Accent 6" w:semiHidden="0" w:uiPriority="68" w:unhideWhenUsed="0"/>
+    <w:lsdException w:name="Medium Grid 3 Accent 6" w:semiHidden="0" w:uiPriority="69" w:unhideWhenUsed="0"/>
+    <w:lsdException w:name="Dark List Accent 6" w:semiHidden="0" w:uiPriority="70" w:unhideWhenUsed="0"/>
+    <w:lsdException w:name="Colorful Shading Accent 6" w:semiHidden="0" w:uiPriority="71" w:unhideWhenUsed="0"/>
+    <w:lsdException w:name="Colorful List Accent 6" w:semiHidden="0" w:uiPriority="72" w:unhideWhenUsed="0"/>
+    <w:lsdException w:name="Colorful Grid Accent 6" w:semiHidden="0" w:uiPriority="73" w:unhideWhenUsed="0"/>
+    <w:lsdException w:name="Subtle Emphasis" w:semiHidden="0" w:uiPriority="19" w:unhideWhenUsed="0" w:qFormat="1"/>
+    <w:lsdException w:name="Intense Emphasis" w:semiHidden="0" w:uiPriority="21" w:unhideWhenUsed="0" w:qFormat="1"/>
+    <w:lsdException w:name="Subtle Reference" w:semiHidden="0" w:uiPriority="31" w:unhideWhenUsed="0" w:qFormat="1"/>
+    <w:lsdException w:name="Intense Reference" w:semiHidden="0" w:uiPriority="32" w:unhideWhenUsed="0" w:qFormat="1"/>
+    <w:lsdException w:name="Book Title" w:semiHidden="0" w:uiPriority="33" w:unhideWhenUsed="0" w:qFormat="1"/>
+    <w:lsdException w:name="Bibliography" w:uiPriority="37"/>
+    <w:lsdException w:name="TOC Heading" w:uiPriority="39" w:qFormat="1"/>
+  </w:latentStyles>
+  <w:style w:type="paragraph" w:default="1" w:styleId="Normal">
+    <w:name w:val="Normal"/>
+    <w:qFormat/>
+    <w:rsid w:val="00B2366C"/>
+    <w:rPr>
+      <w:sz w:val="24"/>
+      <w:szCs w:val="24"/>
+      <w:lang w:val="en-US" w:eastAsia="en-US"/>
+    </w:rPr>
+  </w:style>
+  <w:style w:type="paragraph" w:styleId="Heading1">
+    <w:name w:val="heading 1"/>
+    <w:basedOn w:val="Normal"/>
+    <w:next w:val="Normal"/>
+    <w:link w:val="Heading1Char"/>
+    <w:qFormat/>
+    <w:rsid w:val="004175D9"/>
+    <w:pPr>
+      <w:keepNext/>
+      <w:spacing w:before="240" w:after="60"/>
+      <w:outlineLvl w:val="0"/>
+    </w:pPr>
+    <w:rPr>
+      <w:rFonts w:ascii="Arial" w:hAnsi="Arial" w:cs="Arial"/>
+      <w:b/>
+      <w:bCs/>
+      <w:kern w:val="32"/>
+      <w:sz w:val="32"/>
+      <w:szCs w:val="32"/>
+    </w:rPr>
+  </w:style>
+  <w:style w:type="paragraph" w:styleId="Heading2">
+    <w:name w:val="heading 2"/>
+    <w:basedOn w:val="Normal"/>
+    <w:next w:val="Normal"/>
+    <w:qFormat/>
+    <w:rsid w:val="004175D9"/>
+    <w:pPr>
+      <w:keepNext/>
+      <w:spacing w:before="240" w:after="60"/>
+      <w:outlineLvl w:val="1"/>
+    </w:pPr>
+    <w:rPr>
+      <w:rFonts w:ascii="Arial" w:hAnsi="Arial" w:cs="Arial"/>
+      <w:b/>
+      <w:bCs/>
+      <w:i/>
+      <w:iCs/>
+      <w:sz w:val="28"/>
+      <w:szCs w:val="28"/>
+    </w:rPr>
+  </w:style>
+  <w:style w:type="paragraph" w:styleId="Heading3">
+    <w:name w:val="heading 3"/>
+    <w:basedOn w:val="Normal"/>
+    <w:next w:val="Normal"/>
+    <w:qFormat/>
+    <w:rsid w:val="004175D9"/>
+    <w:pPr>
+      <w:keepNext/>
+      <w:spacing w:before="240" w:after="60"/>
+      <w:outlineLvl w:val="2"/>
+    </w:pPr>
+    <w:rPr>
+      <w:rFonts w:ascii="Arial" w:hAnsi="Arial" w:cs="Arial"/>
+      <w:b/>
+      <w:bCs/>
+      <w:sz w:val="26"/>
+      <w:szCs w:val="26"/>
+    </w:rPr>
+  </w:style>
+  <w:style w:type="character" w:default="1" w:styleId="DefaultParagraphFont">
+    <w:name w:val="Default Paragraph Font"/>
+    <w:uiPriority w:val="1"/>
+    <w:semiHidden/>
+    <w:unhideWhenUsed/>
+  </w:style>
+  <w:style w:type="table" w:default="1" w:styleId="TableNormal">
+    <w:name w:val="Normal Table"/>
+    <w:uiPriority w:val="99"/>
+    <w:semiHidden/>
+    <w:unhideWhenUsed/>
+    <w:tblPr>
+      <w:tblInd w:w="0" w:type="dxa"/>
+      <w:tblCellMar>
+        <w:top w:w="0" w:type="dxa"/>
+        <w:left w:w="108" w:type="dxa"/>
+        <w:bottom w:w="0" w:type="dxa"/>
+        <w:right w:w="108" w:type="dxa"/>
+      </w:tblCellMar>
+    </w:tblPr>
+  </w:style>
+  <w:style w:type="numbering" w:default="1" w:styleId="NoList">
+    <w:name w:val="No List"/>
+    <w:uiPriority w:val="99"/>
+    <w:semiHidden/>
+    <w:unhideWhenUsed/>
+  </w:style>
+  <w:style w:type="paragraph" w:styleId="Header">
+    <w:name w:val="header"/>
+    <w:basedOn w:val="Normal"/>
+    <w:rsid w:val="00F506BB"/>
+    <w:pPr>
+      <w:tabs>
+        <w:tab w:val="center" w:pos="4320"/>
+        <w:tab w:val="right" w:pos="8640"/>
+      </w:tabs>
+    </w:pPr>
+  </w:style>
+  <w:style w:type="paragraph" w:styleId="Footer">
+    <w:name w:val="footer"/>
+    <w:basedOn w:val="Normal"/>
+    <w:rsid w:val="00F506BB"/>
+    <w:pPr>
+      <w:tabs>
+        <w:tab w:val="center" w:pos="4320"/>
+        <w:tab w:val="right" w:pos="8640"/>
+      </w:tabs>
+    </w:pPr>
+  </w:style>
+  <w:style w:type="table" w:styleId="TableGrid">
+    <w:name w:val="Table Grid"/>
+    <w:basedOn w:val="TableNormal"/>
+    <w:uiPriority w:val="59"/>
+    <w:rsid w:val="00F506BB"/>
+    <w:tblPr>
+      <w:tblInd w:w="0" w:type="dxa"/>
+      <w:tblBorders>
+        <w:top w:val="single" w:sz="4" w:space="0" w:color="auto"/>
+        <w:left w:val="single" w:sz="4" w:space="0" w:color="auto"/>
+        <w:bottom w:val="single" w:sz="4" w:space="0" w:color="auto"/>
+        <w:right w:val="single" w:sz="4" w:space="0" w:color="auto"/>
+        <w:insideH w:val="single" w:sz="4" w:space="0" w:color="auto"/>
+        <w:insideV w:val="single" w:sz="4" w:space="0" w:color="auto"/>
+      </w:tblBorders>
+      <w:tblCellMar>
+        <w:top w:w="0" w:type="dxa"/>
+        <w:left w:w="108" w:type="dxa"/>
+        <w:bottom w:w="0" w:type="dxa"/>
+        <w:right w:w="108" w:type="dxa"/>
+      </w:tblCellMar>
+    </w:tblPr>
+  </w:style>
+  <w:style w:type="character" w:styleId="PageNumber">
+    <w:name w:val="page number"/>
+    <w:basedOn w:val="DefaultParagraphFont"/>
+    <w:rsid w:val="00F506BB"/>
+  </w:style>
+  <w:style w:type="paragraph" w:styleId="BalloonText">
+    <w:name w:val="Balloon Text"/>
+    <w:basedOn w:val="Normal"/>
+    <w:link w:val="BalloonTextChar"/>
+    <w:uiPriority w:val="99"/>
+    <w:semiHidden/>
+    <w:unhideWhenUsed/>
+    <w:rsid w:val="00924D7D"/>
+    <w:rPr>
+      <w:rFonts w:ascii="Tahoma" w:hAnsi="Tahoma" w:cs="Tahoma"/>
+      <w:sz w:val="16"/>
+      <w:szCs w:val="16"/>
+    </w:rPr>
+  </w:style>
+  <w:style w:type="character" w:customStyle="1" w:styleId="BalloonTextChar">
+    <w:name w:val="Balloon Text Char"/>
+    <w:link w:val="BalloonText"/>
+    <w:uiPriority w:val="99"/>
+    <w:semiHidden/>
+    <w:rsid w:val="00924D7D"/>
+    <w:rPr>
+      <w:rFonts w:ascii="Tahoma" w:hAnsi="Tahoma" w:cs="Tahoma"/>
+      <w:sz w:val="16"/>
+      <w:szCs w:val="16"/>
+    </w:rPr>
+  </w:style>
+  <w:style w:type="character" w:styleId="Hyperlink">
+    <w:name w:val="Hyperlink"/>
+    <w:uiPriority w:val="99"/>
+    <w:rsid w:val="00333532"/>
+    <w:rPr>
+      <w:color w:val="0000FF"/>
+      <w:u w:val="single"/>
+    </w:rPr>
+  </w:style>
+  <w:style w:type="paragraph" w:styleId="TOC1">
+    <w:name w:val="toc 1"/>
+    <w:basedOn w:val="Normal"/>
+    <w:next w:val="Normal"/>
+    <w:autoRedefine/>
+    <w:uiPriority w:val="39"/>
+    <w:qFormat/>
+    <w:rsid w:val="004175D9"/>
+  </w:style>
+  <w:style w:type="character" w:styleId="FollowedHyperlink">
+    <w:name w:val="FollowedHyperlink"/>
+    <w:rsid w:val="00784CB7"/>
+    <w:rPr>
+      <w:color w:val="800080"/>
+      <w:u w:val="single"/>
+    </w:rPr>
+  </w:style>
+  <w:style w:type="paragraph" w:styleId="TOC3">
+    <w:name w:val="toc 3"/>
+    <w:basedOn w:val="Normal"/>
+    <w:next w:val="Normal"/>
+    <w:autoRedefine/>
+    <w:uiPriority w:val="39"/>
+    <w:qFormat/>
+    <w:rsid w:val="0093617F"/>
+    <w:pPr>
+      <w:ind w:left="480"/>
+    </w:pPr>
+  </w:style>
+  <w:style w:type="paragraph" w:styleId="TOC2">
+    <w:name w:val="toc 2"/>
+    <w:basedOn w:val="Normal"/>
+    <w:next w:val="Normal"/>
+    <w:autoRedefine/>
+    <w:uiPriority w:val="39"/>
+    <w:qFormat/>
+    <w:rsid w:val="00F01CE5"/>
+    <w:pPr>
+      <w:ind w:left="240"/>
+    </w:pPr>
+  </w:style>
+  <w:style w:type="paragraph" w:styleId="ListParagraph">
+    <w:name w:val="List Paragraph"/>
+    <w:basedOn w:val="Normal"/>
+    <w:uiPriority w:val="34"/>
+    <w:qFormat/>
+    <w:rsid w:val="009B5259"/>
+    <w:pPr>
+      <w:ind w:left="720"/>
+    </w:pPr>
+  </w:style>
+  <w:style w:type="paragraph" w:styleId="TOCHeading">
+    <w:name w:val="TOC Heading"/>
+    <w:basedOn w:val="Heading1"/>
+    <w:next w:val="Normal"/>
+    <w:uiPriority w:val="39"/>
+    <w:qFormat/>
+    <w:rsid w:val="00870FC0"/>
+    <w:pPr>
+      <w:keepLines/>
+      <w:spacing w:before="480" w:after="0" w:line="276" w:lineRule="auto"/>
+      <w:outlineLvl w:val="9"/>
+    </w:pPr>
+    <w:rPr>
+      <w:rFonts w:ascii="Cambria" w:eastAsia="MS Gothic" w:hAnsi="Cambria" w:cs="Times New Roman"/>
+      <w:color w:val="365F91"/>
+      <w:kern w:val="0"/>
+      <w:sz w:val="28"/>
+      <w:szCs w:val="28"/>
+      <w:lang w:eastAsia="ja-JP"/>
+    </w:rPr>
+  </w:style>
+  <w:style w:type="paragraph" w:customStyle="1" w:styleId="FieldLabel">
+    <w:name w:val="FieldLabel"/>
+    <w:basedOn w:val="Normal"/>
+    <w:rsid w:val="006914E9"/>
+    <w:pPr>
+      <w:widowControl w:val="0"/>
+      <w:spacing w:before="20" w:after="60"/>
+    </w:pPr>
+    <w:rPr>
+      <w:rFonts w:ascii="Arial" w:hAnsi="Arial"/>
+      <w:sz w:val="20"/>
+      <w:szCs w:val="20"/>
+    </w:rPr>
+  </w:style>
+  <w:style w:type="paragraph" w:styleId="BodyText">
+    <w:name w:val="Body Text"/>
+    <w:basedOn w:val="Normal"/>
+    <w:rsid w:val="00B10ADA"/>
+    <w:pPr>
+      <w:spacing w:after="120" w:line="0" w:lineRule="atLeast"/>
+      <w:ind w:left="360"/>
+    </w:pPr>
+    <w:rPr>
+      <w:rFonts w:ascii="Arial" w:hAnsi="Arial"/>
+      <w:spacing w:val="-5"/>
+      <w:sz w:val="20"/>
+      <w:szCs w:val="20"/>
+    </w:rPr>
+  </w:style>
+  <w:style w:type="paragraph" w:customStyle="1" w:styleId="TableText">
+    <w:name w:val="Table Text"/>
+    <w:basedOn w:val="Normal"/>
+    <w:rsid w:val="00B10ADA"/>
+    <w:pPr>
+      <w:ind w:left="14"/>
+    </w:pPr>
+    <w:rPr>
+      <w:rFonts w:ascii="Arial" w:hAnsi="Arial"/>
+      <w:spacing w:val="-5"/>
+      <w:sz w:val="16"/>
+      <w:szCs w:val="20"/>
+    </w:rPr>
+  </w:style>
+  <w:style w:type="table" w:styleId="TableWeb2">
+    <w:name w:val="Table Web 2"/>
+    <w:basedOn w:val="TableNormal"/>
+    <w:rsid w:val="00B10ADA"/>
+    <w:pPr>
+      <w:widowControl w:val="0"/>
+    </w:pPr>
+    <w:tblPr>
+      <w:tblCellSpacing w:w="20" w:type="dxa"/>
+      <w:tblInd w:w="0" w:type="dxa"/>
+      <w:tblBorders>
+        <w:top w:val="inset" w:sz="6" w:space="0" w:color="auto"/>
+        <w:left w:val="inset" w:sz="6" w:space="0" w:color="auto"/>
+        <w:bottom w:val="inset" w:sz="6" w:space="0" w:color="auto"/>
+        <w:right w:val="inset" w:sz="6" w:space="0" w:color="auto"/>
+        <w:insideH w:val="inset" w:sz="6" w:space="0" w:color="auto"/>
+        <w:insideV w:val="inset" w:sz="6" w:space="0" w:color="auto"/>
+      </w:tblBorders>
+      <w:tblCellMar>
+        <w:top w:w="0" w:type="dxa"/>
+        <w:left w:w="108" w:type="dxa"/>
+        <w:bottom w:w="0" w:type="dxa"/>
+        <w:right w:w="108" w:type="dxa"/>
+      </w:tblCellMar>
+    </w:tblPr>
+    <w:trPr>
+      <w:tblCellSpacing w:w="20" w:type="dxa"/>
+    </w:trPr>
+    <w:tcPr>
+      <w:shd w:val="clear" w:color="auto" w:fill="auto"/>
+    </w:tcPr>
+    <w:tblStylePr w:type="firstRow">
+      <w:rPr>
+        <w:color w:val="auto"/>
+      </w:rPr>
+      <w:tblPr/>
+      <w:tcPr>
+        <w:tcBorders>
+          <w:tl2br w:val="none" w:sz="0" w:space="0" w:color="auto"/>
+          <w:tr2bl w:val="none" w:sz="0" w:space="0" w:color="auto"/>
+        </w:tcBorders>
+      </w:tcPr>
+    </w:tblStylePr>
+  </w:style>
+  <w:style w:type="paragraph" w:customStyle="1" w:styleId="msolistparagraph0">
+    <w:name w:val="msolistparagraph"/>
+    <w:basedOn w:val="Normal"/>
+    <w:semiHidden/>
+    <w:rsid w:val="00B10ADA"/>
+    <w:pPr>
+      <w:ind w:left="720"/>
+    </w:pPr>
+    <w:rPr>
+      <w:rFonts w:eastAsia="Calibri"/>
+      <w:lang w:val="en-CA" w:eastAsia="en-CA"/>
+    </w:rPr>
+  </w:style>
+  <w:style w:type="character" w:customStyle="1" w:styleId="apple-converted-space">
+    <w:name w:val="apple-converted-space"/>
+    <w:basedOn w:val="DefaultParagraphFont"/>
+    <w:rsid w:val="00384A2A"/>
+  </w:style>
+  <w:style w:type="character" w:customStyle="1" w:styleId="variablesproductname">
+    <w:name w:val="variablesproductname"/>
+    <w:basedOn w:val="DefaultParagraphFont"/>
+    <w:rsid w:val="00384A2A"/>
+  </w:style>
+  <w:style w:type="paragraph" w:styleId="NormalWeb">
+    <w:name w:val="Normal (Web)"/>
+    <w:basedOn w:val="Normal"/>
+    <w:uiPriority w:val="99"/>
+    <w:unhideWhenUsed/>
+    <w:rsid w:val="00384A2A"/>
+    <w:pPr>
+      <w:spacing w:before="100" w:beforeAutospacing="1" w:after="100" w:afterAutospacing="1"/>
+    </w:pPr>
+    <w:rPr>
+      <w:lang w:val="en-CA" w:eastAsia="en-CA"/>
+    </w:rPr>
+  </w:style>
+  <w:style w:type="character" w:styleId="HTMLCode">
+    <w:name w:val="HTML Code"/>
+    <w:basedOn w:val="DefaultParagraphFont"/>
+    <w:uiPriority w:val="99"/>
+    <w:semiHidden/>
+    <w:unhideWhenUsed/>
+    <w:rsid w:val="00F85D11"/>
+    <w:rPr>
+      <w:rFonts w:ascii="Courier New" w:eastAsia="Times New Roman" w:hAnsi="Courier New" w:cs="Courier New"/>
+      <w:sz w:val="20"/>
+      <w:szCs w:val="20"/>
+    </w:rPr>
+  </w:style>
+  <w:style w:type="character" w:customStyle="1" w:styleId="uicontrol">
+    <w:name w:val="uicontrol"/>
+    <w:basedOn w:val="DefaultParagraphFont"/>
+    <w:rsid w:val="00F85D11"/>
+  </w:style>
+  <w:style w:type="paragraph" w:styleId="z-TopofForm">
+    <w:name w:val="HTML Top of Form"/>
+    <w:basedOn w:val="Normal"/>
+    <w:next w:val="Normal"/>
+    <w:link w:val="z-TopofFormChar"/>
+    <w:hidden/>
+    <w:uiPriority w:val="99"/>
+    <w:semiHidden/>
+    <w:unhideWhenUsed/>
+    <w:rsid w:val="00624007"/>
+    <w:pPr>
+      <w:pBdr>
+        <w:bottom w:val="single" w:sz="6" w:space="1" w:color="auto"/>
+      </w:pBdr>
+      <w:jc w:val="center"/>
+    </w:pPr>
+    <w:rPr>
+      <w:rFonts w:ascii="Arial" w:hAnsi="Arial" w:cs="Arial"/>
+      <w:vanish/>
+      <w:sz w:val="16"/>
+      <w:szCs w:val="16"/>
+    </w:rPr>
+  </w:style>
+  <w:style w:type="character" w:customStyle="1" w:styleId="z-TopofFormChar">
+    <w:name w:val="z-Top of Form Char"/>
+    <w:basedOn w:val="DefaultParagraphFont"/>
+    <w:link w:val="z-TopofForm"/>
+    <w:uiPriority w:val="99"/>
+    <w:semiHidden/>
+    <w:rsid w:val="00624007"/>
+    <w:rPr>
+      <w:rFonts w:ascii="Arial" w:hAnsi="Arial" w:cs="Arial"/>
+      <w:vanish/>
+      <w:sz w:val="16"/>
+      <w:szCs w:val="16"/>
+      <w:lang w:val="en-US" w:eastAsia="en-US"/>
+    </w:rPr>
+  </w:style>
+  <w:style w:type="paragraph" w:styleId="z-BottomofForm">
+    <w:name w:val="HTML Bottom of Form"/>
+    <w:basedOn w:val="Normal"/>
+    <w:next w:val="Normal"/>
+    <w:link w:val="z-BottomofFormChar"/>
+    <w:hidden/>
+    <w:uiPriority w:val="99"/>
+    <w:semiHidden/>
+    <w:unhideWhenUsed/>
+    <w:rsid w:val="00624007"/>
+    <w:pPr>
+      <w:pBdr>
+        <w:top w:val="single" w:sz="6" w:space="1" w:color="auto"/>
+      </w:pBdr>
+      <w:jc w:val="center"/>
+    </w:pPr>
+    <w:rPr>
+      <w:rFonts w:ascii="Arial" w:hAnsi="Arial" w:cs="Arial"/>
+      <w:vanish/>
+      <w:sz w:val="16"/>
+      <w:szCs w:val="16"/>
+    </w:rPr>
+  </w:style>
+  <w:style w:type="character" w:customStyle="1" w:styleId="z-BottomofFormChar">
+    <w:name w:val="z-Bottom of Form Char"/>
+    <w:basedOn w:val="DefaultParagraphFont"/>
+    <w:link w:val="z-BottomofForm"/>
+    <w:uiPriority w:val="99"/>
+    <w:semiHidden/>
+    <w:rsid w:val="00624007"/>
+    <w:rPr>
+      <w:rFonts w:ascii="Arial" w:hAnsi="Arial" w:cs="Arial"/>
+      <w:vanish/>
+      <w:sz w:val="16"/>
+      <w:szCs w:val="16"/>
+      <w:lang w:val="en-US" w:eastAsia="en-US"/>
+    </w:rPr>
+  </w:style>
+  <w:style w:type="character" w:customStyle="1" w:styleId="Heading1Char">
+    <w:name w:val="Heading 1 Char"/>
+    <w:basedOn w:val="DefaultParagraphFont"/>
+    <w:link w:val="Heading1"/>
+    <w:rsid w:val="00E643A5"/>
+    <w:rPr>
+      <w:rFonts w:ascii="Arial" w:hAnsi="Arial" w:cs="Arial"/>
+      <w:b/>
+      <w:bCs/>
+      <w:kern w:val="32"/>
+      <w:sz w:val="32"/>
+      <w:szCs w:val="32"/>
+      <w:lang w:val="en-US" w:eastAsia="en-US"/>
+    </w:rPr>
+  </w:style>
+</w:styles>
+</file>
+
+<file path=word/stylesWithEffects.xml><?xml version="1.0" encoding="utf-8"?>
+<w:styles xmlns:wpc="http://schemas.microsoft.com/office/word/2010/wordprocessingCanvas" xmlns:mo="http://schemas.microsoft.com/office/mac/office/2008/main" xmlns:mc="http://schemas.openxmlformats.org/markup-compatibility/2006" xmlns:mv="urn:schemas-microsoft-com:mac:vml" xmlns:o="urn:schemas-microsoft-com:office:office" xmlns:r="http://schemas.openxmlformats.org/officeDocument/2006/relationships" xmlns:m="http://schemas.openxmlformats.org/officeDocument/2006/math" xmlns:v="urn:schemas-microsoft-com:vml" xmlns:wp14="http://schemas.microsoft.com/office/word/2010/wordprocessingDrawing" xmlns:wp="http://schemas.openxmlformats.org/drawingml/2006/wordprocessingDrawing" xmlns:w10="urn:schemas-microsoft-com:office:word" xmlns:w="http://schemas.openxmlformats.org/wordprocessingml/2006/main" xmlns:w14="http://schemas.microsoft.com/office/word/2010/wordml" xmlns:wpg="http://schemas.microsoft.com/office/word/2010/wordprocessingGroup" xmlns:wpi="http://schemas.microsoft.com/office/word/2010/wordprocessingInk" xmlns:wne="http://schemas.microsoft.com/office/word/2006/wordml" xmlns:wps="http://schemas.microsoft.com/office/word/2010/wordprocessingShape" mc:Ignorable="w14 wp14">
+  <w:docDefaults>
+    <w:rPrDefault>
+      <w:rPr>
+        <w:rFonts w:ascii="Times New Roman" w:eastAsia="Times New Roman" w:hAnsi="Times New Roman" w:cs="Times New Roman"/>
+        <w:lang w:val="en-CA" w:eastAsia="en-CA" w:bidi="ar-SA"/>
+      </w:rPr>
+    </w:rPrDefault>
+    <w:pPrDefault/>
+  </w:docDefaults>
+  <w:latentStyles w:defLockedState="0" w:defUIPriority="99" w:defSemiHidden="1" w:defUnhideWhenUsed="1" w:defQFormat="0" w:count="276">
+    <w:lsdException w:name="Normal" w:semiHidden="0" w:uiPriority="0" w:unhideWhenUsed="0" w:qFormat="1"/>
+    <w:lsdException w:name="heading 1" w:semiHidden="0" w:uiPriority="0" w:unhideWhenUsed="0" w:qFormat="1"/>
+    <w:lsdException w:name="heading 2" w:semiHidden="0" w:uiPriority="9" w:unhideWhenUsed="0" w:qFormat="1"/>
+    <w:lsdException w:name="heading 3" w:semiHidden="0" w:uiPriority="0" w:unhideWhenUsed="0" w:qFormat="1"/>
+    <w:lsdException w:name="heading 4" w:uiPriority="9" w:qFormat="1"/>
+    <w:lsdException w:name="heading 5" w:uiPriority="9" w:qFormat="1"/>
+    <w:lsdException w:name="heading 6" w:uiPriority="9" w:qFormat="1"/>
+    <w:lsdException w:name="heading 7" w:uiPriority="9" w:qFormat="1"/>
+    <w:lsdException w:name="heading 8" w:uiPriority="9" w:qFormat="1"/>
+    <w:lsdException w:name="heading 9" w:uiPriority="9" w:qFormat="1"/>
+    <w:lsdException w:name="toc 1" w:uiPriority="39" w:qFormat="1"/>
+    <w:lsdException w:name="toc 2" w:uiPriority="39" w:qFormat="1"/>
+    <w:lsdException w:name="toc 3" w:uiPriority="39" w:qFormat="1"/>
+    <w:lsdException w:name="toc 4" w:uiPriority="39"/>
+    <w:lsdException w:name="toc 5" w:uiPriority="39"/>
+    <w:lsdException w:name="toc 6" w:uiPriority="39"/>
+    <w:lsdException w:name="toc 7" w:uiPriority="39"/>
+    <w:lsdException w:name="toc 8" w:uiPriority="39"/>
+    <w:lsdException w:name="toc 9" w:uiPriority="39"/>
+    <w:lsdException w:name="caption" w:uiPriority="35" w:qFormat="1"/>
+    <w:lsdException w:name="Title" w:semiHidden="0" w:uiPriority="10" w:unhideWhenUsed="0" w:qFormat="1"/>
+    <w:lsdException w:name="Default Paragraph Font" w:uiPriority="1"/>
+    <w:lsdException w:name="Subtitle" w:semiHidden="0" w:uiPriority="11" w:unhideWhenUsed="0" w:qFormat="1"/>
+    <w:lsdException w:name="Strong" w:semiHidden="0" w:uiPriority="22" w:unhideWhenUsed="0" w:qFormat="1"/>
+    <w:lsdException w:name="Emphasis" w:semiHidden="0" w:uiPriority="20" w:unhideWhenUsed="0" w:qFormat="1"/>
+    <w:lsdException w:name="Normal Table" w:semiHidden="0" w:unhideWhenUsed="0"/>
+    <w:lsdException w:name="Table Web 2" w:semiHidden="0" w:unhideWhenUsed="0"/>
+    <w:lsdException w:name="Table Grid" w:semiHidden="0" w:uiPriority="59" w:unhideWhenUsed="0"/>
+    <w:lsdException w:name="Table Theme" w:semiHidden="0" w:unhideWhenUsed="0"/>
+    <w:lsdException w:name="Placeholder Text" w:unhideWhenUsed="0"/>
+    <w:lsdException w:name="No Spacing" w:semiHidden="0" w:uiPriority="1" w:unhideWhenUsed="0" w:qFormat="1"/>
+    <w:lsdException w:name="Light Shading" w:semiHidden="0" w:uiPriority="60" w:unhideWhenUsed="0"/>
+    <w:lsdException w:name="Light List" w:semiHidden="0" w:uiPriority="61" w:unhideWhenUsed="0"/>
+    <w:lsdException w:name="Light Grid" w:semiHidden="0" w:uiPriority="62" w:unhideWhenUsed="0"/>
+    <w:lsdException w:name="Medium Shading 1" w:semiHidden="0" w:uiPriority="63" w:unhideWhenUsed="0"/>
+    <w:lsdException w:name="Medium Shading 2" w:semiHidden="0" w:uiPriority="64" w:unhideWhenUsed="0"/>
+    <w:lsdException w:name="Medium List 1" w:semiHidden="0" w:uiPriority="65" w:unhideWhenUsed="0"/>
+    <w:lsdException w:name="Medium List 2" w:semiHidden="0" w:uiPriority="66" w:unhideWhenUsed="0"/>
+    <w:lsdException w:name="Medium Grid 1" w:semiHidden="0" w:uiPriority="67" w:unhideWhenUsed="0"/>
+    <w:lsdException w:name="Medium Grid 2" w:semiHidden="0" w:uiPriority="68" w:unhideWhenUsed="0"/>
+    <w:lsdException w:name="Medium Grid 3" w:semiHidden="0" w:uiPriority="69" w:unhideWhenUsed="0"/>
+    <w:lsdException w:name="Dark List" w:semiHidden="0" w:uiPriority="70" w:unhideWhenUsed="0"/>
+    <w:lsdException w:name="Colorful Shading" w:semiHidden="0" w:uiPriority="71" w:unhideWhenUsed="0"/>
+    <w:lsdException w:name="Colorful List" w:semiHidden="0" w:uiPriority="72" w:unhideWhenUsed="0"/>
+    <w:lsdException w:name="Colorful Grid" w:semiHidden="0" w:uiPriority="73" w:unhideWhenUsed="0"/>
+    <w:lsdException w:name="Light Shading Accent 1" w:semiHidden="0" w:uiPriority="60" w:unhideWhenUsed="0"/>
+    <w:lsdException w:name="Light List Accent 1" w:semiHidden="0" w:uiPriority="61" w:unhideWhenUsed="0"/>
+    <w:lsdException w:name="Light Grid Accent 1" w:semiHidden="0" w:uiPriority="62" w:unhideWhenUsed="0"/>
+    <w:lsdException w:name="Medium Shading 1 Accent 1" w:semiHidden="0" w:uiPriority="63" w:unhideWhenUsed="0"/>
+    <w:lsdException w:name="Medium Shading 2 Accent 1" w:semiHidden="0" w:uiPriority="64" w:unhideWhenUsed="0"/>
+    <w:lsdException w:name="Medium List 1 Accent 1" w:semiHidden="0" w:uiPriority="65" w:unhideWhenUsed="0"/>
+    <w:lsdException w:name="Revision" w:unhideWhenUsed="0"/>
+    <w:lsdException w:name="List Paragraph" w:semiHidden="0" w:uiPriority="34" w:unhideWhenUsed="0" w:qFormat="1"/>
+    <w:lsdException w:name="Quote" w:semiHidden="0" w:uiPriority="29" w:unhideWhenUsed="0" w:qFormat="1"/>
+    <w:lsdException w:name="Intense Quote" w:semiHidden="0" w:uiPriority="30" w:unhideWhenUsed="0" w:qFormat="1"/>
+    <w:lsdException w:name="Medium List 2 Accent 1" w:semiHidden="0" w:uiPriority="66" w:unhideWhenUsed="0"/>
+    <w:lsdException w:name="Medium Grid 1 Accent 1" w:semiHidden="0" w:uiPriority="67" w:unhideWhenUsed="0"/>
+    <w:lsdException w:name="Medium Grid 2 Accent 1" w:semiHidden="0" w:uiPriority="68" w:unhideWhenUsed="0"/>
+    <w:lsdException w:name="Medium Grid 3 Accent 1" w:semiHidden="0" w:uiPriority="69" w:unhideWhenUsed="0"/>
+    <w:lsdException w:name="Dark List Accent 1" w:semiHidden="0" w:uiPriority="70" w:unhideWhenUsed="0"/>
+    <w:lsdException w:name="Colorful Shading Accent 1" w:semiHidden="0" w:uiPriority="71" w:unhideWhenUsed="0"/>
+    <w:lsdException w:name="Colorful List Accent 1" w:semiHidden="0" w:uiPriority="72" w:unhideWhenUsed="0"/>
+    <w:lsdException w:name="Colorful Grid Accent 1" w:semiHidden="0" w:uiPriority="73" w:unhideWhenUsed="0"/>
+    <w:lsdException w:name="Light Shading Accent 2" w:semiHidden="0" w:uiPriority="60" w:unhideWhenUsed="0"/>
+    <w:lsdException w:name="Light List Accent 2" w:semiHidden="0" w:uiPriority="61" w:unhideWhenUsed="0"/>
+    <w:lsdException w:name="Light Grid Accent 2" w:semiHidden="0" w:uiPriority="62" w:unhideWhenUsed="0"/>
+    <w:lsdException w:name="Medium Shading 1 Accent 2" w:semiHidden="0" w:uiPriority="63" w:unhideWhenUsed="0"/>
+    <w:lsdException w:name="Medium Shading 2 Accent 2" w:semiHidden="0" w:uiPriority="64" w:unhideWhenUsed="0"/>
+    <w:lsdException w:name="Medium List 1 Accent 2" w:semiHidden="0" w:uiPriority="65" w:unhideWhenUsed="0"/>
+    <w:lsdException w:name="Medium List 2 Accent 2" w:semiHidden="0" w:uiPriority="66" w:unhideWhenUsed="0"/>
+    <w:lsdException w:name="Medium Grid 1 Accent 2" w:semiHidden="0" w:uiPriority="67" w:unhideWhenUsed="0"/>
+    <w:lsdException w:name="Medium Grid 2 Accent 2" w:semiHidden="0" w:uiPriority="68" w:unhideWhenUsed="0"/>
+    <w:lsdException w:name="Medium Grid 3 Accent 2" w:semiHidden="0" w:uiPriority="69" w:unhideWhenUsed="0"/>
+    <w:lsdException w:name="Dark List Accent 2" w:semiHidden="0" w:uiPriority="70" w:unhideWhenUsed="0"/>
+    <w:lsdException w:name="Colorful Shading Accent 2" w:semiHidden="0" w:uiPriority="71" w:unhideWhenUsed="0"/>
+    <w:lsdException w:name="Colorful List Accent 2" w:semiHidden="0" w:uiPriority="72" w:unhideWhenUsed="0"/>
+    <w:lsdException w:name="Colorful Grid Accent 2" w:semiHidden="0" w:uiPriority="73" w:unhideWhenUsed="0"/>
+    <w:lsdException w:name="Light Shading Accent 3" w:semiHidden="0" w:uiPriority="60" w:unhideWhenUsed="0"/>
+    <w:lsdException w:name="Light List Accent 3" w:semiHidden="0" w:uiPriority="61" w:unhideWhenUsed="0"/>
+    <w:lsdException w:name="Light Grid Accent 3" w:semiHidden="0" w:uiPriority="62" w:unhideWhenUsed="0"/>
+    <w:lsdException w:name="Medium Shading 1 Accent 3" w:semiHidden="0" w:uiPriority="63" w:unhideWhenUsed="0"/>
+    <w:lsdException w:name="Medium Shading 2 Accent 3" w:semiHidden="0" w:uiPriority="64" w:unhideWhenUsed="0"/>
+    <w:lsdException w:name="Medium List 1 Accent 3" w:semiHidden="0" w:uiPriority="65" w:unhideWhenUsed="0"/>
+    <w:lsdException w:name="Medium List 2 Accent 3" w:semiHidden="0" w:uiPriority="66" w:unhideWhenUsed="0"/>
+    <w:lsdException w:name="Medium Grid 1 Accent 3" w:semiHidden="0" w:uiPriority="67" w:unhideWhenUsed="0"/>
+    <w:lsdException w:name="Medium Grid 2 Accent 3" w:semiHidden="0" w:uiPriority="68" w:unhideWhenUsed="0"/>
+    <w:lsdException w:name="Medium Grid 3 Accent 3" w:semiHidden="0" w:uiPriority="69" w:unhideWhenUsed="0"/>
+    <w:lsdException w:name="Dark List Accent 3" w:semiHidden="0" w:uiPriority="70" w:unhideWhenUsed="0"/>
+    <w:lsdException w:name="Colorful Shading Accent 3" w:semiHidden="0" w:uiPriority="71" w:unhideWhenUsed="0"/>
+    <w:lsdException w:name="Colorful List Accent 3" w:semiHidden="0" w:uiPriority="72" w:unhideWhenUsed="0"/>
+    <w:lsdException w:name="Colorful Grid Accent 3" w:semiHidden="0" w:uiPriority="73" w:unhideWhenUsed="0"/>
+    <w:lsdException w:name="Light Shading Accent 4" w:semiHidden="0" w:uiPriority="60" w:unhideWhenUsed="0"/>
+    <w:lsdException w:name="Light List Accent 4" w:semiHidden="0" w:uiPriority="61" w:unhideWhenUsed="0"/>
+    <w:lsdException w:name="Light Grid Accent 4" w:semiHidden="0" w:uiPriority="62" w:unhideWhenUsed="0"/>
+    <w:lsdException w:name="Medium Shading 1 Accent 4" w:semiHidden="0" w:uiPriority="63" w:unhideWhenUsed="0"/>
+    <w:lsdException w:name="Medium Shading 2 Accent 4" w:semiHidden="0" w:uiPriority="64" w:unhideWhenUsed="0"/>
+    <w:lsdException w:name="Medium List 1 Accent 4" w:semiHidden="0" w:uiPriority="65" w:unhideWhenUsed="0"/>
+    <w:lsdException w:name="Medium List 2 Accent 4" w:semiHidden="0" w:uiPriority="66" w:unhideWhenUsed="0"/>
+    <w:lsdException w:name="Medium Grid 1 Accent 4" w:semiHidden="0" w:uiPriority="67" w:unhideWhenUsed="0"/>
+    <w:lsdException w:name="Medium Grid 2 Accent 4" w:semiHidden="0" w:uiPriority="68" w:unhideWhenUsed="0"/>
+    <w:lsdException w:name="Medium Grid 3 Accent 4" w:semiHidden="0" w:uiPriority="69" w:unhideWhenUsed="0"/>
+    <w:lsdException w:name="Dark List Accent 4" w:semiHidden="0" w:uiPriority="70" w:unhideWhenUsed="0"/>
+    <w:lsdException w:name="Colorful Shading Accent 4" w:semiHidden="0" w:uiPriority="71" w:unhideWhenUsed="0"/>
+    <w:lsdException w:name="Colorful List Accent 4" w:semiHidden="0" w:uiPriority="72" w:unhideWhenUsed="0"/>
+    <w:lsdException w:name="Colorful Grid Accent 4" w:semiHidden="0" w:uiPriority="73" w:unhideWhenUsed="0"/>
+    <w:lsdException w:name="Light Shading Accent 5" w:semiHidden="0" w:uiPriority="60" w:unhideWhenUsed="0"/>
+    <w:lsdException w:name="Light List Accent 5" w:semiHidden="0" w:uiPriority="61" w:unhideWhenUsed="0"/>
+    <w:lsdException w:name="Light Grid Accent 5" w:semiHidden="0" w:uiPriority="62" w:unhideWhenUsed="0"/>
+    <w:lsdException w:name="Medium Shading 1 Accent 5" w:semiHidden="0" w:uiPriority="63" w:unhideWhenUsed="0"/>
+    <w:lsdException w:name="Medium Shading 2 Accent 5" w:semiHidden="0" w:uiPriority="64" w:unhideWhenUsed="0"/>
+    <w:lsdException w:name="Medium List 1 Accent 5" w:semiHidden="0" w:uiPriority="65" w:unhideWhenUsed="0"/>
+    <w:lsdException w:name="Medium List 2 Accent 5" w:semiHidden="0" w:uiPriority="66" w:unhideWhenUsed="0"/>
+    <w:lsdException w:name="Medium Grid 1 Accent 5" w:semiHidden="0" w:uiPriority="67" w:unhideWhenUsed="0"/>
+    <w:lsdException w:name="Medium Grid 2 Accent 5" w:semiHidden="0" w:uiPriority="68" w:unhideWhenUsed="0"/>
+    <w:lsdException w:name="Medium Grid 3 Accent 5" w:semiHidden="0" w:uiPriority="69" w:unhideWhenUsed="0"/>
+    <w:lsdException w:name="Dark List Accent 5" w:semiHidden="0" w:uiPriority="70" w:unhideWhenUsed="0"/>
+    <w:lsdException w:name="Colorful Shading Accent 5" w:semiHidden="0" w:uiPriority="71" w:unhideWhenUsed="0"/>
+    <w:lsdException w:name="Colorful List Accent 5" w:semiHidden="0" w:uiPriority="72" w:unhideWhenUsed="0"/>
+    <w:lsdException w:name="Colorful Grid Accent 5" w:semiHidden="0" w:uiPriority="73" w:unhideWhenUsed="0"/>
+    <w:lsdException w:name="Light Shading Accent 6" w:semiHidden="0" w:uiPriority="60" w:unhideWhenUsed="0"/>
+    <w:lsdException w:name="Light List Accent 6" w:semiHidden="0" w:uiPriority="61" w:unhideWhenUsed="0"/>
+    <w:lsdException w:name="Light Grid Accent 6" w:semiHidden="0" w:uiPriority="62" w:unhideWhenUsed="0"/>
+    <w:lsdException w:name="Medium Shading 1 Accent 6" w:semiHidden="0" w:uiPriority="63" w:unhideWhenUsed="0"/>
+    <w:lsdException w:name="Medium Shading 2 Accent 6" w:semiHidden="0" w:uiPriority="64" w:unhideWhenUsed="0"/>
+    <w:lsdException w:name="Medium List 1 Accent 6" w:semiHidden="0" w:uiPriority="65" w:unhideWhenUsed="0"/>
+    <w:lsdException w:name="Medium List 2 Accent 6" w:semiHidden="0" w:uiPriority="66" w:unhideWhenUsed="0"/>
+    <w:lsdException w:name="Medium Grid 1 Accent 6" w:semiHidden="0" w:uiPriority="67" w:unhideWhenUsed="0"/>
+    <w:lsdException w:name="Medium Grid 2 Accent 6" w:semiHidden="0" w:uiPriority="68" w:unhideWhenUsed="0"/>
+    <w:lsdException w:name="Medium Grid 3 Accent 6" w:semiHidden="0" w:uiPriority="69" w:unhideWhenUsed="0"/>
+    <w:lsdException w:name="Dark List Accent 6" w:semiHidden="0" w:uiPriority="70" w:unhideWhenUsed="0"/>
+    <w:lsdException w:name="Colorful Shading Accent 6" w:semiHidden="0" w:uiPriority="71" w:unhideWhenUsed="0"/>
+    <w:lsdException w:name="Colorful List Accent 6" w:semiHidden="0" w:uiPriority="72" w:unhideWhenUsed="0"/>
+    <w:lsdException w:name="Colorful Grid Accent 6" w:semiHidden="0" w:uiPriority="73" w:unhideWhenUsed="0"/>
+    <w:lsdException w:name="Subtle Emphasis" w:semiHidden="0" w:uiPriority="19" w:unhideWhenUsed="0" w:qFormat="1"/>
+    <w:lsdException w:name="Intense Emphasis" w:semiHidden="0" w:uiPriority="21" w:unhideWhenUsed="0" w:qFormat="1"/>
+    <w:lsdException w:name="Subtle Reference" w:semiHidden="0" w:uiPriority="31" w:unhideWhenUsed="0" w:qFormat="1"/>
+    <w:lsdException w:name="Intense Reference" w:semiHidden="0" w:uiPriority="32" w:unhideWhenUsed="0" w:qFormat="1"/>
+    <w:lsdException w:name="Book Title" w:semiHidden="0" w:uiPriority="33" w:unhideWhenUsed="0" w:qFormat="1"/>
+    <w:lsdException w:name="Bibliography" w:uiPriority="37"/>
+    <w:lsdException w:name="TOC Heading" w:uiPriority="39" w:qFormat="1"/>
   </w:latentStyles>
   <w:style w:type="paragraph" w:default="1" w:styleId="Normal">
     <w:name w:val="Normal"/>
@@ -13951,7 +14385,7 @@
 </file>
 
 <file path=customXml/itemProps5.xml><?xml version="1.0" encoding="utf-8"?>
-<ds:datastoreItem xmlns:ds="http://schemas.openxmlformats.org/officeDocument/2006/customXml" ds:itemID="{D7A0F396-DFBA-8E4F-8671-0BC15CE40C46}">
+<ds:datastoreItem xmlns:ds="http://schemas.openxmlformats.org/officeDocument/2006/customXml" ds:itemID="{60CDF54D-A875-C241-B832-943088CDA348}">
   <ds:schemaRefs>
     <ds:schemaRef ds:uri="http://schemas.openxmlformats.org/officeDocument/2006/bibliography"/>
   </ds:schemaRefs>

</xml_diff>

<commit_message>
Admin guide information on giving someone superuser permissions
</commit_message>
<xml_diff>
--- a/AdminGuide.docx
+++ b/AdminGuide.docx
@@ -1,6 +1,6 @@
 
 <file path=word/document.xml><?xml version="1.0" encoding="utf-8"?>
-<w:document xmlns:wpc="http://schemas.microsoft.com/office/word/2010/wordprocessingCanvas" xmlns:mo="http://schemas.microsoft.com/office/mac/office/2008/main" xmlns:mc="http://schemas.openxmlformats.org/markup-compatibility/2006" xmlns:mv="urn:schemas-microsoft-com:mac:vml" xmlns:o="urn:schemas-microsoft-com:office:office" xmlns:r="http://schemas.openxmlformats.org/officeDocument/2006/relationships" xmlns:m="http://schemas.openxmlformats.org/officeDocument/2006/math" xmlns:v="urn:schemas-microsoft-com:vml" xmlns:wp14="http://schemas.microsoft.com/office/word/2010/wordprocessingDrawing" xmlns:wp="http://schemas.openxmlformats.org/drawingml/2006/wordprocessingDrawing" xmlns:w10="urn:schemas-microsoft-com:office:word" xmlns:w="http://schemas.openxmlformats.org/wordprocessingml/2006/main" xmlns:w14="http://schemas.microsoft.com/office/word/2010/wordml" xmlns:wpg="http://schemas.microsoft.com/office/word/2010/wordprocessingGroup" xmlns:wpi="http://schemas.microsoft.com/office/word/2010/wordprocessingInk" xmlns:wne="http://schemas.microsoft.com/office/word/2006/wordml" xmlns:wps="http://schemas.microsoft.com/office/word/2010/wordprocessingShape" mc:Ignorable="w14 wp14">
+<w:document xmlns:wpc="http://schemas.microsoft.com/office/word/2010/wordprocessingCanvas" xmlns:cx="http://schemas.microsoft.com/office/drawing/2014/chartex" xmlns:cx1="http://schemas.microsoft.com/office/drawing/2015/9/8/chartex" xmlns:cx2="http://schemas.microsoft.com/office/drawing/2015/10/21/chartex" xmlns:cx3="http://schemas.microsoft.com/office/drawing/2016/5/9/chartex" xmlns:cx4="http://schemas.microsoft.com/office/drawing/2016/5/10/chartex" xmlns:cx5="http://schemas.microsoft.com/office/drawing/2016/5/11/chartex" xmlns:cx6="http://schemas.microsoft.com/office/drawing/2016/5/12/chartex" xmlns:cx7="http://schemas.microsoft.com/office/drawing/2016/5/13/chartex" xmlns:cx8="http://schemas.microsoft.com/office/drawing/2016/5/14/chartex" xmlns:mc="http://schemas.openxmlformats.org/markup-compatibility/2006" xmlns:aink="http://schemas.microsoft.com/office/drawing/2016/ink" xmlns:am3d="http://schemas.microsoft.com/office/drawing/2017/model3d" xmlns:o="urn:schemas-microsoft-com:office:office" xmlns:r="http://schemas.openxmlformats.org/officeDocument/2006/relationships" xmlns:m="http://schemas.openxmlformats.org/officeDocument/2006/math" xmlns:v="urn:schemas-microsoft-com:vml" xmlns:wp14="http://schemas.microsoft.com/office/word/2010/wordprocessingDrawing" xmlns:wp="http://schemas.openxmlformats.org/drawingml/2006/wordprocessingDrawing" xmlns:w10="urn:schemas-microsoft-com:office:word" xmlns:w="http://schemas.openxmlformats.org/wordprocessingml/2006/main" xmlns:w14="http://schemas.microsoft.com/office/word/2010/wordml" xmlns:w15="http://schemas.microsoft.com/office/word/2012/wordml" xmlns:w16cid="http://schemas.microsoft.com/office/word/2016/wordml/cid" xmlns:w16se="http://schemas.microsoft.com/office/word/2015/wordml/symex" xmlns:wpg="http://schemas.microsoft.com/office/word/2010/wordprocessingGroup" xmlns:wpi="http://schemas.microsoft.com/office/word/2010/wordprocessingInk" xmlns:wne="http://schemas.microsoft.com/office/word/2006/wordml" xmlns:wps="http://schemas.microsoft.com/office/word/2010/wordprocessingShape" mc:Ignorable="w14 w15 w16se w16cid wp14">
   <w:body>
     <w:p>
       <w:pPr>
@@ -173,7 +173,7 @@
                   <w:color w:val="000000" w:themeColor="text1"/>
                   <w:sz w:val="28"/>
                 </w:rPr>
-                <w:t xml:space="preserve"> 19, 2017</w:t>
+                <w:t xml:space="preserve"> 12, 2018</w:t>
               </w:r>
             </w:sdtContent>
           </w:sdt>
@@ -856,7 +856,21 @@
               <w:rPr>
                 <w:rFonts w:ascii="Arial" w:hAnsi="Arial" w:cs="Arial"/>
               </w:rPr>
-              <w:t>Added 11.Update Course Information Input Template</w:t>
+              <w:t xml:space="preserve">Added </w:t>
+            </w:r>
+            <w:proofErr w:type="gramStart"/>
+            <w:r>
+              <w:rPr>
+                <w:rFonts w:ascii="Arial" w:hAnsi="Arial" w:cs="Arial"/>
+              </w:rPr>
+              <w:t>11.Update</w:t>
+            </w:r>
+            <w:proofErr w:type="gramEnd"/>
+            <w:r>
+              <w:rPr>
+                <w:rFonts w:ascii="Arial" w:hAnsi="Arial" w:cs="Arial"/>
+              </w:rPr>
+              <w:t xml:space="preserve"> Course Information Input Template</w:t>
             </w:r>
           </w:p>
         </w:tc>
@@ -1382,6 +1396,107 @@
             </w:r>
           </w:p>
         </w:tc>
+      </w:tr>
+      <w:tr>
+        <w:trPr>
+          <w:jc w:val="center"/>
+        </w:trPr>
+        <w:tc>
+          <w:tcPr>
+            <w:tcW w:w="1696" w:type="dxa"/>
+            <w:shd w:val="clear" w:color="auto" w:fill="auto"/>
+          </w:tcPr>
+          <w:p>
+            <w:pPr>
+              <w:jc w:val="center"/>
+              <w:rPr>
+                <w:rFonts w:ascii="Arial" w:hAnsi="Arial" w:cs="Arial"/>
+              </w:rPr>
+            </w:pPr>
+            <w:r>
+              <w:rPr>
+                <w:rFonts w:ascii="Arial" w:hAnsi="Arial" w:cs="Arial"/>
+              </w:rPr>
+              <w:t>1.9.2</w:t>
+            </w:r>
+          </w:p>
+        </w:tc>
+        <w:tc>
+          <w:tcPr>
+            <w:tcW w:w="2127" w:type="dxa"/>
+            <w:shd w:val="clear" w:color="auto" w:fill="auto"/>
+          </w:tcPr>
+          <w:p>
+            <w:pPr>
+              <w:jc w:val="center"/>
+              <w:rPr>
+                <w:rFonts w:ascii="Arial" w:hAnsi="Arial" w:cs="Arial"/>
+              </w:rPr>
+            </w:pPr>
+            <w:r>
+              <w:rPr>
+                <w:rFonts w:ascii="Arial" w:hAnsi="Arial" w:cs="Arial"/>
+              </w:rPr>
+              <w:t>April 12, 2018</w:t>
+            </w:r>
+          </w:p>
+        </w:tc>
+        <w:tc>
+          <w:tcPr>
+            <w:tcW w:w="2126" w:type="dxa"/>
+            <w:shd w:val="clear" w:color="auto" w:fill="auto"/>
+          </w:tcPr>
+          <w:p>
+            <w:pPr>
+              <w:jc w:val="center"/>
+              <w:rPr>
+                <w:rFonts w:ascii="Arial" w:hAnsi="Arial" w:cs="Arial"/>
+              </w:rPr>
+            </w:pPr>
+            <w:r>
+              <w:rPr>
+                <w:rFonts w:ascii="Arial" w:hAnsi="Arial" w:cs="Arial"/>
+              </w:rPr>
+              <w:t>Spencer Smith</w:t>
+            </w:r>
+          </w:p>
+        </w:tc>
+        <w:tc>
+          <w:tcPr>
+            <w:tcW w:w="3367" w:type="dxa"/>
+            <w:shd w:val="clear" w:color="auto" w:fill="auto"/>
+          </w:tcPr>
+          <w:p>
+            <w:pPr>
+              <w:jc w:val="center"/>
+              <w:rPr>
+                <w:rFonts w:ascii="Arial" w:hAnsi="Arial" w:cs="Arial"/>
+              </w:rPr>
+            </w:pPr>
+            <w:r>
+              <w:rPr>
+                <w:rFonts w:ascii="Arial" w:hAnsi="Arial" w:cs="Arial"/>
+              </w:rPr>
+              <w:t xml:space="preserve">Addition on adding </w:t>
+            </w:r>
+            <w:proofErr w:type="spellStart"/>
+            <w:r>
+              <w:rPr>
+                <w:rFonts w:ascii="Arial" w:hAnsi="Arial" w:cs="Arial"/>
+              </w:rPr>
+              <w:t>superuser</w:t>
+            </w:r>
+            <w:proofErr w:type="spellEnd"/>
+            <w:r>
+              <w:rPr>
+                <w:rFonts w:ascii="Arial" w:hAnsi="Arial" w:cs="Arial"/>
+              </w:rPr>
+              <w:t xml:space="preserve"> permissions</w:t>
+            </w:r>
+          </w:p>
+        </w:tc>
+        <w:bookmarkStart w:id="0" w:name="_GoBack"/>
+        <w:bookmarkEnd w:id="0"/>
       </w:tr>
     </w:tbl>
     <w:p>
@@ -2869,7 +2984,6 @@
               <w:bCs/>
               <w:noProof/>
             </w:rPr>
-            <w:lastRenderedPageBreak/>
             <w:fldChar w:fldCharType="end"/>
           </w:r>
         </w:p>
@@ -2895,9 +3009,9 @@
           <w:szCs w:val="24"/>
         </w:rPr>
       </w:pPr>
-      <w:bookmarkStart w:id="0" w:name="_Toc347489010"/>
-      <w:bookmarkStart w:id="1" w:name="_Toc461520321"/>
-      <w:bookmarkStart w:id="2" w:name="_Toc469652133"/>
+      <w:bookmarkStart w:id="1" w:name="_Toc469652133"/>
+      <w:bookmarkStart w:id="2" w:name="_Toc347489010"/>
+      <w:bookmarkStart w:id="3" w:name="_Toc461520321"/>
       <w:r>
         <w:rPr>
           <w:sz w:val="24"/>
@@ -2905,7 +3019,7 @@
         </w:rPr>
         <w:t>Introduction</w:t>
       </w:r>
-      <w:bookmarkEnd w:id="2"/>
+      <w:bookmarkEnd w:id="1"/>
     </w:p>
     <w:p>
       <w:pPr>
@@ -2993,7 +3107,35 @@
         <w:rPr>
           <w:rFonts w:ascii="Arial" w:hAnsi="Arial" w:cs="Arial"/>
         </w:rPr>
-        <w:t>In the future the templates may need to be changed.  In some cases portions of the templates are locked and the sheet itself is protected.  In these cases, it will be necessary to know the password.  The password is kept separate from this document, since this document is publically accessible.</w:t>
+        <w:t xml:space="preserve">In the future the templates may need to be changed.  In some </w:t>
+      </w:r>
+      <w:proofErr w:type="gramStart"/>
+      <w:r>
+        <w:rPr>
+          <w:rFonts w:ascii="Arial" w:hAnsi="Arial" w:cs="Arial"/>
+        </w:rPr>
+        <w:t>cases</w:t>
+      </w:r>
+      <w:proofErr w:type="gramEnd"/>
+      <w:r>
+        <w:rPr>
+          <w:rFonts w:ascii="Arial" w:hAnsi="Arial" w:cs="Arial"/>
+        </w:rPr>
+        <w:t xml:space="preserve"> portions of the templates are locked and the sheet itself is protected.  In these cases, it will be necessary to know the password.  The password is kept separate from this </w:t>
+      </w:r>
+      <w:proofErr w:type="gramStart"/>
+      <w:r>
+        <w:rPr>
+          <w:rFonts w:ascii="Arial" w:hAnsi="Arial" w:cs="Arial"/>
+        </w:rPr>
+        <w:t>document, since</w:t>
+      </w:r>
+      <w:proofErr w:type="gramEnd"/>
+      <w:r>
+        <w:rPr>
+          <w:rFonts w:ascii="Arial" w:hAnsi="Arial" w:cs="Arial"/>
+        </w:rPr>
+        <w:t xml:space="preserve"> this document is publically accessible.</w:t>
       </w:r>
     </w:p>
     <w:p>
@@ -3031,7 +3173,7 @@
         </w:rPr>
         <w:t xml:space="preserve"> Guide and in the Instructor’s Guide.  The most up to date version of all these documents, along with other resources, are available at: </w:t>
       </w:r>
-      <w:hyperlink r:id="rId13" w:history="1">
+      <w:hyperlink r:id="rId12" w:history="1">
         <w:r>
           <w:rPr>
             <w:rStyle w:val="Hyperlink"/>
@@ -3064,7 +3206,7 @@
           <w:szCs w:val="24"/>
         </w:rPr>
       </w:pPr>
-      <w:bookmarkStart w:id="3" w:name="_Toc469652134"/>
+      <w:bookmarkStart w:id="4" w:name="_Toc469652134"/>
       <w:r>
         <w:rPr>
           <w:sz w:val="24"/>
@@ -3072,9 +3214,9 @@
         </w:rPr>
         <w:t>Pre-requisites</w:t>
       </w:r>
-      <w:bookmarkEnd w:id="0"/>
-      <w:bookmarkEnd w:id="1"/>
+      <w:bookmarkEnd w:id="2"/>
       <w:bookmarkEnd w:id="3"/>
+      <w:bookmarkEnd w:id="4"/>
     </w:p>
     <w:p>
       <w:pPr>
@@ -3094,15 +3236,15 @@
           <w:rFonts w:ascii="Arial" w:hAnsi="Arial" w:cs="Arial"/>
         </w:rPr>
       </w:pPr>
-      <w:bookmarkStart w:id="4" w:name="_Location_of_Relevant"/>
-      <w:bookmarkEnd w:id="4"/>
+      <w:bookmarkStart w:id="5" w:name="_Location_of_Relevant"/>
+      <w:bookmarkEnd w:id="5"/>
       <w:r>
         <w:rPr>
           <w:rFonts w:ascii="Arial" w:hAnsi="Arial" w:cs="Arial"/>
         </w:rPr>
         <w:t xml:space="preserve">Access to McMaster Vena </w:t>
       </w:r>
-      <w:hyperlink r:id="rId14" w:history="1">
+      <w:hyperlink r:id="rId13" w:history="1">
         <w:r>
           <w:rPr>
             <w:rStyle w:val="Hyperlink"/>
@@ -3129,8 +3271,6 @@
           <w:rFonts w:ascii="Arial" w:hAnsi="Arial" w:cs="Arial"/>
         </w:rPr>
       </w:pPr>
-      <w:bookmarkStart w:id="5" w:name="_GoBack"/>
-      <w:bookmarkEnd w:id="5"/>
       <w:r>
         <w:rPr>
           <w:rFonts w:ascii="Arial" w:hAnsi="Arial" w:cs="Arial"/>
@@ -3233,7 +3373,7 @@
         </w:rPr>
         <w:t xml:space="preserve">Installed Vena Excel add-in </w:t>
       </w:r>
-      <w:hyperlink r:id="rId15" w:history="1">
+      <w:hyperlink r:id="rId14" w:history="1">
         <w:r>
           <w:rPr>
             <w:rStyle w:val="Hyperlink"/>
@@ -3266,7 +3406,7 @@
         </w:rPr>
         <w:t xml:space="preserve">Windows operating system or a Windows virtual machine (virtual machine instructions for Mac user instructions are available at: </w:t>
       </w:r>
-      <w:hyperlink r:id="rId16" w:history="1">
+      <w:hyperlink r:id="rId15" w:history="1">
         <w:r>
           <w:rPr>
             <w:rStyle w:val="Hyperlink"/>
@@ -3359,20 +3499,20 @@
         <w:rPr>
           <w:rFonts w:ascii="Arial" w:hAnsi="Arial" w:cs="Arial"/>
         </w:rPr>
-        <w:t xml:space="preserve"> during the course of an academic year.  For each task the following is listed: the time of year when it typically occurs, the section of this report where details are given, the MEASURE template (spreadsheet) that applies, and the task owner. </w:t>
-      </w:r>
-      <w:r>
-        <w:rPr>
-          <w:rFonts w:ascii="Arial" w:hAnsi="Arial" w:cs="Arial"/>
-        </w:rPr>
-        <w:t xml:space="preserve"> The section where details can be found also includes information on which document holds the information.  In this context, the prefix A, </w:t>
+        <w:t xml:space="preserve"> during the course of an academic year.  For each task the following is listed: the time of year when it typically occurs, the section of this report where details are given, the MEASURE template (spreadsheet) that </w:t>
       </w:r>
       <w:r>
         <w:rPr>
           <w:rFonts w:ascii="Arial" w:hAnsi="Arial" w:cs="Arial"/>
         </w:rPr>
         <w:lastRenderedPageBreak/>
-        <w:t>D, and I mean Administrator’s Guide, Departmental Guide, and Instructor’s guide, respectively.</w:t>
+        <w:t xml:space="preserve">applies, and the task owner. </w:t>
+      </w:r>
+      <w:r>
+        <w:rPr>
+          <w:rFonts w:ascii="Arial" w:hAnsi="Arial" w:cs="Arial"/>
+        </w:rPr>
+        <w:t xml:space="preserve"> The section where details can be found also includes information on which document holds the information.  In this context, the prefix A, D, and I mean Administrator’s Guide, Departmental Guide, and Instructor’s guide, respectively.</w:t>
       </w:r>
     </w:p>
     <w:p>
@@ -4694,7 +4834,14 @@
               <w:rPr>
                 <w:rFonts w:ascii="Arial" w:hAnsi="Arial" w:cs="Arial"/>
               </w:rPr>
-              <w:t>Instructor enters rubric and their continuous improvement plan for Term 1</w:t>
+              <w:t xml:space="preserve">Instructor enters rubric and their continuous improvement plan for </w:t>
+            </w:r>
+            <w:r>
+              <w:rPr>
+                <w:rFonts w:ascii="Arial" w:hAnsi="Arial" w:cs="Arial"/>
+              </w:rPr>
+              <w:lastRenderedPageBreak/>
+              <w:t>Term 1</w:t>
             </w:r>
           </w:p>
         </w:tc>
@@ -4712,6 +4859,7 @@
               <w:rPr>
                 <w:rFonts w:ascii="Arial" w:hAnsi="Arial" w:cs="Arial"/>
               </w:rPr>
+              <w:lastRenderedPageBreak/>
               <w:t>I2</w:t>
             </w:r>
           </w:p>
@@ -4786,14 +4934,7 @@
               <w:rPr>
                 <w:rFonts w:ascii="Arial" w:hAnsi="Arial" w:cs="Arial"/>
               </w:rPr>
-              <w:t xml:space="preserve">Instructor reviews </w:t>
-            </w:r>
-            <w:r>
-              <w:rPr>
-                <w:rFonts w:ascii="Arial" w:hAnsi="Arial" w:cs="Arial"/>
-              </w:rPr>
-              <w:lastRenderedPageBreak/>
-              <w:t>continuous improvement plan from the previous year and assigned indicators</w:t>
+              <w:t>Instructor reviews continuous improvement plan from the previous year and assigned indicators</w:t>
             </w:r>
           </w:p>
         </w:tc>
@@ -4811,7 +4952,6 @@
               <w:rPr>
                 <w:rFonts w:ascii="Arial" w:hAnsi="Arial" w:cs="Arial"/>
               </w:rPr>
-              <w:lastRenderedPageBreak/>
               <w:t>I3.1</w:t>
             </w:r>
           </w:p>
@@ -4830,14 +4970,7 @@
               <w:rPr>
                 <w:rFonts w:ascii="Arial" w:hAnsi="Arial" w:cs="Arial"/>
               </w:rPr>
-              <w:t xml:space="preserve">Curriculum Committee </w:t>
-            </w:r>
-            <w:r>
-              <w:rPr>
-                <w:rFonts w:ascii="Arial" w:hAnsi="Arial" w:cs="Arial"/>
-              </w:rPr>
-              <w:lastRenderedPageBreak/>
-              <w:t>Recommendations Report (Previous Year), Measurement Map Report? Rubric Input Template?</w:t>
+              <w:t>Curriculum Committee Recommendations Report (Previous Year), Measurement Map Report? Rubric Input Template?</w:t>
             </w:r>
           </w:p>
         </w:tc>
@@ -4855,7 +4988,6 @@
               <w:rPr>
                 <w:rFonts w:ascii="Arial" w:hAnsi="Arial" w:cs="Arial"/>
               </w:rPr>
-              <w:lastRenderedPageBreak/>
               <w:t>Instructor</w:t>
             </w:r>
           </w:p>
@@ -4876,7 +5008,6 @@
               <w:rPr>
                 <w:rFonts w:ascii="Arial" w:hAnsi="Arial" w:cs="Arial"/>
               </w:rPr>
-              <w:lastRenderedPageBreak/>
               <w:t>March</w:t>
             </w:r>
           </w:p>
@@ -5648,8 +5779,34 @@
           <w:sz w:val="24"/>
           <w:szCs w:val="24"/>
         </w:rPr>
+        <w:t xml:space="preserve">The timeline table shows an entry for adding courses, but no time slot for deleting courses that are no longer offered.  This is because courses are not deleted, since deleting them will remove all of the historical data associated with the course.  Courses can be removed from a specific </w:t>
+      </w:r>
+      <w:proofErr w:type="gramStart"/>
+      <w:r>
+        <w:rPr>
+          <w:b w:val="0"/>
+          <w:sz w:val="24"/>
+          <w:szCs w:val="24"/>
+        </w:rPr>
+        <w:t>program, but</w:t>
+      </w:r>
+      <w:proofErr w:type="gramEnd"/>
+      <w:r>
+        <w:rPr>
+          <w:b w:val="0"/>
+          <w:sz w:val="24"/>
+          <w:szCs w:val="24"/>
+        </w:rPr>
+        <w:t xml:space="preserve"> should not be removed from </w:t>
+      </w:r>
+      <w:r>
+        <w:rPr>
+          <w:b w:val="0"/>
+          <w:sz w:val="24"/>
+          <w:szCs w:val="24"/>
+        </w:rPr>
         <w:lastRenderedPageBreak/>
-        <w:t>The timeline table shows an entry for adding courses, but no time slot for deleting courses that are no longer offered.  This is because courses are not deleted, since deleting them will remove all of the historical data associated with the course.  Courses can be removed from a specific program, but should not be removed from the Vena database.</w:t>
+        <w:t>the Vena database.</w:t>
       </w:r>
       <w:bookmarkEnd w:id="7"/>
       <w:bookmarkEnd w:id="8"/>
@@ -5725,7 +5882,7 @@
         </w:rPr>
         <w:t xml:space="preserve">in to </w:t>
       </w:r>
-      <w:hyperlink r:id="rId17" w:history="1">
+      <w:hyperlink r:id="rId16" w:history="1">
         <w:r>
           <w:rPr>
             <w:rStyle w:val="Hyperlink"/>
@@ -5808,7 +5965,7 @@
                     </pic:cNvPicPr>
                   </pic:nvPicPr>
                   <pic:blipFill>
-                    <a:blip r:embed="rId18">
+                    <a:blip r:embed="rId17">
                       <a:extLst>
                         <a:ext uri="{28A0092B-C50C-407E-A947-70E740481C1C}">
                           <a14:useLocalDpi xmlns:a14="http://schemas.microsoft.com/office/drawing/2010/main" val="0"/>
@@ -5901,7 +6058,7 @@
                     </pic:cNvPicPr>
                   </pic:nvPicPr>
                   <pic:blipFill>
-                    <a:blip r:embed="rId19">
+                    <a:blip r:embed="rId18">
                       <a:extLst>
                         <a:ext uri="{28A0092B-C50C-407E-A947-70E740481C1C}">
                           <a14:useLocalDpi xmlns:a14="http://schemas.microsoft.com/office/drawing/2010/main" val="0"/>
@@ -6002,14 +6159,7 @@
         <w:rPr>
           <w:rFonts w:ascii="Arial" w:hAnsi="Arial" w:cs="Arial"/>
         </w:rPr>
-        <w:t xml:space="preserve">Click </w:t>
-      </w:r>
-      <w:proofErr w:type="gramStart"/>
-      <w:r>
-        <w:rPr>
-          <w:rFonts w:ascii="Arial" w:hAnsi="Arial" w:cs="Arial"/>
-        </w:rPr>
-        <w:t xml:space="preserve">Permission </w:t>
+        <w:t xml:space="preserve">Click Permission </w:t>
       </w:r>
       <w:r>
         <w:rPr>
@@ -6017,7 +6167,6 @@
         </w:rPr>
         <w:t xml:space="preserve"> </w:t>
       </w:r>
-      <w:proofErr w:type="gramEnd"/>
       <w:r>
         <w:rPr>
           <w:rFonts w:ascii="Arial" w:hAnsi="Arial" w:cs="Arial"/>
@@ -6088,7 +6237,167 @@
         <w:rPr>
           <w:rFonts w:ascii="Arial" w:hAnsi="Arial" w:cs="Arial"/>
         </w:rPr>
-        <w:t>earch for an user name and add it</w:t>
+        <w:t>earch for</w:t>
+      </w:r>
+      <w:r>
+        <w:rPr>
+          <w:rFonts w:ascii="Arial" w:hAnsi="Arial" w:cs="Arial"/>
+        </w:rPr>
+        <w:t xml:space="preserve"> user name and add it</w:t>
+      </w:r>
+    </w:p>
+    <w:p>
+      <w:pPr>
+        <w:pStyle w:val="ListParagraph"/>
+        <w:numPr>
+          <w:ilvl w:val="1"/>
+          <w:numId w:val="1"/>
+        </w:numPr>
+        <w:rPr>
+          <w:rFonts w:ascii="Arial" w:hAnsi="Arial" w:cs="Arial"/>
+        </w:rPr>
+      </w:pPr>
+      <w:r>
+        <w:rPr>
+          <w:rFonts w:ascii="Arial" w:hAnsi="Arial" w:cs="Arial"/>
+        </w:rPr>
+        <w:t xml:space="preserve">For </w:t>
+      </w:r>
+      <w:proofErr w:type="spellStart"/>
+      <w:r>
+        <w:rPr>
+          <w:rFonts w:ascii="Arial" w:hAnsi="Arial" w:cs="Arial"/>
+        </w:rPr>
+        <w:t>superusers</w:t>
+      </w:r>
+      <w:proofErr w:type="spellEnd"/>
+      <w:r>
+        <w:rPr>
+          <w:rFonts w:ascii="Arial" w:hAnsi="Arial" w:cs="Arial"/>
+        </w:rPr>
+        <w:t>, give them the appropriate permissions:</w:t>
+      </w:r>
+      <w:r>
+        <w:rPr>
+          <w:rFonts w:ascii="Arial" w:hAnsi="Arial" w:cs="Arial"/>
+        </w:rPr>
+        <w:t xml:space="preserve"> </w:t>
+      </w:r>
+      <w:r>
+        <w:rPr>
+          <w:rFonts w:ascii="Arial" w:hAnsi="Arial" w:cs="Arial"/>
+        </w:rPr>
+        <w:t xml:space="preserve">Click Admin </w:t>
+      </w:r>
+      <w:r>
+        <w:rPr>
+          <w:rFonts w:ascii="Arial" w:hAnsi="Arial" w:cs="Arial"/>
+        </w:rPr>
+        <w:sym w:font="Wingdings" w:char="F0E0"/>
+      </w:r>
+      <w:r>
+        <w:rPr>
+          <w:rFonts w:ascii="Arial" w:hAnsi="Arial" w:cs="Arial"/>
+        </w:rPr>
+        <w:t xml:space="preserve"> </w:t>
+      </w:r>
+      <w:r>
+        <w:rPr>
+          <w:rFonts w:ascii="Arial" w:hAnsi="Arial" w:cs="Arial"/>
+        </w:rPr>
+        <w:t xml:space="preserve">Click Permission </w:t>
+      </w:r>
+      <w:r>
+        <w:rPr>
+          <w:rFonts w:ascii="Arial" w:hAnsi="Arial" w:cs="Arial"/>
+        </w:rPr>
+        <w:t xml:space="preserve"> </w:t>
+      </w:r>
+      <w:r>
+        <w:rPr>
+          <w:rFonts w:ascii="Arial" w:hAnsi="Arial" w:cs="Arial"/>
+        </w:rPr>
+        <w:sym w:font="Wingdings" w:char="F0E0"/>
+      </w:r>
+      <w:r>
+        <w:rPr>
+          <w:rFonts w:ascii="Arial" w:hAnsi="Arial" w:cs="Arial"/>
+        </w:rPr>
+        <w:t xml:space="preserve"> </w:t>
+      </w:r>
+      <w:r>
+        <w:rPr>
+          <w:rFonts w:ascii="Arial" w:hAnsi="Arial" w:cs="Arial"/>
+        </w:rPr>
+        <w:t xml:space="preserve">Click on </w:t>
+      </w:r>
+      <w:proofErr w:type="spellStart"/>
+      <w:r>
+        <w:rPr>
+          <w:rFonts w:ascii="Arial" w:hAnsi="Arial" w:cs="Arial"/>
+        </w:rPr>
+        <w:t>Superusers</w:t>
+      </w:r>
+      <w:proofErr w:type="spellEnd"/>
+      <w:r>
+        <w:rPr>
+          <w:rFonts w:ascii="Arial" w:hAnsi="Arial" w:cs="Arial"/>
+        </w:rPr>
+        <w:t xml:space="preserve"> </w:t>
+      </w:r>
+      <w:r>
+        <w:rPr>
+          <w:rFonts w:ascii="Arial" w:hAnsi="Arial" w:cs="Arial"/>
+        </w:rPr>
+        <w:sym w:font="Wingdings" w:char="F0E0"/>
+      </w:r>
+      <w:r>
+        <w:rPr>
+          <w:rFonts w:ascii="Arial" w:hAnsi="Arial" w:cs="Arial"/>
+        </w:rPr>
+        <w:t xml:space="preserve"> </w:t>
+      </w:r>
+      <w:r>
+        <w:rPr>
+          <w:rFonts w:ascii="Arial" w:hAnsi="Arial" w:cs="Arial"/>
+        </w:rPr>
+        <w:t>Click on Manage</w:t>
+      </w:r>
+      <w:r>
+        <w:rPr>
+          <w:rFonts w:ascii="Arial" w:hAnsi="Arial" w:cs="Arial"/>
+        </w:rPr>
+        <w:t xml:space="preserve"> </w:t>
+      </w:r>
+      <w:r>
+        <w:rPr>
+          <w:rFonts w:ascii="Arial" w:hAnsi="Arial" w:cs="Arial"/>
+        </w:rPr>
+        <w:sym w:font="Wingdings" w:char="F0E0"/>
+      </w:r>
+      <w:r>
+        <w:rPr>
+          <w:rFonts w:ascii="Arial" w:hAnsi="Arial" w:cs="Arial"/>
+        </w:rPr>
+        <w:t xml:space="preserve"> Select Group </w:t>
+      </w:r>
+      <w:r>
+        <w:rPr>
+          <w:rFonts w:ascii="Arial" w:hAnsi="Arial" w:cs="Arial"/>
+        </w:rPr>
+        <w:sym w:font="Wingdings" w:char="F0E0"/>
+      </w:r>
+      <w:r>
+        <w:rPr>
+          <w:rFonts w:ascii="Arial" w:hAnsi="Arial" w:cs="Arial"/>
+        </w:rPr>
+        <w:t xml:space="preserve"> Search for </w:t>
+      </w:r>
+      <w:r>
+        <w:rPr>
+          <w:rFonts w:ascii="Arial" w:hAnsi="Arial" w:cs="Arial"/>
+        </w:rPr>
+        <w:t>user name and add it</w:t>
       </w:r>
     </w:p>
     <w:p>
@@ -6122,7 +6431,7 @@
                     </pic:cNvPicPr>
                   </pic:nvPicPr>
                   <pic:blipFill>
-                    <a:blip r:embed="rId20">
+                    <a:blip r:embed="rId19">
                       <a:extLst>
                         <a:ext uri="{28A0092B-C50C-407E-A947-70E740481C1C}">
                           <a14:useLocalDpi xmlns:a14="http://schemas.microsoft.com/office/drawing/2010/main" val="0"/>
@@ -6293,7 +6602,7 @@
                     </pic:cNvPicPr>
                   </pic:nvPicPr>
                   <pic:blipFill>
-                    <a:blip r:embed="rId21">
+                    <a:blip r:embed="rId20">
                       <a:extLst>
                         <a:ext uri="{28A0092B-C50C-407E-A947-70E740481C1C}">
                           <a14:useLocalDpi xmlns:a14="http://schemas.microsoft.com/office/drawing/2010/main" val="0"/>
@@ -6468,7 +6777,7 @@
                     </pic:cNvPicPr>
                   </pic:nvPicPr>
                   <pic:blipFill>
-                    <a:blip r:embed="rId22">
+                    <a:blip r:embed="rId21">
                       <a:extLst>
                         <a:ext uri="{28A0092B-C50C-407E-A947-70E740481C1C}">
                           <a14:useLocalDpi xmlns:a14="http://schemas.microsoft.com/office/drawing/2010/main" val="0"/>
@@ -6653,7 +6962,7 @@
                     </pic:cNvPicPr>
                   </pic:nvPicPr>
                   <pic:blipFill>
-                    <a:blip r:embed="rId23">
+                    <a:blip r:embed="rId22">
                       <a:extLst>
                         <a:ext uri="{28A0092B-C50C-407E-A947-70E740481C1C}">
                           <a14:useLocalDpi xmlns:a14="http://schemas.microsoft.com/office/drawing/2010/main" val="0"/>
@@ -6787,7 +7096,7 @@
                     </pic:cNvPicPr>
                   </pic:nvPicPr>
                   <pic:blipFill>
-                    <a:blip r:embed="rId24">
+                    <a:blip r:embed="rId23">
                       <a:extLst>
                         <a:ext uri="{28A0092B-C50C-407E-A947-70E740481C1C}">
                           <a14:useLocalDpi xmlns:a14="http://schemas.microsoft.com/office/drawing/2010/main" val="0"/>
@@ -6868,7 +7177,7 @@
                     </pic:cNvPicPr>
                   </pic:nvPicPr>
                   <pic:blipFill>
-                    <a:blip r:embed="rId25">
+                    <a:blip r:embed="rId24">
                       <a:extLst>
                         <a:ext uri="{28A0092B-C50C-407E-A947-70E740481C1C}">
                           <a14:useLocalDpi xmlns:a14="http://schemas.microsoft.com/office/drawing/2010/main" val="0"/>
@@ -6995,7 +7304,7 @@
                     <pic:cNvPicPr/>
                   </pic:nvPicPr>
                   <pic:blipFill>
-                    <a:blip r:embed="rId26">
+                    <a:blip r:embed="rId25">
                       <a:extLst>
                         <a:ext uri="{28A0092B-C50C-407E-A947-70E740481C1C}">
                           <a14:useLocalDpi xmlns:a14="http://schemas.microsoft.com/office/drawing/2010/main" val="0"/>
@@ -7082,7 +7391,7 @@
                     <pic:cNvPicPr/>
                   </pic:nvPicPr>
                   <pic:blipFill>
-                    <a:blip r:embed="rId27">
+                    <a:blip r:embed="rId26">
                       <a:extLst>
                         <a:ext uri="{28A0092B-C50C-407E-A947-70E740481C1C}">
                           <a14:useLocalDpi xmlns:a14="http://schemas.microsoft.com/office/drawing/2010/main" val="0"/>
@@ -7156,7 +7465,7 @@
                     <pic:cNvPicPr/>
                   </pic:nvPicPr>
                   <pic:blipFill>
-                    <a:blip r:embed="rId28">
+                    <a:blip r:embed="rId27">
                       <a:extLst>
                         <a:ext uri="{28A0092B-C50C-407E-A947-70E740481C1C}">
                           <a14:useLocalDpi xmlns:a14="http://schemas.microsoft.com/office/drawing/2010/main" val="0"/>
@@ -7294,7 +7603,7 @@
                     <pic:cNvPicPr/>
                   </pic:nvPicPr>
                   <pic:blipFill>
-                    <a:blip r:embed="rId29">
+                    <a:blip r:embed="rId28">
                       <a:extLst>
                         <a:ext uri="{28A0092B-C50C-407E-A947-70E740481C1C}">
                           <a14:useLocalDpi xmlns:a14="http://schemas.microsoft.com/office/drawing/2010/main" val="0"/>
@@ -7541,7 +7850,7 @@
                     </pic:cNvPicPr>
                   </pic:nvPicPr>
                   <pic:blipFill>
-                    <a:blip r:embed="rId30">
+                    <a:blip r:embed="rId29">
                       <a:extLst>
                         <a:ext uri="{28A0092B-C50C-407E-A947-70E740481C1C}">
                           <a14:useLocalDpi xmlns:a14="http://schemas.microsoft.com/office/drawing/2010/main" val="0"/>
@@ -7674,7 +7983,7 @@
                     <pic:cNvPicPr/>
                   </pic:nvPicPr>
                   <pic:blipFill>
-                    <a:blip r:embed="rId31"/>
+                    <a:blip r:embed="rId30"/>
                     <a:stretch>
                       <a:fillRect/>
                     </a:stretch>
@@ -7739,7 +8048,7 @@
                     </pic:cNvPicPr>
                   </pic:nvPicPr>
                   <pic:blipFill>
-                    <a:blip r:embed="rId32">
+                    <a:blip r:embed="rId31">
                       <a:extLst>
                         <a:ext uri="{28A0092B-C50C-407E-A947-70E740481C1C}">
                           <a14:useLocalDpi xmlns:a14="http://schemas.microsoft.com/office/drawing/2010/main" val="0"/>
@@ -7853,7 +8162,7 @@
                     </pic:cNvPicPr>
                   </pic:nvPicPr>
                   <pic:blipFill>
-                    <a:blip r:embed="rId33">
+                    <a:blip r:embed="rId32">
                       <a:extLst>
                         <a:ext uri="{28A0092B-C50C-407E-A947-70E740481C1C}">
                           <a14:useLocalDpi xmlns:a14="http://schemas.microsoft.com/office/drawing/2010/main" val="0"/>
@@ -7980,7 +8289,7 @@
                     </pic:cNvPicPr>
                   </pic:nvPicPr>
                   <pic:blipFill>
-                    <a:blip r:embed="rId34">
+                    <a:blip r:embed="rId33">
                       <a:extLst>
                         <a:ext uri="{28A0092B-C50C-407E-A947-70E740481C1C}">
                           <a14:useLocalDpi xmlns:a14="http://schemas.microsoft.com/office/drawing/2010/main" val="0"/>
@@ -8052,7 +8361,7 @@
                     </pic:cNvPicPr>
                   </pic:nvPicPr>
                   <pic:blipFill>
-                    <a:blip r:embed="rId35">
+                    <a:blip r:embed="rId34">
                       <a:extLst>
                         <a:ext uri="{28A0092B-C50C-407E-A947-70E740481C1C}">
                           <a14:useLocalDpi xmlns:a14="http://schemas.microsoft.com/office/drawing/2010/main" val="0"/>
@@ -8145,7 +8454,7 @@
                     </pic:cNvPicPr>
                   </pic:nvPicPr>
                   <pic:blipFill>
-                    <a:blip r:embed="rId36">
+                    <a:blip r:embed="rId35">
                       <a:extLst>
                         <a:ext uri="{28A0092B-C50C-407E-A947-70E740481C1C}">
                           <a14:useLocalDpi xmlns:a14="http://schemas.microsoft.com/office/drawing/2010/main" val="0"/>
@@ -8338,7 +8647,7 @@
                     <pic:cNvPicPr/>
                   </pic:nvPicPr>
                   <pic:blipFill>
-                    <a:blip r:embed="rId37" cstate="print">
+                    <a:blip r:embed="rId36" cstate="print">
                       <a:extLst>
                         <a:ext uri="{28A0092B-C50C-407E-A947-70E740481C1C}">
                           <a14:useLocalDpi xmlns:a14="http://schemas.microsoft.com/office/drawing/2010/main" val="0"/>
@@ -8452,7 +8761,7 @@
                     </pic:cNvPicPr>
                   </pic:nvPicPr>
                   <pic:blipFill>
-                    <a:blip r:embed="rId30">
+                    <a:blip r:embed="rId29">
                       <a:extLst>
                         <a:ext uri="{28A0092B-C50C-407E-A947-70E740481C1C}">
                           <a14:useLocalDpi xmlns:a14="http://schemas.microsoft.com/office/drawing/2010/main" val="0"/>
@@ -8579,7 +8888,7 @@
                     <pic:cNvPicPr/>
                   </pic:nvPicPr>
                   <pic:blipFill>
-                    <a:blip r:embed="rId31"/>
+                    <a:blip r:embed="rId30"/>
                     <a:stretch>
                       <a:fillRect/>
                     </a:stretch>
@@ -8638,7 +8947,7 @@
                     </pic:cNvPicPr>
                   </pic:nvPicPr>
                   <pic:blipFill>
-                    <a:blip r:embed="rId38">
+                    <a:blip r:embed="rId37">
                       <a:extLst>
                         <a:ext uri="{28A0092B-C50C-407E-A947-70E740481C1C}">
                           <a14:useLocalDpi xmlns:a14="http://schemas.microsoft.com/office/drawing/2010/main" val="0"/>
@@ -8758,7 +9067,7 @@
                     </pic:cNvPicPr>
                   </pic:nvPicPr>
                   <pic:blipFill>
-                    <a:blip r:embed="rId34">
+                    <a:blip r:embed="rId33">
                       <a:extLst>
                         <a:ext uri="{28A0092B-C50C-407E-A947-70E740481C1C}">
                           <a14:useLocalDpi xmlns:a14="http://schemas.microsoft.com/office/drawing/2010/main" val="0"/>
@@ -8892,7 +9201,7 @@
                     <pic:cNvPicPr/>
                   </pic:nvPicPr>
                   <pic:blipFill>
-                    <a:blip r:embed="rId39"/>
+                    <a:blip r:embed="rId38"/>
                     <a:stretch>
                       <a:fillRect/>
                     </a:stretch>
@@ -9075,7 +9384,7 @@
                     </pic:cNvPicPr>
                   </pic:nvPicPr>
                   <pic:blipFill>
-                    <a:blip r:embed="rId40">
+                    <a:blip r:embed="rId39">
                       <a:extLst>
                         <a:ext uri="{28A0092B-C50C-407E-A947-70E740481C1C}">
                           <a14:useLocalDpi xmlns:a14="http://schemas.microsoft.com/office/drawing/2010/main" val="0"/>
@@ -9168,7 +9477,7 @@
                     </pic:cNvPicPr>
                   </pic:nvPicPr>
                   <pic:blipFill>
-                    <a:blip r:embed="rId41">
+                    <a:blip r:embed="rId40">
                       <a:extLst>
                         <a:ext uri="{28A0092B-C50C-407E-A947-70E740481C1C}">
                           <a14:useLocalDpi xmlns:a14="http://schemas.microsoft.com/office/drawing/2010/main" val="0"/>
@@ -9249,7 +9558,7 @@
                     </pic:cNvPicPr>
                   </pic:nvPicPr>
                   <pic:blipFill>
-                    <a:blip r:embed="rId42">
+                    <a:blip r:embed="rId41">
                       <a:extLst>
                         <a:ext uri="{28A0092B-C50C-407E-A947-70E740481C1C}">
                           <a14:useLocalDpi xmlns:a14="http://schemas.microsoft.com/office/drawing/2010/main" val="0"/>
@@ -9331,7 +9640,7 @@
                     </pic:cNvPicPr>
                   </pic:nvPicPr>
                   <pic:blipFill>
-                    <a:blip r:embed="rId43">
+                    <a:blip r:embed="rId42">
                       <a:extLst>
                         <a:ext uri="{28A0092B-C50C-407E-A947-70E740481C1C}">
                           <a14:useLocalDpi xmlns:a14="http://schemas.microsoft.com/office/drawing/2010/main" val="0"/>
@@ -9434,7 +9743,21 @@
         <w:rPr>
           <w:rFonts w:ascii="Arial" w:hAnsi="Arial" w:cs="Arial"/>
         </w:rPr>
-        <w:t>A task has been checked out by a user who is unavailable and it needs to be checked back in. Please follow the fol</w:t>
+        <w:t xml:space="preserve">A task has been checked out by a user who is </w:t>
+      </w:r>
+      <w:proofErr w:type="gramStart"/>
+      <w:r>
+        <w:rPr>
+          <w:rFonts w:ascii="Arial" w:hAnsi="Arial" w:cs="Arial"/>
+        </w:rPr>
+        <w:t>unavailable</w:t>
+      </w:r>
+      <w:proofErr w:type="gramEnd"/>
+      <w:r>
+        <w:rPr>
+          <w:rFonts w:ascii="Arial" w:hAnsi="Arial" w:cs="Arial"/>
+        </w:rPr>
+        <w:t xml:space="preserve"> and it needs to be checked back in. Please follow the fol</w:t>
       </w:r>
       <w:r>
         <w:rPr>
@@ -9556,7 +9879,7 @@
                     </pic:cNvPicPr>
                   </pic:nvPicPr>
                   <pic:blipFill>
-                    <a:blip r:embed="rId44">
+                    <a:blip r:embed="rId43">
                       <a:extLst>
                         <a:ext uri="{28A0092B-C50C-407E-A947-70E740481C1C}">
                           <a14:useLocalDpi xmlns:a14="http://schemas.microsoft.com/office/drawing/2010/main" val="0"/>
@@ -9785,7 +10108,7 @@
                     </pic:cNvPicPr>
                   </pic:nvPicPr>
                   <pic:blipFill>
-                    <a:blip r:embed="rId45">
+                    <a:blip r:embed="rId44">
                       <a:extLst>
                         <a:ext uri="{28A0092B-C50C-407E-A947-70E740481C1C}">
                           <a14:useLocalDpi xmlns:a14="http://schemas.microsoft.com/office/drawing/2010/main" val="0"/>
@@ -9878,7 +10201,7 @@
                     </pic:cNvPicPr>
                   </pic:nvPicPr>
                   <pic:blipFill>
-                    <a:blip r:embed="rId46">
+                    <a:blip r:embed="rId45">
                       <a:extLst>
                         <a:ext uri="{28A0092B-C50C-407E-A947-70E740481C1C}">
                           <a14:useLocalDpi xmlns:a14="http://schemas.microsoft.com/office/drawing/2010/main" val="0"/>
@@ -9972,7 +10295,7 @@
                     </pic:cNvPicPr>
                   </pic:nvPicPr>
                   <pic:blipFill>
-                    <a:blip r:embed="rId47">
+                    <a:blip r:embed="rId46">
                       <a:extLst>
                         <a:ext uri="{28A0092B-C50C-407E-A947-70E740481C1C}">
                           <a14:useLocalDpi xmlns:a14="http://schemas.microsoft.com/office/drawing/2010/main" val="0"/>
@@ -10192,7 +10515,7 @@
         </w:rPr>
         <w:t xml:space="preserve">To submit an issue, please fill out </w:t>
       </w:r>
-      <w:hyperlink r:id="rId48" w:history="1">
+      <w:hyperlink r:id="rId47" w:history="1">
         <w:r>
           <w:rPr>
             <w:rStyle w:val="Hyperlink"/>
@@ -10225,7 +10548,7 @@
         </w:rPr>
         <w:t xml:space="preserve">For Vena training or user manual, please refer to </w:t>
       </w:r>
-      <w:hyperlink r:id="rId49" w:history="1">
+      <w:hyperlink r:id="rId48" w:history="1">
         <w:r>
           <w:rPr>
             <w:rStyle w:val="Hyperlink"/>
@@ -10302,29 +10625,15 @@
         </w:rPr>
         <w:t xml:space="preserve">: </w:t>
       </w:r>
-      <w:r>
-        <w:fldChar w:fldCharType="begin"/>
-      </w:r>
-      <w:r>
-        <w:instrText xml:space="preserve"> HYPERLINK "mailto:bhancas@venasolutions.com" \t "_blank" </w:instrText>
-      </w:r>
-      <w:r>
-        <w:fldChar w:fldCharType="separate"/>
-      </w:r>
-      <w:r>
-        <w:rPr>
-          <w:rStyle w:val="Hyperlink"/>
-          <w:rFonts w:ascii="Arial" w:hAnsi="Arial" w:cs="Arial"/>
-        </w:rPr>
-        <w:t>bhancas@venasolutions.com</w:t>
-      </w:r>
-      <w:r>
-        <w:rPr>
-          <w:rStyle w:val="Hyperlink"/>
-          <w:rFonts w:ascii="Arial" w:hAnsi="Arial" w:cs="Arial"/>
-        </w:rPr>
-        <w:fldChar w:fldCharType="end"/>
-      </w:r>
+      <w:hyperlink r:id="rId49" w:tgtFrame="_blank" w:history="1">
+        <w:r>
+          <w:rPr>
+            <w:rStyle w:val="Hyperlink"/>
+            <w:rFonts w:ascii="Arial" w:hAnsi="Arial" w:cs="Arial"/>
+          </w:rPr>
+          <w:t>bhancas@venasolutions.com</w:t>
+        </w:r>
+      </w:hyperlink>
     </w:p>
     <w:p>
       <w:pPr>
@@ -10370,7 +10679,7 @@
 </file>
 
 <file path=word/endnotes.xml><?xml version="1.0" encoding="utf-8"?>
-<w:endnotes xmlns:wpc="http://schemas.microsoft.com/office/word/2010/wordprocessingCanvas" xmlns:mo="http://schemas.microsoft.com/office/mac/office/2008/main" xmlns:mc="http://schemas.openxmlformats.org/markup-compatibility/2006" xmlns:mv="urn:schemas-microsoft-com:mac:vml" xmlns:o="urn:schemas-microsoft-com:office:office" xmlns:r="http://schemas.openxmlformats.org/officeDocument/2006/relationships" xmlns:m="http://schemas.openxmlformats.org/officeDocument/2006/math" xmlns:v="urn:schemas-microsoft-com:vml" xmlns:wp14="http://schemas.microsoft.com/office/word/2010/wordprocessingDrawing" xmlns:wp="http://schemas.openxmlformats.org/drawingml/2006/wordprocessingDrawing" xmlns:w10="urn:schemas-microsoft-com:office:word" xmlns:w="http://schemas.openxmlformats.org/wordprocessingml/2006/main" xmlns:w14="http://schemas.microsoft.com/office/word/2010/wordml" xmlns:wpg="http://schemas.microsoft.com/office/word/2010/wordprocessingGroup" xmlns:wpi="http://schemas.microsoft.com/office/word/2010/wordprocessingInk" xmlns:wne="http://schemas.microsoft.com/office/word/2006/wordml" xmlns:wps="http://schemas.microsoft.com/office/word/2010/wordprocessingShape" mc:Ignorable="w14 wp14">
+<w:endnotes xmlns:wpc="http://schemas.microsoft.com/office/word/2010/wordprocessingCanvas" xmlns:cx="http://schemas.microsoft.com/office/drawing/2014/chartex" xmlns:cx1="http://schemas.microsoft.com/office/drawing/2015/9/8/chartex" xmlns:cx2="http://schemas.microsoft.com/office/drawing/2015/10/21/chartex" xmlns:cx3="http://schemas.microsoft.com/office/drawing/2016/5/9/chartex" xmlns:cx4="http://schemas.microsoft.com/office/drawing/2016/5/10/chartex" xmlns:cx5="http://schemas.microsoft.com/office/drawing/2016/5/11/chartex" xmlns:cx6="http://schemas.microsoft.com/office/drawing/2016/5/12/chartex" xmlns:cx7="http://schemas.microsoft.com/office/drawing/2016/5/13/chartex" xmlns:cx8="http://schemas.microsoft.com/office/drawing/2016/5/14/chartex" xmlns:mc="http://schemas.openxmlformats.org/markup-compatibility/2006" xmlns:aink="http://schemas.microsoft.com/office/drawing/2016/ink" xmlns:am3d="http://schemas.microsoft.com/office/drawing/2017/model3d" xmlns:o="urn:schemas-microsoft-com:office:office" xmlns:r="http://schemas.openxmlformats.org/officeDocument/2006/relationships" xmlns:m="http://schemas.openxmlformats.org/officeDocument/2006/math" xmlns:v="urn:schemas-microsoft-com:vml" xmlns:wp14="http://schemas.microsoft.com/office/word/2010/wordprocessingDrawing" xmlns:wp="http://schemas.openxmlformats.org/drawingml/2006/wordprocessingDrawing" xmlns:w10="urn:schemas-microsoft-com:office:word" xmlns:w="http://schemas.openxmlformats.org/wordprocessingml/2006/main" xmlns:w14="http://schemas.microsoft.com/office/word/2010/wordml" xmlns:w15="http://schemas.microsoft.com/office/word/2012/wordml" xmlns:w16cid="http://schemas.microsoft.com/office/word/2016/wordml/cid" xmlns:w16se="http://schemas.microsoft.com/office/word/2015/wordml/symex" xmlns:wpg="http://schemas.microsoft.com/office/word/2010/wordprocessingGroup" xmlns:wpi="http://schemas.microsoft.com/office/word/2010/wordprocessingInk" xmlns:wne="http://schemas.microsoft.com/office/word/2006/wordml" xmlns:wps="http://schemas.microsoft.com/office/word/2010/wordprocessingShape" mc:Ignorable="w14 w15 w16se w16cid wp14">
   <w:endnote w:type="separator" w:id="-1">
     <w:p>
       <w:r>
@@ -10389,7 +10698,7 @@
 </file>
 
 <file path=word/footer1.xml><?xml version="1.0" encoding="utf-8"?>
-<w:ftr xmlns:wpc="http://schemas.microsoft.com/office/word/2010/wordprocessingCanvas" xmlns:mo="http://schemas.microsoft.com/office/mac/office/2008/main" xmlns:mc="http://schemas.openxmlformats.org/markup-compatibility/2006" xmlns:mv="urn:schemas-microsoft-com:mac:vml" xmlns:o="urn:schemas-microsoft-com:office:office" xmlns:r="http://schemas.openxmlformats.org/officeDocument/2006/relationships" xmlns:m="http://schemas.openxmlformats.org/officeDocument/2006/math" xmlns:v="urn:schemas-microsoft-com:vml" xmlns:wp14="http://schemas.microsoft.com/office/word/2010/wordprocessingDrawing" xmlns:wp="http://schemas.openxmlformats.org/drawingml/2006/wordprocessingDrawing" xmlns:w10="urn:schemas-microsoft-com:office:word" xmlns:w="http://schemas.openxmlformats.org/wordprocessingml/2006/main" xmlns:w14="http://schemas.microsoft.com/office/word/2010/wordml" xmlns:wpg="http://schemas.microsoft.com/office/word/2010/wordprocessingGroup" xmlns:wpi="http://schemas.microsoft.com/office/word/2010/wordprocessingInk" xmlns:wne="http://schemas.microsoft.com/office/word/2006/wordml" xmlns:wps="http://schemas.microsoft.com/office/word/2010/wordprocessingShape" mc:Ignorable="w14 wp14">
+<w:ftr xmlns:wpc="http://schemas.microsoft.com/office/word/2010/wordprocessingCanvas" xmlns:cx="http://schemas.microsoft.com/office/drawing/2014/chartex" xmlns:cx1="http://schemas.microsoft.com/office/drawing/2015/9/8/chartex" xmlns:cx2="http://schemas.microsoft.com/office/drawing/2015/10/21/chartex" xmlns:cx3="http://schemas.microsoft.com/office/drawing/2016/5/9/chartex" xmlns:cx4="http://schemas.microsoft.com/office/drawing/2016/5/10/chartex" xmlns:cx5="http://schemas.microsoft.com/office/drawing/2016/5/11/chartex" xmlns:cx6="http://schemas.microsoft.com/office/drawing/2016/5/12/chartex" xmlns:cx7="http://schemas.microsoft.com/office/drawing/2016/5/13/chartex" xmlns:cx8="http://schemas.microsoft.com/office/drawing/2016/5/14/chartex" xmlns:mc="http://schemas.openxmlformats.org/markup-compatibility/2006" xmlns:aink="http://schemas.microsoft.com/office/drawing/2016/ink" xmlns:am3d="http://schemas.microsoft.com/office/drawing/2017/model3d" xmlns:o="urn:schemas-microsoft-com:office:office" xmlns:r="http://schemas.openxmlformats.org/officeDocument/2006/relationships" xmlns:m="http://schemas.openxmlformats.org/officeDocument/2006/math" xmlns:v="urn:schemas-microsoft-com:vml" xmlns:wp14="http://schemas.microsoft.com/office/word/2010/wordprocessingDrawing" xmlns:wp="http://schemas.openxmlformats.org/drawingml/2006/wordprocessingDrawing" xmlns:w10="urn:schemas-microsoft-com:office:word" xmlns:w="http://schemas.openxmlformats.org/wordprocessingml/2006/main" xmlns:w14="http://schemas.microsoft.com/office/word/2010/wordml" xmlns:w15="http://schemas.microsoft.com/office/word/2012/wordml" xmlns:w16cid="http://schemas.microsoft.com/office/word/2016/wordml/cid" xmlns:w16se="http://schemas.microsoft.com/office/word/2015/wordml/symex" xmlns:wpg="http://schemas.microsoft.com/office/word/2010/wordprocessingGroup" xmlns:wpi="http://schemas.microsoft.com/office/word/2010/wordprocessingInk" xmlns:wne="http://schemas.microsoft.com/office/word/2006/wordml" xmlns:wps="http://schemas.microsoft.com/office/word/2010/wordprocessingShape" mc:Ignorable="w14 w15 w16se w16cid wp14">
   <w:p>
     <w:pPr>
       <w:pStyle w:val="Footer"/>
@@ -10506,7 +10815,7 @@
 </file>
 
 <file path=word/footnotes.xml><?xml version="1.0" encoding="utf-8"?>
-<w:footnotes xmlns:wpc="http://schemas.microsoft.com/office/word/2010/wordprocessingCanvas" xmlns:mo="http://schemas.microsoft.com/office/mac/office/2008/main" xmlns:mc="http://schemas.openxmlformats.org/markup-compatibility/2006" xmlns:mv="urn:schemas-microsoft-com:mac:vml" xmlns:o="urn:schemas-microsoft-com:office:office" xmlns:r="http://schemas.openxmlformats.org/officeDocument/2006/relationships" xmlns:m="http://schemas.openxmlformats.org/officeDocument/2006/math" xmlns:v="urn:schemas-microsoft-com:vml" xmlns:wp14="http://schemas.microsoft.com/office/word/2010/wordprocessingDrawing" xmlns:wp="http://schemas.openxmlformats.org/drawingml/2006/wordprocessingDrawing" xmlns:w10="urn:schemas-microsoft-com:office:word" xmlns:w="http://schemas.openxmlformats.org/wordprocessingml/2006/main" xmlns:w14="http://schemas.microsoft.com/office/word/2010/wordml" xmlns:wpg="http://schemas.microsoft.com/office/word/2010/wordprocessingGroup" xmlns:wpi="http://schemas.microsoft.com/office/word/2010/wordprocessingInk" xmlns:wne="http://schemas.microsoft.com/office/word/2006/wordml" xmlns:wps="http://schemas.microsoft.com/office/word/2010/wordprocessingShape" mc:Ignorable="w14 wp14">
+<w:footnotes xmlns:wpc="http://schemas.microsoft.com/office/word/2010/wordprocessingCanvas" xmlns:cx="http://schemas.microsoft.com/office/drawing/2014/chartex" xmlns:cx1="http://schemas.microsoft.com/office/drawing/2015/9/8/chartex" xmlns:cx2="http://schemas.microsoft.com/office/drawing/2015/10/21/chartex" xmlns:cx3="http://schemas.microsoft.com/office/drawing/2016/5/9/chartex" xmlns:cx4="http://schemas.microsoft.com/office/drawing/2016/5/10/chartex" xmlns:cx5="http://schemas.microsoft.com/office/drawing/2016/5/11/chartex" xmlns:cx6="http://schemas.microsoft.com/office/drawing/2016/5/12/chartex" xmlns:cx7="http://schemas.microsoft.com/office/drawing/2016/5/13/chartex" xmlns:cx8="http://schemas.microsoft.com/office/drawing/2016/5/14/chartex" xmlns:mc="http://schemas.openxmlformats.org/markup-compatibility/2006" xmlns:aink="http://schemas.microsoft.com/office/drawing/2016/ink" xmlns:am3d="http://schemas.microsoft.com/office/drawing/2017/model3d" xmlns:o="urn:schemas-microsoft-com:office:office" xmlns:r="http://schemas.openxmlformats.org/officeDocument/2006/relationships" xmlns:m="http://schemas.openxmlformats.org/officeDocument/2006/math" xmlns:v="urn:schemas-microsoft-com:vml" xmlns:wp14="http://schemas.microsoft.com/office/word/2010/wordprocessingDrawing" xmlns:wp="http://schemas.openxmlformats.org/drawingml/2006/wordprocessingDrawing" xmlns:w10="urn:schemas-microsoft-com:office:word" xmlns:w="http://schemas.openxmlformats.org/wordprocessingml/2006/main" xmlns:w14="http://schemas.microsoft.com/office/word/2010/wordml" xmlns:w15="http://schemas.microsoft.com/office/word/2012/wordml" xmlns:w16cid="http://schemas.microsoft.com/office/word/2016/wordml/cid" xmlns:w16se="http://schemas.microsoft.com/office/word/2015/wordml/symex" xmlns:wpg="http://schemas.microsoft.com/office/word/2010/wordprocessingGroup" xmlns:wpi="http://schemas.microsoft.com/office/word/2010/wordprocessingInk" xmlns:wne="http://schemas.microsoft.com/office/word/2006/wordml" xmlns:wps="http://schemas.microsoft.com/office/word/2010/wordprocessingShape" mc:Ignorable="w14 w15 w16se w16cid wp14">
   <w:footnote w:type="separator" w:id="-1">
     <w:p>
       <w:r>
@@ -10525,7 +10834,7 @@
 </file>
 
 <file path=word/header1.xml><?xml version="1.0" encoding="utf-8"?>
-<w:hdr xmlns:wpc="http://schemas.microsoft.com/office/word/2010/wordprocessingCanvas" xmlns:mo="http://schemas.microsoft.com/office/mac/office/2008/main" xmlns:mc="http://schemas.openxmlformats.org/markup-compatibility/2006" xmlns:mv="urn:schemas-microsoft-com:mac:vml" xmlns:o="urn:schemas-microsoft-com:office:office" xmlns:r="http://schemas.openxmlformats.org/officeDocument/2006/relationships" xmlns:m="http://schemas.openxmlformats.org/officeDocument/2006/math" xmlns:v="urn:schemas-microsoft-com:vml" xmlns:wp14="http://schemas.microsoft.com/office/word/2010/wordprocessingDrawing" xmlns:wp="http://schemas.openxmlformats.org/drawingml/2006/wordprocessingDrawing" xmlns:w10="urn:schemas-microsoft-com:office:word" xmlns:w="http://schemas.openxmlformats.org/wordprocessingml/2006/main" xmlns:w14="http://schemas.microsoft.com/office/word/2010/wordml" xmlns:wpg="http://schemas.microsoft.com/office/word/2010/wordprocessingGroup" xmlns:wpi="http://schemas.microsoft.com/office/word/2010/wordprocessingInk" xmlns:wne="http://schemas.microsoft.com/office/word/2006/wordml" xmlns:wps="http://schemas.microsoft.com/office/word/2010/wordprocessingShape" mc:Ignorable="w14 wp14">
+<w:hdr xmlns:wpc="http://schemas.microsoft.com/office/word/2010/wordprocessingCanvas" xmlns:cx="http://schemas.microsoft.com/office/drawing/2014/chartex" xmlns:cx1="http://schemas.microsoft.com/office/drawing/2015/9/8/chartex" xmlns:cx2="http://schemas.microsoft.com/office/drawing/2015/10/21/chartex" xmlns:cx3="http://schemas.microsoft.com/office/drawing/2016/5/9/chartex" xmlns:cx4="http://schemas.microsoft.com/office/drawing/2016/5/10/chartex" xmlns:cx5="http://schemas.microsoft.com/office/drawing/2016/5/11/chartex" xmlns:cx6="http://schemas.microsoft.com/office/drawing/2016/5/12/chartex" xmlns:cx7="http://schemas.microsoft.com/office/drawing/2016/5/13/chartex" xmlns:cx8="http://schemas.microsoft.com/office/drawing/2016/5/14/chartex" xmlns:mc="http://schemas.openxmlformats.org/markup-compatibility/2006" xmlns:aink="http://schemas.microsoft.com/office/drawing/2016/ink" xmlns:am3d="http://schemas.microsoft.com/office/drawing/2017/model3d" xmlns:o="urn:schemas-microsoft-com:office:office" xmlns:r="http://schemas.openxmlformats.org/officeDocument/2006/relationships" xmlns:m="http://schemas.openxmlformats.org/officeDocument/2006/math" xmlns:v="urn:schemas-microsoft-com:vml" xmlns:wp14="http://schemas.microsoft.com/office/word/2010/wordprocessingDrawing" xmlns:wp="http://schemas.openxmlformats.org/drawingml/2006/wordprocessingDrawing" xmlns:w10="urn:schemas-microsoft-com:office:word" xmlns:w="http://schemas.openxmlformats.org/wordprocessingml/2006/main" xmlns:w14="http://schemas.microsoft.com/office/word/2010/wordml" xmlns:w15="http://schemas.microsoft.com/office/word/2012/wordml" xmlns:w16cid="http://schemas.microsoft.com/office/word/2016/wordml/cid" xmlns:w16se="http://schemas.microsoft.com/office/word/2015/wordml/symex" xmlns:wpg="http://schemas.microsoft.com/office/word/2010/wordprocessingGroup" xmlns:wpi="http://schemas.microsoft.com/office/word/2010/wordprocessingInk" xmlns:wne="http://schemas.microsoft.com/office/word/2006/wordml" xmlns:wps="http://schemas.microsoft.com/office/word/2010/wordprocessingShape" mc:Ignorable="w14 w15 w16se w16cid wp14">
   <w:p>
     <w:pPr>
       <w:pStyle w:val="Header"/>
@@ -10618,7 +10927,7 @@
                         </a:ln>
                         <a:extLst>
                           <a:ext uri="{53640926-AAD7-44d8-BBD7-CCE9431645EC}">
-                            <a14:shadowObscured xmlns:a14="http://schemas.microsoft.com/office/drawing/2010/main"/>
+                            <a14:shadowObscured xmlns="" xmlns:mo="http://schemas.microsoft.com/office/mac/office/2008/main" xmlns:mv="urn:schemas-microsoft-com:mac:vml" xmlns:o="urn:schemas-microsoft-com:office:office" xmlns:v="urn:schemas-microsoft-com:vml" xmlns:w10="urn:schemas-microsoft-com:office:word" xmlns:w="http://schemas.openxmlformats.org/wordprocessingml/2006/main" xmlns:a14="http://schemas.microsoft.com/office/drawing/2010/main"/>
                           </a:ext>
                         </a:extLst>
                       </pic:spPr>
@@ -10832,8 +11141,8 @@
 </file>
 
 <file path=word/numbering.xml><?xml version="1.0" encoding="utf-8"?>
-<w:numbering xmlns:wpc="http://schemas.microsoft.com/office/word/2010/wordprocessingCanvas" xmlns:mo="http://schemas.microsoft.com/office/mac/office/2008/main" xmlns:mc="http://schemas.openxmlformats.org/markup-compatibility/2006" xmlns:mv="urn:schemas-microsoft-com:mac:vml" xmlns:o="urn:schemas-microsoft-com:office:office" xmlns:r="http://schemas.openxmlformats.org/officeDocument/2006/relationships" xmlns:m="http://schemas.openxmlformats.org/officeDocument/2006/math" xmlns:v="urn:schemas-microsoft-com:vml" xmlns:wp14="http://schemas.microsoft.com/office/word/2010/wordprocessingDrawing" xmlns:wp="http://schemas.openxmlformats.org/drawingml/2006/wordprocessingDrawing" xmlns:w10="urn:schemas-microsoft-com:office:word" xmlns:w="http://schemas.openxmlformats.org/wordprocessingml/2006/main" xmlns:w14="http://schemas.microsoft.com/office/word/2010/wordml" xmlns:wpg="http://schemas.microsoft.com/office/word/2010/wordprocessingGroup" xmlns:wpi="http://schemas.microsoft.com/office/word/2010/wordprocessingInk" xmlns:wne="http://schemas.microsoft.com/office/word/2006/wordml" xmlns:wps="http://schemas.microsoft.com/office/word/2010/wordprocessingShape" mc:Ignorable="w14 wp14">
-  <w:abstractNum w:abstractNumId="0">
+<w:numbering xmlns:wpc="http://schemas.microsoft.com/office/word/2010/wordprocessingCanvas" xmlns:cx="http://schemas.microsoft.com/office/drawing/2014/chartex" xmlns:cx1="http://schemas.microsoft.com/office/drawing/2015/9/8/chartex" xmlns:cx2="http://schemas.microsoft.com/office/drawing/2015/10/21/chartex" xmlns:cx3="http://schemas.microsoft.com/office/drawing/2016/5/9/chartex" xmlns:cx4="http://schemas.microsoft.com/office/drawing/2016/5/10/chartex" xmlns:cx5="http://schemas.microsoft.com/office/drawing/2016/5/11/chartex" xmlns:cx6="http://schemas.microsoft.com/office/drawing/2016/5/12/chartex" xmlns:cx7="http://schemas.microsoft.com/office/drawing/2016/5/13/chartex" xmlns:cx8="http://schemas.microsoft.com/office/drawing/2016/5/14/chartex" xmlns:mc="http://schemas.openxmlformats.org/markup-compatibility/2006" xmlns:aink="http://schemas.microsoft.com/office/drawing/2016/ink" xmlns:am3d="http://schemas.microsoft.com/office/drawing/2017/model3d" xmlns:o="urn:schemas-microsoft-com:office:office" xmlns:r="http://schemas.openxmlformats.org/officeDocument/2006/relationships" xmlns:m="http://schemas.openxmlformats.org/officeDocument/2006/math" xmlns:v="urn:schemas-microsoft-com:vml" xmlns:wp14="http://schemas.microsoft.com/office/word/2010/wordprocessingDrawing" xmlns:wp="http://schemas.openxmlformats.org/drawingml/2006/wordprocessingDrawing" xmlns:w10="urn:schemas-microsoft-com:office:word" xmlns:w="http://schemas.openxmlformats.org/wordprocessingml/2006/main" xmlns:w14="http://schemas.microsoft.com/office/word/2010/wordml" xmlns:w15="http://schemas.microsoft.com/office/word/2012/wordml" xmlns:w16cid="http://schemas.microsoft.com/office/word/2016/wordml/cid" xmlns:w16se="http://schemas.microsoft.com/office/word/2015/wordml/symex" xmlns:wpg="http://schemas.microsoft.com/office/word/2010/wordprocessingGroup" xmlns:wpi="http://schemas.microsoft.com/office/word/2010/wordprocessingInk" xmlns:wne="http://schemas.microsoft.com/office/word/2006/wordml" xmlns:wps="http://schemas.microsoft.com/office/word/2010/wordprocessingShape" mc:Ignorable="w14 w15 w16se w16cid wp14">
+  <w:abstractNum w:abstractNumId="0" w15:restartNumberingAfterBreak="0">
     <w:nsid w:val="08000D1B"/>
     <w:multiLevelType w:val="multilevel"/>
     <w:tmpl w:val="DFB8268C"/>
@@ -10982,7 +11291,7 @@
       </w:rPr>
     </w:lvl>
   </w:abstractNum>
-  <w:abstractNum w:abstractNumId="1">
+  <w:abstractNum w:abstractNumId="1" w15:restartNumberingAfterBreak="0">
     <w:nsid w:val="0BEB6BF0"/>
     <w:multiLevelType w:val="hybridMultilevel"/>
     <w:tmpl w:val="6F4EA3F6"/>
@@ -11095,7 +11404,7 @@
       </w:rPr>
     </w:lvl>
   </w:abstractNum>
-  <w:abstractNum w:abstractNumId="2">
+  <w:abstractNum w:abstractNumId="2" w15:restartNumberingAfterBreak="0">
     <w:nsid w:val="0C0129C5"/>
     <w:multiLevelType w:val="multilevel"/>
     <w:tmpl w:val="712E783E"/>
@@ -11188,7 +11497,7 @@
       </w:pPr>
     </w:lvl>
   </w:abstractNum>
-  <w:abstractNum w:abstractNumId="3">
+  <w:abstractNum w:abstractNumId="3" w15:restartNumberingAfterBreak="0">
     <w:nsid w:val="11244CEE"/>
     <w:multiLevelType w:val="multilevel"/>
     <w:tmpl w:val="061A6D0A"/>
@@ -11274,7 +11583,7 @@
       </w:pPr>
     </w:lvl>
   </w:abstractNum>
-  <w:abstractNum w:abstractNumId="4">
+  <w:abstractNum w:abstractNumId="4" w15:restartNumberingAfterBreak="0">
     <w:nsid w:val="1ED34087"/>
     <w:multiLevelType w:val="multilevel"/>
     <w:tmpl w:val="1D6E5FFE"/>
@@ -11387,7 +11696,7 @@
       </w:rPr>
     </w:lvl>
   </w:abstractNum>
-  <w:abstractNum w:abstractNumId="5">
+  <w:abstractNum w:abstractNumId="5" w15:restartNumberingAfterBreak="0">
     <w:nsid w:val="2CF2735F"/>
     <w:multiLevelType w:val="multilevel"/>
     <w:tmpl w:val="712E783E"/>
@@ -11480,7 +11789,7 @@
       </w:pPr>
     </w:lvl>
   </w:abstractNum>
-  <w:abstractNum w:abstractNumId="6">
+  <w:abstractNum w:abstractNumId="6" w15:restartNumberingAfterBreak="0">
     <w:nsid w:val="2D0E22CA"/>
     <w:multiLevelType w:val="hybridMultilevel"/>
     <w:tmpl w:val="9BCC70F8"/>
@@ -11593,7 +11902,7 @@
       </w:rPr>
     </w:lvl>
   </w:abstractNum>
-  <w:abstractNum w:abstractNumId="7">
+  <w:abstractNum w:abstractNumId="7" w15:restartNumberingAfterBreak="0">
     <w:nsid w:val="320519BE"/>
     <w:multiLevelType w:val="multilevel"/>
     <w:tmpl w:val="A85690F6"/>
@@ -11710,7 +12019,7 @@
       </w:pPr>
     </w:lvl>
   </w:abstractNum>
-  <w:abstractNum w:abstractNumId="8">
+  <w:abstractNum w:abstractNumId="8" w15:restartNumberingAfterBreak="0">
     <w:nsid w:val="4304239B"/>
     <w:multiLevelType w:val="multilevel"/>
     <w:tmpl w:val="5276EC2A"/>
@@ -11823,7 +12132,7 @@
       </w:pPr>
     </w:lvl>
   </w:abstractNum>
-  <w:abstractNum w:abstractNumId="9">
+  <w:abstractNum w:abstractNumId="9" w15:restartNumberingAfterBreak="0">
     <w:nsid w:val="4E060C3C"/>
     <w:multiLevelType w:val="hybridMultilevel"/>
     <w:tmpl w:val="03D8D17A"/>
@@ -11909,7 +12218,7 @@
       </w:pPr>
     </w:lvl>
   </w:abstractNum>
-  <w:abstractNum w:abstractNumId="10">
+  <w:abstractNum w:abstractNumId="10" w15:restartNumberingAfterBreak="0">
     <w:nsid w:val="4EBA037B"/>
     <w:multiLevelType w:val="hybridMultilevel"/>
     <w:tmpl w:val="473C570C"/>
@@ -11995,7 +12304,7 @@
       </w:pPr>
     </w:lvl>
   </w:abstractNum>
-  <w:abstractNum w:abstractNumId="11">
+  <w:abstractNum w:abstractNumId="11" w15:restartNumberingAfterBreak="0">
     <w:nsid w:val="5CEF7BEC"/>
     <w:multiLevelType w:val="hybridMultilevel"/>
     <w:tmpl w:val="CE0897DC"/>
@@ -12108,7 +12417,7 @@
       </w:rPr>
     </w:lvl>
   </w:abstractNum>
-  <w:abstractNum w:abstractNumId="12">
+  <w:abstractNum w:abstractNumId="12" w15:restartNumberingAfterBreak="0">
     <w:nsid w:val="5E745444"/>
     <w:multiLevelType w:val="multilevel"/>
     <w:tmpl w:val="4F6420B2"/>
@@ -12223,7 +12532,7 @@
       </w:rPr>
     </w:lvl>
   </w:abstractNum>
-  <w:abstractNum w:abstractNumId="13">
+  <w:abstractNum w:abstractNumId="13" w15:restartNumberingAfterBreak="0">
     <w:nsid w:val="72F43DEF"/>
     <w:multiLevelType w:val="multilevel"/>
     <w:tmpl w:val="9662D422"/>
@@ -12315,7 +12624,7 @@
       </w:pPr>
     </w:lvl>
   </w:abstractNum>
-  <w:abstractNum w:abstractNumId="14">
+  <w:abstractNum w:abstractNumId="14" w15:restartNumberingAfterBreak="0">
     <w:nsid w:val="7F257F4A"/>
     <w:multiLevelType w:val="hybridMultilevel"/>
     <w:tmpl w:val="08224698"/>
@@ -12629,7 +12938,7 @@
 </file>
 
 <file path=word/styles.xml><?xml version="1.0" encoding="utf-8"?>
-<w:styles xmlns:mc="http://schemas.openxmlformats.org/markup-compatibility/2006" xmlns:r="http://schemas.openxmlformats.org/officeDocument/2006/relationships" xmlns:w="http://schemas.openxmlformats.org/wordprocessingml/2006/main" xmlns:w14="http://schemas.microsoft.com/office/word/2010/wordml" mc:Ignorable="w14">
+<w:styles xmlns:mc="http://schemas.openxmlformats.org/markup-compatibility/2006" xmlns:r="http://schemas.openxmlformats.org/officeDocument/2006/relationships" xmlns:w="http://schemas.openxmlformats.org/wordprocessingml/2006/main" xmlns:w14="http://schemas.microsoft.com/office/word/2010/wordml" xmlns:w15="http://schemas.microsoft.com/office/word/2012/wordml" xmlns:w16cid="http://schemas.microsoft.com/office/word/2016/wordml/cid" xmlns:w16se="http://schemas.microsoft.com/office/word/2015/wordml/symex" mc:Ignorable="w14 w15 w16se w16cid">
   <w:docDefaults>
     <w:rPrDefault>
       <w:rPr>
@@ -12639,147 +12948,373 @@
     </w:rPrDefault>
     <w:pPrDefault/>
   </w:docDefaults>
-  <w:latentStyles w:defLockedState="0" w:defUIPriority="99" w:defSemiHidden="1" w:defUnhideWhenUsed="1" w:defQFormat="0" w:count="276">
-    <w:lsdException w:name="Normal" w:semiHidden="0" w:uiPriority="0" w:unhideWhenUsed="0" w:qFormat="1"/>
-    <w:lsdException w:name="heading 1" w:semiHidden="0" w:uiPriority="0" w:unhideWhenUsed="0" w:qFormat="1"/>
-    <w:lsdException w:name="heading 2" w:semiHidden="0" w:uiPriority="9" w:unhideWhenUsed="0" w:qFormat="1"/>
-    <w:lsdException w:name="heading 3" w:semiHidden="0" w:uiPriority="0" w:unhideWhenUsed="0" w:qFormat="1"/>
-    <w:lsdException w:name="heading 4" w:uiPriority="9" w:qFormat="1"/>
-    <w:lsdException w:name="heading 5" w:uiPriority="9" w:qFormat="1"/>
-    <w:lsdException w:name="heading 6" w:uiPriority="9" w:qFormat="1"/>
-    <w:lsdException w:name="heading 7" w:uiPriority="9" w:qFormat="1"/>
-    <w:lsdException w:name="heading 8" w:uiPriority="9" w:qFormat="1"/>
-    <w:lsdException w:name="heading 9" w:uiPriority="9" w:qFormat="1"/>
-    <w:lsdException w:name="toc 1" w:uiPriority="39" w:qFormat="1"/>
-    <w:lsdException w:name="toc 2" w:uiPriority="39" w:qFormat="1"/>
-    <w:lsdException w:name="toc 3" w:uiPriority="39" w:qFormat="1"/>
-    <w:lsdException w:name="toc 4" w:uiPriority="39"/>
-    <w:lsdException w:name="toc 5" w:uiPriority="39"/>
-    <w:lsdException w:name="toc 6" w:uiPriority="39"/>
-    <w:lsdException w:name="toc 7" w:uiPriority="39"/>
-    <w:lsdException w:name="toc 8" w:uiPriority="39"/>
-    <w:lsdException w:name="toc 9" w:uiPriority="39"/>
-    <w:lsdException w:name="caption" w:uiPriority="35" w:qFormat="1"/>
-    <w:lsdException w:name="Title" w:semiHidden="0" w:uiPriority="10" w:unhideWhenUsed="0" w:qFormat="1"/>
-    <w:lsdException w:name="Default Paragraph Font" w:uiPriority="1"/>
-    <w:lsdException w:name="Subtitle" w:semiHidden="0" w:uiPriority="11" w:unhideWhenUsed="0" w:qFormat="1"/>
-    <w:lsdException w:name="Strong" w:semiHidden="0" w:uiPriority="22" w:unhideWhenUsed="0" w:qFormat="1"/>
-    <w:lsdException w:name="Emphasis" w:semiHidden="0" w:uiPriority="20" w:unhideWhenUsed="0" w:qFormat="1"/>
-    <w:lsdException w:name="Normal Table" w:semiHidden="0" w:unhideWhenUsed="0"/>
-    <w:lsdException w:name="Table Web 2" w:semiHidden="0" w:unhideWhenUsed="0"/>
-    <w:lsdException w:name="Table Grid" w:semiHidden="0" w:uiPriority="59" w:unhideWhenUsed="0"/>
-    <w:lsdException w:name="Table Theme" w:semiHidden="0" w:unhideWhenUsed="0"/>
-    <w:lsdException w:name="Placeholder Text" w:unhideWhenUsed="0"/>
-    <w:lsdException w:name="No Spacing" w:semiHidden="0" w:uiPriority="1" w:unhideWhenUsed="0" w:qFormat="1"/>
-    <w:lsdException w:name="Light Shading" w:semiHidden="0" w:uiPriority="60" w:unhideWhenUsed="0"/>
-    <w:lsdException w:name="Light List" w:semiHidden="0" w:uiPriority="61" w:unhideWhenUsed="0"/>
-    <w:lsdException w:name="Light Grid" w:semiHidden="0" w:uiPriority="62" w:unhideWhenUsed="0"/>
-    <w:lsdException w:name="Medium Shading 1" w:semiHidden="0" w:uiPriority="63" w:unhideWhenUsed="0"/>
-    <w:lsdException w:name="Medium Shading 2" w:semiHidden="0" w:uiPriority="64" w:unhideWhenUsed="0"/>
-    <w:lsdException w:name="Medium List 1" w:semiHidden="0" w:uiPriority="65" w:unhideWhenUsed="0"/>
-    <w:lsdException w:name="Medium List 2" w:semiHidden="0" w:uiPriority="66" w:unhideWhenUsed="0"/>
-    <w:lsdException w:name="Medium Grid 1" w:semiHidden="0" w:uiPriority="67" w:unhideWhenUsed="0"/>
-    <w:lsdException w:name="Medium Grid 2" w:semiHidden="0" w:uiPriority="68" w:unhideWhenUsed="0"/>
-    <w:lsdException w:name="Medium Grid 3" w:semiHidden="0" w:uiPriority="69" w:unhideWhenUsed="0"/>
-    <w:lsdException w:name="Dark List" w:semiHidden="0" w:uiPriority="70" w:unhideWhenUsed="0"/>
-    <w:lsdException w:name="Colorful Shading" w:semiHidden="0" w:uiPriority="71" w:unhideWhenUsed="0"/>
-    <w:lsdException w:name="Colorful List" w:semiHidden="0" w:uiPriority="72" w:unhideWhenUsed="0"/>
-    <w:lsdException w:name="Colorful Grid" w:semiHidden="0" w:uiPriority="73" w:unhideWhenUsed="0"/>
-    <w:lsdException w:name="Light Shading Accent 1" w:semiHidden="0" w:uiPriority="60" w:unhideWhenUsed="0"/>
-    <w:lsdException w:name="Light List Accent 1" w:semiHidden="0" w:uiPriority="61" w:unhideWhenUsed="0"/>
-    <w:lsdException w:name="Light Grid Accent 1" w:semiHidden="0" w:uiPriority="62" w:unhideWhenUsed="0"/>
-    <w:lsdException w:name="Medium Shading 1 Accent 1" w:semiHidden="0" w:uiPriority="63" w:unhideWhenUsed="0"/>
-    <w:lsdException w:name="Medium Shading 2 Accent 1" w:semiHidden="0" w:uiPriority="64" w:unhideWhenUsed="0"/>
-    <w:lsdException w:name="Medium List 1 Accent 1" w:semiHidden="0" w:uiPriority="65" w:unhideWhenUsed="0"/>
-    <w:lsdException w:name="Revision" w:unhideWhenUsed="0"/>
-    <w:lsdException w:name="List Paragraph" w:semiHidden="0" w:uiPriority="34" w:unhideWhenUsed="0" w:qFormat="1"/>
-    <w:lsdException w:name="Quote" w:semiHidden="0" w:uiPriority="29" w:unhideWhenUsed="0" w:qFormat="1"/>
-    <w:lsdException w:name="Intense Quote" w:semiHidden="0" w:uiPriority="30" w:unhideWhenUsed="0" w:qFormat="1"/>
-    <w:lsdException w:name="Medium List 2 Accent 1" w:semiHidden="0" w:uiPriority="66" w:unhideWhenUsed="0"/>
-    <w:lsdException w:name="Medium Grid 1 Accent 1" w:semiHidden="0" w:uiPriority="67" w:unhideWhenUsed="0"/>
-    <w:lsdException w:name="Medium Grid 2 Accent 1" w:semiHidden="0" w:uiPriority="68" w:unhideWhenUsed="0"/>
-    <w:lsdException w:name="Medium Grid 3 Accent 1" w:semiHidden="0" w:uiPriority="69" w:unhideWhenUsed="0"/>
-    <w:lsdException w:name="Dark List Accent 1" w:semiHidden="0" w:uiPriority="70" w:unhideWhenUsed="0"/>
-    <w:lsdException w:name="Colorful Shading Accent 1" w:semiHidden="0" w:uiPriority="71" w:unhideWhenUsed="0"/>
-    <w:lsdException w:name="Colorful List Accent 1" w:semiHidden="0" w:uiPriority="72" w:unhideWhenUsed="0"/>
-    <w:lsdException w:name="Colorful Grid Accent 1" w:semiHidden="0" w:uiPriority="73" w:unhideWhenUsed="0"/>
-    <w:lsdException w:name="Light Shading Accent 2" w:semiHidden="0" w:uiPriority="60" w:unhideWhenUsed="0"/>
-    <w:lsdException w:name="Light List Accent 2" w:semiHidden="0" w:uiPriority="61" w:unhideWhenUsed="0"/>
-    <w:lsdException w:name="Light Grid Accent 2" w:semiHidden="0" w:uiPriority="62" w:unhideWhenUsed="0"/>
-    <w:lsdException w:name="Medium Shading 1 Accent 2" w:semiHidden="0" w:uiPriority="63" w:unhideWhenUsed="0"/>
-    <w:lsdException w:name="Medium Shading 2 Accent 2" w:semiHidden="0" w:uiPriority="64" w:unhideWhenUsed="0"/>
-    <w:lsdException w:name="Medium List 1 Accent 2" w:semiHidden="0" w:uiPriority="65" w:unhideWhenUsed="0"/>
-    <w:lsdException w:name="Medium List 2 Accent 2" w:semiHidden="0" w:uiPriority="66" w:unhideWhenUsed="0"/>
-    <w:lsdException w:name="Medium Grid 1 Accent 2" w:semiHidden="0" w:uiPriority="67" w:unhideWhenUsed="0"/>
-    <w:lsdException w:name="Medium Grid 2 Accent 2" w:semiHidden="0" w:uiPriority="68" w:unhideWhenUsed="0"/>
-    <w:lsdException w:name="Medium Grid 3 Accent 2" w:semiHidden="0" w:uiPriority="69" w:unhideWhenUsed="0"/>
-    <w:lsdException w:name="Dark List Accent 2" w:semiHidden="0" w:uiPriority="70" w:unhideWhenUsed="0"/>
-    <w:lsdException w:name="Colorful Shading Accent 2" w:semiHidden="0" w:uiPriority="71" w:unhideWhenUsed="0"/>
-    <w:lsdException w:name="Colorful List Accent 2" w:semiHidden="0" w:uiPriority="72" w:unhideWhenUsed="0"/>
-    <w:lsdException w:name="Colorful Grid Accent 2" w:semiHidden="0" w:uiPriority="73" w:unhideWhenUsed="0"/>
-    <w:lsdException w:name="Light Shading Accent 3" w:semiHidden="0" w:uiPriority="60" w:unhideWhenUsed="0"/>
-    <w:lsdException w:name="Light List Accent 3" w:semiHidden="0" w:uiPriority="61" w:unhideWhenUsed="0"/>
-    <w:lsdException w:name="Light Grid Accent 3" w:semiHidden="0" w:uiPriority="62" w:unhideWhenUsed="0"/>
-    <w:lsdException w:name="Medium Shading 1 Accent 3" w:semiHidden="0" w:uiPriority="63" w:unhideWhenUsed="0"/>
-    <w:lsdException w:name="Medium Shading 2 Accent 3" w:semiHidden="0" w:uiPriority="64" w:unhideWhenUsed="0"/>
-    <w:lsdException w:name="Medium List 1 Accent 3" w:semiHidden="0" w:uiPriority="65" w:unhideWhenUsed="0"/>
-    <w:lsdException w:name="Medium List 2 Accent 3" w:semiHidden="0" w:uiPriority="66" w:unhideWhenUsed="0"/>
-    <w:lsdException w:name="Medium Grid 1 Accent 3" w:semiHidden="0" w:uiPriority="67" w:unhideWhenUsed="0"/>
-    <w:lsdException w:name="Medium Grid 2 Accent 3" w:semiHidden="0" w:uiPriority="68" w:unhideWhenUsed="0"/>
-    <w:lsdException w:name="Medium Grid 3 Accent 3" w:semiHidden="0" w:uiPriority="69" w:unhideWhenUsed="0"/>
-    <w:lsdException w:name="Dark List Accent 3" w:semiHidden="0" w:uiPriority="70" w:unhideWhenUsed="0"/>
-    <w:lsdException w:name="Colorful Shading Accent 3" w:semiHidden="0" w:uiPriority="71" w:unhideWhenUsed="0"/>
-    <w:lsdException w:name="Colorful List Accent 3" w:semiHidden="0" w:uiPriority="72" w:unhideWhenUsed="0"/>
-    <w:lsdException w:name="Colorful Grid Accent 3" w:semiHidden="0" w:uiPriority="73" w:unhideWhenUsed="0"/>
-    <w:lsdException w:name="Light Shading Accent 4" w:semiHidden="0" w:uiPriority="60" w:unhideWhenUsed="0"/>
-    <w:lsdException w:name="Light List Accent 4" w:semiHidden="0" w:uiPriority="61" w:unhideWhenUsed="0"/>
-    <w:lsdException w:name="Light Grid Accent 4" w:semiHidden="0" w:uiPriority="62" w:unhideWhenUsed="0"/>
-    <w:lsdException w:name="Medium Shading 1 Accent 4" w:semiHidden="0" w:uiPriority="63" w:unhideWhenUsed="0"/>
-    <w:lsdException w:name="Medium Shading 2 Accent 4" w:semiHidden="0" w:uiPriority="64" w:unhideWhenUsed="0"/>
-    <w:lsdException w:name="Medium List 1 Accent 4" w:semiHidden="0" w:uiPriority="65" w:unhideWhenUsed="0"/>
-    <w:lsdException w:name="Medium List 2 Accent 4" w:semiHidden="0" w:uiPriority="66" w:unhideWhenUsed="0"/>
-    <w:lsdException w:name="Medium Grid 1 Accent 4" w:semiHidden="0" w:uiPriority="67" w:unhideWhenUsed="0"/>
-    <w:lsdException w:name="Medium Grid 2 Accent 4" w:semiHidden="0" w:uiPriority="68" w:unhideWhenUsed="0"/>
-    <w:lsdException w:name="Medium Grid 3 Accent 4" w:semiHidden="0" w:uiPriority="69" w:unhideWhenUsed="0"/>
-    <w:lsdException w:name="Dark List Accent 4" w:semiHidden="0" w:uiPriority="70" w:unhideWhenUsed="0"/>
-    <w:lsdException w:name="Colorful Shading Accent 4" w:semiHidden="0" w:uiPriority="71" w:unhideWhenUsed="0"/>
-    <w:lsdException w:name="Colorful List Accent 4" w:semiHidden="0" w:uiPriority="72" w:unhideWhenUsed="0"/>
-    <w:lsdException w:name="Colorful Grid Accent 4" w:semiHidden="0" w:uiPriority="73" w:unhideWhenUsed="0"/>
-    <w:lsdException w:name="Light Shading Accent 5" w:semiHidden="0" w:uiPriority="60" w:unhideWhenUsed="0"/>
-    <w:lsdException w:name="Light List Accent 5" w:semiHidden="0" w:uiPriority="61" w:unhideWhenUsed="0"/>
-    <w:lsdException w:name="Light Grid Accent 5" w:semiHidden="0" w:uiPriority="62" w:unhideWhenUsed="0"/>
-    <w:lsdException w:name="Medium Shading 1 Accent 5" w:semiHidden="0" w:uiPriority="63" w:unhideWhenUsed="0"/>
-    <w:lsdException w:name="Medium Shading 2 Accent 5" w:semiHidden="0" w:uiPriority="64" w:unhideWhenUsed="0"/>
-    <w:lsdException w:name="Medium List 1 Accent 5" w:semiHidden="0" w:uiPriority="65" w:unhideWhenUsed="0"/>
-    <w:lsdException w:name="Medium List 2 Accent 5" w:semiHidden="0" w:uiPriority="66" w:unhideWhenUsed="0"/>
-    <w:lsdException w:name="Medium Grid 1 Accent 5" w:semiHidden="0" w:uiPriority="67" w:unhideWhenUsed="0"/>
-    <w:lsdException w:name="Medium Grid 2 Accent 5" w:semiHidden="0" w:uiPriority="68" w:unhideWhenUsed="0"/>
-    <w:lsdException w:name="Medium Grid 3 Accent 5" w:semiHidden="0" w:uiPriority="69" w:unhideWhenUsed="0"/>
-    <w:lsdException w:name="Dark List Accent 5" w:semiHidden="0" w:uiPriority="70" w:unhideWhenUsed="0"/>
-    <w:lsdException w:name="Colorful Shading Accent 5" w:semiHidden="0" w:uiPriority="71" w:unhideWhenUsed="0"/>
-    <w:lsdException w:name="Colorful List Accent 5" w:semiHidden="0" w:uiPriority="72" w:unhideWhenUsed="0"/>
-    <w:lsdException w:name="Colorful Grid Accent 5" w:semiHidden="0" w:uiPriority="73" w:unhideWhenUsed="0"/>
-    <w:lsdException w:name="Light Shading Accent 6" w:semiHidden="0" w:uiPriority="60" w:unhideWhenUsed="0"/>
-    <w:lsdException w:name="Light List Accent 6" w:semiHidden="0" w:uiPriority="61" w:unhideWhenUsed="0"/>
-    <w:lsdException w:name="Light Grid Accent 6" w:semiHidden="0" w:uiPriority="62" w:unhideWhenUsed="0"/>
-    <w:lsdException w:name="Medium Shading 1 Accent 6" w:semiHidden="0" w:uiPriority="63" w:unhideWhenUsed="0"/>
-    <w:lsdException w:name="Medium Shading 2 Accent 6" w:semiHidden="0" w:uiPriority="64" w:unhideWhenUsed="0"/>
-    <w:lsdException w:name="Medium List 1 Accent 6" w:semiHidden="0" w:uiPriority="65" w:unhideWhenUsed="0"/>
-    <w:lsdException w:name="Medium List 2 Accent 6" w:semiHidden="0" w:uiPriority="66" w:unhideWhenUsed="0"/>
-    <w:lsdException w:name="Medium Grid 1 Accent 6" w:semiHidden="0" w:uiPriority="67" w:unhideWhenUsed="0"/>
-    <w:lsdException w:name="Medium Grid 2 Accent 6" w:semiHidden="0" w:uiPriority="68" w:unhideWhenUsed="0"/>
-    <w:lsdException w:name="Medium Grid 3 Accent 6" w:semiHidden="0" w:uiPriority="69" w:unhideWhenUsed="0"/>
-    <w:lsdException w:name="Dark List Accent 6" w:semiHidden="0" w:uiPriority="70" w:unhideWhenUsed="0"/>
-    <w:lsdException w:name="Colorful Shading Accent 6" w:semiHidden="0" w:uiPriority="71" w:unhideWhenUsed="0"/>
-    <w:lsdException w:name="Colorful List Accent 6" w:semiHidden="0" w:uiPriority="72" w:unhideWhenUsed="0"/>
-    <w:lsdException w:name="Colorful Grid Accent 6" w:semiHidden="0" w:uiPriority="73" w:unhideWhenUsed="0"/>
-    <w:lsdException w:name="Subtle Emphasis" w:semiHidden="0" w:uiPriority="19" w:unhideWhenUsed="0" w:qFormat="1"/>
-    <w:lsdException w:name="Intense Emphasis" w:semiHidden="0" w:uiPriority="21" w:unhideWhenUsed="0" w:qFormat="1"/>
-    <w:lsdException w:name="Subtle Reference" w:semiHidden="0" w:uiPriority="31" w:unhideWhenUsed="0" w:qFormat="1"/>
-    <w:lsdException w:name="Intense Reference" w:semiHidden="0" w:uiPriority="32" w:unhideWhenUsed="0" w:qFormat="1"/>
-    <w:lsdException w:name="Book Title" w:semiHidden="0" w:uiPriority="33" w:unhideWhenUsed="0" w:qFormat="1"/>
-    <w:lsdException w:name="Bibliography" w:uiPriority="37"/>
-    <w:lsdException w:name="TOC Heading" w:uiPriority="39" w:qFormat="1"/>
+  <w:latentStyles w:defLockedState="0" w:defUIPriority="99" w:defSemiHidden="0" w:defUnhideWhenUsed="0" w:defQFormat="0" w:count="375">
+    <w:lsdException w:name="Normal" w:uiPriority="0" w:qFormat="1"/>
+    <w:lsdException w:name="heading 1" w:uiPriority="0" w:qFormat="1"/>
+    <w:lsdException w:name="heading 2" w:uiPriority="9" w:qFormat="1"/>
+    <w:lsdException w:name="heading 3" w:uiPriority="0" w:qFormat="1"/>
+    <w:lsdException w:name="heading 4" w:semiHidden="1" w:uiPriority="9" w:unhideWhenUsed="1" w:qFormat="1"/>
+    <w:lsdException w:name="heading 5" w:semiHidden="1" w:uiPriority="9" w:unhideWhenUsed="1" w:qFormat="1"/>
+    <w:lsdException w:name="heading 6" w:semiHidden="1" w:uiPriority="9" w:unhideWhenUsed="1" w:qFormat="1"/>
+    <w:lsdException w:name="heading 7" w:semiHidden="1" w:uiPriority="9" w:unhideWhenUsed="1" w:qFormat="1"/>
+    <w:lsdException w:name="heading 8" w:semiHidden="1" w:uiPriority="9" w:unhideWhenUsed="1" w:qFormat="1"/>
+    <w:lsdException w:name="heading 9" w:semiHidden="1" w:uiPriority="9" w:unhideWhenUsed="1" w:qFormat="1"/>
+    <w:lsdException w:name="index 1" w:semiHidden="1" w:unhideWhenUsed="1"/>
+    <w:lsdException w:name="index 2" w:semiHidden="1" w:unhideWhenUsed="1"/>
+    <w:lsdException w:name="index 3" w:semiHidden="1" w:unhideWhenUsed="1"/>
+    <w:lsdException w:name="index 4" w:semiHidden="1" w:unhideWhenUsed="1"/>
+    <w:lsdException w:name="index 5" w:semiHidden="1" w:unhideWhenUsed="1"/>
+    <w:lsdException w:name="index 6" w:semiHidden="1" w:unhideWhenUsed="1"/>
+    <w:lsdException w:name="index 7" w:semiHidden="1" w:unhideWhenUsed="1"/>
+    <w:lsdException w:name="index 8" w:semiHidden="1" w:unhideWhenUsed="1"/>
+    <w:lsdException w:name="index 9" w:semiHidden="1" w:unhideWhenUsed="1"/>
+    <w:lsdException w:name="toc 1" w:semiHidden="1" w:uiPriority="39" w:unhideWhenUsed="1" w:qFormat="1"/>
+    <w:lsdException w:name="toc 2" w:semiHidden="1" w:uiPriority="39" w:unhideWhenUsed="1" w:qFormat="1"/>
+    <w:lsdException w:name="toc 3" w:semiHidden="1" w:uiPriority="39" w:unhideWhenUsed="1" w:qFormat="1"/>
+    <w:lsdException w:name="toc 4" w:semiHidden="1" w:uiPriority="39" w:unhideWhenUsed="1"/>
+    <w:lsdException w:name="toc 5" w:semiHidden="1" w:uiPriority="39" w:unhideWhenUsed="1"/>
+    <w:lsdException w:name="toc 6" w:semiHidden="1" w:uiPriority="39" w:unhideWhenUsed="1"/>
+    <w:lsdException w:name="toc 7" w:semiHidden="1" w:uiPriority="39" w:unhideWhenUsed="1"/>
+    <w:lsdException w:name="toc 8" w:semiHidden="1" w:uiPriority="39" w:unhideWhenUsed="1"/>
+    <w:lsdException w:name="toc 9" w:semiHidden="1" w:uiPriority="39" w:unhideWhenUsed="1"/>
+    <w:lsdException w:name="Normal Indent" w:semiHidden="1" w:unhideWhenUsed="1"/>
+    <w:lsdException w:name="footnote text" w:semiHidden="1" w:unhideWhenUsed="1"/>
+    <w:lsdException w:name="annotation text" w:semiHidden="1" w:unhideWhenUsed="1"/>
+    <w:lsdException w:name="header" w:semiHidden="1" w:unhideWhenUsed="1"/>
+    <w:lsdException w:name="footer" w:semiHidden="1" w:unhideWhenUsed="1"/>
+    <w:lsdException w:name="index heading" w:semiHidden="1" w:unhideWhenUsed="1"/>
+    <w:lsdException w:name="caption" w:semiHidden="1" w:uiPriority="35" w:unhideWhenUsed="1" w:qFormat="1"/>
+    <w:lsdException w:name="table of figures" w:semiHidden="1" w:unhideWhenUsed="1"/>
+    <w:lsdException w:name="envelope address" w:semiHidden="1" w:unhideWhenUsed="1"/>
+    <w:lsdException w:name="envelope return" w:semiHidden="1" w:unhideWhenUsed="1"/>
+    <w:lsdException w:name="footnote reference" w:semiHidden="1" w:unhideWhenUsed="1"/>
+    <w:lsdException w:name="annotation reference" w:semiHidden="1" w:unhideWhenUsed="1"/>
+    <w:lsdException w:name="line number" w:semiHidden="1" w:unhideWhenUsed="1"/>
+    <w:lsdException w:name="page number" w:semiHidden="1" w:unhideWhenUsed="1"/>
+    <w:lsdException w:name="endnote reference" w:semiHidden="1" w:unhideWhenUsed="1"/>
+    <w:lsdException w:name="endnote text" w:semiHidden="1" w:unhideWhenUsed="1"/>
+    <w:lsdException w:name="table of authorities" w:semiHidden="1" w:unhideWhenUsed="1"/>
+    <w:lsdException w:name="macro" w:semiHidden="1" w:unhideWhenUsed="1"/>
+    <w:lsdException w:name="toa heading" w:semiHidden="1" w:unhideWhenUsed="1"/>
+    <w:lsdException w:name="List" w:semiHidden="1" w:unhideWhenUsed="1"/>
+    <w:lsdException w:name="List Bullet" w:semiHidden="1" w:unhideWhenUsed="1"/>
+    <w:lsdException w:name="List Number" w:semiHidden="1" w:unhideWhenUsed="1"/>
+    <w:lsdException w:name="List 2" w:semiHidden="1" w:unhideWhenUsed="1"/>
+    <w:lsdException w:name="List 3" w:semiHidden="1" w:unhideWhenUsed="1"/>
+    <w:lsdException w:name="List 4" w:semiHidden="1" w:unhideWhenUsed="1"/>
+    <w:lsdException w:name="List 5" w:semiHidden="1" w:unhideWhenUsed="1"/>
+    <w:lsdException w:name="List Bullet 2" w:semiHidden="1" w:unhideWhenUsed="1"/>
+    <w:lsdException w:name="List Bullet 3" w:semiHidden="1" w:unhideWhenUsed="1"/>
+    <w:lsdException w:name="List Bullet 4" w:semiHidden="1" w:unhideWhenUsed="1"/>
+    <w:lsdException w:name="List Bullet 5" w:semiHidden="1" w:unhideWhenUsed="1"/>
+    <w:lsdException w:name="List Number 2" w:semiHidden="1" w:unhideWhenUsed="1"/>
+    <w:lsdException w:name="List Number 3" w:semiHidden="1" w:unhideWhenUsed="1"/>
+    <w:lsdException w:name="List Number 4" w:semiHidden="1" w:unhideWhenUsed="1"/>
+    <w:lsdException w:name="List Number 5" w:semiHidden="1" w:unhideWhenUsed="1"/>
+    <w:lsdException w:name="Title" w:uiPriority="10" w:qFormat="1"/>
+    <w:lsdException w:name="Closing" w:semiHidden="1" w:unhideWhenUsed="1"/>
+    <w:lsdException w:name="Signature" w:semiHidden="1" w:unhideWhenUsed="1"/>
+    <w:lsdException w:name="Default Paragraph Font" w:semiHidden="1" w:uiPriority="1" w:unhideWhenUsed="1"/>
+    <w:lsdException w:name="Body Text" w:semiHidden="1" w:unhideWhenUsed="1"/>
+    <w:lsdException w:name="Body Text Indent" w:semiHidden="1" w:unhideWhenUsed="1"/>
+    <w:lsdException w:name="List Continue" w:semiHidden="1" w:unhideWhenUsed="1"/>
+    <w:lsdException w:name="List Continue 2" w:semiHidden="1" w:unhideWhenUsed="1"/>
+    <w:lsdException w:name="List Continue 3" w:semiHidden="1" w:unhideWhenUsed="1"/>
+    <w:lsdException w:name="List Continue 4" w:semiHidden="1" w:unhideWhenUsed="1"/>
+    <w:lsdException w:name="List Continue 5" w:semiHidden="1" w:unhideWhenUsed="1"/>
+    <w:lsdException w:name="Message Header" w:semiHidden="1" w:unhideWhenUsed="1"/>
+    <w:lsdException w:name="Subtitle" w:uiPriority="11" w:qFormat="1"/>
+    <w:lsdException w:name="Salutation" w:semiHidden="1" w:unhideWhenUsed="1"/>
+    <w:lsdException w:name="Date" w:semiHidden="1" w:unhideWhenUsed="1"/>
+    <w:lsdException w:name="Body Text First Indent" w:semiHidden="1" w:unhideWhenUsed="1"/>
+    <w:lsdException w:name="Body Text First Indent 2" w:semiHidden="1" w:unhideWhenUsed="1"/>
+    <w:lsdException w:name="Note Heading" w:semiHidden="1" w:unhideWhenUsed="1"/>
+    <w:lsdException w:name="Body Text 2" w:semiHidden="1" w:unhideWhenUsed="1"/>
+    <w:lsdException w:name="Body Text 3" w:semiHidden="1" w:unhideWhenUsed="1"/>
+    <w:lsdException w:name="Body Text Indent 2" w:semiHidden="1" w:unhideWhenUsed="1"/>
+    <w:lsdException w:name="Body Text Indent 3" w:semiHidden="1" w:unhideWhenUsed="1"/>
+    <w:lsdException w:name="Block Text" w:semiHidden="1" w:unhideWhenUsed="1"/>
+    <w:lsdException w:name="Hyperlink" w:semiHidden="1" w:unhideWhenUsed="1"/>
+    <w:lsdException w:name="FollowedHyperlink" w:semiHidden="1" w:unhideWhenUsed="1"/>
+    <w:lsdException w:name="Strong" w:uiPriority="22" w:qFormat="1"/>
+    <w:lsdException w:name="Emphasis" w:uiPriority="20" w:qFormat="1"/>
+    <w:lsdException w:name="Document Map" w:semiHidden="1" w:unhideWhenUsed="1"/>
+    <w:lsdException w:name="Plain Text" w:semiHidden="1" w:unhideWhenUsed="1"/>
+    <w:lsdException w:name="E-mail Signature" w:semiHidden="1" w:unhideWhenUsed="1"/>
+    <w:lsdException w:name="HTML Top of Form" w:semiHidden="1" w:unhideWhenUsed="1"/>
+    <w:lsdException w:name="HTML Bottom of Form" w:semiHidden="1" w:unhideWhenUsed="1"/>
+    <w:lsdException w:name="Normal (Web)" w:semiHidden="1" w:unhideWhenUsed="1"/>
+    <w:lsdException w:name="HTML Acronym" w:semiHidden="1" w:unhideWhenUsed="1"/>
+    <w:lsdException w:name="HTML Address" w:semiHidden="1" w:unhideWhenUsed="1"/>
+    <w:lsdException w:name="HTML Cite" w:semiHidden="1" w:unhideWhenUsed="1"/>
+    <w:lsdException w:name="HTML Code" w:semiHidden="1" w:unhideWhenUsed="1"/>
+    <w:lsdException w:name="HTML Definition" w:semiHidden="1" w:unhideWhenUsed="1"/>
+    <w:lsdException w:name="HTML Keyboard" w:semiHidden="1" w:unhideWhenUsed="1"/>
+    <w:lsdException w:name="HTML Preformatted" w:semiHidden="1" w:unhideWhenUsed="1"/>
+    <w:lsdException w:name="HTML Sample" w:semiHidden="1" w:unhideWhenUsed="1"/>
+    <w:lsdException w:name="HTML Typewriter" w:semiHidden="1" w:unhideWhenUsed="1"/>
+    <w:lsdException w:name="HTML Variable" w:semiHidden="1" w:unhideWhenUsed="1"/>
+    <w:lsdException w:name="Normal Table" w:semiHidden="1" w:unhideWhenUsed="1"/>
+    <w:lsdException w:name="annotation subject" w:semiHidden="1" w:unhideWhenUsed="1"/>
+    <w:lsdException w:name="No List" w:semiHidden="1" w:unhideWhenUsed="1"/>
+    <w:lsdException w:name="Outline List 1" w:semiHidden="1" w:unhideWhenUsed="1"/>
+    <w:lsdException w:name="Outline List 2" w:semiHidden="1" w:unhideWhenUsed="1"/>
+    <w:lsdException w:name="Outline List 3" w:semiHidden="1" w:unhideWhenUsed="1"/>
+    <w:lsdException w:name="Table Simple 1" w:semiHidden="1" w:unhideWhenUsed="1"/>
+    <w:lsdException w:name="Table Simple 2" w:semiHidden="1" w:unhideWhenUsed="1"/>
+    <w:lsdException w:name="Table Simple 3" w:semiHidden="1" w:unhideWhenUsed="1"/>
+    <w:lsdException w:name="Table Classic 1" w:semiHidden="1" w:unhideWhenUsed="1"/>
+    <w:lsdException w:name="Table Classic 2" w:semiHidden="1" w:unhideWhenUsed="1"/>
+    <w:lsdException w:name="Table Classic 3" w:semiHidden="1" w:unhideWhenUsed="1"/>
+    <w:lsdException w:name="Table Classic 4" w:semiHidden="1" w:unhideWhenUsed="1"/>
+    <w:lsdException w:name="Table Colorful 1" w:semiHidden="1" w:unhideWhenUsed="1"/>
+    <w:lsdException w:name="Table Colorful 2" w:semiHidden="1" w:unhideWhenUsed="1"/>
+    <w:lsdException w:name="Table Colorful 3" w:semiHidden="1" w:unhideWhenUsed="1"/>
+    <w:lsdException w:name="Table Columns 1" w:semiHidden="1" w:unhideWhenUsed="1"/>
+    <w:lsdException w:name="Table Columns 2" w:semiHidden="1" w:unhideWhenUsed="1"/>
+    <w:lsdException w:name="Table Columns 3" w:semiHidden="1" w:unhideWhenUsed="1"/>
+    <w:lsdException w:name="Table Columns 4" w:semiHidden="1" w:unhideWhenUsed="1"/>
+    <w:lsdException w:name="Table Columns 5" w:semiHidden="1" w:unhideWhenUsed="1"/>
+    <w:lsdException w:name="Table Grid 1" w:semiHidden="1" w:unhideWhenUsed="1"/>
+    <w:lsdException w:name="Table Grid 2" w:semiHidden="1" w:unhideWhenUsed="1"/>
+    <w:lsdException w:name="Table Grid 3" w:semiHidden="1" w:unhideWhenUsed="1"/>
+    <w:lsdException w:name="Table Grid 4" w:semiHidden="1" w:unhideWhenUsed="1"/>
+    <w:lsdException w:name="Table Grid 5" w:semiHidden="1" w:unhideWhenUsed="1"/>
+    <w:lsdException w:name="Table Grid 6" w:semiHidden="1" w:unhideWhenUsed="1"/>
+    <w:lsdException w:name="Table Grid 7" w:semiHidden="1" w:unhideWhenUsed="1"/>
+    <w:lsdException w:name="Table Grid 8" w:semiHidden="1" w:unhideWhenUsed="1"/>
+    <w:lsdException w:name="Table List 1" w:semiHidden="1" w:unhideWhenUsed="1"/>
+    <w:lsdException w:name="Table List 2" w:semiHidden="1" w:unhideWhenUsed="1"/>
+    <w:lsdException w:name="Table List 3" w:semiHidden="1" w:unhideWhenUsed="1"/>
+    <w:lsdException w:name="Table List 4" w:semiHidden="1" w:unhideWhenUsed="1"/>
+    <w:lsdException w:name="Table List 5" w:semiHidden="1" w:unhideWhenUsed="1"/>
+    <w:lsdException w:name="Table List 6" w:semiHidden="1" w:unhideWhenUsed="1"/>
+    <w:lsdException w:name="Table List 7" w:semiHidden="1" w:unhideWhenUsed="1"/>
+    <w:lsdException w:name="Table List 8" w:semiHidden="1" w:unhideWhenUsed="1"/>
+    <w:lsdException w:name="Table 3D effects 1" w:semiHidden="1" w:unhideWhenUsed="1"/>
+    <w:lsdException w:name="Table 3D effects 2" w:semiHidden="1" w:unhideWhenUsed="1"/>
+    <w:lsdException w:name="Table 3D effects 3" w:semiHidden="1" w:unhideWhenUsed="1"/>
+    <w:lsdException w:name="Table Contemporary" w:semiHidden="1" w:unhideWhenUsed="1"/>
+    <w:lsdException w:name="Table Elegant" w:semiHidden="1" w:unhideWhenUsed="1"/>
+    <w:lsdException w:name="Table Professional" w:semiHidden="1" w:unhideWhenUsed="1"/>
+    <w:lsdException w:name="Table Subtle 1" w:semiHidden="1" w:unhideWhenUsed="1"/>
+    <w:lsdException w:name="Table Subtle 2" w:semiHidden="1" w:unhideWhenUsed="1"/>
+    <w:lsdException w:name="Table Web 1" w:semiHidden="1" w:unhideWhenUsed="1"/>
+    <w:lsdException w:name="Table Web 2" w:semiHidden="1" w:unhideWhenUsed="1"/>
+    <w:lsdException w:name="Table Web 3" w:semiHidden="1" w:unhideWhenUsed="1"/>
+    <w:lsdException w:name="Balloon Text" w:semiHidden="1" w:unhideWhenUsed="1"/>
+    <w:lsdException w:name="Table Grid" w:uiPriority="59"/>
+    <w:lsdException w:name="Table Theme" w:semiHidden="1" w:unhideWhenUsed="1"/>
+    <w:lsdException w:name="Placeholder Text" w:semiHidden="1"/>
+    <w:lsdException w:name="No Spacing" w:uiPriority="1" w:qFormat="1"/>
+    <w:lsdException w:name="Light Shading" w:uiPriority="60"/>
+    <w:lsdException w:name="Light List" w:uiPriority="61"/>
+    <w:lsdException w:name="Light Grid" w:uiPriority="62"/>
+    <w:lsdException w:name="Medium Shading 1" w:uiPriority="63"/>
+    <w:lsdException w:name="Medium Shading 2" w:uiPriority="64"/>
+    <w:lsdException w:name="Medium List 1" w:uiPriority="65"/>
+    <w:lsdException w:name="Medium List 2" w:uiPriority="66"/>
+    <w:lsdException w:name="Medium Grid 1" w:uiPriority="67"/>
+    <w:lsdException w:name="Medium Grid 2" w:uiPriority="68"/>
+    <w:lsdException w:name="Medium Grid 3" w:uiPriority="69"/>
+    <w:lsdException w:name="Dark List" w:uiPriority="70"/>
+    <w:lsdException w:name="Colorful Shading" w:uiPriority="71"/>
+    <w:lsdException w:name="Colorful List" w:uiPriority="72"/>
+    <w:lsdException w:name="Colorful Grid" w:uiPriority="73"/>
+    <w:lsdException w:name="Light Shading Accent 1" w:uiPriority="60"/>
+    <w:lsdException w:name="Light List Accent 1" w:uiPriority="61"/>
+    <w:lsdException w:name="Light Grid Accent 1" w:uiPriority="62"/>
+    <w:lsdException w:name="Medium Shading 1 Accent 1" w:uiPriority="63"/>
+    <w:lsdException w:name="Medium Shading 2 Accent 1" w:uiPriority="64"/>
+    <w:lsdException w:name="Medium List 1 Accent 1" w:uiPriority="65"/>
+    <w:lsdException w:name="Revision" w:semiHidden="1"/>
+    <w:lsdException w:name="List Paragraph" w:uiPriority="34" w:qFormat="1"/>
+    <w:lsdException w:name="Quote" w:uiPriority="29" w:qFormat="1"/>
+    <w:lsdException w:name="Intense Quote" w:uiPriority="30" w:qFormat="1"/>
+    <w:lsdException w:name="Medium List 2 Accent 1" w:uiPriority="66"/>
+    <w:lsdException w:name="Medium Grid 1 Accent 1" w:uiPriority="67"/>
+    <w:lsdException w:name="Medium Grid 2 Accent 1" w:uiPriority="68"/>
+    <w:lsdException w:name="Medium Grid 3 Accent 1" w:uiPriority="69"/>
+    <w:lsdException w:name="Dark List Accent 1" w:uiPriority="70"/>
+    <w:lsdException w:name="Colorful Shading Accent 1" w:uiPriority="71"/>
+    <w:lsdException w:name="Colorful List Accent 1" w:uiPriority="72"/>
+    <w:lsdException w:name="Colorful Grid Accent 1" w:uiPriority="73"/>
+    <w:lsdException w:name="Light Shading Accent 2" w:uiPriority="60"/>
+    <w:lsdException w:name="Light List Accent 2" w:uiPriority="61"/>
+    <w:lsdException w:name="Light Grid Accent 2" w:uiPriority="62"/>
+    <w:lsdException w:name="Medium Shading 1 Accent 2" w:uiPriority="63"/>
+    <w:lsdException w:name="Medium Shading 2 Accent 2" w:uiPriority="64"/>
+    <w:lsdException w:name="Medium List 1 Accent 2" w:uiPriority="65"/>
+    <w:lsdException w:name="Medium List 2 Accent 2" w:uiPriority="66"/>
+    <w:lsdException w:name="Medium Grid 1 Accent 2" w:uiPriority="67"/>
+    <w:lsdException w:name="Medium Grid 2 Accent 2" w:uiPriority="68"/>
+    <w:lsdException w:name="Medium Grid 3 Accent 2" w:uiPriority="69"/>
+    <w:lsdException w:name="Dark List Accent 2" w:uiPriority="70"/>
+    <w:lsdException w:name="Colorful Shading Accent 2" w:uiPriority="71"/>
+    <w:lsdException w:name="Colorful List Accent 2" w:uiPriority="72"/>
+    <w:lsdException w:name="Colorful Grid Accent 2" w:uiPriority="73"/>
+    <w:lsdException w:name="Light Shading Accent 3" w:uiPriority="60"/>
+    <w:lsdException w:name="Light List Accent 3" w:uiPriority="61"/>
+    <w:lsdException w:name="Light Grid Accent 3" w:uiPriority="62"/>
+    <w:lsdException w:name="Medium Shading 1 Accent 3" w:uiPriority="63"/>
+    <w:lsdException w:name="Medium Shading 2 Accent 3" w:uiPriority="64"/>
+    <w:lsdException w:name="Medium List 1 Accent 3" w:uiPriority="65"/>
+    <w:lsdException w:name="Medium List 2 Accent 3" w:uiPriority="66"/>
+    <w:lsdException w:name="Medium Grid 1 Accent 3" w:uiPriority="67"/>
+    <w:lsdException w:name="Medium Grid 2 Accent 3" w:uiPriority="68"/>
+    <w:lsdException w:name="Medium Grid 3 Accent 3" w:uiPriority="69"/>
+    <w:lsdException w:name="Dark List Accent 3" w:uiPriority="70"/>
+    <w:lsdException w:name="Colorful Shading Accent 3" w:uiPriority="71"/>
+    <w:lsdException w:name="Colorful List Accent 3" w:uiPriority="72"/>
+    <w:lsdException w:name="Colorful Grid Accent 3" w:uiPriority="73"/>
+    <w:lsdException w:name="Light Shading Accent 4" w:uiPriority="60"/>
+    <w:lsdException w:name="Light List Accent 4" w:uiPriority="61"/>
+    <w:lsdException w:name="Light Grid Accent 4" w:uiPriority="62"/>
+    <w:lsdException w:name="Medium Shading 1 Accent 4" w:uiPriority="63"/>
+    <w:lsdException w:name="Medium Shading 2 Accent 4" w:uiPriority="64"/>
+    <w:lsdException w:name="Medium List 1 Accent 4" w:uiPriority="65"/>
+    <w:lsdException w:name="Medium List 2 Accent 4" w:uiPriority="66"/>
+    <w:lsdException w:name="Medium Grid 1 Accent 4" w:uiPriority="67"/>
+    <w:lsdException w:name="Medium Grid 2 Accent 4" w:uiPriority="68"/>
+    <w:lsdException w:name="Medium Grid 3 Accent 4" w:uiPriority="69"/>
+    <w:lsdException w:name="Dark List Accent 4" w:uiPriority="70"/>
+    <w:lsdException w:name="Colorful Shading Accent 4" w:uiPriority="71"/>
+    <w:lsdException w:name="Colorful List Accent 4" w:uiPriority="72"/>
+    <w:lsdException w:name="Colorful Grid Accent 4" w:uiPriority="73"/>
+    <w:lsdException w:name="Light Shading Accent 5" w:uiPriority="60"/>
+    <w:lsdException w:name="Light List Accent 5" w:uiPriority="61"/>
+    <w:lsdException w:name="Light Grid Accent 5" w:uiPriority="62"/>
+    <w:lsdException w:name="Medium Shading 1 Accent 5" w:uiPriority="63"/>
+    <w:lsdException w:name="Medium Shading 2 Accent 5" w:uiPriority="64"/>
+    <w:lsdException w:name="Medium List 1 Accent 5" w:uiPriority="65"/>
+    <w:lsdException w:name="Medium List 2 Accent 5" w:uiPriority="66"/>
+    <w:lsdException w:name="Medium Grid 1 Accent 5" w:uiPriority="67"/>
+    <w:lsdException w:name="Medium Grid 2 Accent 5" w:uiPriority="68"/>
+    <w:lsdException w:name="Medium Grid 3 Accent 5" w:uiPriority="69"/>
+    <w:lsdException w:name="Dark List Accent 5" w:uiPriority="70"/>
+    <w:lsdException w:name="Colorful Shading Accent 5" w:uiPriority="71"/>
+    <w:lsdException w:name="Colorful List Accent 5" w:uiPriority="72"/>
+    <w:lsdException w:name="Colorful Grid Accent 5" w:uiPriority="73"/>
+    <w:lsdException w:name="Light Shading Accent 6" w:uiPriority="60"/>
+    <w:lsdException w:name="Light List Accent 6" w:uiPriority="61"/>
+    <w:lsdException w:name="Light Grid Accent 6" w:uiPriority="62"/>
+    <w:lsdException w:name="Medium Shading 1 Accent 6" w:uiPriority="63"/>
+    <w:lsdException w:name="Medium Shading 2 Accent 6" w:uiPriority="64"/>
+    <w:lsdException w:name="Medium List 1 Accent 6" w:uiPriority="65"/>
+    <w:lsdException w:name="Medium List 2 Accent 6" w:uiPriority="66"/>
+    <w:lsdException w:name="Medium Grid 1 Accent 6" w:uiPriority="67"/>
+    <w:lsdException w:name="Medium Grid 2 Accent 6" w:uiPriority="68"/>
+    <w:lsdException w:name="Medium Grid 3 Accent 6" w:uiPriority="69"/>
+    <w:lsdException w:name="Dark List Accent 6" w:uiPriority="70"/>
+    <w:lsdException w:name="Colorful Shading Accent 6" w:uiPriority="71"/>
+    <w:lsdException w:name="Colorful List Accent 6" w:uiPriority="72"/>
+    <w:lsdException w:name="Colorful Grid Accent 6" w:uiPriority="73"/>
+    <w:lsdException w:name="Subtle Emphasis" w:uiPriority="19" w:qFormat="1"/>
+    <w:lsdException w:name="Intense Emphasis" w:uiPriority="21" w:qFormat="1"/>
+    <w:lsdException w:name="Subtle Reference" w:uiPriority="31" w:qFormat="1"/>
+    <w:lsdException w:name="Intense Reference" w:uiPriority="32" w:qFormat="1"/>
+    <w:lsdException w:name="Book Title" w:uiPriority="33" w:qFormat="1"/>
+    <w:lsdException w:name="Bibliography" w:semiHidden="1" w:uiPriority="37" w:unhideWhenUsed="1"/>
+    <w:lsdException w:name="TOC Heading" w:semiHidden="1" w:uiPriority="39" w:unhideWhenUsed="1" w:qFormat="1"/>
+    <w:lsdException w:name="Grid Table 4" w:uiPriority="49"/>
+    <w:lsdException w:name="Grid Table 5 Dark" w:uiPriority="50"/>
+    <w:lsdException w:name="Grid Table 6 Colorful" w:uiPriority="51"/>
+    <w:lsdException w:name="Grid Table 7 Colorful" w:uiPriority="52"/>
+    <w:lsdException w:name="Grid Table 1 Light Accent 1" w:uiPriority="46"/>
+    <w:lsdException w:name="Grid Table 2 Accent 1" w:uiPriority="47"/>
+    <w:lsdException w:name="Grid Table 3 Accent 1" w:uiPriority="48"/>
+    <w:lsdException w:name="Grid Table 4 Accent 1" w:uiPriority="49"/>
+    <w:lsdException w:name="Grid Table 5 Dark Accent 1" w:uiPriority="50"/>
+    <w:lsdException w:name="Grid Table 6 Colorful Accent 1" w:uiPriority="51"/>
+    <w:lsdException w:name="Grid Table 7 Colorful Accent 1" w:uiPriority="52"/>
+    <w:lsdException w:name="Grid Table 1 Light Accent 2" w:uiPriority="46"/>
+    <w:lsdException w:name="Grid Table 2 Accent 2" w:uiPriority="47"/>
+    <w:lsdException w:name="Grid Table 3 Accent 2" w:uiPriority="48"/>
+    <w:lsdException w:name="Grid Table 4 Accent 2" w:uiPriority="49"/>
+    <w:lsdException w:name="Grid Table 5 Dark Accent 2" w:uiPriority="50"/>
+    <w:lsdException w:name="Grid Table 6 Colorful Accent 2" w:uiPriority="51"/>
+    <w:lsdException w:name="Grid Table 7 Colorful Accent 2" w:uiPriority="52"/>
+    <w:lsdException w:name="Grid Table 1 Light Accent 3" w:uiPriority="46"/>
+    <w:lsdException w:name="Grid Table 2 Accent 3" w:uiPriority="47"/>
+    <w:lsdException w:name="Grid Table 3 Accent 3" w:uiPriority="48"/>
+    <w:lsdException w:name="Grid Table 4 Accent 3" w:uiPriority="49"/>
+    <w:lsdException w:name="Grid Table 5 Dark Accent 3" w:uiPriority="50"/>
+    <w:lsdException w:name="Grid Table 6 Colorful Accent 3" w:uiPriority="51"/>
+    <w:lsdException w:name="Grid Table 7 Colorful Accent 3" w:uiPriority="52"/>
+    <w:lsdException w:name="Grid Table 1 Light Accent 4" w:uiPriority="46"/>
+    <w:lsdException w:name="Grid Table 2 Accent 4" w:uiPriority="47"/>
+    <w:lsdException w:name="Grid Table 3 Accent 4" w:uiPriority="48"/>
+    <w:lsdException w:name="Grid Table 4 Accent 4" w:uiPriority="49"/>
+    <w:lsdException w:name="Grid Table 5 Dark Accent 4" w:uiPriority="50"/>
+    <w:lsdException w:name="Grid Table 6 Colorful Accent 4" w:uiPriority="51"/>
+    <w:lsdException w:name="Grid Table 7 Colorful Accent 4" w:uiPriority="52"/>
+    <w:lsdException w:name="Grid Table 1 Light Accent 5" w:uiPriority="46"/>
+    <w:lsdException w:name="Grid Table 2 Accent 5" w:uiPriority="47"/>
+    <w:lsdException w:name="Grid Table 3 Accent 5" w:uiPriority="48"/>
+    <w:lsdException w:name="Grid Table 4 Accent 5" w:uiPriority="49"/>
+    <w:lsdException w:name="Grid Table 5 Dark Accent 5" w:uiPriority="50"/>
+    <w:lsdException w:name="Grid Table 6 Colorful Accent 5" w:uiPriority="51"/>
+    <w:lsdException w:name="Grid Table 7 Colorful Accent 5" w:uiPriority="52"/>
+    <w:lsdException w:name="Grid Table 1 Light Accent 6" w:uiPriority="46"/>
+    <w:lsdException w:name="Grid Table 2 Accent 6" w:uiPriority="47"/>
+    <w:lsdException w:name="Grid Table 3 Accent 6" w:uiPriority="48"/>
+    <w:lsdException w:name="Grid Table 4 Accent 6" w:uiPriority="49"/>
+    <w:lsdException w:name="Grid Table 5 Dark Accent 6" w:uiPriority="50"/>
+    <w:lsdException w:name="Grid Table 6 Colorful Accent 6" w:uiPriority="51"/>
+    <w:lsdException w:name="Grid Table 7 Colorful Accent 6" w:uiPriority="52"/>
+    <w:lsdException w:name="List Table 1 Light" w:uiPriority="46"/>
+    <w:lsdException w:name="List Table 2" w:uiPriority="47"/>
+    <w:lsdException w:name="List Table 3" w:uiPriority="48"/>
+    <w:lsdException w:name="List Table 4" w:uiPriority="49"/>
+    <w:lsdException w:name="List Table 5 Dark" w:uiPriority="50"/>
+    <w:lsdException w:name="List Table 6 Colorful" w:uiPriority="51"/>
+    <w:lsdException w:name="List Table 7 Colorful" w:uiPriority="52"/>
+    <w:lsdException w:name="List Table 1 Light Accent 1" w:uiPriority="46"/>
+    <w:lsdException w:name="List Table 2 Accent 1" w:uiPriority="47"/>
+    <w:lsdException w:name="List Table 3 Accent 1" w:uiPriority="48"/>
+    <w:lsdException w:name="List Table 4 Accent 1" w:uiPriority="49"/>
+    <w:lsdException w:name="List Table 5 Dark Accent 1" w:uiPriority="50"/>
+    <w:lsdException w:name="List Table 6 Colorful Accent 1" w:uiPriority="51"/>
+    <w:lsdException w:name="List Table 7 Colorful Accent 1" w:uiPriority="52"/>
+    <w:lsdException w:name="List Table 1 Light Accent 2" w:uiPriority="46"/>
+    <w:lsdException w:name="List Table 2 Accent 2" w:uiPriority="47"/>
+    <w:lsdException w:name="List Table 3 Accent 2" w:uiPriority="48"/>
+    <w:lsdException w:name="List Table 4 Accent 2" w:uiPriority="49"/>
+    <w:lsdException w:name="List Table 5 Dark Accent 2" w:uiPriority="50"/>
+    <w:lsdException w:name="List Table 6 Colorful Accent 2" w:uiPriority="51"/>
+    <w:lsdException w:name="List Table 7 Colorful Accent 2" w:uiPriority="52"/>
+    <w:lsdException w:name="List Table 1 Light Accent 3" w:uiPriority="46"/>
+    <w:lsdException w:name="List Table 2 Accent 3" w:uiPriority="47"/>
+    <w:lsdException w:name="List Table 3 Accent 3" w:uiPriority="48"/>
+    <w:lsdException w:name="List Table 4 Accent 3" w:uiPriority="49"/>
+    <w:lsdException w:name="List Table 5 Dark Accent 3" w:uiPriority="50"/>
+    <w:lsdException w:name="List Table 6 Colorful Accent 3" w:uiPriority="51"/>
+    <w:lsdException w:name="List Table 7 Colorful Accent 3" w:uiPriority="52"/>
+    <w:lsdException w:name="List Table 1 Light Accent 4" w:uiPriority="46"/>
+    <w:lsdException w:name="List Table 2 Accent 4" w:uiPriority="47"/>
+    <w:lsdException w:name="List Table 3 Accent 4" w:uiPriority="48"/>
+    <w:lsdException w:name="List Table 4 Accent 4" w:uiPriority="49"/>
+    <w:lsdException w:name="List Table 5 Dark Accent 4" w:uiPriority="50"/>
+    <w:lsdException w:name="List Table 6 Colorful Accent 4" w:uiPriority="51"/>
+    <w:lsdException w:name="List Table 7 Colorful Accent 4" w:uiPriority="52"/>
+    <w:lsdException w:name="List Table 1 Light Accent 5" w:uiPriority="46"/>
+    <w:lsdException w:name="List Table 2 Accent 5" w:uiPriority="47"/>
+    <w:lsdException w:name="List Table 3 Accent 5" w:uiPriority="48"/>
+    <w:lsdException w:name="List Table 4 Accent 5" w:uiPriority="49"/>
+    <w:lsdException w:name="List Table 5 Dark Accent 5" w:uiPriority="50"/>
+    <w:lsdException w:name="List Table 6 Colorful Accent 5" w:uiPriority="51"/>
+    <w:lsdException w:name="List Table 7 Colorful Accent 5" w:uiPriority="52"/>
+    <w:lsdException w:name="List Table 1 Light Accent 6" w:uiPriority="46"/>
+    <w:lsdException w:name="List Table 2 Accent 6" w:uiPriority="47"/>
+    <w:lsdException w:name="List Table 3 Accent 6" w:uiPriority="48"/>
+    <w:lsdException w:name="List Table 4 Accent 6" w:uiPriority="49"/>
+    <w:lsdException w:name="List Table 5 Dark Accent 6" w:uiPriority="50"/>
+    <w:lsdException w:name="List Table 6 Colorful Accent 6" w:uiPriority="51"/>
+    <w:lsdException w:name="List Table 7 Colorful Accent 6" w:uiPriority="52"/>
+    <w:lsdException w:name="Mention" w:semiHidden="1" w:unhideWhenUsed="1"/>
+    <w:lsdException w:name="Smart Hyperlink" w:semiHidden="1" w:unhideWhenUsed="1"/>
+    <w:lsdException w:name="Hashtag" w:semiHidden="1" w:unhideWhenUsed="1"/>
+    <w:lsdException w:name="Unresolved Mention" w:semiHidden="1" w:unhideWhenUsed="1"/>
   </w:latentStyles>
   <w:style w:type="paragraph" w:default="1" w:styleId="Normal">
     <w:name w:val="Normal"/>
@@ -12907,7 +13442,6 @@
     <w:uiPriority w:val="59"/>
     <w:rsid w:val="00F506BB"/>
     <w:tblPr>
-      <w:tblInd w:w="0" w:type="dxa"/>
       <w:tblBorders>
         <w:top w:val="single" w:sz="4" w:space="0" w:color="auto"/>
         <w:left w:val="single" w:sz="4" w:space="0" w:color="auto"/>
@@ -12916,12 +13450,6 @@
         <w:insideH w:val="single" w:sz="4" w:space="0" w:color="auto"/>
         <w:insideV w:val="single" w:sz="4" w:space="0" w:color="auto"/>
       </w:tblBorders>
-      <w:tblCellMar>
-        <w:top w:w="0" w:type="dxa"/>
-        <w:left w:w="108" w:type="dxa"/>
-        <w:bottom w:w="0" w:type="dxa"/>
-        <w:right w:w="108" w:type="dxa"/>
-      </w:tblCellMar>
     </w:tblPr>
   </w:style>
   <w:style w:type="character" w:styleId="PageNumber">
@@ -13088,7 +13616,6 @@
     </w:pPr>
     <w:tblPr>
       <w:tblCellSpacing w:w="20" w:type="dxa"/>
-      <w:tblInd w:w="0" w:type="dxa"/>
       <w:tblBorders>
         <w:top w:val="inset" w:sz="6" w:space="0" w:color="auto"/>
         <w:left w:val="inset" w:sz="6" w:space="0" w:color="auto"/>
@@ -13097,655 +13624,6 @@
         <w:insideH w:val="inset" w:sz="6" w:space="0" w:color="auto"/>
         <w:insideV w:val="inset" w:sz="6" w:space="0" w:color="auto"/>
       </w:tblBorders>
-      <w:tblCellMar>
-        <w:top w:w="0" w:type="dxa"/>
-        <w:left w:w="108" w:type="dxa"/>
-        <w:bottom w:w="0" w:type="dxa"/>
-        <w:right w:w="108" w:type="dxa"/>
-      </w:tblCellMar>
-    </w:tblPr>
-    <w:trPr>
-      <w:tblCellSpacing w:w="20" w:type="dxa"/>
-    </w:trPr>
-    <w:tcPr>
-      <w:shd w:val="clear" w:color="auto" w:fill="auto"/>
-    </w:tcPr>
-    <w:tblStylePr w:type="firstRow">
-      <w:rPr>
-        <w:color w:val="auto"/>
-      </w:rPr>
-      <w:tblPr/>
-      <w:tcPr>
-        <w:tcBorders>
-          <w:tl2br w:val="none" w:sz="0" w:space="0" w:color="auto"/>
-          <w:tr2bl w:val="none" w:sz="0" w:space="0" w:color="auto"/>
-        </w:tcBorders>
-      </w:tcPr>
-    </w:tblStylePr>
-  </w:style>
-  <w:style w:type="paragraph" w:customStyle="1" w:styleId="msolistparagraph0">
-    <w:name w:val="msolistparagraph"/>
-    <w:basedOn w:val="Normal"/>
-    <w:semiHidden/>
-    <w:rsid w:val="00B10ADA"/>
-    <w:pPr>
-      <w:ind w:left="720"/>
-    </w:pPr>
-    <w:rPr>
-      <w:rFonts w:eastAsia="Calibri"/>
-      <w:lang w:val="en-CA" w:eastAsia="en-CA"/>
-    </w:rPr>
-  </w:style>
-  <w:style w:type="character" w:customStyle="1" w:styleId="apple-converted-space">
-    <w:name w:val="apple-converted-space"/>
-    <w:basedOn w:val="DefaultParagraphFont"/>
-    <w:rsid w:val="00384A2A"/>
-  </w:style>
-  <w:style w:type="character" w:customStyle="1" w:styleId="variablesproductname">
-    <w:name w:val="variablesproductname"/>
-    <w:basedOn w:val="DefaultParagraphFont"/>
-    <w:rsid w:val="00384A2A"/>
-  </w:style>
-  <w:style w:type="paragraph" w:styleId="NormalWeb">
-    <w:name w:val="Normal (Web)"/>
-    <w:basedOn w:val="Normal"/>
-    <w:uiPriority w:val="99"/>
-    <w:unhideWhenUsed/>
-    <w:rsid w:val="00384A2A"/>
-    <w:pPr>
-      <w:spacing w:before="100" w:beforeAutospacing="1" w:after="100" w:afterAutospacing="1"/>
-    </w:pPr>
-    <w:rPr>
-      <w:lang w:val="en-CA" w:eastAsia="en-CA"/>
-    </w:rPr>
-  </w:style>
-  <w:style w:type="character" w:styleId="HTMLCode">
-    <w:name w:val="HTML Code"/>
-    <w:basedOn w:val="DefaultParagraphFont"/>
-    <w:uiPriority w:val="99"/>
-    <w:semiHidden/>
-    <w:unhideWhenUsed/>
-    <w:rsid w:val="00F85D11"/>
-    <w:rPr>
-      <w:rFonts w:ascii="Courier New" w:eastAsia="Times New Roman" w:hAnsi="Courier New" w:cs="Courier New"/>
-      <w:sz w:val="20"/>
-      <w:szCs w:val="20"/>
-    </w:rPr>
-  </w:style>
-  <w:style w:type="character" w:customStyle="1" w:styleId="uicontrol">
-    <w:name w:val="uicontrol"/>
-    <w:basedOn w:val="DefaultParagraphFont"/>
-    <w:rsid w:val="00F85D11"/>
-  </w:style>
-  <w:style w:type="paragraph" w:styleId="z-TopofForm">
-    <w:name w:val="HTML Top of Form"/>
-    <w:basedOn w:val="Normal"/>
-    <w:next w:val="Normal"/>
-    <w:link w:val="z-TopofFormChar"/>
-    <w:hidden/>
-    <w:uiPriority w:val="99"/>
-    <w:semiHidden/>
-    <w:unhideWhenUsed/>
-    <w:rsid w:val="00624007"/>
-    <w:pPr>
-      <w:pBdr>
-        <w:bottom w:val="single" w:sz="6" w:space="1" w:color="auto"/>
-      </w:pBdr>
-      <w:jc w:val="center"/>
-    </w:pPr>
-    <w:rPr>
-      <w:rFonts w:ascii="Arial" w:hAnsi="Arial" w:cs="Arial"/>
-      <w:vanish/>
-      <w:sz w:val="16"/>
-      <w:szCs w:val="16"/>
-    </w:rPr>
-  </w:style>
-  <w:style w:type="character" w:customStyle="1" w:styleId="z-TopofFormChar">
-    <w:name w:val="z-Top of Form Char"/>
-    <w:basedOn w:val="DefaultParagraphFont"/>
-    <w:link w:val="z-TopofForm"/>
-    <w:uiPriority w:val="99"/>
-    <w:semiHidden/>
-    <w:rsid w:val="00624007"/>
-    <w:rPr>
-      <w:rFonts w:ascii="Arial" w:hAnsi="Arial" w:cs="Arial"/>
-      <w:vanish/>
-      <w:sz w:val="16"/>
-      <w:szCs w:val="16"/>
-      <w:lang w:val="en-US" w:eastAsia="en-US"/>
-    </w:rPr>
-  </w:style>
-  <w:style w:type="paragraph" w:styleId="z-BottomofForm">
-    <w:name w:val="HTML Bottom of Form"/>
-    <w:basedOn w:val="Normal"/>
-    <w:next w:val="Normal"/>
-    <w:link w:val="z-BottomofFormChar"/>
-    <w:hidden/>
-    <w:uiPriority w:val="99"/>
-    <w:semiHidden/>
-    <w:unhideWhenUsed/>
-    <w:rsid w:val="00624007"/>
-    <w:pPr>
-      <w:pBdr>
-        <w:top w:val="single" w:sz="6" w:space="1" w:color="auto"/>
-      </w:pBdr>
-      <w:jc w:val="center"/>
-    </w:pPr>
-    <w:rPr>
-      <w:rFonts w:ascii="Arial" w:hAnsi="Arial" w:cs="Arial"/>
-      <w:vanish/>
-      <w:sz w:val="16"/>
-      <w:szCs w:val="16"/>
-    </w:rPr>
-  </w:style>
-  <w:style w:type="character" w:customStyle="1" w:styleId="z-BottomofFormChar">
-    <w:name w:val="z-Bottom of Form Char"/>
-    <w:basedOn w:val="DefaultParagraphFont"/>
-    <w:link w:val="z-BottomofForm"/>
-    <w:uiPriority w:val="99"/>
-    <w:semiHidden/>
-    <w:rsid w:val="00624007"/>
-    <w:rPr>
-      <w:rFonts w:ascii="Arial" w:hAnsi="Arial" w:cs="Arial"/>
-      <w:vanish/>
-      <w:sz w:val="16"/>
-      <w:szCs w:val="16"/>
-      <w:lang w:val="en-US" w:eastAsia="en-US"/>
-    </w:rPr>
-  </w:style>
-  <w:style w:type="character" w:customStyle="1" w:styleId="Heading1Char">
-    <w:name w:val="Heading 1 Char"/>
-    <w:basedOn w:val="DefaultParagraphFont"/>
-    <w:link w:val="Heading1"/>
-    <w:rsid w:val="00E643A5"/>
-    <w:rPr>
-      <w:rFonts w:ascii="Arial" w:hAnsi="Arial" w:cs="Arial"/>
-      <w:b/>
-      <w:bCs/>
-      <w:kern w:val="32"/>
-      <w:sz w:val="32"/>
-      <w:szCs w:val="32"/>
-      <w:lang w:val="en-US" w:eastAsia="en-US"/>
-    </w:rPr>
-  </w:style>
-</w:styles>
-</file>
-
-<file path=word/stylesWithEffects.xml><?xml version="1.0" encoding="utf-8"?>
-<w:styles xmlns:wpc="http://schemas.microsoft.com/office/word/2010/wordprocessingCanvas" xmlns:mo="http://schemas.microsoft.com/office/mac/office/2008/main" xmlns:mc="http://schemas.openxmlformats.org/markup-compatibility/2006" xmlns:mv="urn:schemas-microsoft-com:mac:vml" xmlns:o="urn:schemas-microsoft-com:office:office" xmlns:r="http://schemas.openxmlformats.org/officeDocument/2006/relationships" xmlns:m="http://schemas.openxmlformats.org/officeDocument/2006/math" xmlns:v="urn:schemas-microsoft-com:vml" xmlns:wp14="http://schemas.microsoft.com/office/word/2010/wordprocessingDrawing" xmlns:wp="http://schemas.openxmlformats.org/drawingml/2006/wordprocessingDrawing" xmlns:w10="urn:schemas-microsoft-com:office:word" xmlns:w="http://schemas.openxmlformats.org/wordprocessingml/2006/main" xmlns:w14="http://schemas.microsoft.com/office/word/2010/wordml" xmlns:wpg="http://schemas.microsoft.com/office/word/2010/wordprocessingGroup" xmlns:wpi="http://schemas.microsoft.com/office/word/2010/wordprocessingInk" xmlns:wne="http://schemas.microsoft.com/office/word/2006/wordml" xmlns:wps="http://schemas.microsoft.com/office/word/2010/wordprocessingShape" mc:Ignorable="w14 wp14">
-  <w:docDefaults>
-    <w:rPrDefault>
-      <w:rPr>
-        <w:rFonts w:ascii="Times New Roman" w:eastAsia="Times New Roman" w:hAnsi="Times New Roman" w:cs="Times New Roman"/>
-        <w:lang w:val="en-CA" w:eastAsia="en-CA" w:bidi="ar-SA"/>
-      </w:rPr>
-    </w:rPrDefault>
-    <w:pPrDefault/>
-  </w:docDefaults>
-  <w:latentStyles w:defLockedState="0" w:defUIPriority="99" w:defSemiHidden="1" w:defUnhideWhenUsed="1" w:defQFormat="0" w:count="276">
-    <w:lsdException w:name="Normal" w:semiHidden="0" w:uiPriority="0" w:unhideWhenUsed="0" w:qFormat="1"/>
-    <w:lsdException w:name="heading 1" w:semiHidden="0" w:uiPriority="0" w:unhideWhenUsed="0" w:qFormat="1"/>
-    <w:lsdException w:name="heading 2" w:semiHidden="0" w:uiPriority="9" w:unhideWhenUsed="0" w:qFormat="1"/>
-    <w:lsdException w:name="heading 3" w:semiHidden="0" w:uiPriority="0" w:unhideWhenUsed="0" w:qFormat="1"/>
-    <w:lsdException w:name="heading 4" w:uiPriority="9" w:qFormat="1"/>
-    <w:lsdException w:name="heading 5" w:uiPriority="9" w:qFormat="1"/>
-    <w:lsdException w:name="heading 6" w:uiPriority="9" w:qFormat="1"/>
-    <w:lsdException w:name="heading 7" w:uiPriority="9" w:qFormat="1"/>
-    <w:lsdException w:name="heading 8" w:uiPriority="9" w:qFormat="1"/>
-    <w:lsdException w:name="heading 9" w:uiPriority="9" w:qFormat="1"/>
-    <w:lsdException w:name="toc 1" w:uiPriority="39" w:qFormat="1"/>
-    <w:lsdException w:name="toc 2" w:uiPriority="39" w:qFormat="1"/>
-    <w:lsdException w:name="toc 3" w:uiPriority="39" w:qFormat="1"/>
-    <w:lsdException w:name="toc 4" w:uiPriority="39"/>
-    <w:lsdException w:name="toc 5" w:uiPriority="39"/>
-    <w:lsdException w:name="toc 6" w:uiPriority="39"/>
-    <w:lsdException w:name="toc 7" w:uiPriority="39"/>
-    <w:lsdException w:name="toc 8" w:uiPriority="39"/>
-    <w:lsdException w:name="toc 9" w:uiPriority="39"/>
-    <w:lsdException w:name="caption" w:uiPriority="35" w:qFormat="1"/>
-    <w:lsdException w:name="Title" w:semiHidden="0" w:uiPriority="10" w:unhideWhenUsed="0" w:qFormat="1"/>
-    <w:lsdException w:name="Default Paragraph Font" w:uiPriority="1"/>
-    <w:lsdException w:name="Subtitle" w:semiHidden="0" w:uiPriority="11" w:unhideWhenUsed="0" w:qFormat="1"/>
-    <w:lsdException w:name="Strong" w:semiHidden="0" w:uiPriority="22" w:unhideWhenUsed="0" w:qFormat="1"/>
-    <w:lsdException w:name="Emphasis" w:semiHidden="0" w:uiPriority="20" w:unhideWhenUsed="0" w:qFormat="1"/>
-    <w:lsdException w:name="Normal Table" w:semiHidden="0" w:unhideWhenUsed="0"/>
-    <w:lsdException w:name="Table Web 2" w:semiHidden="0" w:unhideWhenUsed="0"/>
-    <w:lsdException w:name="Table Grid" w:semiHidden="0" w:uiPriority="59" w:unhideWhenUsed="0"/>
-    <w:lsdException w:name="Table Theme" w:semiHidden="0" w:unhideWhenUsed="0"/>
-    <w:lsdException w:name="Placeholder Text" w:unhideWhenUsed="0"/>
-    <w:lsdException w:name="No Spacing" w:semiHidden="0" w:uiPriority="1" w:unhideWhenUsed="0" w:qFormat="1"/>
-    <w:lsdException w:name="Light Shading" w:semiHidden="0" w:uiPriority="60" w:unhideWhenUsed="0"/>
-    <w:lsdException w:name="Light List" w:semiHidden="0" w:uiPriority="61" w:unhideWhenUsed="0"/>
-    <w:lsdException w:name="Light Grid" w:semiHidden="0" w:uiPriority="62" w:unhideWhenUsed="0"/>
-    <w:lsdException w:name="Medium Shading 1" w:semiHidden="0" w:uiPriority="63" w:unhideWhenUsed="0"/>
-    <w:lsdException w:name="Medium Shading 2" w:semiHidden="0" w:uiPriority="64" w:unhideWhenUsed="0"/>
-    <w:lsdException w:name="Medium List 1" w:semiHidden="0" w:uiPriority="65" w:unhideWhenUsed="0"/>
-    <w:lsdException w:name="Medium List 2" w:semiHidden="0" w:uiPriority="66" w:unhideWhenUsed="0"/>
-    <w:lsdException w:name="Medium Grid 1" w:semiHidden="0" w:uiPriority="67" w:unhideWhenUsed="0"/>
-    <w:lsdException w:name="Medium Grid 2" w:semiHidden="0" w:uiPriority="68" w:unhideWhenUsed="0"/>
-    <w:lsdException w:name="Medium Grid 3" w:semiHidden="0" w:uiPriority="69" w:unhideWhenUsed="0"/>
-    <w:lsdException w:name="Dark List" w:semiHidden="0" w:uiPriority="70" w:unhideWhenUsed="0"/>
-    <w:lsdException w:name="Colorful Shading" w:semiHidden="0" w:uiPriority="71" w:unhideWhenUsed="0"/>
-    <w:lsdException w:name="Colorful List" w:semiHidden="0" w:uiPriority="72" w:unhideWhenUsed="0"/>
-    <w:lsdException w:name="Colorful Grid" w:semiHidden="0" w:uiPriority="73" w:unhideWhenUsed="0"/>
-    <w:lsdException w:name="Light Shading Accent 1" w:semiHidden="0" w:uiPriority="60" w:unhideWhenUsed="0"/>
-    <w:lsdException w:name="Light List Accent 1" w:semiHidden="0" w:uiPriority="61" w:unhideWhenUsed="0"/>
-    <w:lsdException w:name="Light Grid Accent 1" w:semiHidden="0" w:uiPriority="62" w:unhideWhenUsed="0"/>
-    <w:lsdException w:name="Medium Shading 1 Accent 1" w:semiHidden="0" w:uiPriority="63" w:unhideWhenUsed="0"/>
-    <w:lsdException w:name="Medium Shading 2 Accent 1" w:semiHidden="0" w:uiPriority="64" w:unhideWhenUsed="0"/>
-    <w:lsdException w:name="Medium List 1 Accent 1" w:semiHidden="0" w:uiPriority="65" w:unhideWhenUsed="0"/>
-    <w:lsdException w:name="Revision" w:unhideWhenUsed="0"/>
-    <w:lsdException w:name="List Paragraph" w:semiHidden="0" w:uiPriority="34" w:unhideWhenUsed="0" w:qFormat="1"/>
-    <w:lsdException w:name="Quote" w:semiHidden="0" w:uiPriority="29" w:unhideWhenUsed="0" w:qFormat="1"/>
-    <w:lsdException w:name="Intense Quote" w:semiHidden="0" w:uiPriority="30" w:unhideWhenUsed="0" w:qFormat="1"/>
-    <w:lsdException w:name="Medium List 2 Accent 1" w:semiHidden="0" w:uiPriority="66" w:unhideWhenUsed="0"/>
-    <w:lsdException w:name="Medium Grid 1 Accent 1" w:semiHidden="0" w:uiPriority="67" w:unhideWhenUsed="0"/>
-    <w:lsdException w:name="Medium Grid 2 Accent 1" w:semiHidden="0" w:uiPriority="68" w:unhideWhenUsed="0"/>
-    <w:lsdException w:name="Medium Grid 3 Accent 1" w:semiHidden="0" w:uiPriority="69" w:unhideWhenUsed="0"/>
-    <w:lsdException w:name="Dark List Accent 1" w:semiHidden="0" w:uiPriority="70" w:unhideWhenUsed="0"/>
-    <w:lsdException w:name="Colorful Shading Accent 1" w:semiHidden="0" w:uiPriority="71" w:unhideWhenUsed="0"/>
-    <w:lsdException w:name="Colorful List Accent 1" w:semiHidden="0" w:uiPriority="72" w:unhideWhenUsed="0"/>
-    <w:lsdException w:name="Colorful Grid Accent 1" w:semiHidden="0" w:uiPriority="73" w:unhideWhenUsed="0"/>
-    <w:lsdException w:name="Light Shading Accent 2" w:semiHidden="0" w:uiPriority="60" w:unhideWhenUsed="0"/>
-    <w:lsdException w:name="Light List Accent 2" w:semiHidden="0" w:uiPriority="61" w:unhideWhenUsed="0"/>
-    <w:lsdException w:name="Light Grid Accent 2" w:semiHidden="0" w:uiPriority="62" w:unhideWhenUsed="0"/>
-    <w:lsdException w:name="Medium Shading 1 Accent 2" w:semiHidden="0" w:uiPriority="63" w:unhideWhenUsed="0"/>
-    <w:lsdException w:name="Medium Shading 2 Accent 2" w:semiHidden="0" w:uiPriority="64" w:unhideWhenUsed="0"/>
-    <w:lsdException w:name="Medium List 1 Accent 2" w:semiHidden="0" w:uiPriority="65" w:unhideWhenUsed="0"/>
-    <w:lsdException w:name="Medium List 2 Accent 2" w:semiHidden="0" w:uiPriority="66" w:unhideWhenUsed="0"/>
-    <w:lsdException w:name="Medium Grid 1 Accent 2" w:semiHidden="0" w:uiPriority="67" w:unhideWhenUsed="0"/>
-    <w:lsdException w:name="Medium Grid 2 Accent 2" w:semiHidden="0" w:uiPriority="68" w:unhideWhenUsed="0"/>
-    <w:lsdException w:name="Medium Grid 3 Accent 2" w:semiHidden="0" w:uiPriority="69" w:unhideWhenUsed="0"/>
-    <w:lsdException w:name="Dark List Accent 2" w:semiHidden="0" w:uiPriority="70" w:unhideWhenUsed="0"/>
-    <w:lsdException w:name="Colorful Shading Accent 2" w:semiHidden="0" w:uiPriority="71" w:unhideWhenUsed="0"/>
-    <w:lsdException w:name="Colorful List Accent 2" w:semiHidden="0" w:uiPriority="72" w:unhideWhenUsed="0"/>
-    <w:lsdException w:name="Colorful Grid Accent 2" w:semiHidden="0" w:uiPriority="73" w:unhideWhenUsed="0"/>
-    <w:lsdException w:name="Light Shading Accent 3" w:semiHidden="0" w:uiPriority="60" w:unhideWhenUsed="0"/>
-    <w:lsdException w:name="Light List Accent 3" w:semiHidden="0" w:uiPriority="61" w:unhideWhenUsed="0"/>
-    <w:lsdException w:name="Light Grid Accent 3" w:semiHidden="0" w:uiPriority="62" w:unhideWhenUsed="0"/>
-    <w:lsdException w:name="Medium Shading 1 Accent 3" w:semiHidden="0" w:uiPriority="63" w:unhideWhenUsed="0"/>
-    <w:lsdException w:name="Medium Shading 2 Accent 3" w:semiHidden="0" w:uiPriority="64" w:unhideWhenUsed="0"/>
-    <w:lsdException w:name="Medium List 1 Accent 3" w:semiHidden="0" w:uiPriority="65" w:unhideWhenUsed="0"/>
-    <w:lsdException w:name="Medium List 2 Accent 3" w:semiHidden="0" w:uiPriority="66" w:unhideWhenUsed="0"/>
-    <w:lsdException w:name="Medium Grid 1 Accent 3" w:semiHidden="0" w:uiPriority="67" w:unhideWhenUsed="0"/>
-    <w:lsdException w:name="Medium Grid 2 Accent 3" w:semiHidden="0" w:uiPriority="68" w:unhideWhenUsed="0"/>
-    <w:lsdException w:name="Medium Grid 3 Accent 3" w:semiHidden="0" w:uiPriority="69" w:unhideWhenUsed="0"/>
-    <w:lsdException w:name="Dark List Accent 3" w:semiHidden="0" w:uiPriority="70" w:unhideWhenUsed="0"/>
-    <w:lsdException w:name="Colorful Shading Accent 3" w:semiHidden="0" w:uiPriority="71" w:unhideWhenUsed="0"/>
-    <w:lsdException w:name="Colorful List Accent 3" w:semiHidden="0" w:uiPriority="72" w:unhideWhenUsed="0"/>
-    <w:lsdException w:name="Colorful Grid Accent 3" w:semiHidden="0" w:uiPriority="73" w:unhideWhenUsed="0"/>
-    <w:lsdException w:name="Light Shading Accent 4" w:semiHidden="0" w:uiPriority="60" w:unhideWhenUsed="0"/>
-    <w:lsdException w:name="Light List Accent 4" w:semiHidden="0" w:uiPriority="61" w:unhideWhenUsed="0"/>
-    <w:lsdException w:name="Light Grid Accent 4" w:semiHidden="0" w:uiPriority="62" w:unhideWhenUsed="0"/>
-    <w:lsdException w:name="Medium Shading 1 Accent 4" w:semiHidden="0" w:uiPriority="63" w:unhideWhenUsed="0"/>
-    <w:lsdException w:name="Medium Shading 2 Accent 4" w:semiHidden="0" w:uiPriority="64" w:unhideWhenUsed="0"/>
-    <w:lsdException w:name="Medium List 1 Accent 4" w:semiHidden="0" w:uiPriority="65" w:unhideWhenUsed="0"/>
-    <w:lsdException w:name="Medium List 2 Accent 4" w:semiHidden="0" w:uiPriority="66" w:unhideWhenUsed="0"/>
-    <w:lsdException w:name="Medium Grid 1 Accent 4" w:semiHidden="0" w:uiPriority="67" w:unhideWhenUsed="0"/>
-    <w:lsdException w:name="Medium Grid 2 Accent 4" w:semiHidden="0" w:uiPriority="68" w:unhideWhenUsed="0"/>
-    <w:lsdException w:name="Medium Grid 3 Accent 4" w:semiHidden="0" w:uiPriority="69" w:unhideWhenUsed="0"/>
-    <w:lsdException w:name="Dark List Accent 4" w:semiHidden="0" w:uiPriority="70" w:unhideWhenUsed="0"/>
-    <w:lsdException w:name="Colorful Shading Accent 4" w:semiHidden="0" w:uiPriority="71" w:unhideWhenUsed="0"/>
-    <w:lsdException w:name="Colorful List Accent 4" w:semiHidden="0" w:uiPriority="72" w:unhideWhenUsed="0"/>
-    <w:lsdException w:name="Colorful Grid Accent 4" w:semiHidden="0" w:uiPriority="73" w:unhideWhenUsed="0"/>
-    <w:lsdException w:name="Light Shading Accent 5" w:semiHidden="0" w:uiPriority="60" w:unhideWhenUsed="0"/>
-    <w:lsdException w:name="Light List Accent 5" w:semiHidden="0" w:uiPriority="61" w:unhideWhenUsed="0"/>
-    <w:lsdException w:name="Light Grid Accent 5" w:semiHidden="0" w:uiPriority="62" w:unhideWhenUsed="0"/>
-    <w:lsdException w:name="Medium Shading 1 Accent 5" w:semiHidden="0" w:uiPriority="63" w:unhideWhenUsed="0"/>
-    <w:lsdException w:name="Medium Shading 2 Accent 5" w:semiHidden="0" w:uiPriority="64" w:unhideWhenUsed="0"/>
-    <w:lsdException w:name="Medium List 1 Accent 5" w:semiHidden="0" w:uiPriority="65" w:unhideWhenUsed="0"/>
-    <w:lsdException w:name="Medium List 2 Accent 5" w:semiHidden="0" w:uiPriority="66" w:unhideWhenUsed="0"/>
-    <w:lsdException w:name="Medium Grid 1 Accent 5" w:semiHidden="0" w:uiPriority="67" w:unhideWhenUsed="0"/>
-    <w:lsdException w:name="Medium Grid 2 Accent 5" w:semiHidden="0" w:uiPriority="68" w:unhideWhenUsed="0"/>
-    <w:lsdException w:name="Medium Grid 3 Accent 5" w:semiHidden="0" w:uiPriority="69" w:unhideWhenUsed="0"/>
-    <w:lsdException w:name="Dark List Accent 5" w:semiHidden="0" w:uiPriority="70" w:unhideWhenUsed="0"/>
-    <w:lsdException w:name="Colorful Shading Accent 5" w:semiHidden="0" w:uiPriority="71" w:unhideWhenUsed="0"/>
-    <w:lsdException w:name="Colorful List Accent 5" w:semiHidden="0" w:uiPriority="72" w:unhideWhenUsed="0"/>
-    <w:lsdException w:name="Colorful Grid Accent 5" w:semiHidden="0" w:uiPriority="73" w:unhideWhenUsed="0"/>
-    <w:lsdException w:name="Light Shading Accent 6" w:semiHidden="0" w:uiPriority="60" w:unhideWhenUsed="0"/>
-    <w:lsdException w:name="Light List Accent 6" w:semiHidden="0" w:uiPriority="61" w:unhideWhenUsed="0"/>
-    <w:lsdException w:name="Light Grid Accent 6" w:semiHidden="0" w:uiPriority="62" w:unhideWhenUsed="0"/>
-    <w:lsdException w:name="Medium Shading 1 Accent 6" w:semiHidden="0" w:uiPriority="63" w:unhideWhenUsed="0"/>
-    <w:lsdException w:name="Medium Shading 2 Accent 6" w:semiHidden="0" w:uiPriority="64" w:unhideWhenUsed="0"/>
-    <w:lsdException w:name="Medium List 1 Accent 6" w:semiHidden="0" w:uiPriority="65" w:unhideWhenUsed="0"/>
-    <w:lsdException w:name="Medium List 2 Accent 6" w:semiHidden="0" w:uiPriority="66" w:unhideWhenUsed="0"/>
-    <w:lsdException w:name="Medium Grid 1 Accent 6" w:semiHidden="0" w:uiPriority="67" w:unhideWhenUsed="0"/>
-    <w:lsdException w:name="Medium Grid 2 Accent 6" w:semiHidden="0" w:uiPriority="68" w:unhideWhenUsed="0"/>
-    <w:lsdException w:name="Medium Grid 3 Accent 6" w:semiHidden="0" w:uiPriority="69" w:unhideWhenUsed="0"/>
-    <w:lsdException w:name="Dark List Accent 6" w:semiHidden="0" w:uiPriority="70" w:unhideWhenUsed="0"/>
-    <w:lsdException w:name="Colorful Shading Accent 6" w:semiHidden="0" w:uiPriority="71" w:unhideWhenUsed="0"/>
-    <w:lsdException w:name="Colorful List Accent 6" w:semiHidden="0" w:uiPriority="72" w:unhideWhenUsed="0"/>
-    <w:lsdException w:name="Colorful Grid Accent 6" w:semiHidden="0" w:uiPriority="73" w:unhideWhenUsed="0"/>
-    <w:lsdException w:name="Subtle Emphasis" w:semiHidden="0" w:uiPriority="19" w:unhideWhenUsed="0" w:qFormat="1"/>
-    <w:lsdException w:name="Intense Emphasis" w:semiHidden="0" w:uiPriority="21" w:unhideWhenUsed="0" w:qFormat="1"/>
-    <w:lsdException w:name="Subtle Reference" w:semiHidden="0" w:uiPriority="31" w:unhideWhenUsed="0" w:qFormat="1"/>
-    <w:lsdException w:name="Intense Reference" w:semiHidden="0" w:uiPriority="32" w:unhideWhenUsed="0" w:qFormat="1"/>
-    <w:lsdException w:name="Book Title" w:semiHidden="0" w:uiPriority="33" w:unhideWhenUsed="0" w:qFormat="1"/>
-    <w:lsdException w:name="Bibliography" w:uiPriority="37"/>
-    <w:lsdException w:name="TOC Heading" w:uiPriority="39" w:qFormat="1"/>
-  </w:latentStyles>
-  <w:style w:type="paragraph" w:default="1" w:styleId="Normal">
-    <w:name w:val="Normal"/>
-    <w:qFormat/>
-    <w:rsid w:val="00B2366C"/>
-    <w:rPr>
-      <w:sz w:val="24"/>
-      <w:szCs w:val="24"/>
-      <w:lang w:val="en-US" w:eastAsia="en-US"/>
-    </w:rPr>
-  </w:style>
-  <w:style w:type="paragraph" w:styleId="Heading1">
-    <w:name w:val="heading 1"/>
-    <w:basedOn w:val="Normal"/>
-    <w:next w:val="Normal"/>
-    <w:link w:val="Heading1Char"/>
-    <w:qFormat/>
-    <w:rsid w:val="004175D9"/>
-    <w:pPr>
-      <w:keepNext/>
-      <w:spacing w:before="240" w:after="60"/>
-      <w:outlineLvl w:val="0"/>
-    </w:pPr>
-    <w:rPr>
-      <w:rFonts w:ascii="Arial" w:hAnsi="Arial" w:cs="Arial"/>
-      <w:b/>
-      <w:bCs/>
-      <w:kern w:val="32"/>
-      <w:sz w:val="32"/>
-      <w:szCs w:val="32"/>
-    </w:rPr>
-  </w:style>
-  <w:style w:type="paragraph" w:styleId="Heading2">
-    <w:name w:val="heading 2"/>
-    <w:basedOn w:val="Normal"/>
-    <w:next w:val="Normal"/>
-    <w:qFormat/>
-    <w:rsid w:val="004175D9"/>
-    <w:pPr>
-      <w:keepNext/>
-      <w:spacing w:before="240" w:after="60"/>
-      <w:outlineLvl w:val="1"/>
-    </w:pPr>
-    <w:rPr>
-      <w:rFonts w:ascii="Arial" w:hAnsi="Arial" w:cs="Arial"/>
-      <w:b/>
-      <w:bCs/>
-      <w:i/>
-      <w:iCs/>
-      <w:sz w:val="28"/>
-      <w:szCs w:val="28"/>
-    </w:rPr>
-  </w:style>
-  <w:style w:type="paragraph" w:styleId="Heading3">
-    <w:name w:val="heading 3"/>
-    <w:basedOn w:val="Normal"/>
-    <w:next w:val="Normal"/>
-    <w:qFormat/>
-    <w:rsid w:val="004175D9"/>
-    <w:pPr>
-      <w:keepNext/>
-      <w:spacing w:before="240" w:after="60"/>
-      <w:outlineLvl w:val="2"/>
-    </w:pPr>
-    <w:rPr>
-      <w:rFonts w:ascii="Arial" w:hAnsi="Arial" w:cs="Arial"/>
-      <w:b/>
-      <w:bCs/>
-      <w:sz w:val="26"/>
-      <w:szCs w:val="26"/>
-    </w:rPr>
-  </w:style>
-  <w:style w:type="character" w:default="1" w:styleId="DefaultParagraphFont">
-    <w:name w:val="Default Paragraph Font"/>
-    <w:uiPriority w:val="1"/>
-    <w:semiHidden/>
-    <w:unhideWhenUsed/>
-  </w:style>
-  <w:style w:type="table" w:default="1" w:styleId="TableNormal">
-    <w:name w:val="Normal Table"/>
-    <w:uiPriority w:val="99"/>
-    <w:semiHidden/>
-    <w:unhideWhenUsed/>
-    <w:tblPr>
-      <w:tblInd w:w="0" w:type="dxa"/>
-      <w:tblCellMar>
-        <w:top w:w="0" w:type="dxa"/>
-        <w:left w:w="108" w:type="dxa"/>
-        <w:bottom w:w="0" w:type="dxa"/>
-        <w:right w:w="108" w:type="dxa"/>
-      </w:tblCellMar>
-    </w:tblPr>
-  </w:style>
-  <w:style w:type="numbering" w:default="1" w:styleId="NoList">
-    <w:name w:val="No List"/>
-    <w:uiPriority w:val="99"/>
-    <w:semiHidden/>
-    <w:unhideWhenUsed/>
-  </w:style>
-  <w:style w:type="paragraph" w:styleId="Header">
-    <w:name w:val="header"/>
-    <w:basedOn w:val="Normal"/>
-    <w:rsid w:val="00F506BB"/>
-    <w:pPr>
-      <w:tabs>
-        <w:tab w:val="center" w:pos="4320"/>
-        <w:tab w:val="right" w:pos="8640"/>
-      </w:tabs>
-    </w:pPr>
-  </w:style>
-  <w:style w:type="paragraph" w:styleId="Footer">
-    <w:name w:val="footer"/>
-    <w:basedOn w:val="Normal"/>
-    <w:rsid w:val="00F506BB"/>
-    <w:pPr>
-      <w:tabs>
-        <w:tab w:val="center" w:pos="4320"/>
-        <w:tab w:val="right" w:pos="8640"/>
-      </w:tabs>
-    </w:pPr>
-  </w:style>
-  <w:style w:type="table" w:styleId="TableGrid">
-    <w:name w:val="Table Grid"/>
-    <w:basedOn w:val="TableNormal"/>
-    <w:uiPriority w:val="59"/>
-    <w:rsid w:val="00F506BB"/>
-    <w:tblPr>
-      <w:tblInd w:w="0" w:type="dxa"/>
-      <w:tblBorders>
-        <w:top w:val="single" w:sz="4" w:space="0" w:color="auto"/>
-        <w:left w:val="single" w:sz="4" w:space="0" w:color="auto"/>
-        <w:bottom w:val="single" w:sz="4" w:space="0" w:color="auto"/>
-        <w:right w:val="single" w:sz="4" w:space="0" w:color="auto"/>
-        <w:insideH w:val="single" w:sz="4" w:space="0" w:color="auto"/>
-        <w:insideV w:val="single" w:sz="4" w:space="0" w:color="auto"/>
-      </w:tblBorders>
-      <w:tblCellMar>
-        <w:top w:w="0" w:type="dxa"/>
-        <w:left w:w="108" w:type="dxa"/>
-        <w:bottom w:w="0" w:type="dxa"/>
-        <w:right w:w="108" w:type="dxa"/>
-      </w:tblCellMar>
-    </w:tblPr>
-  </w:style>
-  <w:style w:type="character" w:styleId="PageNumber">
-    <w:name w:val="page number"/>
-    <w:basedOn w:val="DefaultParagraphFont"/>
-    <w:rsid w:val="00F506BB"/>
-  </w:style>
-  <w:style w:type="paragraph" w:styleId="BalloonText">
-    <w:name w:val="Balloon Text"/>
-    <w:basedOn w:val="Normal"/>
-    <w:link w:val="BalloonTextChar"/>
-    <w:uiPriority w:val="99"/>
-    <w:semiHidden/>
-    <w:unhideWhenUsed/>
-    <w:rsid w:val="00924D7D"/>
-    <w:rPr>
-      <w:rFonts w:ascii="Tahoma" w:hAnsi="Tahoma" w:cs="Tahoma"/>
-      <w:sz w:val="16"/>
-      <w:szCs w:val="16"/>
-    </w:rPr>
-  </w:style>
-  <w:style w:type="character" w:customStyle="1" w:styleId="BalloonTextChar">
-    <w:name w:val="Balloon Text Char"/>
-    <w:link w:val="BalloonText"/>
-    <w:uiPriority w:val="99"/>
-    <w:semiHidden/>
-    <w:rsid w:val="00924D7D"/>
-    <w:rPr>
-      <w:rFonts w:ascii="Tahoma" w:hAnsi="Tahoma" w:cs="Tahoma"/>
-      <w:sz w:val="16"/>
-      <w:szCs w:val="16"/>
-    </w:rPr>
-  </w:style>
-  <w:style w:type="character" w:styleId="Hyperlink">
-    <w:name w:val="Hyperlink"/>
-    <w:uiPriority w:val="99"/>
-    <w:rsid w:val="00333532"/>
-    <w:rPr>
-      <w:color w:val="0000FF"/>
-      <w:u w:val="single"/>
-    </w:rPr>
-  </w:style>
-  <w:style w:type="paragraph" w:styleId="TOC1">
-    <w:name w:val="toc 1"/>
-    <w:basedOn w:val="Normal"/>
-    <w:next w:val="Normal"/>
-    <w:autoRedefine/>
-    <w:uiPriority w:val="39"/>
-    <w:qFormat/>
-    <w:rsid w:val="004175D9"/>
-  </w:style>
-  <w:style w:type="character" w:styleId="FollowedHyperlink">
-    <w:name w:val="FollowedHyperlink"/>
-    <w:rsid w:val="00784CB7"/>
-    <w:rPr>
-      <w:color w:val="800080"/>
-      <w:u w:val="single"/>
-    </w:rPr>
-  </w:style>
-  <w:style w:type="paragraph" w:styleId="TOC3">
-    <w:name w:val="toc 3"/>
-    <w:basedOn w:val="Normal"/>
-    <w:next w:val="Normal"/>
-    <w:autoRedefine/>
-    <w:uiPriority w:val="39"/>
-    <w:qFormat/>
-    <w:rsid w:val="0093617F"/>
-    <w:pPr>
-      <w:ind w:left="480"/>
-    </w:pPr>
-  </w:style>
-  <w:style w:type="paragraph" w:styleId="TOC2">
-    <w:name w:val="toc 2"/>
-    <w:basedOn w:val="Normal"/>
-    <w:next w:val="Normal"/>
-    <w:autoRedefine/>
-    <w:uiPriority w:val="39"/>
-    <w:qFormat/>
-    <w:rsid w:val="00F01CE5"/>
-    <w:pPr>
-      <w:ind w:left="240"/>
-    </w:pPr>
-  </w:style>
-  <w:style w:type="paragraph" w:styleId="ListParagraph">
-    <w:name w:val="List Paragraph"/>
-    <w:basedOn w:val="Normal"/>
-    <w:uiPriority w:val="34"/>
-    <w:qFormat/>
-    <w:rsid w:val="009B5259"/>
-    <w:pPr>
-      <w:ind w:left="720"/>
-    </w:pPr>
-  </w:style>
-  <w:style w:type="paragraph" w:styleId="TOCHeading">
-    <w:name w:val="TOC Heading"/>
-    <w:basedOn w:val="Heading1"/>
-    <w:next w:val="Normal"/>
-    <w:uiPriority w:val="39"/>
-    <w:qFormat/>
-    <w:rsid w:val="00870FC0"/>
-    <w:pPr>
-      <w:keepLines/>
-      <w:spacing w:before="480" w:after="0" w:line="276" w:lineRule="auto"/>
-      <w:outlineLvl w:val="9"/>
-    </w:pPr>
-    <w:rPr>
-      <w:rFonts w:ascii="Cambria" w:eastAsia="MS Gothic" w:hAnsi="Cambria" w:cs="Times New Roman"/>
-      <w:color w:val="365F91"/>
-      <w:kern w:val="0"/>
-      <w:sz w:val="28"/>
-      <w:szCs w:val="28"/>
-      <w:lang w:eastAsia="ja-JP"/>
-    </w:rPr>
-  </w:style>
-  <w:style w:type="paragraph" w:customStyle="1" w:styleId="FieldLabel">
-    <w:name w:val="FieldLabel"/>
-    <w:basedOn w:val="Normal"/>
-    <w:rsid w:val="006914E9"/>
-    <w:pPr>
-      <w:widowControl w:val="0"/>
-      <w:spacing w:before="20" w:after="60"/>
-    </w:pPr>
-    <w:rPr>
-      <w:rFonts w:ascii="Arial" w:hAnsi="Arial"/>
-      <w:sz w:val="20"/>
-      <w:szCs w:val="20"/>
-    </w:rPr>
-  </w:style>
-  <w:style w:type="paragraph" w:styleId="BodyText">
-    <w:name w:val="Body Text"/>
-    <w:basedOn w:val="Normal"/>
-    <w:rsid w:val="00B10ADA"/>
-    <w:pPr>
-      <w:spacing w:after="120" w:line="0" w:lineRule="atLeast"/>
-      <w:ind w:left="360"/>
-    </w:pPr>
-    <w:rPr>
-      <w:rFonts w:ascii="Arial" w:hAnsi="Arial"/>
-      <w:spacing w:val="-5"/>
-      <w:sz w:val="20"/>
-      <w:szCs w:val="20"/>
-    </w:rPr>
-  </w:style>
-  <w:style w:type="paragraph" w:customStyle="1" w:styleId="TableText">
-    <w:name w:val="Table Text"/>
-    <w:basedOn w:val="Normal"/>
-    <w:rsid w:val="00B10ADA"/>
-    <w:pPr>
-      <w:ind w:left="14"/>
-    </w:pPr>
-    <w:rPr>
-      <w:rFonts w:ascii="Arial" w:hAnsi="Arial"/>
-      <w:spacing w:val="-5"/>
-      <w:sz w:val="16"/>
-      <w:szCs w:val="20"/>
-    </w:rPr>
-  </w:style>
-  <w:style w:type="table" w:styleId="TableWeb2">
-    <w:name w:val="Table Web 2"/>
-    <w:basedOn w:val="TableNormal"/>
-    <w:rsid w:val="00B10ADA"/>
-    <w:pPr>
-      <w:widowControl w:val="0"/>
-    </w:pPr>
-    <w:tblPr>
-      <w:tblCellSpacing w:w="20" w:type="dxa"/>
-      <w:tblInd w:w="0" w:type="dxa"/>
-      <w:tblBorders>
-        <w:top w:val="inset" w:sz="6" w:space="0" w:color="auto"/>
-        <w:left w:val="inset" w:sz="6" w:space="0" w:color="auto"/>
-        <w:bottom w:val="inset" w:sz="6" w:space="0" w:color="auto"/>
-        <w:right w:val="inset" w:sz="6" w:space="0" w:color="auto"/>
-        <w:insideH w:val="inset" w:sz="6" w:space="0" w:color="auto"/>
-        <w:insideV w:val="inset" w:sz="6" w:space="0" w:color="auto"/>
-      </w:tblBorders>
-      <w:tblCellMar>
-        <w:top w:w="0" w:type="dxa"/>
-        <w:left w:w="108" w:type="dxa"/>
-        <w:bottom w:w="0" w:type="dxa"/>
-        <w:right w:w="108" w:type="dxa"/>
-      </w:tblCellMar>
     </w:tblPr>
     <w:trPr>
       <w:tblCellSpacing w:w="20" w:type="dxa"/>
@@ -14211,6 +14089,21 @@
 </file>
 
 <file path=customXml/item2.xml><?xml version="1.0" encoding="utf-8"?>
+<p:properties xmlns:p="http://schemas.microsoft.com/office/2006/metadata/properties" xmlns:xsi="http://www.w3.org/2001/XMLSchema-instance" xmlns:pc="http://schemas.microsoft.com/office/infopath/2007/PartnerControls">
+  <documentManagement/>
+</p:properties>
+</file>
+
+<file path=customXml/item3.xml><?xml version="1.0" encoding="utf-8"?>
+<?mso-contentType ?>
+<FormTemplates xmlns="http://schemas.microsoft.com/sharepoint/v3/contenttype/forms">
+  <Display>DocumentLibraryForm</Display>
+  <Edit>DocumentLibraryForm</Edit>
+  <New>DocumentLibraryForm</New>
+</FormTemplates>
+</file>
+
+<file path=customXml/item4.xml><?xml version="1.0" encoding="utf-8"?>
 <ct:contentTypeSchema xmlns:ct="http://schemas.microsoft.com/office/2006/metadata/contentType" xmlns:ma="http://schemas.microsoft.com/office/2006/metadata/properties/metaAttributes" ct:_="" ma:_="" ma:contentTypeName="Document" ma:contentTypeID="0x01010028BB3CA8684FFA4E8D7C64CF5C951A27" ma:contentTypeVersion="" ma:contentTypeDescription="Create a new document." ma:contentTypeScope="" ma:versionID="9f0b42d8be0bc561361cd52546a9e8a4">
   <xsd:schema xmlns:xsd="http://www.w3.org/2001/XMLSchema" xmlns:xs="http://www.w3.org/2001/XMLSchema" xmlns:p="http://schemas.microsoft.com/office/2006/metadata/properties" targetNamespace="http://schemas.microsoft.com/office/2006/metadata/properties" ma:root="true" ma:fieldsID="f3e687d5f98ee29b9cfcc2ff24550dc4">
     <xsd:element name="properties">
@@ -14324,21 +14217,6 @@
 </ct:contentTypeSchema>
 </file>
 
-<file path=customXml/item3.xml><?xml version="1.0" encoding="utf-8"?>
-<p:properties xmlns:p="http://schemas.microsoft.com/office/2006/metadata/properties" xmlns:xsi="http://www.w3.org/2001/XMLSchema-instance" xmlns:pc="http://schemas.microsoft.com/office/infopath/2007/PartnerControls">
-  <documentManagement/>
-</p:properties>
-</file>
-
-<file path=customXml/item4.xml><?xml version="1.0" encoding="utf-8"?>
-<?mso-contentType ?>
-<FormTemplates xmlns="http://schemas.microsoft.com/sharepoint/v3/contenttype/forms">
-  <Display>DocumentLibraryForm</Display>
-  <Edit>DocumentLibraryForm</Edit>
-  <New>DocumentLibraryForm</New>
-</FormTemplates>
-</file>
-
 <file path=customXml/item5.xml><?xml version="1.0" encoding="utf-8"?>
 <b:Sources xmlns:b="http://schemas.openxmlformats.org/officeDocument/2006/bibliography" xmlns="http://schemas.openxmlformats.org/officeDocument/2006/bibliography" SelectedStyle="\APA.XSL" StyleName="APA"/>
 </file>
@@ -14352,6 +14230,23 @@
 </file>
 
 <file path=customXml/itemProps2.xml><?xml version="1.0" encoding="utf-8"?>
+<ds:datastoreItem xmlns:ds="http://schemas.openxmlformats.org/officeDocument/2006/customXml" ds:itemID="{326352DE-1B86-486A-A203-C3A0115BF21D}">
+  <ds:schemaRefs>
+    <ds:schemaRef ds:uri="http://schemas.microsoft.com/office/2006/metadata/properties"/>
+    <ds:schemaRef ds:uri="http://schemas.microsoft.com/office/infopath/2007/PartnerControls"/>
+  </ds:schemaRefs>
+</ds:datastoreItem>
+</file>
+
+<file path=customXml/itemProps3.xml><?xml version="1.0" encoding="utf-8"?>
+<ds:datastoreItem xmlns:ds="http://schemas.openxmlformats.org/officeDocument/2006/customXml" ds:itemID="{710DA8E1-4377-4B6A-9EE7-F56C77C510A6}">
+  <ds:schemaRefs>
+    <ds:schemaRef ds:uri="http://schemas.microsoft.com/sharepoint/v3/contenttype/forms"/>
+  </ds:schemaRefs>
+</ds:datastoreItem>
+</file>
+
+<file path=customXml/itemProps4.xml><?xml version="1.0" encoding="utf-8"?>
 <ds:datastoreItem xmlns:ds="http://schemas.openxmlformats.org/officeDocument/2006/customXml" ds:itemID="{01620A2C-5CCB-4452-9A4D-FD6B77419B1C}">
   <ds:schemaRefs>
     <ds:schemaRef ds:uri="http://schemas.microsoft.com/office/2006/metadata/contentType"/>
@@ -14367,25 +14262,8 @@
 </ds:datastoreItem>
 </file>
 
-<file path=customXml/itemProps3.xml><?xml version="1.0" encoding="utf-8"?>
-<ds:datastoreItem xmlns:ds="http://schemas.openxmlformats.org/officeDocument/2006/customXml" ds:itemID="{326352DE-1B86-486A-A203-C3A0115BF21D}">
-  <ds:schemaRefs>
-    <ds:schemaRef ds:uri="http://schemas.microsoft.com/office/2006/metadata/properties"/>
-    <ds:schemaRef ds:uri="http://schemas.microsoft.com/office/infopath/2007/PartnerControls"/>
-  </ds:schemaRefs>
-</ds:datastoreItem>
-</file>
-
-<file path=customXml/itemProps4.xml><?xml version="1.0" encoding="utf-8"?>
-<ds:datastoreItem xmlns:ds="http://schemas.openxmlformats.org/officeDocument/2006/customXml" ds:itemID="{710DA8E1-4377-4B6A-9EE7-F56C77C510A6}">
-  <ds:schemaRefs>
-    <ds:schemaRef ds:uri="http://schemas.microsoft.com/sharepoint/v3/contenttype/forms"/>
-  </ds:schemaRefs>
-</ds:datastoreItem>
-</file>
-
 <file path=customXml/itemProps5.xml><?xml version="1.0" encoding="utf-8"?>
-<ds:datastoreItem xmlns:ds="http://schemas.openxmlformats.org/officeDocument/2006/customXml" ds:itemID="{60CDF54D-A875-C241-B832-943088CDA348}">
+<ds:datastoreItem xmlns:ds="http://schemas.openxmlformats.org/officeDocument/2006/customXml" ds:itemID="{23BFBCE0-57E5-0848-AD39-0AB7B84FEB21}">
   <ds:schemaRefs>
     <ds:schemaRef ds:uri="http://schemas.openxmlformats.org/officeDocument/2006/bibliography"/>
   </ds:schemaRefs>

</xml_diff>

<commit_message>
Screenshots for updating global variable and changed the document order
</commit_message>
<xml_diff>
--- a/AdminGuide.docx
+++ b/AdminGuide.docx
@@ -161,7 +161,7 @@
                   <w:color w:val="000000" w:themeColor="text1"/>
                   <w:sz w:val="28"/>
                 </w:rPr>
-                <w:t>April 1</w:t>
+                <w:t>May</w:t>
               </w:r>
               <w:r>
                 <w:rPr>
@@ -170,7 +170,16 @@
                   <w:color w:val="000000" w:themeColor="text1"/>
                   <w:sz w:val="28"/>
                 </w:rPr>
-                <w:t>8</w:t>
+                <w:t xml:space="preserve"> </w:t>
+              </w:r>
+              <w:r>
+                <w:rPr>
+                  <w:rFonts w:ascii="Arial" w:hAnsi="Arial" w:cs="Arial"/>
+                  <w:noProof/>
+                  <w:color w:val="000000" w:themeColor="text1"/>
+                  <w:sz w:val="28"/>
+                </w:rPr>
+                <w:t>3</w:t>
               </w:r>
               <w:r>
                 <w:rPr>
@@ -1734,6 +1743,120 @@
           </w:p>
         </w:tc>
       </w:tr>
+      <w:tr>
+        <w:trPr>
+          <w:jc w:val="center"/>
+        </w:trPr>
+        <w:tc>
+          <w:tcPr>
+            <w:tcW w:w="1696" w:type="dxa"/>
+            <w:shd w:val="clear" w:color="auto" w:fill="auto"/>
+          </w:tcPr>
+          <w:p>
+            <w:pPr>
+              <w:jc w:val="center"/>
+              <w:rPr>
+                <w:rFonts w:ascii="Arial" w:hAnsi="Arial" w:cs="Arial"/>
+              </w:rPr>
+            </w:pPr>
+            <w:r>
+              <w:rPr>
+                <w:rFonts w:ascii="Arial" w:hAnsi="Arial" w:cs="Arial"/>
+              </w:rPr>
+              <w:t>1.9.4</w:t>
+            </w:r>
+          </w:p>
+        </w:tc>
+        <w:tc>
+          <w:tcPr>
+            <w:tcW w:w="2127" w:type="dxa"/>
+            <w:shd w:val="clear" w:color="auto" w:fill="auto"/>
+          </w:tcPr>
+          <w:p>
+            <w:pPr>
+              <w:jc w:val="center"/>
+              <w:rPr>
+                <w:rFonts w:ascii="Arial" w:hAnsi="Arial" w:cs="Arial"/>
+              </w:rPr>
+            </w:pPr>
+            <w:r>
+              <w:rPr>
+                <w:rFonts w:ascii="Arial" w:hAnsi="Arial" w:cs="Arial"/>
+              </w:rPr>
+              <w:t>May 3, 2018</w:t>
+            </w:r>
+          </w:p>
+        </w:tc>
+        <w:tc>
+          <w:tcPr>
+            <w:tcW w:w="1996" w:type="dxa"/>
+            <w:shd w:val="clear" w:color="auto" w:fill="auto"/>
+          </w:tcPr>
+          <w:p>
+            <w:pPr>
+              <w:jc w:val="center"/>
+              <w:rPr>
+                <w:rFonts w:ascii="Arial" w:hAnsi="Arial" w:cs="Arial"/>
+              </w:rPr>
+            </w:pPr>
+            <w:r>
+              <w:rPr>
+                <w:rFonts w:ascii="Arial" w:hAnsi="Arial" w:cs="Arial"/>
+              </w:rPr>
+              <w:t>Andrew Aran</w:t>
+            </w:r>
+          </w:p>
+        </w:tc>
+        <w:tc>
+          <w:tcPr>
+            <w:tcW w:w="3515" w:type="dxa"/>
+            <w:shd w:val="clear" w:color="auto" w:fill="auto"/>
+          </w:tcPr>
+          <w:p>
+            <w:pPr>
+              <w:pStyle w:val="ListParagraph"/>
+              <w:numPr>
+                <w:ilvl w:val="0"/>
+                <w:numId w:val="26"/>
+              </w:numPr>
+              <w:rPr>
+                <w:rFonts w:ascii="Arial" w:hAnsi="Arial" w:cs="Arial"/>
+              </w:rPr>
+            </w:pPr>
+            <w:r>
+              <w:rPr>
+                <w:rFonts w:ascii="Arial" w:hAnsi="Arial" w:cs="Arial"/>
+              </w:rPr>
+              <w:t>Updated Global Variable Process</w:t>
+            </w:r>
+          </w:p>
+          <w:p>
+            <w:pPr>
+              <w:pStyle w:val="ListParagraph"/>
+              <w:numPr>
+                <w:ilvl w:val="0"/>
+                <w:numId w:val="26"/>
+              </w:numPr>
+              <w:rPr>
+                <w:rFonts w:ascii="Arial" w:hAnsi="Arial" w:cs="Arial"/>
+              </w:rPr>
+            </w:pPr>
+            <w:r>
+              <w:rPr>
+                <w:rFonts w:ascii="Arial" w:hAnsi="Arial" w:cs="Arial"/>
+              </w:rPr>
+              <w:t xml:space="preserve">Updated the order of the tasks in the </w:t>
+            </w:r>
+            <w:r>
+              <w:rPr>
+                <w:rFonts w:ascii="Arial" w:hAnsi="Arial" w:cs="Arial"/>
+              </w:rPr>
+              <w:lastRenderedPageBreak/>
+              <w:t>instructions</w:t>
+            </w:r>
+          </w:p>
+        </w:tc>
+      </w:tr>
     </w:tbl>
     <w:p>
       <w:pPr>
@@ -1896,7 +2019,7 @@
             </w:rPr>
             <w:fldChar w:fldCharType="separate"/>
           </w:r>
-          <w:hyperlink w:anchor="_Toc511892677" w:history="1">
+          <w:hyperlink w:anchor="_Toc513107973" w:history="1">
             <w:r>
               <w:rPr>
                 <w:rStyle w:val="Hyperlink"/>
@@ -1940,7 +2063,7 @@
                 <w:noProof/>
                 <w:webHidden/>
               </w:rPr>
-              <w:instrText xml:space="preserve"> PAGEREF _Toc511892677 \h </w:instrText>
+              <w:instrText xml:space="preserve"> PAGEREF _Toc513107973 \h </w:instrText>
             </w:r>
             <w:r>
               <w:rPr>
@@ -1960,7 +2083,7 @@
                 <w:noProof/>
                 <w:webHidden/>
               </w:rPr>
-              <w:t>4</w:t>
+              <w:t>5</w:t>
             </w:r>
             <w:r>
               <w:rPr>
@@ -1986,7 +2109,7 @@
               <w:lang w:val="en-CA" w:eastAsia="en-CA"/>
             </w:rPr>
           </w:pPr>
-          <w:hyperlink w:anchor="_Toc511892678" w:history="1">
+          <w:hyperlink w:anchor="_Toc513107974" w:history="1">
             <w:r>
               <w:rPr>
                 <w:rStyle w:val="Hyperlink"/>
@@ -2030,7 +2153,7 @@
                 <w:noProof/>
                 <w:webHidden/>
               </w:rPr>
-              <w:instrText xml:space="preserve"> PAGEREF _Toc511892678 \h </w:instrText>
+              <w:instrText xml:space="preserve"> PAGEREF _Toc513107974 \h </w:instrText>
             </w:r>
             <w:r>
               <w:rPr>
@@ -2050,7 +2173,7 @@
                 <w:noProof/>
                 <w:webHidden/>
               </w:rPr>
-              <w:t>4</w:t>
+              <w:t>5</w:t>
             </w:r>
             <w:r>
               <w:rPr>
@@ -2076,7 +2199,7 @@
               <w:lang w:val="en-CA" w:eastAsia="en-CA"/>
             </w:rPr>
           </w:pPr>
-          <w:hyperlink w:anchor="_Toc511892679" w:history="1">
+          <w:hyperlink w:anchor="_Toc513107975" w:history="1">
             <w:r>
               <w:rPr>
                 <w:rStyle w:val="Hyperlink"/>
@@ -2120,7 +2243,7 @@
                 <w:noProof/>
                 <w:webHidden/>
               </w:rPr>
-              <w:instrText xml:space="preserve"> PAGEREF _Toc511892679 \h </w:instrText>
+              <w:instrText xml:space="preserve"> PAGEREF _Toc513107975 \h </w:instrText>
             </w:r>
             <w:r>
               <w:rPr>
@@ -2140,7 +2263,7 @@
                 <w:noProof/>
                 <w:webHidden/>
               </w:rPr>
-              <w:t>4</w:t>
+              <w:t>5</w:t>
             </w:r>
             <w:r>
               <w:rPr>
@@ -2166,7 +2289,7 @@
               <w:lang w:val="en-CA" w:eastAsia="en-CA"/>
             </w:rPr>
           </w:pPr>
-          <w:hyperlink w:anchor="_Toc511892680" w:history="1">
+          <w:hyperlink w:anchor="_Toc513107976" w:history="1">
             <w:r>
               <w:rPr>
                 <w:rStyle w:val="Hyperlink"/>
@@ -2210,7 +2333,7 @@
                 <w:noProof/>
                 <w:webHidden/>
               </w:rPr>
-              <w:instrText xml:space="preserve"> PAGEREF _Toc511892680 \h </w:instrText>
+              <w:instrText xml:space="preserve"> PAGEREF _Toc513107976 \h </w:instrText>
             </w:r>
             <w:r>
               <w:rPr>
@@ -2230,7 +2353,7 @@
                 <w:noProof/>
                 <w:webHidden/>
               </w:rPr>
-              <w:t>7</w:t>
+              <w:t>8</w:t>
             </w:r>
             <w:r>
               <w:rPr>
@@ -2256,7 +2379,7 @@
               <w:lang w:val="en-CA" w:eastAsia="en-CA"/>
             </w:rPr>
           </w:pPr>
-          <w:hyperlink w:anchor="_Toc511892681" w:history="1">
+          <w:hyperlink w:anchor="_Toc513107977" w:history="1">
             <w:r>
               <w:rPr>
                 <w:rStyle w:val="Hyperlink"/>
@@ -2300,7 +2423,7 @@
                 <w:noProof/>
                 <w:webHidden/>
               </w:rPr>
-              <w:instrText xml:space="preserve"> PAGEREF _Toc511892681 \h </w:instrText>
+              <w:instrText xml:space="preserve"> PAGEREF _Toc513107977 \h </w:instrText>
             </w:r>
             <w:r>
               <w:rPr>
@@ -2320,7 +2443,7 @@
                 <w:noProof/>
                 <w:webHidden/>
               </w:rPr>
-              <w:t>9</w:t>
+              <w:t>10</w:t>
             </w:r>
             <w:r>
               <w:rPr>
@@ -2346,7 +2469,7 @@
               <w:lang w:val="en-CA" w:eastAsia="en-CA"/>
             </w:rPr>
           </w:pPr>
-          <w:hyperlink w:anchor="_Toc511892683" w:history="1">
+          <w:hyperlink w:anchor="_Toc513107978" w:history="1">
             <w:r>
               <w:rPr>
                 <w:rStyle w:val="Hyperlink"/>
@@ -2390,7 +2513,7 @@
                 <w:noProof/>
                 <w:webHidden/>
               </w:rPr>
-              <w:instrText xml:space="preserve"> PAGEREF _Toc511892683 \h </w:instrText>
+              <w:instrText xml:space="preserve"> PAGEREF _Toc513107978 \h </w:instrText>
             </w:r>
             <w:r>
               <w:rPr>
@@ -2410,7 +2533,7 @@
                 <w:noProof/>
                 <w:webHidden/>
               </w:rPr>
-              <w:t>10</w:t>
+              <w:t>11</w:t>
             </w:r>
             <w:r>
               <w:rPr>
@@ -2436,7 +2559,7 @@
               <w:lang w:val="en-CA" w:eastAsia="en-CA"/>
             </w:rPr>
           </w:pPr>
-          <w:hyperlink w:anchor="_Toc511892685" w:history="1">
+          <w:hyperlink w:anchor="_Toc513107979" w:history="1">
             <w:r>
               <w:rPr>
                 <w:rStyle w:val="Hyperlink"/>
@@ -2480,7 +2603,7 @@
                 <w:noProof/>
                 <w:webHidden/>
               </w:rPr>
-              <w:instrText xml:space="preserve"> PAGEREF _Toc511892685 \h </w:instrText>
+              <w:instrText xml:space="preserve"> PAGEREF _Toc513107979 \h </w:instrText>
             </w:r>
             <w:r>
               <w:rPr>
@@ -2500,7 +2623,7 @@
                 <w:noProof/>
                 <w:webHidden/>
               </w:rPr>
-              <w:t>11</w:t>
+              <w:t>12</w:t>
             </w:r>
             <w:r>
               <w:rPr>
@@ -2526,7 +2649,7 @@
               <w:lang w:val="en-CA" w:eastAsia="en-CA"/>
             </w:rPr>
           </w:pPr>
-          <w:hyperlink w:anchor="_Toc511892686" w:history="1">
+          <w:hyperlink w:anchor="_Toc513107980" w:history="1">
             <w:r>
               <w:rPr>
                 <w:rStyle w:val="Hyperlink"/>
@@ -2549,7 +2672,7 @@
                 <w:rStyle w:val="Hyperlink"/>
                 <w:noProof/>
               </w:rPr>
-              <w:t>Start New Academic Year</w:t>
+              <w:t>Historical Program Measurement Archive</w:t>
             </w:r>
             <w:r>
               <w:rPr>
@@ -2570,7 +2693,7 @@
                 <w:noProof/>
                 <w:webHidden/>
               </w:rPr>
-              <w:instrText xml:space="preserve"> PAGEREF _Toc511892686 \h </w:instrText>
+              <w:instrText xml:space="preserve"> PAGEREF _Toc513107980 \h </w:instrText>
             </w:r>
             <w:r>
               <w:rPr>
@@ -2590,7 +2713,7 @@
                 <w:noProof/>
                 <w:webHidden/>
               </w:rPr>
-              <w:t>14</w:t>
+              <w:t>15</w:t>
             </w:r>
             <w:r>
               <w:rPr>
@@ -2616,7 +2739,7 @@
               <w:lang w:val="en-CA" w:eastAsia="en-CA"/>
             </w:rPr>
           </w:pPr>
-          <w:hyperlink w:anchor="_Toc511892688" w:history="1">
+          <w:hyperlink w:anchor="_Toc513107981" w:history="1">
             <w:r>
               <w:rPr>
                 <w:rStyle w:val="Hyperlink"/>
@@ -2639,7 +2762,7 @@
                 <w:rStyle w:val="Hyperlink"/>
                 <w:noProof/>
               </w:rPr>
-              <w:t>Historical Program Measurement Archive</w:t>
+              <w:t>Historical Program Measurement Report</w:t>
             </w:r>
             <w:r>
               <w:rPr>
@@ -2660,7 +2783,7 @@
                 <w:noProof/>
                 <w:webHidden/>
               </w:rPr>
-              <w:instrText xml:space="preserve"> PAGEREF _Toc511892688 \h </w:instrText>
+              <w:instrText xml:space="preserve"> PAGEREF _Toc513107981 \h </w:instrText>
             </w:r>
             <w:r>
               <w:rPr>
@@ -2706,7 +2829,7 @@
               <w:lang w:val="en-CA" w:eastAsia="en-CA"/>
             </w:rPr>
           </w:pPr>
-          <w:hyperlink w:anchor="_Toc511892689" w:history="1">
+          <w:hyperlink w:anchor="_Toc513107982" w:history="1">
             <w:r>
               <w:rPr>
                 <w:rStyle w:val="Hyperlink"/>
@@ -2729,7 +2852,7 @@
                 <w:rStyle w:val="Hyperlink"/>
                 <w:noProof/>
               </w:rPr>
-              <w:t>Historical Program Measurement Report</w:t>
+              <w:t>Start New Academic Year</w:t>
             </w:r>
             <w:r>
               <w:rPr>
@@ -2750,7 +2873,7 @@
                 <w:noProof/>
                 <w:webHidden/>
               </w:rPr>
-              <w:instrText xml:space="preserve"> PAGEREF _Toc511892689 \h </w:instrText>
+              <w:instrText xml:space="preserve"> PAGEREF _Toc513107982 \h </w:instrText>
             </w:r>
             <w:r>
               <w:rPr>
@@ -2770,7 +2893,7 @@
                 <w:noProof/>
                 <w:webHidden/>
               </w:rPr>
-              <w:t>20</w:t>
+              <w:t>19</w:t>
             </w:r>
             <w:r>
               <w:rPr>
@@ -2796,7 +2919,7 @@
               <w:lang w:val="en-CA" w:eastAsia="en-CA"/>
             </w:rPr>
           </w:pPr>
-          <w:hyperlink w:anchor="_Toc511892690" w:history="1">
+          <w:hyperlink w:anchor="_Toc513107983" w:history="1">
             <w:r>
               <w:rPr>
                 <w:rStyle w:val="Hyperlink"/>
@@ -2840,7 +2963,7 @@
                 <w:noProof/>
                 <w:webHidden/>
               </w:rPr>
-              <w:instrText xml:space="preserve"> PAGEREF _Toc511892690 \h </w:instrText>
+              <w:instrText xml:space="preserve"> PAGEREF _Toc513107983 \h </w:instrText>
             </w:r>
             <w:r>
               <w:rPr>
@@ -2860,7 +2983,7 @@
                 <w:noProof/>
                 <w:webHidden/>
               </w:rPr>
-              <w:t>21</w:t>
+              <w:t>23</w:t>
             </w:r>
             <w:r>
               <w:rPr>
@@ -2886,7 +3009,7 @@
               <w:lang w:val="en-CA" w:eastAsia="en-CA"/>
             </w:rPr>
           </w:pPr>
-          <w:hyperlink w:anchor="_Toc511892692" w:history="1">
+          <w:hyperlink w:anchor="_Toc513107984" w:history="1">
             <w:r>
               <w:rPr>
                 <w:rStyle w:val="Hyperlink"/>
@@ -2909,7 +3032,7 @@
                 <w:rStyle w:val="Hyperlink"/>
                 <w:noProof/>
               </w:rPr>
-              <w:t>Force Check-In</w:t>
+              <w:t>Update Course Information Input Template</w:t>
             </w:r>
             <w:r>
               <w:rPr>
@@ -2930,7 +3053,7 @@
                 <w:noProof/>
                 <w:webHidden/>
               </w:rPr>
-              <w:instrText xml:space="preserve"> PAGEREF _Toc511892692 \h </w:instrText>
+              <w:instrText xml:space="preserve"> PAGEREF _Toc513107984 \h </w:instrText>
             </w:r>
             <w:r>
               <w:rPr>
@@ -2950,7 +3073,7 @@
                 <w:noProof/>
                 <w:webHidden/>
               </w:rPr>
-              <w:t>23</w:t>
+              <w:t>25</w:t>
             </w:r>
             <w:r>
               <w:rPr>
@@ -2976,7 +3099,7 @@
               <w:lang w:val="en-CA" w:eastAsia="en-CA"/>
             </w:rPr>
           </w:pPr>
-          <w:hyperlink w:anchor="_Toc511892695" w:history="1">
+          <w:hyperlink w:anchor="_Toc513107985" w:history="1">
             <w:r>
               <w:rPr>
                 <w:rStyle w:val="Hyperlink"/>
@@ -2999,7 +3122,7 @@
                 <w:rStyle w:val="Hyperlink"/>
                 <w:noProof/>
               </w:rPr>
-              <w:t>Update Course Information Input Template</w:t>
+              <w:t>Changing Concurrent Contributor Templates to Enable the Choose Option</w:t>
             </w:r>
             <w:r>
               <w:rPr>
@@ -3020,7 +3143,7 @@
                 <w:noProof/>
                 <w:webHidden/>
               </w:rPr>
-              <w:instrText xml:space="preserve"> PAGEREF _Toc511892695 \h </w:instrText>
+              <w:instrText xml:space="preserve"> PAGEREF _Toc513107985 \h </w:instrText>
             </w:r>
             <w:r>
               <w:rPr>
@@ -3040,7 +3163,7 @@
                 <w:noProof/>
                 <w:webHidden/>
               </w:rPr>
-              <w:t>24</w:t>
+              <w:t>26</w:t>
             </w:r>
             <w:r>
               <w:rPr>
@@ -3066,7 +3189,7 @@
               <w:lang w:val="en-CA" w:eastAsia="en-CA"/>
             </w:rPr>
           </w:pPr>
-          <w:hyperlink w:anchor="_Toc511892696" w:history="1">
+          <w:hyperlink w:anchor="_Toc513107986" w:history="1">
             <w:r>
               <w:rPr>
                 <w:rStyle w:val="Hyperlink"/>
@@ -3089,7 +3212,7 @@
                 <w:rStyle w:val="Hyperlink"/>
                 <w:noProof/>
               </w:rPr>
-              <w:t>Changing Concurrent Contributor Templates to Enable the Choose Option</w:t>
+              <w:t>Unsubmit</w:t>
             </w:r>
             <w:r>
               <w:rPr>
@@ -3110,7 +3233,7 @@
                 <w:noProof/>
                 <w:webHidden/>
               </w:rPr>
-              <w:instrText xml:space="preserve"> PAGEREF _Toc511892696 \h </w:instrText>
+              <w:instrText xml:space="preserve"> PAGEREF _Toc513107986 \h </w:instrText>
             </w:r>
             <w:r>
               <w:rPr>
@@ -3130,7 +3253,7 @@
                 <w:noProof/>
                 <w:webHidden/>
               </w:rPr>
-              <w:t>25</w:t>
+              <w:t>26</w:t>
             </w:r>
             <w:r>
               <w:rPr>
@@ -3156,7 +3279,7 @@
               <w:lang w:val="en-CA" w:eastAsia="en-CA"/>
             </w:rPr>
           </w:pPr>
-          <w:hyperlink w:anchor="_Toc511892697" w:history="1">
+          <w:hyperlink w:anchor="_Toc513107987" w:history="1">
             <w:r>
               <w:rPr>
                 <w:rStyle w:val="Hyperlink"/>
@@ -3179,7 +3302,7 @@
                 <w:rStyle w:val="Hyperlink"/>
                 <w:noProof/>
               </w:rPr>
-              <w:t>Unsubmit</w:t>
+              <w:t>Force Check-In</w:t>
             </w:r>
             <w:r>
               <w:rPr>
@@ -3200,7 +3323,7 @@
                 <w:noProof/>
                 <w:webHidden/>
               </w:rPr>
-              <w:instrText xml:space="preserve"> PAGEREF _Toc511892697 \h </w:instrText>
+              <w:instrText xml:space="preserve"> PAGEREF _Toc513107987 \h </w:instrText>
             </w:r>
             <w:r>
               <w:rPr>
@@ -3220,7 +3343,7 @@
                 <w:noProof/>
                 <w:webHidden/>
               </w:rPr>
-              <w:t>25</w:t>
+              <w:t>26</w:t>
             </w:r>
             <w:r>
               <w:rPr>
@@ -3246,7 +3369,7 @@
               <w:lang w:val="en-CA" w:eastAsia="en-CA"/>
             </w:rPr>
           </w:pPr>
-          <w:hyperlink w:anchor="_Toc511892698" w:history="1">
+          <w:hyperlink w:anchor="_Toc513107988" w:history="1">
             <w:r>
               <w:rPr>
                 <w:rStyle w:val="Hyperlink"/>
@@ -3290,7 +3413,7 @@
                 <w:noProof/>
                 <w:webHidden/>
               </w:rPr>
-              <w:instrText xml:space="preserve"> PAGEREF _Toc511892698 \h </w:instrText>
+              <w:instrText xml:space="preserve"> PAGEREF _Toc513107988 \h </w:instrText>
             </w:r>
             <w:r>
               <w:rPr>
@@ -3310,7 +3433,7 @@
                 <w:noProof/>
                 <w:webHidden/>
               </w:rPr>
-              <w:t>25</w:t>
+              <w:t>28</w:t>
             </w:r>
             <w:r>
               <w:rPr>
@@ -3369,7 +3492,7 @@
       <w:bookmarkStart w:id="1" w:name="_Toc511892676"/>
       <w:bookmarkStart w:id="2" w:name="_Toc347489010"/>
       <w:bookmarkStart w:id="3" w:name="_Toc461520321"/>
-      <w:bookmarkStart w:id="4" w:name="_Toc511892677"/>
+      <w:bookmarkStart w:id="4" w:name="_Toc513107973"/>
       <w:bookmarkEnd w:id="0"/>
       <w:bookmarkEnd w:id="1"/>
       <w:r>
@@ -3537,7 +3660,7 @@
           <w:szCs w:val="24"/>
         </w:rPr>
       </w:pPr>
-      <w:bookmarkStart w:id="5" w:name="_Toc511892678"/>
+      <w:bookmarkStart w:id="5" w:name="_Toc513107974"/>
       <w:r>
         <w:rPr>
           <w:sz w:val="24"/>
@@ -3780,7 +3903,9 @@
           <w:szCs w:val="24"/>
         </w:rPr>
       </w:pPr>
-      <w:bookmarkStart w:id="7" w:name="_Toc511892679"/>
+      <w:bookmarkStart w:id="7" w:name="_Toc513107975"/>
+      <w:bookmarkStart w:id="8" w:name="_GoBack"/>
+      <w:bookmarkEnd w:id="8"/>
       <w:r>
         <w:rPr>
           <w:sz w:val="24"/>
@@ -4138,7 +4263,7 @@
               <w:rPr>
                 <w:rFonts w:ascii="Arial" w:hAnsi="Arial" w:cs="Arial"/>
               </w:rPr>
-              <w:t>A4</w:t>
+              <w:t>--</w:t>
             </w:r>
           </w:p>
         </w:tc>
@@ -4148,10 +4273,17 @@
           </w:tcPr>
           <w:p>
             <w:pPr>
-              <w:rPr>
-                <w:rFonts w:ascii="Arial" w:hAnsi="Arial" w:cs="Arial"/>
-              </w:rPr>
-            </w:pPr>
+              <w:jc w:val="center"/>
+              <w:rPr>
+                <w:rFonts w:ascii="Arial" w:hAnsi="Arial" w:cs="Arial"/>
+              </w:rPr>
+            </w:pPr>
+            <w:r>
+              <w:rPr>
+                <w:rFonts w:ascii="Arial" w:hAnsi="Arial" w:cs="Arial"/>
+              </w:rPr>
+              <w:t>(Automated Process)</w:t>
+            </w:r>
           </w:p>
         </w:tc>
         <w:tc>
@@ -4224,7 +4356,13 @@
               <w:rPr>
                 <w:rFonts w:ascii="Arial" w:hAnsi="Arial" w:cs="Arial"/>
               </w:rPr>
-              <w:t>A9</w:t>
+              <w:t>A</w:t>
+            </w:r>
+            <w:r>
+              <w:rPr>
+                <w:rFonts w:ascii="Arial" w:hAnsi="Arial" w:cs="Arial"/>
+              </w:rPr>
+              <w:t>11</w:t>
             </w:r>
           </w:p>
         </w:tc>
@@ -5365,7 +5503,13 @@
               <w:rPr>
                 <w:rFonts w:ascii="Arial" w:hAnsi="Arial" w:cs="Arial"/>
               </w:rPr>
-              <w:t>A9</w:t>
+              <w:t>A</w:t>
+            </w:r>
+            <w:r>
+              <w:rPr>
+                <w:rFonts w:ascii="Arial" w:hAnsi="Arial" w:cs="Arial"/>
+              </w:rPr>
+              <w:t>11</w:t>
             </w:r>
           </w:p>
         </w:tc>
@@ -5807,7 +5951,13 @@
               <w:rPr>
                 <w:rFonts w:ascii="Arial" w:hAnsi="Arial" w:cs="Arial"/>
               </w:rPr>
-              <w:t>A2</w:t>
+              <w:t>A</w:t>
+            </w:r>
+            <w:r>
+              <w:rPr>
+                <w:rFonts w:ascii="Arial" w:hAnsi="Arial" w:cs="Arial"/>
+              </w:rPr>
+              <w:t>4</w:t>
             </w:r>
           </w:p>
         </w:tc>
@@ -5887,7 +6037,13 @@
               <w:rPr>
                 <w:rFonts w:ascii="Arial" w:hAnsi="Arial" w:cs="Arial"/>
               </w:rPr>
-              <w:t>A6</w:t>
+              <w:t>A</w:t>
+            </w:r>
+            <w:r>
+              <w:rPr>
+                <w:rFonts w:ascii="Arial" w:hAnsi="Arial" w:cs="Arial"/>
+              </w:rPr>
+              <w:t>9</w:t>
             </w:r>
           </w:p>
         </w:tc>
@@ -5961,7 +6117,13 @@
               <w:rPr>
                 <w:rFonts w:ascii="Arial" w:hAnsi="Arial" w:cs="Arial"/>
               </w:rPr>
-              <w:t>A3</w:t>
+              <w:t>A</w:t>
+            </w:r>
+            <w:r>
+              <w:rPr>
+                <w:rFonts w:ascii="Arial" w:hAnsi="Arial" w:cs="Arial"/>
+              </w:rPr>
+              <w:t>5</w:t>
             </w:r>
           </w:p>
         </w:tc>
@@ -6066,9 +6228,9 @@
       </w:tr>
     </w:tbl>
     <w:p>
-      <w:bookmarkStart w:id="8" w:name="_Toc340895643"/>
-      <w:bookmarkStart w:id="9" w:name="_Toc341427885"/>
-      <w:bookmarkStart w:id="10" w:name="_Toc469652170"/>
+      <w:bookmarkStart w:id="9" w:name="_Toc340895643"/>
+      <w:bookmarkStart w:id="10" w:name="_Toc341427885"/>
+      <w:bookmarkStart w:id="11" w:name="_Toc469652170"/>
     </w:p>
     <w:p>
       <w:r>
@@ -6077,15 +6239,15 @@
         </w:rPr>
         <w:t>The timeline table shows an entry for adding courses, but no time slot for deleting courses that are no longer offered.  This is because courses are not deleted, since deleting them will remove all of the historical data associated with the course.  Courses can be removed from a specific program, but should not be removed from the Vena database.</w:t>
       </w:r>
-      <w:bookmarkEnd w:id="8"/>
       <w:bookmarkEnd w:id="9"/>
+      <w:bookmarkEnd w:id="10"/>
       <w:r>
         <w:rPr>
           <w:rFonts w:ascii="Arial" w:hAnsi="Arial" w:cs="Arial"/>
         </w:rPr>
         <w:t xml:space="preserve">  Courses that are no longer offered should be moved to unmapped, as described in the Departmental Guide.</w:t>
       </w:r>
-      <w:bookmarkEnd w:id="10"/>
+      <w:bookmarkEnd w:id="11"/>
     </w:p>
     <w:p>
       <w:pPr>
@@ -6107,8 +6269,8 @@
           <w:szCs w:val="24"/>
         </w:rPr>
       </w:pPr>
-      <w:bookmarkStart w:id="11" w:name="_Toc461520322"/>
-      <w:bookmarkStart w:id="12" w:name="_Toc511892680"/>
+      <w:bookmarkStart w:id="12" w:name="_Toc461520322"/>
+      <w:bookmarkStart w:id="13" w:name="_Toc513107976"/>
       <w:r>
         <w:rPr>
           <w:sz w:val="24"/>
@@ -6117,8 +6279,8 @@
         <w:lastRenderedPageBreak/>
         <w:t>Add User</w:t>
       </w:r>
-      <w:bookmarkEnd w:id="11"/>
       <w:bookmarkEnd w:id="12"/>
+      <w:bookmarkEnd w:id="13"/>
     </w:p>
     <w:p>
       <w:pPr>
@@ -6156,21 +6318,7 @@
             <w:rStyle w:val="Hyperlink"/>
             <w:rFonts w:ascii="Arial" w:hAnsi="Arial" w:cs="Arial"/>
           </w:rPr>
-          <w:t>https://ca3.vena.io/admi</w:t>
-        </w:r>
-        <w:r>
-          <w:rPr>
-            <w:rStyle w:val="Hyperlink"/>
-            <w:rFonts w:ascii="Arial" w:hAnsi="Arial" w:cs="Arial"/>
-          </w:rPr>
-          <w:t>n</w:t>
-        </w:r>
-        <w:r>
-          <w:rPr>
-            <w:rStyle w:val="Hyperlink"/>
-            <w:rFonts w:ascii="Arial" w:hAnsi="Arial" w:cs="Arial"/>
-          </w:rPr>
-          <w:t>istrator</w:t>
+          <w:t>https://ca3.vena.io/administrator</w:t>
         </w:r>
       </w:hyperlink>
     </w:p>
@@ -6732,7 +6880,7 @@
         <w:pStyle w:val="ListParagraph"/>
         <w:ind w:left="792"/>
       </w:pPr>
-      <w:bookmarkStart w:id="13" w:name="_Toc461520323"/>
+      <w:bookmarkStart w:id="14" w:name="_Toc461520323"/>
     </w:p>
     <w:p>
       <w:pPr>
@@ -6760,7 +6908,7 @@
           <w:szCs w:val="24"/>
         </w:rPr>
       </w:pPr>
-      <w:bookmarkStart w:id="14" w:name="_Toc511892681"/>
+      <w:bookmarkStart w:id="15" w:name="_Toc513107977"/>
       <w:r>
         <w:rPr>
           <w:sz w:val="24"/>
@@ -6769,8 +6917,8 @@
         <w:lastRenderedPageBreak/>
         <w:t>Assign User to Process</w:t>
       </w:r>
-      <w:bookmarkEnd w:id="13"/>
       <w:bookmarkEnd w:id="14"/>
+      <w:bookmarkEnd w:id="15"/>
     </w:p>
     <w:p>
       <w:pPr>
@@ -7203,13 +7351,13 @@
           <w:szCs w:val="24"/>
         </w:rPr>
       </w:pPr>
-      <w:bookmarkStart w:id="15" w:name="_Toc511805706"/>
-      <w:bookmarkStart w:id="16" w:name="_Toc466448793"/>
-      <w:bookmarkStart w:id="17" w:name="_Toc461520324"/>
-      <w:bookmarkStart w:id="18" w:name="_Toc511892682"/>
-      <w:bookmarkStart w:id="19" w:name="_Toc511892683"/>
-      <w:bookmarkEnd w:id="15"/>
-      <w:bookmarkEnd w:id="18"/>
+      <w:bookmarkStart w:id="16" w:name="_Toc511805706"/>
+      <w:bookmarkStart w:id="17" w:name="_Toc511892682"/>
+      <w:bookmarkStart w:id="18" w:name="_Toc466448793"/>
+      <w:bookmarkStart w:id="19" w:name="_Toc461520324"/>
+      <w:bookmarkStart w:id="20" w:name="_Toc513107978"/>
+      <w:bookmarkEnd w:id="16"/>
+      <w:bookmarkEnd w:id="17"/>
       <w:r>
         <w:rPr>
           <w:sz w:val="24"/>
@@ -7217,8 +7365,8 @@
         </w:rPr>
         <w:t>Department Input</w:t>
       </w:r>
-      <w:bookmarkEnd w:id="16"/>
-      <w:bookmarkEnd w:id="19"/>
+      <w:bookmarkEnd w:id="18"/>
+      <w:bookmarkEnd w:id="20"/>
     </w:p>
     <w:p>
       <w:pPr>
@@ -7581,11 +7729,11 @@
           <w:szCs w:val="24"/>
         </w:rPr>
       </w:pPr>
-      <w:bookmarkStart w:id="20" w:name="_Toc511805708"/>
-      <w:bookmarkStart w:id="21" w:name="_Toc511892684"/>
-      <w:bookmarkStart w:id="22" w:name="_Toc511892685"/>
-      <w:bookmarkEnd w:id="20"/>
+      <w:bookmarkStart w:id="21" w:name="_Toc511805708"/>
+      <w:bookmarkStart w:id="22" w:name="_Toc511892684"/>
+      <w:bookmarkStart w:id="23" w:name="_Toc513107979"/>
       <w:bookmarkEnd w:id="21"/>
+      <w:bookmarkEnd w:id="22"/>
       <w:r>
         <w:rPr>
           <w:sz w:val="24"/>
@@ -7593,7 +7741,7 @@
         </w:rPr>
         <w:t>Faculty Recommendations</w:t>
       </w:r>
-      <w:bookmarkEnd w:id="22"/>
+      <w:bookmarkEnd w:id="23"/>
     </w:p>
     <w:p/>
     <w:p>
@@ -8268,9 +8416,9 @@
         </w:rPr>
         <w:t>Click “Save Data” under “Vena” Tab and “Check in” the file</w:t>
       </w:r>
-      <w:bookmarkStart w:id="23" w:name="_Toc460260904"/>
-    </w:p>
-    <w:bookmarkEnd w:id="23"/>
+      <w:bookmarkStart w:id="24" w:name="_Toc460260904"/>
+    </w:p>
+    <w:bookmarkEnd w:id="24"/>
     <w:p>
       <w:pPr>
         <w:pStyle w:val="ListParagraph"/>
@@ -8300,16 +8448,20 @@
           <w:szCs w:val="24"/>
         </w:rPr>
       </w:pPr>
-      <w:bookmarkStart w:id="24" w:name="_Toc511892686"/>
+      <w:bookmarkStart w:id="25" w:name="_Toc461520325"/>
+      <w:bookmarkStart w:id="26" w:name="_Toc511892687"/>
+      <w:bookmarkStart w:id="27" w:name="_Toc513107980"/>
+      <w:bookmarkEnd w:id="19"/>
+      <w:bookmarkEnd w:id="26"/>
       <w:r>
         <w:rPr>
           <w:sz w:val="24"/>
           <w:szCs w:val="24"/>
         </w:rPr>
-        <w:t>Start New Academic Year</w:t>
-      </w:r>
-      <w:bookmarkEnd w:id="17"/>
-      <w:bookmarkEnd w:id="24"/>
+        <w:t>Historical Program Measurement Archive</w:t>
+      </w:r>
+      <w:bookmarkEnd w:id="25"/>
+      <w:bookmarkEnd w:id="27"/>
     </w:p>
     <w:p>
       <w:pPr>
@@ -8327,61 +8479,29 @@
         </w:numPr>
         <w:rPr>
           <w:rFonts w:ascii="Arial" w:hAnsi="Arial" w:cs="Arial"/>
-        </w:rPr>
-      </w:pPr>
-      <w:r>
-        <w:rPr>
-          <w:rFonts w:ascii="Arial" w:hAnsi="Arial" w:cs="Arial"/>
-        </w:rPr>
-        <w:t xml:space="preserve">Since </w:t>
-      </w:r>
-      <w:r>
-        <w:rPr>
-          <w:rFonts w:ascii="Arial" w:hAnsi="Arial" w:cs="Arial"/>
-        </w:rPr>
-        <w:t xml:space="preserve">the </w:t>
-      </w:r>
-      <w:r>
-        <w:rPr>
-          <w:rFonts w:ascii="Arial" w:hAnsi="Arial" w:cs="Arial"/>
-        </w:rPr>
-        <w:t xml:space="preserve">current year’s curriculum mapping, measured as well as </w:t>
-      </w:r>
-      <w:r>
-        <w:rPr>
-          <w:rFonts w:ascii="Arial" w:hAnsi="Arial" w:cs="Arial"/>
-        </w:rPr>
-        <w:t>r</w:t>
-      </w:r>
-      <w:r>
-        <w:rPr>
-          <w:rFonts w:ascii="Arial" w:hAnsi="Arial" w:cs="Arial"/>
-        </w:rPr>
-        <w:t xml:space="preserve">ubric information will be used as the starting </w:t>
-      </w:r>
-      <w:r>
-        <w:rPr>
-          <w:rFonts w:ascii="Arial" w:hAnsi="Arial" w:cs="Arial"/>
-        </w:rPr>
-        <w:t xml:space="preserve">point </w:t>
-      </w:r>
-      <w:r>
-        <w:rPr>
-          <w:rFonts w:ascii="Arial" w:hAnsi="Arial" w:cs="Arial"/>
-        </w:rPr>
-        <w:t xml:space="preserve">for </w:t>
-      </w:r>
-      <w:r>
-        <w:rPr>
-          <w:rFonts w:ascii="Arial" w:hAnsi="Arial" w:cs="Arial"/>
-        </w:rPr>
-        <w:t xml:space="preserve">a </w:t>
-      </w:r>
-      <w:r>
-        <w:rPr>
-          <w:rFonts w:ascii="Arial" w:hAnsi="Arial" w:cs="Arial"/>
-        </w:rPr>
-        <w:t>new academic year. An automated ETL process in Vena is built to accomplish this task.</w:t>
+          <w:color w:val="FF0000"/>
+        </w:rPr>
+      </w:pPr>
+      <w:r>
+        <w:rPr>
+          <w:rFonts w:ascii="Arial" w:hAnsi="Arial" w:cs="Arial"/>
+          <w:color w:val="FF0000"/>
+        </w:rPr>
+        <w:t>Please only archive the program measurement when the program is fully completed</w:t>
+      </w:r>
+      <w:r>
+        <w:rPr>
+          <w:rFonts w:ascii="Arial" w:hAnsi="Arial" w:cs="Arial"/>
+          <w:color w:val="FF0000"/>
+        </w:rPr>
+        <w:t>. The purpose of archiving</w:t>
+      </w:r>
+      <w:r>
+        <w:rPr>
+          <w:rFonts w:ascii="Arial" w:hAnsi="Arial" w:cs="Arial"/>
+          <w:color w:val="FF0000"/>
+        </w:rPr>
+        <w:t xml:space="preserve"> the program measurement data is to track the historical trend of a program.</w:t>
       </w:r>
     </w:p>
     <w:p>
@@ -8399,31 +8519,43 @@
         <w:rPr>
           <w:rFonts w:ascii="Arial" w:hAnsi="Arial" w:cs="Arial"/>
         </w:rPr>
-        <w:t xml:space="preserve">Open the input template “AcademicYearTemplate.csv” </w:t>
-      </w:r>
-      <w:r>
-        <w:rPr>
-          <w:rFonts w:ascii="Arial" w:hAnsi="Arial" w:cs="Arial"/>
-        </w:rPr>
-        <w:sym w:font="Wingdings" w:char="F0E0"/>
-      </w:r>
-      <w:r>
-        <w:rPr>
-          <w:rFonts w:ascii="Arial" w:hAnsi="Arial" w:cs="Arial"/>
-        </w:rPr>
-        <w:t xml:space="preserve">enter the new academic year data in cell “A1” (format yyyy-yyyy) </w:t>
-      </w:r>
-      <w:r>
-        <w:rPr>
-          <w:rFonts w:ascii="Arial" w:hAnsi="Arial" w:cs="Arial"/>
-        </w:rPr>
-        <w:sym w:font="Wingdings" w:char="F0E0"/>
-      </w:r>
-      <w:r>
-        <w:rPr>
-          <w:rFonts w:ascii="Arial" w:hAnsi="Arial" w:cs="Arial"/>
-        </w:rPr>
-        <w:t xml:space="preserve"> Save</w:t>
+        <w:t>The purpose of archiving the data is so that the historical program measurement report can be generated.</w:t>
+      </w:r>
+    </w:p>
+    <w:p>
+      <w:pPr>
+        <w:pStyle w:val="ListParagraph"/>
+        <w:numPr>
+          <w:ilvl w:val="1"/>
+          <w:numId w:val="1"/>
+        </w:numPr>
+        <w:rPr>
+          <w:rFonts w:ascii="Arial" w:hAnsi="Arial" w:cs="Arial"/>
+        </w:rPr>
+      </w:pPr>
+      <w:r>
+        <w:rPr>
+          <w:rFonts w:ascii="Arial" w:hAnsi="Arial" w:cs="Arial"/>
+        </w:rPr>
+        <w:t>Before generating the archive, the task owner for “Rubric Input &amp; Course Report (by Instructor)</w:t>
+      </w:r>
+      <w:r>
+        <w:rPr>
+          <w:rFonts w:ascii="Arial" w:hAnsi="Arial" w:cs="Arial"/>
+        </w:rPr>
+        <w:t>”</w:t>
+      </w:r>
+      <w:r>
+        <w:rPr>
+          <w:rFonts w:ascii="Arial" w:hAnsi="Arial" w:cs="Arial"/>
+        </w:rPr>
+        <w:t xml:space="preserve"> should click on the Submit button on the contributor’s interface.</w:t>
+      </w:r>
+      <w:r>
+        <w:rPr>
+          <w:rFonts w:ascii="Arial" w:hAnsi="Arial" w:cs="Arial"/>
+        </w:rPr>
+        <w:t xml:space="preserve">  It may be necessary to do a forced check-in first, since not all instructors will remember to check in their templates.  The enabled submit button will look like the following picture:</w:t>
       </w:r>
     </w:p>
     <w:p>
@@ -8440,11 +8572,125 @@
           <w:noProof/>
           <w:lang w:val="en-CA" w:eastAsia="en-CA"/>
         </w:rPr>
+        <w:lastRenderedPageBreak/>
         <w:drawing>
-          <wp:inline distT="0" distB="0" distL="0" distR="0" wp14:anchorId="4FA5D487" wp14:editId="04A3844A">
+          <wp:inline distT="0" distB="0" distL="0" distR="0" wp14:anchorId="7F0A8351" wp14:editId="515CC98A">
+            <wp:extent cx="4509135" cy="3611644"/>
+            <wp:effectExtent l="0" t="0" r="12065" b="0"/>
+            <wp:docPr id="30" name="Picture 30"/>
+            <wp:cNvGraphicFramePr>
+              <a:graphicFrameLocks xmlns:a="http://schemas.openxmlformats.org/drawingml/2006/main" noChangeAspect="1"/>
+            </wp:cNvGraphicFramePr>
+            <a:graphic xmlns:a="http://schemas.openxmlformats.org/drawingml/2006/main">
+              <a:graphicData uri="http://schemas.openxmlformats.org/drawingml/2006/picture">
+                <pic:pic xmlns:pic="http://schemas.openxmlformats.org/drawingml/2006/picture">
+                  <pic:nvPicPr>
+                    <pic:cNvPr id="3" name="SubmitButton.tiff"/>
+                    <pic:cNvPicPr/>
+                  </pic:nvPicPr>
+                  <pic:blipFill>
+                    <a:blip r:embed="rId33" cstate="print">
+                      <a:extLst>
+                        <a:ext uri="{28A0092B-C50C-407E-A947-70E740481C1C}">
+                          <a14:useLocalDpi xmlns:a14="http://schemas.microsoft.com/office/drawing/2010/main" val="0"/>
+                        </a:ext>
+                      </a:extLst>
+                    </a:blip>
+                    <a:stretch>
+                      <a:fillRect/>
+                    </a:stretch>
+                  </pic:blipFill>
+                  <pic:spPr>
+                    <a:xfrm>
+                      <a:off x="0" y="0"/>
+                      <a:ext cx="4513188" cy="3614890"/>
+                    </a:xfrm>
+                    <a:prstGeom prst="rect">
+                      <a:avLst/>
+                    </a:prstGeom>
+                  </pic:spPr>
+                </pic:pic>
+              </a:graphicData>
+            </a:graphic>
+          </wp:inline>
+        </w:drawing>
+      </w:r>
+    </w:p>
+    <w:p>
+      <w:pPr>
+        <w:rPr>
+          <w:rFonts w:ascii="Arial" w:hAnsi="Arial" w:cs="Arial"/>
+        </w:rPr>
+      </w:pPr>
+      <w:r>
+        <w:rPr>
+          <w:rFonts w:ascii="Arial" w:hAnsi="Arial" w:cs="Arial"/>
+        </w:rPr>
+        <w:br w:type="page"/>
+      </w:r>
+    </w:p>
+    <w:p>
+      <w:pPr>
+        <w:pStyle w:val="ListParagraph"/>
+        <w:numPr>
+          <w:ilvl w:val="1"/>
+          <w:numId w:val="1"/>
+        </w:numPr>
+        <w:rPr>
+          <w:rFonts w:ascii="Arial" w:hAnsi="Arial" w:cs="Arial"/>
+        </w:rPr>
+      </w:pPr>
+      <w:r>
+        <w:rPr>
+          <w:rFonts w:ascii="Arial" w:hAnsi="Arial" w:cs="Arial"/>
+        </w:rPr>
+        <w:lastRenderedPageBreak/>
+        <w:t xml:space="preserve">Open the input template “AcademicYearTemplate.csv” </w:t>
+      </w:r>
+      <w:r>
+        <w:rPr>
+          <w:rFonts w:ascii="Arial" w:hAnsi="Arial" w:cs="Arial"/>
+        </w:rPr>
+        <w:sym w:font="Wingdings" w:char="F0E0"/>
+      </w:r>
+      <w:r>
+        <w:rPr>
+          <w:rFonts w:ascii="Arial" w:hAnsi="Arial" w:cs="Arial"/>
+        </w:rPr>
+        <w:t xml:space="preserve">enter the new academic year data in cell “A1” (format yyyy-yyyy) </w:t>
+      </w:r>
+      <w:r>
+        <w:rPr>
+          <w:rFonts w:ascii="Arial" w:hAnsi="Arial" w:cs="Arial"/>
+        </w:rPr>
+        <w:sym w:font="Wingdings" w:char="F0E0"/>
+      </w:r>
+      <w:r>
+        <w:rPr>
+          <w:rFonts w:ascii="Arial" w:hAnsi="Arial" w:cs="Arial"/>
+        </w:rPr>
+        <w:t xml:space="preserve"> Save</w:t>
+      </w:r>
+    </w:p>
+    <w:p>
+      <w:pPr>
+        <w:pStyle w:val="ListParagraph"/>
+        <w:ind w:left="792"/>
+        <w:rPr>
+          <w:rFonts w:ascii="Arial" w:hAnsi="Arial" w:cs="Arial"/>
+        </w:rPr>
+      </w:pPr>
+      <w:r>
+        <w:rPr>
+          <w:rFonts w:ascii="Arial" w:hAnsi="Arial" w:cs="Arial"/>
+          <w:noProof/>
+          <w:lang w:val="en-CA" w:eastAsia="en-CA"/>
+        </w:rPr>
+        <w:drawing>
+          <wp:inline distT="0" distB="0" distL="0" distR="0" wp14:anchorId="426A6BF6" wp14:editId="07BC971C">
             <wp:extent cx="3609975" cy="1447279"/>
             <wp:effectExtent l="0" t="0" r="0" b="635"/>
-            <wp:docPr id="6" name="Picture 6"/>
+            <wp:docPr id="13" name="Picture 13"/>
             <wp:cNvGraphicFramePr>
               <a:graphicFrameLocks xmlns:a="http://schemas.openxmlformats.org/drawingml/2006/main" noChangeAspect="1"/>
             </wp:cNvGraphicFramePr>
@@ -8458,7 +8704,7 @@
                     </pic:cNvPicPr>
                   </pic:nvPicPr>
                   <pic:blipFill>
-                    <a:blip r:embed="rId33">
+                    <a:blip r:embed="rId34">
                       <a:extLst>
                         <a:ext uri="{28A0092B-C50C-407E-A947-70E740481C1C}">
                           <a14:useLocalDpi xmlns:a14="http://schemas.microsoft.com/office/drawing/2010/main" val="0"/>
@@ -8501,19 +8747,6 @@
     </w:p>
     <w:p>
       <w:pPr>
-        <w:rPr>
-          <w:rFonts w:ascii="Arial" w:hAnsi="Arial" w:cs="Arial"/>
-        </w:rPr>
-      </w:pPr>
-      <w:r>
-        <w:rPr>
-          <w:rFonts w:ascii="Arial" w:hAnsi="Arial" w:cs="Arial"/>
-        </w:rPr>
-        <w:br w:type="page"/>
-      </w:r>
-    </w:p>
-    <w:p>
-      <w:pPr>
         <w:pStyle w:val="ListParagraph"/>
         <w:numPr>
           <w:ilvl w:val="1"/>
@@ -8527,7 +8760,6 @@
         <w:rPr>
           <w:rFonts w:ascii="Arial" w:hAnsi="Arial" w:cs="Arial"/>
         </w:rPr>
-        <w:lastRenderedPageBreak/>
         <w:t xml:space="preserve">Click on “Modeler” </w:t>
       </w:r>
       <w:r>
@@ -8564,13 +8796,7 @@
         <w:rPr>
           <w:rFonts w:ascii="Arial" w:hAnsi="Arial" w:cs="Arial"/>
         </w:rPr>
-        <w:t xml:space="preserve"> </w:t>
-      </w:r>
-      <w:r>
-        <w:rPr>
-          <w:rFonts w:ascii="Arial" w:hAnsi="Arial" w:cs="Arial"/>
-        </w:rPr>
-        <w:t>“</w:t>
+        <w:t xml:space="preserve"> “</w:t>
       </w:r>
       <w:r>
         <w:rPr>
@@ -8603,72 +8829,10 @@
           <w:lang w:val="en-CA" w:eastAsia="en-CA"/>
         </w:rPr>
         <w:drawing>
-          <wp:inline distT="0" distB="0" distL="0" distR="0" wp14:anchorId="7CF999B6" wp14:editId="0E8AD7E0">
+          <wp:inline distT="0" distB="0" distL="0" distR="0" wp14:anchorId="68FDBF5F" wp14:editId="69A3942C">
             <wp:extent cx="228600" cy="247650"/>
             <wp:effectExtent l="0" t="0" r="0" b="0"/>
-            <wp:docPr id="7" name="Picture 7"/>
-            <wp:cNvGraphicFramePr>
-              <a:graphicFrameLocks xmlns:a="http://schemas.openxmlformats.org/drawingml/2006/main" noChangeAspect="1"/>
-            </wp:cNvGraphicFramePr>
-            <a:graphic xmlns:a="http://schemas.openxmlformats.org/drawingml/2006/main">
-              <a:graphicData uri="http://schemas.openxmlformats.org/drawingml/2006/picture">
-                <pic:pic xmlns:pic="http://schemas.openxmlformats.org/drawingml/2006/picture">
-                  <pic:nvPicPr>
-                    <pic:cNvPr id="1" name=""/>
-                    <pic:cNvPicPr/>
-                  </pic:nvPicPr>
-                  <pic:blipFill>
-                    <a:blip r:embed="rId34"/>
-                    <a:stretch>
-                      <a:fillRect/>
-                    </a:stretch>
-                  </pic:blipFill>
-                  <pic:spPr>
-                    <a:xfrm>
-                      <a:off x="0" y="0"/>
-                      <a:ext cx="228600" cy="247650"/>
-                    </a:xfrm>
-                    <a:prstGeom prst="rect">
-                      <a:avLst/>
-                    </a:prstGeom>
-                  </pic:spPr>
-                </pic:pic>
-              </a:graphicData>
-            </a:graphic>
-          </wp:inline>
-        </w:drawing>
-      </w:r>
-      <w:r>
-        <w:rPr>
-          <w:rFonts w:ascii="Arial" w:hAnsi="Arial" w:cs="Arial"/>
-        </w:rPr>
-        <w:t xml:space="preserve">) </w:t>
-      </w:r>
-      <w:r>
-        <w:rPr>
-          <w:rFonts w:ascii="Arial" w:hAnsi="Arial" w:cs="Arial"/>
-        </w:rPr>
-        <w:t>on “New Academic Year”</w:t>
-      </w:r>
-    </w:p>
-    <w:p>
-      <w:pPr>
-        <w:pStyle w:val="ListParagraph"/>
-        <w:ind w:left="792"/>
-        <w:rPr>
-          <w:rFonts w:ascii="Arial" w:hAnsi="Arial" w:cs="Arial"/>
-        </w:rPr>
-      </w:pPr>
-      <w:r>
-        <w:rPr>
-          <w:noProof/>
-          <w:lang w:val="en-CA" w:eastAsia="en-CA"/>
-        </w:rPr>
-        <w:drawing>
-          <wp:inline distT="0" distB="0" distL="0" distR="0" wp14:anchorId="281AC50F" wp14:editId="4056FBEC">
-            <wp:extent cx="4125773" cy="5049223"/>
-            <wp:effectExtent l="0" t="0" r="8255" b="0"/>
-            <wp:docPr id="35" name="Picture 35"/>
+            <wp:docPr id="14" name="Picture 14"/>
             <wp:cNvGraphicFramePr>
               <a:graphicFrameLocks xmlns:a="http://schemas.openxmlformats.org/drawingml/2006/main" noChangeAspect="1"/>
             </wp:cNvGraphicFramePr>
@@ -8688,875 +8852,6 @@
                   <pic:spPr>
                     <a:xfrm>
                       <a:off x="0" y="0"/>
-                      <a:ext cx="4132426" cy="5057366"/>
-                    </a:xfrm>
-                    <a:prstGeom prst="rect">
-                      <a:avLst/>
-                    </a:prstGeom>
-                  </pic:spPr>
-                </pic:pic>
-              </a:graphicData>
-            </a:graphic>
-          </wp:inline>
-        </w:drawing>
-      </w:r>
-    </w:p>
-    <w:p>
-      <w:pPr>
-        <w:pStyle w:val="ListParagraph"/>
-        <w:ind w:left="792"/>
-        <w:rPr>
-          <w:rFonts w:ascii="Arial" w:hAnsi="Arial" w:cs="Arial"/>
-        </w:rPr>
-      </w:pPr>
-    </w:p>
-    <w:p>
-      <w:pPr>
-        <w:rPr>
-          <w:rFonts w:ascii="Arial" w:hAnsi="Arial" w:cs="Arial"/>
-        </w:rPr>
-      </w:pPr>
-      <w:r>
-        <w:rPr>
-          <w:rFonts w:ascii="Arial" w:hAnsi="Arial" w:cs="Arial"/>
-        </w:rPr>
-        <w:br w:type="page"/>
-      </w:r>
-    </w:p>
-    <w:p>
-      <w:pPr>
-        <w:pStyle w:val="ListParagraph"/>
-        <w:numPr>
-          <w:ilvl w:val="1"/>
-          <w:numId w:val="1"/>
-        </w:numPr>
-        <w:rPr>
-          <w:rFonts w:ascii="Arial" w:hAnsi="Arial" w:cs="Arial"/>
-        </w:rPr>
-      </w:pPr>
-      <w:r>
-        <w:rPr>
-          <w:rFonts w:ascii="Arial" w:hAnsi="Arial" w:cs="Arial"/>
-        </w:rPr>
-        <w:lastRenderedPageBreak/>
-        <w:t>On the open windows, click “Choose File”</w:t>
-      </w:r>
-      <w:r>
-        <w:rPr>
-          <w:rFonts w:ascii="Arial" w:hAnsi="Arial" w:cs="Arial"/>
-        </w:rPr>
-        <w:sym w:font="Wingdings" w:char="F0E0"/>
-      </w:r>
-      <w:r>
-        <w:rPr>
-          <w:rFonts w:ascii="Arial" w:hAnsi="Arial" w:cs="Arial"/>
-        </w:rPr>
-        <w:t xml:space="preserve">select the “AcademicYearTemplate.csv” from step 2 </w:t>
-      </w:r>
-      <w:r>
-        <w:rPr>
-          <w:rFonts w:ascii="Arial" w:hAnsi="Arial" w:cs="Arial"/>
-        </w:rPr>
-        <w:sym w:font="Wingdings" w:char="F0E0"/>
-      </w:r>
-      <w:r>
-        <w:rPr>
-          <w:rFonts w:ascii="Arial" w:hAnsi="Arial" w:cs="Arial"/>
-        </w:rPr>
-        <w:t xml:space="preserve"> Click “Import”</w:t>
-      </w:r>
-    </w:p>
-    <w:p>
-      <w:pPr>
-        <w:pStyle w:val="ListParagraph"/>
-        <w:ind w:left="792"/>
-        <w:rPr>
-          <w:rFonts w:ascii="Arial" w:hAnsi="Arial" w:cs="Arial"/>
-        </w:rPr>
-      </w:pPr>
-      <w:r>
-        <w:rPr>
-          <w:noProof/>
-          <w:lang w:val="en-CA" w:eastAsia="en-CA"/>
-        </w:rPr>
-        <w:drawing>
-          <wp:inline distT="0" distB="0" distL="0" distR="0" wp14:anchorId="4A54DD44" wp14:editId="583EF9EF">
-            <wp:extent cx="5034202" cy="4308653"/>
-            <wp:effectExtent l="0" t="0" r="0" b="0"/>
-            <wp:docPr id="36" name="Picture 36"/>
-            <wp:cNvGraphicFramePr>
-              <a:graphicFrameLocks xmlns:a="http://schemas.openxmlformats.org/drawingml/2006/main" noChangeAspect="1"/>
-            </wp:cNvGraphicFramePr>
-            <a:graphic xmlns:a="http://schemas.openxmlformats.org/drawingml/2006/main">
-              <a:graphicData uri="http://schemas.openxmlformats.org/drawingml/2006/picture">
-                <pic:pic xmlns:pic="http://schemas.openxmlformats.org/drawingml/2006/picture">
-                  <pic:nvPicPr>
-                    <pic:cNvPr id="1" name=""/>
-                    <pic:cNvPicPr/>
-                  </pic:nvPicPr>
-                  <pic:blipFill>
-                    <a:blip r:embed="rId36"/>
-                    <a:stretch>
-                      <a:fillRect/>
-                    </a:stretch>
-                  </pic:blipFill>
-                  <pic:spPr>
-                    <a:xfrm>
-                      <a:off x="0" y="0"/>
-                      <a:ext cx="5036848" cy="4310918"/>
-                    </a:xfrm>
-                    <a:prstGeom prst="rect">
-                      <a:avLst/>
-                    </a:prstGeom>
-                  </pic:spPr>
-                </pic:pic>
-              </a:graphicData>
-            </a:graphic>
-          </wp:inline>
-        </w:drawing>
-      </w:r>
-    </w:p>
-    <w:p>
-      <w:pPr>
-        <w:pStyle w:val="ListParagraph"/>
-        <w:ind w:left="792"/>
-        <w:rPr>
-          <w:rFonts w:ascii="Arial" w:hAnsi="Arial" w:cs="Arial"/>
-        </w:rPr>
-      </w:pPr>
-    </w:p>
-    <w:p>
-      <w:pPr>
-        <w:pStyle w:val="ListParagraph"/>
-        <w:numPr>
-          <w:ilvl w:val="1"/>
-          <w:numId w:val="1"/>
-        </w:numPr>
-        <w:rPr>
-          <w:rFonts w:ascii="Arial" w:hAnsi="Arial" w:cs="Arial"/>
-        </w:rPr>
-      </w:pPr>
-      <w:r>
-        <w:rPr>
-          <w:rFonts w:ascii="Arial" w:hAnsi="Arial" w:cs="Arial"/>
-        </w:rPr>
-        <w:t xml:space="preserve">You will now see the ETL Status “RUNNING” </w:t>
-      </w:r>
-      <w:r>
-        <w:rPr>
-          <w:rFonts w:ascii="Arial" w:hAnsi="Arial" w:cs="Arial"/>
-        </w:rPr>
-        <w:sym w:font="Wingdings" w:char="F0E0"/>
-      </w:r>
-      <w:r>
-        <w:rPr>
-          <w:rFonts w:ascii="Arial" w:hAnsi="Arial" w:cs="Arial"/>
-        </w:rPr>
-        <w:t xml:space="preserve"> once the ETL job </w:t>
-      </w:r>
-      <w:r>
-        <w:rPr>
-          <w:rFonts w:ascii="Arial" w:hAnsi="Arial" w:cs="Arial"/>
-        </w:rPr>
-        <w:t xml:space="preserve">is </w:t>
-      </w:r>
-      <w:r>
-        <w:rPr>
-          <w:rFonts w:ascii="Arial" w:hAnsi="Arial" w:cs="Arial"/>
-        </w:rPr>
-        <w:t xml:space="preserve">completed, the status will become “COMPLETED” (it will take about 5-10 minutes to complete the ETL job, you can </w:t>
-      </w:r>
-      <w:r>
-        <w:rPr>
-          <w:rFonts w:ascii="Arial" w:hAnsi="Arial" w:cs="Arial"/>
-        </w:rPr>
-        <w:t xml:space="preserve">click the refresh </w:t>
-      </w:r>
-      <w:r>
-        <w:rPr>
-          <w:rFonts w:ascii="Arial" w:hAnsi="Arial" w:cs="Arial"/>
-        </w:rPr>
-        <w:t>button</w:t>
-      </w:r>
-      <w:r>
-        <w:rPr>
-          <w:rFonts w:ascii="Arial" w:hAnsi="Arial" w:cs="Arial"/>
-        </w:rPr>
-        <w:t xml:space="preserve"> above the “Status” to refresh)</w:t>
-      </w:r>
-    </w:p>
-    <w:p>
-      <w:pPr>
-        <w:pStyle w:val="ListParagraph"/>
-        <w:ind w:left="792"/>
-        <w:rPr>
-          <w:rFonts w:ascii="Arial" w:hAnsi="Arial" w:cs="Arial"/>
-        </w:rPr>
-      </w:pPr>
-      <w:r>
-        <w:rPr>
-          <w:rFonts w:ascii="Arial" w:hAnsi="Arial" w:cs="Arial"/>
-          <w:noProof/>
-          <w:lang w:val="en-CA" w:eastAsia="en-CA"/>
-        </w:rPr>
-        <w:drawing>
-          <wp:inline distT="0" distB="0" distL="0" distR="0" wp14:anchorId="368DFD04" wp14:editId="096E94FE">
-            <wp:extent cx="5457825" cy="1156393"/>
-            <wp:effectExtent l="0" t="0" r="0" b="5715"/>
-            <wp:docPr id="10" name="Picture 10"/>
-            <wp:cNvGraphicFramePr>
-              <a:graphicFrameLocks xmlns:a="http://schemas.openxmlformats.org/drawingml/2006/main" noChangeAspect="1"/>
-            </wp:cNvGraphicFramePr>
-            <a:graphic xmlns:a="http://schemas.openxmlformats.org/drawingml/2006/main">
-              <a:graphicData uri="http://schemas.openxmlformats.org/drawingml/2006/picture">
-                <pic:pic xmlns:pic="http://schemas.openxmlformats.org/drawingml/2006/picture">
-                  <pic:nvPicPr>
-                    <pic:cNvPr id="0" name="Picture 8"/>
-                    <pic:cNvPicPr>
-                      <a:picLocks noChangeAspect="1" noChangeArrowheads="1"/>
-                    </pic:cNvPicPr>
-                  </pic:nvPicPr>
-                  <pic:blipFill>
-                    <a:blip r:embed="rId37">
-                      <a:extLst>
-                        <a:ext uri="{28A0092B-C50C-407E-A947-70E740481C1C}">
-                          <a14:useLocalDpi xmlns:a14="http://schemas.microsoft.com/office/drawing/2010/main" val="0"/>
-                        </a:ext>
-                      </a:extLst>
-                    </a:blip>
-                    <a:srcRect/>
-                    <a:stretch>
-                      <a:fillRect/>
-                    </a:stretch>
-                  </pic:blipFill>
-                  <pic:spPr bwMode="auto">
-                    <a:xfrm>
-                      <a:off x="0" y="0"/>
-                      <a:ext cx="5481986" cy="1161512"/>
-                    </a:xfrm>
-                    <a:prstGeom prst="rect">
-                      <a:avLst/>
-                    </a:prstGeom>
-                    <a:noFill/>
-                    <a:ln>
-                      <a:noFill/>
-                    </a:ln>
-                  </pic:spPr>
-                </pic:pic>
-              </a:graphicData>
-            </a:graphic>
-          </wp:inline>
-        </w:drawing>
-      </w:r>
-    </w:p>
-    <w:p>
-      <w:pPr>
-        <w:pStyle w:val="ListParagraph"/>
-        <w:ind w:left="792"/>
-        <w:rPr>
-          <w:rFonts w:ascii="Arial" w:hAnsi="Arial" w:cs="Arial"/>
-        </w:rPr>
-      </w:pPr>
-    </w:p>
-    <w:p>
-      <w:pPr>
-        <w:pStyle w:val="ListParagraph"/>
-        <w:ind w:left="792"/>
-        <w:rPr>
-          <w:rFonts w:ascii="Arial" w:hAnsi="Arial" w:cs="Arial"/>
-        </w:rPr>
-      </w:pPr>
-      <w:r>
-        <w:rPr>
-          <w:rFonts w:ascii="Arial" w:hAnsi="Arial" w:cs="Arial"/>
-          <w:noProof/>
-          <w:lang w:val="en-CA" w:eastAsia="en-CA"/>
-        </w:rPr>
-        <w:lastRenderedPageBreak/>
-        <w:drawing>
-          <wp:inline distT="0" distB="0" distL="0" distR="0" wp14:anchorId="2B72B7E9" wp14:editId="65F3A32B">
-            <wp:extent cx="5581650" cy="1459816"/>
-            <wp:effectExtent l="0" t="0" r="0" b="7620"/>
-            <wp:docPr id="11" name="Picture 11"/>
-            <wp:cNvGraphicFramePr>
-              <a:graphicFrameLocks xmlns:a="http://schemas.openxmlformats.org/drawingml/2006/main" noChangeAspect="1"/>
-            </wp:cNvGraphicFramePr>
-            <a:graphic xmlns:a="http://schemas.openxmlformats.org/drawingml/2006/main">
-              <a:graphicData uri="http://schemas.openxmlformats.org/drawingml/2006/picture">
-                <pic:pic xmlns:pic="http://schemas.openxmlformats.org/drawingml/2006/picture">
-                  <pic:nvPicPr>
-                    <pic:cNvPr id="0" name="Picture 9"/>
-                    <pic:cNvPicPr>
-                      <a:picLocks noChangeAspect="1" noChangeArrowheads="1"/>
-                    </pic:cNvPicPr>
-                  </pic:nvPicPr>
-                  <pic:blipFill>
-                    <a:blip r:embed="rId38">
-                      <a:extLst>
-                        <a:ext uri="{28A0092B-C50C-407E-A947-70E740481C1C}">
-                          <a14:useLocalDpi xmlns:a14="http://schemas.microsoft.com/office/drawing/2010/main" val="0"/>
-                        </a:ext>
-                      </a:extLst>
-                    </a:blip>
-                    <a:srcRect/>
-                    <a:stretch>
-                      <a:fillRect/>
-                    </a:stretch>
-                  </pic:blipFill>
-                  <pic:spPr bwMode="auto">
-                    <a:xfrm>
-                      <a:off x="0" y="0"/>
-                      <a:ext cx="5604753" cy="1465858"/>
-                    </a:xfrm>
-                    <a:prstGeom prst="rect">
-                      <a:avLst/>
-                    </a:prstGeom>
-                    <a:noFill/>
-                    <a:ln>
-                      <a:noFill/>
-                    </a:ln>
-                  </pic:spPr>
-                </pic:pic>
-              </a:graphicData>
-            </a:graphic>
-          </wp:inline>
-        </w:drawing>
-      </w:r>
-    </w:p>
-    <w:p>
-      <w:pPr>
-        <w:pStyle w:val="ListParagraph"/>
-        <w:numPr>
-          <w:ilvl w:val="1"/>
-          <w:numId w:val="1"/>
-        </w:numPr>
-        <w:rPr>
-          <w:rFonts w:ascii="Arial" w:hAnsi="Arial" w:cs="Arial"/>
-        </w:rPr>
-      </w:pPr>
-      <w:r>
-        <w:rPr>
-          <w:rFonts w:ascii="Arial" w:hAnsi="Arial" w:cs="Arial"/>
-        </w:rPr>
-        <w:t xml:space="preserve">After the ETL </w:t>
-      </w:r>
-      <w:r>
-        <w:rPr>
-          <w:rFonts w:ascii="Arial" w:hAnsi="Arial" w:cs="Arial"/>
-        </w:rPr>
-        <w:t xml:space="preserve">is </w:t>
-      </w:r>
-      <w:r>
-        <w:rPr>
-          <w:rFonts w:ascii="Arial" w:hAnsi="Arial" w:cs="Arial"/>
-        </w:rPr>
-        <w:t>completed, you should see the data appear under the “Year” dimension</w:t>
-      </w:r>
-    </w:p>
-    <w:p>
-      <w:pPr>
-        <w:pStyle w:val="ListParagraph"/>
-        <w:ind w:left="792"/>
-        <w:rPr>
-          <w:rFonts w:ascii="Arial" w:hAnsi="Arial" w:cs="Arial"/>
-        </w:rPr>
-      </w:pPr>
-      <w:r>
-        <w:rPr>
-          <w:rFonts w:ascii="Arial" w:hAnsi="Arial" w:cs="Arial"/>
-          <w:noProof/>
-          <w:lang w:val="en-CA" w:eastAsia="en-CA"/>
-        </w:rPr>
-        <w:drawing>
-          <wp:inline distT="0" distB="0" distL="0" distR="0" wp14:anchorId="4173EA6F" wp14:editId="0A3DCD4D">
-            <wp:extent cx="5905500" cy="1599406"/>
-            <wp:effectExtent l="0" t="0" r="0" b="1270"/>
-            <wp:docPr id="12" name="Picture 12"/>
-            <wp:cNvGraphicFramePr>
-              <a:graphicFrameLocks xmlns:a="http://schemas.openxmlformats.org/drawingml/2006/main" noChangeAspect="1"/>
-            </wp:cNvGraphicFramePr>
-            <a:graphic xmlns:a="http://schemas.openxmlformats.org/drawingml/2006/main">
-              <a:graphicData uri="http://schemas.openxmlformats.org/drawingml/2006/picture">
-                <pic:pic xmlns:pic="http://schemas.openxmlformats.org/drawingml/2006/picture">
-                  <pic:nvPicPr>
-                    <pic:cNvPr id="0" name="Picture 10"/>
-                    <pic:cNvPicPr>
-                      <a:picLocks noChangeAspect="1" noChangeArrowheads="1"/>
-                    </pic:cNvPicPr>
-                  </pic:nvPicPr>
-                  <pic:blipFill>
-                    <a:blip r:embed="rId39">
-                      <a:extLst>
-                        <a:ext uri="{28A0092B-C50C-407E-A947-70E740481C1C}">
-                          <a14:useLocalDpi xmlns:a14="http://schemas.microsoft.com/office/drawing/2010/main" val="0"/>
-                        </a:ext>
-                      </a:extLst>
-                    </a:blip>
-                    <a:srcRect/>
-                    <a:stretch>
-                      <a:fillRect/>
-                    </a:stretch>
-                  </pic:blipFill>
-                  <pic:spPr bwMode="auto">
-                    <a:xfrm>
-                      <a:off x="0" y="0"/>
-                      <a:ext cx="5927760" cy="1605435"/>
-                    </a:xfrm>
-                    <a:prstGeom prst="rect">
-                      <a:avLst/>
-                    </a:prstGeom>
-                    <a:noFill/>
-                    <a:ln>
-                      <a:noFill/>
-                    </a:ln>
-                  </pic:spPr>
-                </pic:pic>
-              </a:graphicData>
-            </a:graphic>
-          </wp:inline>
-        </w:drawing>
-      </w:r>
-    </w:p>
-    <w:p>
-      <w:pPr>
-        <w:pStyle w:val="ListParagraph"/>
-        <w:ind w:left="792"/>
-        <w:rPr>
-          <w:rFonts w:ascii="Arial" w:hAnsi="Arial" w:cs="Arial"/>
-        </w:rPr>
-      </w:pPr>
-    </w:p>
-    <w:p>
-      <w:pPr>
-        <w:rPr>
-          <w:rFonts w:ascii="Arial" w:hAnsi="Arial" w:cs="Arial"/>
-          <w:b/>
-          <w:bCs/>
-          <w:kern w:val="32"/>
-        </w:rPr>
-      </w:pPr>
-      <w:bookmarkStart w:id="25" w:name="_Toc511805711"/>
-      <w:bookmarkStart w:id="26" w:name="_Toc461520325"/>
-      <w:bookmarkEnd w:id="25"/>
-      <w:r>
-        <w:br w:type="page"/>
-      </w:r>
-    </w:p>
-    <w:p>
-      <w:pPr>
-        <w:pStyle w:val="Heading1"/>
-        <w:numPr>
-          <w:ilvl w:val="0"/>
-          <w:numId w:val="1"/>
-        </w:numPr>
-        <w:spacing w:before="0" w:after="0"/>
-        <w:rPr>
-          <w:sz w:val="24"/>
-          <w:szCs w:val="24"/>
-        </w:rPr>
-      </w:pPr>
-      <w:bookmarkStart w:id="27" w:name="_Toc511892687"/>
-      <w:bookmarkStart w:id="28" w:name="_Toc511892688"/>
-      <w:bookmarkEnd w:id="27"/>
-      <w:r>
-        <w:rPr>
-          <w:sz w:val="24"/>
-          <w:szCs w:val="24"/>
-        </w:rPr>
-        <w:lastRenderedPageBreak/>
-        <w:t>Historical Program Measurement Archive</w:t>
-      </w:r>
-      <w:bookmarkEnd w:id="26"/>
-      <w:bookmarkEnd w:id="28"/>
-    </w:p>
-    <w:p>
-      <w:pPr>
-        <w:rPr>
-          <w:rFonts w:ascii="Arial" w:hAnsi="Arial" w:cs="Arial"/>
-        </w:rPr>
-      </w:pPr>
-    </w:p>
-    <w:p>
-      <w:pPr>
-        <w:pStyle w:val="ListParagraph"/>
-        <w:numPr>
-          <w:ilvl w:val="1"/>
-          <w:numId w:val="1"/>
-        </w:numPr>
-        <w:rPr>
-          <w:rFonts w:ascii="Arial" w:hAnsi="Arial" w:cs="Arial"/>
-          <w:color w:val="FF0000"/>
-        </w:rPr>
-      </w:pPr>
-      <w:r>
-        <w:rPr>
-          <w:rFonts w:ascii="Arial" w:hAnsi="Arial" w:cs="Arial"/>
-          <w:color w:val="FF0000"/>
-        </w:rPr>
-        <w:t>Please only archive the program measurement when the program is fully completed</w:t>
-      </w:r>
-      <w:r>
-        <w:rPr>
-          <w:rFonts w:ascii="Arial" w:hAnsi="Arial" w:cs="Arial"/>
-          <w:color w:val="FF0000"/>
-        </w:rPr>
-        <w:t>. The purpose of archiving</w:t>
-      </w:r>
-      <w:r>
-        <w:rPr>
-          <w:rFonts w:ascii="Arial" w:hAnsi="Arial" w:cs="Arial"/>
-          <w:color w:val="FF0000"/>
-        </w:rPr>
-        <w:t xml:space="preserve"> the program measurement data is to track the historical trend of a program.</w:t>
-      </w:r>
-    </w:p>
-    <w:p>
-      <w:pPr>
-        <w:pStyle w:val="ListParagraph"/>
-        <w:numPr>
-          <w:ilvl w:val="1"/>
-          <w:numId w:val="1"/>
-        </w:numPr>
-        <w:rPr>
-          <w:rFonts w:ascii="Arial" w:hAnsi="Arial" w:cs="Arial"/>
-        </w:rPr>
-      </w:pPr>
-      <w:r>
-        <w:rPr>
-          <w:rFonts w:ascii="Arial" w:hAnsi="Arial" w:cs="Arial"/>
-        </w:rPr>
-        <w:t>The purpose of archiving the data is so that the historical program measurement report can be generated.</w:t>
-      </w:r>
-    </w:p>
-    <w:p>
-      <w:pPr>
-        <w:pStyle w:val="ListParagraph"/>
-        <w:numPr>
-          <w:ilvl w:val="1"/>
-          <w:numId w:val="1"/>
-        </w:numPr>
-        <w:rPr>
-          <w:rFonts w:ascii="Arial" w:hAnsi="Arial" w:cs="Arial"/>
-        </w:rPr>
-      </w:pPr>
-      <w:r>
-        <w:rPr>
-          <w:rFonts w:ascii="Arial" w:hAnsi="Arial" w:cs="Arial"/>
-        </w:rPr>
-        <w:t>Before generating the archive, the task owner for “Rubric Input &amp; Course Report (by Instructor)</w:t>
-      </w:r>
-      <w:r>
-        <w:rPr>
-          <w:rFonts w:ascii="Arial" w:hAnsi="Arial" w:cs="Arial"/>
-        </w:rPr>
-        <w:t>”</w:t>
-      </w:r>
-      <w:r>
-        <w:rPr>
-          <w:rFonts w:ascii="Arial" w:hAnsi="Arial" w:cs="Arial"/>
-        </w:rPr>
-        <w:t xml:space="preserve"> should click on the Submit button on the contributor’s interface.</w:t>
-      </w:r>
-      <w:r>
-        <w:rPr>
-          <w:rFonts w:ascii="Arial" w:hAnsi="Arial" w:cs="Arial"/>
-        </w:rPr>
-        <w:t xml:space="preserve">  It may be necessary to do a forced check-in first, since not all instructors will remember to check in their templates.  The enabled submit button will look like the following picture:</w:t>
-      </w:r>
-    </w:p>
-    <w:p>
-      <w:pPr>
-        <w:pStyle w:val="ListParagraph"/>
-        <w:ind w:left="792"/>
-        <w:rPr>
-          <w:rFonts w:ascii="Arial" w:hAnsi="Arial" w:cs="Arial"/>
-        </w:rPr>
-      </w:pPr>
-      <w:r>
-        <w:rPr>
-          <w:rFonts w:ascii="Arial" w:hAnsi="Arial" w:cs="Arial"/>
-          <w:noProof/>
-          <w:lang w:val="en-CA" w:eastAsia="en-CA"/>
-        </w:rPr>
-        <w:drawing>
-          <wp:inline distT="0" distB="0" distL="0" distR="0" wp14:anchorId="7F0A8351" wp14:editId="515CC98A">
-            <wp:extent cx="4509135" cy="3611644"/>
-            <wp:effectExtent l="0" t="0" r="12065" b="0"/>
-            <wp:docPr id="30" name="Picture 30"/>
-            <wp:cNvGraphicFramePr>
-              <a:graphicFrameLocks xmlns:a="http://schemas.openxmlformats.org/drawingml/2006/main" noChangeAspect="1"/>
-            </wp:cNvGraphicFramePr>
-            <a:graphic xmlns:a="http://schemas.openxmlformats.org/drawingml/2006/main">
-              <a:graphicData uri="http://schemas.openxmlformats.org/drawingml/2006/picture">
-                <pic:pic xmlns:pic="http://schemas.openxmlformats.org/drawingml/2006/picture">
-                  <pic:nvPicPr>
-                    <pic:cNvPr id="3" name="SubmitButton.tiff"/>
-                    <pic:cNvPicPr/>
-                  </pic:nvPicPr>
-                  <pic:blipFill>
-                    <a:blip r:embed="rId40" cstate="print">
-                      <a:extLst>
-                        <a:ext uri="{28A0092B-C50C-407E-A947-70E740481C1C}">
-                          <a14:useLocalDpi xmlns:a14="http://schemas.microsoft.com/office/drawing/2010/main" val="0"/>
-                        </a:ext>
-                      </a:extLst>
-                    </a:blip>
-                    <a:stretch>
-                      <a:fillRect/>
-                    </a:stretch>
-                  </pic:blipFill>
-                  <pic:spPr>
-                    <a:xfrm>
-                      <a:off x="0" y="0"/>
-                      <a:ext cx="4513188" cy="3614890"/>
-                    </a:xfrm>
-                    <a:prstGeom prst="rect">
-                      <a:avLst/>
-                    </a:prstGeom>
-                  </pic:spPr>
-                </pic:pic>
-              </a:graphicData>
-            </a:graphic>
-          </wp:inline>
-        </w:drawing>
-      </w:r>
-    </w:p>
-    <w:p>
-      <w:pPr>
-        <w:rPr>
-          <w:rFonts w:ascii="Arial" w:hAnsi="Arial" w:cs="Arial"/>
-        </w:rPr>
-      </w:pPr>
-      <w:r>
-        <w:rPr>
-          <w:rFonts w:ascii="Arial" w:hAnsi="Arial" w:cs="Arial"/>
-        </w:rPr>
-        <w:br w:type="page"/>
-      </w:r>
-    </w:p>
-    <w:p>
-      <w:pPr>
-        <w:pStyle w:val="ListParagraph"/>
-        <w:numPr>
-          <w:ilvl w:val="1"/>
-          <w:numId w:val="1"/>
-        </w:numPr>
-        <w:rPr>
-          <w:rFonts w:ascii="Arial" w:hAnsi="Arial" w:cs="Arial"/>
-        </w:rPr>
-      </w:pPr>
-      <w:r>
-        <w:rPr>
-          <w:rFonts w:ascii="Arial" w:hAnsi="Arial" w:cs="Arial"/>
-        </w:rPr>
-        <w:lastRenderedPageBreak/>
-        <w:t xml:space="preserve">Open the input template “AcademicYearTemplate.csv” </w:t>
-      </w:r>
-      <w:r>
-        <w:rPr>
-          <w:rFonts w:ascii="Arial" w:hAnsi="Arial" w:cs="Arial"/>
-        </w:rPr>
-        <w:sym w:font="Wingdings" w:char="F0E0"/>
-      </w:r>
-      <w:r>
-        <w:rPr>
-          <w:rFonts w:ascii="Arial" w:hAnsi="Arial" w:cs="Arial"/>
-        </w:rPr>
-        <w:t xml:space="preserve">enter the new academic year data in cell “A1” (format yyyy-yyyy) </w:t>
-      </w:r>
-      <w:r>
-        <w:rPr>
-          <w:rFonts w:ascii="Arial" w:hAnsi="Arial" w:cs="Arial"/>
-        </w:rPr>
-        <w:sym w:font="Wingdings" w:char="F0E0"/>
-      </w:r>
-      <w:r>
-        <w:rPr>
-          <w:rFonts w:ascii="Arial" w:hAnsi="Arial" w:cs="Arial"/>
-        </w:rPr>
-        <w:t xml:space="preserve"> Save</w:t>
-      </w:r>
-    </w:p>
-    <w:p>
-      <w:pPr>
-        <w:pStyle w:val="ListParagraph"/>
-        <w:ind w:left="792"/>
-        <w:rPr>
-          <w:rFonts w:ascii="Arial" w:hAnsi="Arial" w:cs="Arial"/>
-        </w:rPr>
-      </w:pPr>
-      <w:r>
-        <w:rPr>
-          <w:rFonts w:ascii="Arial" w:hAnsi="Arial" w:cs="Arial"/>
-          <w:noProof/>
-          <w:lang w:val="en-CA" w:eastAsia="en-CA"/>
-        </w:rPr>
-        <w:drawing>
-          <wp:inline distT="0" distB="0" distL="0" distR="0" wp14:anchorId="426A6BF6" wp14:editId="07BC971C">
-            <wp:extent cx="3609975" cy="1447279"/>
-            <wp:effectExtent l="0" t="0" r="0" b="635"/>
-            <wp:docPr id="13" name="Picture 13"/>
-            <wp:cNvGraphicFramePr>
-              <a:graphicFrameLocks xmlns:a="http://schemas.openxmlformats.org/drawingml/2006/main" noChangeAspect="1"/>
-            </wp:cNvGraphicFramePr>
-            <a:graphic xmlns:a="http://schemas.openxmlformats.org/drawingml/2006/main">
-              <a:graphicData uri="http://schemas.openxmlformats.org/drawingml/2006/picture">
-                <pic:pic xmlns:pic="http://schemas.openxmlformats.org/drawingml/2006/picture">
-                  <pic:nvPicPr>
-                    <pic:cNvPr id="0" name="Picture 5"/>
-                    <pic:cNvPicPr>
-                      <a:picLocks noChangeAspect="1" noChangeArrowheads="1"/>
-                    </pic:cNvPicPr>
-                  </pic:nvPicPr>
-                  <pic:blipFill>
-                    <a:blip r:embed="rId33">
-                      <a:extLst>
-                        <a:ext uri="{28A0092B-C50C-407E-A947-70E740481C1C}">
-                          <a14:useLocalDpi xmlns:a14="http://schemas.microsoft.com/office/drawing/2010/main" val="0"/>
-                        </a:ext>
-                      </a:extLst>
-                    </a:blip>
-                    <a:srcRect/>
-                    <a:stretch>
-                      <a:fillRect/>
-                    </a:stretch>
-                  </pic:blipFill>
-                  <pic:spPr bwMode="auto">
-                    <a:xfrm>
-                      <a:off x="0" y="0"/>
-                      <a:ext cx="3618806" cy="1450819"/>
-                    </a:xfrm>
-                    <a:prstGeom prst="rect">
-                      <a:avLst/>
-                    </a:prstGeom>
-                    <a:noFill/>
-                    <a:ln>
-                      <a:noFill/>
-                    </a:ln>
-                  </pic:spPr>
-                </pic:pic>
-              </a:graphicData>
-            </a:graphic>
-          </wp:inline>
-        </w:drawing>
-      </w:r>
-    </w:p>
-    <w:p>
-      <w:pPr>
-        <w:pStyle w:val="ListParagraph"/>
-        <w:ind w:left="792"/>
-        <w:rPr>
-          <w:rFonts w:ascii="Arial" w:hAnsi="Arial" w:cs="Arial"/>
-        </w:rPr>
-      </w:pPr>
-    </w:p>
-    <w:p>
-      <w:pPr>
-        <w:pStyle w:val="ListParagraph"/>
-        <w:numPr>
-          <w:ilvl w:val="1"/>
-          <w:numId w:val="1"/>
-        </w:numPr>
-        <w:rPr>
-          <w:rFonts w:ascii="Arial" w:hAnsi="Arial" w:cs="Arial"/>
-        </w:rPr>
-      </w:pPr>
-      <w:r>
-        <w:rPr>
-          <w:rFonts w:ascii="Arial" w:hAnsi="Arial" w:cs="Arial"/>
-        </w:rPr>
-        <w:t xml:space="preserve">Click on “Modeler” </w:t>
-      </w:r>
-      <w:r>
-        <w:rPr>
-          <w:rFonts w:ascii="Arial" w:hAnsi="Arial" w:cs="Arial"/>
-        </w:rPr>
-        <w:sym w:font="Wingdings" w:char="F0E0"/>
-      </w:r>
-      <w:r>
-        <w:rPr>
-          <w:rFonts w:ascii="Arial" w:hAnsi="Arial" w:cs="Arial"/>
-        </w:rPr>
-        <w:t xml:space="preserve"> “Data Modeler” </w:t>
-      </w:r>
-      <w:r>
-        <w:rPr>
-          <w:rFonts w:ascii="Arial" w:hAnsi="Arial" w:cs="Arial"/>
-        </w:rPr>
-        <w:sym w:font="Wingdings" w:char="F0E0"/>
-      </w:r>
-      <w:r>
-        <w:rPr>
-          <w:rFonts w:ascii="Arial" w:hAnsi="Arial" w:cs="Arial"/>
-        </w:rPr>
-        <w:t xml:space="preserve"> “ETL” </w:t>
-      </w:r>
-      <w:r>
-        <w:rPr>
-          <w:rFonts w:ascii="Arial" w:hAnsi="Arial" w:cs="Arial"/>
-        </w:rPr>
-        <w:sym w:font="Wingdings" w:char="F0E0"/>
-      </w:r>
-      <w:r>
-        <w:rPr>
-          <w:rFonts w:ascii="Arial" w:hAnsi="Arial" w:cs="Arial"/>
-        </w:rPr>
-        <w:t xml:space="preserve"> “</w:t>
-      </w:r>
-      <w:r>
-        <w:rPr>
-          <w:rFonts w:ascii="Arial" w:hAnsi="Arial" w:cs="Arial"/>
-        </w:rPr>
-        <w:t>Templates</w:t>
-      </w:r>
-      <w:r>
-        <w:rPr>
-          <w:rFonts w:ascii="Arial" w:hAnsi="Arial" w:cs="Arial"/>
-        </w:rPr>
-        <w:t>”</w:t>
-      </w:r>
-      <w:r>
-        <w:rPr>
-          <w:rFonts w:ascii="Arial" w:hAnsi="Arial" w:cs="Arial"/>
-        </w:rPr>
-        <w:sym w:font="Wingdings" w:char="F0E0"/>
-      </w:r>
-      <w:r>
-        <w:rPr>
-          <w:rFonts w:ascii="Arial" w:hAnsi="Arial" w:cs="Arial"/>
-        </w:rPr>
-        <w:t>Click the “Run” button (</w:t>
-      </w:r>
-      <w:r>
-        <w:rPr>
-          <w:rFonts w:ascii="Arial" w:hAnsi="Arial" w:cs="Arial"/>
-          <w:noProof/>
-          <w:lang w:val="en-CA" w:eastAsia="en-CA"/>
-        </w:rPr>
-        <w:drawing>
-          <wp:inline distT="0" distB="0" distL="0" distR="0" wp14:anchorId="68FDBF5F" wp14:editId="69A3942C">
-            <wp:extent cx="228600" cy="247650"/>
-            <wp:effectExtent l="0" t="0" r="0" b="0"/>
-            <wp:docPr id="14" name="Picture 14"/>
-            <wp:cNvGraphicFramePr>
-              <a:graphicFrameLocks xmlns:a="http://schemas.openxmlformats.org/drawingml/2006/main" noChangeAspect="1"/>
-            </wp:cNvGraphicFramePr>
-            <a:graphic xmlns:a="http://schemas.openxmlformats.org/drawingml/2006/main">
-              <a:graphicData uri="http://schemas.openxmlformats.org/drawingml/2006/picture">
-                <pic:pic xmlns:pic="http://schemas.openxmlformats.org/drawingml/2006/picture">
-                  <pic:nvPicPr>
-                    <pic:cNvPr id="1" name=""/>
-                    <pic:cNvPicPr/>
-                  </pic:nvPicPr>
-                  <pic:blipFill>
-                    <a:blip r:embed="rId34"/>
-                    <a:stretch>
-                      <a:fillRect/>
-                    </a:stretch>
-                  </pic:blipFill>
-                  <pic:spPr>
-                    <a:xfrm>
-                      <a:off x="0" y="0"/>
                       <a:ext cx="228600" cy="247650"/>
                     </a:xfrm>
                     <a:prstGeom prst="rect">
@@ -9665,7 +8960,7 @@
                     <pic:cNvPicPr/>
                   </pic:nvPicPr>
                   <pic:blipFill>
-                    <a:blip r:embed="rId41"/>
+                    <a:blip r:embed="rId36"/>
                     <a:stretch>
                       <a:fillRect/>
                     </a:stretch>
@@ -9823,7 +9118,7 @@
           <w:kern w:val="32"/>
         </w:rPr>
       </w:pPr>
-      <w:bookmarkStart w:id="29" w:name="_Toc461520326"/>
+      <w:bookmarkStart w:id="28" w:name="_Toc461520326"/>
       <w:r>
         <w:br w:type="page"/>
       </w:r>
@@ -9841,7 +9136,7 @@
           <w:szCs w:val="24"/>
         </w:rPr>
       </w:pPr>
-      <w:bookmarkStart w:id="30" w:name="_Toc511892689"/>
+      <w:bookmarkStart w:id="29" w:name="_Toc513107981"/>
       <w:r>
         <w:rPr>
           <w:sz w:val="24"/>
@@ -9850,8 +9145,8 @@
         <w:lastRenderedPageBreak/>
         <w:t>Historical Program Measurement Report</w:t>
       </w:r>
+      <w:bookmarkEnd w:id="28"/>
       <w:bookmarkEnd w:id="29"/>
-      <w:bookmarkEnd w:id="30"/>
     </w:p>
     <w:p>
       <w:pPr>
@@ -9923,7 +9218,7 @@
                     <pic:cNvPicPr/>
                   </pic:nvPicPr>
                   <pic:blipFill>
-                    <a:blip r:embed="rId42"/>
+                    <a:blip r:embed="rId38"/>
                     <a:stretch>
                       <a:fillRect/>
                     </a:stretch>
@@ -9977,7 +9272,757 @@
           <w:szCs w:val="24"/>
         </w:rPr>
       </w:pPr>
-      <w:bookmarkStart w:id="31" w:name="_Toc511892690"/>
+      <w:bookmarkStart w:id="30" w:name="_Toc513107982"/>
+      <w:r>
+        <w:rPr>
+          <w:sz w:val="24"/>
+          <w:szCs w:val="24"/>
+        </w:rPr>
+        <w:lastRenderedPageBreak/>
+        <w:t>Start New Academic Year</w:t>
+      </w:r>
+      <w:bookmarkEnd w:id="30"/>
+    </w:p>
+    <w:p>
+      <w:pPr>
+        <w:rPr>
+          <w:rFonts w:ascii="Arial" w:hAnsi="Arial" w:cs="Arial"/>
+        </w:rPr>
+      </w:pPr>
+    </w:p>
+    <w:p>
+      <w:pPr>
+        <w:pStyle w:val="ListParagraph"/>
+        <w:numPr>
+          <w:ilvl w:val="1"/>
+          <w:numId w:val="1"/>
+        </w:numPr>
+        <w:rPr>
+          <w:rFonts w:ascii="Arial" w:hAnsi="Arial" w:cs="Arial"/>
+        </w:rPr>
+      </w:pPr>
+      <w:r>
+        <w:rPr>
+          <w:rFonts w:ascii="Arial" w:hAnsi="Arial" w:cs="Arial"/>
+        </w:rPr>
+        <w:t>Since the current year’s curriculum mapping, measured as well as rubric information will be used as the starting point for a new academic year. An automated ETL process in Vena is built to accomplish this task.</w:t>
+      </w:r>
+    </w:p>
+    <w:p>
+      <w:pPr>
+        <w:pStyle w:val="ListParagraph"/>
+        <w:numPr>
+          <w:ilvl w:val="1"/>
+          <w:numId w:val="1"/>
+        </w:numPr>
+        <w:rPr>
+          <w:rFonts w:ascii="Arial" w:hAnsi="Arial" w:cs="Arial"/>
+        </w:rPr>
+      </w:pPr>
+      <w:r>
+        <w:rPr>
+          <w:rFonts w:ascii="Arial" w:hAnsi="Arial" w:cs="Arial"/>
+        </w:rPr>
+        <w:t xml:space="preserve">Open the input template “AcademicYearTemplate.csv” </w:t>
+      </w:r>
+      <w:r>
+        <w:rPr>
+          <w:rFonts w:ascii="Arial" w:hAnsi="Arial" w:cs="Arial"/>
+        </w:rPr>
+        <w:sym w:font="Wingdings" w:char="F0E0"/>
+      </w:r>
+      <w:r>
+        <w:rPr>
+          <w:rFonts w:ascii="Arial" w:hAnsi="Arial" w:cs="Arial"/>
+        </w:rPr>
+        <w:t xml:space="preserve">enter the new academic year data in cell “A1” (format yyyy-yyyy) </w:t>
+      </w:r>
+      <w:r>
+        <w:rPr>
+          <w:rFonts w:ascii="Arial" w:hAnsi="Arial" w:cs="Arial"/>
+        </w:rPr>
+        <w:sym w:font="Wingdings" w:char="F0E0"/>
+      </w:r>
+      <w:r>
+        <w:rPr>
+          <w:rFonts w:ascii="Arial" w:hAnsi="Arial" w:cs="Arial"/>
+        </w:rPr>
+        <w:t xml:space="preserve"> Save</w:t>
+      </w:r>
+    </w:p>
+    <w:p>
+      <w:pPr>
+        <w:pStyle w:val="ListParagraph"/>
+        <w:ind w:left="792"/>
+        <w:rPr>
+          <w:rFonts w:ascii="Arial" w:hAnsi="Arial" w:cs="Arial"/>
+        </w:rPr>
+      </w:pPr>
+      <w:r>
+        <w:rPr>
+          <w:rFonts w:ascii="Arial" w:hAnsi="Arial" w:cs="Arial"/>
+          <w:noProof/>
+          <w:lang w:val="en-CA" w:eastAsia="en-CA"/>
+        </w:rPr>
+        <w:drawing>
+          <wp:inline distT="0" distB="0" distL="0" distR="0" wp14:anchorId="5D8F5568" wp14:editId="5ECC54D1">
+            <wp:extent cx="3609975" cy="1447279"/>
+            <wp:effectExtent l="0" t="0" r="0" b="635"/>
+            <wp:docPr id="15" name="Picture 15"/>
+            <wp:cNvGraphicFramePr>
+              <a:graphicFrameLocks xmlns:a="http://schemas.openxmlformats.org/drawingml/2006/main" noChangeAspect="1"/>
+            </wp:cNvGraphicFramePr>
+            <a:graphic xmlns:a="http://schemas.openxmlformats.org/drawingml/2006/main">
+              <a:graphicData uri="http://schemas.openxmlformats.org/drawingml/2006/picture">
+                <pic:pic xmlns:pic="http://schemas.openxmlformats.org/drawingml/2006/picture">
+                  <pic:nvPicPr>
+                    <pic:cNvPr id="0" name="Picture 5"/>
+                    <pic:cNvPicPr>
+                      <a:picLocks noChangeAspect="1" noChangeArrowheads="1"/>
+                    </pic:cNvPicPr>
+                  </pic:nvPicPr>
+                  <pic:blipFill>
+                    <a:blip r:embed="rId34">
+                      <a:extLst>
+                        <a:ext uri="{28A0092B-C50C-407E-A947-70E740481C1C}">
+                          <a14:useLocalDpi xmlns:a14="http://schemas.microsoft.com/office/drawing/2010/main" val="0"/>
+                        </a:ext>
+                      </a:extLst>
+                    </a:blip>
+                    <a:srcRect/>
+                    <a:stretch>
+                      <a:fillRect/>
+                    </a:stretch>
+                  </pic:blipFill>
+                  <pic:spPr bwMode="auto">
+                    <a:xfrm>
+                      <a:off x="0" y="0"/>
+                      <a:ext cx="3618806" cy="1450819"/>
+                    </a:xfrm>
+                    <a:prstGeom prst="rect">
+                      <a:avLst/>
+                    </a:prstGeom>
+                    <a:noFill/>
+                    <a:ln>
+                      <a:noFill/>
+                    </a:ln>
+                  </pic:spPr>
+                </pic:pic>
+              </a:graphicData>
+            </a:graphic>
+          </wp:inline>
+        </w:drawing>
+      </w:r>
+    </w:p>
+    <w:p>
+      <w:pPr>
+        <w:pStyle w:val="ListParagraph"/>
+        <w:ind w:left="792"/>
+        <w:rPr>
+          <w:rFonts w:ascii="Arial" w:hAnsi="Arial" w:cs="Arial"/>
+        </w:rPr>
+      </w:pPr>
+    </w:p>
+    <w:p>
+      <w:pPr>
+        <w:rPr>
+          <w:rFonts w:ascii="Arial" w:hAnsi="Arial" w:cs="Arial"/>
+        </w:rPr>
+      </w:pPr>
+      <w:r>
+        <w:rPr>
+          <w:rFonts w:ascii="Arial" w:hAnsi="Arial" w:cs="Arial"/>
+        </w:rPr>
+        <w:br w:type="page"/>
+      </w:r>
+    </w:p>
+    <w:p>
+      <w:pPr>
+        <w:pStyle w:val="ListParagraph"/>
+        <w:numPr>
+          <w:ilvl w:val="1"/>
+          <w:numId w:val="1"/>
+        </w:numPr>
+        <w:rPr>
+          <w:rFonts w:ascii="Arial" w:hAnsi="Arial" w:cs="Arial"/>
+        </w:rPr>
+      </w:pPr>
+      <w:r>
+        <w:rPr>
+          <w:rFonts w:ascii="Arial" w:hAnsi="Arial" w:cs="Arial"/>
+        </w:rPr>
+        <w:lastRenderedPageBreak/>
+        <w:t xml:space="preserve">Click on “Modeler” </w:t>
+      </w:r>
+      <w:r>
+        <w:rPr>
+          <w:rFonts w:ascii="Arial" w:hAnsi="Arial" w:cs="Arial"/>
+        </w:rPr>
+        <w:sym w:font="Wingdings" w:char="F0E0"/>
+      </w:r>
+      <w:r>
+        <w:rPr>
+          <w:rFonts w:ascii="Arial" w:hAnsi="Arial" w:cs="Arial"/>
+        </w:rPr>
+        <w:t xml:space="preserve"> “Data Modeler” </w:t>
+      </w:r>
+      <w:r>
+        <w:rPr>
+          <w:rFonts w:ascii="Arial" w:hAnsi="Arial" w:cs="Arial"/>
+        </w:rPr>
+        <w:sym w:font="Wingdings" w:char="F0E0"/>
+      </w:r>
+      <w:r>
+        <w:rPr>
+          <w:rFonts w:ascii="Arial" w:hAnsi="Arial" w:cs="Arial"/>
+        </w:rPr>
+        <w:t xml:space="preserve"> “ETL” </w:t>
+      </w:r>
+      <w:r>
+        <w:rPr>
+          <w:rFonts w:ascii="Arial" w:hAnsi="Arial" w:cs="Arial"/>
+        </w:rPr>
+        <w:sym w:font="Wingdings" w:char="F0E0"/>
+      </w:r>
+      <w:r>
+        <w:rPr>
+          <w:rFonts w:ascii="Arial" w:hAnsi="Arial" w:cs="Arial"/>
+        </w:rPr>
+        <w:t xml:space="preserve"> “</w:t>
+      </w:r>
+      <w:r>
+        <w:rPr>
+          <w:rFonts w:ascii="Arial" w:hAnsi="Arial" w:cs="Arial"/>
+        </w:rPr>
+        <w:t>Templates</w:t>
+      </w:r>
+      <w:r>
+        <w:rPr>
+          <w:rFonts w:ascii="Arial" w:hAnsi="Arial" w:cs="Arial"/>
+        </w:rPr>
+        <w:t>”</w:t>
+      </w:r>
+      <w:r>
+        <w:rPr>
+          <w:rFonts w:ascii="Arial" w:hAnsi="Arial" w:cs="Arial"/>
+        </w:rPr>
+        <w:sym w:font="Wingdings" w:char="F0E0"/>
+      </w:r>
+      <w:r>
+        <w:rPr>
+          <w:rFonts w:ascii="Arial" w:hAnsi="Arial" w:cs="Arial"/>
+        </w:rPr>
+        <w:t>Click the “Run” button (</w:t>
+      </w:r>
+      <w:r>
+        <w:rPr>
+          <w:rFonts w:ascii="Arial" w:hAnsi="Arial" w:cs="Arial"/>
+          <w:noProof/>
+          <w:lang w:val="en-CA" w:eastAsia="en-CA"/>
+        </w:rPr>
+        <w:drawing>
+          <wp:inline distT="0" distB="0" distL="0" distR="0" wp14:anchorId="5FDEAE31" wp14:editId="7CCD6696">
+            <wp:extent cx="228600" cy="247650"/>
+            <wp:effectExtent l="0" t="0" r="0" b="0"/>
+            <wp:docPr id="19" name="Picture 19"/>
+            <wp:cNvGraphicFramePr>
+              <a:graphicFrameLocks xmlns:a="http://schemas.openxmlformats.org/drawingml/2006/main" noChangeAspect="1"/>
+            </wp:cNvGraphicFramePr>
+            <a:graphic xmlns:a="http://schemas.openxmlformats.org/drawingml/2006/main">
+              <a:graphicData uri="http://schemas.openxmlformats.org/drawingml/2006/picture">
+                <pic:pic xmlns:pic="http://schemas.openxmlformats.org/drawingml/2006/picture">
+                  <pic:nvPicPr>
+                    <pic:cNvPr id="1" name=""/>
+                    <pic:cNvPicPr/>
+                  </pic:nvPicPr>
+                  <pic:blipFill>
+                    <a:blip r:embed="rId35"/>
+                    <a:stretch>
+                      <a:fillRect/>
+                    </a:stretch>
+                  </pic:blipFill>
+                  <pic:spPr>
+                    <a:xfrm>
+                      <a:off x="0" y="0"/>
+                      <a:ext cx="228600" cy="247650"/>
+                    </a:xfrm>
+                    <a:prstGeom prst="rect">
+                      <a:avLst/>
+                    </a:prstGeom>
+                  </pic:spPr>
+                </pic:pic>
+              </a:graphicData>
+            </a:graphic>
+          </wp:inline>
+        </w:drawing>
+      </w:r>
+      <w:r>
+        <w:rPr>
+          <w:rFonts w:ascii="Arial" w:hAnsi="Arial" w:cs="Arial"/>
+        </w:rPr>
+        <w:t>) on “New Academic Year”</w:t>
+      </w:r>
+    </w:p>
+    <w:p>
+      <w:pPr>
+        <w:pStyle w:val="ListParagraph"/>
+        <w:ind w:left="792"/>
+        <w:rPr>
+          <w:rFonts w:ascii="Arial" w:hAnsi="Arial" w:cs="Arial"/>
+        </w:rPr>
+      </w:pPr>
+      <w:r>
+        <w:rPr>
+          <w:noProof/>
+          <w:lang w:val="en-CA" w:eastAsia="en-CA"/>
+        </w:rPr>
+        <w:drawing>
+          <wp:inline distT="0" distB="0" distL="0" distR="0" wp14:anchorId="6EE5920F" wp14:editId="7821362B">
+            <wp:extent cx="4125773" cy="5049223"/>
+            <wp:effectExtent l="0" t="0" r="8255" b="0"/>
+            <wp:docPr id="20" name="Picture 20"/>
+            <wp:cNvGraphicFramePr>
+              <a:graphicFrameLocks xmlns:a="http://schemas.openxmlformats.org/drawingml/2006/main" noChangeAspect="1"/>
+            </wp:cNvGraphicFramePr>
+            <a:graphic xmlns:a="http://schemas.openxmlformats.org/drawingml/2006/main">
+              <a:graphicData uri="http://schemas.openxmlformats.org/drawingml/2006/picture">
+                <pic:pic xmlns:pic="http://schemas.openxmlformats.org/drawingml/2006/picture">
+                  <pic:nvPicPr>
+                    <pic:cNvPr id="1" name=""/>
+                    <pic:cNvPicPr/>
+                  </pic:nvPicPr>
+                  <pic:blipFill>
+                    <a:blip r:embed="rId39"/>
+                    <a:stretch>
+                      <a:fillRect/>
+                    </a:stretch>
+                  </pic:blipFill>
+                  <pic:spPr>
+                    <a:xfrm>
+                      <a:off x="0" y="0"/>
+                      <a:ext cx="4132426" cy="5057366"/>
+                    </a:xfrm>
+                    <a:prstGeom prst="rect">
+                      <a:avLst/>
+                    </a:prstGeom>
+                  </pic:spPr>
+                </pic:pic>
+              </a:graphicData>
+            </a:graphic>
+          </wp:inline>
+        </w:drawing>
+      </w:r>
+    </w:p>
+    <w:p>
+      <w:pPr>
+        <w:pStyle w:val="ListParagraph"/>
+        <w:ind w:left="792"/>
+        <w:rPr>
+          <w:rFonts w:ascii="Arial" w:hAnsi="Arial" w:cs="Arial"/>
+        </w:rPr>
+      </w:pPr>
+    </w:p>
+    <w:p>
+      <w:pPr>
+        <w:rPr>
+          <w:rFonts w:ascii="Arial" w:hAnsi="Arial" w:cs="Arial"/>
+        </w:rPr>
+      </w:pPr>
+      <w:r>
+        <w:rPr>
+          <w:rFonts w:ascii="Arial" w:hAnsi="Arial" w:cs="Arial"/>
+        </w:rPr>
+        <w:br w:type="page"/>
+      </w:r>
+    </w:p>
+    <w:p>
+      <w:pPr>
+        <w:pStyle w:val="ListParagraph"/>
+        <w:numPr>
+          <w:ilvl w:val="1"/>
+          <w:numId w:val="1"/>
+        </w:numPr>
+        <w:rPr>
+          <w:rFonts w:ascii="Arial" w:hAnsi="Arial" w:cs="Arial"/>
+        </w:rPr>
+      </w:pPr>
+      <w:r>
+        <w:rPr>
+          <w:rFonts w:ascii="Arial" w:hAnsi="Arial" w:cs="Arial"/>
+        </w:rPr>
+        <w:lastRenderedPageBreak/>
+        <w:t>On the open windows, click “Choose File”</w:t>
+      </w:r>
+      <w:r>
+        <w:rPr>
+          <w:rFonts w:ascii="Arial" w:hAnsi="Arial" w:cs="Arial"/>
+        </w:rPr>
+        <w:sym w:font="Wingdings" w:char="F0E0"/>
+      </w:r>
+      <w:r>
+        <w:rPr>
+          <w:rFonts w:ascii="Arial" w:hAnsi="Arial" w:cs="Arial"/>
+        </w:rPr>
+        <w:t xml:space="preserve">select the “AcademicYearTemplate.csv” from step 2 </w:t>
+      </w:r>
+      <w:r>
+        <w:rPr>
+          <w:rFonts w:ascii="Arial" w:hAnsi="Arial" w:cs="Arial"/>
+        </w:rPr>
+        <w:sym w:font="Wingdings" w:char="F0E0"/>
+      </w:r>
+      <w:r>
+        <w:rPr>
+          <w:rFonts w:ascii="Arial" w:hAnsi="Arial" w:cs="Arial"/>
+        </w:rPr>
+        <w:t xml:space="preserve"> Click “Import”</w:t>
+      </w:r>
+    </w:p>
+    <w:p>
+      <w:pPr>
+        <w:pStyle w:val="ListParagraph"/>
+        <w:ind w:left="792"/>
+        <w:rPr>
+          <w:rFonts w:ascii="Arial" w:hAnsi="Arial" w:cs="Arial"/>
+        </w:rPr>
+      </w:pPr>
+      <w:r>
+        <w:rPr>
+          <w:noProof/>
+          <w:lang w:val="en-CA" w:eastAsia="en-CA"/>
+        </w:rPr>
+        <w:drawing>
+          <wp:inline distT="0" distB="0" distL="0" distR="0" wp14:anchorId="2D27FF0A" wp14:editId="7270005E">
+            <wp:extent cx="5034202" cy="4308653"/>
+            <wp:effectExtent l="0" t="0" r="0" b="0"/>
+            <wp:docPr id="21" name="Picture 21"/>
+            <wp:cNvGraphicFramePr>
+              <a:graphicFrameLocks xmlns:a="http://schemas.openxmlformats.org/drawingml/2006/main" noChangeAspect="1"/>
+            </wp:cNvGraphicFramePr>
+            <a:graphic xmlns:a="http://schemas.openxmlformats.org/drawingml/2006/main">
+              <a:graphicData uri="http://schemas.openxmlformats.org/drawingml/2006/picture">
+                <pic:pic xmlns:pic="http://schemas.openxmlformats.org/drawingml/2006/picture">
+                  <pic:nvPicPr>
+                    <pic:cNvPr id="1" name=""/>
+                    <pic:cNvPicPr/>
+                  </pic:nvPicPr>
+                  <pic:blipFill>
+                    <a:blip r:embed="rId40"/>
+                    <a:stretch>
+                      <a:fillRect/>
+                    </a:stretch>
+                  </pic:blipFill>
+                  <pic:spPr>
+                    <a:xfrm>
+                      <a:off x="0" y="0"/>
+                      <a:ext cx="5036848" cy="4310918"/>
+                    </a:xfrm>
+                    <a:prstGeom prst="rect">
+                      <a:avLst/>
+                    </a:prstGeom>
+                  </pic:spPr>
+                </pic:pic>
+              </a:graphicData>
+            </a:graphic>
+          </wp:inline>
+        </w:drawing>
+      </w:r>
+    </w:p>
+    <w:p>
+      <w:pPr>
+        <w:pStyle w:val="ListParagraph"/>
+        <w:ind w:left="792"/>
+        <w:rPr>
+          <w:rFonts w:ascii="Arial" w:hAnsi="Arial" w:cs="Arial"/>
+        </w:rPr>
+      </w:pPr>
+    </w:p>
+    <w:p>
+      <w:pPr>
+        <w:pStyle w:val="ListParagraph"/>
+        <w:numPr>
+          <w:ilvl w:val="1"/>
+          <w:numId w:val="1"/>
+        </w:numPr>
+        <w:rPr>
+          <w:rFonts w:ascii="Arial" w:hAnsi="Arial" w:cs="Arial"/>
+        </w:rPr>
+      </w:pPr>
+      <w:r>
+        <w:rPr>
+          <w:rFonts w:ascii="Arial" w:hAnsi="Arial" w:cs="Arial"/>
+        </w:rPr>
+        <w:t xml:space="preserve">You will now see the ETL Status “RUNNING” </w:t>
+      </w:r>
+      <w:r>
+        <w:rPr>
+          <w:rFonts w:ascii="Arial" w:hAnsi="Arial" w:cs="Arial"/>
+        </w:rPr>
+        <w:sym w:font="Wingdings" w:char="F0E0"/>
+      </w:r>
+      <w:r>
+        <w:rPr>
+          <w:rFonts w:ascii="Arial" w:hAnsi="Arial" w:cs="Arial"/>
+        </w:rPr>
+        <w:t xml:space="preserve"> once the ETL job is completed, the status will become “COMPLETED” (it will take about 5-10 minutes to complete the ETL job, you can click the refresh button above the “Status” to refresh)</w:t>
+      </w:r>
+    </w:p>
+    <w:p>
+      <w:pPr>
+        <w:pStyle w:val="ListParagraph"/>
+        <w:ind w:left="792"/>
+        <w:rPr>
+          <w:rFonts w:ascii="Arial" w:hAnsi="Arial" w:cs="Arial"/>
+        </w:rPr>
+      </w:pPr>
+      <w:r>
+        <w:rPr>
+          <w:rFonts w:ascii="Arial" w:hAnsi="Arial" w:cs="Arial"/>
+          <w:noProof/>
+          <w:lang w:val="en-CA" w:eastAsia="en-CA"/>
+        </w:rPr>
+        <w:drawing>
+          <wp:inline distT="0" distB="0" distL="0" distR="0" wp14:anchorId="4DCAF8E7" wp14:editId="7EBB9F57">
+            <wp:extent cx="5457825" cy="1156393"/>
+            <wp:effectExtent l="0" t="0" r="0" b="5715"/>
+            <wp:docPr id="23" name="Picture 23"/>
+            <wp:cNvGraphicFramePr>
+              <a:graphicFrameLocks xmlns:a="http://schemas.openxmlformats.org/drawingml/2006/main" noChangeAspect="1"/>
+            </wp:cNvGraphicFramePr>
+            <a:graphic xmlns:a="http://schemas.openxmlformats.org/drawingml/2006/main">
+              <a:graphicData uri="http://schemas.openxmlformats.org/drawingml/2006/picture">
+                <pic:pic xmlns:pic="http://schemas.openxmlformats.org/drawingml/2006/picture">
+                  <pic:nvPicPr>
+                    <pic:cNvPr id="0" name="Picture 8"/>
+                    <pic:cNvPicPr>
+                      <a:picLocks noChangeAspect="1" noChangeArrowheads="1"/>
+                    </pic:cNvPicPr>
+                  </pic:nvPicPr>
+                  <pic:blipFill>
+                    <a:blip r:embed="rId37">
+                      <a:extLst>
+                        <a:ext uri="{28A0092B-C50C-407E-A947-70E740481C1C}">
+                          <a14:useLocalDpi xmlns:a14="http://schemas.microsoft.com/office/drawing/2010/main" val="0"/>
+                        </a:ext>
+                      </a:extLst>
+                    </a:blip>
+                    <a:srcRect/>
+                    <a:stretch>
+                      <a:fillRect/>
+                    </a:stretch>
+                  </pic:blipFill>
+                  <pic:spPr bwMode="auto">
+                    <a:xfrm>
+                      <a:off x="0" y="0"/>
+                      <a:ext cx="5481986" cy="1161512"/>
+                    </a:xfrm>
+                    <a:prstGeom prst="rect">
+                      <a:avLst/>
+                    </a:prstGeom>
+                    <a:noFill/>
+                    <a:ln>
+                      <a:noFill/>
+                    </a:ln>
+                  </pic:spPr>
+                </pic:pic>
+              </a:graphicData>
+            </a:graphic>
+          </wp:inline>
+        </w:drawing>
+      </w:r>
+    </w:p>
+    <w:p>
+      <w:pPr>
+        <w:pStyle w:val="ListParagraph"/>
+        <w:ind w:left="792"/>
+        <w:rPr>
+          <w:rFonts w:ascii="Arial" w:hAnsi="Arial" w:cs="Arial"/>
+        </w:rPr>
+      </w:pPr>
+    </w:p>
+    <w:p>
+      <w:pPr>
+        <w:pStyle w:val="ListParagraph"/>
+        <w:ind w:left="792"/>
+        <w:rPr>
+          <w:rFonts w:ascii="Arial" w:hAnsi="Arial" w:cs="Arial"/>
+        </w:rPr>
+      </w:pPr>
+      <w:r>
+        <w:rPr>
+          <w:rFonts w:ascii="Arial" w:hAnsi="Arial" w:cs="Arial"/>
+          <w:noProof/>
+          <w:lang w:val="en-CA" w:eastAsia="en-CA"/>
+        </w:rPr>
+        <w:lastRenderedPageBreak/>
+        <w:drawing>
+          <wp:inline distT="0" distB="0" distL="0" distR="0" wp14:anchorId="7EDCBC3F" wp14:editId="752EAF99">
+            <wp:extent cx="5581650" cy="1459816"/>
+            <wp:effectExtent l="0" t="0" r="0" b="7620"/>
+            <wp:docPr id="24" name="Picture 24"/>
+            <wp:cNvGraphicFramePr>
+              <a:graphicFrameLocks xmlns:a="http://schemas.openxmlformats.org/drawingml/2006/main" noChangeAspect="1"/>
+            </wp:cNvGraphicFramePr>
+            <a:graphic xmlns:a="http://schemas.openxmlformats.org/drawingml/2006/main">
+              <a:graphicData uri="http://schemas.openxmlformats.org/drawingml/2006/picture">
+                <pic:pic xmlns:pic="http://schemas.openxmlformats.org/drawingml/2006/picture">
+                  <pic:nvPicPr>
+                    <pic:cNvPr id="0" name="Picture 9"/>
+                    <pic:cNvPicPr>
+                      <a:picLocks noChangeAspect="1" noChangeArrowheads="1"/>
+                    </pic:cNvPicPr>
+                  </pic:nvPicPr>
+                  <pic:blipFill>
+                    <a:blip r:embed="rId41">
+                      <a:extLst>
+                        <a:ext uri="{28A0092B-C50C-407E-A947-70E740481C1C}">
+                          <a14:useLocalDpi xmlns:a14="http://schemas.microsoft.com/office/drawing/2010/main" val="0"/>
+                        </a:ext>
+                      </a:extLst>
+                    </a:blip>
+                    <a:srcRect/>
+                    <a:stretch>
+                      <a:fillRect/>
+                    </a:stretch>
+                  </pic:blipFill>
+                  <pic:spPr bwMode="auto">
+                    <a:xfrm>
+                      <a:off x="0" y="0"/>
+                      <a:ext cx="5604753" cy="1465858"/>
+                    </a:xfrm>
+                    <a:prstGeom prst="rect">
+                      <a:avLst/>
+                    </a:prstGeom>
+                    <a:noFill/>
+                    <a:ln>
+                      <a:noFill/>
+                    </a:ln>
+                  </pic:spPr>
+                </pic:pic>
+              </a:graphicData>
+            </a:graphic>
+          </wp:inline>
+        </w:drawing>
+      </w:r>
+    </w:p>
+    <w:p>
+      <w:pPr>
+        <w:pStyle w:val="ListParagraph"/>
+        <w:numPr>
+          <w:ilvl w:val="1"/>
+          <w:numId w:val="1"/>
+        </w:numPr>
+        <w:rPr>
+          <w:rFonts w:ascii="Arial" w:hAnsi="Arial" w:cs="Arial"/>
+        </w:rPr>
+      </w:pPr>
+      <w:r>
+        <w:rPr>
+          <w:rFonts w:ascii="Arial" w:hAnsi="Arial" w:cs="Arial"/>
+        </w:rPr>
+        <w:t>After the ETL is completed, you should see the data appear under the “Year” dimension</w:t>
+      </w:r>
+    </w:p>
+    <w:p>
+      <w:pPr>
+        <w:pStyle w:val="ListParagraph"/>
+        <w:ind w:left="792"/>
+        <w:rPr>
+          <w:rFonts w:ascii="Arial" w:hAnsi="Arial" w:cs="Arial"/>
+        </w:rPr>
+      </w:pPr>
+      <w:r>
+        <w:rPr>
+          <w:rFonts w:ascii="Arial" w:hAnsi="Arial" w:cs="Arial"/>
+          <w:noProof/>
+          <w:lang w:val="en-CA" w:eastAsia="en-CA"/>
+        </w:rPr>
+        <w:drawing>
+          <wp:inline distT="0" distB="0" distL="0" distR="0" wp14:anchorId="1B138462" wp14:editId="56CA6A8F">
+            <wp:extent cx="5905500" cy="1599406"/>
+            <wp:effectExtent l="0" t="0" r="0" b="1270"/>
+            <wp:docPr id="25" name="Picture 25"/>
+            <wp:cNvGraphicFramePr>
+              <a:graphicFrameLocks xmlns:a="http://schemas.openxmlformats.org/drawingml/2006/main" noChangeAspect="1"/>
+            </wp:cNvGraphicFramePr>
+            <a:graphic xmlns:a="http://schemas.openxmlformats.org/drawingml/2006/main">
+              <a:graphicData uri="http://schemas.openxmlformats.org/drawingml/2006/picture">
+                <pic:pic xmlns:pic="http://schemas.openxmlformats.org/drawingml/2006/picture">
+                  <pic:nvPicPr>
+                    <pic:cNvPr id="0" name="Picture 10"/>
+                    <pic:cNvPicPr>
+                      <a:picLocks noChangeAspect="1" noChangeArrowheads="1"/>
+                    </pic:cNvPicPr>
+                  </pic:nvPicPr>
+                  <pic:blipFill>
+                    <a:blip r:embed="rId42">
+                      <a:extLst>
+                        <a:ext uri="{28A0092B-C50C-407E-A947-70E740481C1C}">
+                          <a14:useLocalDpi xmlns:a14="http://schemas.microsoft.com/office/drawing/2010/main" val="0"/>
+                        </a:ext>
+                      </a:extLst>
+                    </a:blip>
+                    <a:srcRect/>
+                    <a:stretch>
+                      <a:fillRect/>
+                    </a:stretch>
+                  </pic:blipFill>
+                  <pic:spPr bwMode="auto">
+                    <a:xfrm>
+                      <a:off x="0" y="0"/>
+                      <a:ext cx="5927760" cy="1605435"/>
+                    </a:xfrm>
+                    <a:prstGeom prst="rect">
+                      <a:avLst/>
+                    </a:prstGeom>
+                    <a:noFill/>
+                    <a:ln>
+                      <a:noFill/>
+                    </a:ln>
+                  </pic:spPr>
+                </pic:pic>
+              </a:graphicData>
+            </a:graphic>
+          </wp:inline>
+        </w:drawing>
+      </w:r>
+    </w:p>
+    <w:p>
+      <w:pPr>
+        <w:pStyle w:val="ListParagraph"/>
+        <w:ind w:left="792"/>
+        <w:rPr>
+          <w:rFonts w:ascii="Arial" w:hAnsi="Arial" w:cs="Arial"/>
+        </w:rPr>
+      </w:pPr>
+    </w:p>
+    <w:p>
+      <w:pPr>
+        <w:rPr>
+          <w:rFonts w:ascii="Arial" w:hAnsi="Arial" w:cs="Arial"/>
+          <w:b/>
+          <w:bCs/>
+          <w:kern w:val="32"/>
+        </w:rPr>
+      </w:pPr>
+      <w:r>
+        <w:br w:type="page"/>
+      </w:r>
+    </w:p>
+    <w:p>
+      <w:pPr>
+        <w:pStyle w:val="Heading1"/>
+        <w:numPr>
+          <w:ilvl w:val="0"/>
+          <w:numId w:val="1"/>
+        </w:numPr>
+        <w:spacing w:before="0" w:after="0"/>
+        <w:rPr>
+          <w:sz w:val="24"/>
+          <w:szCs w:val="24"/>
+        </w:rPr>
+      </w:pPr>
+      <w:bookmarkStart w:id="31" w:name="_Toc513107983"/>
       <w:r>
         <w:rPr>
           <w:sz w:val="24"/>
@@ -10126,10 +10171,10 @@
           <w:lang w:val="en-CA" w:eastAsia="en-CA"/>
         </w:rPr>
         <w:drawing>
-          <wp:inline distT="0" distB="0" distL="0" distR="0" wp14:anchorId="420D4D0F" wp14:editId="4C4454C8">
-            <wp:extent cx="5263534" cy="2967486"/>
-            <wp:effectExtent l="0" t="0" r="0" b="4445"/>
-            <wp:docPr id="52" name="Picture 52"/>
+          <wp:inline distT="0" distB="0" distL="0" distR="0" wp14:anchorId="7E38F305" wp14:editId="69CFF662">
+            <wp:extent cx="5276850" cy="2952750"/>
+            <wp:effectExtent l="0" t="0" r="0" b="0"/>
+            <wp:docPr id="1" name="Picture 1"/>
             <wp:cNvGraphicFramePr>
               <a:graphicFrameLocks xmlns:a="http://schemas.openxmlformats.org/drawingml/2006/main" noChangeAspect="1"/>
             </wp:cNvGraphicFramePr>
@@ -10149,7 +10194,7 @@
                   <pic:spPr>
                     <a:xfrm>
                       <a:off x="0" y="0"/>
-                      <a:ext cx="5267720" cy="2969846"/>
+                      <a:ext cx="5276850" cy="2952750"/>
                     </a:xfrm>
                     <a:prstGeom prst="rect">
                       <a:avLst/>
@@ -10211,15 +10256,14 @@
       </w:pPr>
       <w:r>
         <w:rPr>
-          <w:rFonts w:ascii="Arial" w:hAnsi="Arial" w:cs="Arial"/>
           <w:noProof/>
           <w:lang w:val="en-CA" w:eastAsia="en-CA"/>
         </w:rPr>
         <w:drawing>
-          <wp:inline distT="0" distB="0" distL="0" distR="0" wp14:anchorId="76774772" wp14:editId="1ADEF802">
-            <wp:extent cx="5934075" cy="2428875"/>
-            <wp:effectExtent l="0" t="0" r="9525" b="9525"/>
-            <wp:docPr id="28" name="Picture 28"/>
+          <wp:inline distT="0" distB="0" distL="0" distR="0" wp14:anchorId="4264A0B2" wp14:editId="29759FC3">
+            <wp:extent cx="4286250" cy="2343150"/>
+            <wp:effectExtent l="0" t="0" r="0" b="0"/>
+            <wp:docPr id="3" name="Picture 3"/>
             <wp:cNvGraphicFramePr>
               <a:graphicFrameLocks xmlns:a="http://schemas.openxmlformats.org/drawingml/2006/main" noChangeAspect="1"/>
             </wp:cNvGraphicFramePr>
@@ -10227,36 +10271,23 @@
               <a:graphicData uri="http://schemas.openxmlformats.org/drawingml/2006/picture">
                 <pic:pic xmlns:pic="http://schemas.openxmlformats.org/drawingml/2006/picture">
                   <pic:nvPicPr>
-                    <pic:cNvPr id="0" name="Picture 22"/>
-                    <pic:cNvPicPr>
-                      <a:picLocks noChangeAspect="1" noChangeArrowheads="1"/>
-                    </pic:cNvPicPr>
+                    <pic:cNvPr id="1" name=""/>
+                    <pic:cNvPicPr/>
                   </pic:nvPicPr>
                   <pic:blipFill>
-                    <a:blip r:embed="rId44">
-                      <a:extLst>
-                        <a:ext uri="{28A0092B-C50C-407E-A947-70E740481C1C}">
-                          <a14:useLocalDpi xmlns:a14="http://schemas.microsoft.com/office/drawing/2010/main" val="0"/>
-                        </a:ext>
-                      </a:extLst>
-                    </a:blip>
-                    <a:srcRect/>
+                    <a:blip r:embed="rId44"/>
                     <a:stretch>
                       <a:fillRect/>
                     </a:stretch>
                   </pic:blipFill>
-                  <pic:spPr bwMode="auto">
+                  <pic:spPr>
                     <a:xfrm>
                       <a:off x="0" y="0"/>
-                      <a:ext cx="5934075" cy="2428875"/>
+                      <a:ext cx="4286250" cy="2343150"/>
                     </a:xfrm>
                     <a:prstGeom prst="rect">
                       <a:avLst/>
                     </a:prstGeom>
-                    <a:noFill/>
-                    <a:ln>
-                      <a:noFill/>
-                    </a:ln>
                   </pic:spPr>
                 </pic:pic>
               </a:graphicData>
@@ -10280,7 +10311,25 @@
         <w:rPr>
           <w:rFonts w:ascii="Arial" w:hAnsi="Arial" w:cs="Arial"/>
         </w:rPr>
-        <w:t>Click on Add/Edit Variable -&gt; Metadata (must be in Edit Template mode)</w:t>
+        <w:t xml:space="preserve">Click on Add/Edit Variable -&gt; </w:t>
+      </w:r>
+      <w:r>
+        <w:rPr>
+          <w:rFonts w:ascii="Arial" w:hAnsi="Arial" w:cs="Arial"/>
+        </w:rPr>
+        <w:t>Process Variables -&gt; Add/Edit</w:t>
+      </w:r>
+      <w:r>
+        <w:rPr>
+          <w:rFonts w:ascii="Arial" w:hAnsi="Arial" w:cs="Arial"/>
+        </w:rPr>
+        <w:t xml:space="preserve"> </w:t>
+      </w:r>
+      <w:r>
+        <w:rPr>
+          <w:rFonts w:ascii="Arial" w:hAnsi="Arial" w:cs="Arial"/>
+        </w:rPr>
+        <w:t>(must be in Edit Template mode)</w:t>
       </w:r>
     </w:p>
     <w:p>
@@ -10293,16 +10342,15 @@
       </w:pPr>
       <w:r>
         <w:rPr>
-          <w:rFonts w:ascii="Arial" w:hAnsi="Arial" w:cs="Arial"/>
           <w:noProof/>
-          <w:lang w:val="en-CA" w:eastAsia="en-CA"/>
+          <w:lang w:eastAsia="en-CA"/>
         </w:rPr>
         <w:lastRenderedPageBreak/>
         <w:drawing>
-          <wp:inline distT="0" distB="0" distL="0" distR="0" wp14:anchorId="58FCE017" wp14:editId="42683368">
-            <wp:extent cx="5934075" cy="1733550"/>
-            <wp:effectExtent l="0" t="0" r="9525" b="0"/>
-            <wp:docPr id="27" name="Picture 27"/>
+          <wp:inline distT="0" distB="0" distL="0" distR="0" wp14:anchorId="1F456F3E" wp14:editId="68A0ADAF">
+            <wp:extent cx="4797631" cy="3358341"/>
+            <wp:effectExtent l="0" t="0" r="3175" b="0"/>
+            <wp:docPr id="4" name="Picture 4"/>
             <wp:cNvGraphicFramePr>
               <a:graphicFrameLocks xmlns:a="http://schemas.openxmlformats.org/drawingml/2006/main" noChangeAspect="1"/>
             </wp:cNvGraphicFramePr>
@@ -10310,36 +10358,30 @@
               <a:graphicData uri="http://schemas.openxmlformats.org/drawingml/2006/picture">
                 <pic:pic xmlns:pic="http://schemas.openxmlformats.org/drawingml/2006/picture">
                   <pic:nvPicPr>
-                    <pic:cNvPr id="0" name="Picture 23"/>
-                    <pic:cNvPicPr>
-                      <a:picLocks noChangeAspect="1" noChangeArrowheads="1"/>
-                    </pic:cNvPicPr>
+                    <pic:cNvPr id="1" name=""/>
+                    <pic:cNvPicPr/>
                   </pic:nvPicPr>
-                  <pic:blipFill>
-                    <a:blip r:embed="rId45">
-                      <a:extLst>
-                        <a:ext uri="{28A0092B-C50C-407E-A947-70E740481C1C}">
-                          <a14:useLocalDpi xmlns:a14="http://schemas.microsoft.com/office/drawing/2010/main" val="0"/>
-                        </a:ext>
-                      </a:extLst>
-                    </a:blip>
-                    <a:srcRect/>
-                    <a:stretch>
-                      <a:fillRect/>
-                    </a:stretch>
+                  <pic:blipFill rotWithShape="1">
+                    <a:blip r:embed="rId45"/>
+                    <a:srcRect l="15705" r="67736" b="58792"/>
+                    <a:stretch/>
                   </pic:blipFill>
                   <pic:spPr bwMode="auto">
                     <a:xfrm>
                       <a:off x="0" y="0"/>
-                      <a:ext cx="5934075" cy="1733550"/>
+                      <a:ext cx="4806794" cy="3364755"/>
                     </a:xfrm>
                     <a:prstGeom prst="rect">
                       <a:avLst/>
                     </a:prstGeom>
-                    <a:noFill/>
                     <a:ln>
                       <a:noFill/>
                     </a:ln>
+                    <a:extLst>
+                      <a:ext uri="{53640926-AAD7-44D8-BBD7-CCE9431645EC}">
+                        <a14:shadowObscured xmlns:a14="http://schemas.microsoft.com/office/drawing/2010/main"/>
+                      </a:ext>
+                    </a:extLst>
                   </pic:spPr>
                 </pic:pic>
               </a:graphicData>
@@ -10365,6 +10407,12 @@
         </w:rPr>
         <w:t>Update the respective variable with the new member (only a single member can be in a global variable)</w:t>
       </w:r>
+      <w:r>
+        <w:rPr>
+          <w:rFonts w:ascii="Arial" w:hAnsi="Arial" w:cs="Arial"/>
+        </w:rPr>
+        <w:t>.</w:t>
+      </w:r>
     </w:p>
     <w:p>
       <w:pPr>
@@ -10376,15 +10424,14 @@
       </w:pPr>
       <w:r>
         <w:rPr>
-          <w:rFonts w:ascii="Arial" w:hAnsi="Arial" w:cs="Arial"/>
           <w:noProof/>
-          <w:lang w:val="en-CA" w:eastAsia="en-CA"/>
+          <w:lang w:eastAsia="en-CA"/>
         </w:rPr>
         <w:drawing>
-          <wp:inline distT="0" distB="0" distL="0" distR="0" wp14:anchorId="782DBFF9" wp14:editId="04BE18C5">
-            <wp:extent cx="5287327" cy="2863969"/>
+          <wp:inline distT="0" distB="0" distL="0" distR="0" wp14:anchorId="4189EAA2" wp14:editId="62FB198C">
+            <wp:extent cx="3706171" cy="2228850"/>
             <wp:effectExtent l="0" t="0" r="8890" b="0"/>
-            <wp:docPr id="26" name="Picture 26"/>
+            <wp:docPr id="8" name="Picture 8"/>
             <wp:cNvGraphicFramePr>
               <a:graphicFrameLocks xmlns:a="http://schemas.openxmlformats.org/drawingml/2006/main" noChangeAspect="1"/>
             </wp:cNvGraphicFramePr>
@@ -10392,36 +10439,23 @@
               <a:graphicData uri="http://schemas.openxmlformats.org/drawingml/2006/picture">
                 <pic:pic xmlns:pic="http://schemas.openxmlformats.org/drawingml/2006/picture">
                   <pic:nvPicPr>
-                    <pic:cNvPr id="0" name="Picture 24"/>
-                    <pic:cNvPicPr>
-                      <a:picLocks noChangeAspect="1" noChangeArrowheads="1"/>
-                    </pic:cNvPicPr>
+                    <pic:cNvPr id="1" name=""/>
+                    <pic:cNvPicPr/>
                   </pic:nvPicPr>
                   <pic:blipFill>
-                    <a:blip r:embed="rId46">
-                      <a:extLst>
-                        <a:ext uri="{28A0092B-C50C-407E-A947-70E740481C1C}">
-                          <a14:useLocalDpi xmlns:a14="http://schemas.microsoft.com/office/drawing/2010/main" val="0"/>
-                        </a:ext>
-                      </a:extLst>
-                    </a:blip>
-                    <a:srcRect/>
+                    <a:blip r:embed="rId46"/>
                     <a:stretch>
                       <a:fillRect/>
                     </a:stretch>
                   </pic:blipFill>
-                  <pic:spPr bwMode="auto">
+                  <pic:spPr>
                     <a:xfrm>
                       <a:off x="0" y="0"/>
-                      <a:ext cx="5289293" cy="2865034"/>
+                      <a:ext cx="3707081" cy="2229397"/>
                     </a:xfrm>
                     <a:prstGeom prst="rect">
                       <a:avLst/>
                     </a:prstGeom>
-                    <a:noFill/>
-                    <a:ln>
-                      <a:noFill/>
-                    </a:ln>
                   </pic:spPr>
                 </pic:pic>
               </a:graphicData>
@@ -10450,214 +10484,21 @@
     </w:p>
     <w:p>
       <w:pPr>
-        <w:rPr>
-          <w:rFonts w:ascii="Arial" w:hAnsi="Arial" w:cs="Arial"/>
-        </w:rPr>
-      </w:pPr>
-    </w:p>
-    <w:p>
-      <w:pPr>
-        <w:rPr>
-          <w:rFonts w:ascii="Arial" w:hAnsi="Arial" w:cs="Arial"/>
-          <w:b/>
-          <w:bCs/>
-          <w:kern w:val="32"/>
-        </w:rPr>
-      </w:pPr>
-      <w:bookmarkStart w:id="32" w:name="_Toc511805715"/>
-      <w:bookmarkEnd w:id="32"/>
-      <w:r>
-        <w:br w:type="page"/>
-      </w:r>
-    </w:p>
-    <w:p>
-      <w:pPr>
-        <w:pStyle w:val="Heading1"/>
-        <w:numPr>
-          <w:ilvl w:val="0"/>
-          <w:numId w:val="1"/>
-        </w:numPr>
-        <w:spacing w:before="0" w:after="0"/>
-        <w:rPr>
-          <w:sz w:val="24"/>
-          <w:szCs w:val="24"/>
-        </w:rPr>
-      </w:pPr>
-      <w:bookmarkStart w:id="33" w:name="_Toc511892691"/>
-      <w:bookmarkStart w:id="34" w:name="_Toc461520329"/>
-      <w:bookmarkStart w:id="35" w:name="_Toc511892692"/>
-      <w:bookmarkEnd w:id="33"/>
-      <w:r>
-        <w:rPr>
-          <w:sz w:val="24"/>
-          <w:szCs w:val="24"/>
-        </w:rPr>
-        <w:lastRenderedPageBreak/>
-        <w:t>Force Check-In</w:t>
-      </w:r>
-      <w:bookmarkEnd w:id="35"/>
-    </w:p>
-    <w:p>
-      <w:pPr>
-        <w:rPr>
-          <w:rFonts w:ascii="Arial" w:hAnsi="Arial" w:cs="Arial"/>
-        </w:rPr>
-      </w:pPr>
-    </w:p>
-    <w:p>
-      <w:pPr>
-        <w:ind w:left="360"/>
-        <w:rPr>
-          <w:rFonts w:ascii="Arial" w:hAnsi="Arial" w:cs="Arial"/>
-        </w:rPr>
-      </w:pPr>
-      <w:r>
-        <w:rPr>
-          <w:rFonts w:ascii="Arial" w:hAnsi="Arial" w:cs="Arial"/>
-        </w:rPr>
-        <w:t>A task has been checked out by a user who is unavailable and it needs to be checked back in. Please follow the fol</w:t>
-      </w:r>
-      <w:r>
-        <w:rPr>
-          <w:rFonts w:ascii="Arial" w:hAnsi="Arial" w:cs="Arial"/>
-        </w:rPr>
-        <w:t>lowing steps:</w:t>
-      </w:r>
-    </w:p>
-    <w:p>
-      <w:pPr>
-        <w:pStyle w:val="ListParagraph"/>
-        <w:numPr>
-          <w:ilvl w:val="1"/>
-          <w:numId w:val="1"/>
-        </w:numPr>
-        <w:rPr>
-          <w:rFonts w:ascii="Arial" w:hAnsi="Arial" w:cs="Arial"/>
-        </w:rPr>
-      </w:pPr>
-      <w:r>
-        <w:rPr>
-          <w:rFonts w:ascii="Arial" w:hAnsi="Arial" w:cs="Arial"/>
-        </w:rPr>
-        <w:t xml:space="preserve">Login as a </w:t>
-      </w:r>
-      <w:r>
-        <w:rPr>
-          <w:rFonts w:ascii="Arial" w:hAnsi="Arial" w:cs="Arial"/>
-        </w:rPr>
-        <w:t>M</w:t>
-      </w:r>
-      <w:r>
-        <w:rPr>
-          <w:rFonts w:ascii="Arial" w:hAnsi="Arial" w:cs="Arial"/>
-        </w:rPr>
-        <w:t>anager</w:t>
-      </w:r>
-    </w:p>
-    <w:p>
-      <w:pPr>
-        <w:pStyle w:val="ListParagraph"/>
-        <w:numPr>
-          <w:ilvl w:val="1"/>
-          <w:numId w:val="1"/>
-        </w:numPr>
-        <w:rPr>
-          <w:rFonts w:ascii="Arial" w:hAnsi="Arial" w:cs="Arial"/>
-        </w:rPr>
-      </w:pPr>
-      <w:r>
-        <w:rPr>
-          <w:rFonts w:ascii="Arial" w:hAnsi="Arial" w:cs="Arial"/>
-        </w:rPr>
-        <w:t xml:space="preserve">Go to </w:t>
-      </w:r>
-      <w:ins w:id="36" w:author="Andrew Aran" w:date="2018-04-19T10:09:00Z">
-        <w:r>
-          <w:rPr>
-            <w:rFonts w:ascii="Arial" w:hAnsi="Arial" w:cs="Arial"/>
-          </w:rPr>
-          <w:t>“</w:t>
-        </w:r>
-      </w:ins>
-      <w:bookmarkStart w:id="37" w:name="_GoBack"/>
-      <w:bookmarkEnd w:id="37"/>
-      <w:r>
-        <w:rPr>
-          <w:rFonts w:ascii="Arial" w:hAnsi="Arial" w:cs="Arial"/>
-        </w:rPr>
-        <w:t>Status Tracker</w:t>
-      </w:r>
-      <w:r>
-        <w:rPr>
-          <w:rFonts w:ascii="Arial" w:hAnsi="Arial" w:cs="Arial"/>
-        </w:rPr>
-        <w:t>”</w:t>
-      </w:r>
-    </w:p>
-    <w:p>
-      <w:pPr>
-        <w:pStyle w:val="ListParagraph"/>
-        <w:numPr>
-          <w:ilvl w:val="1"/>
-          <w:numId w:val="1"/>
-        </w:numPr>
-        <w:rPr>
-          <w:rFonts w:ascii="Arial" w:hAnsi="Arial" w:cs="Arial"/>
-        </w:rPr>
-      </w:pPr>
-      <w:r>
-        <w:rPr>
-          <w:rFonts w:ascii="Arial" w:hAnsi="Arial" w:cs="Arial"/>
-        </w:rPr>
-        <w:t>Find the checked-out task assigned to the user</w:t>
-      </w:r>
-    </w:p>
-    <w:p>
-      <w:pPr>
-        <w:pStyle w:val="ListParagraph"/>
-        <w:numPr>
-          <w:ilvl w:val="1"/>
-          <w:numId w:val="1"/>
-        </w:numPr>
-        <w:rPr>
-          <w:rFonts w:ascii="Arial" w:hAnsi="Arial" w:cs="Arial"/>
-        </w:rPr>
-      </w:pPr>
-      <w:r>
-        <w:rPr>
-          <w:rFonts w:ascii="Arial" w:hAnsi="Arial" w:cs="Arial"/>
-        </w:rPr>
-        <w:t>Right click on the status of the task and hit Force Check-In</w:t>
-      </w:r>
-    </w:p>
-    <w:p>
-      <w:pPr>
-        <w:ind w:firstLine="360"/>
-        <w:rPr>
-          <w:rFonts w:ascii="Arial" w:hAnsi="Arial" w:cs="Arial"/>
-          <w:lang w:val="en-CA"/>
-        </w:rPr>
-      </w:pPr>
-    </w:p>
-    <w:p>
-      <w:pPr>
-        <w:ind w:firstLine="360"/>
-        <w:rPr>
-          <w:rFonts w:ascii="Arial" w:hAnsi="Arial" w:cs="Arial"/>
-          <w:lang w:val="en-CA"/>
-        </w:rPr>
-      </w:pPr>
-      <w:r>
-        <w:rPr>
-          <w:rFonts w:ascii="Arial" w:hAnsi="Arial" w:cs="Arial"/>
+        <w:ind w:left="720"/>
+        <w:rPr>
+          <w:rFonts w:ascii="Arial" w:hAnsi="Arial" w:cs="Arial"/>
+        </w:rPr>
+      </w:pPr>
+      <w:r>
+        <w:rPr>
           <w:noProof/>
           <w:lang w:val="en-CA" w:eastAsia="en-CA"/>
         </w:rPr>
         <w:drawing>
-          <wp:inline distT="0" distB="0" distL="0" distR="0" wp14:anchorId="7E3945E2" wp14:editId="4B9FACCF">
-            <wp:extent cx="5407862" cy="4542155"/>
-            <wp:effectExtent l="0" t="0" r="2540" b="0"/>
-            <wp:docPr id="22" name="Picture 22" descr="https://cloud.githubusercontent.com/assets/20912011/18367414/f5807f00-75e8-11e6-95d3-a453547fa8c4.png"/>
+          <wp:inline distT="0" distB="0" distL="0" distR="0" wp14:anchorId="44625652" wp14:editId="0449846E">
+            <wp:extent cx="641350" cy="854710"/>
+            <wp:effectExtent l="0" t="0" r="6350" b="2540"/>
+            <wp:docPr id="9" name="Picture 9" descr="image"/>
             <wp:cNvGraphicFramePr>
               <a:graphicFrameLocks xmlns:a="http://schemas.openxmlformats.org/drawingml/2006/main" noChangeAspect="1"/>
             </wp:cNvGraphicFramePr>
@@ -10665,7 +10506,7 @@
               <a:graphicData uri="http://schemas.openxmlformats.org/drawingml/2006/picture">
                 <pic:pic xmlns:pic="http://schemas.openxmlformats.org/drawingml/2006/picture">
                   <pic:nvPicPr>
-                    <pic:cNvPr id="0" name="Picture 1" descr="https://cloud.githubusercontent.com/assets/20912011/18367414/f5807f00-75e8-11e6-95d3-a453547fa8c4.png"/>
+                    <pic:cNvPr id="0" name="Picture 1" descr="image"/>
                     <pic:cNvPicPr>
                       <a:picLocks noChangeAspect="1" noChangeArrowheads="1"/>
                     </pic:cNvPicPr>
@@ -10686,7 +10527,7 @@
                   <pic:spPr bwMode="auto">
                     <a:xfrm>
                       <a:off x="0" y="0"/>
-                      <a:ext cx="5416114" cy="4549086"/>
+                      <a:ext cx="641350" cy="854710"/>
                     </a:xfrm>
                     <a:prstGeom prst="rect">
                       <a:avLst/>
@@ -10707,14 +10548,21 @@
       <w:pPr>
         <w:rPr>
           <w:rFonts w:ascii="Arial" w:hAnsi="Arial" w:cs="Arial"/>
-          <w:lang w:val="en-CA"/>
-        </w:rPr>
-      </w:pPr>
-      <w:r>
-        <w:rPr>
-          <w:rFonts w:ascii="Arial" w:hAnsi="Arial" w:cs="Arial"/>
-          <w:lang w:val="en-CA"/>
-        </w:rPr>
+        </w:rPr>
+      </w:pPr>
+    </w:p>
+    <w:p>
+      <w:pPr>
+        <w:rPr>
+          <w:rFonts w:ascii="Arial" w:hAnsi="Arial" w:cs="Arial"/>
+          <w:b/>
+          <w:bCs/>
+          <w:kern w:val="32"/>
+        </w:rPr>
+      </w:pPr>
+      <w:bookmarkStart w:id="32" w:name="_Toc511805715"/>
+      <w:bookmarkEnd w:id="32"/>
+      <w:r>
         <w:br w:type="page"/>
       </w:r>
     </w:p>
@@ -10731,16 +10579,29 @@
           <w:szCs w:val="24"/>
         </w:rPr>
       </w:pPr>
-      <w:bookmarkStart w:id="38" w:name="_Toc511805717"/>
-      <w:bookmarkStart w:id="39" w:name="_Toc511892693"/>
-      <w:bookmarkStart w:id="40" w:name="_Toc511805718"/>
-      <w:bookmarkStart w:id="41" w:name="_Toc462659587"/>
-      <w:bookmarkStart w:id="42" w:name="_Toc511892694"/>
-      <w:bookmarkStart w:id="43" w:name="_Toc511892695"/>
+      <w:bookmarkStart w:id="33" w:name="_Toc511892691"/>
+      <w:bookmarkStart w:id="34" w:name="_Toc461520329"/>
+      <w:bookmarkStart w:id="35" w:name="_Toc513107960"/>
+      <w:bookmarkStart w:id="36" w:name="_Toc513107961"/>
+      <w:bookmarkStart w:id="37" w:name="_Toc513107963"/>
+      <w:bookmarkStart w:id="38" w:name="_Toc513107966"/>
+      <w:bookmarkStart w:id="39" w:name="_Toc513107967"/>
+      <w:bookmarkStart w:id="40" w:name="_Toc511805717"/>
+      <w:bookmarkStart w:id="41" w:name="_Toc511892693"/>
+      <w:bookmarkStart w:id="42" w:name="_Toc511805718"/>
+      <w:bookmarkStart w:id="43" w:name="_Toc511892694"/>
+      <w:bookmarkStart w:id="44" w:name="_Toc462659587"/>
+      <w:bookmarkStart w:id="45" w:name="_Toc513107984"/>
+      <w:bookmarkEnd w:id="33"/>
+      <w:bookmarkEnd w:id="35"/>
+      <w:bookmarkEnd w:id="36"/>
+      <w:bookmarkEnd w:id="37"/>
       <w:bookmarkEnd w:id="38"/>
       <w:bookmarkEnd w:id="39"/>
       <w:bookmarkEnd w:id="40"/>
+      <w:bookmarkEnd w:id="41"/>
       <w:bookmarkEnd w:id="42"/>
+      <w:bookmarkEnd w:id="43"/>
       <w:r>
         <w:rPr>
           <w:sz w:val="24"/>
@@ -10749,8 +10610,8 @@
         <w:lastRenderedPageBreak/>
         <w:t>Update Course Information Input Template</w:t>
       </w:r>
-      <w:bookmarkEnd w:id="41"/>
-      <w:bookmarkEnd w:id="43"/>
+      <w:bookmarkEnd w:id="44"/>
+      <w:bookmarkEnd w:id="45"/>
     </w:p>
     <w:p>
       <w:pPr>
@@ -11148,7 +11009,7 @@
           <w:szCs w:val="24"/>
         </w:rPr>
       </w:pPr>
-      <w:bookmarkStart w:id="44" w:name="_Toc511892696"/>
+      <w:bookmarkStart w:id="46" w:name="_Toc513107985"/>
       <w:r>
         <w:rPr>
           <w:sz w:val="24"/>
@@ -11156,7 +11017,7 @@
         </w:rPr>
         <w:t>Changing Concurrent Contributor Templates to Enable the Choose Option</w:t>
       </w:r>
-      <w:bookmarkEnd w:id="44"/>
+      <w:bookmarkEnd w:id="46"/>
     </w:p>
     <w:p>
       <w:pPr>
@@ -11198,7 +11059,7 @@
           <w:szCs w:val="24"/>
         </w:rPr>
       </w:pPr>
-      <w:bookmarkStart w:id="45" w:name="_Toc511892697"/>
+      <w:bookmarkStart w:id="47" w:name="_Toc513107986"/>
       <w:r>
         <w:rPr>
           <w:sz w:val="24"/>
@@ -11206,7 +11067,7 @@
         </w:rPr>
         <w:t>Unsubmit</w:t>
       </w:r>
-      <w:bookmarkEnd w:id="45"/>
+      <w:bookmarkEnd w:id="47"/>
     </w:p>
     <w:p>
       <w:pPr>
@@ -11248,24 +11109,36 @@
           <w:szCs w:val="24"/>
         </w:rPr>
       </w:pPr>
-      <w:bookmarkStart w:id="46" w:name="_Toc511892698"/>
+      <w:bookmarkStart w:id="48" w:name="_Toc513107987"/>
       <w:r>
         <w:rPr>
           <w:sz w:val="24"/>
           <w:szCs w:val="24"/>
         </w:rPr>
-        <w:t>Other Vena Resources</w:t>
-      </w:r>
-      <w:bookmarkEnd w:id="34"/>
-      <w:bookmarkEnd w:id="46"/>
-    </w:p>
-    <w:p>
-      <w:pPr>
-        <w:pStyle w:val="ListParagraph"/>
-        <w:rPr>
-          <w:rFonts w:ascii="Arial" w:hAnsi="Arial" w:cs="Arial"/>
-        </w:rPr>
-      </w:pPr>
+        <w:t>Force Check-In</w:t>
+      </w:r>
+      <w:bookmarkEnd w:id="48"/>
+    </w:p>
+    <w:p>
+      <w:pPr>
+        <w:rPr>
+          <w:rFonts w:ascii="Arial" w:hAnsi="Arial" w:cs="Arial"/>
+        </w:rPr>
+      </w:pPr>
+    </w:p>
+    <w:p>
+      <w:pPr>
+        <w:ind w:left="360"/>
+        <w:rPr>
+          <w:rFonts w:ascii="Arial" w:hAnsi="Arial" w:cs="Arial"/>
+        </w:rPr>
+      </w:pPr>
+      <w:r>
+        <w:rPr>
+          <w:rFonts w:ascii="Arial" w:hAnsi="Arial" w:cs="Arial"/>
+        </w:rPr>
+        <w:t>A task has been checked out by a user who is unavailable and it needs to be checked back in. Please follow the following steps:</w:t>
+      </w:r>
     </w:p>
     <w:p>
       <w:pPr>
@@ -11282,9 +11155,233 @@
         <w:rPr>
           <w:rFonts w:ascii="Arial" w:hAnsi="Arial" w:cs="Arial"/>
         </w:rPr>
+        <w:t xml:space="preserve">Login as a </w:t>
+      </w:r>
+      <w:r>
+        <w:rPr>
+          <w:rFonts w:ascii="Arial" w:hAnsi="Arial" w:cs="Arial"/>
+        </w:rPr>
+        <w:t>M</w:t>
+      </w:r>
+      <w:r>
+        <w:rPr>
+          <w:rFonts w:ascii="Arial" w:hAnsi="Arial" w:cs="Arial"/>
+        </w:rPr>
+        <w:t>anager</w:t>
+      </w:r>
+    </w:p>
+    <w:p>
+      <w:pPr>
+        <w:pStyle w:val="ListParagraph"/>
+        <w:numPr>
+          <w:ilvl w:val="1"/>
+          <w:numId w:val="1"/>
+        </w:numPr>
+        <w:rPr>
+          <w:rFonts w:ascii="Arial" w:hAnsi="Arial" w:cs="Arial"/>
+        </w:rPr>
+      </w:pPr>
+      <w:r>
+        <w:rPr>
+          <w:rFonts w:ascii="Arial" w:hAnsi="Arial" w:cs="Arial"/>
+        </w:rPr>
+        <w:t xml:space="preserve">Go to </w:t>
+      </w:r>
+      <w:r>
+        <w:rPr>
+          <w:rFonts w:ascii="Arial" w:hAnsi="Arial" w:cs="Arial"/>
+        </w:rPr>
+        <w:t>“</w:t>
+      </w:r>
+      <w:r>
+        <w:rPr>
+          <w:rFonts w:ascii="Arial" w:hAnsi="Arial" w:cs="Arial"/>
+        </w:rPr>
+        <w:t>Status Tracker</w:t>
+      </w:r>
+      <w:r>
+        <w:rPr>
+          <w:rFonts w:ascii="Arial" w:hAnsi="Arial" w:cs="Arial"/>
+        </w:rPr>
+        <w:t>”</w:t>
+      </w:r>
+    </w:p>
+    <w:p>
+      <w:pPr>
+        <w:pStyle w:val="ListParagraph"/>
+        <w:numPr>
+          <w:ilvl w:val="1"/>
+          <w:numId w:val="1"/>
+        </w:numPr>
+        <w:rPr>
+          <w:rFonts w:ascii="Arial" w:hAnsi="Arial" w:cs="Arial"/>
+        </w:rPr>
+      </w:pPr>
+      <w:r>
+        <w:rPr>
+          <w:rFonts w:ascii="Arial" w:hAnsi="Arial" w:cs="Arial"/>
+        </w:rPr>
+        <w:t>Find the checked-out task assigned to the user</w:t>
+      </w:r>
+    </w:p>
+    <w:p>
+      <w:pPr>
+        <w:pStyle w:val="ListParagraph"/>
+        <w:numPr>
+          <w:ilvl w:val="1"/>
+          <w:numId w:val="1"/>
+        </w:numPr>
+        <w:rPr>
+          <w:rFonts w:ascii="Arial" w:hAnsi="Arial" w:cs="Arial"/>
+        </w:rPr>
+      </w:pPr>
+      <w:r>
+        <w:rPr>
+          <w:rFonts w:ascii="Arial" w:hAnsi="Arial" w:cs="Arial"/>
+        </w:rPr>
+        <w:t>Right click on the status of the task and hit Force Check-In</w:t>
+      </w:r>
+    </w:p>
+    <w:p>
+      <w:pPr>
+        <w:ind w:firstLine="360"/>
+        <w:rPr>
+          <w:rFonts w:ascii="Arial" w:hAnsi="Arial" w:cs="Arial"/>
+          <w:lang w:val="en-CA"/>
+        </w:rPr>
+      </w:pPr>
+    </w:p>
+    <w:p>
+      <w:pPr>
+        <w:ind w:firstLine="360"/>
+        <w:rPr>
+          <w:rFonts w:ascii="Arial" w:hAnsi="Arial" w:cs="Arial"/>
+          <w:lang w:val="en-CA"/>
+        </w:rPr>
+      </w:pPr>
+      <w:r>
+        <w:rPr>
+          <w:rFonts w:ascii="Arial" w:hAnsi="Arial" w:cs="Arial"/>
+          <w:noProof/>
+          <w:lang w:val="en-CA" w:eastAsia="en-CA"/>
+        </w:rPr>
+        <w:lastRenderedPageBreak/>
+        <w:drawing>
+          <wp:inline distT="0" distB="0" distL="0" distR="0" wp14:anchorId="5F915521" wp14:editId="657BAC27">
+            <wp:extent cx="5407862" cy="4542155"/>
+            <wp:effectExtent l="0" t="0" r="2540" b="0"/>
+            <wp:docPr id="29" name="Picture 29" descr="https://cloud.githubusercontent.com/assets/20912011/18367414/f5807f00-75e8-11e6-95d3-a453547fa8c4.png"/>
+            <wp:cNvGraphicFramePr>
+              <a:graphicFrameLocks xmlns:a="http://schemas.openxmlformats.org/drawingml/2006/main" noChangeAspect="1"/>
+            </wp:cNvGraphicFramePr>
+            <a:graphic xmlns:a="http://schemas.openxmlformats.org/drawingml/2006/main">
+              <a:graphicData uri="http://schemas.openxmlformats.org/drawingml/2006/picture">
+                <pic:pic xmlns:pic="http://schemas.openxmlformats.org/drawingml/2006/picture">
+                  <pic:nvPicPr>
+                    <pic:cNvPr id="0" name="Picture 1" descr="https://cloud.githubusercontent.com/assets/20912011/18367414/f5807f00-75e8-11e6-95d3-a453547fa8c4.png"/>
+                    <pic:cNvPicPr>
+                      <a:picLocks noChangeAspect="1" noChangeArrowheads="1"/>
+                    </pic:cNvPicPr>
+                  </pic:nvPicPr>
+                  <pic:blipFill>
+                    <a:blip r:embed="rId51">
+                      <a:extLst>
+                        <a:ext uri="{28A0092B-C50C-407E-A947-70E740481C1C}">
+                          <a14:useLocalDpi xmlns:a14="http://schemas.microsoft.com/office/drawing/2010/main" val="0"/>
+                        </a:ext>
+                      </a:extLst>
+                    </a:blip>
+                    <a:srcRect/>
+                    <a:stretch>
+                      <a:fillRect/>
+                    </a:stretch>
+                  </pic:blipFill>
+                  <pic:spPr bwMode="auto">
+                    <a:xfrm>
+                      <a:off x="0" y="0"/>
+                      <a:ext cx="5416114" cy="4549086"/>
+                    </a:xfrm>
+                    <a:prstGeom prst="rect">
+                      <a:avLst/>
+                    </a:prstGeom>
+                    <a:noFill/>
+                    <a:ln>
+                      <a:noFill/>
+                    </a:ln>
+                  </pic:spPr>
+                </pic:pic>
+              </a:graphicData>
+            </a:graphic>
+          </wp:inline>
+        </w:drawing>
+      </w:r>
+    </w:p>
+    <w:p>
+      <w:pPr>
+        <w:rPr>
+          <w:rFonts w:ascii="Arial" w:hAnsi="Arial" w:cs="Arial"/>
+          <w:lang w:val="en-CA"/>
+        </w:rPr>
+      </w:pPr>
+      <w:r>
+        <w:rPr>
+          <w:rFonts w:ascii="Arial" w:hAnsi="Arial" w:cs="Arial"/>
+          <w:lang w:val="en-CA"/>
+        </w:rPr>
+        <w:br w:type="page"/>
+      </w:r>
+    </w:p>
+    <w:p>
+      <w:pPr>
+        <w:pStyle w:val="Heading1"/>
+        <w:numPr>
+          <w:ilvl w:val="0"/>
+          <w:numId w:val="1"/>
+        </w:numPr>
+        <w:spacing w:before="0" w:after="0"/>
+        <w:rPr>
+          <w:sz w:val="24"/>
+          <w:szCs w:val="24"/>
+        </w:rPr>
+      </w:pPr>
+      <w:bookmarkStart w:id="49" w:name="_Toc513107988"/>
+      <w:r>
+        <w:rPr>
+          <w:sz w:val="24"/>
+          <w:szCs w:val="24"/>
+        </w:rPr>
+        <w:lastRenderedPageBreak/>
+        <w:t>Other Vena Resources</w:t>
+      </w:r>
+      <w:bookmarkEnd w:id="34"/>
+      <w:bookmarkEnd w:id="49"/>
+    </w:p>
+    <w:p>
+      <w:pPr>
+        <w:pStyle w:val="ListParagraph"/>
+        <w:rPr>
+          <w:rFonts w:ascii="Arial" w:hAnsi="Arial" w:cs="Arial"/>
+        </w:rPr>
+      </w:pPr>
+    </w:p>
+    <w:p>
+      <w:pPr>
+        <w:pStyle w:val="ListParagraph"/>
+        <w:numPr>
+          <w:ilvl w:val="1"/>
+          <w:numId w:val="1"/>
+        </w:numPr>
+        <w:rPr>
+          <w:rFonts w:ascii="Arial" w:hAnsi="Arial" w:cs="Arial"/>
+        </w:rPr>
+      </w:pPr>
+      <w:r>
+        <w:rPr>
+          <w:rFonts w:ascii="Arial" w:hAnsi="Arial" w:cs="Arial"/>
+        </w:rPr>
         <w:t xml:space="preserve">To submit an issue, please fill out </w:t>
       </w:r>
-      <w:hyperlink r:id="rId51" w:history="1">
+      <w:hyperlink r:id="rId52" w:history="1">
         <w:r>
           <w:rPr>
             <w:rStyle w:val="Hyperlink"/>
@@ -11317,7 +11414,7 @@
         </w:rPr>
         <w:t xml:space="preserve">For Vena training or user manual, please refer to </w:t>
       </w:r>
-      <w:hyperlink r:id="rId52" w:history="1">
+      <w:hyperlink r:id="rId53" w:history="1">
         <w:r>
           <w:rPr>
             <w:rStyle w:val="Hyperlink"/>
@@ -11380,7 +11477,7 @@
         </w:rPr>
         <w:t xml:space="preserve">Bogdan Hancas: </w:t>
       </w:r>
-      <w:hyperlink r:id="rId53" w:tgtFrame="_blank" w:history="1">
+      <w:hyperlink r:id="rId54" w:tgtFrame="_blank" w:history="1">
         <w:r>
           <w:rPr>
             <w:rStyle w:val="Hyperlink"/>
@@ -11409,7 +11506,7 @@
         </w:rPr>
         <w:t xml:space="preserve">Evan Situ: </w:t>
       </w:r>
-      <w:hyperlink r:id="rId54" w:history="1">
+      <w:hyperlink r:id="rId55" w:history="1">
         <w:r>
           <w:rPr>
             <w:rStyle w:val="Hyperlink"/>
@@ -11421,8 +11518,8 @@
       </w:hyperlink>
     </w:p>
     <w:sectPr>
-      <w:headerReference w:type="default" r:id="rId55"/>
-      <w:footerReference w:type="default" r:id="rId56"/>
+      <w:headerReference w:type="default" r:id="rId56"/>
+      <w:footerReference w:type="default" r:id="rId57"/>
       <w:pgSz w:w="12240" w:h="15840"/>
       <w:pgMar w:top="1440" w:right="1440" w:bottom="1080" w:left="1440" w:header="720" w:footer="720" w:gutter="0"/>
       <w:cols w:space="720"/>
@@ -11499,7 +11596,7 @@
         <w:sz w:val="20"/>
         <w:szCs w:val="20"/>
       </w:rPr>
-      <w:t>25</w:t>
+      <w:t>6</w:t>
     </w:r>
     <w:r>
       <w:rPr>
@@ -11554,7 +11651,7 @@
         <w:sz w:val="20"/>
         <w:szCs w:val="20"/>
       </w:rPr>
-      <w:t>25</w:t>
+      <w:t>28</w:t>
     </w:r>
     <w:r>
       <w:rPr>
@@ -11637,7 +11734,7 @@
               <w:lang w:val="en-CA" w:eastAsia="en-CA"/>
             </w:rPr>
             <w:drawing>
-              <wp:anchor distT="0" distB="0" distL="114300" distR="114300" simplePos="0" relativeHeight="251675136" behindDoc="0" locked="0" layoutInCell="1" allowOverlap="1" wp14:anchorId="53138C0E" wp14:editId="2FF0E1BC">
+              <wp:anchor distT="0" distB="0" distL="114300" distR="114300" simplePos="0" relativeHeight="251658752" behindDoc="0" locked="0" layoutInCell="1" allowOverlap="1" wp14:anchorId="53138C0E" wp14:editId="2FF0E1BC">
                 <wp:simplePos x="0" y="0"/>
                 <wp:positionH relativeFrom="margin">
                   <wp:posOffset>0</wp:posOffset>
@@ -11683,7 +11780,7 @@
                         </a:ln>
                         <a:extLst>
                           <a:ext uri="{53640926-AAD7-44d8-BBD7-CCE9431645EC}">
-                            <a14:shadowObscured xmlns:cx1="http://schemas.microsoft.com/office/drawing/2015/9/8/chartex" xmlns:cx2="http://schemas.microsoft.com/office/drawing/2015/10/21/chartex" xmlns:cx3="http://schemas.microsoft.com/office/drawing/2016/5/9/chartex" xmlns:cx4="http://schemas.microsoft.com/office/drawing/2016/5/10/chartex" xmlns:cx5="http://schemas.microsoft.com/office/drawing/2016/5/11/chartex" xmlns:cx6="http://schemas.microsoft.com/office/drawing/2016/5/12/chartex" xmlns:cx7="http://schemas.microsoft.com/office/drawing/2016/5/13/chartex" xmlns:cx8="http://schemas.microsoft.com/office/drawing/2016/5/14/chartex" xmlns:aink="http://schemas.microsoft.com/office/drawing/2016/ink" xmlns:am3d="http://schemas.microsoft.com/office/drawing/2017/model3d" xmlns:w16cid="http://schemas.microsoft.com/office/word/2016/wordml/cid" xmlns="" xmlns:mo="http://schemas.microsoft.com/office/mac/office/2008/main" xmlns:mv="urn:schemas-microsoft-com:mac:vml" xmlns:o="urn:schemas-microsoft-com:office:office" xmlns:v="urn:schemas-microsoft-com:vml" xmlns:w10="urn:schemas-microsoft-com:office:word" xmlns:w="http://schemas.openxmlformats.org/wordprocessingml/2006/main" xmlns:a14="http://schemas.microsoft.com/office/drawing/2010/main"/>
+                            <a14:shadowObscured xmlns:a14="http://schemas.microsoft.com/office/drawing/2010/main" xmlns:w="http://schemas.openxmlformats.org/wordprocessingml/2006/main" xmlns:w10="urn:schemas-microsoft-com:office:word" xmlns:v="urn:schemas-microsoft-com:vml" xmlns:o="urn:schemas-microsoft-com:office:office" xmlns:mv="urn:schemas-microsoft-com:mac:vml" xmlns:mo="http://schemas.microsoft.com/office/mac/office/2008/main" xmlns="" xmlns:w16cid="http://schemas.microsoft.com/office/word/2016/wordml/cid" xmlns:am3d="http://schemas.microsoft.com/office/drawing/2017/model3d" xmlns:aink="http://schemas.microsoft.com/office/drawing/2016/ink" xmlns:cx8="http://schemas.microsoft.com/office/drawing/2016/5/14/chartex" xmlns:cx7="http://schemas.microsoft.com/office/drawing/2016/5/13/chartex" xmlns:cx6="http://schemas.microsoft.com/office/drawing/2016/5/12/chartex" xmlns:cx5="http://schemas.microsoft.com/office/drawing/2016/5/11/chartex" xmlns:cx4="http://schemas.microsoft.com/office/drawing/2016/5/10/chartex" xmlns:cx3="http://schemas.microsoft.com/office/drawing/2016/5/9/chartex" xmlns:cx2="http://schemas.microsoft.com/office/drawing/2015/10/21/chartex" xmlns:cx1="http://schemas.microsoft.com/office/drawing/2015/9/8/chartex"/>
                           </a:ext>
                         </a:extLst>
                       </pic:spPr>
@@ -11879,7 +11976,15 @@
               <w:sz w:val="16"/>
               <w:szCs w:val="16"/>
             </w:rPr>
-            <w:t>Internal-Version 1.0</w:t>
+            <w:t>Internal-Version 1.</w:t>
+          </w:r>
+          <w:r>
+            <w:rPr>
+              <w:rFonts w:ascii="Arial" w:hAnsi="Arial" w:cs="Arial"/>
+              <w:sz w:val="16"/>
+              <w:szCs w:val="16"/>
+            </w:rPr>
+            <w:t>9.4</w:t>
           </w:r>
         </w:p>
       </w:tc>
@@ -14274,14 +14379,6 @@
   </w:num>
   <w:numIdMacAtCleanup w:val="8"/>
 </w:numbering>
-</file>
-
-<file path=word/people.xml><?xml version="1.0" encoding="utf-8"?>
-<w15:people xmlns:wpc="http://schemas.microsoft.com/office/word/2010/wordprocessingCanvas" xmlns:cx="http://schemas.microsoft.com/office/drawing/2014/chartex" xmlns:mc="http://schemas.openxmlformats.org/markup-compatibility/2006" xmlns:o="urn:schemas-microsoft-com:office:office" xmlns:r="http://schemas.openxmlformats.org/officeDocument/2006/relationships" xmlns:m="http://schemas.openxmlformats.org/officeDocument/2006/math" xmlns:v="urn:schemas-microsoft-com:vml" xmlns:wp14="http://schemas.microsoft.com/office/word/2010/wordprocessingDrawing" xmlns:wp="http://schemas.openxmlformats.org/drawingml/2006/wordprocessingDrawing" xmlns:w10="urn:schemas-microsoft-com:office:word" xmlns:w="http://schemas.openxmlformats.org/wordprocessingml/2006/main" xmlns:w14="http://schemas.microsoft.com/office/word/2010/wordml" xmlns:w15="http://schemas.microsoft.com/office/word/2012/wordml" xmlns:w16se="http://schemas.microsoft.com/office/word/2015/wordml/symex" xmlns:wpg="http://schemas.microsoft.com/office/word/2010/wordprocessingGroup" xmlns:wpi="http://schemas.microsoft.com/office/word/2010/wordprocessingInk" xmlns:wne="http://schemas.microsoft.com/office/word/2006/wordml" xmlns:wps="http://schemas.microsoft.com/office/word/2010/wordprocessingShape" mc:Ignorable="w14 w15 w16se wp14">
-  <w15:person w15:author="Andrew Aran">
-    <w15:presenceInfo w15:providerId="AD" w15:userId="S-1-5-21-4195830181-3077717747-1001026334-1756"/>
-  </w15:person>
-</w15:people>
 </file>
 
 <file path=word/styles.xml><?xml version="1.0" encoding="utf-8"?>
@@ -15438,6 +15535,15 @@
 </file>
 
 <file path=customXml/item3.xml><?xml version="1.0" encoding="utf-8"?>
+<?mso-contentType ?>
+<FormTemplates xmlns="http://schemas.microsoft.com/sharepoint/v3/contenttype/forms">
+  <Display>DocumentLibraryForm</Display>
+  <Edit>DocumentLibraryForm</Edit>
+  <New>DocumentLibraryForm</New>
+</FormTemplates>
+</file>
+
+<file path=customXml/item4.xml><?xml version="1.0" encoding="utf-8"?>
 <ct:contentTypeSchema xmlns:ct="http://schemas.microsoft.com/office/2006/metadata/contentType" xmlns:ma="http://schemas.microsoft.com/office/2006/metadata/properties/metaAttributes" ct:_="" ma:_="" ma:contentTypeName="Document" ma:contentTypeID="0x01010028BB3CA8684FFA4E8D7C64CF5C951A27" ma:contentTypeVersion="" ma:contentTypeDescription="Create a new document." ma:contentTypeScope="" ma:versionID="9f0b42d8be0bc561361cd52546a9e8a4">
   <xsd:schema xmlns:xsd="http://www.w3.org/2001/XMLSchema" xmlns:xs="http://www.w3.org/2001/XMLSchema" xmlns:p="http://schemas.microsoft.com/office/2006/metadata/properties" targetNamespace="http://schemas.microsoft.com/office/2006/metadata/properties" ma:root="true" ma:fieldsID="f3e687d5f98ee29b9cfcc2ff24550dc4">
     <xsd:element name="properties">
@@ -15551,15 +15657,6 @@
 </ct:contentTypeSchema>
 </file>
 
-<file path=customXml/item4.xml><?xml version="1.0" encoding="utf-8"?>
-<?mso-contentType ?>
-<FormTemplates xmlns="http://schemas.microsoft.com/sharepoint/v3/contenttype/forms">
-  <Display>DocumentLibraryForm</Display>
-  <Edit>DocumentLibraryForm</Edit>
-  <New>DocumentLibraryForm</New>
-</FormTemplates>
-</file>
-
 <file path=customXml/item5.xml><?xml version="1.0" encoding="utf-8"?>
 <b:Sources xmlns:b="http://schemas.openxmlformats.org/officeDocument/2006/bibliography" xmlns="http://schemas.openxmlformats.org/officeDocument/2006/bibliography" SelectedStyle="\APA.XSL" StyleName="APA"/>
 </file>
@@ -15582,6 +15679,14 @@
 </file>
 
 <file path=customXml/itemProps3.xml><?xml version="1.0" encoding="utf-8"?>
+<ds:datastoreItem xmlns:ds="http://schemas.openxmlformats.org/officeDocument/2006/customXml" ds:itemID="{710DA8E1-4377-4B6A-9EE7-F56C77C510A6}">
+  <ds:schemaRefs>
+    <ds:schemaRef ds:uri="http://schemas.microsoft.com/sharepoint/v3/contenttype/forms"/>
+  </ds:schemaRefs>
+</ds:datastoreItem>
+</file>
+
+<file path=customXml/itemProps4.xml><?xml version="1.0" encoding="utf-8"?>
 <ds:datastoreItem xmlns:ds="http://schemas.openxmlformats.org/officeDocument/2006/customXml" ds:itemID="{01620A2C-5CCB-4452-9A4D-FD6B77419B1C}">
   <ds:schemaRefs>
     <ds:schemaRef ds:uri="http://schemas.microsoft.com/office/2006/metadata/contentType"/>
@@ -15597,16 +15702,8 @@
 </ds:datastoreItem>
 </file>
 
-<file path=customXml/itemProps4.xml><?xml version="1.0" encoding="utf-8"?>
-<ds:datastoreItem xmlns:ds="http://schemas.openxmlformats.org/officeDocument/2006/customXml" ds:itemID="{710DA8E1-4377-4B6A-9EE7-F56C77C510A6}">
-  <ds:schemaRefs>
-    <ds:schemaRef ds:uri="http://schemas.microsoft.com/sharepoint/v3/contenttype/forms"/>
-  </ds:schemaRefs>
-</ds:datastoreItem>
-</file>
-
 <file path=customXml/itemProps5.xml><?xml version="1.0" encoding="utf-8"?>
-<ds:datastoreItem xmlns:ds="http://schemas.openxmlformats.org/officeDocument/2006/customXml" ds:itemID="{A6F9EFF6-471C-4C48-9DDD-C2762113388E}">
+<ds:datastoreItem xmlns:ds="http://schemas.openxmlformats.org/officeDocument/2006/customXml" ds:itemID="{FFD2FC4C-390A-4200-9199-7BCA23DF01C0}">
   <ds:schemaRefs>
     <ds:schemaRef ds:uri="http://schemas.openxmlformats.org/officeDocument/2006/bibliography"/>
   </ds:schemaRefs>

</xml_diff>

<commit_message>
Updated the Admin Guide and MEASURE flow chart and included the contract renewal process and backup/recovery process.
</commit_message>
<xml_diff>
--- a/AdminGuide.docx
+++ b/AdminGuide.docx
@@ -1,6 +1,6 @@
 
 <file path=word/document.xml><?xml version="1.0" encoding="utf-8"?>
-<w:document xmlns:wpc="http://schemas.microsoft.com/office/word/2010/wordprocessingCanvas" xmlns:cx="http://schemas.microsoft.com/office/drawing/2014/chartex" xmlns:mc="http://schemas.openxmlformats.org/markup-compatibility/2006" xmlns:o="urn:schemas-microsoft-com:office:office" xmlns:r="http://schemas.openxmlformats.org/officeDocument/2006/relationships" xmlns:m="http://schemas.openxmlformats.org/officeDocument/2006/math" xmlns:v="urn:schemas-microsoft-com:vml" xmlns:wp14="http://schemas.microsoft.com/office/word/2010/wordprocessingDrawing" xmlns:wp="http://schemas.openxmlformats.org/drawingml/2006/wordprocessingDrawing" xmlns:w10="urn:schemas-microsoft-com:office:word" xmlns:w="http://schemas.openxmlformats.org/wordprocessingml/2006/main" xmlns:w14="http://schemas.microsoft.com/office/word/2010/wordml" xmlns:w15="http://schemas.microsoft.com/office/word/2012/wordml" xmlns:w16se="http://schemas.microsoft.com/office/word/2015/wordml/symex" xmlns:wpg="http://schemas.microsoft.com/office/word/2010/wordprocessingGroup" xmlns:wpi="http://schemas.microsoft.com/office/word/2010/wordprocessingInk" xmlns:wne="http://schemas.microsoft.com/office/word/2006/wordml" xmlns:wps="http://schemas.microsoft.com/office/word/2010/wordprocessingShape" mc:Ignorable="w14 w15 w16se wp14">
+<w:document xmlns:wpc="http://schemas.microsoft.com/office/word/2010/wordprocessingCanvas" xmlns:cx="http://schemas.microsoft.com/office/drawing/2014/chartex" xmlns:cx1="http://schemas.microsoft.com/office/drawing/2015/9/8/chartex" xmlns:mc="http://schemas.openxmlformats.org/markup-compatibility/2006" xmlns:o="urn:schemas-microsoft-com:office:office" xmlns:r="http://schemas.openxmlformats.org/officeDocument/2006/relationships" xmlns:m="http://schemas.openxmlformats.org/officeDocument/2006/math" xmlns:v="urn:schemas-microsoft-com:vml" xmlns:wp14="http://schemas.microsoft.com/office/word/2010/wordprocessingDrawing" xmlns:wp="http://schemas.openxmlformats.org/drawingml/2006/wordprocessingDrawing" xmlns:w10="urn:schemas-microsoft-com:office:word" xmlns:w="http://schemas.openxmlformats.org/wordprocessingml/2006/main" xmlns:w14="http://schemas.microsoft.com/office/word/2010/wordml" xmlns:w15="http://schemas.microsoft.com/office/word/2012/wordml" xmlns:w16se="http://schemas.microsoft.com/office/word/2015/wordml/symex" xmlns:wpg="http://schemas.microsoft.com/office/word/2010/wordprocessingGroup" xmlns:wpi="http://schemas.microsoft.com/office/word/2010/wordprocessingInk" xmlns:wne="http://schemas.microsoft.com/office/word/2006/wordml" xmlns:wps="http://schemas.microsoft.com/office/word/2010/wordprocessingShape" mc:Ignorable="w14 w15 w16se wp14">
   <w:body>
     <w:p>
       <w:pPr>
@@ -154,42 +154,28 @@
               <w:text/>
             </w:sdtPr>
             <w:sdtContent>
-              <w:r>
-                <w:rPr>
-                  <w:rFonts w:ascii="Arial" w:hAnsi="Arial" w:cs="Arial"/>
-                  <w:noProof/>
-                  <w:color w:val="000000" w:themeColor="text1"/>
-                  <w:sz w:val="28"/>
-                </w:rPr>
-                <w:t>May</w:t>
-              </w:r>
-              <w:r>
-                <w:rPr>
-                  <w:rFonts w:ascii="Arial" w:hAnsi="Arial" w:cs="Arial"/>
-                  <w:noProof/>
-                  <w:color w:val="000000" w:themeColor="text1"/>
-                  <w:sz w:val="28"/>
-                </w:rPr>
-                <w:t xml:space="preserve"> </w:t>
-              </w:r>
-              <w:r>
-                <w:rPr>
-                  <w:rFonts w:ascii="Arial" w:hAnsi="Arial" w:cs="Arial"/>
-                  <w:noProof/>
-                  <w:color w:val="000000" w:themeColor="text1"/>
-                  <w:sz w:val="28"/>
-                </w:rPr>
-                <w:t>3</w:t>
-              </w:r>
-              <w:r>
-                <w:rPr>
-                  <w:rFonts w:ascii="Arial" w:hAnsi="Arial" w:cs="Arial"/>
-                  <w:noProof/>
-                  <w:color w:val="000000" w:themeColor="text1"/>
-                  <w:sz w:val="28"/>
-                </w:rPr>
-                <w:t>, 2018</w:t>
-              </w:r>
+              <w:del w:id="0" w:author="Andrew Aran" w:date="2018-10-15T11:54:00Z">
+                <w:r>
+                  <w:rPr>
+                    <w:rFonts w:ascii="Arial" w:hAnsi="Arial" w:cs="Arial"/>
+                    <w:noProof/>
+                    <w:color w:val="000000" w:themeColor="text1"/>
+                    <w:sz w:val="28"/>
+                  </w:rPr>
+                  <w:delText>May 3, 2018</w:delText>
+                </w:r>
+              </w:del>
+              <w:ins w:id="1" w:author="Andrew Aran" w:date="2018-10-15T11:54:00Z">
+                <w:r>
+                  <w:rPr>
+                    <w:rFonts w:ascii="Arial" w:hAnsi="Arial" w:cs="Arial"/>
+                    <w:noProof/>
+                    <w:color w:val="000000" w:themeColor="text1"/>
+                    <w:sz w:val="28"/>
+                  </w:rPr>
+                  <w:t>October 15, 2018</w:t>
+                </w:r>
+              </w:ins>
             </w:sdtContent>
           </w:sdt>
         </w:p>
@@ -1857,6 +1843,130 @@
           </w:p>
         </w:tc>
       </w:tr>
+      <w:tr>
+        <w:trPr>
+          <w:jc w:val="center"/>
+          <w:ins w:id="2" w:author="Andrew Aran" w:date="2018-10-15T11:55:00Z"/>
+        </w:trPr>
+        <w:tc>
+          <w:tcPr>
+            <w:tcW w:w="1696" w:type="dxa"/>
+            <w:shd w:val="clear" w:color="auto" w:fill="auto"/>
+          </w:tcPr>
+          <w:p>
+            <w:pPr>
+              <w:jc w:val="center"/>
+              <w:rPr>
+                <w:ins w:id="3" w:author="Andrew Aran" w:date="2018-10-15T11:55:00Z"/>
+                <w:rFonts w:ascii="Arial" w:hAnsi="Arial" w:cs="Arial"/>
+              </w:rPr>
+            </w:pPr>
+            <w:ins w:id="4" w:author="Andrew Aran" w:date="2018-10-15T11:55:00Z">
+              <w:r>
+                <w:rPr>
+                  <w:rFonts w:ascii="Arial" w:hAnsi="Arial" w:cs="Arial"/>
+                </w:rPr>
+                <w:lastRenderedPageBreak/>
+                <w:t>1.9.5</w:t>
+              </w:r>
+            </w:ins>
+          </w:p>
+        </w:tc>
+        <w:tc>
+          <w:tcPr>
+            <w:tcW w:w="2127" w:type="dxa"/>
+            <w:shd w:val="clear" w:color="auto" w:fill="auto"/>
+          </w:tcPr>
+          <w:p>
+            <w:pPr>
+              <w:jc w:val="center"/>
+              <w:rPr>
+                <w:ins w:id="5" w:author="Andrew Aran" w:date="2018-10-15T11:55:00Z"/>
+                <w:rFonts w:ascii="Arial" w:hAnsi="Arial" w:cs="Arial"/>
+              </w:rPr>
+            </w:pPr>
+            <w:ins w:id="6" w:author="Andrew Aran" w:date="2018-10-15T11:55:00Z">
+              <w:r>
+                <w:rPr>
+                  <w:rFonts w:ascii="Arial" w:hAnsi="Arial" w:cs="Arial"/>
+                </w:rPr>
+                <w:t>October 15, 2018</w:t>
+              </w:r>
+            </w:ins>
+          </w:p>
+        </w:tc>
+        <w:tc>
+          <w:tcPr>
+            <w:tcW w:w="1996" w:type="dxa"/>
+            <w:shd w:val="clear" w:color="auto" w:fill="auto"/>
+          </w:tcPr>
+          <w:p>
+            <w:pPr>
+              <w:jc w:val="center"/>
+              <w:rPr>
+                <w:ins w:id="7" w:author="Andrew Aran" w:date="2018-10-15T11:55:00Z"/>
+                <w:rFonts w:ascii="Arial" w:hAnsi="Arial" w:cs="Arial"/>
+              </w:rPr>
+            </w:pPr>
+            <w:ins w:id="8" w:author="Andrew Aran" w:date="2018-10-15T11:55:00Z">
+              <w:r>
+                <w:rPr>
+                  <w:rFonts w:ascii="Arial" w:hAnsi="Arial" w:cs="Arial"/>
+                </w:rPr>
+                <w:t>Andrew Aran</w:t>
+              </w:r>
+            </w:ins>
+          </w:p>
+        </w:tc>
+        <w:tc>
+          <w:tcPr>
+            <w:tcW w:w="3515" w:type="dxa"/>
+            <w:shd w:val="clear" w:color="auto" w:fill="auto"/>
+          </w:tcPr>
+          <w:p>
+            <w:pPr>
+              <w:pStyle w:val="ListParagraph"/>
+              <w:numPr>
+                <w:ilvl w:val="0"/>
+                <w:numId w:val="26"/>
+              </w:numPr>
+              <w:rPr>
+                <w:ins w:id="9" w:author="Andrew Aran" w:date="2018-10-15T12:03:00Z"/>
+                <w:rFonts w:ascii="Arial" w:hAnsi="Arial" w:cs="Arial"/>
+              </w:rPr>
+            </w:pPr>
+            <w:ins w:id="10" w:author="Andrew Aran" w:date="2018-10-15T11:55:00Z">
+              <w:r>
+                <w:rPr>
+                  <w:rFonts w:ascii="Arial" w:hAnsi="Arial" w:cs="Arial"/>
+                </w:rPr>
+                <w:t>Added Contract Renewal Interval to timeline</w:t>
+              </w:r>
+            </w:ins>
+          </w:p>
+          <w:p>
+            <w:pPr>
+              <w:pStyle w:val="ListParagraph"/>
+              <w:numPr>
+                <w:ilvl w:val="0"/>
+                <w:numId w:val="26"/>
+              </w:numPr>
+              <w:rPr>
+                <w:ins w:id="11" w:author="Andrew Aran" w:date="2018-10-15T11:55:00Z"/>
+                <w:rFonts w:ascii="Arial" w:hAnsi="Arial" w:cs="Arial"/>
+              </w:rPr>
+            </w:pPr>
+            <w:ins w:id="12" w:author="Andrew Aran" w:date="2018-10-15T12:03:00Z">
+              <w:r>
+                <w:rPr>
+                  <w:rFonts w:ascii="Arial" w:hAnsi="Arial" w:cs="Arial"/>
+                </w:rPr>
+                <w:t>Added backup and restore interval to timeline</w:t>
+              </w:r>
+            </w:ins>
+          </w:p>
+        </w:tc>
+      </w:tr>
     </w:tbl>
     <w:p>
       <w:pPr>
@@ -3488,13 +3598,13 @@
           <w:szCs w:val="24"/>
         </w:rPr>
       </w:pPr>
-      <w:bookmarkStart w:id="0" w:name="_Toc511805700"/>
-      <w:bookmarkStart w:id="1" w:name="_Toc511892676"/>
-      <w:bookmarkStart w:id="2" w:name="_Toc347489010"/>
-      <w:bookmarkStart w:id="3" w:name="_Toc461520321"/>
-      <w:bookmarkStart w:id="4" w:name="_Toc513107973"/>
-      <w:bookmarkEnd w:id="0"/>
-      <w:bookmarkEnd w:id="1"/>
+      <w:bookmarkStart w:id="13" w:name="_Toc511805700"/>
+      <w:bookmarkStart w:id="14" w:name="_Toc511892676"/>
+      <w:bookmarkStart w:id="15" w:name="_Toc513107973"/>
+      <w:bookmarkStart w:id="16" w:name="_Toc347489010"/>
+      <w:bookmarkStart w:id="17" w:name="_Toc461520321"/>
+      <w:bookmarkEnd w:id="13"/>
+      <w:bookmarkEnd w:id="14"/>
       <w:r>
         <w:rPr>
           <w:sz w:val="24"/>
@@ -3503,7 +3613,7 @@
         <w:lastRenderedPageBreak/>
         <w:t>Introduction</w:t>
       </w:r>
-      <w:bookmarkEnd w:id="4"/>
+      <w:bookmarkEnd w:id="15"/>
     </w:p>
     <w:p>
       <w:pPr>
@@ -3660,7 +3770,7 @@
           <w:szCs w:val="24"/>
         </w:rPr>
       </w:pPr>
-      <w:bookmarkStart w:id="5" w:name="_Toc513107974"/>
+      <w:bookmarkStart w:id="18" w:name="_Toc513107974"/>
       <w:r>
         <w:rPr>
           <w:sz w:val="24"/>
@@ -3668,9 +3778,9 @@
         </w:rPr>
         <w:t>Pre-requisites</w:t>
       </w:r>
-      <w:bookmarkEnd w:id="2"/>
-      <w:bookmarkEnd w:id="3"/>
-      <w:bookmarkEnd w:id="5"/>
+      <w:bookmarkEnd w:id="16"/>
+      <w:bookmarkEnd w:id="17"/>
+      <w:bookmarkEnd w:id="18"/>
     </w:p>
     <w:p>
       <w:pPr>
@@ -3690,8 +3800,8 @@
           <w:rFonts w:ascii="Arial" w:hAnsi="Arial" w:cs="Arial"/>
         </w:rPr>
       </w:pPr>
-      <w:bookmarkStart w:id="6" w:name="_Location_of_Relevant"/>
-      <w:bookmarkEnd w:id="6"/>
+      <w:bookmarkStart w:id="19" w:name="_Location_of_Relevant"/>
+      <w:bookmarkEnd w:id="19"/>
       <w:r>
         <w:rPr>
           <w:rFonts w:ascii="Arial" w:hAnsi="Arial" w:cs="Arial"/>
@@ -3903,9 +4013,7 @@
           <w:szCs w:val="24"/>
         </w:rPr>
       </w:pPr>
-      <w:bookmarkStart w:id="7" w:name="_Toc513107975"/>
-      <w:bookmarkStart w:id="8" w:name="_GoBack"/>
-      <w:bookmarkEnd w:id="8"/>
+      <w:bookmarkStart w:id="20" w:name="_Toc513107975"/>
       <w:r>
         <w:rPr>
           <w:sz w:val="24"/>
@@ -3913,7 +4021,7 @@
         </w:rPr>
         <w:t>Annual Timeline</w:t>
       </w:r>
-      <w:bookmarkEnd w:id="7"/>
+      <w:bookmarkEnd w:id="20"/>
       <w:r>
         <w:rPr>
           <w:sz w:val="24"/>
@@ -5466,7 +5574,6 @@
               <w:rPr>
                 <w:rFonts w:ascii="Arial" w:hAnsi="Arial" w:cs="Arial"/>
               </w:rPr>
-              <w:lastRenderedPageBreak/>
               <w:t>March</w:t>
             </w:r>
           </w:p>
@@ -5987,8 +6094,16 @@
               <w:rPr>
                 <w:rFonts w:ascii="Arial" w:hAnsi="Arial" w:cs="Arial"/>
               </w:rPr>
-              <w:t>Assoc Dean?</w:t>
-            </w:r>
+              <w:t>Assoc Dean</w:t>
+            </w:r>
+            <w:del w:id="21" w:author="Andrew Aran" w:date="2018-10-15T11:54:00Z">
+              <w:r>
+                <w:rPr>
+                  <w:rFonts w:ascii="Arial" w:hAnsi="Arial" w:cs="Arial"/>
+                </w:rPr>
+                <w:delText>?</w:delText>
+              </w:r>
+            </w:del>
           </w:p>
         </w:tc>
       </w:tr>
@@ -6003,6 +6118,14 @@
                 <w:rFonts w:ascii="Arial" w:hAnsi="Arial" w:cs="Arial"/>
               </w:rPr>
             </w:pPr>
+            <w:ins w:id="22" w:author="Andrew Aran" w:date="2018-10-15T11:56:00Z">
+              <w:r>
+                <w:rPr>
+                  <w:rFonts w:ascii="Arial" w:hAnsi="Arial" w:cs="Arial"/>
+                </w:rPr>
+                <w:t>Ad-Hoc</w:t>
+              </w:r>
+            </w:ins>
           </w:p>
         </w:tc>
         <w:tc>
@@ -6083,6 +6206,14 @@
                 <w:rFonts w:ascii="Arial" w:hAnsi="Arial" w:cs="Arial"/>
               </w:rPr>
             </w:pPr>
+            <w:ins w:id="23" w:author="Andrew Aran" w:date="2018-10-15T11:56:00Z">
+              <w:r>
+                <w:rPr>
+                  <w:rFonts w:ascii="Arial" w:hAnsi="Arial" w:cs="Arial"/>
+                </w:rPr>
+                <w:t>Ad-Hoc</w:t>
+              </w:r>
+            </w:ins>
           </w:p>
         </w:tc>
         <w:tc>
@@ -6163,6 +6294,14 @@
                 <w:rFonts w:ascii="Arial" w:hAnsi="Arial" w:cs="Arial"/>
               </w:rPr>
             </w:pPr>
+            <w:ins w:id="24" w:author="Andrew Aran" w:date="2018-10-15T11:56:00Z">
+              <w:r>
+                <w:rPr>
+                  <w:rFonts w:ascii="Arial" w:hAnsi="Arial" w:cs="Arial"/>
+                </w:rPr>
+                <w:t>Ad-Hoc</w:t>
+              </w:r>
+            </w:ins>
           </w:p>
         </w:tc>
         <w:tc>
@@ -6223,31 +6362,242 @@
                 <w:rFonts w:ascii="Arial" w:hAnsi="Arial" w:cs="Arial"/>
               </w:rPr>
             </w:pPr>
+          </w:p>
+        </w:tc>
+      </w:tr>
+      <w:tr>
+        <w:trPr>
+          <w:ins w:id="25" w:author="Andrew Aran" w:date="2018-10-15T11:56:00Z"/>
+        </w:trPr>
+        <w:tc>
+          <w:tcPr>
+            <w:tcW w:w="1391" w:type="dxa"/>
+          </w:tcPr>
+          <w:p>
+            <w:pPr>
+              <w:rPr>
+                <w:ins w:id="26" w:author="Andrew Aran" w:date="2018-10-15T11:56:00Z"/>
+                <w:rFonts w:ascii="Arial" w:hAnsi="Arial" w:cs="Arial"/>
+              </w:rPr>
+            </w:pPr>
+            <w:ins w:id="27" w:author="Andrew Aran" w:date="2018-10-15T11:56:00Z">
+              <w:r>
+                <w:rPr>
+                  <w:rFonts w:ascii="Arial" w:hAnsi="Arial" w:cs="Arial"/>
+                </w:rPr>
+                <w:t>Every 3 Years</w:t>
+              </w:r>
+            </w:ins>
+          </w:p>
+        </w:tc>
+        <w:tc>
+          <w:tcPr>
+            <w:tcW w:w="3069" w:type="dxa"/>
+          </w:tcPr>
+          <w:p>
+            <w:pPr>
+              <w:rPr>
+                <w:ins w:id="28" w:author="Andrew Aran" w:date="2018-10-15T11:56:00Z"/>
+                <w:rFonts w:ascii="Arial" w:hAnsi="Arial" w:cs="Arial"/>
+              </w:rPr>
+            </w:pPr>
+            <w:ins w:id="29" w:author="Andrew Aran" w:date="2018-10-15T11:56:00Z">
+              <w:r>
+                <w:rPr>
+                  <w:rFonts w:ascii="Arial" w:hAnsi="Arial" w:cs="Arial"/>
+                </w:rPr>
+                <w:t>Vena Contract Renewal</w:t>
+              </w:r>
+            </w:ins>
+          </w:p>
+        </w:tc>
+        <w:tc>
+          <w:tcPr>
+            <w:tcW w:w="1083" w:type="dxa"/>
+          </w:tcPr>
+          <w:p>
+            <w:pPr>
+              <w:rPr>
+                <w:ins w:id="30" w:author="Andrew Aran" w:date="2018-10-15T11:56:00Z"/>
+                <w:rFonts w:ascii="Arial" w:hAnsi="Arial" w:cs="Arial"/>
+              </w:rPr>
+            </w:pPr>
+            <w:ins w:id="31" w:author="Andrew Aran" w:date="2018-10-15T11:58:00Z">
+              <w:r>
+                <w:rPr>
+                  <w:rFonts w:ascii="Arial" w:hAnsi="Arial" w:cs="Arial"/>
+                </w:rPr>
+                <w:t>A16</w:t>
+              </w:r>
+            </w:ins>
+          </w:p>
+        </w:tc>
+        <w:tc>
+          <w:tcPr>
+            <w:tcW w:w="3038" w:type="dxa"/>
+          </w:tcPr>
+          <w:p>
+            <w:pPr>
+              <w:rPr>
+                <w:ins w:id="32" w:author="Andrew Aran" w:date="2018-10-15T11:56:00Z"/>
+                <w:rFonts w:ascii="Arial" w:hAnsi="Arial" w:cs="Arial"/>
+              </w:rPr>
+            </w:pPr>
+          </w:p>
+        </w:tc>
+        <w:tc>
+          <w:tcPr>
+            <w:tcW w:w="1512" w:type="dxa"/>
+          </w:tcPr>
+          <w:p>
+            <w:pPr>
+              <w:rPr>
+                <w:ins w:id="33" w:author="Andrew Aran" w:date="2018-10-15T11:56:00Z"/>
+                <w:rFonts w:ascii="Arial" w:hAnsi="Arial" w:cs="Arial"/>
+              </w:rPr>
+            </w:pPr>
+            <w:ins w:id="34" w:author="Andrew Aran" w:date="2018-10-15T11:58:00Z">
+              <w:r>
+                <w:rPr>
+                  <w:rFonts w:ascii="Arial" w:hAnsi="Arial" w:cs="Arial"/>
+                </w:rPr>
+                <w:t>Assoc Dean</w:t>
+              </w:r>
+            </w:ins>
+          </w:p>
+        </w:tc>
+      </w:tr>
+      <w:tr>
+        <w:trPr>
+          <w:ins w:id="35" w:author="Andrew Aran" w:date="2018-10-15T12:04:00Z"/>
+        </w:trPr>
+        <w:tc>
+          <w:tcPr>
+            <w:tcW w:w="1391" w:type="dxa"/>
+          </w:tcPr>
+          <w:p>
+            <w:pPr>
+              <w:rPr>
+                <w:ins w:id="36" w:author="Andrew Aran" w:date="2018-10-15T12:04:00Z"/>
+                <w:rFonts w:ascii="Arial" w:hAnsi="Arial" w:cs="Arial"/>
+              </w:rPr>
+            </w:pPr>
+            <w:ins w:id="37" w:author="Andrew Aran" w:date="2018-10-15T12:04:00Z">
+              <w:r>
+                <w:rPr>
+                  <w:rFonts w:ascii="Arial" w:hAnsi="Arial" w:cs="Arial"/>
+                </w:rPr>
+                <w:t>2-3 Times a year</w:t>
+              </w:r>
+            </w:ins>
+          </w:p>
+        </w:tc>
+        <w:tc>
+          <w:tcPr>
+            <w:tcW w:w="3069" w:type="dxa"/>
+          </w:tcPr>
+          <w:p>
+            <w:pPr>
+              <w:rPr>
+                <w:ins w:id="38" w:author="Andrew Aran" w:date="2018-10-15T12:04:00Z"/>
+                <w:rFonts w:ascii="Arial" w:hAnsi="Arial" w:cs="Arial"/>
+              </w:rPr>
+            </w:pPr>
+            <w:ins w:id="39" w:author="Andrew Aran" w:date="2018-10-15T12:04:00Z">
+              <w:r>
+                <w:rPr>
+                  <w:rFonts w:ascii="Arial" w:hAnsi="Arial" w:cs="Arial"/>
+                </w:rPr>
+                <w:t>Backup and Restore Process</w:t>
+              </w:r>
+            </w:ins>
+          </w:p>
+        </w:tc>
+        <w:tc>
+          <w:tcPr>
+            <w:tcW w:w="1083" w:type="dxa"/>
+          </w:tcPr>
+          <w:p>
+            <w:pPr>
+              <w:rPr>
+                <w:ins w:id="40" w:author="Andrew Aran" w:date="2018-10-15T12:04:00Z"/>
+                <w:rFonts w:ascii="Arial" w:hAnsi="Arial" w:cs="Arial"/>
+              </w:rPr>
+            </w:pPr>
+            <w:ins w:id="41" w:author="Andrew Aran" w:date="2018-10-15T12:04:00Z">
+              <w:r>
+                <w:rPr>
+                  <w:rFonts w:ascii="Arial" w:hAnsi="Arial" w:cs="Arial"/>
+                </w:rPr>
+                <w:t>A17</w:t>
+              </w:r>
+            </w:ins>
+          </w:p>
+        </w:tc>
+        <w:tc>
+          <w:tcPr>
+            <w:tcW w:w="3038" w:type="dxa"/>
+          </w:tcPr>
+          <w:p>
+            <w:pPr>
+              <w:rPr>
+                <w:ins w:id="42" w:author="Andrew Aran" w:date="2018-10-15T12:04:00Z"/>
+                <w:rFonts w:ascii="Arial" w:hAnsi="Arial" w:cs="Arial"/>
+              </w:rPr>
+            </w:pPr>
+          </w:p>
+        </w:tc>
+        <w:tc>
+          <w:tcPr>
+            <w:tcW w:w="1512" w:type="dxa"/>
+          </w:tcPr>
+          <w:p>
+            <w:pPr>
+              <w:rPr>
+                <w:ins w:id="43" w:author="Andrew Aran" w:date="2018-10-15T12:04:00Z"/>
+                <w:rFonts w:ascii="Arial" w:hAnsi="Arial" w:cs="Arial"/>
+              </w:rPr>
+            </w:pPr>
+            <w:ins w:id="44" w:author="Andrew Aran" w:date="2018-10-15T12:05:00Z">
+              <w:r>
+                <w:rPr>
+                  <w:rFonts w:ascii="Arial" w:hAnsi="Arial" w:cs="Arial"/>
+                </w:rPr>
+                <w:t>Vena</w:t>
+              </w:r>
+            </w:ins>
           </w:p>
         </w:tc>
       </w:tr>
     </w:tbl>
     <w:p>
-      <w:bookmarkStart w:id="9" w:name="_Toc340895643"/>
-      <w:bookmarkStart w:id="10" w:name="_Toc341427885"/>
-      <w:bookmarkStart w:id="11" w:name="_Toc469652170"/>
-    </w:p>
-    <w:p>
-      <w:r>
-        <w:rPr>
-          <w:rFonts w:ascii="Arial" w:hAnsi="Arial" w:cs="Arial"/>
-        </w:rPr>
-        <w:t>The timeline table shows an entry for adding courses, but no time slot for deleting courses that are no longer offered.  This is because courses are not deleted, since deleting them will remove all of the historical data associated with the course.  Courses can be removed from a specific program, but should not be removed from the Vena database.</w:t>
-      </w:r>
-      <w:bookmarkEnd w:id="9"/>
-      <w:bookmarkEnd w:id="10"/>
+      <w:bookmarkStart w:id="45" w:name="_Toc340895643"/>
+      <w:bookmarkStart w:id="46" w:name="_Toc341427885"/>
+      <w:bookmarkStart w:id="47" w:name="_Toc469652170"/>
+    </w:p>
+    <w:p>
+      <w:r>
+        <w:rPr>
+          <w:rFonts w:ascii="Arial" w:hAnsi="Arial" w:cs="Arial"/>
+        </w:rPr>
+        <w:t xml:space="preserve">The timeline table shows an entry for adding courses, but no time slot for deleting courses that are no longer offered.  This is because courses are not deleted, since deleting them will remove all of the historical data associated with the course.  Courses can be removed from a specific program, but should not be removed from the Vena </w:t>
+      </w:r>
+      <w:r>
+        <w:rPr>
+          <w:rFonts w:ascii="Arial" w:hAnsi="Arial" w:cs="Arial"/>
+        </w:rPr>
+        <w:lastRenderedPageBreak/>
+        <w:t>database.</w:t>
+      </w:r>
+      <w:bookmarkEnd w:id="45"/>
+      <w:bookmarkEnd w:id="46"/>
       <w:r>
         <w:rPr>
           <w:rFonts w:ascii="Arial" w:hAnsi="Arial" w:cs="Arial"/>
         </w:rPr>
         <w:t xml:space="preserve">  Courses that are no longer offered should be moved to unmapped, as described in the Departmental Guide.</w:t>
       </w:r>
-      <w:bookmarkEnd w:id="11"/>
+      <w:bookmarkEnd w:id="47"/>
     </w:p>
     <w:p>
       <w:pPr>
@@ -6269,18 +6619,17 @@
           <w:szCs w:val="24"/>
         </w:rPr>
       </w:pPr>
-      <w:bookmarkStart w:id="12" w:name="_Toc461520322"/>
-      <w:bookmarkStart w:id="13" w:name="_Toc513107976"/>
+      <w:bookmarkStart w:id="48" w:name="_Toc461520322"/>
+      <w:bookmarkStart w:id="49" w:name="_Toc513107976"/>
       <w:r>
         <w:rPr>
           <w:sz w:val="24"/>
           <w:szCs w:val="24"/>
         </w:rPr>
-        <w:lastRenderedPageBreak/>
         <w:t>Add User</w:t>
       </w:r>
-      <w:bookmarkEnd w:id="12"/>
-      <w:bookmarkEnd w:id="13"/>
+      <w:bookmarkEnd w:id="48"/>
+      <w:bookmarkEnd w:id="49"/>
     </w:p>
     <w:p>
       <w:pPr>
@@ -6880,7 +7229,7 @@
         <w:pStyle w:val="ListParagraph"/>
         <w:ind w:left="792"/>
       </w:pPr>
-      <w:bookmarkStart w:id="14" w:name="_Toc461520323"/>
+      <w:bookmarkStart w:id="50" w:name="_Toc461520323"/>
     </w:p>
     <w:p>
       <w:pPr>
@@ -6908,7 +7257,7 @@
           <w:szCs w:val="24"/>
         </w:rPr>
       </w:pPr>
-      <w:bookmarkStart w:id="15" w:name="_Toc513107977"/>
+      <w:bookmarkStart w:id="51" w:name="_Toc513107977"/>
       <w:r>
         <w:rPr>
           <w:sz w:val="24"/>
@@ -6917,8 +7266,8 @@
         <w:lastRenderedPageBreak/>
         <w:t>Assign User to Process</w:t>
       </w:r>
-      <w:bookmarkEnd w:id="14"/>
-      <w:bookmarkEnd w:id="15"/>
+      <w:bookmarkEnd w:id="50"/>
+      <w:bookmarkEnd w:id="51"/>
     </w:p>
     <w:p>
       <w:pPr>
@@ -7351,13 +7700,13 @@
           <w:szCs w:val="24"/>
         </w:rPr>
       </w:pPr>
-      <w:bookmarkStart w:id="16" w:name="_Toc511805706"/>
-      <w:bookmarkStart w:id="17" w:name="_Toc511892682"/>
-      <w:bookmarkStart w:id="18" w:name="_Toc466448793"/>
-      <w:bookmarkStart w:id="19" w:name="_Toc461520324"/>
-      <w:bookmarkStart w:id="20" w:name="_Toc513107978"/>
-      <w:bookmarkEnd w:id="16"/>
-      <w:bookmarkEnd w:id="17"/>
+      <w:bookmarkStart w:id="52" w:name="_Toc511805706"/>
+      <w:bookmarkStart w:id="53" w:name="_Toc511892682"/>
+      <w:bookmarkStart w:id="54" w:name="_Toc466448793"/>
+      <w:bookmarkStart w:id="55" w:name="_Toc513107978"/>
+      <w:bookmarkStart w:id="56" w:name="_Toc461520324"/>
+      <w:bookmarkEnd w:id="52"/>
+      <w:bookmarkEnd w:id="53"/>
       <w:r>
         <w:rPr>
           <w:sz w:val="24"/>
@@ -7365,8 +7714,8 @@
         </w:rPr>
         <w:t>Department Input</w:t>
       </w:r>
-      <w:bookmarkEnd w:id="18"/>
-      <w:bookmarkEnd w:id="20"/>
+      <w:bookmarkEnd w:id="54"/>
+      <w:bookmarkEnd w:id="55"/>
     </w:p>
     <w:p>
       <w:pPr>
@@ -7729,11 +8078,11 @@
           <w:szCs w:val="24"/>
         </w:rPr>
       </w:pPr>
-      <w:bookmarkStart w:id="21" w:name="_Toc511805708"/>
-      <w:bookmarkStart w:id="22" w:name="_Toc511892684"/>
-      <w:bookmarkStart w:id="23" w:name="_Toc513107979"/>
-      <w:bookmarkEnd w:id="21"/>
-      <w:bookmarkEnd w:id="22"/>
+      <w:bookmarkStart w:id="57" w:name="_Toc511805708"/>
+      <w:bookmarkStart w:id="58" w:name="_Toc511892684"/>
+      <w:bookmarkStart w:id="59" w:name="_Toc513107979"/>
+      <w:bookmarkEnd w:id="57"/>
+      <w:bookmarkEnd w:id="58"/>
       <w:r>
         <w:rPr>
           <w:sz w:val="24"/>
@@ -7741,7 +8090,7 @@
         </w:rPr>
         <w:t>Faculty Recommendations</w:t>
       </w:r>
-      <w:bookmarkEnd w:id="23"/>
+      <w:bookmarkEnd w:id="59"/>
     </w:p>
     <w:p/>
     <w:p>
@@ -8416,9 +8765,9 @@
         </w:rPr>
         <w:t>Click “Save Data” under “Vena” Tab and “Check in” the file</w:t>
       </w:r>
-      <w:bookmarkStart w:id="24" w:name="_Toc460260904"/>
-    </w:p>
-    <w:bookmarkEnd w:id="24"/>
+      <w:bookmarkStart w:id="60" w:name="_Toc460260904"/>
+    </w:p>
+    <w:bookmarkEnd w:id="60"/>
     <w:p>
       <w:pPr>
         <w:pStyle w:val="ListParagraph"/>
@@ -8448,11 +8797,11 @@
           <w:szCs w:val="24"/>
         </w:rPr>
       </w:pPr>
-      <w:bookmarkStart w:id="25" w:name="_Toc461520325"/>
-      <w:bookmarkStart w:id="26" w:name="_Toc511892687"/>
-      <w:bookmarkStart w:id="27" w:name="_Toc513107980"/>
-      <w:bookmarkEnd w:id="19"/>
-      <w:bookmarkEnd w:id="26"/>
+      <w:bookmarkStart w:id="61" w:name="_Toc511892687"/>
+      <w:bookmarkStart w:id="62" w:name="_Toc461520325"/>
+      <w:bookmarkStart w:id="63" w:name="_Toc513107980"/>
+      <w:bookmarkEnd w:id="56"/>
+      <w:bookmarkEnd w:id="61"/>
       <w:r>
         <w:rPr>
           <w:sz w:val="24"/>
@@ -8460,8 +8809,8 @@
         </w:rPr>
         <w:t>Historical Program Measurement Archive</w:t>
       </w:r>
-      <w:bookmarkEnd w:id="25"/>
-      <w:bookmarkEnd w:id="27"/>
+      <w:bookmarkEnd w:id="62"/>
+      <w:bookmarkEnd w:id="63"/>
     </w:p>
     <w:p>
       <w:pPr>
@@ -9118,7 +9467,7 @@
           <w:kern w:val="32"/>
         </w:rPr>
       </w:pPr>
-      <w:bookmarkStart w:id="28" w:name="_Toc461520326"/>
+      <w:bookmarkStart w:id="64" w:name="_Toc461520326"/>
       <w:r>
         <w:br w:type="page"/>
       </w:r>
@@ -9136,7 +9485,7 @@
           <w:szCs w:val="24"/>
         </w:rPr>
       </w:pPr>
-      <w:bookmarkStart w:id="29" w:name="_Toc513107981"/>
+      <w:bookmarkStart w:id="65" w:name="_Toc513107981"/>
       <w:r>
         <w:rPr>
           <w:sz w:val="24"/>
@@ -9145,8 +9494,8 @@
         <w:lastRenderedPageBreak/>
         <w:t>Historical Program Measurement Report</w:t>
       </w:r>
-      <w:bookmarkEnd w:id="28"/>
-      <w:bookmarkEnd w:id="29"/>
+      <w:bookmarkEnd w:id="64"/>
+      <w:bookmarkEnd w:id="65"/>
     </w:p>
     <w:p>
       <w:pPr>
@@ -9272,7 +9621,7 @@
           <w:szCs w:val="24"/>
         </w:rPr>
       </w:pPr>
-      <w:bookmarkStart w:id="30" w:name="_Toc513107982"/>
+      <w:bookmarkStart w:id="66" w:name="_Toc513107982"/>
       <w:r>
         <w:rPr>
           <w:sz w:val="24"/>
@@ -9281,7 +9630,7 @@
         <w:lastRenderedPageBreak/>
         <w:t>Start New Academic Year</w:t>
       </w:r>
-      <w:bookmarkEnd w:id="30"/>
+      <w:bookmarkEnd w:id="66"/>
     </w:p>
     <w:p>
       <w:pPr>
@@ -10022,7 +10371,7 @@
           <w:szCs w:val="24"/>
         </w:rPr>
       </w:pPr>
-      <w:bookmarkStart w:id="31" w:name="_Toc513107983"/>
+      <w:bookmarkStart w:id="67" w:name="_Toc513107983"/>
       <w:r>
         <w:rPr>
           <w:sz w:val="24"/>
@@ -10031,7 +10380,7 @@
         <w:lastRenderedPageBreak/>
         <w:t>Updating a Global Variable</w:t>
       </w:r>
-      <w:bookmarkEnd w:id="31"/>
+      <w:bookmarkEnd w:id="67"/>
     </w:p>
     <w:p>
       <w:pPr>
@@ -10343,7 +10692,7 @@
       <w:r>
         <w:rPr>
           <w:noProof/>
-          <w:lang w:eastAsia="en-CA"/>
+          <w:lang w:val="en-CA" w:eastAsia="en-CA"/>
         </w:rPr>
         <w:lastRenderedPageBreak/>
         <w:drawing>
@@ -10425,7 +10774,7 @@
       <w:r>
         <w:rPr>
           <w:noProof/>
-          <w:lang w:eastAsia="en-CA"/>
+          <w:lang w:val="en-CA" w:eastAsia="en-CA"/>
         </w:rPr>
         <w:drawing>
           <wp:inline distT="0" distB="0" distL="0" distR="0" wp14:anchorId="4189EAA2" wp14:editId="62FB198C">
@@ -10560,8 +10909,8 @@
           <w:kern w:val="32"/>
         </w:rPr>
       </w:pPr>
-      <w:bookmarkStart w:id="32" w:name="_Toc511805715"/>
-      <w:bookmarkEnd w:id="32"/>
+      <w:bookmarkStart w:id="68" w:name="_Toc511805715"/>
+      <w:bookmarkEnd w:id="68"/>
       <w:r>
         <w:br w:type="page"/>
       </w:r>
@@ -10579,29 +10928,29 @@
           <w:szCs w:val="24"/>
         </w:rPr>
       </w:pPr>
-      <w:bookmarkStart w:id="33" w:name="_Toc511892691"/>
-      <w:bookmarkStart w:id="34" w:name="_Toc461520329"/>
-      <w:bookmarkStart w:id="35" w:name="_Toc513107960"/>
-      <w:bookmarkStart w:id="36" w:name="_Toc513107961"/>
-      <w:bookmarkStart w:id="37" w:name="_Toc513107963"/>
-      <w:bookmarkStart w:id="38" w:name="_Toc513107966"/>
-      <w:bookmarkStart w:id="39" w:name="_Toc513107967"/>
-      <w:bookmarkStart w:id="40" w:name="_Toc511805717"/>
-      <w:bookmarkStart w:id="41" w:name="_Toc511892693"/>
-      <w:bookmarkStart w:id="42" w:name="_Toc511805718"/>
-      <w:bookmarkStart w:id="43" w:name="_Toc511892694"/>
-      <w:bookmarkStart w:id="44" w:name="_Toc462659587"/>
-      <w:bookmarkStart w:id="45" w:name="_Toc513107984"/>
-      <w:bookmarkEnd w:id="33"/>
-      <w:bookmarkEnd w:id="35"/>
-      <w:bookmarkEnd w:id="36"/>
-      <w:bookmarkEnd w:id="37"/>
-      <w:bookmarkEnd w:id="38"/>
-      <w:bookmarkEnd w:id="39"/>
-      <w:bookmarkEnd w:id="40"/>
-      <w:bookmarkEnd w:id="41"/>
-      <w:bookmarkEnd w:id="42"/>
-      <w:bookmarkEnd w:id="43"/>
+      <w:bookmarkStart w:id="69" w:name="_Toc511892691"/>
+      <w:bookmarkStart w:id="70" w:name="_Toc513107960"/>
+      <w:bookmarkStart w:id="71" w:name="_Toc513107961"/>
+      <w:bookmarkStart w:id="72" w:name="_Toc513107963"/>
+      <w:bookmarkStart w:id="73" w:name="_Toc513107966"/>
+      <w:bookmarkStart w:id="74" w:name="_Toc513107967"/>
+      <w:bookmarkStart w:id="75" w:name="_Toc511805717"/>
+      <w:bookmarkStart w:id="76" w:name="_Toc511892693"/>
+      <w:bookmarkStart w:id="77" w:name="_Toc511805718"/>
+      <w:bookmarkStart w:id="78" w:name="_Toc511892694"/>
+      <w:bookmarkStart w:id="79" w:name="_Toc462659587"/>
+      <w:bookmarkStart w:id="80" w:name="_Toc513107984"/>
+      <w:bookmarkStart w:id="81" w:name="_Toc461520329"/>
+      <w:bookmarkEnd w:id="69"/>
+      <w:bookmarkEnd w:id="70"/>
+      <w:bookmarkEnd w:id="71"/>
+      <w:bookmarkEnd w:id="72"/>
+      <w:bookmarkEnd w:id="73"/>
+      <w:bookmarkEnd w:id="74"/>
+      <w:bookmarkEnd w:id="75"/>
+      <w:bookmarkEnd w:id="76"/>
+      <w:bookmarkEnd w:id="77"/>
+      <w:bookmarkEnd w:id="78"/>
       <w:r>
         <w:rPr>
           <w:sz w:val="24"/>
@@ -10610,8 +10959,8 @@
         <w:lastRenderedPageBreak/>
         <w:t>Update Course Information Input Template</w:t>
       </w:r>
-      <w:bookmarkEnd w:id="44"/>
-      <w:bookmarkEnd w:id="45"/>
+      <w:bookmarkEnd w:id="79"/>
+      <w:bookmarkEnd w:id="80"/>
     </w:p>
     <w:p>
       <w:pPr>
@@ -11009,7 +11358,7 @@
           <w:szCs w:val="24"/>
         </w:rPr>
       </w:pPr>
-      <w:bookmarkStart w:id="46" w:name="_Toc513107985"/>
+      <w:bookmarkStart w:id="82" w:name="_Toc513107985"/>
       <w:r>
         <w:rPr>
           <w:sz w:val="24"/>
@@ -11017,7 +11366,7 @@
         </w:rPr>
         <w:t>Changing Concurrent Contributor Templates to Enable the Choose Option</w:t>
       </w:r>
-      <w:bookmarkEnd w:id="46"/>
+      <w:bookmarkEnd w:id="82"/>
     </w:p>
     <w:p>
       <w:pPr>
@@ -11059,7 +11408,7 @@
           <w:szCs w:val="24"/>
         </w:rPr>
       </w:pPr>
-      <w:bookmarkStart w:id="47" w:name="_Toc513107986"/>
+      <w:bookmarkStart w:id="83" w:name="_Toc513107986"/>
       <w:r>
         <w:rPr>
           <w:sz w:val="24"/>
@@ -11067,7 +11416,7 @@
         </w:rPr>
         <w:t>Unsubmit</w:t>
       </w:r>
-      <w:bookmarkEnd w:id="47"/>
+      <w:bookmarkEnd w:id="83"/>
     </w:p>
     <w:p>
       <w:pPr>
@@ -11109,7 +11458,7 @@
           <w:szCs w:val="24"/>
         </w:rPr>
       </w:pPr>
-      <w:bookmarkStart w:id="48" w:name="_Toc513107987"/>
+      <w:bookmarkStart w:id="84" w:name="_Toc513107987"/>
       <w:r>
         <w:rPr>
           <w:sz w:val="24"/>
@@ -11117,7 +11466,7 @@
         </w:rPr>
         <w:t>Force Check-In</w:t>
       </w:r>
-      <w:bookmarkEnd w:id="48"/>
+      <w:bookmarkEnd w:id="84"/>
     </w:p>
     <w:p>
       <w:pPr>
@@ -11340,21 +11689,604 @@
         </w:numPr>
         <w:spacing w:before="0" w:after="0"/>
         <w:rPr>
+          <w:ins w:id="85" w:author="Andrew Aran" w:date="2018-10-15T11:59:00Z"/>
           <w:sz w:val="24"/>
           <w:szCs w:val="24"/>
         </w:rPr>
       </w:pPr>
-      <w:bookmarkStart w:id="49" w:name="_Toc513107988"/>
-      <w:r>
-        <w:rPr>
+      <w:bookmarkStart w:id="86" w:name="_Toc513107988"/>
+      <w:ins w:id="87" w:author="Andrew Aran" w:date="2018-10-15T11:59:00Z">
+        <w:r>
+          <w:rPr>
+            <w:sz w:val="24"/>
+            <w:szCs w:val="24"/>
+          </w:rPr>
+          <w:lastRenderedPageBreak/>
+          <w:t>Vena Contract Renewal</w:t>
+        </w:r>
+      </w:ins>
+    </w:p>
+    <w:p>
+      <w:pPr>
+        <w:rPr>
+          <w:ins w:id="88" w:author="Andrew Aran" w:date="2018-10-15T11:59:00Z"/>
+          <w:b/>
+        </w:rPr>
+        <w:pPrChange w:id="89" w:author="Andrew Aran" w:date="2018-10-15T11:59:00Z">
+          <w:pPr>
+            <w:pStyle w:val="Heading1"/>
+            <w:numPr>
+              <w:numId w:val="1"/>
+            </w:numPr>
+            <w:spacing w:before="0" w:after="0"/>
+            <w:ind w:left="360" w:hanging="360"/>
+          </w:pPr>
+        </w:pPrChange>
+      </w:pPr>
+    </w:p>
+    <w:p>
+      <w:pPr>
+        <w:rPr>
+          <w:ins w:id="90" w:author="Andrew Aran" w:date="2018-10-15T12:01:00Z"/>
+        </w:rPr>
+        <w:pPrChange w:id="91" w:author="Andrew Aran" w:date="2018-10-15T11:59:00Z">
+          <w:pPr>
+            <w:pStyle w:val="Heading1"/>
+            <w:numPr>
+              <w:numId w:val="1"/>
+            </w:numPr>
+            <w:spacing w:before="0" w:after="0"/>
+            <w:ind w:left="360" w:hanging="360"/>
+          </w:pPr>
+        </w:pPrChange>
+      </w:pPr>
+      <w:ins w:id="92" w:author="Andrew Aran" w:date="2018-10-15T12:00:00Z">
+        <w:r>
+          <w:t xml:space="preserve">McMaster / Vena Contract </w:t>
+        </w:r>
+        <w:r>
+          <w:t xml:space="preserve">renewed: </w:t>
+        </w:r>
+      </w:ins>
+      <w:ins w:id="93" w:author="Andrew Aran" w:date="2018-10-15T12:01:00Z">
+        <w:r>
+          <w:t>June 29, 2017.</w:t>
+        </w:r>
+      </w:ins>
+    </w:p>
+    <w:p>
+      <w:pPr>
+        <w:rPr>
+          <w:ins w:id="94" w:author="Andrew Aran" w:date="2018-10-15T12:01:00Z"/>
+        </w:rPr>
+        <w:pPrChange w:id="95" w:author="Andrew Aran" w:date="2018-10-15T11:59:00Z">
+          <w:pPr>
+            <w:pStyle w:val="Heading1"/>
+            <w:numPr>
+              <w:numId w:val="1"/>
+            </w:numPr>
+            <w:spacing w:before="0" w:after="0"/>
+            <w:ind w:left="360" w:hanging="360"/>
+          </w:pPr>
+        </w:pPrChange>
+      </w:pPr>
+      <w:ins w:id="96" w:author="Andrew Aran" w:date="2018-10-15T12:01:00Z">
+        <w:r>
+          <w:t>Term Start date: June 20, 2017</w:t>
+        </w:r>
+      </w:ins>
+    </w:p>
+    <w:p>
+      <w:pPr>
+        <w:rPr>
+          <w:ins w:id="97" w:author="Andrew Aran" w:date="2018-10-15T12:02:00Z"/>
+        </w:rPr>
+        <w:pPrChange w:id="98" w:author="Andrew Aran" w:date="2018-10-15T11:59:00Z">
+          <w:pPr>
+            <w:pStyle w:val="Heading1"/>
+            <w:numPr>
+              <w:numId w:val="1"/>
+            </w:numPr>
+            <w:spacing w:before="0" w:after="0"/>
+            <w:ind w:left="360" w:hanging="360"/>
+          </w:pPr>
+        </w:pPrChange>
+      </w:pPr>
+      <w:ins w:id="99" w:author="Andrew Aran" w:date="2018-10-15T12:01:00Z">
+        <w:r>
+          <w:t>Term End Date: June 20, 2020</w:t>
+        </w:r>
+      </w:ins>
+    </w:p>
+    <w:p>
+      <w:pPr>
+        <w:rPr>
+          <w:ins w:id="100" w:author="Andrew Aran" w:date="2018-10-15T12:02:00Z"/>
+        </w:rPr>
+        <w:pPrChange w:id="101" w:author="Andrew Aran" w:date="2018-10-15T11:59:00Z">
+          <w:pPr>
+            <w:pStyle w:val="Heading1"/>
+            <w:numPr>
+              <w:numId w:val="1"/>
+            </w:numPr>
+            <w:spacing w:before="0" w:after="0"/>
+            <w:ind w:left="360" w:hanging="360"/>
+          </w:pPr>
+        </w:pPrChange>
+      </w:pPr>
+    </w:p>
+    <w:p>
+      <w:pPr>
+        <w:rPr>
+          <w:ins w:id="102" w:author="Andrew Aran" w:date="2018-10-15T12:05:00Z"/>
+        </w:rPr>
+        <w:pPrChange w:id="103" w:author="Andrew Aran" w:date="2018-10-15T11:59:00Z">
+          <w:pPr>
+            <w:pStyle w:val="Heading1"/>
+            <w:numPr>
+              <w:numId w:val="1"/>
+            </w:numPr>
+            <w:spacing w:before="0" w:after="0"/>
+            <w:ind w:left="360" w:hanging="360"/>
+          </w:pPr>
+        </w:pPrChange>
+      </w:pPr>
+      <w:ins w:id="104" w:author="Andrew Aran" w:date="2018-10-15T12:02:00Z">
+        <w:r>
+          <w:t>Vena agrees to provide Subscriber with a renewal quote ninety (90) days prior to the end of the initial three year term, and Subscriber agrees to provide written notice either of Subscriber’s intent to renew or Subscriber’s intent not to renew within thirty (30) days of receipt of such renewal quote. Additionally, in the event that the Parties renew for any additional one year terms, either party may elect to not renew the subscription by giving at least ninety (90) days’ written notice to the other party prior to th</w:t>
+        </w:r>
+        <w:r>
+          <w:t>e end of the then-current Term.</w:t>
+        </w:r>
+      </w:ins>
+      <w:bookmarkStart w:id="105" w:name="_GoBack"/>
+      <w:bookmarkEnd w:id="105"/>
+    </w:p>
+    <w:p>
+      <w:pPr>
+        <w:rPr>
+          <w:ins w:id="106" w:author="Andrew Aran" w:date="2018-10-15T12:05:00Z"/>
+        </w:rPr>
+        <w:pPrChange w:id="107" w:author="Andrew Aran" w:date="2018-10-15T11:59:00Z">
+          <w:pPr>
+            <w:pStyle w:val="Heading1"/>
+            <w:numPr>
+              <w:numId w:val="1"/>
+            </w:numPr>
+            <w:spacing w:before="0" w:after="0"/>
+            <w:ind w:left="360" w:hanging="360"/>
+          </w:pPr>
+        </w:pPrChange>
+      </w:pPr>
+    </w:p>
+    <w:p>
+      <w:pPr>
+        <w:pStyle w:val="Heading1"/>
+        <w:numPr>
+          <w:ilvl w:val="0"/>
+          <w:numId w:val="1"/>
+        </w:numPr>
+        <w:spacing w:before="0" w:after="0"/>
+        <w:rPr>
+          <w:ins w:id="108" w:author="Andrew Aran" w:date="2018-10-15T12:06:00Z"/>
           <w:sz w:val="24"/>
           <w:szCs w:val="24"/>
         </w:rPr>
-        <w:lastRenderedPageBreak/>
+      </w:pPr>
+      <w:ins w:id="109" w:author="Andrew Aran" w:date="2018-10-15T12:06:00Z">
+        <w:r>
+          <w:rPr>
+            <w:sz w:val="24"/>
+            <w:szCs w:val="24"/>
+          </w:rPr>
+          <w:t>Backup and Restore Process</w:t>
+        </w:r>
+      </w:ins>
+    </w:p>
+    <w:p>
+      <w:pPr>
+        <w:rPr>
+          <w:ins w:id="110" w:author="Andrew Aran" w:date="2018-10-15T12:06:00Z"/>
+        </w:rPr>
+        <w:pPrChange w:id="111" w:author="Andrew Aran" w:date="2018-10-15T12:06:00Z">
+          <w:pPr>
+            <w:pStyle w:val="Heading1"/>
+            <w:numPr>
+              <w:numId w:val="1"/>
+            </w:numPr>
+            <w:spacing w:before="0" w:after="0"/>
+            <w:ind w:left="360" w:hanging="360"/>
+          </w:pPr>
+        </w:pPrChange>
+      </w:pPr>
+    </w:p>
+    <w:p>
+      <w:pPr>
+        <w:rPr>
+          <w:ins w:id="112" w:author="Andrew Aran" w:date="2018-10-15T12:07:00Z"/>
+        </w:rPr>
+        <w:pPrChange w:id="113" w:author="Andrew Aran" w:date="2018-10-15T12:06:00Z">
+          <w:pPr>
+            <w:pStyle w:val="Heading1"/>
+            <w:numPr>
+              <w:numId w:val="1"/>
+            </w:numPr>
+            <w:spacing w:before="0" w:after="0"/>
+            <w:ind w:left="360" w:hanging="360"/>
+          </w:pPr>
+        </w:pPrChange>
+      </w:pPr>
+      <w:ins w:id="114" w:author="Andrew Aran" w:date="2018-10-15T12:06:00Z">
+        <w:r>
+          <w:t>Main goal of backup/recovery plan is to maintain data integrity</w:t>
+        </w:r>
+      </w:ins>
+    </w:p>
+    <w:p>
+      <w:pPr>
+        <w:rPr>
+          <w:ins w:id="115" w:author="Andrew Aran" w:date="2018-10-15T12:07:00Z"/>
+        </w:rPr>
+        <w:pPrChange w:id="116" w:author="Andrew Aran" w:date="2018-10-15T12:06:00Z">
+          <w:pPr>
+            <w:pStyle w:val="Heading1"/>
+            <w:numPr>
+              <w:numId w:val="1"/>
+            </w:numPr>
+            <w:spacing w:before="0" w:after="0"/>
+            <w:ind w:left="360" w:hanging="360"/>
+          </w:pPr>
+        </w:pPrChange>
+      </w:pPr>
+    </w:p>
+    <w:p>
+      <w:pPr>
+        <w:rPr>
+          <w:ins w:id="117" w:author="Andrew Aran" w:date="2018-10-15T12:09:00Z"/>
+        </w:rPr>
+        <w:pPrChange w:id="118" w:author="Andrew Aran" w:date="2018-10-15T12:06:00Z">
+          <w:pPr>
+            <w:pStyle w:val="Heading1"/>
+            <w:numPr>
+              <w:numId w:val="1"/>
+            </w:numPr>
+            <w:spacing w:before="0" w:after="0"/>
+            <w:ind w:left="360" w:hanging="360"/>
+          </w:pPr>
+        </w:pPrChange>
+      </w:pPr>
+      <w:ins w:id="119" w:author="Andrew Aran" w:date="2018-10-15T12:07:00Z">
+        <w:r>
+          <w:t>McMaster IT can assist with the backup/recovery process, but Vena will need to write the test data, test the integrity, and provide results every 3 months</w:t>
+        </w:r>
+        <w:r>
+          <w:t>.</w:t>
+        </w:r>
+      </w:ins>
+    </w:p>
+    <w:p>
+      <w:pPr>
+        <w:rPr>
+          <w:ins w:id="120" w:author="Andrew Aran" w:date="2018-10-15T12:09:00Z"/>
+        </w:rPr>
+        <w:pPrChange w:id="121" w:author="Andrew Aran" w:date="2018-10-15T12:06:00Z">
+          <w:pPr>
+            <w:pStyle w:val="Heading1"/>
+            <w:numPr>
+              <w:numId w:val="1"/>
+            </w:numPr>
+            <w:spacing w:before="0" w:after="0"/>
+            <w:ind w:left="360" w:hanging="360"/>
+          </w:pPr>
+        </w:pPrChange>
+      </w:pPr>
+    </w:p>
+    <w:p>
+      <w:pPr>
+        <w:rPr>
+          <w:ins w:id="122" w:author="Andrew Aran" w:date="2018-10-15T12:09:00Z"/>
+        </w:rPr>
+        <w:pPrChange w:id="123" w:author="Andrew Aran" w:date="2018-10-15T12:06:00Z">
+          <w:pPr>
+            <w:pStyle w:val="Heading1"/>
+            <w:numPr>
+              <w:numId w:val="1"/>
+            </w:numPr>
+            <w:spacing w:before="0" w:after="0"/>
+            <w:ind w:left="360" w:hanging="360"/>
+          </w:pPr>
+        </w:pPrChange>
+      </w:pPr>
+      <w:ins w:id="124" w:author="Andrew Aran" w:date="2018-10-15T12:09:00Z">
+        <w:r>
+          <w:t>If client (McMaster University) requests to migrate between cloud tenants and/or clone a production environment to a sandbox, they will need to open support tick</w:t>
+        </w:r>
+        <w:r>
+          <w:t>et</w:t>
+        </w:r>
+      </w:ins>
+    </w:p>
+    <w:p>
+      <w:pPr>
+        <w:rPr>
+          <w:ins w:id="125" w:author="Andrew Aran" w:date="2018-10-15T12:06:00Z"/>
+        </w:rPr>
+        <w:pPrChange w:id="126" w:author="Andrew Aran" w:date="2018-10-15T12:06:00Z">
+          <w:pPr>
+            <w:pStyle w:val="Heading1"/>
+            <w:numPr>
+              <w:numId w:val="1"/>
+            </w:numPr>
+            <w:spacing w:before="0" w:after="0"/>
+            <w:ind w:left="360" w:hanging="360"/>
+          </w:pPr>
+        </w:pPrChange>
+      </w:pPr>
+      <w:ins w:id="127" w:author="Andrew Aran" w:date="2018-10-15T12:09:00Z">
+        <w:r>
+          <w:fldChar w:fldCharType="begin"/>
+        </w:r>
+        <w:r>
+          <w:instrText xml:space="preserve"> HYPERLINK "https://venasupport.zendesk.com" </w:instrText>
+        </w:r>
+        <w:r>
+          <w:fldChar w:fldCharType="separate"/>
+        </w:r>
+        <w:r>
+          <w:rPr>
+            <w:rStyle w:val="Hyperlink"/>
+          </w:rPr>
+          <w:t>https://venasupport.zendesk.com</w:t>
+        </w:r>
+        <w:r>
+          <w:fldChar w:fldCharType="end"/>
+        </w:r>
+      </w:ins>
+    </w:p>
+    <w:p>
+      <w:pPr>
+        <w:rPr>
+          <w:ins w:id="128" w:author="Andrew Aran" w:date="2018-10-15T12:06:00Z"/>
+          <w:rPrChange w:id="129" w:author="Andrew Aran" w:date="2018-10-15T12:06:00Z">
+            <w:rPr>
+              <w:ins w:id="130" w:author="Andrew Aran" w:date="2018-10-15T12:06:00Z"/>
+              <w:sz w:val="24"/>
+              <w:szCs w:val="24"/>
+            </w:rPr>
+          </w:rPrChange>
+        </w:rPr>
+        <w:pPrChange w:id="131" w:author="Andrew Aran" w:date="2018-10-15T12:06:00Z">
+          <w:pPr>
+            <w:pStyle w:val="Heading1"/>
+            <w:numPr>
+              <w:numId w:val="1"/>
+            </w:numPr>
+            <w:spacing w:before="0" w:after="0"/>
+            <w:ind w:left="360" w:hanging="360"/>
+          </w:pPr>
+        </w:pPrChange>
+      </w:pPr>
+    </w:p>
+    <w:p>
+      <w:pPr>
+        <w:pStyle w:val="ListParagraph"/>
+        <w:numPr>
+          <w:ilvl w:val="0"/>
+          <w:numId w:val="28"/>
+        </w:numPr>
+        <w:rPr>
+          <w:ins w:id="132" w:author="Andrew Aran" w:date="2018-10-15T12:06:00Z"/>
+        </w:rPr>
+        <w:pPrChange w:id="133" w:author="Andrew Aran" w:date="2018-10-15T12:06:00Z">
+          <w:pPr/>
+        </w:pPrChange>
+      </w:pPr>
+      <w:ins w:id="134" w:author="Andrew Aran" w:date="2018-10-15T12:06:00Z">
+        <w:r>
+          <w:rPr>
+            <w:rPrChange w:id="135" w:author="Andrew Aran" w:date="2018-10-15T12:06:00Z">
+              <w:rPr>
+                <w:b/>
+              </w:rPr>
+            </w:rPrChange>
+          </w:rPr>
+          <w:t>Process is executed every 3 months</w:t>
+        </w:r>
+      </w:ins>
+    </w:p>
+    <w:p>
+      <w:pPr>
+        <w:pStyle w:val="ListParagraph"/>
+        <w:numPr>
+          <w:ilvl w:val="0"/>
+          <w:numId w:val="28"/>
+        </w:numPr>
+        <w:rPr>
+          <w:ins w:id="136" w:author="Andrew Aran" w:date="2018-10-15T12:06:00Z"/>
+        </w:rPr>
+        <w:pPrChange w:id="137" w:author="Andrew Aran" w:date="2018-10-15T12:06:00Z">
+          <w:pPr/>
+        </w:pPrChange>
+      </w:pPr>
+      <w:ins w:id="138" w:author="Andrew Aran" w:date="2018-10-15T12:06:00Z">
+        <w:r>
+          <w:rPr>
+            <w:rPrChange w:id="139" w:author="Andrew Aran" w:date="2018-10-15T12:06:00Z">
+              <w:rPr>
+                <w:b/>
+              </w:rPr>
+            </w:rPrChange>
+          </w:rPr>
+          <w:t>Vena obtains a copy of the user’s data</w:t>
+        </w:r>
+      </w:ins>
+    </w:p>
+    <w:p>
+      <w:pPr>
+        <w:pStyle w:val="ListParagraph"/>
+        <w:numPr>
+          <w:ilvl w:val="0"/>
+          <w:numId w:val="28"/>
+        </w:numPr>
+        <w:rPr>
+          <w:ins w:id="140" w:author="Andrew Aran" w:date="2018-10-15T12:06:00Z"/>
+        </w:rPr>
+        <w:pPrChange w:id="141" w:author="Andrew Aran" w:date="2018-10-15T12:06:00Z">
+          <w:pPr/>
+        </w:pPrChange>
+      </w:pPr>
+      <w:ins w:id="142" w:author="Andrew Aran" w:date="2018-10-15T12:06:00Z">
+        <w:r>
+          <w:rPr>
+            <w:rPrChange w:id="143" w:author="Andrew Aran" w:date="2018-10-15T12:06:00Z">
+              <w:rPr>
+                <w:b/>
+              </w:rPr>
+            </w:rPrChange>
+          </w:rPr>
+          <w:t>Restores the data in another geographical location</w:t>
+        </w:r>
+      </w:ins>
+    </w:p>
+    <w:p>
+      <w:pPr>
+        <w:pStyle w:val="ListParagraph"/>
+        <w:numPr>
+          <w:ilvl w:val="0"/>
+          <w:numId w:val="28"/>
+        </w:numPr>
+        <w:rPr>
+          <w:ins w:id="144" w:author="Andrew Aran" w:date="2018-10-15T12:06:00Z"/>
+        </w:rPr>
+        <w:pPrChange w:id="145" w:author="Andrew Aran" w:date="2018-10-15T12:06:00Z">
+          <w:pPr>
+            <w:pStyle w:val="Heading1"/>
+            <w:numPr>
+              <w:numId w:val="1"/>
+            </w:numPr>
+            <w:spacing w:before="0" w:after="0"/>
+            <w:ind w:left="360" w:hanging="360"/>
+          </w:pPr>
+        </w:pPrChange>
+      </w:pPr>
+      <w:ins w:id="146" w:author="Andrew Aran" w:date="2018-10-15T12:06:00Z">
+        <w:r>
+          <w:rPr>
+            <w:rPrChange w:id="147" w:author="Andrew Aran" w:date="2018-10-15T12:06:00Z">
+              <w:rPr/>
+            </w:rPrChange>
+          </w:rPr>
+          <w:t>Verify the test data (inserts test data prior to backing up and confirm test data is still there after it is restored)</w:t>
+        </w:r>
+      </w:ins>
+    </w:p>
+    <w:p>
+      <w:pPr>
+        <w:pStyle w:val="ListParagraph"/>
+        <w:numPr>
+          <w:ilvl w:val="0"/>
+          <w:numId w:val="28"/>
+        </w:numPr>
+        <w:rPr>
+          <w:ins w:id="148" w:author="Andrew Aran" w:date="2018-10-15T12:05:00Z"/>
+          <w:rPrChange w:id="149" w:author="Andrew Aran" w:date="2018-10-15T12:06:00Z">
+            <w:rPr>
+              <w:ins w:id="150" w:author="Andrew Aran" w:date="2018-10-15T12:05:00Z"/>
+              <w:sz w:val="24"/>
+              <w:szCs w:val="24"/>
+            </w:rPr>
+          </w:rPrChange>
+        </w:rPr>
+        <w:pPrChange w:id="151" w:author="Andrew Aran" w:date="2018-10-15T12:06:00Z">
+          <w:pPr>
+            <w:pStyle w:val="Heading1"/>
+            <w:numPr>
+              <w:numId w:val="1"/>
+            </w:numPr>
+            <w:spacing w:before="0" w:after="0"/>
+            <w:ind w:left="360" w:hanging="360"/>
+          </w:pPr>
+        </w:pPrChange>
+      </w:pPr>
+      <w:ins w:id="152" w:author="Andrew Aran" w:date="2018-10-15T12:06:00Z">
+        <w:r>
+          <w:rPr>
+            <w:rPrChange w:id="153" w:author="Andrew Aran" w:date="2018-10-15T12:06:00Z">
+              <w:rPr/>
+            </w:rPrChange>
+          </w:rPr>
+          <w:t>Vena sends the results of the backup/restore process to McMaster IT</w:t>
+        </w:r>
+      </w:ins>
+    </w:p>
+    <w:p>
+      <w:pPr>
+        <w:rPr>
+          <w:ins w:id="154" w:author="Andrew Aran" w:date="2018-10-15T11:59:00Z"/>
+          <w:rPrChange w:id="155" w:author="Andrew Aran" w:date="2018-10-15T12:00:00Z">
+            <w:rPr>
+              <w:ins w:id="156" w:author="Andrew Aran" w:date="2018-10-15T11:59:00Z"/>
+            </w:rPr>
+          </w:rPrChange>
+        </w:rPr>
+        <w:pPrChange w:id="157" w:author="Andrew Aran" w:date="2018-10-15T11:59:00Z">
+          <w:pPr>
+            <w:pStyle w:val="Heading1"/>
+            <w:numPr>
+              <w:numId w:val="1"/>
+            </w:numPr>
+            <w:spacing w:before="0" w:after="0"/>
+            <w:ind w:left="360" w:hanging="360"/>
+          </w:pPr>
+        </w:pPrChange>
+      </w:pPr>
+    </w:p>
+    <w:p>
+      <w:pPr>
+        <w:rPr>
+          <w:ins w:id="158" w:author="Andrew Aran" w:date="2018-10-15T11:58:00Z"/>
+          <w:rPrChange w:id="159" w:author="Andrew Aran" w:date="2018-10-15T11:59:00Z">
+            <w:rPr>
+              <w:ins w:id="160" w:author="Andrew Aran" w:date="2018-10-15T11:58:00Z"/>
+              <w:sz w:val="24"/>
+              <w:szCs w:val="24"/>
+            </w:rPr>
+          </w:rPrChange>
+        </w:rPr>
+        <w:pPrChange w:id="161" w:author="Andrew Aran" w:date="2018-10-15T11:59:00Z">
+          <w:pPr>
+            <w:pStyle w:val="Heading1"/>
+            <w:numPr>
+              <w:numId w:val="1"/>
+            </w:numPr>
+            <w:spacing w:before="0" w:after="0"/>
+            <w:ind w:left="360" w:hanging="360"/>
+          </w:pPr>
+        </w:pPrChange>
+      </w:pPr>
+    </w:p>
+    <w:p>
+      <w:pPr>
+        <w:pStyle w:val="Heading1"/>
+        <w:numPr>
+          <w:ilvl w:val="0"/>
+          <w:numId w:val="1"/>
+        </w:numPr>
+        <w:spacing w:before="0" w:after="0"/>
+        <w:rPr>
+          <w:sz w:val="24"/>
+          <w:szCs w:val="24"/>
+        </w:rPr>
+      </w:pPr>
+      <w:r>
+        <w:rPr>
+          <w:sz w:val="24"/>
+          <w:szCs w:val="24"/>
+        </w:rPr>
         <w:t>Other Vena Resources</w:t>
       </w:r>
-      <w:bookmarkEnd w:id="34"/>
-      <w:bookmarkEnd w:id="49"/>
+      <w:bookmarkEnd w:id="81"/>
+      <w:bookmarkEnd w:id="86"/>
     </w:p>
     <w:p>
       <w:pPr>
@@ -11531,7 +12463,7 @@
 </file>
 
 <file path=word/endnotes.xml><?xml version="1.0" encoding="utf-8"?>
-<w:endnotes xmlns:wpc="http://schemas.microsoft.com/office/word/2010/wordprocessingCanvas" xmlns:cx="http://schemas.microsoft.com/office/drawing/2014/chartex" xmlns:mc="http://schemas.openxmlformats.org/markup-compatibility/2006" xmlns:o="urn:schemas-microsoft-com:office:office" xmlns:r="http://schemas.openxmlformats.org/officeDocument/2006/relationships" xmlns:m="http://schemas.openxmlformats.org/officeDocument/2006/math" xmlns:v="urn:schemas-microsoft-com:vml" xmlns:wp14="http://schemas.microsoft.com/office/word/2010/wordprocessingDrawing" xmlns:wp="http://schemas.openxmlformats.org/drawingml/2006/wordprocessingDrawing" xmlns:w10="urn:schemas-microsoft-com:office:word" xmlns:w="http://schemas.openxmlformats.org/wordprocessingml/2006/main" xmlns:w14="http://schemas.microsoft.com/office/word/2010/wordml" xmlns:w15="http://schemas.microsoft.com/office/word/2012/wordml" xmlns:w16se="http://schemas.microsoft.com/office/word/2015/wordml/symex" xmlns:wpg="http://schemas.microsoft.com/office/word/2010/wordprocessingGroup" xmlns:wpi="http://schemas.microsoft.com/office/word/2010/wordprocessingInk" xmlns:wne="http://schemas.microsoft.com/office/word/2006/wordml" xmlns:wps="http://schemas.microsoft.com/office/word/2010/wordprocessingShape" mc:Ignorable="w14 w15 w16se wp14">
+<w:endnotes xmlns:wpc="http://schemas.microsoft.com/office/word/2010/wordprocessingCanvas" xmlns:cx="http://schemas.microsoft.com/office/drawing/2014/chartex" xmlns:cx1="http://schemas.microsoft.com/office/drawing/2015/9/8/chartex" xmlns:mc="http://schemas.openxmlformats.org/markup-compatibility/2006" xmlns:o="urn:schemas-microsoft-com:office:office" xmlns:r="http://schemas.openxmlformats.org/officeDocument/2006/relationships" xmlns:m="http://schemas.openxmlformats.org/officeDocument/2006/math" xmlns:v="urn:schemas-microsoft-com:vml" xmlns:wp14="http://schemas.microsoft.com/office/word/2010/wordprocessingDrawing" xmlns:wp="http://schemas.openxmlformats.org/drawingml/2006/wordprocessingDrawing" xmlns:w10="urn:schemas-microsoft-com:office:word" xmlns:w="http://schemas.openxmlformats.org/wordprocessingml/2006/main" xmlns:w14="http://schemas.microsoft.com/office/word/2010/wordml" xmlns:w15="http://schemas.microsoft.com/office/word/2012/wordml" xmlns:w16se="http://schemas.microsoft.com/office/word/2015/wordml/symex" xmlns:wpg="http://schemas.microsoft.com/office/word/2010/wordprocessingGroup" xmlns:wpi="http://schemas.microsoft.com/office/word/2010/wordprocessingInk" xmlns:wne="http://schemas.microsoft.com/office/word/2006/wordml" xmlns:wps="http://schemas.microsoft.com/office/word/2010/wordprocessingShape" mc:Ignorable="w14 w15 w16se wp14">
   <w:endnote w:type="separator" w:id="-1">
     <w:p>
       <w:r>
@@ -11550,7 +12482,7 @@
 </file>
 
 <file path=word/footer1.xml><?xml version="1.0" encoding="utf-8"?>
-<w:ftr xmlns:wpc="http://schemas.microsoft.com/office/word/2010/wordprocessingCanvas" xmlns:cx="http://schemas.microsoft.com/office/drawing/2014/chartex" xmlns:mc="http://schemas.openxmlformats.org/markup-compatibility/2006" xmlns:o="urn:schemas-microsoft-com:office:office" xmlns:r="http://schemas.openxmlformats.org/officeDocument/2006/relationships" xmlns:m="http://schemas.openxmlformats.org/officeDocument/2006/math" xmlns:v="urn:schemas-microsoft-com:vml" xmlns:wp14="http://schemas.microsoft.com/office/word/2010/wordprocessingDrawing" xmlns:wp="http://schemas.openxmlformats.org/drawingml/2006/wordprocessingDrawing" xmlns:w10="urn:schemas-microsoft-com:office:word" xmlns:w="http://schemas.openxmlformats.org/wordprocessingml/2006/main" xmlns:w14="http://schemas.microsoft.com/office/word/2010/wordml" xmlns:w15="http://schemas.microsoft.com/office/word/2012/wordml" xmlns:w16se="http://schemas.microsoft.com/office/word/2015/wordml/symex" xmlns:wpg="http://schemas.microsoft.com/office/word/2010/wordprocessingGroup" xmlns:wpi="http://schemas.microsoft.com/office/word/2010/wordprocessingInk" xmlns:wne="http://schemas.microsoft.com/office/word/2006/wordml" xmlns:wps="http://schemas.microsoft.com/office/word/2010/wordprocessingShape" mc:Ignorable="w14 w15 w16se wp14">
+<w:ftr xmlns:wpc="http://schemas.microsoft.com/office/word/2010/wordprocessingCanvas" xmlns:cx="http://schemas.microsoft.com/office/drawing/2014/chartex" xmlns:cx1="http://schemas.microsoft.com/office/drawing/2015/9/8/chartex" xmlns:mc="http://schemas.openxmlformats.org/markup-compatibility/2006" xmlns:o="urn:schemas-microsoft-com:office:office" xmlns:r="http://schemas.openxmlformats.org/officeDocument/2006/relationships" xmlns:m="http://schemas.openxmlformats.org/officeDocument/2006/math" xmlns:v="urn:schemas-microsoft-com:vml" xmlns:wp14="http://schemas.microsoft.com/office/word/2010/wordprocessingDrawing" xmlns:wp="http://schemas.openxmlformats.org/drawingml/2006/wordprocessingDrawing" xmlns:w10="urn:schemas-microsoft-com:office:word" xmlns:w="http://schemas.openxmlformats.org/wordprocessingml/2006/main" xmlns:w14="http://schemas.microsoft.com/office/word/2010/wordml" xmlns:w15="http://schemas.microsoft.com/office/word/2012/wordml" xmlns:w16se="http://schemas.microsoft.com/office/word/2015/wordml/symex" xmlns:wpg="http://schemas.microsoft.com/office/word/2010/wordprocessingGroup" xmlns:wpi="http://schemas.microsoft.com/office/word/2010/wordprocessingInk" xmlns:wne="http://schemas.microsoft.com/office/word/2006/wordml" xmlns:wps="http://schemas.microsoft.com/office/word/2010/wordprocessingShape" mc:Ignorable="w14 w15 w16se wp14">
   <w:p>
     <w:pPr>
       <w:pStyle w:val="Footer"/>
@@ -11596,7 +12528,7 @@
         <w:sz w:val="20"/>
         <w:szCs w:val="20"/>
       </w:rPr>
-      <w:t>6</w:t>
+      <w:t>28</w:t>
     </w:r>
     <w:r>
       <w:rPr>
@@ -11667,7 +12599,7 @@
 </file>
 
 <file path=word/footnotes.xml><?xml version="1.0" encoding="utf-8"?>
-<w:footnotes xmlns:wpc="http://schemas.microsoft.com/office/word/2010/wordprocessingCanvas" xmlns:cx="http://schemas.microsoft.com/office/drawing/2014/chartex" xmlns:mc="http://schemas.openxmlformats.org/markup-compatibility/2006" xmlns:o="urn:schemas-microsoft-com:office:office" xmlns:r="http://schemas.openxmlformats.org/officeDocument/2006/relationships" xmlns:m="http://schemas.openxmlformats.org/officeDocument/2006/math" xmlns:v="urn:schemas-microsoft-com:vml" xmlns:wp14="http://schemas.microsoft.com/office/word/2010/wordprocessingDrawing" xmlns:wp="http://schemas.openxmlformats.org/drawingml/2006/wordprocessingDrawing" xmlns:w10="urn:schemas-microsoft-com:office:word" xmlns:w="http://schemas.openxmlformats.org/wordprocessingml/2006/main" xmlns:w14="http://schemas.microsoft.com/office/word/2010/wordml" xmlns:w15="http://schemas.microsoft.com/office/word/2012/wordml" xmlns:w16se="http://schemas.microsoft.com/office/word/2015/wordml/symex" xmlns:wpg="http://schemas.microsoft.com/office/word/2010/wordprocessingGroup" xmlns:wpi="http://schemas.microsoft.com/office/word/2010/wordprocessingInk" xmlns:wne="http://schemas.microsoft.com/office/word/2006/wordml" xmlns:wps="http://schemas.microsoft.com/office/word/2010/wordprocessingShape" mc:Ignorable="w14 w15 w16se wp14">
+<w:footnotes xmlns:wpc="http://schemas.microsoft.com/office/word/2010/wordprocessingCanvas" xmlns:cx="http://schemas.microsoft.com/office/drawing/2014/chartex" xmlns:cx1="http://schemas.microsoft.com/office/drawing/2015/9/8/chartex" xmlns:mc="http://schemas.openxmlformats.org/markup-compatibility/2006" xmlns:o="urn:schemas-microsoft-com:office:office" xmlns:r="http://schemas.openxmlformats.org/officeDocument/2006/relationships" xmlns:m="http://schemas.openxmlformats.org/officeDocument/2006/math" xmlns:v="urn:schemas-microsoft-com:vml" xmlns:wp14="http://schemas.microsoft.com/office/word/2010/wordprocessingDrawing" xmlns:wp="http://schemas.openxmlformats.org/drawingml/2006/wordprocessingDrawing" xmlns:w10="urn:schemas-microsoft-com:office:word" xmlns:w="http://schemas.openxmlformats.org/wordprocessingml/2006/main" xmlns:w14="http://schemas.microsoft.com/office/word/2010/wordml" xmlns:w15="http://schemas.microsoft.com/office/word/2012/wordml" xmlns:w16se="http://schemas.microsoft.com/office/word/2015/wordml/symex" xmlns:wpg="http://schemas.microsoft.com/office/word/2010/wordprocessingGroup" xmlns:wpi="http://schemas.microsoft.com/office/word/2010/wordprocessingInk" xmlns:wne="http://schemas.microsoft.com/office/word/2006/wordml" xmlns:wps="http://schemas.microsoft.com/office/word/2010/wordprocessingShape" mc:Ignorable="w14 w15 w16se wp14">
   <w:footnote w:type="separator" w:id="-1">
     <w:p>
       <w:r>
@@ -11686,7 +12618,7 @@
 </file>
 
 <file path=word/header1.xml><?xml version="1.0" encoding="utf-8"?>
-<w:hdr xmlns:wpc="http://schemas.microsoft.com/office/word/2010/wordprocessingCanvas" xmlns:cx="http://schemas.microsoft.com/office/drawing/2014/chartex" xmlns:mc="http://schemas.openxmlformats.org/markup-compatibility/2006" xmlns:o="urn:schemas-microsoft-com:office:office" xmlns:r="http://schemas.openxmlformats.org/officeDocument/2006/relationships" xmlns:m="http://schemas.openxmlformats.org/officeDocument/2006/math" xmlns:v="urn:schemas-microsoft-com:vml" xmlns:wp14="http://schemas.microsoft.com/office/word/2010/wordprocessingDrawing" xmlns:wp="http://schemas.openxmlformats.org/drawingml/2006/wordprocessingDrawing" xmlns:w10="urn:schemas-microsoft-com:office:word" xmlns:w="http://schemas.openxmlformats.org/wordprocessingml/2006/main" xmlns:w14="http://schemas.microsoft.com/office/word/2010/wordml" xmlns:w15="http://schemas.microsoft.com/office/word/2012/wordml" xmlns:w16se="http://schemas.microsoft.com/office/word/2015/wordml/symex" xmlns:wpg="http://schemas.microsoft.com/office/word/2010/wordprocessingGroup" xmlns:wpi="http://schemas.microsoft.com/office/word/2010/wordprocessingInk" xmlns:wne="http://schemas.microsoft.com/office/word/2006/wordml" xmlns:wps="http://schemas.microsoft.com/office/word/2010/wordprocessingShape" mc:Ignorable="w14 w15 w16se wp14">
+<w:hdr xmlns:wpc="http://schemas.microsoft.com/office/word/2010/wordprocessingCanvas" xmlns:cx="http://schemas.microsoft.com/office/drawing/2014/chartex" xmlns:cx1="http://schemas.microsoft.com/office/drawing/2015/9/8/chartex" xmlns:mc="http://schemas.openxmlformats.org/markup-compatibility/2006" xmlns:o="urn:schemas-microsoft-com:office:office" xmlns:r="http://schemas.openxmlformats.org/officeDocument/2006/relationships" xmlns:m="http://schemas.openxmlformats.org/officeDocument/2006/math" xmlns:v="urn:schemas-microsoft-com:vml" xmlns:wp14="http://schemas.microsoft.com/office/word/2010/wordprocessingDrawing" xmlns:wp="http://schemas.openxmlformats.org/drawingml/2006/wordprocessingDrawing" xmlns:w10="urn:schemas-microsoft-com:office:word" xmlns:w="http://schemas.openxmlformats.org/wordprocessingml/2006/main" xmlns:w14="http://schemas.microsoft.com/office/word/2010/wordml" xmlns:w15="http://schemas.microsoft.com/office/word/2012/wordml" xmlns:w16se="http://schemas.microsoft.com/office/word/2015/wordml/symex" xmlns:wpg="http://schemas.microsoft.com/office/word/2010/wordprocessingGroup" xmlns:wpi="http://schemas.microsoft.com/office/word/2010/wordprocessingInk" xmlns:wne="http://schemas.microsoft.com/office/word/2006/wordml" xmlns:wps="http://schemas.microsoft.com/office/word/2010/wordprocessingShape" mc:Ignorable="w14 w15 w16se wp14">
   <w:p>
     <w:pPr>
       <w:pStyle w:val="Header"/>
@@ -11734,7 +12666,7 @@
               <w:lang w:val="en-CA" w:eastAsia="en-CA"/>
             </w:rPr>
             <w:drawing>
-              <wp:anchor distT="0" distB="0" distL="114300" distR="114300" simplePos="0" relativeHeight="251658752" behindDoc="0" locked="0" layoutInCell="1" allowOverlap="1" wp14:anchorId="53138C0E" wp14:editId="2FF0E1BC">
+              <wp:anchor distT="0" distB="0" distL="114300" distR="114300" simplePos="0" relativeHeight="251658240" behindDoc="0" locked="0" layoutInCell="1" allowOverlap="1" wp14:anchorId="53138C0E" wp14:editId="2FF0E1BC">
                 <wp:simplePos x="0" y="0"/>
                 <wp:positionH relativeFrom="margin">
                   <wp:posOffset>0</wp:posOffset>
@@ -11780,7 +12712,7 @@
                         </a:ln>
                         <a:extLst>
                           <a:ext uri="{53640926-AAD7-44d8-BBD7-CCE9431645EC}">
-                            <a14:shadowObscured xmlns:a14="http://schemas.microsoft.com/office/drawing/2010/main" xmlns:w="http://schemas.openxmlformats.org/wordprocessingml/2006/main" xmlns:w10="urn:schemas-microsoft-com:office:word" xmlns:v="urn:schemas-microsoft-com:vml" xmlns:o="urn:schemas-microsoft-com:office:office" xmlns:mv="urn:schemas-microsoft-com:mac:vml" xmlns:mo="http://schemas.microsoft.com/office/mac/office/2008/main" xmlns="" xmlns:w16cid="http://schemas.microsoft.com/office/word/2016/wordml/cid" xmlns:am3d="http://schemas.microsoft.com/office/drawing/2017/model3d" xmlns:aink="http://schemas.microsoft.com/office/drawing/2016/ink" xmlns:cx8="http://schemas.microsoft.com/office/drawing/2016/5/14/chartex" xmlns:cx7="http://schemas.microsoft.com/office/drawing/2016/5/13/chartex" xmlns:cx6="http://schemas.microsoft.com/office/drawing/2016/5/12/chartex" xmlns:cx5="http://schemas.microsoft.com/office/drawing/2016/5/11/chartex" xmlns:cx4="http://schemas.microsoft.com/office/drawing/2016/5/10/chartex" xmlns:cx3="http://schemas.microsoft.com/office/drawing/2016/5/9/chartex" xmlns:cx2="http://schemas.microsoft.com/office/drawing/2015/10/21/chartex" xmlns:cx1="http://schemas.microsoft.com/office/drawing/2015/9/8/chartex"/>
+                            <a14:shadowObscured xmlns:cx2="http://schemas.microsoft.com/office/drawing/2015/10/21/chartex" xmlns:cx3="http://schemas.microsoft.com/office/drawing/2016/5/9/chartex" xmlns:cx4="http://schemas.microsoft.com/office/drawing/2016/5/10/chartex" xmlns:cx5="http://schemas.microsoft.com/office/drawing/2016/5/11/chartex" xmlns:cx6="http://schemas.microsoft.com/office/drawing/2016/5/12/chartex" xmlns:cx7="http://schemas.microsoft.com/office/drawing/2016/5/13/chartex" xmlns:cx8="http://schemas.microsoft.com/office/drawing/2016/5/14/chartex" xmlns:aink="http://schemas.microsoft.com/office/drawing/2016/ink" xmlns:am3d="http://schemas.microsoft.com/office/drawing/2017/model3d" xmlns:w16cid="http://schemas.microsoft.com/office/word/2016/wordml/cid" xmlns="" xmlns:mo="http://schemas.microsoft.com/office/mac/office/2008/main" xmlns:mv="urn:schemas-microsoft-com:mac:vml" xmlns:o="urn:schemas-microsoft-com:office:office" xmlns:v="urn:schemas-microsoft-com:vml" xmlns:w10="urn:schemas-microsoft-com:office:word" xmlns:w="http://schemas.openxmlformats.org/wordprocessingml/2006/main" xmlns:a14="http://schemas.microsoft.com/office/drawing/2010/main"/>
                           </a:ext>
                         </a:extLst>
                       </pic:spPr>
@@ -11984,8 +12916,28 @@
               <w:sz w:val="16"/>
               <w:szCs w:val="16"/>
             </w:rPr>
-            <w:t>9.4</w:t>
+            <w:t>9.</w:t>
           </w:r>
+          <w:ins w:id="162" w:author="Andrew Aran" w:date="2018-10-15T12:02:00Z">
+            <w:r>
+              <w:rPr>
+                <w:rFonts w:ascii="Arial" w:hAnsi="Arial" w:cs="Arial"/>
+                <w:sz w:val="16"/>
+                <w:szCs w:val="16"/>
+              </w:rPr>
+              <w:t>5</w:t>
+            </w:r>
+          </w:ins>
+          <w:del w:id="163" w:author="Andrew Aran" w:date="2018-10-15T12:02:00Z">
+            <w:r>
+              <w:rPr>
+                <w:rFonts w:ascii="Arial" w:hAnsi="Arial" w:cs="Arial"/>
+                <w:sz w:val="16"/>
+                <w:szCs w:val="16"/>
+              </w:rPr>
+              <w:delText>4</w:delText>
+            </w:r>
+          </w:del>
         </w:p>
       </w:tc>
     </w:tr>
@@ -12002,7 +12954,7 @@
 </file>
 
 <file path=word/numbering.xml><?xml version="1.0" encoding="utf-8"?>
-<w:numbering xmlns:wpc="http://schemas.microsoft.com/office/word/2010/wordprocessingCanvas" xmlns:cx="http://schemas.microsoft.com/office/drawing/2014/chartex" xmlns:mc="http://schemas.openxmlformats.org/markup-compatibility/2006" xmlns:o="urn:schemas-microsoft-com:office:office" xmlns:r="http://schemas.openxmlformats.org/officeDocument/2006/relationships" xmlns:m="http://schemas.openxmlformats.org/officeDocument/2006/math" xmlns:v="urn:schemas-microsoft-com:vml" xmlns:wp14="http://schemas.microsoft.com/office/word/2010/wordprocessingDrawing" xmlns:wp="http://schemas.openxmlformats.org/drawingml/2006/wordprocessingDrawing" xmlns:w10="urn:schemas-microsoft-com:office:word" xmlns:w="http://schemas.openxmlformats.org/wordprocessingml/2006/main" xmlns:w14="http://schemas.microsoft.com/office/word/2010/wordml" xmlns:w15="http://schemas.microsoft.com/office/word/2012/wordml" xmlns:w16se="http://schemas.microsoft.com/office/word/2015/wordml/symex" xmlns:wpg="http://schemas.microsoft.com/office/word/2010/wordprocessingGroup" xmlns:wpi="http://schemas.microsoft.com/office/word/2010/wordprocessingInk" xmlns:wne="http://schemas.microsoft.com/office/word/2006/wordml" xmlns:wps="http://schemas.microsoft.com/office/word/2010/wordprocessingShape" mc:Ignorable="w14 w15 w16se wp14">
+<w:numbering xmlns:wpc="http://schemas.microsoft.com/office/word/2010/wordprocessingCanvas" xmlns:cx="http://schemas.microsoft.com/office/drawing/2014/chartex" xmlns:cx1="http://schemas.microsoft.com/office/drawing/2015/9/8/chartex" xmlns:mc="http://schemas.openxmlformats.org/markup-compatibility/2006" xmlns:o="urn:schemas-microsoft-com:office:office" xmlns:r="http://schemas.openxmlformats.org/officeDocument/2006/relationships" xmlns:m="http://schemas.openxmlformats.org/officeDocument/2006/math" xmlns:v="urn:schemas-microsoft-com:vml" xmlns:wp14="http://schemas.microsoft.com/office/word/2010/wordprocessingDrawing" xmlns:wp="http://schemas.openxmlformats.org/drawingml/2006/wordprocessingDrawing" xmlns:w10="urn:schemas-microsoft-com:office:word" xmlns:w="http://schemas.openxmlformats.org/wordprocessingml/2006/main" xmlns:w14="http://schemas.microsoft.com/office/word/2010/wordml" xmlns:w15="http://schemas.microsoft.com/office/word/2012/wordml" xmlns:w16se="http://schemas.microsoft.com/office/word/2015/wordml/symex" xmlns:wpg="http://schemas.microsoft.com/office/word/2010/wordprocessingGroup" xmlns:wpi="http://schemas.microsoft.com/office/word/2010/wordprocessingInk" xmlns:wne="http://schemas.microsoft.com/office/word/2006/wordml" xmlns:wps="http://schemas.microsoft.com/office/word/2010/wordprocessingShape" mc:Ignorable="w14 w15 w16se wp14">
   <w:abstractNum w:abstractNumId="0" w15:restartNumberingAfterBreak="0">
     <w:nsid w:val="08000D1B"/>
     <w:multiLevelType w:val="multilevel"/>
@@ -12990,6 +13942,95 @@
     </w:lvl>
   </w:abstractNum>
   <w:abstractNum w:abstractNumId="9" w15:restartNumberingAfterBreak="0">
+    <w:nsid w:val="2D123DF1"/>
+    <w:multiLevelType w:val="hybridMultilevel"/>
+    <w:tmpl w:val="17A0AF4A"/>
+    <w:lvl w:ilvl="0" w:tplc="1009000F">
+      <w:start w:val="1"/>
+      <w:numFmt w:val="decimal"/>
+      <w:lvlText w:val="%1."/>
+      <w:lvlJc w:val="left"/>
+      <w:pPr>
+        <w:ind w:left="720" w:hanging="360"/>
+      </w:pPr>
+      <w:rPr>
+        <w:rFonts w:hint="default"/>
+      </w:rPr>
+    </w:lvl>
+    <w:lvl w:ilvl="1" w:tplc="10090019" w:tentative="1">
+      <w:start w:val="1"/>
+      <w:numFmt w:val="lowerLetter"/>
+      <w:lvlText w:val="%2."/>
+      <w:lvlJc w:val="left"/>
+      <w:pPr>
+        <w:ind w:left="1440" w:hanging="360"/>
+      </w:pPr>
+    </w:lvl>
+    <w:lvl w:ilvl="2" w:tplc="1009001B" w:tentative="1">
+      <w:start w:val="1"/>
+      <w:numFmt w:val="lowerRoman"/>
+      <w:lvlText w:val="%3."/>
+      <w:lvlJc w:val="right"/>
+      <w:pPr>
+        <w:ind w:left="2160" w:hanging="180"/>
+      </w:pPr>
+    </w:lvl>
+    <w:lvl w:ilvl="3" w:tplc="1009000F" w:tentative="1">
+      <w:start w:val="1"/>
+      <w:numFmt w:val="decimal"/>
+      <w:lvlText w:val="%4."/>
+      <w:lvlJc w:val="left"/>
+      <w:pPr>
+        <w:ind w:left="2880" w:hanging="360"/>
+      </w:pPr>
+    </w:lvl>
+    <w:lvl w:ilvl="4" w:tplc="10090019" w:tentative="1">
+      <w:start w:val="1"/>
+      <w:numFmt w:val="lowerLetter"/>
+      <w:lvlText w:val="%5."/>
+      <w:lvlJc w:val="left"/>
+      <w:pPr>
+        <w:ind w:left="3600" w:hanging="360"/>
+      </w:pPr>
+    </w:lvl>
+    <w:lvl w:ilvl="5" w:tplc="1009001B" w:tentative="1">
+      <w:start w:val="1"/>
+      <w:numFmt w:val="lowerRoman"/>
+      <w:lvlText w:val="%6."/>
+      <w:lvlJc w:val="right"/>
+      <w:pPr>
+        <w:ind w:left="4320" w:hanging="180"/>
+      </w:pPr>
+    </w:lvl>
+    <w:lvl w:ilvl="6" w:tplc="1009000F" w:tentative="1">
+      <w:start w:val="1"/>
+      <w:numFmt w:val="decimal"/>
+      <w:lvlText w:val="%7."/>
+      <w:lvlJc w:val="left"/>
+      <w:pPr>
+        <w:ind w:left="5040" w:hanging="360"/>
+      </w:pPr>
+    </w:lvl>
+    <w:lvl w:ilvl="7" w:tplc="10090019" w:tentative="1">
+      <w:start w:val="1"/>
+      <w:numFmt w:val="lowerLetter"/>
+      <w:lvlText w:val="%8."/>
+      <w:lvlJc w:val="left"/>
+      <w:pPr>
+        <w:ind w:left="5760" w:hanging="360"/>
+      </w:pPr>
+    </w:lvl>
+    <w:lvl w:ilvl="8" w:tplc="1009001B" w:tentative="1">
+      <w:start w:val="1"/>
+      <w:numFmt w:val="lowerRoman"/>
+      <w:lvlText w:val="%9."/>
+      <w:lvlJc w:val="right"/>
+      <w:pPr>
+        <w:ind w:left="6480" w:hanging="180"/>
+      </w:pPr>
+    </w:lvl>
+  </w:abstractNum>
+  <w:abstractNum w:abstractNumId="10" w15:restartNumberingAfterBreak="0">
     <w:nsid w:val="320519BE"/>
     <w:multiLevelType w:val="multilevel"/>
     <w:tmpl w:val="A85690F6"/>
@@ -13106,7 +14147,7 @@
       </w:pPr>
     </w:lvl>
   </w:abstractNum>
-  <w:abstractNum w:abstractNumId="10" w15:restartNumberingAfterBreak="0">
+  <w:abstractNum w:abstractNumId="11" w15:restartNumberingAfterBreak="0">
     <w:nsid w:val="4304239B"/>
     <w:multiLevelType w:val="multilevel"/>
     <w:tmpl w:val="5276EC2A"/>
@@ -13219,7 +14260,7 @@
       </w:pPr>
     </w:lvl>
   </w:abstractNum>
-  <w:abstractNum w:abstractNumId="11" w15:restartNumberingAfterBreak="0">
+  <w:abstractNum w:abstractNumId="12" w15:restartNumberingAfterBreak="0">
     <w:nsid w:val="4E060C3C"/>
     <w:multiLevelType w:val="hybridMultilevel"/>
     <w:tmpl w:val="03D8D17A"/>
@@ -13305,7 +14346,7 @@
       </w:pPr>
     </w:lvl>
   </w:abstractNum>
-  <w:abstractNum w:abstractNumId="12" w15:restartNumberingAfterBreak="0">
+  <w:abstractNum w:abstractNumId="13" w15:restartNumberingAfterBreak="0">
     <w:nsid w:val="4EBA037B"/>
     <w:multiLevelType w:val="hybridMultilevel"/>
     <w:tmpl w:val="473C570C"/>
@@ -13391,7 +14432,7 @@
       </w:pPr>
     </w:lvl>
   </w:abstractNum>
-  <w:abstractNum w:abstractNumId="13" w15:restartNumberingAfterBreak="0">
+  <w:abstractNum w:abstractNumId="14" w15:restartNumberingAfterBreak="0">
     <w:nsid w:val="5CEF7BEC"/>
     <w:multiLevelType w:val="hybridMultilevel"/>
     <w:tmpl w:val="CE0897DC"/>
@@ -13504,7 +14545,7 @@
       </w:rPr>
     </w:lvl>
   </w:abstractNum>
-  <w:abstractNum w:abstractNumId="14" w15:restartNumberingAfterBreak="0">
+  <w:abstractNum w:abstractNumId="15" w15:restartNumberingAfterBreak="0">
     <w:nsid w:val="5E745444"/>
     <w:multiLevelType w:val="multilevel"/>
     <w:tmpl w:val="4F6420B2"/>
@@ -13619,7 +14660,7 @@
       </w:rPr>
     </w:lvl>
   </w:abstractNum>
-  <w:abstractNum w:abstractNumId="15" w15:restartNumberingAfterBreak="0">
+  <w:abstractNum w:abstractNumId="16" w15:restartNumberingAfterBreak="0">
     <w:nsid w:val="61106A36"/>
     <w:multiLevelType w:val="hybridMultilevel"/>
     <w:tmpl w:val="B7CA3D16"/>
@@ -13732,7 +14773,7 @@
       </w:rPr>
     </w:lvl>
   </w:abstractNum>
-  <w:abstractNum w:abstractNumId="16" w15:restartNumberingAfterBreak="0">
+  <w:abstractNum w:abstractNumId="17" w15:restartNumberingAfterBreak="0">
     <w:nsid w:val="6596097C"/>
     <w:multiLevelType w:val="multilevel"/>
     <w:tmpl w:val="1D6E5FFE"/>
@@ -13845,7 +14886,7 @@
       </w:rPr>
     </w:lvl>
   </w:abstractNum>
-  <w:abstractNum w:abstractNumId="17" w15:restartNumberingAfterBreak="0">
+  <w:abstractNum w:abstractNumId="18" w15:restartNumberingAfterBreak="0">
     <w:nsid w:val="72F43DEF"/>
     <w:multiLevelType w:val="multilevel"/>
     <w:tmpl w:val="9662D422"/>
@@ -13937,7 +14978,7 @@
       </w:pPr>
     </w:lvl>
   </w:abstractNum>
-  <w:abstractNum w:abstractNumId="18" w15:restartNumberingAfterBreak="0">
+  <w:abstractNum w:abstractNumId="19" w15:restartNumberingAfterBreak="0">
     <w:nsid w:val="7F257F4A"/>
     <w:multiLevelType w:val="hybridMultilevel"/>
     <w:tmpl w:val="08224698"/>
@@ -14050,7 +15091,7 @@
       </w:rPr>
     </w:lvl>
   </w:abstractNum>
-  <w:abstractNum w:abstractNumId="19" w15:restartNumberingAfterBreak="0">
+  <w:abstractNum w:abstractNumId="20" w15:restartNumberingAfterBreak="0">
     <w:nsid w:val="7F483D9B"/>
     <w:multiLevelType w:val="hybridMultilevel"/>
     <w:tmpl w:val="69E6FCEE"/>
@@ -14167,46 +15208,46 @@
     <w:abstractNumId w:val="5"/>
   </w:num>
   <w:num w:numId="2">
-    <w:abstractNumId w:val="18"/>
+    <w:abstractNumId w:val="19"/>
   </w:num>
   <w:num w:numId="3">
     <w:abstractNumId w:val="8"/>
   </w:num>
   <w:num w:numId="4">
-    <w:abstractNumId w:val="10"/>
+    <w:abstractNumId w:val="11"/>
     <w:lvlOverride w:ilvl="0">
       <w:startOverride w:val="3"/>
     </w:lvlOverride>
   </w:num>
   <w:num w:numId="5">
-    <w:abstractNumId w:val="9"/>
+    <w:abstractNumId w:val="10"/>
     <w:lvlOverride w:ilvl="0">
       <w:startOverride w:val="4"/>
     </w:lvlOverride>
   </w:num>
   <w:num w:numId="6">
-    <w:abstractNumId w:val="9"/>
+    <w:abstractNumId w:val="10"/>
     <w:lvlOverride w:ilvl="0"/>
     <w:lvlOverride w:ilvl="1">
       <w:startOverride w:val="1"/>
     </w:lvlOverride>
   </w:num>
   <w:num w:numId="7">
-    <w:abstractNumId w:val="9"/>
+    <w:abstractNumId w:val="10"/>
     <w:lvlOverride w:ilvl="0"/>
     <w:lvlOverride w:ilvl="1">
       <w:startOverride w:val="2"/>
     </w:lvlOverride>
   </w:num>
   <w:num w:numId="8">
-    <w:abstractNumId w:val="9"/>
+    <w:abstractNumId w:val="10"/>
     <w:lvlOverride w:ilvl="0"/>
     <w:lvlOverride w:ilvl="1">
       <w:startOverride w:val="3"/>
     </w:lvlOverride>
   </w:num>
   <w:num w:numId="9">
-    <w:abstractNumId w:val="13"/>
+    <w:abstractNumId w:val="14"/>
   </w:num>
   <w:num w:numId="10">
     <w:abstractNumId w:val="1"/>
@@ -14215,7 +15256,7 @@
     <w:abstractNumId w:val="4"/>
   </w:num>
   <w:num w:numId="12">
-    <w:abstractNumId w:val="17"/>
+    <w:abstractNumId w:val="18"/>
   </w:num>
   <w:num w:numId="13">
     <w:abstractNumId w:val="5"/>
@@ -14251,10 +15292,10 @@
     <w:abstractNumId w:val="0"/>
   </w:num>
   <w:num w:numId="15">
-    <w:abstractNumId w:val="14"/>
+    <w:abstractNumId w:val="15"/>
   </w:num>
   <w:num w:numId="16">
-    <w:abstractNumId w:val="12"/>
+    <w:abstractNumId w:val="13"/>
   </w:num>
   <w:num w:numId="17">
     <w:abstractNumId w:val="1"/>
@@ -14274,7 +15315,7 @@
     <w:abstractNumId w:val="5"/>
   </w:num>
   <w:num w:numId="19">
-    <w:abstractNumId w:val="11"/>
+    <w:abstractNumId w:val="12"/>
     <w:lvlOverride w:ilvl="0">
       <w:startOverride w:val="1"/>
     </w:lvlOverride>
@@ -14363,22 +15404,33 @@
     <w:abstractNumId w:val="3"/>
   </w:num>
   <w:num w:numId="23">
-    <w:abstractNumId w:val="11"/>
+    <w:abstractNumId w:val="12"/>
   </w:num>
   <w:num w:numId="24">
-    <w:abstractNumId w:val="19"/>
+    <w:abstractNumId w:val="20"/>
   </w:num>
   <w:num w:numId="25">
-    <w:abstractNumId w:val="15"/>
+    <w:abstractNumId w:val="16"/>
   </w:num>
   <w:num w:numId="26">
     <w:abstractNumId w:val="6"/>
   </w:num>
   <w:num w:numId="27">
-    <w:abstractNumId w:val="16"/>
+    <w:abstractNumId w:val="17"/>
+  </w:num>
+  <w:num w:numId="28">
+    <w:abstractNumId w:val="9"/>
   </w:num>
   <w:numIdMacAtCleanup w:val="8"/>
 </w:numbering>
+</file>
+
+<file path=word/people.xml><?xml version="1.0" encoding="utf-8"?>
+<w15:people xmlns:wpc="http://schemas.microsoft.com/office/word/2010/wordprocessingCanvas" xmlns:cx="http://schemas.microsoft.com/office/drawing/2014/chartex" xmlns:cx1="http://schemas.microsoft.com/office/drawing/2015/9/8/chartex" xmlns:mc="http://schemas.openxmlformats.org/markup-compatibility/2006" xmlns:o="urn:schemas-microsoft-com:office:office" xmlns:r="http://schemas.openxmlformats.org/officeDocument/2006/relationships" xmlns:m="http://schemas.openxmlformats.org/officeDocument/2006/math" xmlns:v="urn:schemas-microsoft-com:vml" xmlns:wp14="http://schemas.microsoft.com/office/word/2010/wordprocessingDrawing" xmlns:wp="http://schemas.openxmlformats.org/drawingml/2006/wordprocessingDrawing" xmlns:w10="urn:schemas-microsoft-com:office:word" xmlns:w="http://schemas.openxmlformats.org/wordprocessingml/2006/main" xmlns:w14="http://schemas.microsoft.com/office/word/2010/wordml" xmlns:w15="http://schemas.microsoft.com/office/word/2012/wordml" xmlns:w16se="http://schemas.microsoft.com/office/word/2015/wordml/symex" xmlns:wpg="http://schemas.microsoft.com/office/word/2010/wordprocessingGroup" xmlns:wpi="http://schemas.microsoft.com/office/word/2010/wordprocessingInk" xmlns:wne="http://schemas.microsoft.com/office/word/2006/wordml" xmlns:wps="http://schemas.microsoft.com/office/word/2010/wordprocessingShape" mc:Ignorable="w14 w15 w16se wp14">
+  <w15:person w15:author="Andrew Aran">
+    <w15:presenceInfo w15:providerId="AD" w15:userId="S-1-5-21-4195830181-3077717747-1001026334-1756"/>
+  </w15:person>
+</w15:people>
 </file>
 
 <file path=word/styles.xml><?xml version="1.0" encoding="utf-8"?>
@@ -15535,15 +16587,6 @@
 </file>
 
 <file path=customXml/item3.xml><?xml version="1.0" encoding="utf-8"?>
-<?mso-contentType ?>
-<FormTemplates xmlns="http://schemas.microsoft.com/sharepoint/v3/contenttype/forms">
-  <Display>DocumentLibraryForm</Display>
-  <Edit>DocumentLibraryForm</Edit>
-  <New>DocumentLibraryForm</New>
-</FormTemplates>
-</file>
-
-<file path=customXml/item4.xml><?xml version="1.0" encoding="utf-8"?>
 <ct:contentTypeSchema xmlns:ct="http://schemas.microsoft.com/office/2006/metadata/contentType" xmlns:ma="http://schemas.microsoft.com/office/2006/metadata/properties/metaAttributes" ct:_="" ma:_="" ma:contentTypeName="Document" ma:contentTypeID="0x01010028BB3CA8684FFA4E8D7C64CF5C951A27" ma:contentTypeVersion="" ma:contentTypeDescription="Create a new document." ma:contentTypeScope="" ma:versionID="9f0b42d8be0bc561361cd52546a9e8a4">
   <xsd:schema xmlns:xsd="http://www.w3.org/2001/XMLSchema" xmlns:xs="http://www.w3.org/2001/XMLSchema" xmlns:p="http://schemas.microsoft.com/office/2006/metadata/properties" targetNamespace="http://schemas.microsoft.com/office/2006/metadata/properties" ma:root="true" ma:fieldsID="f3e687d5f98ee29b9cfcc2ff24550dc4">
     <xsd:element name="properties">
@@ -15657,6 +16700,15 @@
 </ct:contentTypeSchema>
 </file>
 
+<file path=customXml/item4.xml><?xml version="1.0" encoding="utf-8"?>
+<?mso-contentType ?>
+<FormTemplates xmlns="http://schemas.microsoft.com/sharepoint/v3/contenttype/forms">
+  <Display>DocumentLibraryForm</Display>
+  <Edit>DocumentLibraryForm</Edit>
+  <New>DocumentLibraryForm</New>
+</FormTemplates>
+</file>
+
 <file path=customXml/item5.xml><?xml version="1.0" encoding="utf-8"?>
 <b:Sources xmlns:b="http://schemas.openxmlformats.org/officeDocument/2006/bibliography" xmlns="http://schemas.openxmlformats.org/officeDocument/2006/bibliography" SelectedStyle="\APA.XSL" StyleName="APA"/>
 </file>
@@ -15672,21 +16724,19 @@
 <file path=customXml/itemProps2.xml><?xml version="1.0" encoding="utf-8"?>
 <ds:datastoreItem xmlns:ds="http://schemas.openxmlformats.org/officeDocument/2006/customXml" ds:itemID="{326352DE-1B86-486A-A203-C3A0115BF21D}">
   <ds:schemaRefs>
+    <ds:schemaRef ds:uri="http://purl.org/dc/elements/1.1/"/>
+    <ds:schemaRef ds:uri="http://www.w3.org/XML/1998/namespace"/>
+    <ds:schemaRef ds:uri="http://purl.org/dc/dcmitype/"/>
+    <ds:schemaRef ds:uri="http://schemas.openxmlformats.org/package/2006/metadata/core-properties"/>
+    <ds:schemaRef ds:uri="http://schemas.microsoft.com/office/2006/documentManagement/types"/>
+    <ds:schemaRef ds:uri="http://schemas.microsoft.com/office/infopath/2007/PartnerControls"/>
     <ds:schemaRef ds:uri="http://schemas.microsoft.com/office/2006/metadata/properties"/>
-    <ds:schemaRef ds:uri="http://schemas.microsoft.com/office/infopath/2007/PartnerControls"/>
+    <ds:schemaRef ds:uri="http://purl.org/dc/terms/"/>
   </ds:schemaRefs>
 </ds:datastoreItem>
 </file>
 
 <file path=customXml/itemProps3.xml><?xml version="1.0" encoding="utf-8"?>
-<ds:datastoreItem xmlns:ds="http://schemas.openxmlformats.org/officeDocument/2006/customXml" ds:itemID="{710DA8E1-4377-4B6A-9EE7-F56C77C510A6}">
-  <ds:schemaRefs>
-    <ds:schemaRef ds:uri="http://schemas.microsoft.com/sharepoint/v3/contenttype/forms"/>
-  </ds:schemaRefs>
-</ds:datastoreItem>
-</file>
-
-<file path=customXml/itemProps4.xml><?xml version="1.0" encoding="utf-8"?>
 <ds:datastoreItem xmlns:ds="http://schemas.openxmlformats.org/officeDocument/2006/customXml" ds:itemID="{01620A2C-5CCB-4452-9A4D-FD6B77419B1C}">
   <ds:schemaRefs>
     <ds:schemaRef ds:uri="http://schemas.microsoft.com/office/2006/metadata/contentType"/>
@@ -15702,8 +16752,16 @@
 </ds:datastoreItem>
 </file>
 
+<file path=customXml/itemProps4.xml><?xml version="1.0" encoding="utf-8"?>
+<ds:datastoreItem xmlns:ds="http://schemas.openxmlformats.org/officeDocument/2006/customXml" ds:itemID="{710DA8E1-4377-4B6A-9EE7-F56C77C510A6}">
+  <ds:schemaRefs>
+    <ds:schemaRef ds:uri="http://schemas.microsoft.com/sharepoint/v3/contenttype/forms"/>
+  </ds:schemaRefs>
+</ds:datastoreItem>
+</file>
+
 <file path=customXml/itemProps5.xml><?xml version="1.0" encoding="utf-8"?>
-<ds:datastoreItem xmlns:ds="http://schemas.openxmlformats.org/officeDocument/2006/customXml" ds:itemID="{FFD2FC4C-390A-4200-9199-7BCA23DF01C0}">
+<ds:datastoreItem xmlns:ds="http://schemas.openxmlformats.org/officeDocument/2006/customXml" ds:itemID="{49437D6A-E445-4460-B92F-6FFDBFEC2034}">
   <ds:schemaRefs>
     <ds:schemaRef ds:uri="http://schemas.openxmlformats.org/officeDocument/2006/bibliography"/>
   </ds:schemaRefs>

</xml_diff>

<commit_message>
Added instructions to use CEAB Attribute Report and Vena Drill Down Feature
</commit_message>
<xml_diff>
--- a/AdminGuide.docx
+++ b/AdminGuide.docx
@@ -2,16 +2,6 @@
 <file path=word/document.xml><?xml version="1.0" encoding="utf-8"?>
 <w:document xmlns:wpc="http://schemas.microsoft.com/office/word/2010/wordprocessingCanvas" xmlns:cx="http://schemas.microsoft.com/office/drawing/2014/chartex" xmlns:cx1="http://schemas.microsoft.com/office/drawing/2015/9/8/chartex" xmlns:mc="http://schemas.openxmlformats.org/markup-compatibility/2006" xmlns:o="urn:schemas-microsoft-com:office:office" xmlns:r="http://schemas.openxmlformats.org/officeDocument/2006/relationships" xmlns:m="http://schemas.openxmlformats.org/officeDocument/2006/math" xmlns:v="urn:schemas-microsoft-com:vml" xmlns:wp14="http://schemas.microsoft.com/office/word/2010/wordprocessingDrawing" xmlns:wp="http://schemas.openxmlformats.org/drawingml/2006/wordprocessingDrawing" xmlns:w10="urn:schemas-microsoft-com:office:word" xmlns:w="http://schemas.openxmlformats.org/wordprocessingml/2006/main" xmlns:w14="http://schemas.microsoft.com/office/word/2010/wordml" xmlns:w15="http://schemas.microsoft.com/office/word/2012/wordml" xmlns:w16se="http://schemas.microsoft.com/office/word/2015/wordml/symex" xmlns:wpg="http://schemas.microsoft.com/office/word/2010/wordprocessingGroup" xmlns:wpi="http://schemas.microsoft.com/office/word/2010/wordprocessingInk" xmlns:wne="http://schemas.microsoft.com/office/word/2006/wordml" xmlns:wps="http://schemas.microsoft.com/office/word/2010/wordprocessingShape" mc:Ignorable="w14 w15 w16se wp14">
   <w:body>
-    <w:p>
-      <w:pPr>
-        <w:pStyle w:val="Header"/>
-        <w:rPr>
-          <w:rFonts w:ascii="Arial" w:hAnsi="Arial" w:cs="Arial"/>
-          <w:b/>
-          <w:u w:val="single"/>
-        </w:rPr>
-      </w:pPr>
-    </w:p>
     <w:sdt>
       <w:sdtPr>
         <w:rPr>
@@ -70,6 +60,7 @@
               <w:dataBinding w:prefixMappings="xmlns:ns0='http://purl.org/dc/elements/1.1/' xmlns:ns1='http://schemas.openxmlformats.org/package/2006/metadata/core-properties' " w:xpath="/ns1:coreProperties[1]/ns0:title[1]" w:storeItemID="{6C3C8BC8-F283-45AE-878A-BAB7291924A1}"/>
               <w:text/>
             </w:sdtPr>
+            <w:sdtEndPr/>
             <w:sdtContent>
               <w:r>
                 <w:rPr>
@@ -98,6 +89,7 @@
             <w:id w:val="30555238"/>
             <w:text/>
           </w:sdtPr>
+          <w:sdtEndPr/>
           <w:sdtContent>
             <w:p>
               <w:pPr>
@@ -153,29 +145,17 @@
               <w:dataBinding w:prefixMappings="xmlns:ns0='http://purl.org/dc/elements/1.1/' xmlns:ns1='http://schemas.openxmlformats.org/package/2006/metadata/core-properties' " w:xpath="/ns1:coreProperties[1]/ns0:creator[1]" w:storeItemID="{6C3C8BC8-F283-45AE-878A-BAB7291924A1}"/>
               <w:text/>
             </w:sdtPr>
+            <w:sdtEndPr/>
             <w:sdtContent>
-              <w:del w:id="0" w:author="Andrew Aran" w:date="2018-10-15T11:54:00Z">
-                <w:r>
-                  <w:rPr>
-                    <w:rFonts w:ascii="Arial" w:hAnsi="Arial" w:cs="Arial"/>
-                    <w:noProof/>
-                    <w:color w:val="000000" w:themeColor="text1"/>
-                    <w:sz w:val="28"/>
-                  </w:rPr>
-                  <w:delText>May 3, 2018</w:delText>
-                </w:r>
-              </w:del>
-              <w:ins w:id="1" w:author="Andrew Aran" w:date="2018-10-15T11:54:00Z">
-                <w:r>
-                  <w:rPr>
-                    <w:rFonts w:ascii="Arial" w:hAnsi="Arial" w:cs="Arial"/>
-                    <w:noProof/>
-                    <w:color w:val="000000" w:themeColor="text1"/>
-                    <w:sz w:val="28"/>
-                  </w:rPr>
-                  <w:t>October 15, 2018</w:t>
-                </w:r>
-              </w:ins>
+              <w:r>
+                <w:rPr>
+                  <w:rFonts w:ascii="Arial" w:hAnsi="Arial" w:cs="Arial"/>
+                  <w:noProof/>
+                  <w:color w:val="000000" w:themeColor="text1"/>
+                  <w:sz w:val="28"/>
+                </w:rPr>
+                <w:t>April 29, 2019</w:t>
+              </w:r>
             </w:sdtContent>
           </w:sdt>
         </w:p>
@@ -215,6 +195,7 @@
             <w:dataBinding w:prefixMappings="xmlns:ns0='http://schemas.microsoft.com/office/2006/coverPageProps' " w:xpath="/ns0:CoverPageProperties[1]/ns0:Abstract[1]" w:storeItemID="{55AF091B-3C7A-41E3-B477-F2FDAA23CFDA}"/>
             <w:text/>
           </w:sdtPr>
+          <w:sdtEndPr/>
           <w:sdtContent>
             <w:p>
               <w:pPr>
@@ -1846,7 +1827,6 @@
       <w:tr>
         <w:trPr>
           <w:jc w:val="center"/>
-          <w:ins w:id="2" w:author="Andrew Aran" w:date="2018-10-15T11:55:00Z"/>
         </w:trPr>
         <w:tc>
           <w:tcPr>
@@ -1857,19 +1837,16 @@
             <w:pPr>
               <w:jc w:val="center"/>
               <w:rPr>
-                <w:ins w:id="3" w:author="Andrew Aran" w:date="2018-10-15T11:55:00Z"/>
-                <w:rFonts w:ascii="Arial" w:hAnsi="Arial" w:cs="Arial"/>
-              </w:rPr>
-            </w:pPr>
-            <w:ins w:id="4" w:author="Andrew Aran" w:date="2018-10-15T11:55:00Z">
-              <w:r>
-                <w:rPr>
-                  <w:rFonts w:ascii="Arial" w:hAnsi="Arial" w:cs="Arial"/>
-                </w:rPr>
-                <w:lastRenderedPageBreak/>
-                <w:t>1.9.5</w:t>
-              </w:r>
-            </w:ins>
+                <w:rFonts w:ascii="Arial" w:hAnsi="Arial" w:cs="Arial"/>
+              </w:rPr>
+            </w:pPr>
+            <w:r>
+              <w:rPr>
+                <w:rFonts w:ascii="Arial" w:hAnsi="Arial" w:cs="Arial"/>
+              </w:rPr>
+              <w:lastRenderedPageBreak/>
+              <w:t>1.9.5</w:t>
+            </w:r>
           </w:p>
         </w:tc>
         <w:tc>
@@ -1881,18 +1858,15 @@
             <w:pPr>
               <w:jc w:val="center"/>
               <w:rPr>
-                <w:ins w:id="5" w:author="Andrew Aran" w:date="2018-10-15T11:55:00Z"/>
-                <w:rFonts w:ascii="Arial" w:hAnsi="Arial" w:cs="Arial"/>
-              </w:rPr>
-            </w:pPr>
-            <w:ins w:id="6" w:author="Andrew Aran" w:date="2018-10-15T11:55:00Z">
-              <w:r>
-                <w:rPr>
-                  <w:rFonts w:ascii="Arial" w:hAnsi="Arial" w:cs="Arial"/>
-                </w:rPr>
-                <w:t>October 15, 2018</w:t>
-              </w:r>
-            </w:ins>
+                <w:rFonts w:ascii="Arial" w:hAnsi="Arial" w:cs="Arial"/>
+              </w:rPr>
+            </w:pPr>
+            <w:r>
+              <w:rPr>
+                <w:rFonts w:ascii="Arial" w:hAnsi="Arial" w:cs="Arial"/>
+              </w:rPr>
+              <w:t>October 15, 2018</w:t>
+            </w:r>
           </w:p>
         </w:tc>
         <w:tc>
@@ -1904,18 +1878,15 @@
             <w:pPr>
               <w:jc w:val="center"/>
               <w:rPr>
-                <w:ins w:id="7" w:author="Andrew Aran" w:date="2018-10-15T11:55:00Z"/>
-                <w:rFonts w:ascii="Arial" w:hAnsi="Arial" w:cs="Arial"/>
-              </w:rPr>
-            </w:pPr>
-            <w:ins w:id="8" w:author="Andrew Aran" w:date="2018-10-15T11:55:00Z">
-              <w:r>
-                <w:rPr>
-                  <w:rFonts w:ascii="Arial" w:hAnsi="Arial" w:cs="Arial"/>
-                </w:rPr>
-                <w:t>Andrew Aran</w:t>
-              </w:r>
-            </w:ins>
+                <w:rFonts w:ascii="Arial" w:hAnsi="Arial" w:cs="Arial"/>
+              </w:rPr>
+            </w:pPr>
+            <w:r>
+              <w:rPr>
+                <w:rFonts w:ascii="Arial" w:hAnsi="Arial" w:cs="Arial"/>
+              </w:rPr>
+              <w:t>Andrew Aran</w:t>
+            </w:r>
           </w:p>
         </w:tc>
         <w:tc>
@@ -1931,18 +1902,15 @@
                 <w:numId w:val="26"/>
               </w:numPr>
               <w:rPr>
-                <w:ins w:id="9" w:author="Andrew Aran" w:date="2018-10-15T12:03:00Z"/>
-                <w:rFonts w:ascii="Arial" w:hAnsi="Arial" w:cs="Arial"/>
-              </w:rPr>
-            </w:pPr>
-            <w:ins w:id="10" w:author="Andrew Aran" w:date="2018-10-15T11:55:00Z">
-              <w:r>
-                <w:rPr>
-                  <w:rFonts w:ascii="Arial" w:hAnsi="Arial" w:cs="Arial"/>
-                </w:rPr>
-                <w:t>Added Contract Renewal Interval to timeline</w:t>
-              </w:r>
-            </w:ins>
+                <w:rFonts w:ascii="Arial" w:hAnsi="Arial" w:cs="Arial"/>
+              </w:rPr>
+            </w:pPr>
+            <w:r>
+              <w:rPr>
+                <w:rFonts w:ascii="Arial" w:hAnsi="Arial" w:cs="Arial"/>
+              </w:rPr>
+              <w:t>Added Contract Renewal Interval to timeline</w:t>
+            </w:r>
           </w:p>
           <w:p>
             <w:pPr>
@@ -1952,18 +1920,104 @@
                 <w:numId w:val="26"/>
               </w:numPr>
               <w:rPr>
-                <w:ins w:id="11" w:author="Andrew Aran" w:date="2018-10-15T11:55:00Z"/>
-                <w:rFonts w:ascii="Arial" w:hAnsi="Arial" w:cs="Arial"/>
-              </w:rPr>
-            </w:pPr>
-            <w:ins w:id="12" w:author="Andrew Aran" w:date="2018-10-15T12:03:00Z">
-              <w:r>
-                <w:rPr>
-                  <w:rFonts w:ascii="Arial" w:hAnsi="Arial" w:cs="Arial"/>
-                </w:rPr>
-                <w:t>Added backup and restore interval to timeline</w:t>
-              </w:r>
-            </w:ins>
+                <w:rFonts w:ascii="Arial" w:hAnsi="Arial" w:cs="Arial"/>
+              </w:rPr>
+            </w:pPr>
+            <w:r>
+              <w:rPr>
+                <w:rFonts w:ascii="Arial" w:hAnsi="Arial" w:cs="Arial"/>
+              </w:rPr>
+              <w:t>Added backup and restore interval to timeline</w:t>
+            </w:r>
+          </w:p>
+        </w:tc>
+      </w:tr>
+      <w:tr>
+        <w:trPr>
+          <w:jc w:val="center"/>
+        </w:trPr>
+        <w:tc>
+          <w:tcPr>
+            <w:tcW w:w="1696" w:type="dxa"/>
+            <w:shd w:val="clear" w:color="auto" w:fill="auto"/>
+          </w:tcPr>
+          <w:p>
+            <w:pPr>
+              <w:jc w:val="center"/>
+              <w:rPr>
+                <w:rFonts w:ascii="Arial" w:hAnsi="Arial" w:cs="Arial"/>
+              </w:rPr>
+            </w:pPr>
+            <w:r>
+              <w:rPr>
+                <w:rFonts w:ascii="Arial" w:hAnsi="Arial" w:cs="Arial"/>
+              </w:rPr>
+              <w:t>1.9.6</w:t>
+            </w:r>
+          </w:p>
+        </w:tc>
+        <w:tc>
+          <w:tcPr>
+            <w:tcW w:w="2127" w:type="dxa"/>
+            <w:shd w:val="clear" w:color="auto" w:fill="auto"/>
+          </w:tcPr>
+          <w:p>
+            <w:pPr>
+              <w:jc w:val="center"/>
+              <w:rPr>
+                <w:rFonts w:ascii="Arial" w:hAnsi="Arial" w:cs="Arial"/>
+              </w:rPr>
+            </w:pPr>
+            <w:r>
+              <w:rPr>
+                <w:rFonts w:ascii="Arial" w:hAnsi="Arial" w:cs="Arial"/>
+              </w:rPr>
+              <w:t>April 29, 2019</w:t>
+            </w:r>
+          </w:p>
+        </w:tc>
+        <w:tc>
+          <w:tcPr>
+            <w:tcW w:w="1996" w:type="dxa"/>
+            <w:shd w:val="clear" w:color="auto" w:fill="auto"/>
+          </w:tcPr>
+          <w:p>
+            <w:pPr>
+              <w:jc w:val="center"/>
+              <w:rPr>
+                <w:rFonts w:ascii="Arial" w:hAnsi="Arial" w:cs="Arial"/>
+              </w:rPr>
+            </w:pPr>
+            <w:r>
+              <w:rPr>
+                <w:rFonts w:ascii="Arial" w:hAnsi="Arial" w:cs="Arial"/>
+              </w:rPr>
+              <w:t>Andrew Aran</w:t>
+            </w:r>
+          </w:p>
+        </w:tc>
+        <w:tc>
+          <w:tcPr>
+            <w:tcW w:w="3515" w:type="dxa"/>
+            <w:shd w:val="clear" w:color="auto" w:fill="auto"/>
+          </w:tcPr>
+          <w:p>
+            <w:pPr>
+              <w:pStyle w:val="ListParagraph"/>
+              <w:numPr>
+                <w:ilvl w:val="0"/>
+                <w:numId w:val="26"/>
+              </w:numPr>
+              <w:rPr>
+                <w:rFonts w:ascii="Arial" w:hAnsi="Arial" w:cs="Arial"/>
+              </w:rPr>
+            </w:pPr>
+            <w:r>
+              <w:rPr>
+                <w:rFonts w:ascii="Arial" w:hAnsi="Arial" w:cs="Arial"/>
+              </w:rPr>
+              <w:t>Added instructions to access CEAB Attribute Report and Drill Down Feature</w:t>
+            </w:r>
           </w:p>
         </w:tc>
       </w:tr>
@@ -2129,7 +2183,7 @@
             </w:rPr>
             <w:fldChar w:fldCharType="separate"/>
           </w:r>
-          <w:hyperlink w:anchor="_Toc513107973" w:history="1">
+          <w:hyperlink w:anchor="_Toc7443467" w:history="1">
             <w:r>
               <w:rPr>
                 <w:rStyle w:val="Hyperlink"/>
@@ -2173,7 +2227,7 @@
                 <w:noProof/>
                 <w:webHidden/>
               </w:rPr>
-              <w:instrText xml:space="preserve"> PAGEREF _Toc513107973 \h </w:instrText>
+              <w:instrText xml:space="preserve"> PAGEREF _Toc7443467 \h </w:instrText>
             </w:r>
             <w:r>
               <w:rPr>
@@ -2219,7 +2273,7 @@
               <w:lang w:val="en-CA" w:eastAsia="en-CA"/>
             </w:rPr>
           </w:pPr>
-          <w:hyperlink w:anchor="_Toc513107974" w:history="1">
+          <w:hyperlink w:anchor="_Toc7443468" w:history="1">
             <w:r>
               <w:rPr>
                 <w:rStyle w:val="Hyperlink"/>
@@ -2263,7 +2317,7 @@
                 <w:noProof/>
                 <w:webHidden/>
               </w:rPr>
-              <w:instrText xml:space="preserve"> PAGEREF _Toc513107974 \h </w:instrText>
+              <w:instrText xml:space="preserve"> PAGEREF _Toc7443468 \h </w:instrText>
             </w:r>
             <w:r>
               <w:rPr>
@@ -2309,7 +2363,7 @@
               <w:lang w:val="en-CA" w:eastAsia="en-CA"/>
             </w:rPr>
           </w:pPr>
-          <w:hyperlink w:anchor="_Toc513107975" w:history="1">
+          <w:hyperlink w:anchor="_Toc7443469" w:history="1">
             <w:r>
               <w:rPr>
                 <w:rStyle w:val="Hyperlink"/>
@@ -2353,7 +2407,7 @@
                 <w:noProof/>
                 <w:webHidden/>
               </w:rPr>
-              <w:instrText xml:space="preserve"> PAGEREF _Toc513107975 \h </w:instrText>
+              <w:instrText xml:space="preserve"> PAGEREF _Toc7443469 \h </w:instrText>
             </w:r>
             <w:r>
               <w:rPr>
@@ -2399,7 +2453,7 @@
               <w:lang w:val="en-CA" w:eastAsia="en-CA"/>
             </w:rPr>
           </w:pPr>
-          <w:hyperlink w:anchor="_Toc513107976" w:history="1">
+          <w:hyperlink w:anchor="_Toc7443470" w:history="1">
             <w:r>
               <w:rPr>
                 <w:rStyle w:val="Hyperlink"/>
@@ -2443,7 +2497,7 @@
                 <w:noProof/>
                 <w:webHidden/>
               </w:rPr>
-              <w:instrText xml:space="preserve"> PAGEREF _Toc513107976 \h </w:instrText>
+              <w:instrText xml:space="preserve"> PAGEREF _Toc7443470 \h </w:instrText>
             </w:r>
             <w:r>
               <w:rPr>
@@ -2489,7 +2543,7 @@
               <w:lang w:val="en-CA" w:eastAsia="en-CA"/>
             </w:rPr>
           </w:pPr>
-          <w:hyperlink w:anchor="_Toc513107977" w:history="1">
+          <w:hyperlink w:anchor="_Toc7443471" w:history="1">
             <w:r>
               <w:rPr>
                 <w:rStyle w:val="Hyperlink"/>
@@ -2533,7 +2587,7 @@
                 <w:noProof/>
                 <w:webHidden/>
               </w:rPr>
-              <w:instrText xml:space="preserve"> PAGEREF _Toc513107977 \h </w:instrText>
+              <w:instrText xml:space="preserve"> PAGEREF _Toc7443471 \h </w:instrText>
             </w:r>
             <w:r>
               <w:rPr>
@@ -2579,7 +2633,7 @@
               <w:lang w:val="en-CA" w:eastAsia="en-CA"/>
             </w:rPr>
           </w:pPr>
-          <w:hyperlink w:anchor="_Toc513107978" w:history="1">
+          <w:hyperlink w:anchor="_Toc7443472" w:history="1">
             <w:r>
               <w:rPr>
                 <w:rStyle w:val="Hyperlink"/>
@@ -2623,7 +2677,7 @@
                 <w:noProof/>
                 <w:webHidden/>
               </w:rPr>
-              <w:instrText xml:space="preserve"> PAGEREF _Toc513107978 \h </w:instrText>
+              <w:instrText xml:space="preserve"> PAGEREF _Toc7443472 \h </w:instrText>
             </w:r>
             <w:r>
               <w:rPr>
@@ -2669,7 +2723,7 @@
               <w:lang w:val="en-CA" w:eastAsia="en-CA"/>
             </w:rPr>
           </w:pPr>
-          <w:hyperlink w:anchor="_Toc513107979" w:history="1">
+          <w:hyperlink w:anchor="_Toc7443473" w:history="1">
             <w:r>
               <w:rPr>
                 <w:rStyle w:val="Hyperlink"/>
@@ -2713,7 +2767,7 @@
                 <w:noProof/>
                 <w:webHidden/>
               </w:rPr>
-              <w:instrText xml:space="preserve"> PAGEREF _Toc513107979 \h </w:instrText>
+              <w:instrText xml:space="preserve"> PAGEREF _Toc7443473 \h </w:instrText>
             </w:r>
             <w:r>
               <w:rPr>
@@ -2759,7 +2813,7 @@
               <w:lang w:val="en-CA" w:eastAsia="en-CA"/>
             </w:rPr>
           </w:pPr>
-          <w:hyperlink w:anchor="_Toc513107980" w:history="1">
+          <w:hyperlink w:anchor="_Toc7443474" w:history="1">
             <w:r>
               <w:rPr>
                 <w:rStyle w:val="Hyperlink"/>
@@ -2803,7 +2857,7 @@
                 <w:noProof/>
                 <w:webHidden/>
               </w:rPr>
-              <w:instrText xml:space="preserve"> PAGEREF _Toc513107980 \h </w:instrText>
+              <w:instrText xml:space="preserve"> PAGEREF _Toc7443474 \h </w:instrText>
             </w:r>
             <w:r>
               <w:rPr>
@@ -2849,7 +2903,7 @@
               <w:lang w:val="en-CA" w:eastAsia="en-CA"/>
             </w:rPr>
           </w:pPr>
-          <w:hyperlink w:anchor="_Toc513107981" w:history="1">
+          <w:hyperlink w:anchor="_Toc7443475" w:history="1">
             <w:r>
               <w:rPr>
                 <w:rStyle w:val="Hyperlink"/>
@@ -2893,7 +2947,7 @@
                 <w:noProof/>
                 <w:webHidden/>
               </w:rPr>
-              <w:instrText xml:space="preserve"> PAGEREF _Toc513107981 \h </w:instrText>
+              <w:instrText xml:space="preserve"> PAGEREF _Toc7443475 \h </w:instrText>
             </w:r>
             <w:r>
               <w:rPr>
@@ -2939,7 +2993,7 @@
               <w:lang w:val="en-CA" w:eastAsia="en-CA"/>
             </w:rPr>
           </w:pPr>
-          <w:hyperlink w:anchor="_Toc513107982" w:history="1">
+          <w:hyperlink w:anchor="_Toc7443476" w:history="1">
             <w:r>
               <w:rPr>
                 <w:rStyle w:val="Hyperlink"/>
@@ -2955,35 +3009,35 @@
                 <w:szCs w:val="22"/>
                 <w:lang w:val="en-CA" w:eastAsia="en-CA"/>
               </w:rPr>
+              <w:t xml:space="preserve">   </w:t>
+            </w:r>
+            <w:r>
+              <w:rPr>
+                <w:rStyle w:val="Hyperlink"/>
+                <w:noProof/>
+              </w:rPr>
+              <w:t>Start New Academic Year</w:t>
+            </w:r>
+            <w:r>
+              <w:rPr>
+                <w:noProof/>
+                <w:webHidden/>
+              </w:rPr>
               <w:tab/>
             </w:r>
             <w:r>
               <w:rPr>
-                <w:rStyle w:val="Hyperlink"/>
-                <w:noProof/>
-              </w:rPr>
-              <w:t>Start New Academic Year</w:t>
-            </w:r>
-            <w:r>
-              <w:rPr>
                 <w:noProof/>
                 <w:webHidden/>
               </w:rPr>
-              <w:tab/>
+              <w:fldChar w:fldCharType="begin"/>
             </w:r>
             <w:r>
               <w:rPr>
                 <w:noProof/>
                 <w:webHidden/>
               </w:rPr>
-              <w:fldChar w:fldCharType="begin"/>
-            </w:r>
-            <w:r>
-              <w:rPr>
-                <w:noProof/>
-                <w:webHidden/>
-              </w:rPr>
-              <w:instrText xml:space="preserve"> PAGEREF _Toc513107982 \h </w:instrText>
+              <w:instrText xml:space="preserve"> PAGEREF _Toc7443476 \h </w:instrText>
             </w:r>
             <w:r>
               <w:rPr>
@@ -3029,7 +3083,7 @@
               <w:lang w:val="en-CA" w:eastAsia="en-CA"/>
             </w:rPr>
           </w:pPr>
-          <w:hyperlink w:anchor="_Toc513107983" w:history="1">
+          <w:hyperlink w:anchor="_Toc7443477" w:history="1">
             <w:r>
               <w:rPr>
                 <w:rStyle w:val="Hyperlink"/>
@@ -3045,35 +3099,35 @@
                 <w:szCs w:val="22"/>
                 <w:lang w:val="en-CA" w:eastAsia="en-CA"/>
               </w:rPr>
+              <w:t xml:space="preserve">   </w:t>
+            </w:r>
+            <w:r>
+              <w:rPr>
+                <w:rStyle w:val="Hyperlink"/>
+                <w:noProof/>
+              </w:rPr>
+              <w:t>Updating a Global Variable</w:t>
+            </w:r>
+            <w:r>
+              <w:rPr>
+                <w:noProof/>
+                <w:webHidden/>
+              </w:rPr>
               <w:tab/>
             </w:r>
             <w:r>
               <w:rPr>
-                <w:rStyle w:val="Hyperlink"/>
-                <w:noProof/>
-              </w:rPr>
-              <w:t>Updating a Global Variable</w:t>
-            </w:r>
-            <w:r>
-              <w:rPr>
                 <w:noProof/>
                 <w:webHidden/>
               </w:rPr>
-              <w:tab/>
+              <w:fldChar w:fldCharType="begin"/>
             </w:r>
             <w:r>
               <w:rPr>
                 <w:noProof/>
                 <w:webHidden/>
               </w:rPr>
-              <w:fldChar w:fldCharType="begin"/>
-            </w:r>
-            <w:r>
-              <w:rPr>
-                <w:noProof/>
-                <w:webHidden/>
-              </w:rPr>
-              <w:instrText xml:space="preserve"> PAGEREF _Toc513107983 \h </w:instrText>
+              <w:instrText xml:space="preserve"> PAGEREF _Toc7443477 \h </w:instrText>
             </w:r>
             <w:r>
               <w:rPr>
@@ -3119,7 +3173,7 @@
               <w:lang w:val="en-CA" w:eastAsia="en-CA"/>
             </w:rPr>
           </w:pPr>
-          <w:hyperlink w:anchor="_Toc513107984" w:history="1">
+          <w:hyperlink w:anchor="_Toc7443478" w:history="1">
             <w:r>
               <w:rPr>
                 <w:rStyle w:val="Hyperlink"/>
@@ -3129,41 +3183,38 @@
             </w:r>
             <w:r>
               <w:rPr>
-                <w:rFonts w:asciiTheme="minorHAnsi" w:eastAsiaTheme="minorEastAsia" w:hAnsiTheme="minorHAnsi" w:cstheme="minorBidi"/>
-                <w:noProof/>
-                <w:sz w:val="22"/>
-                <w:szCs w:val="22"/>
-                <w:lang w:val="en-CA" w:eastAsia="en-CA"/>
+                <w:rStyle w:val="Hyperlink"/>
+                <w:noProof/>
+              </w:rPr>
+              <w:t xml:space="preserve">   </w:t>
+            </w:r>
+            <w:r>
+              <w:rPr>
+                <w:rStyle w:val="Hyperlink"/>
+                <w:noProof/>
+              </w:rPr>
+              <w:t>Update Course Information Input Template</w:t>
+            </w:r>
+            <w:r>
+              <w:rPr>
+                <w:noProof/>
+                <w:webHidden/>
               </w:rPr>
               <w:tab/>
             </w:r>
             <w:r>
               <w:rPr>
-                <w:rStyle w:val="Hyperlink"/>
-                <w:noProof/>
-              </w:rPr>
-              <w:t>Update Course Information Input Template</w:t>
-            </w:r>
-            <w:r>
-              <w:rPr>
                 <w:noProof/>
                 <w:webHidden/>
               </w:rPr>
-              <w:tab/>
+              <w:fldChar w:fldCharType="begin"/>
             </w:r>
             <w:r>
               <w:rPr>
                 <w:noProof/>
                 <w:webHidden/>
               </w:rPr>
-              <w:fldChar w:fldCharType="begin"/>
-            </w:r>
-            <w:r>
-              <w:rPr>
-                <w:noProof/>
-                <w:webHidden/>
-              </w:rPr>
-              <w:instrText xml:space="preserve"> PAGEREF _Toc513107984 \h </w:instrText>
+              <w:instrText xml:space="preserve"> PAGEREF _Toc7443478 \h </w:instrText>
             </w:r>
             <w:r>
               <w:rPr>
@@ -3209,7 +3260,7 @@
               <w:lang w:val="en-CA" w:eastAsia="en-CA"/>
             </w:rPr>
           </w:pPr>
-          <w:hyperlink w:anchor="_Toc513107985" w:history="1">
+          <w:hyperlink w:anchor="_Toc7443479" w:history="1">
             <w:r>
               <w:rPr>
                 <w:rStyle w:val="Hyperlink"/>
@@ -3219,41 +3270,38 @@
             </w:r>
             <w:r>
               <w:rPr>
-                <w:rFonts w:asciiTheme="minorHAnsi" w:eastAsiaTheme="minorEastAsia" w:hAnsiTheme="minorHAnsi" w:cstheme="minorBidi"/>
-                <w:noProof/>
-                <w:sz w:val="22"/>
-                <w:szCs w:val="22"/>
-                <w:lang w:val="en-CA" w:eastAsia="en-CA"/>
+                <w:rStyle w:val="Hyperlink"/>
+                <w:noProof/>
+              </w:rPr>
+              <w:t xml:space="preserve">   </w:t>
+            </w:r>
+            <w:r>
+              <w:rPr>
+                <w:rStyle w:val="Hyperlink"/>
+                <w:noProof/>
+              </w:rPr>
+              <w:t>Changing Concurrent Contributor Templates to Enable the Choose Option</w:t>
+            </w:r>
+            <w:r>
+              <w:rPr>
+                <w:noProof/>
+                <w:webHidden/>
               </w:rPr>
               <w:tab/>
             </w:r>
             <w:r>
               <w:rPr>
-                <w:rStyle w:val="Hyperlink"/>
-                <w:noProof/>
-              </w:rPr>
-              <w:t>Changing Concurrent Contributor Templates to Enable the Choose Option</w:t>
-            </w:r>
-            <w:r>
-              <w:rPr>
                 <w:noProof/>
                 <w:webHidden/>
               </w:rPr>
-              <w:tab/>
+              <w:fldChar w:fldCharType="begin"/>
             </w:r>
             <w:r>
               <w:rPr>
                 <w:noProof/>
                 <w:webHidden/>
               </w:rPr>
-              <w:fldChar w:fldCharType="begin"/>
-            </w:r>
-            <w:r>
-              <w:rPr>
-                <w:noProof/>
-                <w:webHidden/>
-              </w:rPr>
-              <w:instrText xml:space="preserve"> PAGEREF _Toc513107985 \h </w:instrText>
+              <w:instrText xml:space="preserve"> PAGEREF _Toc7443479 \h </w:instrText>
             </w:r>
             <w:r>
               <w:rPr>
@@ -3299,7 +3347,7 @@
               <w:lang w:val="en-CA" w:eastAsia="en-CA"/>
             </w:rPr>
           </w:pPr>
-          <w:hyperlink w:anchor="_Toc513107986" w:history="1">
+          <w:hyperlink w:anchor="_Toc7443480" w:history="1">
             <w:r>
               <w:rPr>
                 <w:rStyle w:val="Hyperlink"/>
@@ -3309,41 +3357,38 @@
             </w:r>
             <w:r>
               <w:rPr>
-                <w:rFonts w:asciiTheme="minorHAnsi" w:eastAsiaTheme="minorEastAsia" w:hAnsiTheme="minorHAnsi" w:cstheme="minorBidi"/>
-                <w:noProof/>
-                <w:sz w:val="22"/>
-                <w:szCs w:val="22"/>
-                <w:lang w:val="en-CA" w:eastAsia="en-CA"/>
+                <w:rStyle w:val="Hyperlink"/>
+                <w:noProof/>
+              </w:rPr>
+              <w:t xml:space="preserve">   </w:t>
+            </w:r>
+            <w:r>
+              <w:rPr>
+                <w:rStyle w:val="Hyperlink"/>
+                <w:noProof/>
+              </w:rPr>
+              <w:t>Unsubmit</w:t>
+            </w:r>
+            <w:r>
+              <w:rPr>
+                <w:noProof/>
+                <w:webHidden/>
               </w:rPr>
               <w:tab/>
             </w:r>
             <w:r>
               <w:rPr>
-                <w:rStyle w:val="Hyperlink"/>
-                <w:noProof/>
-              </w:rPr>
-              <w:t>Unsubmit</w:t>
-            </w:r>
-            <w:r>
-              <w:rPr>
                 <w:noProof/>
                 <w:webHidden/>
               </w:rPr>
-              <w:tab/>
+              <w:fldChar w:fldCharType="begin"/>
             </w:r>
             <w:r>
               <w:rPr>
                 <w:noProof/>
                 <w:webHidden/>
               </w:rPr>
-              <w:fldChar w:fldCharType="begin"/>
-            </w:r>
-            <w:r>
-              <w:rPr>
-                <w:noProof/>
-                <w:webHidden/>
-              </w:rPr>
-              <w:instrText xml:space="preserve"> PAGEREF _Toc513107986 \h </w:instrText>
+              <w:instrText xml:space="preserve"> PAGEREF _Toc7443480 \h </w:instrText>
             </w:r>
             <w:r>
               <w:rPr>
@@ -3389,7 +3434,7 @@
               <w:lang w:val="en-CA" w:eastAsia="en-CA"/>
             </w:rPr>
           </w:pPr>
-          <w:hyperlink w:anchor="_Toc513107987" w:history="1">
+          <w:hyperlink w:anchor="_Toc7443481" w:history="1">
             <w:r>
               <w:rPr>
                 <w:rStyle w:val="Hyperlink"/>
@@ -3399,41 +3444,38 @@
             </w:r>
             <w:r>
               <w:rPr>
-                <w:rFonts w:asciiTheme="minorHAnsi" w:eastAsiaTheme="minorEastAsia" w:hAnsiTheme="minorHAnsi" w:cstheme="minorBidi"/>
-                <w:noProof/>
-                <w:sz w:val="22"/>
-                <w:szCs w:val="22"/>
-                <w:lang w:val="en-CA" w:eastAsia="en-CA"/>
+                <w:rStyle w:val="Hyperlink"/>
+                <w:noProof/>
+              </w:rPr>
+              <w:t xml:space="preserve">   </w:t>
+            </w:r>
+            <w:r>
+              <w:rPr>
+                <w:rStyle w:val="Hyperlink"/>
+                <w:noProof/>
+              </w:rPr>
+              <w:t>Force Check-In</w:t>
+            </w:r>
+            <w:r>
+              <w:rPr>
+                <w:noProof/>
+                <w:webHidden/>
               </w:rPr>
               <w:tab/>
             </w:r>
             <w:r>
               <w:rPr>
-                <w:rStyle w:val="Hyperlink"/>
-                <w:noProof/>
-              </w:rPr>
-              <w:t>Force Check-In</w:t>
-            </w:r>
-            <w:r>
-              <w:rPr>
                 <w:noProof/>
                 <w:webHidden/>
               </w:rPr>
-              <w:tab/>
+              <w:fldChar w:fldCharType="begin"/>
             </w:r>
             <w:r>
               <w:rPr>
                 <w:noProof/>
                 <w:webHidden/>
               </w:rPr>
-              <w:fldChar w:fldCharType="begin"/>
-            </w:r>
-            <w:r>
-              <w:rPr>
-                <w:noProof/>
-                <w:webHidden/>
-              </w:rPr>
-              <w:instrText xml:space="preserve"> PAGEREF _Toc513107987 \h </w:instrText>
+              <w:instrText xml:space="preserve"> PAGEREF _Toc7443481 \h </w:instrText>
             </w:r>
             <w:r>
               <w:rPr>
@@ -3479,7 +3521,7 @@
               <w:lang w:val="en-CA" w:eastAsia="en-CA"/>
             </w:rPr>
           </w:pPr>
-          <w:hyperlink w:anchor="_Toc513107988" w:history="1">
+          <w:hyperlink w:anchor="_Toc7443482" w:history="1">
             <w:r>
               <w:rPr>
                 <w:rStyle w:val="Hyperlink"/>
@@ -3489,19 +3531,277 @@
             </w:r>
             <w:r>
               <w:rPr>
-                <w:rFonts w:asciiTheme="minorHAnsi" w:eastAsiaTheme="minorEastAsia" w:hAnsiTheme="minorHAnsi" w:cstheme="minorBidi"/>
-                <w:noProof/>
-                <w:sz w:val="22"/>
-                <w:szCs w:val="22"/>
-                <w:lang w:val="en-CA" w:eastAsia="en-CA"/>
+                <w:rStyle w:val="Hyperlink"/>
+                <w:noProof/>
+              </w:rPr>
+              <w:t xml:space="preserve">   </w:t>
+            </w:r>
+            <w:r>
+              <w:rPr>
+                <w:rStyle w:val="Hyperlink"/>
+                <w:noProof/>
+              </w:rPr>
+              <w:t>Vena Contract Renewal</w:t>
+            </w:r>
+            <w:r>
+              <w:rPr>
+                <w:noProof/>
+                <w:webHidden/>
               </w:rPr>
               <w:tab/>
             </w:r>
             <w:r>
               <w:rPr>
+                <w:noProof/>
+                <w:webHidden/>
+              </w:rPr>
+              <w:fldChar w:fldCharType="begin"/>
+            </w:r>
+            <w:r>
+              <w:rPr>
+                <w:noProof/>
+                <w:webHidden/>
+              </w:rPr>
+              <w:instrText xml:space="preserve"> PAGEREF _Toc7443482 \h </w:instrText>
+            </w:r>
+            <w:r>
+              <w:rPr>
+                <w:noProof/>
+                <w:webHidden/>
+              </w:rPr>
+            </w:r>
+            <w:r>
+              <w:rPr>
+                <w:noProof/>
+                <w:webHidden/>
+              </w:rPr>
+              <w:fldChar w:fldCharType="separate"/>
+            </w:r>
+            <w:r>
+              <w:rPr>
+                <w:noProof/>
+                <w:webHidden/>
+              </w:rPr>
+              <w:t>28</w:t>
+            </w:r>
+            <w:r>
+              <w:rPr>
+                <w:noProof/>
+                <w:webHidden/>
+              </w:rPr>
+              <w:fldChar w:fldCharType="end"/>
+            </w:r>
+          </w:hyperlink>
+        </w:p>
+        <w:p>
+          <w:pPr>
+            <w:pStyle w:val="TOC1"/>
+            <w:tabs>
+              <w:tab w:val="left" w:pos="660"/>
+              <w:tab w:val="right" w:leader="dot" w:pos="9350"/>
+            </w:tabs>
+            <w:rPr>
+              <w:rFonts w:asciiTheme="minorHAnsi" w:eastAsiaTheme="minorEastAsia" w:hAnsiTheme="minorHAnsi" w:cstheme="minorBidi"/>
+              <w:noProof/>
+              <w:sz w:val="22"/>
+              <w:szCs w:val="22"/>
+              <w:lang w:val="en-CA" w:eastAsia="en-CA"/>
+            </w:rPr>
+          </w:pPr>
+          <w:hyperlink w:anchor="_Toc7443483" w:history="1">
+            <w:r>
+              <w:rPr>
                 <w:rStyle w:val="Hyperlink"/>
                 <w:noProof/>
               </w:rPr>
+              <w:t>17.</w:t>
+            </w:r>
+            <w:r>
+              <w:rPr>
+                <w:rStyle w:val="Hyperlink"/>
+                <w:noProof/>
+              </w:rPr>
+              <w:t xml:space="preserve">   </w:t>
+            </w:r>
+            <w:r>
+              <w:rPr>
+                <w:rStyle w:val="Hyperlink"/>
+                <w:noProof/>
+              </w:rPr>
+              <w:t>Backup and Restore Process</w:t>
+            </w:r>
+            <w:r>
+              <w:rPr>
+                <w:noProof/>
+                <w:webHidden/>
+              </w:rPr>
+              <w:tab/>
+            </w:r>
+            <w:r>
+              <w:rPr>
+                <w:noProof/>
+                <w:webHidden/>
+              </w:rPr>
+              <w:fldChar w:fldCharType="begin"/>
+            </w:r>
+            <w:r>
+              <w:rPr>
+                <w:noProof/>
+                <w:webHidden/>
+              </w:rPr>
+              <w:instrText xml:space="preserve"> PAGEREF _Toc7443483 \h </w:instrText>
+            </w:r>
+            <w:r>
+              <w:rPr>
+                <w:noProof/>
+                <w:webHidden/>
+              </w:rPr>
+            </w:r>
+            <w:r>
+              <w:rPr>
+                <w:noProof/>
+                <w:webHidden/>
+              </w:rPr>
+              <w:fldChar w:fldCharType="separate"/>
+            </w:r>
+            <w:r>
+              <w:rPr>
+                <w:noProof/>
+                <w:webHidden/>
+              </w:rPr>
+              <w:t>28</w:t>
+            </w:r>
+            <w:r>
+              <w:rPr>
+                <w:noProof/>
+                <w:webHidden/>
+              </w:rPr>
+              <w:fldChar w:fldCharType="end"/>
+            </w:r>
+          </w:hyperlink>
+        </w:p>
+        <w:p>
+          <w:pPr>
+            <w:pStyle w:val="TOC1"/>
+            <w:tabs>
+              <w:tab w:val="left" w:pos="660"/>
+              <w:tab w:val="right" w:leader="dot" w:pos="9350"/>
+            </w:tabs>
+            <w:rPr>
+              <w:rFonts w:asciiTheme="minorHAnsi" w:eastAsiaTheme="minorEastAsia" w:hAnsiTheme="minorHAnsi" w:cstheme="minorBidi"/>
+              <w:noProof/>
+              <w:sz w:val="22"/>
+              <w:szCs w:val="22"/>
+              <w:lang w:val="en-CA" w:eastAsia="en-CA"/>
+            </w:rPr>
+          </w:pPr>
+          <w:hyperlink w:anchor="_Toc7443484" w:history="1">
+            <w:r>
+              <w:rPr>
+                <w:rStyle w:val="Hyperlink"/>
+                <w:noProof/>
+              </w:rPr>
+              <w:t>18.</w:t>
+            </w:r>
+            <w:r>
+              <w:rPr>
+                <w:rStyle w:val="Hyperlink"/>
+                <w:noProof/>
+              </w:rPr>
+              <w:t xml:space="preserve">   </w:t>
+            </w:r>
+            <w:r>
+              <w:rPr>
+                <w:rStyle w:val="Hyperlink"/>
+                <w:noProof/>
+              </w:rPr>
+              <w:t>CEAB Attribute Report</w:t>
+            </w:r>
+            <w:r>
+              <w:rPr>
+                <w:noProof/>
+                <w:webHidden/>
+              </w:rPr>
+              <w:tab/>
+            </w:r>
+            <w:r>
+              <w:rPr>
+                <w:noProof/>
+                <w:webHidden/>
+              </w:rPr>
+              <w:fldChar w:fldCharType="begin"/>
+            </w:r>
+            <w:r>
+              <w:rPr>
+                <w:noProof/>
+                <w:webHidden/>
+              </w:rPr>
+              <w:instrText xml:space="preserve"> PAGEREF _Toc7443484 \h </w:instrText>
+            </w:r>
+            <w:r>
+              <w:rPr>
+                <w:noProof/>
+                <w:webHidden/>
+              </w:rPr>
+            </w:r>
+            <w:r>
+              <w:rPr>
+                <w:noProof/>
+                <w:webHidden/>
+              </w:rPr>
+              <w:fldChar w:fldCharType="separate"/>
+            </w:r>
+            <w:r>
+              <w:rPr>
+                <w:noProof/>
+                <w:webHidden/>
+              </w:rPr>
+              <w:t>28</w:t>
+            </w:r>
+            <w:r>
+              <w:rPr>
+                <w:noProof/>
+                <w:webHidden/>
+              </w:rPr>
+              <w:fldChar w:fldCharType="end"/>
+            </w:r>
+          </w:hyperlink>
+        </w:p>
+        <w:p>
+          <w:pPr>
+            <w:pStyle w:val="TOC1"/>
+            <w:tabs>
+              <w:tab w:val="left" w:pos="660"/>
+              <w:tab w:val="right" w:leader="dot" w:pos="9350"/>
+            </w:tabs>
+            <w:rPr>
+              <w:rFonts w:asciiTheme="minorHAnsi" w:eastAsiaTheme="minorEastAsia" w:hAnsiTheme="minorHAnsi" w:cstheme="minorBidi"/>
+              <w:noProof/>
+              <w:sz w:val="22"/>
+              <w:szCs w:val="22"/>
+              <w:lang w:val="en-CA" w:eastAsia="en-CA"/>
+            </w:rPr>
+          </w:pPr>
+          <w:hyperlink w:anchor="_Toc7443485" w:history="1">
+            <w:r>
+              <w:rPr>
+                <w:rStyle w:val="Hyperlink"/>
+                <w:noProof/>
+              </w:rPr>
+              <w:t>19.</w:t>
+            </w:r>
+            <w:r>
+              <w:rPr>
+                <w:rStyle w:val="Hyperlink"/>
+                <w:noProof/>
+              </w:rPr>
+              <w:t xml:space="preserve">   </w:t>
+            </w:r>
+            <w:r>
+              <w:rPr>
+                <w:rStyle w:val="Hyperlink"/>
+                <w:noProof/>
+              </w:rPr>
               <w:t>Other Vena Resources</w:t>
             </w:r>
             <w:r>
@@ -3523,7 +3823,7 @@
                 <w:noProof/>
                 <w:webHidden/>
               </w:rPr>
-              <w:instrText xml:space="preserve"> PAGEREF _Toc513107988 \h </w:instrText>
+              <w:instrText xml:space="preserve"> PAGEREF _Toc7443485 \h </w:instrText>
             </w:r>
             <w:r>
               <w:rPr>
@@ -3543,7 +3843,7 @@
                 <w:noProof/>
                 <w:webHidden/>
               </w:rPr>
-              <w:t>28</w:t>
+              <w:t>30</w:t>
             </w:r>
             <w:r>
               <w:rPr>
@@ -3598,13 +3898,13 @@
           <w:szCs w:val="24"/>
         </w:rPr>
       </w:pPr>
-      <w:bookmarkStart w:id="13" w:name="_Toc511805700"/>
-      <w:bookmarkStart w:id="14" w:name="_Toc511892676"/>
-      <w:bookmarkStart w:id="15" w:name="_Toc513107973"/>
-      <w:bookmarkStart w:id="16" w:name="_Toc347489010"/>
-      <w:bookmarkStart w:id="17" w:name="_Toc461520321"/>
-      <w:bookmarkEnd w:id="13"/>
-      <w:bookmarkEnd w:id="14"/>
+      <w:bookmarkStart w:id="0" w:name="_Toc511805700"/>
+      <w:bookmarkStart w:id="1" w:name="_Toc511892676"/>
+      <w:bookmarkStart w:id="2" w:name="_Toc7443467"/>
+      <w:bookmarkStart w:id="3" w:name="_Toc347489010"/>
+      <w:bookmarkStart w:id="4" w:name="_Toc461520321"/>
+      <w:bookmarkEnd w:id="0"/>
+      <w:bookmarkEnd w:id="1"/>
       <w:r>
         <w:rPr>
           <w:sz w:val="24"/>
@@ -3613,7 +3913,7 @@
         <w:lastRenderedPageBreak/>
         <w:t>Introduction</w:t>
       </w:r>
-      <w:bookmarkEnd w:id="15"/>
+      <w:bookmarkEnd w:id="2"/>
     </w:p>
     <w:p>
       <w:pPr>
@@ -3770,7 +4070,7 @@
           <w:szCs w:val="24"/>
         </w:rPr>
       </w:pPr>
-      <w:bookmarkStart w:id="18" w:name="_Toc513107974"/>
+      <w:bookmarkStart w:id="5" w:name="_Toc7443468"/>
       <w:r>
         <w:rPr>
           <w:sz w:val="24"/>
@@ -3778,9 +4078,9 @@
         </w:rPr>
         <w:t>Pre-requisites</w:t>
       </w:r>
-      <w:bookmarkEnd w:id="16"/>
-      <w:bookmarkEnd w:id="17"/>
-      <w:bookmarkEnd w:id="18"/>
+      <w:bookmarkEnd w:id="3"/>
+      <w:bookmarkEnd w:id="4"/>
+      <w:bookmarkEnd w:id="5"/>
     </w:p>
     <w:p>
       <w:pPr>
@@ -3800,8 +4100,8 @@
           <w:rFonts w:ascii="Arial" w:hAnsi="Arial" w:cs="Arial"/>
         </w:rPr>
       </w:pPr>
-      <w:bookmarkStart w:id="19" w:name="_Location_of_Relevant"/>
-      <w:bookmarkEnd w:id="19"/>
+      <w:bookmarkStart w:id="6" w:name="_Location_of_Relevant"/>
+      <w:bookmarkEnd w:id="6"/>
       <w:r>
         <w:rPr>
           <w:rFonts w:ascii="Arial" w:hAnsi="Arial" w:cs="Arial"/>
@@ -4013,7 +4313,7 @@
           <w:szCs w:val="24"/>
         </w:rPr>
       </w:pPr>
-      <w:bookmarkStart w:id="20" w:name="_Toc513107975"/>
+      <w:bookmarkStart w:id="7" w:name="_Toc7443469"/>
       <w:r>
         <w:rPr>
           <w:sz w:val="24"/>
@@ -4021,7 +4321,7 @@
         </w:rPr>
         <w:t>Annual Timeline</w:t>
       </w:r>
-      <w:bookmarkEnd w:id="20"/>
+      <w:bookmarkEnd w:id="7"/>
       <w:r>
         <w:rPr>
           <w:sz w:val="24"/>
@@ -6096,14 +6396,6 @@
               </w:rPr>
               <w:t>Assoc Dean</w:t>
             </w:r>
-            <w:del w:id="21" w:author="Andrew Aran" w:date="2018-10-15T11:54:00Z">
-              <w:r>
-                <w:rPr>
-                  <w:rFonts w:ascii="Arial" w:hAnsi="Arial" w:cs="Arial"/>
-                </w:rPr>
-                <w:delText>?</w:delText>
-              </w:r>
-            </w:del>
           </w:p>
         </w:tc>
       </w:tr>
@@ -6118,14 +6410,12 @@
                 <w:rFonts w:ascii="Arial" w:hAnsi="Arial" w:cs="Arial"/>
               </w:rPr>
             </w:pPr>
-            <w:ins w:id="22" w:author="Andrew Aran" w:date="2018-10-15T11:56:00Z">
-              <w:r>
-                <w:rPr>
-                  <w:rFonts w:ascii="Arial" w:hAnsi="Arial" w:cs="Arial"/>
-                </w:rPr>
-                <w:t>Ad-Hoc</w:t>
-              </w:r>
-            </w:ins>
+            <w:r>
+              <w:rPr>
+                <w:rFonts w:ascii="Arial" w:hAnsi="Arial" w:cs="Arial"/>
+              </w:rPr>
+              <w:t>Ad-Hoc</w:t>
+            </w:r>
           </w:p>
         </w:tc>
         <w:tc>
@@ -6206,14 +6496,12 @@
                 <w:rFonts w:ascii="Arial" w:hAnsi="Arial" w:cs="Arial"/>
               </w:rPr>
             </w:pPr>
-            <w:ins w:id="23" w:author="Andrew Aran" w:date="2018-10-15T11:56:00Z">
-              <w:r>
-                <w:rPr>
-                  <w:rFonts w:ascii="Arial" w:hAnsi="Arial" w:cs="Arial"/>
-                </w:rPr>
-                <w:t>Ad-Hoc</w:t>
-              </w:r>
-            </w:ins>
+            <w:r>
+              <w:rPr>
+                <w:rFonts w:ascii="Arial" w:hAnsi="Arial" w:cs="Arial"/>
+              </w:rPr>
+              <w:t>Ad-Hoc</w:t>
+            </w:r>
           </w:p>
         </w:tc>
         <w:tc>
@@ -6294,14 +6582,12 @@
                 <w:rFonts w:ascii="Arial" w:hAnsi="Arial" w:cs="Arial"/>
               </w:rPr>
             </w:pPr>
-            <w:ins w:id="24" w:author="Andrew Aran" w:date="2018-10-15T11:56:00Z">
-              <w:r>
-                <w:rPr>
-                  <w:rFonts w:ascii="Arial" w:hAnsi="Arial" w:cs="Arial"/>
-                </w:rPr>
-                <w:t>Ad-Hoc</w:t>
-              </w:r>
-            </w:ins>
+            <w:r>
+              <w:rPr>
+                <w:rFonts w:ascii="Arial" w:hAnsi="Arial" w:cs="Arial"/>
+              </w:rPr>
+              <w:t>Ad-Hoc</w:t>
+            </w:r>
           </w:p>
         </w:tc>
         <w:tc>
@@ -6366,9 +6652,6 @@
         </w:tc>
       </w:tr>
       <w:tr>
-        <w:trPr>
-          <w:ins w:id="25" w:author="Andrew Aran" w:date="2018-10-15T11:56:00Z"/>
-        </w:trPr>
         <w:tc>
           <w:tcPr>
             <w:tcW w:w="1391" w:type="dxa"/>
@@ -6376,18 +6659,15 @@
           <w:p>
             <w:pPr>
               <w:rPr>
-                <w:ins w:id="26" w:author="Andrew Aran" w:date="2018-10-15T11:56:00Z"/>
-                <w:rFonts w:ascii="Arial" w:hAnsi="Arial" w:cs="Arial"/>
-              </w:rPr>
-            </w:pPr>
-            <w:ins w:id="27" w:author="Andrew Aran" w:date="2018-10-15T11:56:00Z">
-              <w:r>
-                <w:rPr>
-                  <w:rFonts w:ascii="Arial" w:hAnsi="Arial" w:cs="Arial"/>
-                </w:rPr>
-                <w:t>Every 3 Years</w:t>
-              </w:r>
-            </w:ins>
+                <w:rFonts w:ascii="Arial" w:hAnsi="Arial" w:cs="Arial"/>
+              </w:rPr>
+            </w:pPr>
+            <w:r>
+              <w:rPr>
+                <w:rFonts w:ascii="Arial" w:hAnsi="Arial" w:cs="Arial"/>
+              </w:rPr>
+              <w:t>Every 3 Years</w:t>
+            </w:r>
           </w:p>
         </w:tc>
         <w:tc>
@@ -6397,18 +6677,15 @@
           <w:p>
             <w:pPr>
               <w:rPr>
-                <w:ins w:id="28" w:author="Andrew Aran" w:date="2018-10-15T11:56:00Z"/>
-                <w:rFonts w:ascii="Arial" w:hAnsi="Arial" w:cs="Arial"/>
-              </w:rPr>
-            </w:pPr>
-            <w:ins w:id="29" w:author="Andrew Aran" w:date="2018-10-15T11:56:00Z">
-              <w:r>
-                <w:rPr>
-                  <w:rFonts w:ascii="Arial" w:hAnsi="Arial" w:cs="Arial"/>
-                </w:rPr>
-                <w:t>Vena Contract Renewal</w:t>
-              </w:r>
-            </w:ins>
+                <w:rFonts w:ascii="Arial" w:hAnsi="Arial" w:cs="Arial"/>
+              </w:rPr>
+            </w:pPr>
+            <w:r>
+              <w:rPr>
+                <w:rFonts w:ascii="Arial" w:hAnsi="Arial" w:cs="Arial"/>
+              </w:rPr>
+              <w:t>Vena Contract Renewal</w:t>
+            </w:r>
           </w:p>
         </w:tc>
         <w:tc>
@@ -6418,18 +6695,15 @@
           <w:p>
             <w:pPr>
               <w:rPr>
-                <w:ins w:id="30" w:author="Andrew Aran" w:date="2018-10-15T11:56:00Z"/>
-                <w:rFonts w:ascii="Arial" w:hAnsi="Arial" w:cs="Arial"/>
-              </w:rPr>
-            </w:pPr>
-            <w:ins w:id="31" w:author="Andrew Aran" w:date="2018-10-15T11:58:00Z">
-              <w:r>
-                <w:rPr>
-                  <w:rFonts w:ascii="Arial" w:hAnsi="Arial" w:cs="Arial"/>
-                </w:rPr>
-                <w:t>A16</w:t>
-              </w:r>
-            </w:ins>
+                <w:rFonts w:ascii="Arial" w:hAnsi="Arial" w:cs="Arial"/>
+              </w:rPr>
+            </w:pPr>
+            <w:r>
+              <w:rPr>
+                <w:rFonts w:ascii="Arial" w:hAnsi="Arial" w:cs="Arial"/>
+              </w:rPr>
+              <w:t>A16</w:t>
+            </w:r>
           </w:p>
         </w:tc>
         <w:tc>
@@ -6439,7 +6713,6 @@
           <w:p>
             <w:pPr>
               <w:rPr>
-                <w:ins w:id="32" w:author="Andrew Aran" w:date="2018-10-15T11:56:00Z"/>
                 <w:rFonts w:ascii="Arial" w:hAnsi="Arial" w:cs="Arial"/>
               </w:rPr>
             </w:pPr>
@@ -6452,25 +6725,19 @@
           <w:p>
             <w:pPr>
               <w:rPr>
-                <w:ins w:id="33" w:author="Andrew Aran" w:date="2018-10-15T11:56:00Z"/>
-                <w:rFonts w:ascii="Arial" w:hAnsi="Arial" w:cs="Arial"/>
-              </w:rPr>
-            </w:pPr>
-            <w:ins w:id="34" w:author="Andrew Aran" w:date="2018-10-15T11:58:00Z">
-              <w:r>
-                <w:rPr>
-                  <w:rFonts w:ascii="Arial" w:hAnsi="Arial" w:cs="Arial"/>
-                </w:rPr>
-                <w:t>Assoc Dean</w:t>
-              </w:r>
-            </w:ins>
+                <w:rFonts w:ascii="Arial" w:hAnsi="Arial" w:cs="Arial"/>
+              </w:rPr>
+            </w:pPr>
+            <w:r>
+              <w:rPr>
+                <w:rFonts w:ascii="Arial" w:hAnsi="Arial" w:cs="Arial"/>
+              </w:rPr>
+              <w:t>Assoc Dean</w:t>
+            </w:r>
           </w:p>
         </w:tc>
       </w:tr>
       <w:tr>
-        <w:trPr>
-          <w:ins w:id="35" w:author="Andrew Aran" w:date="2018-10-15T12:04:00Z"/>
-        </w:trPr>
         <w:tc>
           <w:tcPr>
             <w:tcW w:w="1391" w:type="dxa"/>
@@ -6478,18 +6745,15 @@
           <w:p>
             <w:pPr>
               <w:rPr>
-                <w:ins w:id="36" w:author="Andrew Aran" w:date="2018-10-15T12:04:00Z"/>
-                <w:rFonts w:ascii="Arial" w:hAnsi="Arial" w:cs="Arial"/>
-              </w:rPr>
-            </w:pPr>
-            <w:ins w:id="37" w:author="Andrew Aran" w:date="2018-10-15T12:04:00Z">
-              <w:r>
-                <w:rPr>
-                  <w:rFonts w:ascii="Arial" w:hAnsi="Arial" w:cs="Arial"/>
-                </w:rPr>
-                <w:t>2-3 Times a year</w:t>
-              </w:r>
-            </w:ins>
+                <w:rFonts w:ascii="Arial" w:hAnsi="Arial" w:cs="Arial"/>
+              </w:rPr>
+            </w:pPr>
+            <w:r>
+              <w:rPr>
+                <w:rFonts w:ascii="Arial" w:hAnsi="Arial" w:cs="Arial"/>
+              </w:rPr>
+              <w:t>2-3 Times a year</w:t>
+            </w:r>
           </w:p>
         </w:tc>
         <w:tc>
@@ -6499,18 +6763,15 @@
           <w:p>
             <w:pPr>
               <w:rPr>
-                <w:ins w:id="38" w:author="Andrew Aran" w:date="2018-10-15T12:04:00Z"/>
-                <w:rFonts w:ascii="Arial" w:hAnsi="Arial" w:cs="Arial"/>
-              </w:rPr>
-            </w:pPr>
-            <w:ins w:id="39" w:author="Andrew Aran" w:date="2018-10-15T12:04:00Z">
-              <w:r>
-                <w:rPr>
-                  <w:rFonts w:ascii="Arial" w:hAnsi="Arial" w:cs="Arial"/>
-                </w:rPr>
-                <w:t>Backup and Restore Process</w:t>
-              </w:r>
-            </w:ins>
+                <w:rFonts w:ascii="Arial" w:hAnsi="Arial" w:cs="Arial"/>
+              </w:rPr>
+            </w:pPr>
+            <w:r>
+              <w:rPr>
+                <w:rFonts w:ascii="Arial" w:hAnsi="Arial" w:cs="Arial"/>
+              </w:rPr>
+              <w:t>Backup and Restore Process</w:t>
+            </w:r>
           </w:p>
         </w:tc>
         <w:tc>
@@ -6520,18 +6781,15 @@
           <w:p>
             <w:pPr>
               <w:rPr>
-                <w:ins w:id="40" w:author="Andrew Aran" w:date="2018-10-15T12:04:00Z"/>
-                <w:rFonts w:ascii="Arial" w:hAnsi="Arial" w:cs="Arial"/>
-              </w:rPr>
-            </w:pPr>
-            <w:ins w:id="41" w:author="Andrew Aran" w:date="2018-10-15T12:04:00Z">
-              <w:r>
-                <w:rPr>
-                  <w:rFonts w:ascii="Arial" w:hAnsi="Arial" w:cs="Arial"/>
-                </w:rPr>
-                <w:t>A17</w:t>
-              </w:r>
-            </w:ins>
+                <w:rFonts w:ascii="Arial" w:hAnsi="Arial" w:cs="Arial"/>
+              </w:rPr>
+            </w:pPr>
+            <w:r>
+              <w:rPr>
+                <w:rFonts w:ascii="Arial" w:hAnsi="Arial" w:cs="Arial"/>
+              </w:rPr>
+              <w:t>A17</w:t>
+            </w:r>
           </w:p>
         </w:tc>
         <w:tc>
@@ -6541,7 +6799,6 @@
           <w:p>
             <w:pPr>
               <w:rPr>
-                <w:ins w:id="42" w:author="Andrew Aran" w:date="2018-10-15T12:04:00Z"/>
                 <w:rFonts w:ascii="Arial" w:hAnsi="Arial" w:cs="Arial"/>
               </w:rPr>
             </w:pPr>
@@ -6554,26 +6811,23 @@
           <w:p>
             <w:pPr>
               <w:rPr>
-                <w:ins w:id="43" w:author="Andrew Aran" w:date="2018-10-15T12:04:00Z"/>
-                <w:rFonts w:ascii="Arial" w:hAnsi="Arial" w:cs="Arial"/>
-              </w:rPr>
-            </w:pPr>
-            <w:ins w:id="44" w:author="Andrew Aran" w:date="2018-10-15T12:05:00Z">
-              <w:r>
-                <w:rPr>
-                  <w:rFonts w:ascii="Arial" w:hAnsi="Arial" w:cs="Arial"/>
-                </w:rPr>
-                <w:t>Vena</w:t>
-              </w:r>
-            </w:ins>
+                <w:rFonts w:ascii="Arial" w:hAnsi="Arial" w:cs="Arial"/>
+              </w:rPr>
+            </w:pPr>
+            <w:r>
+              <w:rPr>
+                <w:rFonts w:ascii="Arial" w:hAnsi="Arial" w:cs="Arial"/>
+              </w:rPr>
+              <w:t>Vena</w:t>
+            </w:r>
           </w:p>
         </w:tc>
       </w:tr>
     </w:tbl>
     <w:p>
-      <w:bookmarkStart w:id="45" w:name="_Toc340895643"/>
-      <w:bookmarkStart w:id="46" w:name="_Toc341427885"/>
-      <w:bookmarkStart w:id="47" w:name="_Toc469652170"/>
+      <w:bookmarkStart w:id="8" w:name="_Toc340895643"/>
+      <w:bookmarkStart w:id="9" w:name="_Toc341427885"/>
+      <w:bookmarkStart w:id="10" w:name="_Toc469652170"/>
     </w:p>
     <w:p>
       <w:r>
@@ -6589,15 +6843,15 @@
         <w:lastRenderedPageBreak/>
         <w:t>database.</w:t>
       </w:r>
-      <w:bookmarkEnd w:id="45"/>
-      <w:bookmarkEnd w:id="46"/>
+      <w:bookmarkEnd w:id="8"/>
+      <w:bookmarkEnd w:id="9"/>
       <w:r>
         <w:rPr>
           <w:rFonts w:ascii="Arial" w:hAnsi="Arial" w:cs="Arial"/>
         </w:rPr>
         <w:t xml:space="preserve">  Courses that are no longer offered should be moved to unmapped, as described in the Departmental Guide.</w:t>
       </w:r>
-      <w:bookmarkEnd w:id="47"/>
+      <w:bookmarkEnd w:id="10"/>
     </w:p>
     <w:p>
       <w:pPr>
@@ -6619,8 +6873,8 @@
           <w:szCs w:val="24"/>
         </w:rPr>
       </w:pPr>
-      <w:bookmarkStart w:id="48" w:name="_Toc461520322"/>
-      <w:bookmarkStart w:id="49" w:name="_Toc513107976"/>
+      <w:bookmarkStart w:id="11" w:name="_Toc461520322"/>
+      <w:bookmarkStart w:id="12" w:name="_Toc7443470"/>
       <w:r>
         <w:rPr>
           <w:sz w:val="24"/>
@@ -6628,8 +6882,8 @@
         </w:rPr>
         <w:t>Add User</w:t>
       </w:r>
-      <w:bookmarkEnd w:id="48"/>
-      <w:bookmarkEnd w:id="49"/>
+      <w:bookmarkEnd w:id="11"/>
+      <w:bookmarkEnd w:id="12"/>
     </w:p>
     <w:p>
       <w:pPr>
@@ -7229,7 +7483,7 @@
         <w:pStyle w:val="ListParagraph"/>
         <w:ind w:left="792"/>
       </w:pPr>
-      <w:bookmarkStart w:id="50" w:name="_Toc461520323"/>
+      <w:bookmarkStart w:id="13" w:name="_Toc461520323"/>
     </w:p>
     <w:p>
       <w:pPr>
@@ -7257,7 +7511,7 @@
           <w:szCs w:val="24"/>
         </w:rPr>
       </w:pPr>
-      <w:bookmarkStart w:id="51" w:name="_Toc513107977"/>
+      <w:bookmarkStart w:id="14" w:name="_Toc7443471"/>
       <w:r>
         <w:rPr>
           <w:sz w:val="24"/>
@@ -7266,8 +7520,8 @@
         <w:lastRenderedPageBreak/>
         <w:t>Assign User to Process</w:t>
       </w:r>
-      <w:bookmarkEnd w:id="50"/>
-      <w:bookmarkEnd w:id="51"/>
+      <w:bookmarkEnd w:id="13"/>
+      <w:bookmarkEnd w:id="14"/>
     </w:p>
     <w:p>
       <w:pPr>
@@ -7700,13 +7954,13 @@
           <w:szCs w:val="24"/>
         </w:rPr>
       </w:pPr>
-      <w:bookmarkStart w:id="52" w:name="_Toc511805706"/>
-      <w:bookmarkStart w:id="53" w:name="_Toc511892682"/>
-      <w:bookmarkStart w:id="54" w:name="_Toc466448793"/>
-      <w:bookmarkStart w:id="55" w:name="_Toc513107978"/>
-      <w:bookmarkStart w:id="56" w:name="_Toc461520324"/>
-      <w:bookmarkEnd w:id="52"/>
-      <w:bookmarkEnd w:id="53"/>
+      <w:bookmarkStart w:id="15" w:name="_Toc511805706"/>
+      <w:bookmarkStart w:id="16" w:name="_Toc511892682"/>
+      <w:bookmarkStart w:id="17" w:name="_Toc466448793"/>
+      <w:bookmarkStart w:id="18" w:name="_Toc7443472"/>
+      <w:bookmarkStart w:id="19" w:name="_Toc461520324"/>
+      <w:bookmarkEnd w:id="15"/>
+      <w:bookmarkEnd w:id="16"/>
       <w:r>
         <w:rPr>
           <w:sz w:val="24"/>
@@ -7714,8 +7968,8 @@
         </w:rPr>
         <w:t>Department Input</w:t>
       </w:r>
-      <w:bookmarkEnd w:id="54"/>
-      <w:bookmarkEnd w:id="55"/>
+      <w:bookmarkEnd w:id="17"/>
+      <w:bookmarkEnd w:id="18"/>
     </w:p>
     <w:p>
       <w:pPr>
@@ -8078,11 +8332,11 @@
           <w:szCs w:val="24"/>
         </w:rPr>
       </w:pPr>
-      <w:bookmarkStart w:id="57" w:name="_Toc511805708"/>
-      <w:bookmarkStart w:id="58" w:name="_Toc511892684"/>
-      <w:bookmarkStart w:id="59" w:name="_Toc513107979"/>
-      <w:bookmarkEnd w:id="57"/>
-      <w:bookmarkEnd w:id="58"/>
+      <w:bookmarkStart w:id="20" w:name="_Toc511805708"/>
+      <w:bookmarkStart w:id="21" w:name="_Toc511892684"/>
+      <w:bookmarkStart w:id="22" w:name="_Toc7443473"/>
+      <w:bookmarkEnd w:id="20"/>
+      <w:bookmarkEnd w:id="21"/>
       <w:r>
         <w:rPr>
           <w:sz w:val="24"/>
@@ -8090,7 +8344,7 @@
         </w:rPr>
         <w:t>Faculty Recommendations</w:t>
       </w:r>
-      <w:bookmarkEnd w:id="59"/>
+      <w:bookmarkEnd w:id="22"/>
     </w:p>
     <w:p/>
     <w:p>
@@ -8765,9 +9019,9 @@
         </w:rPr>
         <w:t>Click “Save Data” under “Vena” Tab and “Check in” the file</w:t>
       </w:r>
-      <w:bookmarkStart w:id="60" w:name="_Toc460260904"/>
-    </w:p>
-    <w:bookmarkEnd w:id="60"/>
+      <w:bookmarkStart w:id="23" w:name="_Toc460260904"/>
+    </w:p>
+    <w:bookmarkEnd w:id="23"/>
     <w:p>
       <w:pPr>
         <w:pStyle w:val="ListParagraph"/>
@@ -8797,11 +9051,11 @@
           <w:szCs w:val="24"/>
         </w:rPr>
       </w:pPr>
-      <w:bookmarkStart w:id="61" w:name="_Toc511892687"/>
-      <w:bookmarkStart w:id="62" w:name="_Toc461520325"/>
-      <w:bookmarkStart w:id="63" w:name="_Toc513107980"/>
-      <w:bookmarkEnd w:id="56"/>
-      <w:bookmarkEnd w:id="61"/>
+      <w:bookmarkStart w:id="24" w:name="_Toc511892687"/>
+      <w:bookmarkStart w:id="25" w:name="_Toc461520325"/>
+      <w:bookmarkStart w:id="26" w:name="_Toc7443474"/>
+      <w:bookmarkEnd w:id="19"/>
+      <w:bookmarkEnd w:id="24"/>
       <w:r>
         <w:rPr>
           <w:sz w:val="24"/>
@@ -8809,8 +9063,8 @@
         </w:rPr>
         <w:t>Historical Program Measurement Archive</w:t>
       </w:r>
-      <w:bookmarkEnd w:id="62"/>
-      <w:bookmarkEnd w:id="63"/>
+      <w:bookmarkEnd w:id="25"/>
+      <w:bookmarkEnd w:id="26"/>
     </w:p>
     <w:p>
       <w:pPr>
@@ -9019,6 +9273,19 @@
           <w:rFonts w:ascii="Arial" w:hAnsi="Arial" w:cs="Arial"/>
         </w:rPr>
         <w:t xml:space="preserve"> Save</w:t>
+      </w:r>
+    </w:p>
+    <w:p>
+      <w:pPr>
+        <w:rPr>
+          <w:rFonts w:ascii="Arial" w:hAnsi="Arial" w:cs="Arial"/>
+        </w:rPr>
+      </w:pPr>
+      <w:r>
+        <w:rPr>
+          <w:rFonts w:ascii="Arial" w:hAnsi="Arial" w:cs="Arial"/>
+        </w:rPr>
+        <w:t>Example: If rolling over to 2018-2019 Year, enter 2017-2018 in the Cell.</w:t>
       </w:r>
     </w:p>
     <w:p>
@@ -9467,7 +9734,7 @@
           <w:kern w:val="32"/>
         </w:rPr>
       </w:pPr>
-      <w:bookmarkStart w:id="64" w:name="_Toc461520326"/>
+      <w:bookmarkStart w:id="27" w:name="_Toc461520326"/>
       <w:r>
         <w:br w:type="page"/>
       </w:r>
@@ -9485,7 +9752,7 @@
           <w:szCs w:val="24"/>
         </w:rPr>
       </w:pPr>
-      <w:bookmarkStart w:id="65" w:name="_Toc513107981"/>
+      <w:bookmarkStart w:id="28" w:name="_Toc7443475"/>
       <w:r>
         <w:rPr>
           <w:sz w:val="24"/>
@@ -9494,8 +9761,8 @@
         <w:lastRenderedPageBreak/>
         <w:t>Historical Program Measurement Report</w:t>
       </w:r>
-      <w:bookmarkEnd w:id="64"/>
-      <w:bookmarkEnd w:id="65"/>
+      <w:bookmarkEnd w:id="27"/>
+      <w:bookmarkEnd w:id="28"/>
     </w:p>
     <w:p>
       <w:pPr>
@@ -9621,7 +9888,7 @@
           <w:szCs w:val="24"/>
         </w:rPr>
       </w:pPr>
-      <w:bookmarkStart w:id="66" w:name="_Toc513107982"/>
+      <w:bookmarkStart w:id="29" w:name="_Toc7443476"/>
       <w:r>
         <w:rPr>
           <w:sz w:val="24"/>
@@ -9630,7 +9897,7 @@
         <w:lastRenderedPageBreak/>
         <w:t>Start New Academic Year</w:t>
       </w:r>
-      <w:bookmarkEnd w:id="66"/>
+      <w:bookmarkEnd w:id="29"/>
     </w:p>
     <w:p>
       <w:pPr>
@@ -10371,7 +10638,7 @@
           <w:szCs w:val="24"/>
         </w:rPr>
       </w:pPr>
-      <w:bookmarkStart w:id="67" w:name="_Toc513107983"/>
+      <w:bookmarkStart w:id="30" w:name="_Toc7443477"/>
       <w:r>
         <w:rPr>
           <w:sz w:val="24"/>
@@ -10380,7 +10647,7 @@
         <w:lastRenderedPageBreak/>
         <w:t>Updating a Global Variable</w:t>
       </w:r>
-      <w:bookmarkEnd w:id="67"/>
+      <w:bookmarkEnd w:id="30"/>
     </w:p>
     <w:p>
       <w:pPr>
@@ -10909,8 +11176,8 @@
           <w:kern w:val="32"/>
         </w:rPr>
       </w:pPr>
-      <w:bookmarkStart w:id="68" w:name="_Toc511805715"/>
-      <w:bookmarkEnd w:id="68"/>
+      <w:bookmarkStart w:id="31" w:name="_Toc511805715"/>
+      <w:bookmarkEnd w:id="31"/>
       <w:r>
         <w:br w:type="page"/>
       </w:r>
@@ -10928,29 +11195,29 @@
           <w:szCs w:val="24"/>
         </w:rPr>
       </w:pPr>
-      <w:bookmarkStart w:id="69" w:name="_Toc511892691"/>
-      <w:bookmarkStart w:id="70" w:name="_Toc513107960"/>
-      <w:bookmarkStart w:id="71" w:name="_Toc513107961"/>
-      <w:bookmarkStart w:id="72" w:name="_Toc513107963"/>
-      <w:bookmarkStart w:id="73" w:name="_Toc513107966"/>
-      <w:bookmarkStart w:id="74" w:name="_Toc513107967"/>
-      <w:bookmarkStart w:id="75" w:name="_Toc511805717"/>
-      <w:bookmarkStart w:id="76" w:name="_Toc511892693"/>
-      <w:bookmarkStart w:id="77" w:name="_Toc511805718"/>
-      <w:bookmarkStart w:id="78" w:name="_Toc511892694"/>
-      <w:bookmarkStart w:id="79" w:name="_Toc462659587"/>
-      <w:bookmarkStart w:id="80" w:name="_Toc513107984"/>
-      <w:bookmarkStart w:id="81" w:name="_Toc461520329"/>
-      <w:bookmarkEnd w:id="69"/>
-      <w:bookmarkEnd w:id="70"/>
-      <w:bookmarkEnd w:id="71"/>
-      <w:bookmarkEnd w:id="72"/>
-      <w:bookmarkEnd w:id="73"/>
-      <w:bookmarkEnd w:id="74"/>
-      <w:bookmarkEnd w:id="75"/>
-      <w:bookmarkEnd w:id="76"/>
-      <w:bookmarkEnd w:id="77"/>
-      <w:bookmarkEnd w:id="78"/>
+      <w:bookmarkStart w:id="32" w:name="_Toc511892691"/>
+      <w:bookmarkStart w:id="33" w:name="_Toc513107960"/>
+      <w:bookmarkStart w:id="34" w:name="_Toc513107961"/>
+      <w:bookmarkStart w:id="35" w:name="_Toc513107963"/>
+      <w:bookmarkStart w:id="36" w:name="_Toc513107966"/>
+      <w:bookmarkStart w:id="37" w:name="_Toc513107967"/>
+      <w:bookmarkStart w:id="38" w:name="_Toc511805717"/>
+      <w:bookmarkStart w:id="39" w:name="_Toc511892693"/>
+      <w:bookmarkStart w:id="40" w:name="_Toc511805718"/>
+      <w:bookmarkStart w:id="41" w:name="_Toc511892694"/>
+      <w:bookmarkStart w:id="42" w:name="_Toc462659587"/>
+      <w:bookmarkStart w:id="43" w:name="_Toc7443478"/>
+      <w:bookmarkStart w:id="44" w:name="_Toc461520329"/>
+      <w:bookmarkEnd w:id="32"/>
+      <w:bookmarkEnd w:id="33"/>
+      <w:bookmarkEnd w:id="34"/>
+      <w:bookmarkEnd w:id="35"/>
+      <w:bookmarkEnd w:id="36"/>
+      <w:bookmarkEnd w:id="37"/>
+      <w:bookmarkEnd w:id="38"/>
+      <w:bookmarkEnd w:id="39"/>
+      <w:bookmarkEnd w:id="40"/>
+      <w:bookmarkEnd w:id="41"/>
       <w:r>
         <w:rPr>
           <w:sz w:val="24"/>
@@ -10959,8 +11226,8 @@
         <w:lastRenderedPageBreak/>
         <w:t>Update Course Information Input Template</w:t>
       </w:r>
-      <w:bookmarkEnd w:id="79"/>
-      <w:bookmarkEnd w:id="80"/>
+      <w:bookmarkEnd w:id="42"/>
+      <w:bookmarkEnd w:id="43"/>
     </w:p>
     <w:p>
       <w:pPr>
@@ -11358,7 +11625,7 @@
           <w:szCs w:val="24"/>
         </w:rPr>
       </w:pPr>
-      <w:bookmarkStart w:id="82" w:name="_Toc513107985"/>
+      <w:bookmarkStart w:id="45" w:name="_Toc7443479"/>
       <w:r>
         <w:rPr>
           <w:sz w:val="24"/>
@@ -11366,7 +11633,7 @@
         </w:rPr>
         <w:t>Changing Concurrent Contributor Templates to Enable the Choose Option</w:t>
       </w:r>
-      <w:bookmarkEnd w:id="82"/>
+      <w:bookmarkEnd w:id="45"/>
     </w:p>
     <w:p>
       <w:pPr>
@@ -11408,7 +11675,7 @@
           <w:szCs w:val="24"/>
         </w:rPr>
       </w:pPr>
-      <w:bookmarkStart w:id="83" w:name="_Toc513107986"/>
+      <w:bookmarkStart w:id="46" w:name="_Toc7443480"/>
       <w:r>
         <w:rPr>
           <w:sz w:val="24"/>
@@ -11416,7 +11683,7 @@
         </w:rPr>
         <w:t>Unsubmit</w:t>
       </w:r>
-      <w:bookmarkEnd w:id="83"/>
+      <w:bookmarkEnd w:id="46"/>
     </w:p>
     <w:p>
       <w:pPr>
@@ -11458,7 +11725,7 @@
           <w:szCs w:val="24"/>
         </w:rPr>
       </w:pPr>
-      <w:bookmarkStart w:id="84" w:name="_Toc513107987"/>
+      <w:bookmarkStart w:id="47" w:name="_Toc7443481"/>
       <w:r>
         <w:rPr>
           <w:sz w:val="24"/>
@@ -11466,7 +11733,7 @@
         </w:rPr>
         <w:t>Force Check-In</w:t>
       </w:r>
-      <w:bookmarkEnd w:id="84"/>
+      <w:bookmarkEnd w:id="47"/>
     </w:p>
     <w:p>
       <w:pPr>
@@ -11689,176 +11956,100 @@
         </w:numPr>
         <w:spacing w:before="0" w:after="0"/>
         <w:rPr>
-          <w:ins w:id="85" w:author="Andrew Aran" w:date="2018-10-15T11:59:00Z"/>
           <w:sz w:val="24"/>
           <w:szCs w:val="24"/>
         </w:rPr>
       </w:pPr>
-      <w:bookmarkStart w:id="86" w:name="_Toc513107988"/>
-      <w:ins w:id="87" w:author="Andrew Aran" w:date="2018-10-15T11:59:00Z">
-        <w:r>
-          <w:rPr>
-            <w:sz w:val="24"/>
-            <w:szCs w:val="24"/>
-          </w:rPr>
-          <w:lastRenderedPageBreak/>
-          <w:t>Vena Contract Renewal</w:t>
-        </w:r>
-      </w:ins>
-    </w:p>
-    <w:p>
-      <w:pPr>
-        <w:rPr>
-          <w:ins w:id="88" w:author="Andrew Aran" w:date="2018-10-15T11:59:00Z"/>
-          <w:b/>
-        </w:rPr>
-        <w:pPrChange w:id="89" w:author="Andrew Aran" w:date="2018-10-15T11:59:00Z">
-          <w:pPr>
-            <w:pStyle w:val="Heading1"/>
-            <w:numPr>
-              <w:numId w:val="1"/>
-            </w:numPr>
-            <w:spacing w:before="0" w:after="0"/>
-            <w:ind w:left="360" w:hanging="360"/>
-          </w:pPr>
-        </w:pPrChange>
-      </w:pPr>
-    </w:p>
-    <w:p>
-      <w:pPr>
-        <w:rPr>
-          <w:ins w:id="90" w:author="Andrew Aran" w:date="2018-10-15T12:01:00Z"/>
-        </w:rPr>
-        <w:pPrChange w:id="91" w:author="Andrew Aran" w:date="2018-10-15T11:59:00Z">
-          <w:pPr>
-            <w:pStyle w:val="Heading1"/>
-            <w:numPr>
-              <w:numId w:val="1"/>
-            </w:numPr>
-            <w:spacing w:before="0" w:after="0"/>
-            <w:ind w:left="360" w:hanging="360"/>
-          </w:pPr>
-        </w:pPrChange>
-      </w:pPr>
-      <w:ins w:id="92" w:author="Andrew Aran" w:date="2018-10-15T12:00:00Z">
-        <w:r>
-          <w:t xml:space="preserve">McMaster / Vena Contract </w:t>
-        </w:r>
-        <w:r>
-          <w:t xml:space="preserve">renewed: </w:t>
-        </w:r>
-      </w:ins>
-      <w:ins w:id="93" w:author="Andrew Aran" w:date="2018-10-15T12:01:00Z">
-        <w:r>
-          <w:t>June 29, 2017.</w:t>
-        </w:r>
-      </w:ins>
-    </w:p>
-    <w:p>
-      <w:pPr>
-        <w:rPr>
-          <w:ins w:id="94" w:author="Andrew Aran" w:date="2018-10-15T12:01:00Z"/>
-        </w:rPr>
-        <w:pPrChange w:id="95" w:author="Andrew Aran" w:date="2018-10-15T11:59:00Z">
-          <w:pPr>
-            <w:pStyle w:val="Heading1"/>
-            <w:numPr>
-              <w:numId w:val="1"/>
-            </w:numPr>
-            <w:spacing w:before="0" w:after="0"/>
-            <w:ind w:left="360" w:hanging="360"/>
-          </w:pPr>
-        </w:pPrChange>
-      </w:pPr>
-      <w:ins w:id="96" w:author="Andrew Aran" w:date="2018-10-15T12:01:00Z">
-        <w:r>
-          <w:t>Term Start date: June 20, 2017</w:t>
-        </w:r>
-      </w:ins>
-    </w:p>
-    <w:p>
-      <w:pPr>
-        <w:rPr>
-          <w:ins w:id="97" w:author="Andrew Aran" w:date="2018-10-15T12:02:00Z"/>
-        </w:rPr>
-        <w:pPrChange w:id="98" w:author="Andrew Aran" w:date="2018-10-15T11:59:00Z">
-          <w:pPr>
-            <w:pStyle w:val="Heading1"/>
-            <w:numPr>
-              <w:numId w:val="1"/>
-            </w:numPr>
-            <w:spacing w:before="0" w:after="0"/>
-            <w:ind w:left="360" w:hanging="360"/>
-          </w:pPr>
-        </w:pPrChange>
-      </w:pPr>
-      <w:ins w:id="99" w:author="Andrew Aran" w:date="2018-10-15T12:01:00Z">
-        <w:r>
-          <w:t>Term End Date: June 20, 2020</w:t>
-        </w:r>
-      </w:ins>
-    </w:p>
-    <w:p>
-      <w:pPr>
-        <w:rPr>
-          <w:ins w:id="100" w:author="Andrew Aran" w:date="2018-10-15T12:02:00Z"/>
-        </w:rPr>
-        <w:pPrChange w:id="101" w:author="Andrew Aran" w:date="2018-10-15T11:59:00Z">
-          <w:pPr>
-            <w:pStyle w:val="Heading1"/>
-            <w:numPr>
-              <w:numId w:val="1"/>
-            </w:numPr>
-            <w:spacing w:before="0" w:after="0"/>
-            <w:ind w:left="360" w:hanging="360"/>
-          </w:pPr>
-        </w:pPrChange>
-      </w:pPr>
-    </w:p>
-    <w:p>
-      <w:pPr>
-        <w:rPr>
-          <w:ins w:id="102" w:author="Andrew Aran" w:date="2018-10-15T12:05:00Z"/>
-        </w:rPr>
-        <w:pPrChange w:id="103" w:author="Andrew Aran" w:date="2018-10-15T11:59:00Z">
-          <w:pPr>
-            <w:pStyle w:val="Heading1"/>
-            <w:numPr>
-              <w:numId w:val="1"/>
-            </w:numPr>
-            <w:spacing w:before="0" w:after="0"/>
-            <w:ind w:left="360" w:hanging="360"/>
-          </w:pPr>
-        </w:pPrChange>
-      </w:pPr>
-      <w:ins w:id="104" w:author="Andrew Aran" w:date="2018-10-15T12:02:00Z">
-        <w:r>
-          <w:t>Vena agrees to provide Subscriber with a renewal quote ninety (90) days prior to the end of the initial three year term, and Subscriber agrees to provide written notice either of Subscriber’s intent to renew or Subscriber’s intent not to renew within thirty (30) days of receipt of such renewal quote. Additionally, in the event that the Parties renew for any additional one year terms, either party may elect to not renew the subscription by giving at least ninety (90) days’ written notice to the other party prior to th</w:t>
-        </w:r>
-        <w:r>
-          <w:t>e end of the then-current Term.</w:t>
-        </w:r>
-      </w:ins>
-      <w:bookmarkStart w:id="105" w:name="_GoBack"/>
-      <w:bookmarkEnd w:id="105"/>
-    </w:p>
-    <w:p>
-      <w:pPr>
-        <w:rPr>
-          <w:ins w:id="106" w:author="Andrew Aran" w:date="2018-10-15T12:05:00Z"/>
-        </w:rPr>
-        <w:pPrChange w:id="107" w:author="Andrew Aran" w:date="2018-10-15T11:59:00Z">
-          <w:pPr>
-            <w:pStyle w:val="Heading1"/>
-            <w:numPr>
-              <w:numId w:val="1"/>
-            </w:numPr>
-            <w:spacing w:before="0" w:after="0"/>
-            <w:ind w:left="360" w:hanging="360"/>
-          </w:pPr>
-        </w:pPrChange>
-      </w:pPr>
-    </w:p>
+      <w:bookmarkStart w:id="48" w:name="_Toc7443482"/>
+      <w:r>
+        <w:rPr>
+          <w:sz w:val="24"/>
+          <w:szCs w:val="24"/>
+        </w:rPr>
+        <w:lastRenderedPageBreak/>
+        <w:t>Vena Contract Renewal</w:t>
+      </w:r>
+      <w:bookmarkEnd w:id="48"/>
+    </w:p>
+    <w:p/>
+    <w:p>
+      <w:pPr>
+        <w:rPr>
+          <w:rFonts w:ascii="Arial" w:hAnsi="Arial" w:cs="Arial"/>
+        </w:rPr>
+      </w:pPr>
+      <w:r>
+        <w:rPr>
+          <w:rFonts w:ascii="Arial" w:hAnsi="Arial" w:cs="Arial"/>
+        </w:rPr>
+        <w:t xml:space="preserve">McMaster / Vena Contract </w:t>
+      </w:r>
+      <w:r>
+        <w:rPr>
+          <w:rFonts w:ascii="Arial" w:hAnsi="Arial" w:cs="Arial"/>
+        </w:rPr>
+        <w:t xml:space="preserve">renewed: </w:t>
+      </w:r>
+      <w:r>
+        <w:rPr>
+          <w:rFonts w:ascii="Arial" w:hAnsi="Arial" w:cs="Arial"/>
+        </w:rPr>
+        <w:t>June 29, 2017.</w:t>
+      </w:r>
+    </w:p>
+    <w:p>
+      <w:pPr>
+        <w:rPr>
+          <w:rFonts w:ascii="Arial" w:hAnsi="Arial" w:cs="Arial"/>
+        </w:rPr>
+      </w:pPr>
+      <w:r>
+        <w:rPr>
+          <w:rFonts w:ascii="Arial" w:hAnsi="Arial" w:cs="Arial"/>
+        </w:rPr>
+        <w:t>Term Start date: June 20, 2017</w:t>
+      </w:r>
+    </w:p>
+    <w:p>
+      <w:pPr>
+        <w:rPr>
+          <w:rFonts w:ascii="Arial" w:hAnsi="Arial" w:cs="Arial"/>
+        </w:rPr>
+      </w:pPr>
+      <w:r>
+        <w:rPr>
+          <w:rFonts w:ascii="Arial" w:hAnsi="Arial" w:cs="Arial"/>
+        </w:rPr>
+        <w:t>Term End Date: June 20, 2020</w:t>
+      </w:r>
+    </w:p>
+    <w:p>
+      <w:pPr>
+        <w:rPr>
+          <w:rFonts w:ascii="Arial" w:hAnsi="Arial" w:cs="Arial"/>
+        </w:rPr>
+      </w:pPr>
+    </w:p>
+    <w:p>
+      <w:pPr>
+        <w:rPr>
+          <w:rFonts w:ascii="Arial" w:hAnsi="Arial" w:cs="Arial"/>
+        </w:rPr>
+      </w:pPr>
+      <w:r>
+        <w:rPr>
+          <w:rFonts w:ascii="Arial" w:hAnsi="Arial" w:cs="Arial"/>
+        </w:rPr>
+        <w:t>Vena agrees to provide Subscriber with a renewal quote ninety (90) days prior to the end of the initial three year term, and Subscriber agrees to provide written notice either of Subscriber’s intent to renew or Subscriber’s intent not to renew within thirty (30) days of receipt of such renewal quote. Additionally, in the event that the Parties renew for any additional one year terms, either party may elect to not renew the subscription by giving at least ninety (90) days’ written notice to the other party prior to th</w:t>
+      </w:r>
+      <w:r>
+        <w:rPr>
+          <w:rFonts w:ascii="Arial" w:hAnsi="Arial" w:cs="Arial"/>
+        </w:rPr>
+        <w:t>e end of the then-current Term.</w:t>
+      </w:r>
+    </w:p>
+    <w:p/>
     <w:p>
       <w:pPr>
         <w:pStyle w:val="Heading1"/>
@@ -11868,203 +12059,95 @@
         </w:numPr>
         <w:spacing w:before="0" w:after="0"/>
         <w:rPr>
-          <w:ins w:id="108" w:author="Andrew Aran" w:date="2018-10-15T12:06:00Z"/>
           <w:sz w:val="24"/>
           <w:szCs w:val="24"/>
         </w:rPr>
       </w:pPr>
-      <w:ins w:id="109" w:author="Andrew Aran" w:date="2018-10-15T12:06:00Z">
-        <w:r>
-          <w:rPr>
-            <w:sz w:val="24"/>
-            <w:szCs w:val="24"/>
-          </w:rPr>
-          <w:t>Backup and Restore Process</w:t>
-        </w:r>
-      </w:ins>
-    </w:p>
-    <w:p>
-      <w:pPr>
-        <w:rPr>
-          <w:ins w:id="110" w:author="Andrew Aran" w:date="2018-10-15T12:06:00Z"/>
-        </w:rPr>
-        <w:pPrChange w:id="111" w:author="Andrew Aran" w:date="2018-10-15T12:06:00Z">
-          <w:pPr>
-            <w:pStyle w:val="Heading1"/>
-            <w:numPr>
-              <w:numId w:val="1"/>
-            </w:numPr>
-            <w:spacing w:before="0" w:after="0"/>
-            <w:ind w:left="360" w:hanging="360"/>
-          </w:pPr>
-        </w:pPrChange>
-      </w:pPr>
-    </w:p>
-    <w:p>
-      <w:pPr>
-        <w:rPr>
-          <w:ins w:id="112" w:author="Andrew Aran" w:date="2018-10-15T12:07:00Z"/>
-        </w:rPr>
-        <w:pPrChange w:id="113" w:author="Andrew Aran" w:date="2018-10-15T12:06:00Z">
-          <w:pPr>
-            <w:pStyle w:val="Heading1"/>
-            <w:numPr>
-              <w:numId w:val="1"/>
-            </w:numPr>
-            <w:spacing w:before="0" w:after="0"/>
-            <w:ind w:left="360" w:hanging="360"/>
-          </w:pPr>
-        </w:pPrChange>
-      </w:pPr>
-      <w:ins w:id="114" w:author="Andrew Aran" w:date="2018-10-15T12:06:00Z">
-        <w:r>
-          <w:t>Main goal of backup/recovery plan is to maintain data integrity</w:t>
-        </w:r>
-      </w:ins>
-    </w:p>
-    <w:p>
-      <w:pPr>
-        <w:rPr>
-          <w:ins w:id="115" w:author="Andrew Aran" w:date="2018-10-15T12:07:00Z"/>
-        </w:rPr>
-        <w:pPrChange w:id="116" w:author="Andrew Aran" w:date="2018-10-15T12:06:00Z">
-          <w:pPr>
-            <w:pStyle w:val="Heading1"/>
-            <w:numPr>
-              <w:numId w:val="1"/>
-            </w:numPr>
-            <w:spacing w:before="0" w:after="0"/>
-            <w:ind w:left="360" w:hanging="360"/>
-          </w:pPr>
-        </w:pPrChange>
-      </w:pPr>
-    </w:p>
-    <w:p>
-      <w:pPr>
-        <w:rPr>
-          <w:ins w:id="117" w:author="Andrew Aran" w:date="2018-10-15T12:09:00Z"/>
-        </w:rPr>
-        <w:pPrChange w:id="118" w:author="Andrew Aran" w:date="2018-10-15T12:06:00Z">
-          <w:pPr>
-            <w:pStyle w:val="Heading1"/>
-            <w:numPr>
-              <w:numId w:val="1"/>
-            </w:numPr>
-            <w:spacing w:before="0" w:after="0"/>
-            <w:ind w:left="360" w:hanging="360"/>
-          </w:pPr>
-        </w:pPrChange>
-      </w:pPr>
-      <w:ins w:id="119" w:author="Andrew Aran" w:date="2018-10-15T12:07:00Z">
-        <w:r>
-          <w:t>McMaster IT can assist with the backup/recovery process, but Vena will need to write the test data, test the integrity, and provide results every 3 months</w:t>
-        </w:r>
-        <w:r>
-          <w:t>.</w:t>
-        </w:r>
-      </w:ins>
-    </w:p>
-    <w:p>
-      <w:pPr>
-        <w:rPr>
-          <w:ins w:id="120" w:author="Andrew Aran" w:date="2018-10-15T12:09:00Z"/>
-        </w:rPr>
-        <w:pPrChange w:id="121" w:author="Andrew Aran" w:date="2018-10-15T12:06:00Z">
-          <w:pPr>
-            <w:pStyle w:val="Heading1"/>
-            <w:numPr>
-              <w:numId w:val="1"/>
-            </w:numPr>
-            <w:spacing w:before="0" w:after="0"/>
-            <w:ind w:left="360" w:hanging="360"/>
-          </w:pPr>
-        </w:pPrChange>
-      </w:pPr>
-    </w:p>
-    <w:p>
-      <w:pPr>
-        <w:rPr>
-          <w:ins w:id="122" w:author="Andrew Aran" w:date="2018-10-15T12:09:00Z"/>
-        </w:rPr>
-        <w:pPrChange w:id="123" w:author="Andrew Aran" w:date="2018-10-15T12:06:00Z">
-          <w:pPr>
-            <w:pStyle w:val="Heading1"/>
-            <w:numPr>
-              <w:numId w:val="1"/>
-            </w:numPr>
-            <w:spacing w:before="0" w:after="0"/>
-            <w:ind w:left="360" w:hanging="360"/>
-          </w:pPr>
-        </w:pPrChange>
-      </w:pPr>
-      <w:ins w:id="124" w:author="Andrew Aran" w:date="2018-10-15T12:09:00Z">
-        <w:r>
-          <w:t>If client (McMaster University) requests to migrate between cloud tenants and/or clone a production environment to a sandbox, they will need to open support tick</w:t>
-        </w:r>
-        <w:r>
-          <w:t>et</w:t>
-        </w:r>
-      </w:ins>
-    </w:p>
-    <w:p>
-      <w:pPr>
-        <w:rPr>
-          <w:ins w:id="125" w:author="Andrew Aran" w:date="2018-10-15T12:06:00Z"/>
-        </w:rPr>
-        <w:pPrChange w:id="126" w:author="Andrew Aran" w:date="2018-10-15T12:06:00Z">
-          <w:pPr>
-            <w:pStyle w:val="Heading1"/>
-            <w:numPr>
-              <w:numId w:val="1"/>
-            </w:numPr>
-            <w:spacing w:before="0" w:after="0"/>
-            <w:ind w:left="360" w:hanging="360"/>
-          </w:pPr>
-        </w:pPrChange>
-      </w:pPr>
-      <w:ins w:id="127" w:author="Andrew Aran" w:date="2018-10-15T12:09:00Z">
-        <w:r>
-          <w:fldChar w:fldCharType="begin"/>
-        </w:r>
-        <w:r>
-          <w:instrText xml:space="preserve"> HYPERLINK "https://venasupport.zendesk.com" </w:instrText>
-        </w:r>
-        <w:r>
-          <w:fldChar w:fldCharType="separate"/>
-        </w:r>
+      <w:bookmarkStart w:id="49" w:name="_Toc7443483"/>
+      <w:r>
+        <w:rPr>
+          <w:sz w:val="24"/>
+          <w:szCs w:val="24"/>
+        </w:rPr>
+        <w:t>Backup and Restore Process</w:t>
+      </w:r>
+      <w:bookmarkEnd w:id="49"/>
+    </w:p>
+    <w:p/>
+    <w:p>
+      <w:pPr>
+        <w:rPr>
+          <w:rFonts w:ascii="Arial" w:hAnsi="Arial" w:cs="Arial"/>
+        </w:rPr>
+      </w:pPr>
+      <w:r>
+        <w:rPr>
+          <w:rFonts w:ascii="Arial" w:hAnsi="Arial" w:cs="Arial"/>
+        </w:rPr>
+        <w:t>Main goal of backup/recovery plan is to maintain data integrity</w:t>
+      </w:r>
+    </w:p>
+    <w:p>
+      <w:pPr>
+        <w:rPr>
+          <w:rFonts w:ascii="Arial" w:hAnsi="Arial" w:cs="Arial"/>
+        </w:rPr>
+      </w:pPr>
+    </w:p>
+    <w:p>
+      <w:pPr>
+        <w:rPr>
+          <w:rFonts w:ascii="Arial" w:hAnsi="Arial" w:cs="Arial"/>
+        </w:rPr>
+      </w:pPr>
+      <w:r>
+        <w:rPr>
+          <w:rFonts w:ascii="Arial" w:hAnsi="Arial" w:cs="Arial"/>
+        </w:rPr>
+        <w:t>McMaster IT can assist with the backup/recovery process, but Vena will need to write the test data, test the integrity, and provide results every 3 months.</w:t>
+      </w:r>
+    </w:p>
+    <w:p>
+      <w:pPr>
+        <w:rPr>
+          <w:rFonts w:ascii="Arial" w:hAnsi="Arial" w:cs="Arial"/>
+        </w:rPr>
+      </w:pPr>
+    </w:p>
+    <w:p>
+      <w:pPr>
+        <w:rPr>
+          <w:rFonts w:ascii="Arial" w:hAnsi="Arial" w:cs="Arial"/>
+        </w:rPr>
+      </w:pPr>
+      <w:r>
+        <w:rPr>
+          <w:rFonts w:ascii="Arial" w:hAnsi="Arial" w:cs="Arial"/>
+        </w:rPr>
+        <w:t>If client (McMaster University) requests to migrate between cloud tenants and/or clone a production environment to a sandbox, they will need to open support ticket</w:t>
+      </w:r>
+    </w:p>
+    <w:p>
+      <w:pPr>
+        <w:rPr>
+          <w:rFonts w:ascii="Arial" w:hAnsi="Arial" w:cs="Arial"/>
+        </w:rPr>
+      </w:pPr>
+      <w:hyperlink r:id="rId52" w:history="1">
         <w:r>
           <w:rPr>
             <w:rStyle w:val="Hyperlink"/>
+            <w:rFonts w:ascii="Arial" w:hAnsi="Arial" w:cs="Arial"/>
           </w:rPr>
           <w:t>https://venasupport.zendesk.com</w:t>
         </w:r>
-        <w:r>
-          <w:fldChar w:fldCharType="end"/>
-        </w:r>
-      </w:ins>
-    </w:p>
-    <w:p>
-      <w:pPr>
-        <w:rPr>
-          <w:ins w:id="128" w:author="Andrew Aran" w:date="2018-10-15T12:06:00Z"/>
-          <w:rPrChange w:id="129" w:author="Andrew Aran" w:date="2018-10-15T12:06:00Z">
-            <w:rPr>
-              <w:ins w:id="130" w:author="Andrew Aran" w:date="2018-10-15T12:06:00Z"/>
-              <w:sz w:val="24"/>
-              <w:szCs w:val="24"/>
-            </w:rPr>
-          </w:rPrChange>
-        </w:rPr>
-        <w:pPrChange w:id="131" w:author="Andrew Aran" w:date="2018-10-15T12:06:00Z">
-          <w:pPr>
-            <w:pStyle w:val="Heading1"/>
-            <w:numPr>
-              <w:numId w:val="1"/>
-            </w:numPr>
-            <w:spacing w:before="0" w:after="0"/>
-            <w:ind w:left="360" w:hanging="360"/>
-          </w:pPr>
-        </w:pPrChange>
+      </w:hyperlink>
+    </w:p>
+    <w:p>
+      <w:pPr>
+        <w:rPr>
+          <w:rFonts w:ascii="Arial" w:hAnsi="Arial" w:cs="Arial"/>
+        </w:rPr>
       </w:pPr>
     </w:p>
     <w:p>
@@ -12075,24 +12158,15 @@
           <w:numId w:val="28"/>
         </w:numPr>
         <w:rPr>
-          <w:ins w:id="132" w:author="Andrew Aran" w:date="2018-10-15T12:06:00Z"/>
-        </w:rPr>
-        <w:pPrChange w:id="133" w:author="Andrew Aran" w:date="2018-10-15T12:06:00Z">
-          <w:pPr/>
-        </w:pPrChange>
-      </w:pPr>
-      <w:ins w:id="134" w:author="Andrew Aran" w:date="2018-10-15T12:06:00Z">
-        <w:r>
-          <w:rPr>
-            <w:rPrChange w:id="135" w:author="Andrew Aran" w:date="2018-10-15T12:06:00Z">
-              <w:rPr>
-                <w:b/>
-              </w:rPr>
-            </w:rPrChange>
-          </w:rPr>
-          <w:t>Process is executed every 3 months</w:t>
-        </w:r>
-      </w:ins>
+          <w:rFonts w:ascii="Arial" w:hAnsi="Arial" w:cs="Arial"/>
+        </w:rPr>
+      </w:pPr>
+      <w:r>
+        <w:rPr>
+          <w:rFonts w:ascii="Arial" w:hAnsi="Arial" w:cs="Arial"/>
+        </w:rPr>
+        <w:t>Process is executed every 3 months</w:t>
+      </w:r>
     </w:p>
     <w:p>
       <w:pPr>
@@ -12102,24 +12176,15 @@
           <w:numId w:val="28"/>
         </w:numPr>
         <w:rPr>
-          <w:ins w:id="136" w:author="Andrew Aran" w:date="2018-10-15T12:06:00Z"/>
-        </w:rPr>
-        <w:pPrChange w:id="137" w:author="Andrew Aran" w:date="2018-10-15T12:06:00Z">
-          <w:pPr/>
-        </w:pPrChange>
-      </w:pPr>
-      <w:ins w:id="138" w:author="Andrew Aran" w:date="2018-10-15T12:06:00Z">
-        <w:r>
-          <w:rPr>
-            <w:rPrChange w:id="139" w:author="Andrew Aran" w:date="2018-10-15T12:06:00Z">
-              <w:rPr>
-                <w:b/>
-              </w:rPr>
-            </w:rPrChange>
-          </w:rPr>
-          <w:t>Vena obtains a copy of the user’s data</w:t>
-        </w:r>
-      </w:ins>
+          <w:rFonts w:ascii="Arial" w:hAnsi="Arial" w:cs="Arial"/>
+        </w:rPr>
+      </w:pPr>
+      <w:r>
+        <w:rPr>
+          <w:rFonts w:ascii="Arial" w:hAnsi="Arial" w:cs="Arial"/>
+        </w:rPr>
+        <w:t>Vena obtains a copy of the user’s data</w:t>
+      </w:r>
     </w:p>
     <w:p>
       <w:pPr>
@@ -12129,24 +12194,15 @@
           <w:numId w:val="28"/>
         </w:numPr>
         <w:rPr>
-          <w:ins w:id="140" w:author="Andrew Aran" w:date="2018-10-15T12:06:00Z"/>
-        </w:rPr>
-        <w:pPrChange w:id="141" w:author="Andrew Aran" w:date="2018-10-15T12:06:00Z">
-          <w:pPr/>
-        </w:pPrChange>
-      </w:pPr>
-      <w:ins w:id="142" w:author="Andrew Aran" w:date="2018-10-15T12:06:00Z">
-        <w:r>
-          <w:rPr>
-            <w:rPrChange w:id="143" w:author="Andrew Aran" w:date="2018-10-15T12:06:00Z">
-              <w:rPr>
-                <w:b/>
-              </w:rPr>
-            </w:rPrChange>
-          </w:rPr>
-          <w:t>Restores the data in another geographical location</w:t>
-        </w:r>
-      </w:ins>
+          <w:rFonts w:ascii="Arial" w:hAnsi="Arial" w:cs="Arial"/>
+        </w:rPr>
+      </w:pPr>
+      <w:r>
+        <w:rPr>
+          <w:rFonts w:ascii="Arial" w:hAnsi="Arial" w:cs="Arial"/>
+        </w:rPr>
+        <w:t>Restores the data in another geographical location</w:t>
+      </w:r>
     </w:p>
     <w:p>
       <w:pPr>
@@ -12156,29 +12212,15 @@
           <w:numId w:val="28"/>
         </w:numPr>
         <w:rPr>
-          <w:ins w:id="144" w:author="Andrew Aran" w:date="2018-10-15T12:06:00Z"/>
-        </w:rPr>
-        <w:pPrChange w:id="145" w:author="Andrew Aran" w:date="2018-10-15T12:06:00Z">
-          <w:pPr>
-            <w:pStyle w:val="Heading1"/>
-            <w:numPr>
-              <w:numId w:val="1"/>
-            </w:numPr>
-            <w:spacing w:before="0" w:after="0"/>
-            <w:ind w:left="360" w:hanging="360"/>
-          </w:pPr>
-        </w:pPrChange>
-      </w:pPr>
-      <w:ins w:id="146" w:author="Andrew Aran" w:date="2018-10-15T12:06:00Z">
-        <w:r>
-          <w:rPr>
-            <w:rPrChange w:id="147" w:author="Andrew Aran" w:date="2018-10-15T12:06:00Z">
-              <w:rPr/>
-            </w:rPrChange>
-          </w:rPr>
-          <w:t>Verify the test data (inserts test data prior to backing up and confirm test data is still there after it is restored)</w:t>
-        </w:r>
-      </w:ins>
+          <w:rFonts w:ascii="Arial" w:hAnsi="Arial" w:cs="Arial"/>
+        </w:rPr>
+      </w:pPr>
+      <w:r>
+        <w:rPr>
+          <w:rFonts w:ascii="Arial" w:hAnsi="Arial" w:cs="Arial"/>
+        </w:rPr>
+        <w:t>Verify the test data (inserts test data prior to backing up and confirm test data is still there after it is restored)</w:t>
+      </w:r>
     </w:p>
     <w:p>
       <w:pPr>
@@ -12188,83 +12230,17 @@
           <w:numId w:val="28"/>
         </w:numPr>
         <w:rPr>
-          <w:ins w:id="148" w:author="Andrew Aran" w:date="2018-10-15T12:05:00Z"/>
-          <w:rPrChange w:id="149" w:author="Andrew Aran" w:date="2018-10-15T12:06:00Z">
-            <w:rPr>
-              <w:ins w:id="150" w:author="Andrew Aran" w:date="2018-10-15T12:05:00Z"/>
-              <w:sz w:val="24"/>
-              <w:szCs w:val="24"/>
-            </w:rPr>
-          </w:rPrChange>
-        </w:rPr>
-        <w:pPrChange w:id="151" w:author="Andrew Aran" w:date="2018-10-15T12:06:00Z">
-          <w:pPr>
-            <w:pStyle w:val="Heading1"/>
-            <w:numPr>
-              <w:numId w:val="1"/>
-            </w:numPr>
-            <w:spacing w:before="0" w:after="0"/>
-            <w:ind w:left="360" w:hanging="360"/>
-          </w:pPr>
-        </w:pPrChange>
-      </w:pPr>
-      <w:ins w:id="152" w:author="Andrew Aran" w:date="2018-10-15T12:06:00Z">
-        <w:r>
-          <w:rPr>
-            <w:rPrChange w:id="153" w:author="Andrew Aran" w:date="2018-10-15T12:06:00Z">
-              <w:rPr/>
-            </w:rPrChange>
-          </w:rPr>
-          <w:t>Vena sends the results of the backup/restore process to McMaster IT</w:t>
-        </w:r>
-      </w:ins>
-    </w:p>
-    <w:p>
-      <w:pPr>
-        <w:rPr>
-          <w:ins w:id="154" w:author="Andrew Aran" w:date="2018-10-15T11:59:00Z"/>
-          <w:rPrChange w:id="155" w:author="Andrew Aran" w:date="2018-10-15T12:00:00Z">
-            <w:rPr>
-              <w:ins w:id="156" w:author="Andrew Aran" w:date="2018-10-15T11:59:00Z"/>
-            </w:rPr>
-          </w:rPrChange>
-        </w:rPr>
-        <w:pPrChange w:id="157" w:author="Andrew Aran" w:date="2018-10-15T11:59:00Z">
-          <w:pPr>
-            <w:pStyle w:val="Heading1"/>
-            <w:numPr>
-              <w:numId w:val="1"/>
-            </w:numPr>
-            <w:spacing w:before="0" w:after="0"/>
-            <w:ind w:left="360" w:hanging="360"/>
-          </w:pPr>
-        </w:pPrChange>
-      </w:pPr>
-    </w:p>
-    <w:p>
-      <w:pPr>
-        <w:rPr>
-          <w:ins w:id="158" w:author="Andrew Aran" w:date="2018-10-15T11:58:00Z"/>
-          <w:rPrChange w:id="159" w:author="Andrew Aran" w:date="2018-10-15T11:59:00Z">
-            <w:rPr>
-              <w:ins w:id="160" w:author="Andrew Aran" w:date="2018-10-15T11:58:00Z"/>
-              <w:sz w:val="24"/>
-              <w:szCs w:val="24"/>
-            </w:rPr>
-          </w:rPrChange>
-        </w:rPr>
-        <w:pPrChange w:id="161" w:author="Andrew Aran" w:date="2018-10-15T11:59:00Z">
-          <w:pPr>
-            <w:pStyle w:val="Heading1"/>
-            <w:numPr>
-              <w:numId w:val="1"/>
-            </w:numPr>
-            <w:spacing w:before="0" w:after="0"/>
-            <w:ind w:left="360" w:hanging="360"/>
-          </w:pPr>
-        </w:pPrChange>
-      </w:pPr>
-    </w:p>
+          <w:rFonts w:ascii="Arial" w:hAnsi="Arial" w:cs="Arial"/>
+        </w:rPr>
+      </w:pPr>
+      <w:r>
+        <w:rPr>
+          <w:rFonts w:ascii="Arial" w:hAnsi="Arial" w:cs="Arial"/>
+        </w:rPr>
+        <w:t>Vena sends the results of the backup/restore process to McMaster IT</w:t>
+      </w:r>
+    </w:p>
+    <w:p/>
     <w:p>
       <w:pPr>
         <w:pStyle w:val="Heading1"/>
@@ -12278,15 +12254,722 @@
           <w:szCs w:val="24"/>
         </w:rPr>
       </w:pPr>
+      <w:bookmarkStart w:id="50" w:name="_Toc7443484"/>
       <w:r>
         <w:rPr>
           <w:sz w:val="24"/>
           <w:szCs w:val="24"/>
         </w:rPr>
+        <w:t>CEAB Attribute Report</w:t>
+      </w:r>
+      <w:bookmarkEnd w:id="50"/>
+    </w:p>
+    <w:p>
+      <w:pPr>
+        <w:pStyle w:val="ListParagraph"/>
+        <w:ind w:left="0"/>
+        <w:rPr>
+          <w:rFonts w:ascii="Arial" w:hAnsi="Arial" w:cs="Arial"/>
+        </w:rPr>
+      </w:pPr>
+    </w:p>
+    <w:p>
+      <w:pPr>
+        <w:pStyle w:val="ListParagraph"/>
+        <w:ind w:left="0"/>
+        <w:rPr>
+          <w:rFonts w:ascii="Arial" w:hAnsi="Arial" w:cs="Arial"/>
+        </w:rPr>
+      </w:pPr>
+      <w:r>
+        <w:rPr>
+          <w:rFonts w:ascii="Arial" w:hAnsi="Arial" w:cs="Arial"/>
+        </w:rPr>
+        <w:t>The CEAB Attribute Report displays the attribute results of a given program/course by year or term.  Each bar in the report represents a Graduate Attribute.  The bar may divide into 4 expectations.</w:t>
+      </w:r>
+    </w:p>
+    <w:p>
+      <w:pPr>
+        <w:pStyle w:val="ListParagraph"/>
+        <w:ind w:left="0"/>
+        <w:rPr>
+          <w:rFonts w:ascii="Arial" w:hAnsi="Arial" w:cs="Arial"/>
+        </w:rPr>
+      </w:pPr>
+    </w:p>
+    <w:p>
+      <w:pPr>
+        <w:rPr>
+          <w:rFonts w:ascii="Arial" w:hAnsi="Arial" w:cs="Arial"/>
+        </w:rPr>
+      </w:pPr>
+      <w:r>
+        <w:rPr>
+          <w:rFonts w:ascii="Arial" w:hAnsi="Arial" w:cs="Arial"/>
+        </w:rPr>
+        <w:t>The line indicates the average score for each attribute where 1 = Below expectations and 4 = Exceeds expectations.</w:t>
+      </w:r>
+    </w:p>
+    <w:p/>
+    <w:p>
+      <w:r>
+        <w:rPr>
+          <w:noProof/>
+          <w:lang w:val="en-CA" w:eastAsia="en-CA"/>
+        </w:rPr>
+        <w:lastRenderedPageBreak/>
+        <w:drawing>
+          <wp:inline distT="0" distB="0" distL="0" distR="0" wp14:anchorId="02E665BF" wp14:editId="5BD9F241">
+            <wp:extent cx="3574472" cy="2865266"/>
+            <wp:effectExtent l="0" t="0" r="6985" b="0"/>
+            <wp:docPr id="6" name="Picture 6" descr="https://user-images.githubusercontent.com/38359810/56609365-e45bad00-65da-11e9-92e1-6bcc66e1468f.png"/>
+            <wp:cNvGraphicFramePr>
+              <a:graphicFrameLocks xmlns:a="http://schemas.openxmlformats.org/drawingml/2006/main" noChangeAspect="1"/>
+            </wp:cNvGraphicFramePr>
+            <a:graphic xmlns:a="http://schemas.openxmlformats.org/drawingml/2006/main">
+              <a:graphicData uri="http://schemas.openxmlformats.org/drawingml/2006/picture">
+                <pic:pic xmlns:pic="http://schemas.openxmlformats.org/drawingml/2006/picture">
+                  <pic:nvPicPr>
+                    <pic:cNvPr id="0" name="Picture 1" descr="https://user-images.githubusercontent.com/38359810/56609365-e45bad00-65da-11e9-92e1-6bcc66e1468f.png"/>
+                    <pic:cNvPicPr>
+                      <a:picLocks noChangeAspect="1" noChangeArrowheads="1"/>
+                    </pic:cNvPicPr>
+                  </pic:nvPicPr>
+                  <pic:blipFill>
+                    <a:blip r:embed="rId53">
+                      <a:extLst>
+                        <a:ext uri="{28A0092B-C50C-407E-A947-70E740481C1C}">
+                          <a14:useLocalDpi xmlns:a14="http://schemas.microsoft.com/office/drawing/2010/main" val="0"/>
+                        </a:ext>
+                      </a:extLst>
+                    </a:blip>
+                    <a:srcRect/>
+                    <a:stretch>
+                      <a:fillRect/>
+                    </a:stretch>
+                  </pic:blipFill>
+                  <pic:spPr bwMode="auto">
+                    <a:xfrm>
+                      <a:off x="0" y="0"/>
+                      <a:ext cx="3576414" cy="2866823"/>
+                    </a:xfrm>
+                    <a:prstGeom prst="rect">
+                      <a:avLst/>
+                    </a:prstGeom>
+                    <a:noFill/>
+                    <a:ln>
+                      <a:noFill/>
+                    </a:ln>
+                  </pic:spPr>
+                </pic:pic>
+              </a:graphicData>
+            </a:graphic>
+          </wp:inline>
+        </w:drawing>
+      </w:r>
+    </w:p>
+    <w:p/>
+    <w:p>
+      <w:pPr>
+        <w:pStyle w:val="ListParagraph"/>
+        <w:ind w:left="0"/>
+        <w:rPr>
+          <w:rFonts w:ascii="Arial" w:hAnsi="Arial" w:cs="Arial"/>
+          <w:color w:val="000000"/>
+          <w:shd w:val="clear" w:color="auto" w:fill="FFFFFF"/>
+        </w:rPr>
+      </w:pPr>
+      <w:r>
+        <w:rPr>
+          <w:rFonts w:ascii="Arial" w:hAnsi="Arial" w:cs="Arial"/>
+          <w:color w:val="000000"/>
+          <w:shd w:val="clear" w:color="auto" w:fill="FFFFFF"/>
+        </w:rPr>
+        <w:t>Vena’s Drill Down Feature</w:t>
+      </w:r>
+    </w:p>
+    <w:p>
+      <w:pPr>
+        <w:pStyle w:val="ListParagraph"/>
+        <w:ind w:left="792"/>
+        <w:rPr>
+          <w:rFonts w:ascii="Arial" w:hAnsi="Arial" w:cs="Arial"/>
+          <w:color w:val="000000"/>
+          <w:shd w:val="clear" w:color="auto" w:fill="FFFFFF"/>
+        </w:rPr>
+      </w:pPr>
+    </w:p>
+    <w:p>
+      <w:pPr>
+        <w:pStyle w:val="ListParagraph"/>
+        <w:ind w:left="0"/>
+        <w:rPr>
+          <w:rFonts w:ascii="Arial" w:hAnsi="Arial" w:cs="Arial"/>
+          <w:color w:val="000000"/>
+          <w:shd w:val="clear" w:color="auto" w:fill="FFFFFF"/>
+        </w:rPr>
+      </w:pPr>
+      <w:r>
+        <w:rPr>
+          <w:rFonts w:ascii="Arial" w:hAnsi="Arial" w:cs="Arial"/>
+          <w:color w:val="000000"/>
+          <w:shd w:val="clear" w:color="auto" w:fill="FFFFFF"/>
+        </w:rPr>
+        <w:t>The d</w:t>
+      </w:r>
+      <w:r>
+        <w:rPr>
+          <w:rFonts w:ascii="Arial" w:hAnsi="Arial" w:cs="Arial"/>
+          <w:color w:val="000000"/>
+          <w:shd w:val="clear" w:color="auto" w:fill="FFFFFF"/>
+        </w:rPr>
+        <w:t>rill down feature enables users to view the raw data making up the sum of a selected expectation.</w:t>
+      </w:r>
+    </w:p>
+    <w:p>
+      <w:pPr>
+        <w:pStyle w:val="ListParagraph"/>
+        <w:ind w:left="0"/>
+        <w:rPr>
+          <w:rFonts w:ascii="Arial" w:hAnsi="Arial" w:cs="Arial"/>
+          <w:color w:val="000000"/>
+          <w:shd w:val="clear" w:color="auto" w:fill="FFFFFF"/>
+        </w:rPr>
+      </w:pPr>
+    </w:p>
+    <w:p>
+      <w:pPr>
+        <w:pStyle w:val="ListParagraph"/>
+        <w:numPr>
+          <w:ilvl w:val="0"/>
+          <w:numId w:val="29"/>
+        </w:numPr>
+        <w:ind w:left="432"/>
+        <w:rPr>
+          <w:rFonts w:ascii="Arial" w:hAnsi="Arial" w:cs="Arial"/>
+          <w:color w:val="000000"/>
+          <w:shd w:val="clear" w:color="auto" w:fill="FFFFFF"/>
+        </w:rPr>
+      </w:pPr>
+      <w:r>
+        <w:rPr>
+          <w:rFonts w:ascii="Arial" w:hAnsi="Arial" w:cs="Arial"/>
+          <w:color w:val="000000"/>
+          <w:shd w:val="clear" w:color="auto" w:fill="FFFFFF"/>
+        </w:rPr>
+        <w:t>Open</w:t>
+      </w:r>
+      <w:r>
+        <w:rPr>
+          <w:rFonts w:ascii="Arial" w:hAnsi="Arial" w:cs="Arial"/>
+          <w:color w:val="000000"/>
+          <w:shd w:val="clear" w:color="auto" w:fill="FFFFFF"/>
+        </w:rPr>
+        <w:t xml:space="preserve"> the</w:t>
+      </w:r>
+      <w:bookmarkStart w:id="51" w:name="_GoBack"/>
+      <w:bookmarkEnd w:id="51"/>
+      <w:r>
+        <w:rPr>
+          <w:rFonts w:ascii="Arial" w:hAnsi="Arial" w:cs="Arial"/>
+          <w:color w:val="000000"/>
+          <w:shd w:val="clear" w:color="auto" w:fill="FFFFFF"/>
+        </w:rPr>
+        <w:t xml:space="preserve"> </w:t>
+      </w:r>
+      <w:r>
+        <w:rPr>
+          <w:rFonts w:ascii="Arial" w:hAnsi="Arial" w:cs="Arial"/>
+          <w:b/>
+          <w:color w:val="000000"/>
+          <w:shd w:val="clear" w:color="auto" w:fill="FFFFFF"/>
+        </w:rPr>
+        <w:t>CEAB Attribute Report</w:t>
+      </w:r>
+    </w:p>
+    <w:p>
+      <w:pPr>
+        <w:pStyle w:val="ListParagraph"/>
+        <w:numPr>
+          <w:ilvl w:val="0"/>
+          <w:numId w:val="29"/>
+        </w:numPr>
+        <w:ind w:left="432"/>
+        <w:rPr>
+          <w:rFonts w:ascii="Arial" w:hAnsi="Arial" w:cs="Arial"/>
+          <w:color w:val="000000"/>
+          <w:shd w:val="clear" w:color="auto" w:fill="FFFFFF"/>
+        </w:rPr>
+      </w:pPr>
+      <w:r>
+        <w:rPr>
+          <w:rFonts w:ascii="Arial" w:hAnsi="Arial" w:cs="Arial"/>
+          <w:color w:val="000000"/>
+          <w:shd w:val="clear" w:color="auto" w:fill="FFFFFF"/>
+        </w:rPr>
+        <w:t>Select a Course/Program, Term, and Section</w:t>
+      </w:r>
+    </w:p>
+    <w:p>
+      <w:pPr>
+        <w:pStyle w:val="ListParagraph"/>
+        <w:numPr>
+          <w:ilvl w:val="0"/>
+          <w:numId w:val="29"/>
+        </w:numPr>
+        <w:ind w:left="432"/>
+        <w:rPr>
+          <w:rFonts w:ascii="Arial" w:hAnsi="Arial" w:cs="Arial"/>
+          <w:color w:val="000000"/>
+          <w:shd w:val="clear" w:color="auto" w:fill="FFFFFF"/>
+        </w:rPr>
+      </w:pPr>
+      <w:r>
+        <w:rPr>
+          <w:rFonts w:ascii="Arial" w:hAnsi="Arial" w:cs="Arial"/>
+          <w:color w:val="000000"/>
+          <w:shd w:val="clear" w:color="auto" w:fill="FFFFFF"/>
+        </w:rPr>
+        <w:t>Select a cell intersecting an Attribute and Expectation</w:t>
+      </w:r>
+    </w:p>
+    <w:p>
+      <w:pPr>
+        <w:pStyle w:val="ListParagraph"/>
+        <w:numPr>
+          <w:ilvl w:val="1"/>
+          <w:numId w:val="29"/>
+        </w:numPr>
+        <w:ind w:left="1152"/>
+        <w:rPr>
+          <w:rFonts w:ascii="Arial" w:hAnsi="Arial" w:cs="Arial"/>
+          <w:color w:val="000000"/>
+          <w:shd w:val="clear" w:color="auto" w:fill="FFFFFF"/>
+        </w:rPr>
+      </w:pPr>
+      <w:r>
+        <w:rPr>
+          <w:noProof/>
+          <w:lang w:val="en-CA" w:eastAsia="en-CA"/>
+        </w:rPr>
+        <w:drawing>
+          <wp:inline distT="0" distB="0" distL="0" distR="0" wp14:anchorId="46601A38" wp14:editId="6FDAB38D">
+            <wp:extent cx="4203865" cy="1055368"/>
+            <wp:effectExtent l="0" t="0" r="6350" b="0"/>
+            <wp:docPr id="7" name="Picture 7" descr="cid:image011.png@01D4F9EB.7E670AE0"/>
+            <wp:cNvGraphicFramePr>
+              <a:graphicFrameLocks xmlns:a="http://schemas.openxmlformats.org/drawingml/2006/main" noChangeAspect="1"/>
+            </wp:cNvGraphicFramePr>
+            <a:graphic xmlns:a="http://schemas.openxmlformats.org/drawingml/2006/main">
+              <a:graphicData uri="http://schemas.openxmlformats.org/drawingml/2006/picture">
+                <pic:pic xmlns:pic="http://schemas.openxmlformats.org/drawingml/2006/picture">
+                  <pic:nvPicPr>
+                    <pic:cNvPr id="0" name="Picture 10" descr="cid:image011.png@01D4F9EB.7E670AE0"/>
+                    <pic:cNvPicPr>
+                      <a:picLocks noChangeAspect="1" noChangeArrowheads="1"/>
+                    </pic:cNvPicPr>
+                  </pic:nvPicPr>
+                  <pic:blipFill>
+                    <a:blip r:embed="rId54" r:link="rId55">
+                      <a:extLst>
+                        <a:ext uri="{28A0092B-C50C-407E-A947-70E740481C1C}">
+                          <a14:useLocalDpi xmlns:a14="http://schemas.microsoft.com/office/drawing/2010/main" val="0"/>
+                        </a:ext>
+                      </a:extLst>
+                    </a:blip>
+                    <a:srcRect/>
+                    <a:stretch>
+                      <a:fillRect/>
+                    </a:stretch>
+                  </pic:blipFill>
+                  <pic:spPr bwMode="auto">
+                    <a:xfrm>
+                      <a:off x="0" y="0"/>
+                      <a:ext cx="4218170" cy="1058959"/>
+                    </a:xfrm>
+                    <a:prstGeom prst="rect">
+                      <a:avLst/>
+                    </a:prstGeom>
+                    <a:noFill/>
+                    <a:ln>
+                      <a:noFill/>
+                    </a:ln>
+                  </pic:spPr>
+                </pic:pic>
+              </a:graphicData>
+            </a:graphic>
+          </wp:inline>
+        </w:drawing>
+      </w:r>
+    </w:p>
+    <w:p>
+      <w:pPr>
+        <w:pStyle w:val="ListParagraph"/>
+        <w:numPr>
+          <w:ilvl w:val="0"/>
+          <w:numId w:val="29"/>
+        </w:numPr>
+        <w:ind w:left="432"/>
+        <w:rPr>
+          <w:rFonts w:ascii="Arial" w:hAnsi="Arial" w:cs="Arial"/>
+          <w:color w:val="000000"/>
+          <w:shd w:val="clear" w:color="auto" w:fill="FFFFFF"/>
+        </w:rPr>
+      </w:pPr>
+      <w:r>
+        <w:rPr>
+          <w:rFonts w:ascii="Arial" w:hAnsi="Arial" w:cs="Arial"/>
+          <w:color w:val="000000"/>
+          <w:shd w:val="clear" w:color="auto" w:fill="FFFFFF"/>
+        </w:rPr>
+        <w:t>Select Drill Down</w:t>
+      </w:r>
+    </w:p>
+    <w:p>
+      <w:pPr>
+        <w:pStyle w:val="ListParagraph"/>
+        <w:numPr>
+          <w:ilvl w:val="1"/>
+          <w:numId w:val="29"/>
+        </w:numPr>
+        <w:ind w:left="1152"/>
+        <w:rPr>
+          <w:rFonts w:ascii="Arial" w:hAnsi="Arial" w:cs="Arial"/>
+          <w:color w:val="000000"/>
+          <w:shd w:val="clear" w:color="auto" w:fill="FFFFFF"/>
+        </w:rPr>
+      </w:pPr>
+      <w:r>
+        <w:rPr>
+          <w:rFonts w:ascii="Arial" w:hAnsi="Arial" w:cs="Arial"/>
+          <w:color w:val="000000"/>
+          <w:shd w:val="clear" w:color="auto" w:fill="FFFFFF"/>
+        </w:rPr>
+        <w:t xml:space="preserve">For </w:t>
+      </w:r>
+      <w:r>
+        <w:rPr>
+          <w:rFonts w:ascii="Arial" w:hAnsi="Arial" w:cs="Arial"/>
+          <w:color w:val="000000"/>
+          <w:shd w:val="clear" w:color="auto" w:fill="FFFFFF"/>
+        </w:rPr>
+        <w:t xml:space="preserve">Windows users, select Vena Tab </w:t>
+      </w:r>
+      <w:r>
+        <w:rPr>
+          <w:rFonts w:ascii="Arial" w:hAnsi="Arial" w:cs="Arial"/>
+          <w:color w:val="000000"/>
+          <w:shd w:val="clear" w:color="auto" w:fill="FFFFFF"/>
+        </w:rPr>
+        <w:sym w:font="Wingdings" w:char="F0E0"/>
+      </w:r>
+      <w:r>
+        <w:rPr>
+          <w:rFonts w:ascii="Arial" w:hAnsi="Arial" w:cs="Arial"/>
+          <w:color w:val="000000"/>
+          <w:shd w:val="clear" w:color="auto" w:fill="FFFFFF"/>
+        </w:rPr>
+        <w:t xml:space="preserve"> Drill </w:t>
+      </w:r>
+      <w:r>
+        <w:rPr>
+          <w:rFonts w:ascii="Arial" w:hAnsi="Arial" w:cs="Arial"/>
+          <w:color w:val="000000"/>
+          <w:shd w:val="clear" w:color="auto" w:fill="FFFFFF"/>
+        </w:rPr>
+        <w:sym w:font="Wingdings" w:char="F0E0"/>
+      </w:r>
+      <w:r>
+        <w:rPr>
+          <w:rFonts w:ascii="Arial" w:hAnsi="Arial" w:cs="Arial"/>
+          <w:color w:val="000000"/>
+          <w:shd w:val="clear" w:color="auto" w:fill="FFFFFF"/>
+        </w:rPr>
+        <w:t xml:space="preserve"> Drill Down</w:t>
+      </w:r>
+    </w:p>
+    <w:p>
+      <w:pPr>
+        <w:pStyle w:val="ListParagraph"/>
+        <w:numPr>
+          <w:ilvl w:val="1"/>
+          <w:numId w:val="29"/>
+        </w:numPr>
+        <w:ind w:left="1152"/>
+        <w:rPr>
+          <w:rFonts w:ascii="Arial" w:hAnsi="Arial" w:cs="Arial"/>
+          <w:color w:val="000000"/>
+          <w:shd w:val="clear" w:color="auto" w:fill="FFFFFF"/>
+        </w:rPr>
+      </w:pPr>
+      <w:r>
+        <w:rPr>
+          <w:noProof/>
+          <w:lang w:val="en-CA" w:eastAsia="en-CA"/>
+        </w:rPr>
+        <w:drawing>
+          <wp:inline distT="0" distB="0" distL="0" distR="0" wp14:anchorId="342726ED" wp14:editId="5D0D31EE">
+            <wp:extent cx="1186772" cy="1139588"/>
+            <wp:effectExtent l="0" t="0" r="0" b="3810"/>
+            <wp:docPr id="10" name="Picture 10" descr="cid:image005.jpg@01D4F9EB.EE62CC30"/>
+            <wp:cNvGraphicFramePr>
+              <a:graphicFrameLocks xmlns:a="http://schemas.openxmlformats.org/drawingml/2006/main" noChangeAspect="1"/>
+            </wp:cNvGraphicFramePr>
+            <a:graphic xmlns:a="http://schemas.openxmlformats.org/drawingml/2006/main">
+              <a:graphicData uri="http://schemas.openxmlformats.org/drawingml/2006/picture">
+                <pic:pic xmlns:pic="http://schemas.openxmlformats.org/drawingml/2006/picture">
+                  <pic:nvPicPr>
+                    <pic:cNvPr id="0" name="Picture 8" descr="cid:image005.jpg@01D4F9EB.EE62CC30"/>
+                    <pic:cNvPicPr>
+                      <a:picLocks noChangeAspect="1" noChangeArrowheads="1"/>
+                    </pic:cNvPicPr>
+                  </pic:nvPicPr>
+                  <pic:blipFill>
+                    <a:blip r:embed="rId56" r:link="rId57">
+                      <a:extLst>
+                        <a:ext uri="{28A0092B-C50C-407E-A947-70E740481C1C}">
+                          <a14:useLocalDpi xmlns:a14="http://schemas.microsoft.com/office/drawing/2010/main" val="0"/>
+                        </a:ext>
+                      </a:extLst>
+                    </a:blip>
+                    <a:srcRect/>
+                    <a:stretch>
+                      <a:fillRect/>
+                    </a:stretch>
+                  </pic:blipFill>
+                  <pic:spPr bwMode="auto">
+                    <a:xfrm>
+                      <a:off x="0" y="0"/>
+                      <a:ext cx="1193593" cy="1146138"/>
+                    </a:xfrm>
+                    <a:prstGeom prst="rect">
+                      <a:avLst/>
+                    </a:prstGeom>
+                    <a:noFill/>
+                    <a:ln>
+                      <a:noFill/>
+                    </a:ln>
+                  </pic:spPr>
+                </pic:pic>
+              </a:graphicData>
+            </a:graphic>
+          </wp:inline>
+        </w:drawing>
+      </w:r>
+    </w:p>
+    <w:p>
+      <w:pPr>
+        <w:pStyle w:val="ListParagraph"/>
+        <w:numPr>
+          <w:ilvl w:val="1"/>
+          <w:numId w:val="29"/>
+        </w:numPr>
+        <w:ind w:left="1152"/>
+        <w:rPr>
+          <w:rFonts w:ascii="Arial" w:hAnsi="Arial" w:cs="Arial"/>
+          <w:color w:val="000000"/>
+          <w:shd w:val="clear" w:color="auto" w:fill="FFFFFF"/>
+        </w:rPr>
+      </w:pPr>
+      <w:r>
+        <w:rPr>
+          <w:rFonts w:ascii="Arial" w:hAnsi="Arial" w:cs="Arial"/>
+          <w:color w:val="000000"/>
+          <w:shd w:val="clear" w:color="auto" w:fill="FFFFFF"/>
+        </w:rPr>
+        <w:t>For macOS users, select Drill Down</w:t>
+      </w:r>
+    </w:p>
+    <w:p>
+      <w:pPr>
+        <w:pStyle w:val="ListParagraph"/>
+        <w:numPr>
+          <w:ilvl w:val="1"/>
+          <w:numId w:val="29"/>
+        </w:numPr>
+        <w:ind w:left="1152"/>
+        <w:rPr>
+          <w:rFonts w:ascii="Arial" w:hAnsi="Arial" w:cs="Arial"/>
+          <w:color w:val="000000"/>
+          <w:shd w:val="clear" w:color="auto" w:fill="FFFFFF"/>
+        </w:rPr>
+      </w:pPr>
+      <w:r>
+        <w:rPr>
+          <w:noProof/>
+          <w:lang w:val="en-CA" w:eastAsia="en-CA"/>
+        </w:rPr>
+        <w:lastRenderedPageBreak/>
+        <w:drawing>
+          <wp:inline distT="0" distB="0" distL="0" distR="0" wp14:anchorId="5E415D83" wp14:editId="0CAD5391">
+            <wp:extent cx="1419225" cy="923925"/>
+            <wp:effectExtent l="0" t="0" r="9525" b="9525"/>
+            <wp:docPr id="53" name="Picture 53"/>
+            <wp:cNvGraphicFramePr>
+              <a:graphicFrameLocks xmlns:a="http://schemas.openxmlformats.org/drawingml/2006/main" noChangeAspect="1"/>
+            </wp:cNvGraphicFramePr>
+            <a:graphic xmlns:a="http://schemas.openxmlformats.org/drawingml/2006/main">
+              <a:graphicData uri="http://schemas.openxmlformats.org/drawingml/2006/picture">
+                <pic:pic xmlns:pic="http://schemas.openxmlformats.org/drawingml/2006/picture">
+                  <pic:nvPicPr>
+                    <pic:cNvPr id="1" name=""/>
+                    <pic:cNvPicPr/>
+                  </pic:nvPicPr>
+                  <pic:blipFill>
+                    <a:blip r:embed="rId58"/>
+                    <a:stretch>
+                      <a:fillRect/>
+                    </a:stretch>
+                  </pic:blipFill>
+                  <pic:spPr>
+                    <a:xfrm>
+                      <a:off x="0" y="0"/>
+                      <a:ext cx="1419225" cy="923925"/>
+                    </a:xfrm>
+                    <a:prstGeom prst="rect">
+                      <a:avLst/>
+                    </a:prstGeom>
+                  </pic:spPr>
+                </pic:pic>
+              </a:graphicData>
+            </a:graphic>
+          </wp:inline>
+        </w:drawing>
+      </w:r>
+    </w:p>
+    <w:p>
+      <w:pPr>
+        <w:pStyle w:val="ListParagraph"/>
+        <w:numPr>
+          <w:ilvl w:val="0"/>
+          <w:numId w:val="29"/>
+        </w:numPr>
+        <w:ind w:left="432"/>
+        <w:rPr>
+          <w:rFonts w:ascii="Arial" w:hAnsi="Arial" w:cs="Arial"/>
+          <w:color w:val="000000"/>
+          <w:shd w:val="clear" w:color="auto" w:fill="FFFFFF"/>
+        </w:rPr>
+      </w:pPr>
+      <w:r>
+        <w:rPr>
+          <w:rFonts w:ascii="Arial" w:hAnsi="Arial" w:cs="Arial"/>
+          <w:color w:val="000000"/>
+          <w:shd w:val="clear" w:color="auto" w:fill="FFFFFF"/>
+        </w:rPr>
+        <w:t>A new Excel worksheet will be generated displaying a breakdown of the data by course, year, attribute, section, value, etc.</w:t>
+      </w:r>
+    </w:p>
+    <w:p>
+      <w:pPr>
+        <w:pStyle w:val="ListParagraph"/>
+        <w:numPr>
+          <w:ilvl w:val="1"/>
+          <w:numId w:val="29"/>
+        </w:numPr>
+        <w:ind w:left="1152"/>
+        <w:rPr>
+          <w:rFonts w:ascii="Arial" w:hAnsi="Arial" w:cs="Arial"/>
+          <w:color w:val="000000"/>
+          <w:shd w:val="clear" w:color="auto" w:fill="FFFFFF"/>
+        </w:rPr>
+      </w:pPr>
+      <w:r>
+        <w:rPr>
+          <w:rFonts w:ascii="Arial" w:hAnsi="Arial" w:cs="Arial"/>
+          <w:color w:val="000000"/>
+          <w:shd w:val="clear" w:color="auto" w:fill="FFFFFF"/>
+        </w:rPr>
+        <w:t>The sum of the value column will equal the value of the selected cell</w:t>
+      </w:r>
+    </w:p>
+    <w:p>
+      <w:pPr>
+        <w:pStyle w:val="ListParagraph"/>
+        <w:ind w:left="0"/>
+        <w:rPr>
+          <w:rFonts w:ascii="Arial" w:hAnsi="Arial" w:cs="Arial"/>
+        </w:rPr>
+      </w:pPr>
+      <w:r>
+        <w:rPr>
+          <w:noProof/>
+          <w:lang w:val="en-CA" w:eastAsia="en-CA"/>
+        </w:rPr>
+        <w:drawing>
+          <wp:inline distT="0" distB="0" distL="0" distR="0" wp14:anchorId="706BA782" wp14:editId="6D060B27">
+            <wp:extent cx="6132798" cy="1940118"/>
+            <wp:effectExtent l="0" t="0" r="1905" b="3175"/>
+            <wp:docPr id="11" name="Picture 11" descr="cid:image006.jpg@01D4F9EB.EE62CC30"/>
+            <wp:cNvGraphicFramePr>
+              <a:graphicFrameLocks xmlns:a="http://schemas.openxmlformats.org/drawingml/2006/main" noChangeAspect="1"/>
+            </wp:cNvGraphicFramePr>
+            <a:graphic xmlns:a="http://schemas.openxmlformats.org/drawingml/2006/main">
+              <a:graphicData uri="http://schemas.openxmlformats.org/drawingml/2006/picture">
+                <pic:pic xmlns:pic="http://schemas.openxmlformats.org/drawingml/2006/picture">
+                  <pic:nvPicPr>
+                    <pic:cNvPr id="0" name="Picture 11" descr="cid:image006.jpg@01D4F9EB.EE62CC30"/>
+                    <pic:cNvPicPr>
+                      <a:picLocks noChangeAspect="1" noChangeArrowheads="1"/>
+                    </pic:cNvPicPr>
+                  </pic:nvPicPr>
+                  <pic:blipFill>
+                    <a:blip r:embed="rId59" r:link="rId60">
+                      <a:extLst>
+                        <a:ext uri="{28A0092B-C50C-407E-A947-70E740481C1C}">
+                          <a14:useLocalDpi xmlns:a14="http://schemas.microsoft.com/office/drawing/2010/main" val="0"/>
+                        </a:ext>
+                      </a:extLst>
+                    </a:blip>
+                    <a:srcRect/>
+                    <a:stretch>
+                      <a:fillRect/>
+                    </a:stretch>
+                  </pic:blipFill>
+                  <pic:spPr bwMode="auto">
+                    <a:xfrm>
+                      <a:off x="0" y="0"/>
+                      <a:ext cx="6190205" cy="1958279"/>
+                    </a:xfrm>
+                    <a:prstGeom prst="rect">
+                      <a:avLst/>
+                    </a:prstGeom>
+                    <a:noFill/>
+                    <a:ln>
+                      <a:noFill/>
+                    </a:ln>
+                  </pic:spPr>
+                </pic:pic>
+              </a:graphicData>
+            </a:graphic>
+          </wp:inline>
+        </w:drawing>
+      </w:r>
+    </w:p>
+    <w:p/>
+    <w:p>
+      <w:pPr>
+        <w:pStyle w:val="Heading1"/>
+        <w:numPr>
+          <w:ilvl w:val="0"/>
+          <w:numId w:val="1"/>
+        </w:numPr>
+        <w:spacing w:before="0" w:after="0"/>
+        <w:rPr>
+          <w:sz w:val="24"/>
+          <w:szCs w:val="24"/>
+        </w:rPr>
+      </w:pPr>
+      <w:bookmarkStart w:id="52" w:name="_Toc7443485"/>
+      <w:r>
+        <w:rPr>
+          <w:sz w:val="24"/>
+          <w:szCs w:val="24"/>
+        </w:rPr>
         <w:t>Other Vena Resources</w:t>
       </w:r>
-      <w:bookmarkEnd w:id="81"/>
-      <w:bookmarkEnd w:id="86"/>
+      <w:bookmarkEnd w:id="44"/>
+      <w:bookmarkEnd w:id="52"/>
     </w:p>
     <w:p>
       <w:pPr>
@@ -12313,7 +12996,7 @@
         </w:rPr>
         <w:t xml:space="preserve">To submit an issue, please fill out </w:t>
       </w:r>
-      <w:hyperlink r:id="rId52" w:history="1">
+      <w:hyperlink r:id="rId61" w:history="1">
         <w:r>
           <w:rPr>
             <w:rStyle w:val="Hyperlink"/>
@@ -12346,7 +13029,7 @@
         </w:rPr>
         <w:t xml:space="preserve">For Vena training or user manual, please refer to </w:t>
       </w:r>
-      <w:hyperlink r:id="rId53" w:history="1">
+      <w:hyperlink r:id="rId62" w:history="1">
         <w:r>
           <w:rPr>
             <w:rStyle w:val="Hyperlink"/>
@@ -12409,7 +13092,7 @@
         </w:rPr>
         <w:t xml:space="preserve">Bogdan Hancas: </w:t>
       </w:r>
-      <w:hyperlink r:id="rId54" w:tgtFrame="_blank" w:history="1">
+      <w:hyperlink r:id="rId63" w:tgtFrame="_blank" w:history="1">
         <w:r>
           <w:rPr>
             <w:rStyle w:val="Hyperlink"/>
@@ -12438,7 +13121,7 @@
         </w:rPr>
         <w:t xml:space="preserve">Evan Situ: </w:t>
       </w:r>
-      <w:hyperlink r:id="rId55" w:history="1">
+      <w:hyperlink r:id="rId64" w:history="1">
         <w:r>
           <w:rPr>
             <w:rStyle w:val="Hyperlink"/>
@@ -12450,8 +13133,8 @@
       </w:hyperlink>
     </w:p>
     <w:sectPr>
-      <w:headerReference w:type="default" r:id="rId56"/>
-      <w:footerReference w:type="default" r:id="rId57"/>
+      <w:headerReference w:type="default" r:id="rId65"/>
+      <w:footerReference w:type="default" r:id="rId66"/>
       <w:pgSz w:w="12240" w:h="15840"/>
       <w:pgMar w:top="1440" w:right="1440" w:bottom="1080" w:left="1440" w:header="720" w:footer="720" w:gutter="0"/>
       <w:cols w:space="720"/>
@@ -12583,7 +13266,7 @@
         <w:sz w:val="20"/>
         <w:szCs w:val="20"/>
       </w:rPr>
-      <w:t>28</w:t>
+      <w:t>30</w:t>
     </w:r>
     <w:r>
       <w:rPr>
@@ -12666,7 +13349,7 @@
               <w:lang w:val="en-CA" w:eastAsia="en-CA"/>
             </w:rPr>
             <w:drawing>
-              <wp:anchor distT="0" distB="0" distL="114300" distR="114300" simplePos="0" relativeHeight="251658240" behindDoc="0" locked="0" layoutInCell="1" allowOverlap="1" wp14:anchorId="53138C0E" wp14:editId="2FF0E1BC">
+              <wp:anchor distT="0" distB="0" distL="114300" distR="114300" simplePos="0" relativeHeight="251657728" behindDoc="0" locked="0" layoutInCell="1" allowOverlap="1" wp14:anchorId="53138C0E" wp14:editId="2FF0E1BC">
                 <wp:simplePos x="0" y="0"/>
                 <wp:positionH relativeFrom="margin">
                   <wp:posOffset>0</wp:posOffset>
@@ -12916,28 +13599,8 @@
               <w:sz w:val="16"/>
               <w:szCs w:val="16"/>
             </w:rPr>
-            <w:t>9.</w:t>
+            <w:t>9.6</w:t>
           </w:r>
-          <w:ins w:id="162" w:author="Andrew Aran" w:date="2018-10-15T12:02:00Z">
-            <w:r>
-              <w:rPr>
-                <w:rFonts w:ascii="Arial" w:hAnsi="Arial" w:cs="Arial"/>
-                <w:sz w:val="16"/>
-                <w:szCs w:val="16"/>
-              </w:rPr>
-              <w:t>5</w:t>
-            </w:r>
-          </w:ins>
-          <w:del w:id="163" w:author="Andrew Aran" w:date="2018-10-15T12:02:00Z">
-            <w:r>
-              <w:rPr>
-                <w:rFonts w:ascii="Arial" w:hAnsi="Arial" w:cs="Arial"/>
-                <w:sz w:val="16"/>
-                <w:szCs w:val="16"/>
-              </w:rPr>
-              <w:delText>4</w:delText>
-            </w:r>
-          </w:del>
         </w:p>
       </w:tc>
     </w:tr>
@@ -13512,7 +14175,7 @@
   <w:abstractNum w:abstractNumId="5" w15:restartNumberingAfterBreak="0">
     <w:nsid w:val="1ED34087"/>
     <w:multiLevelType w:val="multilevel"/>
-    <w:tmpl w:val="1D6E5FFE"/>
+    <w:tmpl w:val="D870F856"/>
     <w:lvl w:ilvl="0">
       <w:start w:val="2"/>
       <w:numFmt w:val="decimal"/>
@@ -13523,6 +14186,7 @@
       </w:pPr>
       <w:rPr>
         <w:rFonts w:hint="default"/>
+        <w:b/>
       </w:rPr>
     </w:lvl>
     <w:lvl w:ilvl="1">
@@ -14979,6 +15643,95 @@
     </w:lvl>
   </w:abstractNum>
   <w:abstractNum w:abstractNumId="19" w15:restartNumberingAfterBreak="0">
+    <w:nsid w:val="78621EF0"/>
+    <w:multiLevelType w:val="hybridMultilevel"/>
+    <w:tmpl w:val="1702239C"/>
+    <w:lvl w:ilvl="0" w:tplc="28B2B598">
+      <w:start w:val="1"/>
+      <w:numFmt w:val="decimal"/>
+      <w:lvlText w:val="%1."/>
+      <w:lvlJc w:val="left"/>
+      <w:pPr>
+        <w:ind w:left="1152" w:hanging="360"/>
+      </w:pPr>
+      <w:rPr>
+        <w:rFonts w:hint="default"/>
+      </w:rPr>
+    </w:lvl>
+    <w:lvl w:ilvl="1" w:tplc="10090019">
+      <w:start w:val="1"/>
+      <w:numFmt w:val="lowerLetter"/>
+      <w:lvlText w:val="%2."/>
+      <w:lvlJc w:val="left"/>
+      <w:pPr>
+        <w:ind w:left="1872" w:hanging="360"/>
+      </w:pPr>
+    </w:lvl>
+    <w:lvl w:ilvl="2" w:tplc="1009001B" w:tentative="1">
+      <w:start w:val="1"/>
+      <w:numFmt w:val="lowerRoman"/>
+      <w:lvlText w:val="%3."/>
+      <w:lvlJc w:val="right"/>
+      <w:pPr>
+        <w:ind w:left="2592" w:hanging="180"/>
+      </w:pPr>
+    </w:lvl>
+    <w:lvl w:ilvl="3" w:tplc="1009000F" w:tentative="1">
+      <w:start w:val="1"/>
+      <w:numFmt w:val="decimal"/>
+      <w:lvlText w:val="%4."/>
+      <w:lvlJc w:val="left"/>
+      <w:pPr>
+        <w:ind w:left="3312" w:hanging="360"/>
+      </w:pPr>
+    </w:lvl>
+    <w:lvl w:ilvl="4" w:tplc="10090019" w:tentative="1">
+      <w:start w:val="1"/>
+      <w:numFmt w:val="lowerLetter"/>
+      <w:lvlText w:val="%5."/>
+      <w:lvlJc w:val="left"/>
+      <w:pPr>
+        <w:ind w:left="4032" w:hanging="360"/>
+      </w:pPr>
+    </w:lvl>
+    <w:lvl w:ilvl="5" w:tplc="1009001B" w:tentative="1">
+      <w:start w:val="1"/>
+      <w:numFmt w:val="lowerRoman"/>
+      <w:lvlText w:val="%6."/>
+      <w:lvlJc w:val="right"/>
+      <w:pPr>
+        <w:ind w:left="4752" w:hanging="180"/>
+      </w:pPr>
+    </w:lvl>
+    <w:lvl w:ilvl="6" w:tplc="1009000F" w:tentative="1">
+      <w:start w:val="1"/>
+      <w:numFmt w:val="decimal"/>
+      <w:lvlText w:val="%7."/>
+      <w:lvlJc w:val="left"/>
+      <w:pPr>
+        <w:ind w:left="5472" w:hanging="360"/>
+      </w:pPr>
+    </w:lvl>
+    <w:lvl w:ilvl="7" w:tplc="10090019" w:tentative="1">
+      <w:start w:val="1"/>
+      <w:numFmt w:val="lowerLetter"/>
+      <w:lvlText w:val="%8."/>
+      <w:lvlJc w:val="left"/>
+      <w:pPr>
+        <w:ind w:left="6192" w:hanging="360"/>
+      </w:pPr>
+    </w:lvl>
+    <w:lvl w:ilvl="8" w:tplc="1009001B" w:tentative="1">
+      <w:start w:val="1"/>
+      <w:numFmt w:val="lowerRoman"/>
+      <w:lvlText w:val="%9."/>
+      <w:lvlJc w:val="right"/>
+      <w:pPr>
+        <w:ind w:left="6912" w:hanging="180"/>
+      </w:pPr>
+    </w:lvl>
+  </w:abstractNum>
+  <w:abstractNum w:abstractNumId="20" w15:restartNumberingAfterBreak="0">
     <w:nsid w:val="7F257F4A"/>
     <w:multiLevelType w:val="hybridMultilevel"/>
     <w:tmpl w:val="08224698"/>
@@ -15091,7 +15844,7 @@
       </w:rPr>
     </w:lvl>
   </w:abstractNum>
-  <w:abstractNum w:abstractNumId="20" w15:restartNumberingAfterBreak="0">
+  <w:abstractNum w:abstractNumId="21" w15:restartNumberingAfterBreak="0">
     <w:nsid w:val="7F483D9B"/>
     <w:multiLevelType w:val="hybridMultilevel"/>
     <w:tmpl w:val="69E6FCEE"/>
@@ -15208,7 +15961,7 @@
     <w:abstractNumId w:val="5"/>
   </w:num>
   <w:num w:numId="2">
-    <w:abstractNumId w:val="19"/>
+    <w:abstractNumId w:val="20"/>
   </w:num>
   <w:num w:numId="3">
     <w:abstractNumId w:val="8"/>
@@ -15407,7 +16160,7 @@
     <w:abstractNumId w:val="12"/>
   </w:num>
   <w:num w:numId="24">
-    <w:abstractNumId w:val="20"/>
+    <w:abstractNumId w:val="21"/>
   </w:num>
   <w:num w:numId="25">
     <w:abstractNumId w:val="16"/>
@@ -15421,16 +16174,11 @@
   <w:num w:numId="28">
     <w:abstractNumId w:val="9"/>
   </w:num>
+  <w:num w:numId="29">
+    <w:abstractNumId w:val="19"/>
+  </w:num>
   <w:numIdMacAtCleanup w:val="8"/>
 </w:numbering>
-</file>
-
-<file path=word/people.xml><?xml version="1.0" encoding="utf-8"?>
-<w15:people xmlns:wpc="http://schemas.microsoft.com/office/word/2010/wordprocessingCanvas" xmlns:cx="http://schemas.microsoft.com/office/drawing/2014/chartex" xmlns:cx1="http://schemas.microsoft.com/office/drawing/2015/9/8/chartex" xmlns:mc="http://schemas.openxmlformats.org/markup-compatibility/2006" xmlns:o="urn:schemas-microsoft-com:office:office" xmlns:r="http://schemas.openxmlformats.org/officeDocument/2006/relationships" xmlns:m="http://schemas.openxmlformats.org/officeDocument/2006/math" xmlns:v="urn:schemas-microsoft-com:vml" xmlns:wp14="http://schemas.microsoft.com/office/word/2010/wordprocessingDrawing" xmlns:wp="http://schemas.openxmlformats.org/drawingml/2006/wordprocessingDrawing" xmlns:w10="urn:schemas-microsoft-com:office:word" xmlns:w="http://schemas.openxmlformats.org/wordprocessingml/2006/main" xmlns:w14="http://schemas.microsoft.com/office/word/2010/wordml" xmlns:w15="http://schemas.microsoft.com/office/word/2012/wordml" xmlns:w16se="http://schemas.microsoft.com/office/word/2015/wordml/symex" xmlns:wpg="http://schemas.microsoft.com/office/word/2010/wordprocessingGroup" xmlns:wpi="http://schemas.microsoft.com/office/word/2010/wordprocessingInk" xmlns:wne="http://schemas.microsoft.com/office/word/2006/wordml" xmlns:wps="http://schemas.microsoft.com/office/word/2010/wordprocessingShape" mc:Ignorable="w14 w15 w16se wp14">
-  <w15:person w15:author="Andrew Aran">
-    <w15:presenceInfo w15:providerId="AD" w15:userId="S-1-5-21-4195830181-3077717747-1001026334-1756"/>
-  </w15:person>
-</w15:people>
 </file>
 
 <file path=word/styles.xml><?xml version="1.0" encoding="utf-8"?>
@@ -16587,6 +17335,15 @@
 </file>
 
 <file path=customXml/item3.xml><?xml version="1.0" encoding="utf-8"?>
+<?mso-contentType ?>
+<FormTemplates xmlns="http://schemas.microsoft.com/sharepoint/v3/contenttype/forms">
+  <Display>DocumentLibraryForm</Display>
+  <Edit>DocumentLibraryForm</Edit>
+  <New>DocumentLibraryForm</New>
+</FormTemplates>
+</file>
+
+<file path=customXml/item4.xml><?xml version="1.0" encoding="utf-8"?>
 <ct:contentTypeSchema xmlns:ct="http://schemas.microsoft.com/office/2006/metadata/contentType" xmlns:ma="http://schemas.microsoft.com/office/2006/metadata/properties/metaAttributes" ct:_="" ma:_="" ma:contentTypeName="Document" ma:contentTypeID="0x01010028BB3CA8684FFA4E8D7C64CF5C951A27" ma:contentTypeVersion="" ma:contentTypeDescription="Create a new document." ma:contentTypeScope="" ma:versionID="9f0b42d8be0bc561361cd52546a9e8a4">
   <xsd:schema xmlns:xsd="http://www.w3.org/2001/XMLSchema" xmlns:xs="http://www.w3.org/2001/XMLSchema" xmlns:p="http://schemas.microsoft.com/office/2006/metadata/properties" targetNamespace="http://schemas.microsoft.com/office/2006/metadata/properties" ma:root="true" ma:fieldsID="f3e687d5f98ee29b9cfcc2ff24550dc4">
     <xsd:element name="properties">
@@ -16700,15 +17457,6 @@
 </ct:contentTypeSchema>
 </file>
 
-<file path=customXml/item4.xml><?xml version="1.0" encoding="utf-8"?>
-<?mso-contentType ?>
-<FormTemplates xmlns="http://schemas.microsoft.com/sharepoint/v3/contenttype/forms">
-  <Display>DocumentLibraryForm</Display>
-  <Edit>DocumentLibraryForm</Edit>
-  <New>DocumentLibraryForm</New>
-</FormTemplates>
-</file>
-
 <file path=customXml/item5.xml><?xml version="1.0" encoding="utf-8"?>
 <b:Sources xmlns:b="http://schemas.openxmlformats.org/officeDocument/2006/bibliography" xmlns="http://schemas.openxmlformats.org/officeDocument/2006/bibliography" SelectedStyle="\APA.XSL" StyleName="APA"/>
 </file>
@@ -16737,6 +17485,14 @@
 </file>
 
 <file path=customXml/itemProps3.xml><?xml version="1.0" encoding="utf-8"?>
+<ds:datastoreItem xmlns:ds="http://schemas.openxmlformats.org/officeDocument/2006/customXml" ds:itemID="{710DA8E1-4377-4B6A-9EE7-F56C77C510A6}">
+  <ds:schemaRefs>
+    <ds:schemaRef ds:uri="http://schemas.microsoft.com/sharepoint/v3/contenttype/forms"/>
+  </ds:schemaRefs>
+</ds:datastoreItem>
+</file>
+
+<file path=customXml/itemProps4.xml><?xml version="1.0" encoding="utf-8"?>
 <ds:datastoreItem xmlns:ds="http://schemas.openxmlformats.org/officeDocument/2006/customXml" ds:itemID="{01620A2C-5CCB-4452-9A4D-FD6B77419B1C}">
   <ds:schemaRefs>
     <ds:schemaRef ds:uri="http://schemas.microsoft.com/office/2006/metadata/contentType"/>
@@ -16752,16 +17508,8 @@
 </ds:datastoreItem>
 </file>
 
-<file path=customXml/itemProps4.xml><?xml version="1.0" encoding="utf-8"?>
-<ds:datastoreItem xmlns:ds="http://schemas.openxmlformats.org/officeDocument/2006/customXml" ds:itemID="{710DA8E1-4377-4B6A-9EE7-F56C77C510A6}">
-  <ds:schemaRefs>
-    <ds:schemaRef ds:uri="http://schemas.microsoft.com/sharepoint/v3/contenttype/forms"/>
-  </ds:schemaRefs>
-</ds:datastoreItem>
-</file>
-
 <file path=customXml/itemProps5.xml><?xml version="1.0" encoding="utf-8"?>
-<ds:datastoreItem xmlns:ds="http://schemas.openxmlformats.org/officeDocument/2006/customXml" ds:itemID="{49437D6A-E445-4460-B92F-6FFDBFEC2034}">
+<ds:datastoreItem xmlns:ds="http://schemas.openxmlformats.org/officeDocument/2006/customXml" ds:itemID="{90012783-F459-4E7F-9372-F3AE6BE97859}">
   <ds:schemaRefs>
     <ds:schemaRef ds:uri="http://schemas.openxmlformats.org/officeDocument/2006/bibliography"/>
   </ds:schemaRefs>

</xml_diff>